<commit_message>
add bootstrap in vueJs
</commit_message>
<xml_diff>
--- a/blog/Process-install-project-v3.docx
+++ b/blog/Process-install-project-v3.docx
@@ -2825,6 +2825,1925 @@
           <w:shd w:fill="auto" w:val="clear"/>
         </w:rPr>
       </w:pPr>
+      <w:r>
+        <w:rPr>
+          <w:rFonts w:ascii="Calibri" w:hAnsi="Calibri" w:cs="Calibri" w:eastAsia="Calibri"/>
+          <w:b/>
+          <w:color w:val="auto"/>
+          <w:spacing w:val="0"/>
+          <w:position w:val="0"/>
+          <w:sz w:val="22"/>
+          <w:shd w:fill="auto" w:val="clear"/>
+        </w:rPr>
+        <w:t xml:space="preserve">add bootstrap  &gt;&gt;&gt;&gt;   ( link is ...   </w:t>
+      </w:r>
+      <w:hyperlink xmlns:r="http://schemas.openxmlformats.org/officeDocument/2006/relationships" r:id="docRId2">
+        <w:r>
+          <w:rPr>
+            <w:rFonts w:ascii="Calibri" w:hAnsi="Calibri" w:cs="Calibri" w:eastAsia="Calibri"/>
+            <w:b/>
+            <w:color w:val="0000FF"/>
+            <w:spacing w:val="0"/>
+            <w:position w:val="0"/>
+            <w:sz w:val="22"/>
+            <w:u w:val="single"/>
+            <w:shd w:fill="auto" w:val="clear"/>
+          </w:rPr>
+          <w:t xml:space="preserve">https://bootstrap-vue.org/docs/components</w:t>
+        </w:r>
+      </w:hyperlink>
+      <w:r>
+        <w:rPr>
+          <w:rFonts w:ascii="Calibri" w:hAnsi="Calibri" w:cs="Calibri" w:eastAsia="Calibri"/>
+          <w:b/>
+          <w:color w:val="auto"/>
+          <w:spacing w:val="0"/>
+          <w:position w:val="0"/>
+          <w:sz w:val="22"/>
+          <w:shd w:fill="auto" w:val="clear"/>
+        </w:rPr>
+        <w:t xml:space="preserve">  )</w:t>
+      </w:r>
+    </w:p>
+    <w:p>
+      <w:pPr>
+        <w:spacing w:before="0" w:after="0" w:line="240"/>
+        <w:ind w:right="0" w:left="0" w:firstLine="0"/>
+        <w:jc w:val="left"/>
+        <w:rPr>
+          <w:rFonts w:ascii="Calibri" w:hAnsi="Calibri" w:cs="Calibri" w:eastAsia="Calibri"/>
+          <w:b/>
+          <w:color w:val="auto"/>
+          <w:spacing w:val="0"/>
+          <w:position w:val="0"/>
+          <w:sz w:val="22"/>
+          <w:shd w:fill="auto" w:val="clear"/>
+        </w:rPr>
+      </w:pPr>
+    </w:p>
+    <w:p>
+      <w:pPr>
+        <w:spacing w:before="0" w:after="0" w:line="240"/>
+        <w:ind w:right="0" w:left="0" w:firstLine="0"/>
+        <w:jc w:val="left"/>
+        <w:rPr>
+          <w:rFonts w:ascii="Calibri" w:hAnsi="Calibri" w:cs="Calibri" w:eastAsia="Calibri"/>
+          <w:b/>
+          <w:color w:val="auto"/>
+          <w:spacing w:val="0"/>
+          <w:position w:val="0"/>
+          <w:sz w:val="22"/>
+          <w:shd w:fill="auto" w:val="clear"/>
+        </w:rPr>
+      </w:pPr>
+      <w:r>
+        <w:rPr>
+          <w:rFonts w:ascii="Calibri" w:hAnsi="Calibri" w:cs="Calibri" w:eastAsia="Calibri"/>
+          <w:b/>
+          <w:color w:val="auto"/>
+          <w:spacing w:val="0"/>
+          <w:position w:val="0"/>
+          <w:sz w:val="22"/>
+          <w:shd w:fill="auto" w:val="clear"/>
+        </w:rPr>
+        <w:t xml:space="preserve">docs link &gt;&gt;&gt;&gt;   </w:t>
+      </w:r>
+      <w:hyperlink xmlns:r="http://schemas.openxmlformats.org/officeDocument/2006/relationships" r:id="docRId3">
+        <w:r>
+          <w:rPr>
+            <w:rFonts w:ascii="Calibri" w:hAnsi="Calibri" w:cs="Calibri" w:eastAsia="Calibri"/>
+            <w:b/>
+            <w:color w:val="0000FF"/>
+            <w:spacing w:val="0"/>
+            <w:position w:val="0"/>
+            <w:sz w:val="22"/>
+            <w:u w:val="single"/>
+            <w:shd w:fill="auto" w:val="clear"/>
+          </w:rPr>
+          <w:t xml:space="preserve">https://bootstrap-vue.org/</w:t>
+        </w:r>
+      </w:hyperlink>
+    </w:p>
+    <w:p>
+      <w:pPr>
+        <w:spacing w:before="0" w:after="0" w:line="240"/>
+        <w:ind w:right="0" w:left="0" w:firstLine="0"/>
+        <w:jc w:val="left"/>
+        <w:rPr>
+          <w:rFonts w:ascii="Calibri" w:hAnsi="Calibri" w:cs="Calibri" w:eastAsia="Calibri"/>
+          <w:b/>
+          <w:color w:val="auto"/>
+          <w:spacing w:val="0"/>
+          <w:position w:val="0"/>
+          <w:sz w:val="22"/>
+          <w:shd w:fill="auto" w:val="clear"/>
+        </w:rPr>
+      </w:pPr>
+    </w:p>
+    <w:p>
+      <w:pPr>
+        <w:spacing w:before="0" w:after="0" w:line="240"/>
+        <w:ind w:right="0" w:left="0" w:firstLine="0"/>
+        <w:jc w:val="left"/>
+        <w:rPr>
+          <w:rFonts w:ascii="Calibri" w:hAnsi="Calibri" w:cs="Calibri" w:eastAsia="Calibri"/>
+          <w:b/>
+          <w:color w:val="auto"/>
+          <w:spacing w:val="0"/>
+          <w:position w:val="0"/>
+          <w:sz w:val="22"/>
+          <w:shd w:fill="auto" w:val="clear"/>
+        </w:rPr>
+      </w:pPr>
+      <w:r>
+        <w:rPr>
+          <w:rFonts w:ascii="Calibri" w:hAnsi="Calibri" w:cs="Calibri" w:eastAsia="Calibri"/>
+          <w:b/>
+          <w:color w:val="auto"/>
+          <w:spacing w:val="0"/>
+          <w:position w:val="0"/>
+          <w:sz w:val="22"/>
+          <w:shd w:fill="auto" w:val="clear"/>
+        </w:rPr>
+        <w:t xml:space="preserve">install one package .....</w:t>
+      </w:r>
+    </w:p>
+    <w:p>
+      <w:pPr>
+        <w:spacing w:before="0" w:after="0" w:line="240"/>
+        <w:ind w:right="0" w:left="0" w:firstLine="0"/>
+        <w:jc w:val="left"/>
+        <w:rPr>
+          <w:rFonts w:ascii="Calibri" w:hAnsi="Calibri" w:cs="Calibri" w:eastAsia="Calibri"/>
+          <w:b/>
+          <w:color w:val="auto"/>
+          <w:spacing w:val="0"/>
+          <w:position w:val="0"/>
+          <w:sz w:val="22"/>
+          <w:shd w:fill="auto" w:val="clear"/>
+        </w:rPr>
+      </w:pPr>
+    </w:p>
+    <w:p>
+      <w:pPr>
+        <w:spacing w:before="0" w:after="0" w:line="240"/>
+        <w:ind w:right="0" w:left="0" w:firstLine="0"/>
+        <w:jc w:val="left"/>
+        <w:rPr>
+          <w:rFonts w:ascii="Calibri" w:hAnsi="Calibri" w:cs="Calibri" w:eastAsia="Calibri"/>
+          <w:b/>
+          <w:color w:val="auto"/>
+          <w:spacing w:val="0"/>
+          <w:position w:val="0"/>
+          <w:sz w:val="22"/>
+          <w:shd w:fill="auto" w:val="clear"/>
+        </w:rPr>
+      </w:pPr>
+      <w:r>
+        <w:rPr>
+          <w:rFonts w:ascii="Calibri" w:hAnsi="Calibri" w:cs="Calibri" w:eastAsia="Calibri"/>
+          <w:b/>
+          <w:color w:val="auto"/>
+          <w:spacing w:val="0"/>
+          <w:position w:val="0"/>
+          <w:sz w:val="22"/>
+          <w:shd w:fill="auto" w:val="clear"/>
+        </w:rPr>
+        <w:t xml:space="preserve"># vue add bootstrap-vue  ( not working in vue 3 )</w:t>
+      </w:r>
+    </w:p>
+    <w:p>
+      <w:pPr>
+        <w:spacing w:before="0" w:after="0" w:line="240"/>
+        <w:ind w:right="0" w:left="0" w:firstLine="0"/>
+        <w:jc w:val="left"/>
+        <w:rPr>
+          <w:rFonts w:ascii="Calibri" w:hAnsi="Calibri" w:cs="Calibri" w:eastAsia="Calibri"/>
+          <w:b/>
+          <w:color w:val="auto"/>
+          <w:spacing w:val="0"/>
+          <w:position w:val="0"/>
+          <w:sz w:val="22"/>
+          <w:shd w:fill="auto" w:val="clear"/>
+        </w:rPr>
+      </w:pPr>
+    </w:p>
+    <w:p>
+      <w:pPr>
+        <w:spacing w:before="0" w:after="0" w:line="240"/>
+        <w:ind w:right="0" w:left="0" w:firstLine="0"/>
+        <w:jc w:val="left"/>
+        <w:rPr>
+          <w:rFonts w:ascii="Calibri" w:hAnsi="Calibri" w:cs="Calibri" w:eastAsia="Calibri"/>
+          <w:b/>
+          <w:color w:val="auto"/>
+          <w:spacing w:val="0"/>
+          <w:position w:val="0"/>
+          <w:sz w:val="22"/>
+          <w:shd w:fill="auto" w:val="clear"/>
+        </w:rPr>
+      </w:pPr>
+    </w:p>
+    <w:p>
+      <w:pPr>
+        <w:spacing w:before="0" w:after="0" w:line="240"/>
+        <w:ind w:right="0" w:left="0" w:firstLine="0"/>
+        <w:jc w:val="left"/>
+        <w:rPr>
+          <w:rFonts w:ascii="Calibri" w:hAnsi="Calibri" w:cs="Calibri" w:eastAsia="Calibri"/>
+          <w:b/>
+          <w:color w:val="auto"/>
+          <w:spacing w:val="0"/>
+          <w:position w:val="0"/>
+          <w:sz w:val="22"/>
+          <w:shd w:fill="auto" w:val="clear"/>
+        </w:rPr>
+      </w:pPr>
+      <w:r>
+        <w:rPr>
+          <w:rFonts w:ascii="Calibri" w:hAnsi="Calibri" w:cs="Calibri" w:eastAsia="Calibri"/>
+          <w:b/>
+          <w:color w:val="auto"/>
+          <w:spacing w:val="0"/>
+          <w:position w:val="0"/>
+          <w:sz w:val="22"/>
+          <w:shd w:fill="auto" w:val="clear"/>
+        </w:rPr>
+        <w:t xml:space="preserve">Now i am using bootstrap via npm  &gt;&gt;&gt;&gt;</w:t>
+      </w:r>
+    </w:p>
+    <w:p>
+      <w:pPr>
+        <w:spacing w:before="0" w:after="0" w:line="240"/>
+        <w:ind w:right="0" w:left="0" w:firstLine="0"/>
+        <w:jc w:val="left"/>
+        <w:rPr>
+          <w:rFonts w:ascii="Calibri" w:hAnsi="Calibri" w:cs="Calibri" w:eastAsia="Calibri"/>
+          <w:b/>
+          <w:color w:val="auto"/>
+          <w:spacing w:val="0"/>
+          <w:position w:val="0"/>
+          <w:sz w:val="22"/>
+          <w:shd w:fill="auto" w:val="clear"/>
+        </w:rPr>
+      </w:pPr>
+    </w:p>
+    <w:p>
+      <w:pPr>
+        <w:spacing w:before="0" w:after="0" w:line="240"/>
+        <w:ind w:right="0" w:left="0" w:firstLine="0"/>
+        <w:jc w:val="left"/>
+        <w:rPr>
+          <w:rFonts w:ascii="Calibri" w:hAnsi="Calibri" w:cs="Calibri" w:eastAsia="Calibri"/>
+          <w:b/>
+          <w:color w:val="auto"/>
+          <w:spacing w:val="0"/>
+          <w:position w:val="0"/>
+          <w:sz w:val="22"/>
+          <w:shd w:fill="auto" w:val="clear"/>
+        </w:rPr>
+      </w:pPr>
+      <w:r>
+        <w:rPr>
+          <w:rFonts w:ascii="Calibri" w:hAnsi="Calibri" w:cs="Calibri" w:eastAsia="Calibri"/>
+          <w:b/>
+          <w:color w:val="auto"/>
+          <w:spacing w:val="0"/>
+          <w:position w:val="0"/>
+          <w:sz w:val="22"/>
+          <w:shd w:fill="auto" w:val="clear"/>
+        </w:rPr>
+        <w:t xml:space="preserve">Step 1: Create a New Vue 3 Project</w:t>
+      </w:r>
+    </w:p>
+    <w:p>
+      <w:pPr>
+        <w:spacing w:before="0" w:after="0" w:line="240"/>
+        <w:ind w:right="0" w:left="0" w:firstLine="0"/>
+        <w:jc w:val="left"/>
+        <w:rPr>
+          <w:rFonts w:ascii="Calibri" w:hAnsi="Calibri" w:cs="Calibri" w:eastAsia="Calibri"/>
+          <w:b/>
+          <w:color w:val="auto"/>
+          <w:spacing w:val="0"/>
+          <w:position w:val="0"/>
+          <w:sz w:val="22"/>
+          <w:shd w:fill="auto" w:val="clear"/>
+        </w:rPr>
+      </w:pPr>
+      <w:r>
+        <w:rPr>
+          <w:rFonts w:ascii="Calibri" w:hAnsi="Calibri" w:cs="Calibri" w:eastAsia="Calibri"/>
+          <w:b/>
+          <w:color w:val="auto"/>
+          <w:spacing w:val="0"/>
+          <w:position w:val="0"/>
+          <w:sz w:val="22"/>
+          <w:shd w:fill="auto" w:val="clear"/>
+        </w:rPr>
+        <w:t xml:space="preserve">First, create a new Vue 3 project if you don’t have one:</w:t>
+      </w:r>
+    </w:p>
+    <w:p>
+      <w:pPr>
+        <w:spacing w:before="0" w:after="0" w:line="240"/>
+        <w:ind w:right="0" w:left="0" w:firstLine="0"/>
+        <w:jc w:val="left"/>
+        <w:rPr>
+          <w:rFonts w:ascii="Calibri" w:hAnsi="Calibri" w:cs="Calibri" w:eastAsia="Calibri"/>
+          <w:b/>
+          <w:color w:val="auto"/>
+          <w:spacing w:val="0"/>
+          <w:position w:val="0"/>
+          <w:sz w:val="22"/>
+          <w:shd w:fill="auto" w:val="clear"/>
+        </w:rPr>
+      </w:pPr>
+    </w:p>
+    <w:p>
+      <w:pPr>
+        <w:spacing w:before="0" w:after="0" w:line="240"/>
+        <w:ind w:right="0" w:left="0" w:firstLine="0"/>
+        <w:jc w:val="left"/>
+        <w:rPr>
+          <w:rFonts w:ascii="Calibri" w:hAnsi="Calibri" w:cs="Calibri" w:eastAsia="Calibri"/>
+          <w:b/>
+          <w:color w:val="auto"/>
+          <w:spacing w:val="0"/>
+          <w:position w:val="0"/>
+          <w:sz w:val="22"/>
+          <w:shd w:fill="auto" w:val="clear"/>
+        </w:rPr>
+      </w:pPr>
+      <w:r>
+        <w:rPr>
+          <w:rFonts w:ascii="Calibri" w:hAnsi="Calibri" w:cs="Calibri" w:eastAsia="Calibri"/>
+          <w:color w:val="auto"/>
+          <w:spacing w:val="0"/>
+          <w:position w:val="0"/>
+          <w:sz w:val="22"/>
+          <w:shd w:fill="auto" w:val="clear"/>
+        </w:rPr>
+        <w:t xml:space="preserve"># vue create my-vue-app</w:t>
+      </w:r>
+    </w:p>
+    <w:p>
+      <w:pPr>
+        <w:spacing w:before="0" w:after="0" w:line="240"/>
+        <w:ind w:right="0" w:left="0" w:firstLine="0"/>
+        <w:jc w:val="left"/>
+        <w:rPr>
+          <w:rFonts w:ascii="Calibri" w:hAnsi="Calibri" w:cs="Calibri" w:eastAsia="Calibri"/>
+          <w:b/>
+          <w:color w:val="auto"/>
+          <w:spacing w:val="0"/>
+          <w:position w:val="0"/>
+          <w:sz w:val="22"/>
+          <w:shd w:fill="auto" w:val="clear"/>
+        </w:rPr>
+      </w:pPr>
+    </w:p>
+    <w:p>
+      <w:pPr>
+        <w:spacing w:before="0" w:after="0" w:line="240"/>
+        <w:ind w:right="0" w:left="0" w:firstLine="0"/>
+        <w:jc w:val="left"/>
+        <w:rPr>
+          <w:rFonts w:ascii="Calibri" w:hAnsi="Calibri" w:cs="Calibri" w:eastAsia="Calibri"/>
+          <w:b/>
+          <w:color w:val="auto"/>
+          <w:spacing w:val="0"/>
+          <w:position w:val="0"/>
+          <w:sz w:val="22"/>
+          <w:shd w:fill="auto" w:val="clear"/>
+        </w:rPr>
+      </w:pPr>
+      <w:r>
+        <w:rPr>
+          <w:rFonts w:ascii="Calibri" w:hAnsi="Calibri" w:cs="Calibri" w:eastAsia="Calibri"/>
+          <w:b/>
+          <w:color w:val="auto"/>
+          <w:spacing w:val="0"/>
+          <w:position w:val="0"/>
+          <w:sz w:val="22"/>
+          <w:shd w:fill="auto" w:val="clear"/>
+        </w:rPr>
+        <w:t xml:space="preserve">Navigate to the project directory:</w:t>
+      </w:r>
+    </w:p>
+    <w:p>
+      <w:pPr>
+        <w:spacing w:before="0" w:after="0" w:line="240"/>
+        <w:ind w:right="0" w:left="0" w:firstLine="0"/>
+        <w:jc w:val="left"/>
+        <w:rPr>
+          <w:rFonts w:ascii="Calibri" w:hAnsi="Calibri" w:cs="Calibri" w:eastAsia="Calibri"/>
+          <w:b/>
+          <w:color w:val="auto"/>
+          <w:spacing w:val="0"/>
+          <w:position w:val="0"/>
+          <w:sz w:val="22"/>
+          <w:shd w:fill="auto" w:val="clear"/>
+        </w:rPr>
+      </w:pPr>
+    </w:p>
+    <w:p>
+      <w:pPr>
+        <w:spacing w:before="0" w:after="0" w:line="240"/>
+        <w:ind w:right="0" w:left="0" w:firstLine="0"/>
+        <w:jc w:val="left"/>
+        <w:rPr>
+          <w:rFonts w:ascii="Calibri" w:hAnsi="Calibri" w:cs="Calibri" w:eastAsia="Calibri"/>
+          <w:color w:val="auto"/>
+          <w:spacing w:val="0"/>
+          <w:position w:val="0"/>
+          <w:sz w:val="22"/>
+          <w:shd w:fill="auto" w:val="clear"/>
+        </w:rPr>
+      </w:pPr>
+      <w:r>
+        <w:rPr>
+          <w:rFonts w:ascii="Calibri" w:hAnsi="Calibri" w:cs="Calibri" w:eastAsia="Calibri"/>
+          <w:color w:val="auto"/>
+          <w:spacing w:val="0"/>
+          <w:position w:val="0"/>
+          <w:sz w:val="22"/>
+          <w:shd w:fill="auto" w:val="clear"/>
+        </w:rPr>
+        <w:t xml:space="preserve"># cd my-vue-app</w:t>
+      </w:r>
+    </w:p>
+    <w:p>
+      <w:pPr>
+        <w:spacing w:before="0" w:after="0" w:line="240"/>
+        <w:ind w:right="0" w:left="0" w:firstLine="0"/>
+        <w:jc w:val="left"/>
+        <w:rPr>
+          <w:rFonts w:ascii="Calibri" w:hAnsi="Calibri" w:cs="Calibri" w:eastAsia="Calibri"/>
+          <w:color w:val="auto"/>
+          <w:spacing w:val="0"/>
+          <w:position w:val="0"/>
+          <w:sz w:val="22"/>
+          <w:shd w:fill="auto" w:val="clear"/>
+        </w:rPr>
+      </w:pPr>
+    </w:p>
+    <w:p>
+      <w:pPr>
+        <w:spacing w:before="0" w:after="0" w:line="240"/>
+        <w:ind w:right="0" w:left="0" w:firstLine="0"/>
+        <w:jc w:val="left"/>
+        <w:rPr>
+          <w:rFonts w:ascii="Calibri" w:hAnsi="Calibri" w:cs="Calibri" w:eastAsia="Calibri"/>
+          <w:b/>
+          <w:color w:val="auto"/>
+          <w:spacing w:val="0"/>
+          <w:position w:val="0"/>
+          <w:sz w:val="22"/>
+          <w:shd w:fill="auto" w:val="clear"/>
+        </w:rPr>
+      </w:pPr>
+      <w:r>
+        <w:rPr>
+          <w:rFonts w:ascii="Calibri" w:hAnsi="Calibri" w:cs="Calibri" w:eastAsia="Calibri"/>
+          <w:b/>
+          <w:color w:val="auto"/>
+          <w:spacing w:val="0"/>
+          <w:position w:val="0"/>
+          <w:sz w:val="22"/>
+          <w:shd w:fill="auto" w:val="clear"/>
+        </w:rPr>
+        <w:t xml:space="preserve">Step 2: Install BootstrapVue 3 and Bootstrap 5</w:t>
+      </w:r>
+    </w:p>
+    <w:p>
+      <w:pPr>
+        <w:spacing w:before="0" w:after="0" w:line="240"/>
+        <w:ind w:right="0" w:left="0" w:firstLine="0"/>
+        <w:jc w:val="left"/>
+        <w:rPr>
+          <w:rFonts w:ascii="Calibri" w:hAnsi="Calibri" w:cs="Calibri" w:eastAsia="Calibri"/>
+          <w:b/>
+          <w:color w:val="auto"/>
+          <w:spacing w:val="0"/>
+          <w:position w:val="0"/>
+          <w:sz w:val="22"/>
+          <w:shd w:fill="auto" w:val="clear"/>
+        </w:rPr>
+      </w:pPr>
+      <w:r>
+        <w:rPr>
+          <w:rFonts w:ascii="Calibri" w:hAnsi="Calibri" w:cs="Calibri" w:eastAsia="Calibri"/>
+          <w:b/>
+          <w:color w:val="auto"/>
+          <w:spacing w:val="0"/>
+          <w:position w:val="0"/>
+          <w:sz w:val="22"/>
+          <w:shd w:fill="auto" w:val="clear"/>
+        </w:rPr>
+        <w:t xml:space="preserve">Run the following command to install BootstrapVue 3 and Bootstrap 5:</w:t>
+      </w:r>
+    </w:p>
+    <w:p>
+      <w:pPr>
+        <w:spacing w:before="0" w:after="0" w:line="240"/>
+        <w:ind w:right="0" w:left="0" w:firstLine="0"/>
+        <w:jc w:val="left"/>
+        <w:rPr>
+          <w:rFonts w:ascii="Calibri" w:hAnsi="Calibri" w:cs="Calibri" w:eastAsia="Calibri"/>
+          <w:b/>
+          <w:color w:val="auto"/>
+          <w:spacing w:val="0"/>
+          <w:position w:val="0"/>
+          <w:sz w:val="22"/>
+          <w:shd w:fill="auto" w:val="clear"/>
+        </w:rPr>
+      </w:pPr>
+    </w:p>
+    <w:p>
+      <w:pPr>
+        <w:spacing w:before="0" w:after="0" w:line="240"/>
+        <w:ind w:right="0" w:left="0" w:firstLine="0"/>
+        <w:jc w:val="left"/>
+        <w:rPr>
+          <w:rFonts w:ascii="Calibri" w:hAnsi="Calibri" w:cs="Calibri" w:eastAsia="Calibri"/>
+          <w:b/>
+          <w:color w:val="auto"/>
+          <w:spacing w:val="0"/>
+          <w:position w:val="0"/>
+          <w:sz w:val="22"/>
+          <w:shd w:fill="auto" w:val="clear"/>
+        </w:rPr>
+      </w:pPr>
+      <w:r>
+        <w:rPr>
+          <w:rFonts w:ascii="Calibri" w:hAnsi="Calibri" w:cs="Calibri" w:eastAsia="Calibri"/>
+          <w:b/>
+          <w:color w:val="auto"/>
+          <w:spacing w:val="0"/>
+          <w:position w:val="0"/>
+          <w:sz w:val="22"/>
+          <w:shd w:fill="auto" w:val="clear"/>
+        </w:rPr>
+        <w:t xml:space="preserve"># npm install bootstrap@5 bootstrap-vue-3</w:t>
+      </w:r>
+    </w:p>
+    <w:p>
+      <w:pPr>
+        <w:spacing w:before="0" w:after="0" w:line="240"/>
+        <w:ind w:right="0" w:left="0" w:firstLine="0"/>
+        <w:jc w:val="left"/>
+        <w:rPr>
+          <w:rFonts w:ascii="Calibri" w:hAnsi="Calibri" w:cs="Calibri" w:eastAsia="Calibri"/>
+          <w:b/>
+          <w:color w:val="auto"/>
+          <w:spacing w:val="0"/>
+          <w:position w:val="0"/>
+          <w:sz w:val="22"/>
+          <w:shd w:fill="auto" w:val="clear"/>
+        </w:rPr>
+      </w:pPr>
+    </w:p>
+    <w:p>
+      <w:pPr>
+        <w:spacing w:before="0" w:after="0" w:line="240"/>
+        <w:ind w:right="0" w:left="0" w:firstLine="0"/>
+        <w:jc w:val="left"/>
+        <w:rPr>
+          <w:rFonts w:ascii="Calibri" w:hAnsi="Calibri" w:cs="Calibri" w:eastAsia="Calibri"/>
+          <w:b/>
+          <w:color w:val="auto"/>
+          <w:spacing w:val="0"/>
+          <w:position w:val="0"/>
+          <w:sz w:val="22"/>
+          <w:shd w:fill="auto" w:val="clear"/>
+        </w:rPr>
+      </w:pPr>
+      <w:r>
+        <w:rPr>
+          <w:rFonts w:ascii="Calibri" w:hAnsi="Calibri" w:cs="Calibri" w:eastAsia="Calibri"/>
+          <w:b/>
+          <w:color w:val="auto"/>
+          <w:spacing w:val="0"/>
+          <w:position w:val="0"/>
+          <w:sz w:val="22"/>
+          <w:shd w:fill="auto" w:val="clear"/>
+        </w:rPr>
+        <w:t xml:space="preserve">Step 3: Add Bootstrap and BootstrapVue to main.js</w:t>
+      </w:r>
+    </w:p>
+    <w:p>
+      <w:pPr>
+        <w:spacing w:before="0" w:after="0" w:line="240"/>
+        <w:ind w:right="0" w:left="0" w:firstLine="0"/>
+        <w:jc w:val="left"/>
+        <w:rPr>
+          <w:rFonts w:ascii="Calibri" w:hAnsi="Calibri" w:cs="Calibri" w:eastAsia="Calibri"/>
+          <w:b/>
+          <w:color w:val="auto"/>
+          <w:spacing w:val="0"/>
+          <w:position w:val="0"/>
+          <w:sz w:val="22"/>
+          <w:shd w:fill="auto" w:val="clear"/>
+        </w:rPr>
+      </w:pPr>
+      <w:r>
+        <w:rPr>
+          <w:rFonts w:ascii="Calibri" w:hAnsi="Calibri" w:cs="Calibri" w:eastAsia="Calibri"/>
+          <w:b/>
+          <w:color w:val="auto"/>
+          <w:spacing w:val="0"/>
+          <w:position w:val="0"/>
+          <w:sz w:val="22"/>
+          <w:shd w:fill="auto" w:val="clear"/>
+        </w:rPr>
+        <w:t xml:space="preserve">After installing the necessary packages, you need to import Bootstrap CSS, BootstrapVue 3, and optionally the BootstrapVue icons in your main.js file.</w:t>
+      </w:r>
+    </w:p>
+    <w:p>
+      <w:pPr>
+        <w:spacing w:before="0" w:after="0" w:line="240"/>
+        <w:ind w:right="0" w:left="0" w:firstLine="0"/>
+        <w:jc w:val="left"/>
+        <w:rPr>
+          <w:rFonts w:ascii="Calibri" w:hAnsi="Calibri" w:cs="Calibri" w:eastAsia="Calibri"/>
+          <w:b/>
+          <w:color w:val="auto"/>
+          <w:spacing w:val="0"/>
+          <w:position w:val="0"/>
+          <w:sz w:val="22"/>
+          <w:shd w:fill="auto" w:val="clear"/>
+        </w:rPr>
+      </w:pPr>
+    </w:p>
+    <w:p>
+      <w:pPr>
+        <w:spacing w:before="0" w:after="0" w:line="240"/>
+        <w:ind w:right="0" w:left="0" w:firstLine="0"/>
+        <w:jc w:val="left"/>
+        <w:rPr>
+          <w:rFonts w:ascii="Calibri" w:hAnsi="Calibri" w:cs="Calibri" w:eastAsia="Calibri"/>
+          <w:b/>
+          <w:color w:val="auto"/>
+          <w:spacing w:val="0"/>
+          <w:position w:val="0"/>
+          <w:sz w:val="22"/>
+          <w:shd w:fill="auto" w:val="clear"/>
+        </w:rPr>
+      </w:pPr>
+      <w:r>
+        <w:rPr>
+          <w:rFonts w:ascii="Calibri" w:hAnsi="Calibri" w:cs="Calibri" w:eastAsia="Calibri"/>
+          <w:b/>
+          <w:color w:val="auto"/>
+          <w:spacing w:val="0"/>
+          <w:position w:val="0"/>
+          <w:sz w:val="22"/>
+          <w:shd w:fill="auto" w:val="clear"/>
+        </w:rPr>
+        <w:t xml:space="preserve">Edit src/main.js:</w:t>
+      </w:r>
+    </w:p>
+    <w:p>
+      <w:pPr>
+        <w:spacing w:before="0" w:after="0" w:line="240"/>
+        <w:ind w:right="0" w:left="0" w:firstLine="0"/>
+        <w:jc w:val="left"/>
+        <w:rPr>
+          <w:rFonts w:ascii="Calibri" w:hAnsi="Calibri" w:cs="Calibri" w:eastAsia="Calibri"/>
+          <w:b/>
+          <w:color w:val="auto"/>
+          <w:spacing w:val="0"/>
+          <w:position w:val="0"/>
+          <w:sz w:val="22"/>
+          <w:shd w:fill="auto" w:val="clear"/>
+        </w:rPr>
+      </w:pPr>
+    </w:p>
+    <w:p>
+      <w:pPr>
+        <w:spacing w:before="0" w:after="0" w:line="240"/>
+        <w:ind w:right="0" w:left="0" w:firstLine="0"/>
+        <w:jc w:val="left"/>
+        <w:rPr>
+          <w:rFonts w:ascii="Calibri" w:hAnsi="Calibri" w:cs="Calibri" w:eastAsia="Calibri"/>
+          <w:color w:val="auto"/>
+          <w:spacing w:val="0"/>
+          <w:position w:val="0"/>
+          <w:sz w:val="22"/>
+          <w:shd w:fill="auto" w:val="clear"/>
+        </w:rPr>
+      </w:pPr>
+      <w:r>
+        <w:rPr>
+          <w:rFonts w:ascii="Calibri" w:hAnsi="Calibri" w:cs="Calibri" w:eastAsia="Calibri"/>
+          <w:color w:val="auto"/>
+          <w:spacing w:val="0"/>
+          <w:position w:val="0"/>
+          <w:sz w:val="22"/>
+          <w:shd w:fill="auto" w:val="clear"/>
+        </w:rPr>
+        <w:t xml:space="preserve">import { createApp } from 'vue';</w:t>
+      </w:r>
+    </w:p>
+    <w:p>
+      <w:pPr>
+        <w:spacing w:before="0" w:after="0" w:line="240"/>
+        <w:ind w:right="0" w:left="0" w:firstLine="0"/>
+        <w:jc w:val="left"/>
+        <w:rPr>
+          <w:rFonts w:ascii="Calibri" w:hAnsi="Calibri" w:cs="Calibri" w:eastAsia="Calibri"/>
+          <w:color w:val="auto"/>
+          <w:spacing w:val="0"/>
+          <w:position w:val="0"/>
+          <w:sz w:val="22"/>
+          <w:shd w:fill="auto" w:val="clear"/>
+        </w:rPr>
+      </w:pPr>
+      <w:r>
+        <w:rPr>
+          <w:rFonts w:ascii="Calibri" w:hAnsi="Calibri" w:cs="Calibri" w:eastAsia="Calibri"/>
+          <w:color w:val="auto"/>
+          <w:spacing w:val="0"/>
+          <w:position w:val="0"/>
+          <w:sz w:val="22"/>
+          <w:shd w:fill="auto" w:val="clear"/>
+        </w:rPr>
+        <w:t xml:space="preserve">import App from './App.vue';</w:t>
+      </w:r>
+    </w:p>
+    <w:p>
+      <w:pPr>
+        <w:spacing w:before="0" w:after="0" w:line="240"/>
+        <w:ind w:right="0" w:left="0" w:firstLine="0"/>
+        <w:jc w:val="left"/>
+        <w:rPr>
+          <w:rFonts w:ascii="Calibri" w:hAnsi="Calibri" w:cs="Calibri" w:eastAsia="Calibri"/>
+          <w:color w:val="auto"/>
+          <w:spacing w:val="0"/>
+          <w:position w:val="0"/>
+          <w:sz w:val="22"/>
+          <w:shd w:fill="auto" w:val="clear"/>
+        </w:rPr>
+      </w:pPr>
+    </w:p>
+    <w:p>
+      <w:pPr>
+        <w:spacing w:before="0" w:after="0" w:line="240"/>
+        <w:ind w:right="0" w:left="0" w:firstLine="0"/>
+        <w:jc w:val="left"/>
+        <w:rPr>
+          <w:rFonts w:ascii="Calibri" w:hAnsi="Calibri" w:cs="Calibri" w:eastAsia="Calibri"/>
+          <w:b/>
+          <w:color w:val="auto"/>
+          <w:spacing w:val="0"/>
+          <w:position w:val="0"/>
+          <w:sz w:val="22"/>
+          <w:shd w:fill="auto" w:val="clear"/>
+        </w:rPr>
+      </w:pPr>
+      <w:r>
+        <w:rPr>
+          <w:rFonts w:ascii="Calibri" w:hAnsi="Calibri" w:cs="Calibri" w:eastAsia="Calibri"/>
+          <w:b/>
+          <w:color w:val="auto"/>
+          <w:spacing w:val="0"/>
+          <w:position w:val="0"/>
+          <w:sz w:val="22"/>
+          <w:shd w:fill="auto" w:val="clear"/>
+        </w:rPr>
+        <w:t xml:space="preserve">// Import Bootstrap and BootstrapVue 3 CSS files</w:t>
+      </w:r>
+    </w:p>
+    <w:p>
+      <w:pPr>
+        <w:spacing w:before="0" w:after="0" w:line="240"/>
+        <w:ind w:right="0" w:left="0" w:firstLine="0"/>
+        <w:jc w:val="left"/>
+        <w:rPr>
+          <w:rFonts w:ascii="Calibri" w:hAnsi="Calibri" w:cs="Calibri" w:eastAsia="Calibri"/>
+          <w:b/>
+          <w:color w:val="auto"/>
+          <w:spacing w:val="0"/>
+          <w:position w:val="0"/>
+          <w:sz w:val="22"/>
+          <w:shd w:fill="auto" w:val="clear"/>
+        </w:rPr>
+      </w:pPr>
+      <w:r>
+        <w:rPr>
+          <w:rFonts w:ascii="Calibri" w:hAnsi="Calibri" w:cs="Calibri" w:eastAsia="Calibri"/>
+          <w:b/>
+          <w:color w:val="auto"/>
+          <w:spacing w:val="0"/>
+          <w:position w:val="0"/>
+          <w:sz w:val="22"/>
+          <w:shd w:fill="auto" w:val="clear"/>
+        </w:rPr>
+        <w:t xml:space="preserve">import 'bootstrap/dist/css/bootstrap.css';</w:t>
+      </w:r>
+    </w:p>
+    <w:p>
+      <w:pPr>
+        <w:spacing w:before="0" w:after="0" w:line="240"/>
+        <w:ind w:right="0" w:left="0" w:firstLine="0"/>
+        <w:jc w:val="left"/>
+        <w:rPr>
+          <w:rFonts w:ascii="Calibri" w:hAnsi="Calibri" w:cs="Calibri" w:eastAsia="Calibri"/>
+          <w:b/>
+          <w:color w:val="auto"/>
+          <w:spacing w:val="0"/>
+          <w:position w:val="0"/>
+          <w:sz w:val="22"/>
+          <w:shd w:fill="auto" w:val="clear"/>
+        </w:rPr>
+      </w:pPr>
+      <w:r>
+        <w:rPr>
+          <w:rFonts w:ascii="Calibri" w:hAnsi="Calibri" w:cs="Calibri" w:eastAsia="Calibri"/>
+          <w:b/>
+          <w:color w:val="auto"/>
+          <w:spacing w:val="0"/>
+          <w:position w:val="0"/>
+          <w:sz w:val="22"/>
+          <w:shd w:fill="auto" w:val="clear"/>
+        </w:rPr>
+        <w:t xml:space="preserve">import 'bootstrap-vue-3/dist/bootstrap-vue-3.css';</w:t>
+      </w:r>
+    </w:p>
+    <w:p>
+      <w:pPr>
+        <w:spacing w:before="0" w:after="0" w:line="240"/>
+        <w:ind w:right="0" w:left="0" w:firstLine="0"/>
+        <w:jc w:val="left"/>
+        <w:rPr>
+          <w:rFonts w:ascii="Calibri" w:hAnsi="Calibri" w:cs="Calibri" w:eastAsia="Calibri"/>
+          <w:b/>
+          <w:color w:val="auto"/>
+          <w:spacing w:val="0"/>
+          <w:position w:val="0"/>
+          <w:sz w:val="22"/>
+          <w:shd w:fill="auto" w:val="clear"/>
+        </w:rPr>
+      </w:pPr>
+    </w:p>
+    <w:p>
+      <w:pPr>
+        <w:spacing w:before="0" w:after="0" w:line="240"/>
+        <w:ind w:right="0" w:left="0" w:firstLine="0"/>
+        <w:jc w:val="left"/>
+        <w:rPr>
+          <w:rFonts w:ascii="Calibri" w:hAnsi="Calibri" w:cs="Calibri" w:eastAsia="Calibri"/>
+          <w:b/>
+          <w:color w:val="auto"/>
+          <w:spacing w:val="0"/>
+          <w:position w:val="0"/>
+          <w:sz w:val="22"/>
+          <w:shd w:fill="auto" w:val="clear"/>
+        </w:rPr>
+      </w:pPr>
+      <w:r>
+        <w:rPr>
+          <w:rFonts w:ascii="Calibri" w:hAnsi="Calibri" w:cs="Calibri" w:eastAsia="Calibri"/>
+          <w:b/>
+          <w:color w:val="auto"/>
+          <w:spacing w:val="0"/>
+          <w:position w:val="0"/>
+          <w:sz w:val="22"/>
+          <w:shd w:fill="auto" w:val="clear"/>
+        </w:rPr>
+        <w:t xml:space="preserve">// Import BootstrapVue 3</w:t>
+      </w:r>
+    </w:p>
+    <w:p>
+      <w:pPr>
+        <w:spacing w:before="0" w:after="0" w:line="240"/>
+        <w:ind w:right="0" w:left="0" w:firstLine="0"/>
+        <w:jc w:val="left"/>
+        <w:rPr>
+          <w:rFonts w:ascii="Calibri" w:hAnsi="Calibri" w:cs="Calibri" w:eastAsia="Calibri"/>
+          <w:b/>
+          <w:color w:val="auto"/>
+          <w:spacing w:val="0"/>
+          <w:position w:val="0"/>
+          <w:sz w:val="22"/>
+          <w:shd w:fill="auto" w:val="clear"/>
+        </w:rPr>
+      </w:pPr>
+      <w:r>
+        <w:rPr>
+          <w:rFonts w:ascii="Calibri" w:hAnsi="Calibri" w:cs="Calibri" w:eastAsia="Calibri"/>
+          <w:b/>
+          <w:color w:val="auto"/>
+          <w:spacing w:val="0"/>
+          <w:position w:val="0"/>
+          <w:sz w:val="22"/>
+          <w:shd w:fill="auto" w:val="clear"/>
+        </w:rPr>
+        <w:t xml:space="preserve">import BootstrapVue3 from 'bootstrap-vue-3';</w:t>
+      </w:r>
+    </w:p>
+    <w:p>
+      <w:pPr>
+        <w:spacing w:before="0" w:after="0" w:line="240"/>
+        <w:ind w:right="0" w:left="0" w:firstLine="0"/>
+        <w:jc w:val="left"/>
+        <w:rPr>
+          <w:rFonts w:ascii="Calibri" w:hAnsi="Calibri" w:cs="Calibri" w:eastAsia="Calibri"/>
+          <w:color w:val="auto"/>
+          <w:spacing w:val="0"/>
+          <w:position w:val="0"/>
+          <w:sz w:val="22"/>
+          <w:shd w:fill="auto" w:val="clear"/>
+        </w:rPr>
+      </w:pPr>
+    </w:p>
+    <w:p>
+      <w:pPr>
+        <w:spacing w:before="0" w:after="0" w:line="240"/>
+        <w:ind w:right="0" w:left="0" w:firstLine="0"/>
+        <w:jc w:val="left"/>
+        <w:rPr>
+          <w:rFonts w:ascii="Calibri" w:hAnsi="Calibri" w:cs="Calibri" w:eastAsia="Calibri"/>
+          <w:color w:val="auto"/>
+          <w:spacing w:val="0"/>
+          <w:position w:val="0"/>
+          <w:sz w:val="22"/>
+          <w:shd w:fill="auto" w:val="clear"/>
+        </w:rPr>
+      </w:pPr>
+      <w:r>
+        <w:rPr>
+          <w:rFonts w:ascii="Calibri" w:hAnsi="Calibri" w:cs="Calibri" w:eastAsia="Calibri"/>
+          <w:color w:val="auto"/>
+          <w:spacing w:val="0"/>
+          <w:position w:val="0"/>
+          <w:sz w:val="22"/>
+          <w:shd w:fill="auto" w:val="clear"/>
+        </w:rPr>
+        <w:t xml:space="preserve">const app = createApp(App);</w:t>
+      </w:r>
+    </w:p>
+    <w:p>
+      <w:pPr>
+        <w:spacing w:before="0" w:after="0" w:line="240"/>
+        <w:ind w:right="0" w:left="0" w:firstLine="0"/>
+        <w:jc w:val="left"/>
+        <w:rPr>
+          <w:rFonts w:ascii="Calibri" w:hAnsi="Calibri" w:cs="Calibri" w:eastAsia="Calibri"/>
+          <w:color w:val="auto"/>
+          <w:spacing w:val="0"/>
+          <w:position w:val="0"/>
+          <w:sz w:val="22"/>
+          <w:shd w:fill="auto" w:val="clear"/>
+        </w:rPr>
+      </w:pPr>
+    </w:p>
+    <w:p>
+      <w:pPr>
+        <w:spacing w:before="0" w:after="0" w:line="240"/>
+        <w:ind w:right="0" w:left="0" w:firstLine="0"/>
+        <w:jc w:val="left"/>
+        <w:rPr>
+          <w:rFonts w:ascii="Calibri" w:hAnsi="Calibri" w:cs="Calibri" w:eastAsia="Calibri"/>
+          <w:b/>
+          <w:color w:val="auto"/>
+          <w:spacing w:val="0"/>
+          <w:position w:val="0"/>
+          <w:sz w:val="22"/>
+          <w:shd w:fill="auto" w:val="clear"/>
+        </w:rPr>
+      </w:pPr>
+      <w:r>
+        <w:rPr>
+          <w:rFonts w:ascii="Calibri" w:hAnsi="Calibri" w:cs="Calibri" w:eastAsia="Calibri"/>
+          <w:b/>
+          <w:color w:val="auto"/>
+          <w:spacing w:val="0"/>
+          <w:position w:val="0"/>
+          <w:sz w:val="22"/>
+          <w:shd w:fill="auto" w:val="clear"/>
+        </w:rPr>
+        <w:t xml:space="preserve">app.use(BootstrapVue3); // Use BootstrapVue 3 globally</w:t>
+      </w:r>
+    </w:p>
+    <w:p>
+      <w:pPr>
+        <w:spacing w:before="0" w:after="0" w:line="240"/>
+        <w:ind w:right="0" w:left="0" w:firstLine="0"/>
+        <w:jc w:val="left"/>
+        <w:rPr>
+          <w:rFonts w:ascii="Calibri" w:hAnsi="Calibri" w:cs="Calibri" w:eastAsia="Calibri"/>
+          <w:color w:val="auto"/>
+          <w:spacing w:val="0"/>
+          <w:position w:val="0"/>
+          <w:sz w:val="22"/>
+          <w:shd w:fill="auto" w:val="clear"/>
+        </w:rPr>
+      </w:pPr>
+    </w:p>
+    <w:p>
+      <w:pPr>
+        <w:spacing w:before="0" w:after="0" w:line="240"/>
+        <w:ind w:right="0" w:left="0" w:firstLine="0"/>
+        <w:jc w:val="left"/>
+        <w:rPr>
+          <w:rFonts w:ascii="Calibri" w:hAnsi="Calibri" w:cs="Calibri" w:eastAsia="Calibri"/>
+          <w:color w:val="auto"/>
+          <w:spacing w:val="0"/>
+          <w:position w:val="0"/>
+          <w:sz w:val="22"/>
+          <w:shd w:fill="auto" w:val="clear"/>
+        </w:rPr>
+      </w:pPr>
+      <w:r>
+        <w:rPr>
+          <w:rFonts w:ascii="Calibri" w:hAnsi="Calibri" w:cs="Calibri" w:eastAsia="Calibri"/>
+          <w:color w:val="auto"/>
+          <w:spacing w:val="0"/>
+          <w:position w:val="0"/>
+          <w:sz w:val="22"/>
+          <w:shd w:fill="auto" w:val="clear"/>
+        </w:rPr>
+        <w:t xml:space="preserve">app.mount('#app');</w:t>
+      </w:r>
+    </w:p>
+    <w:p>
+      <w:pPr>
+        <w:spacing w:before="0" w:after="0" w:line="240"/>
+        <w:ind w:right="0" w:left="0" w:firstLine="0"/>
+        <w:jc w:val="left"/>
+        <w:rPr>
+          <w:rFonts w:ascii="Calibri" w:hAnsi="Calibri" w:cs="Calibri" w:eastAsia="Calibri"/>
+          <w:color w:val="auto"/>
+          <w:spacing w:val="0"/>
+          <w:position w:val="0"/>
+          <w:sz w:val="22"/>
+          <w:shd w:fill="auto" w:val="clear"/>
+        </w:rPr>
+      </w:pPr>
+    </w:p>
+    <w:p>
+      <w:pPr>
+        <w:spacing w:before="0" w:after="0" w:line="240"/>
+        <w:ind w:right="0" w:left="0" w:firstLine="0"/>
+        <w:jc w:val="left"/>
+        <w:rPr>
+          <w:rFonts w:ascii="Calibri" w:hAnsi="Calibri" w:cs="Calibri" w:eastAsia="Calibri"/>
+          <w:b/>
+          <w:color w:val="auto"/>
+          <w:spacing w:val="0"/>
+          <w:position w:val="0"/>
+          <w:sz w:val="22"/>
+          <w:shd w:fill="auto" w:val="clear"/>
+        </w:rPr>
+      </w:pPr>
+      <w:r>
+        <w:rPr>
+          <w:rFonts w:ascii="Calibri" w:hAnsi="Calibri" w:cs="Calibri" w:eastAsia="Calibri"/>
+          <w:b/>
+          <w:color w:val="auto"/>
+          <w:spacing w:val="0"/>
+          <w:position w:val="0"/>
+          <w:sz w:val="22"/>
+          <w:shd w:fill="auto" w:val="clear"/>
+        </w:rPr>
+        <w:t xml:space="preserve">Use Bootstrap Components in Vue</w:t>
+      </w:r>
+    </w:p>
+    <w:p>
+      <w:pPr>
+        <w:spacing w:before="0" w:after="0" w:line="240"/>
+        <w:ind w:right="0" w:left="0" w:firstLine="0"/>
+        <w:jc w:val="left"/>
+        <w:rPr>
+          <w:rFonts w:ascii="Calibri" w:hAnsi="Calibri" w:cs="Calibri" w:eastAsia="Calibri"/>
+          <w:b/>
+          <w:color w:val="auto"/>
+          <w:spacing w:val="0"/>
+          <w:position w:val="0"/>
+          <w:sz w:val="22"/>
+          <w:shd w:fill="auto" w:val="clear"/>
+        </w:rPr>
+      </w:pPr>
+      <w:r>
+        <w:rPr>
+          <w:rFonts w:ascii="Calibri" w:hAnsi="Calibri" w:cs="Calibri" w:eastAsia="Calibri"/>
+          <w:b/>
+          <w:color w:val="auto"/>
+          <w:spacing w:val="0"/>
+          <w:position w:val="0"/>
+          <w:sz w:val="22"/>
+          <w:shd w:fill="auto" w:val="clear"/>
+        </w:rPr>
+        <w:t xml:space="preserve">Now, you can use BootstrapVue components in your Vue 3 app. For example, you can use a Bootstrap button or card component like this:</w:t>
+      </w:r>
+    </w:p>
+    <w:p>
+      <w:pPr>
+        <w:spacing w:before="0" w:after="0" w:line="240"/>
+        <w:ind w:right="0" w:left="0" w:firstLine="0"/>
+        <w:jc w:val="left"/>
+        <w:rPr>
+          <w:rFonts w:ascii="Calibri" w:hAnsi="Calibri" w:cs="Calibri" w:eastAsia="Calibri"/>
+          <w:color w:val="auto"/>
+          <w:spacing w:val="0"/>
+          <w:position w:val="0"/>
+          <w:sz w:val="22"/>
+          <w:shd w:fill="auto" w:val="clear"/>
+        </w:rPr>
+      </w:pPr>
+    </w:p>
+    <w:p>
+      <w:pPr>
+        <w:spacing w:before="0" w:after="0" w:line="240"/>
+        <w:ind w:right="0" w:left="0" w:firstLine="0"/>
+        <w:jc w:val="left"/>
+        <w:rPr>
+          <w:rFonts w:ascii="Calibri" w:hAnsi="Calibri" w:cs="Calibri" w:eastAsia="Calibri"/>
+          <w:b/>
+          <w:color w:val="auto"/>
+          <w:spacing w:val="0"/>
+          <w:position w:val="0"/>
+          <w:sz w:val="22"/>
+          <w:shd w:fill="auto" w:val="clear"/>
+        </w:rPr>
+      </w:pPr>
+      <w:r>
+        <w:rPr>
+          <w:rFonts w:ascii="Calibri" w:hAnsi="Calibri" w:cs="Calibri" w:eastAsia="Calibri"/>
+          <w:b/>
+          <w:color w:val="auto"/>
+          <w:spacing w:val="0"/>
+          <w:position w:val="0"/>
+          <w:sz w:val="22"/>
+          <w:shd w:fill="auto" w:val="clear"/>
+        </w:rPr>
+        <w:t xml:space="preserve">Home.vue &gt;&gt;&gt;&gt;</w:t>
+      </w:r>
+    </w:p>
+    <w:p>
+      <w:pPr>
+        <w:spacing w:before="0" w:after="0" w:line="240"/>
+        <w:ind w:right="0" w:left="0" w:firstLine="0"/>
+        <w:jc w:val="left"/>
+        <w:rPr>
+          <w:rFonts w:ascii="Calibri" w:hAnsi="Calibri" w:cs="Calibri" w:eastAsia="Calibri"/>
+          <w:b/>
+          <w:color w:val="auto"/>
+          <w:spacing w:val="0"/>
+          <w:position w:val="0"/>
+          <w:sz w:val="22"/>
+          <w:shd w:fill="auto" w:val="clear"/>
+        </w:rPr>
+      </w:pPr>
+    </w:p>
+    <w:p>
+      <w:pPr>
+        <w:spacing w:before="0" w:after="0" w:line="240"/>
+        <w:ind w:right="0" w:left="0" w:firstLine="0"/>
+        <w:jc w:val="left"/>
+        <w:rPr>
+          <w:rFonts w:ascii="Calibri" w:hAnsi="Calibri" w:cs="Calibri" w:eastAsia="Calibri"/>
+          <w:color w:val="auto"/>
+          <w:spacing w:val="0"/>
+          <w:position w:val="0"/>
+          <w:sz w:val="22"/>
+          <w:shd w:fill="auto" w:val="clear"/>
+        </w:rPr>
+      </w:pPr>
+      <w:r>
+        <w:rPr>
+          <w:rFonts w:ascii="Calibri" w:hAnsi="Calibri" w:cs="Calibri" w:eastAsia="Calibri"/>
+          <w:color w:val="auto"/>
+          <w:spacing w:val="0"/>
+          <w:position w:val="0"/>
+          <w:sz w:val="22"/>
+          <w:shd w:fill="auto" w:val="clear"/>
+        </w:rPr>
+        <w:t xml:space="preserve">&lt;template&gt;</w:t>
+      </w:r>
+    </w:p>
+    <w:p>
+      <w:pPr>
+        <w:spacing w:before="0" w:after="0" w:line="240"/>
+        <w:ind w:right="0" w:left="0" w:firstLine="0"/>
+        <w:jc w:val="left"/>
+        <w:rPr>
+          <w:rFonts w:ascii="Calibri" w:hAnsi="Calibri" w:cs="Calibri" w:eastAsia="Calibri"/>
+          <w:color w:val="auto"/>
+          <w:spacing w:val="0"/>
+          <w:position w:val="0"/>
+          <w:sz w:val="22"/>
+          <w:shd w:fill="auto" w:val="clear"/>
+        </w:rPr>
+      </w:pPr>
+      <w:r>
+        <w:rPr>
+          <w:rFonts w:ascii="Calibri" w:hAnsi="Calibri" w:cs="Calibri" w:eastAsia="Calibri"/>
+          <w:color w:val="auto"/>
+          <w:spacing w:val="0"/>
+          <w:position w:val="0"/>
+          <w:sz w:val="22"/>
+          <w:shd w:fill="auto" w:val="clear"/>
+        </w:rPr>
+        <w:t xml:space="preserve">  &lt;div class="container mt-4"&gt;</w:t>
+      </w:r>
+    </w:p>
+    <w:p>
+      <w:pPr>
+        <w:spacing w:before="0" w:after="0" w:line="240"/>
+        <w:ind w:right="0" w:left="0" w:firstLine="0"/>
+        <w:jc w:val="left"/>
+        <w:rPr>
+          <w:rFonts w:ascii="Calibri" w:hAnsi="Calibri" w:cs="Calibri" w:eastAsia="Calibri"/>
+          <w:color w:val="auto"/>
+          <w:spacing w:val="0"/>
+          <w:position w:val="0"/>
+          <w:sz w:val="22"/>
+          <w:shd w:fill="auto" w:val="clear"/>
+        </w:rPr>
+      </w:pPr>
+      <w:r>
+        <w:rPr>
+          <w:rFonts w:ascii="Calibri" w:hAnsi="Calibri" w:cs="Calibri" w:eastAsia="Calibri"/>
+          <w:color w:val="auto"/>
+          <w:spacing w:val="0"/>
+          <w:position w:val="0"/>
+          <w:sz w:val="22"/>
+          <w:shd w:fill="auto" w:val="clear"/>
+        </w:rPr>
+        <w:t xml:space="preserve">    &lt;b-button variant="primary" @click="sayHello"&gt;Click Me&lt;/b-button&gt;</w:t>
+      </w:r>
+    </w:p>
+    <w:p>
+      <w:pPr>
+        <w:spacing w:before="0" w:after="0" w:line="240"/>
+        <w:ind w:right="0" w:left="0" w:firstLine="0"/>
+        <w:jc w:val="left"/>
+        <w:rPr>
+          <w:rFonts w:ascii="Calibri" w:hAnsi="Calibri" w:cs="Calibri" w:eastAsia="Calibri"/>
+          <w:color w:val="auto"/>
+          <w:spacing w:val="0"/>
+          <w:position w:val="0"/>
+          <w:sz w:val="22"/>
+          <w:shd w:fill="auto" w:val="clear"/>
+        </w:rPr>
+      </w:pPr>
+      <w:r>
+        <w:rPr>
+          <w:rFonts w:ascii="Calibri" w:hAnsi="Calibri" w:cs="Calibri" w:eastAsia="Calibri"/>
+          <w:color w:val="auto"/>
+          <w:spacing w:val="0"/>
+          <w:position w:val="0"/>
+          <w:sz w:val="22"/>
+          <w:shd w:fill="auto" w:val="clear"/>
+        </w:rPr>
+        <w:t xml:space="preserve">    &lt;b-card</w:t>
+      </w:r>
+    </w:p>
+    <w:p>
+      <w:pPr>
+        <w:spacing w:before="0" w:after="0" w:line="240"/>
+        <w:ind w:right="0" w:left="0" w:firstLine="0"/>
+        <w:jc w:val="left"/>
+        <w:rPr>
+          <w:rFonts w:ascii="Calibri" w:hAnsi="Calibri" w:cs="Calibri" w:eastAsia="Calibri"/>
+          <w:color w:val="auto"/>
+          <w:spacing w:val="0"/>
+          <w:position w:val="0"/>
+          <w:sz w:val="22"/>
+          <w:shd w:fill="auto" w:val="clear"/>
+        </w:rPr>
+      </w:pPr>
+      <w:r>
+        <w:rPr>
+          <w:rFonts w:ascii="Calibri" w:hAnsi="Calibri" w:cs="Calibri" w:eastAsia="Calibri"/>
+          <w:color w:val="auto"/>
+          <w:spacing w:val="0"/>
+          <w:position w:val="0"/>
+          <w:sz w:val="22"/>
+          <w:shd w:fill="auto" w:val="clear"/>
+        </w:rPr>
+        <w:t xml:space="preserve">      title="BootstrapVue 3 Card"</w:t>
+      </w:r>
+    </w:p>
+    <w:p>
+      <w:pPr>
+        <w:spacing w:before="0" w:after="0" w:line="240"/>
+        <w:ind w:right="0" w:left="0" w:firstLine="0"/>
+        <w:jc w:val="left"/>
+        <w:rPr>
+          <w:rFonts w:ascii="Calibri" w:hAnsi="Calibri" w:cs="Calibri" w:eastAsia="Calibri"/>
+          <w:color w:val="auto"/>
+          <w:spacing w:val="0"/>
+          <w:position w:val="0"/>
+          <w:sz w:val="22"/>
+          <w:shd w:fill="auto" w:val="clear"/>
+        </w:rPr>
+      </w:pPr>
+      <w:r>
+        <w:rPr>
+          <w:rFonts w:ascii="Calibri" w:hAnsi="Calibri" w:cs="Calibri" w:eastAsia="Calibri"/>
+          <w:color w:val="auto"/>
+          <w:spacing w:val="0"/>
+          <w:position w:val="0"/>
+          <w:sz w:val="22"/>
+          <w:shd w:fill="auto" w:val="clear"/>
+        </w:rPr>
+        <w:t xml:space="preserve">      class="mt-4"</w:t>
+      </w:r>
+    </w:p>
+    <w:p>
+      <w:pPr>
+        <w:spacing w:before="0" w:after="0" w:line="240"/>
+        <w:ind w:right="0" w:left="0" w:firstLine="0"/>
+        <w:jc w:val="left"/>
+        <w:rPr>
+          <w:rFonts w:ascii="Calibri" w:hAnsi="Calibri" w:cs="Calibri" w:eastAsia="Calibri"/>
+          <w:color w:val="auto"/>
+          <w:spacing w:val="0"/>
+          <w:position w:val="0"/>
+          <w:sz w:val="22"/>
+          <w:shd w:fill="auto" w:val="clear"/>
+        </w:rPr>
+      </w:pPr>
+      <w:r>
+        <w:rPr>
+          <w:rFonts w:ascii="Calibri" w:hAnsi="Calibri" w:cs="Calibri" w:eastAsia="Calibri"/>
+          <w:color w:val="auto"/>
+          <w:spacing w:val="0"/>
+          <w:position w:val="0"/>
+          <w:sz w:val="22"/>
+          <w:shd w:fill="auto" w:val="clear"/>
+        </w:rPr>
+        <w:t xml:space="preserve">    &gt;</w:t>
+      </w:r>
+    </w:p>
+    <w:p>
+      <w:pPr>
+        <w:spacing w:before="0" w:after="0" w:line="240"/>
+        <w:ind w:right="0" w:left="0" w:firstLine="0"/>
+        <w:jc w:val="left"/>
+        <w:rPr>
+          <w:rFonts w:ascii="Calibri" w:hAnsi="Calibri" w:cs="Calibri" w:eastAsia="Calibri"/>
+          <w:color w:val="auto"/>
+          <w:spacing w:val="0"/>
+          <w:position w:val="0"/>
+          <w:sz w:val="22"/>
+          <w:shd w:fill="auto" w:val="clear"/>
+        </w:rPr>
+      </w:pPr>
+      <w:r>
+        <w:rPr>
+          <w:rFonts w:ascii="Calibri" w:hAnsi="Calibri" w:cs="Calibri" w:eastAsia="Calibri"/>
+          <w:color w:val="auto"/>
+          <w:spacing w:val="0"/>
+          <w:position w:val="0"/>
+          <w:sz w:val="22"/>
+          <w:shd w:fill="auto" w:val="clear"/>
+        </w:rPr>
+        <w:t xml:space="preserve">      &lt;p class="card-text"&gt;This is a card component from BootstrapVue 3!&lt;/p&gt;</w:t>
+      </w:r>
+    </w:p>
+    <w:p>
+      <w:pPr>
+        <w:spacing w:before="0" w:after="0" w:line="240"/>
+        <w:ind w:right="0" w:left="0" w:firstLine="0"/>
+        <w:jc w:val="left"/>
+        <w:rPr>
+          <w:rFonts w:ascii="Calibri" w:hAnsi="Calibri" w:cs="Calibri" w:eastAsia="Calibri"/>
+          <w:color w:val="auto"/>
+          <w:spacing w:val="0"/>
+          <w:position w:val="0"/>
+          <w:sz w:val="22"/>
+          <w:shd w:fill="auto" w:val="clear"/>
+        </w:rPr>
+      </w:pPr>
+      <w:r>
+        <w:rPr>
+          <w:rFonts w:ascii="Calibri" w:hAnsi="Calibri" w:cs="Calibri" w:eastAsia="Calibri"/>
+          <w:color w:val="auto"/>
+          <w:spacing w:val="0"/>
+          <w:position w:val="0"/>
+          <w:sz w:val="22"/>
+          <w:shd w:fill="auto" w:val="clear"/>
+        </w:rPr>
+        <w:t xml:space="preserve">    &lt;/b-card&gt;</w:t>
+      </w:r>
+    </w:p>
+    <w:p>
+      <w:pPr>
+        <w:spacing w:before="0" w:after="0" w:line="240"/>
+        <w:ind w:right="0" w:left="0" w:firstLine="0"/>
+        <w:jc w:val="left"/>
+        <w:rPr>
+          <w:rFonts w:ascii="Calibri" w:hAnsi="Calibri" w:cs="Calibri" w:eastAsia="Calibri"/>
+          <w:color w:val="auto"/>
+          <w:spacing w:val="0"/>
+          <w:position w:val="0"/>
+          <w:sz w:val="22"/>
+          <w:shd w:fill="auto" w:val="clear"/>
+        </w:rPr>
+      </w:pPr>
+      <w:r>
+        <w:rPr>
+          <w:rFonts w:ascii="Calibri" w:hAnsi="Calibri" w:cs="Calibri" w:eastAsia="Calibri"/>
+          <w:color w:val="auto"/>
+          <w:spacing w:val="0"/>
+          <w:position w:val="0"/>
+          <w:sz w:val="22"/>
+          <w:shd w:fill="auto" w:val="clear"/>
+        </w:rPr>
+        <w:t xml:space="preserve">  &lt;/div&gt;</w:t>
+      </w:r>
+    </w:p>
+    <w:p>
+      <w:pPr>
+        <w:spacing w:before="0" w:after="0" w:line="240"/>
+        <w:ind w:right="0" w:left="0" w:firstLine="0"/>
+        <w:jc w:val="left"/>
+        <w:rPr>
+          <w:rFonts w:ascii="Calibri" w:hAnsi="Calibri" w:cs="Calibri" w:eastAsia="Calibri"/>
+          <w:color w:val="auto"/>
+          <w:spacing w:val="0"/>
+          <w:position w:val="0"/>
+          <w:sz w:val="22"/>
+          <w:shd w:fill="auto" w:val="clear"/>
+        </w:rPr>
+      </w:pPr>
+      <w:r>
+        <w:rPr>
+          <w:rFonts w:ascii="Calibri" w:hAnsi="Calibri" w:cs="Calibri" w:eastAsia="Calibri"/>
+          <w:color w:val="auto"/>
+          <w:spacing w:val="0"/>
+          <w:position w:val="0"/>
+          <w:sz w:val="22"/>
+          <w:shd w:fill="auto" w:val="clear"/>
+        </w:rPr>
+        <w:t xml:space="preserve">&lt;/template&gt;</w:t>
+      </w:r>
+    </w:p>
+    <w:p>
+      <w:pPr>
+        <w:spacing w:before="0" w:after="0" w:line="240"/>
+        <w:ind w:right="0" w:left="0" w:firstLine="0"/>
+        <w:jc w:val="left"/>
+        <w:rPr>
+          <w:rFonts w:ascii="Calibri" w:hAnsi="Calibri" w:cs="Calibri" w:eastAsia="Calibri"/>
+          <w:color w:val="auto"/>
+          <w:spacing w:val="0"/>
+          <w:position w:val="0"/>
+          <w:sz w:val="22"/>
+          <w:shd w:fill="auto" w:val="clear"/>
+        </w:rPr>
+      </w:pPr>
+    </w:p>
+    <w:p>
+      <w:pPr>
+        <w:spacing w:before="0" w:after="0" w:line="240"/>
+        <w:ind w:right="0" w:left="0" w:firstLine="0"/>
+        <w:jc w:val="left"/>
+        <w:rPr>
+          <w:rFonts w:ascii="Calibri" w:hAnsi="Calibri" w:cs="Calibri" w:eastAsia="Calibri"/>
+          <w:color w:val="auto"/>
+          <w:spacing w:val="0"/>
+          <w:position w:val="0"/>
+          <w:sz w:val="22"/>
+          <w:shd w:fill="auto" w:val="clear"/>
+        </w:rPr>
+      </w:pPr>
+      <w:r>
+        <w:rPr>
+          <w:rFonts w:ascii="Calibri" w:hAnsi="Calibri" w:cs="Calibri" w:eastAsia="Calibri"/>
+          <w:color w:val="auto"/>
+          <w:spacing w:val="0"/>
+          <w:position w:val="0"/>
+          <w:sz w:val="22"/>
+          <w:shd w:fill="auto" w:val="clear"/>
+        </w:rPr>
+        <w:t xml:space="preserve">&lt;script&gt;</w:t>
+      </w:r>
+    </w:p>
+    <w:p>
+      <w:pPr>
+        <w:spacing w:before="0" w:after="0" w:line="240"/>
+        <w:ind w:right="0" w:left="0" w:firstLine="0"/>
+        <w:jc w:val="left"/>
+        <w:rPr>
+          <w:rFonts w:ascii="Calibri" w:hAnsi="Calibri" w:cs="Calibri" w:eastAsia="Calibri"/>
+          <w:color w:val="auto"/>
+          <w:spacing w:val="0"/>
+          <w:position w:val="0"/>
+          <w:sz w:val="22"/>
+          <w:shd w:fill="auto" w:val="clear"/>
+        </w:rPr>
+      </w:pPr>
+      <w:r>
+        <w:rPr>
+          <w:rFonts w:ascii="Calibri" w:hAnsi="Calibri" w:cs="Calibri" w:eastAsia="Calibri"/>
+          <w:color w:val="auto"/>
+          <w:spacing w:val="0"/>
+          <w:position w:val="0"/>
+          <w:sz w:val="22"/>
+          <w:shd w:fill="auto" w:val="clear"/>
+        </w:rPr>
+        <w:t xml:space="preserve">export default {</w:t>
+      </w:r>
+    </w:p>
+    <w:p>
+      <w:pPr>
+        <w:spacing w:before="0" w:after="0" w:line="240"/>
+        <w:ind w:right="0" w:left="0" w:firstLine="0"/>
+        <w:jc w:val="left"/>
+        <w:rPr>
+          <w:rFonts w:ascii="Calibri" w:hAnsi="Calibri" w:cs="Calibri" w:eastAsia="Calibri"/>
+          <w:color w:val="auto"/>
+          <w:spacing w:val="0"/>
+          <w:position w:val="0"/>
+          <w:sz w:val="22"/>
+          <w:shd w:fill="auto" w:val="clear"/>
+        </w:rPr>
+      </w:pPr>
+      <w:r>
+        <w:rPr>
+          <w:rFonts w:ascii="Calibri" w:hAnsi="Calibri" w:cs="Calibri" w:eastAsia="Calibri"/>
+          <w:color w:val="auto"/>
+          <w:spacing w:val="0"/>
+          <w:position w:val="0"/>
+          <w:sz w:val="22"/>
+          <w:shd w:fill="auto" w:val="clear"/>
+        </w:rPr>
+        <w:t xml:space="preserve">  name: 'HelloWorld',</w:t>
+      </w:r>
+    </w:p>
+    <w:p>
+      <w:pPr>
+        <w:spacing w:before="0" w:after="0" w:line="240"/>
+        <w:ind w:right="0" w:left="0" w:firstLine="0"/>
+        <w:jc w:val="left"/>
+        <w:rPr>
+          <w:rFonts w:ascii="Calibri" w:hAnsi="Calibri" w:cs="Calibri" w:eastAsia="Calibri"/>
+          <w:color w:val="auto"/>
+          <w:spacing w:val="0"/>
+          <w:position w:val="0"/>
+          <w:sz w:val="22"/>
+          <w:shd w:fill="auto" w:val="clear"/>
+        </w:rPr>
+      </w:pPr>
+      <w:r>
+        <w:rPr>
+          <w:rFonts w:ascii="Calibri" w:hAnsi="Calibri" w:cs="Calibri" w:eastAsia="Calibri"/>
+          <w:color w:val="auto"/>
+          <w:spacing w:val="0"/>
+          <w:position w:val="0"/>
+          <w:sz w:val="22"/>
+          <w:shd w:fill="auto" w:val="clear"/>
+        </w:rPr>
+        <w:t xml:space="preserve">  methods: {</w:t>
+      </w:r>
+    </w:p>
+    <w:p>
+      <w:pPr>
+        <w:spacing w:before="0" w:after="0" w:line="240"/>
+        <w:ind w:right="0" w:left="0" w:firstLine="0"/>
+        <w:jc w:val="left"/>
+        <w:rPr>
+          <w:rFonts w:ascii="Calibri" w:hAnsi="Calibri" w:cs="Calibri" w:eastAsia="Calibri"/>
+          <w:color w:val="auto"/>
+          <w:spacing w:val="0"/>
+          <w:position w:val="0"/>
+          <w:sz w:val="22"/>
+          <w:shd w:fill="auto" w:val="clear"/>
+        </w:rPr>
+      </w:pPr>
+      <w:r>
+        <w:rPr>
+          <w:rFonts w:ascii="Calibri" w:hAnsi="Calibri" w:cs="Calibri" w:eastAsia="Calibri"/>
+          <w:color w:val="auto"/>
+          <w:spacing w:val="0"/>
+          <w:position w:val="0"/>
+          <w:sz w:val="22"/>
+          <w:shd w:fill="auto" w:val="clear"/>
+        </w:rPr>
+        <w:t xml:space="preserve">    sayHello() {</w:t>
+      </w:r>
+    </w:p>
+    <w:p>
+      <w:pPr>
+        <w:spacing w:before="0" w:after="0" w:line="240"/>
+        <w:ind w:right="0" w:left="0" w:firstLine="0"/>
+        <w:jc w:val="left"/>
+        <w:rPr>
+          <w:rFonts w:ascii="Calibri" w:hAnsi="Calibri" w:cs="Calibri" w:eastAsia="Calibri"/>
+          <w:color w:val="auto"/>
+          <w:spacing w:val="0"/>
+          <w:position w:val="0"/>
+          <w:sz w:val="22"/>
+          <w:shd w:fill="auto" w:val="clear"/>
+        </w:rPr>
+      </w:pPr>
+      <w:r>
+        <w:rPr>
+          <w:rFonts w:ascii="Calibri" w:hAnsi="Calibri" w:cs="Calibri" w:eastAsia="Calibri"/>
+          <w:color w:val="auto"/>
+          <w:spacing w:val="0"/>
+          <w:position w:val="0"/>
+          <w:sz w:val="22"/>
+          <w:shd w:fill="auto" w:val="clear"/>
+        </w:rPr>
+        <w:t xml:space="preserve">      alert('Hello from BootstrapVue 3!');</w:t>
+      </w:r>
+    </w:p>
+    <w:p>
+      <w:pPr>
+        <w:spacing w:before="0" w:after="0" w:line="240"/>
+        <w:ind w:right="0" w:left="0" w:firstLine="0"/>
+        <w:jc w:val="left"/>
+        <w:rPr>
+          <w:rFonts w:ascii="Calibri" w:hAnsi="Calibri" w:cs="Calibri" w:eastAsia="Calibri"/>
+          <w:color w:val="auto"/>
+          <w:spacing w:val="0"/>
+          <w:position w:val="0"/>
+          <w:sz w:val="22"/>
+          <w:shd w:fill="auto" w:val="clear"/>
+        </w:rPr>
+      </w:pPr>
+      <w:r>
+        <w:rPr>
+          <w:rFonts w:ascii="Calibri" w:hAnsi="Calibri" w:cs="Calibri" w:eastAsia="Calibri"/>
+          <w:color w:val="auto"/>
+          <w:spacing w:val="0"/>
+          <w:position w:val="0"/>
+          <w:sz w:val="22"/>
+          <w:shd w:fill="auto" w:val="clear"/>
+        </w:rPr>
+        <w:t xml:space="preserve">    }</w:t>
+      </w:r>
+    </w:p>
+    <w:p>
+      <w:pPr>
+        <w:spacing w:before="0" w:after="0" w:line="240"/>
+        <w:ind w:right="0" w:left="0" w:firstLine="0"/>
+        <w:jc w:val="left"/>
+        <w:rPr>
+          <w:rFonts w:ascii="Calibri" w:hAnsi="Calibri" w:cs="Calibri" w:eastAsia="Calibri"/>
+          <w:color w:val="auto"/>
+          <w:spacing w:val="0"/>
+          <w:position w:val="0"/>
+          <w:sz w:val="22"/>
+          <w:shd w:fill="auto" w:val="clear"/>
+        </w:rPr>
+      </w:pPr>
+      <w:r>
+        <w:rPr>
+          <w:rFonts w:ascii="Calibri" w:hAnsi="Calibri" w:cs="Calibri" w:eastAsia="Calibri"/>
+          <w:color w:val="auto"/>
+          <w:spacing w:val="0"/>
+          <w:position w:val="0"/>
+          <w:sz w:val="22"/>
+          <w:shd w:fill="auto" w:val="clear"/>
+        </w:rPr>
+        <w:t xml:space="preserve">  }</w:t>
+      </w:r>
+    </w:p>
+    <w:p>
+      <w:pPr>
+        <w:spacing w:before="0" w:after="0" w:line="240"/>
+        <w:ind w:right="0" w:left="0" w:firstLine="0"/>
+        <w:jc w:val="left"/>
+        <w:rPr>
+          <w:rFonts w:ascii="Calibri" w:hAnsi="Calibri" w:cs="Calibri" w:eastAsia="Calibri"/>
+          <w:color w:val="auto"/>
+          <w:spacing w:val="0"/>
+          <w:position w:val="0"/>
+          <w:sz w:val="22"/>
+          <w:shd w:fill="auto" w:val="clear"/>
+        </w:rPr>
+      </w:pPr>
+      <w:r>
+        <w:rPr>
+          <w:rFonts w:ascii="Calibri" w:hAnsi="Calibri" w:cs="Calibri" w:eastAsia="Calibri"/>
+          <w:color w:val="auto"/>
+          <w:spacing w:val="0"/>
+          <w:position w:val="0"/>
+          <w:sz w:val="22"/>
+          <w:shd w:fill="auto" w:val="clear"/>
+        </w:rPr>
+        <w:t xml:space="preserve">};</w:t>
+      </w:r>
+    </w:p>
+    <w:p>
+      <w:pPr>
+        <w:spacing w:before="0" w:after="0" w:line="240"/>
+        <w:ind w:right="0" w:left="0" w:firstLine="0"/>
+        <w:jc w:val="left"/>
+        <w:rPr>
+          <w:rFonts w:ascii="Calibri" w:hAnsi="Calibri" w:cs="Calibri" w:eastAsia="Calibri"/>
+          <w:color w:val="auto"/>
+          <w:spacing w:val="0"/>
+          <w:position w:val="0"/>
+          <w:sz w:val="22"/>
+          <w:shd w:fill="auto" w:val="clear"/>
+        </w:rPr>
+      </w:pPr>
+      <w:r>
+        <w:rPr>
+          <w:rFonts w:ascii="Calibri" w:hAnsi="Calibri" w:cs="Calibri" w:eastAsia="Calibri"/>
+          <w:color w:val="auto"/>
+          <w:spacing w:val="0"/>
+          <w:position w:val="0"/>
+          <w:sz w:val="22"/>
+          <w:shd w:fill="auto" w:val="clear"/>
+        </w:rPr>
+        <w:t xml:space="preserve">&lt;/script&gt;</w:t>
+      </w:r>
+    </w:p>
+    <w:p>
+      <w:pPr>
+        <w:spacing w:before="0" w:after="0" w:line="240"/>
+        <w:ind w:right="0" w:left="0" w:firstLine="0"/>
+        <w:jc w:val="left"/>
+        <w:rPr>
+          <w:rFonts w:ascii="Calibri" w:hAnsi="Calibri" w:cs="Calibri" w:eastAsia="Calibri"/>
+          <w:color w:val="auto"/>
+          <w:spacing w:val="0"/>
+          <w:position w:val="0"/>
+          <w:sz w:val="22"/>
+          <w:shd w:fill="auto" w:val="clear"/>
+        </w:rPr>
+      </w:pPr>
+    </w:p>
+    <w:p>
+      <w:pPr>
+        <w:spacing w:before="0" w:after="0" w:line="240"/>
+        <w:ind w:right="0" w:left="0" w:firstLine="0"/>
+        <w:jc w:val="left"/>
+        <w:rPr>
+          <w:rFonts w:ascii="Calibri" w:hAnsi="Calibri" w:cs="Calibri" w:eastAsia="Calibri"/>
+          <w:color w:val="auto"/>
+          <w:spacing w:val="0"/>
+          <w:position w:val="0"/>
+          <w:sz w:val="22"/>
+          <w:shd w:fill="auto" w:val="clear"/>
+        </w:rPr>
+      </w:pPr>
+    </w:p>
+    <w:p>
+      <w:pPr>
+        <w:spacing w:before="0" w:after="0" w:line="240"/>
+        <w:ind w:right="0" w:left="0" w:firstLine="0"/>
+        <w:jc w:val="left"/>
+        <w:rPr>
+          <w:rFonts w:ascii="Calibri" w:hAnsi="Calibri" w:cs="Calibri" w:eastAsia="Calibri"/>
+          <w:color w:val="auto"/>
+          <w:spacing w:val="0"/>
+          <w:position w:val="0"/>
+          <w:sz w:val="22"/>
+          <w:shd w:fill="auto" w:val="clear"/>
+        </w:rPr>
+      </w:pPr>
+    </w:p>
+    <w:p>
+      <w:pPr>
+        <w:spacing w:before="0" w:after="0" w:line="240"/>
+        <w:ind w:right="0" w:left="0" w:firstLine="0"/>
+        <w:jc w:val="left"/>
+        <w:rPr>
+          <w:rFonts w:ascii="Calibri" w:hAnsi="Calibri" w:cs="Calibri" w:eastAsia="Calibri"/>
+          <w:color w:val="auto"/>
+          <w:spacing w:val="0"/>
+          <w:position w:val="0"/>
+          <w:sz w:val="22"/>
+          <w:shd w:fill="auto" w:val="clear"/>
+        </w:rPr>
+      </w:pPr>
+      <w:r>
+        <w:rPr>
+          <w:rFonts w:ascii="Calibri" w:hAnsi="Calibri" w:cs="Calibri" w:eastAsia="Calibri"/>
+          <w:color w:val="auto"/>
+          <w:spacing w:val="0"/>
+          <w:position w:val="0"/>
+          <w:sz w:val="22"/>
+          <w:shd w:fill="auto" w:val="clear"/>
+        </w:rPr>
+        <w:t xml:space="preserve">So use this process use bootstrap via npm component..</w:t>
+      </w:r>
+    </w:p>
+    <w:p>
+      <w:pPr>
+        <w:spacing w:before="0" w:after="0" w:line="240"/>
+        <w:ind w:right="0" w:left="0" w:firstLine="0"/>
+        <w:jc w:val="left"/>
+        <w:rPr>
+          <w:rFonts w:ascii="Calibri" w:hAnsi="Calibri" w:cs="Calibri" w:eastAsia="Calibri"/>
+          <w:color w:val="auto"/>
+          <w:spacing w:val="0"/>
+          <w:position w:val="0"/>
+          <w:sz w:val="22"/>
+          <w:shd w:fill="auto" w:val="clear"/>
+        </w:rPr>
+      </w:pPr>
+    </w:p>
+    <w:p>
+      <w:pPr>
+        <w:spacing w:before="0" w:after="0" w:line="240"/>
+        <w:ind w:right="0" w:left="0" w:firstLine="0"/>
+        <w:jc w:val="left"/>
+        <w:rPr>
+          <w:rFonts w:ascii="Calibri" w:hAnsi="Calibri" w:cs="Calibri" w:eastAsia="Calibri"/>
+          <w:color w:val="auto"/>
+          <w:spacing w:val="0"/>
+          <w:position w:val="0"/>
+          <w:sz w:val="22"/>
+          <w:shd w:fill="auto" w:val="clear"/>
+        </w:rPr>
+      </w:pPr>
+      <w:r>
+        <w:rPr>
+          <w:rFonts w:ascii="Calibri" w:hAnsi="Calibri" w:cs="Calibri" w:eastAsia="Calibri"/>
+          <w:color w:val="auto"/>
+          <w:spacing w:val="0"/>
+          <w:position w:val="0"/>
+          <w:sz w:val="22"/>
+          <w:shd w:fill="auto" w:val="clear"/>
+        </w:rPr>
+        <w:t xml:space="preserve">++++++++++++++++++++++++++++++++++++++++++++++++++++++++++++++++++++++++++++++</w:t>
+      </w:r>
+    </w:p>
+    <w:p>
+      <w:pPr>
+        <w:spacing w:before="0" w:after="0" w:line="240"/>
+        <w:ind w:right="0" w:left="0" w:firstLine="0"/>
+        <w:jc w:val="left"/>
+        <w:rPr>
+          <w:rFonts w:ascii="Calibri" w:hAnsi="Calibri" w:cs="Calibri" w:eastAsia="Calibri"/>
+          <w:color w:val="auto"/>
+          <w:spacing w:val="0"/>
+          <w:position w:val="0"/>
+          <w:sz w:val="22"/>
+          <w:shd w:fill="auto" w:val="clear"/>
+        </w:rPr>
+      </w:pPr>
+    </w:p>
+    <w:p>
+      <w:pPr>
+        <w:spacing w:before="0" w:after="0" w:line="240"/>
+        <w:ind w:right="0" w:left="0" w:firstLine="0"/>
+        <w:jc w:val="left"/>
+        <w:rPr>
+          <w:rFonts w:ascii="Calibri" w:hAnsi="Calibri" w:cs="Calibri" w:eastAsia="Calibri"/>
+          <w:color w:val="auto"/>
+          <w:spacing w:val="0"/>
+          <w:position w:val="0"/>
+          <w:sz w:val="22"/>
+          <w:shd w:fill="auto" w:val="clear"/>
+        </w:rPr>
+      </w:pPr>
+    </w:p>
+    <w:p>
+      <w:pPr>
+        <w:spacing w:before="0" w:after="0" w:line="240"/>
+        <w:ind w:right="0" w:left="0" w:firstLine="0"/>
+        <w:jc w:val="left"/>
+        <w:rPr>
+          <w:rFonts w:ascii="Calibri" w:hAnsi="Calibri" w:cs="Calibri" w:eastAsia="Calibri"/>
+          <w:b/>
+          <w:color w:val="auto"/>
+          <w:spacing w:val="0"/>
+          <w:position w:val="0"/>
+          <w:sz w:val="22"/>
+          <w:shd w:fill="auto" w:val="clear"/>
+        </w:rPr>
+      </w:pPr>
+      <w:r>
+        <w:rPr>
+          <w:rFonts w:ascii="Calibri" w:hAnsi="Calibri" w:cs="Calibri" w:eastAsia="Calibri"/>
+          <w:b/>
+          <w:color w:val="auto"/>
+          <w:spacing w:val="0"/>
+          <w:position w:val="0"/>
+          <w:sz w:val="22"/>
+          <w:shd w:fill="auto" w:val="clear"/>
+        </w:rPr>
+        <w:t xml:space="preserve">Post API with form data   &gt;&gt;&gt;&gt;&gt;</w:t>
+      </w:r>
+    </w:p>
+    <w:p>
+      <w:pPr>
+        <w:spacing w:before="0" w:after="0" w:line="240"/>
+        <w:ind w:right="0" w:left="0" w:firstLine="0"/>
+        <w:jc w:val="left"/>
+        <w:rPr>
+          <w:rFonts w:ascii="Calibri" w:hAnsi="Calibri" w:cs="Calibri" w:eastAsia="Calibri"/>
+          <w:b/>
+          <w:color w:val="auto"/>
+          <w:spacing w:val="0"/>
+          <w:position w:val="0"/>
+          <w:sz w:val="22"/>
+          <w:shd w:fill="auto" w:val="clear"/>
+        </w:rPr>
+      </w:pPr>
     </w:p>
     <w:p>
       <w:pPr>

</xml_diff>

<commit_message>
post api call in vue submit data
</commit_message>
<xml_diff>
--- a/blog/Process-install-project-v3.docx
+++ b/blog/Process-install-project-v3.docx
@@ -4760,6 +4760,3167 @@
           <w:shd w:fill="auto" w:val="clear"/>
         </w:rPr>
       </w:pPr>
+      <w:r>
+        <w:rPr>
+          <w:rFonts w:ascii="Calibri" w:hAnsi="Calibri" w:cs="Calibri" w:eastAsia="Calibri"/>
+          <w:b/>
+          <w:color w:val="auto"/>
+          <w:spacing w:val="0"/>
+          <w:position w:val="0"/>
+          <w:sz w:val="22"/>
+          <w:shd w:fill="auto" w:val="clear"/>
+        </w:rPr>
+        <w:t xml:space="preserve">first i got api &amp; set in our page when submit data i am getting data in console ovserver.</w:t>
+      </w:r>
+    </w:p>
+    <w:p>
+      <w:pPr>
+        <w:spacing w:before="0" w:after="0" w:line="240"/>
+        <w:ind w:right="0" w:left="0" w:firstLine="0"/>
+        <w:jc w:val="left"/>
+        <w:rPr>
+          <w:rFonts w:ascii="Calibri" w:hAnsi="Calibri" w:cs="Calibri" w:eastAsia="Calibri"/>
+          <w:b/>
+          <w:color w:val="auto"/>
+          <w:spacing w:val="0"/>
+          <w:position w:val="0"/>
+          <w:sz w:val="22"/>
+          <w:shd w:fill="auto" w:val="clear"/>
+        </w:rPr>
+      </w:pPr>
+    </w:p>
+    <w:p>
+      <w:pPr>
+        <w:spacing w:before="0" w:after="0" w:line="240"/>
+        <w:ind w:right="0" w:left="0" w:firstLine="0"/>
+        <w:jc w:val="left"/>
+        <w:rPr>
+          <w:rFonts w:ascii="Calibri" w:hAnsi="Calibri" w:cs="Calibri" w:eastAsia="Calibri"/>
+          <w:b/>
+          <w:color w:val="auto"/>
+          <w:spacing w:val="0"/>
+          <w:position w:val="0"/>
+          <w:sz w:val="22"/>
+          <w:shd w:fill="auto" w:val="clear"/>
+        </w:rPr>
+      </w:pPr>
+      <w:r>
+        <w:rPr>
+          <w:rFonts w:ascii="Calibri" w:hAnsi="Calibri" w:cs="Calibri" w:eastAsia="Calibri"/>
+          <w:b/>
+          <w:color w:val="auto"/>
+          <w:spacing w:val="0"/>
+          <w:position w:val="0"/>
+          <w:sz w:val="22"/>
+          <w:shd w:fill="auto" w:val="clear"/>
+        </w:rPr>
+        <w:t xml:space="preserve">Home.vue  &gt;&gt;&gt;&gt;</w:t>
+      </w:r>
+    </w:p>
+    <w:p>
+      <w:pPr>
+        <w:spacing w:before="0" w:after="0" w:line="240"/>
+        <w:ind w:right="0" w:left="0" w:firstLine="0"/>
+        <w:jc w:val="left"/>
+        <w:rPr>
+          <w:rFonts w:ascii="Calibri" w:hAnsi="Calibri" w:cs="Calibri" w:eastAsia="Calibri"/>
+          <w:b/>
+          <w:color w:val="auto"/>
+          <w:spacing w:val="0"/>
+          <w:position w:val="0"/>
+          <w:sz w:val="22"/>
+          <w:shd w:fill="auto" w:val="clear"/>
+        </w:rPr>
+      </w:pPr>
+    </w:p>
+    <w:p>
+      <w:pPr>
+        <w:spacing w:before="0" w:after="0" w:line="240"/>
+        <w:ind w:right="0" w:left="0" w:firstLine="0"/>
+        <w:jc w:val="left"/>
+        <w:rPr>
+          <w:rFonts w:ascii="Calibri" w:hAnsi="Calibri" w:cs="Calibri" w:eastAsia="Calibri"/>
+          <w:color w:val="auto"/>
+          <w:spacing w:val="0"/>
+          <w:position w:val="0"/>
+          <w:sz w:val="22"/>
+          <w:shd w:fill="auto" w:val="clear"/>
+        </w:rPr>
+      </w:pPr>
+    </w:p>
+    <w:p>
+      <w:pPr>
+        <w:spacing w:before="0" w:after="0" w:line="240"/>
+        <w:ind w:right="0" w:left="0" w:firstLine="0"/>
+        <w:jc w:val="left"/>
+        <w:rPr>
+          <w:rFonts w:ascii="Calibri" w:hAnsi="Calibri" w:cs="Calibri" w:eastAsia="Calibri"/>
+          <w:color w:val="auto"/>
+          <w:spacing w:val="0"/>
+          <w:position w:val="0"/>
+          <w:sz w:val="22"/>
+          <w:shd w:fill="auto" w:val="clear"/>
+        </w:rPr>
+      </w:pPr>
+      <w:r>
+        <w:rPr>
+          <w:rFonts w:ascii="Calibri" w:hAnsi="Calibri" w:cs="Calibri" w:eastAsia="Calibri"/>
+          <w:color w:val="auto"/>
+          <w:spacing w:val="0"/>
+          <w:position w:val="0"/>
+          <w:sz w:val="22"/>
+          <w:shd w:fill="auto" w:val="clear"/>
+        </w:rPr>
+        <w:t xml:space="preserve">&lt;template&gt;</w:t>
+      </w:r>
+    </w:p>
+    <w:p>
+      <w:pPr>
+        <w:spacing w:before="0" w:after="0" w:line="240"/>
+        <w:ind w:right="0" w:left="0" w:firstLine="0"/>
+        <w:jc w:val="left"/>
+        <w:rPr>
+          <w:rFonts w:ascii="Calibri" w:hAnsi="Calibri" w:cs="Calibri" w:eastAsia="Calibri"/>
+          <w:color w:val="auto"/>
+          <w:spacing w:val="0"/>
+          <w:position w:val="0"/>
+          <w:sz w:val="22"/>
+          <w:shd w:fill="auto" w:val="clear"/>
+        </w:rPr>
+      </w:pPr>
+      <w:r>
+        <w:rPr>
+          <w:rFonts w:ascii="Calibri" w:hAnsi="Calibri" w:cs="Calibri" w:eastAsia="Calibri"/>
+          <w:color w:val="auto"/>
+          <w:spacing w:val="0"/>
+          <w:position w:val="0"/>
+          <w:sz w:val="22"/>
+          <w:shd w:fill="auto" w:val="clear"/>
+        </w:rPr>
+        <w:t xml:space="preserve">  &lt;div class="form-container"&gt;</w:t>
+      </w:r>
+    </w:p>
+    <w:p>
+      <w:pPr>
+        <w:spacing w:before="0" w:after="0" w:line="240"/>
+        <w:ind w:right="0" w:left="0" w:firstLine="0"/>
+        <w:jc w:val="left"/>
+        <w:rPr>
+          <w:rFonts w:ascii="Calibri" w:hAnsi="Calibri" w:cs="Calibri" w:eastAsia="Calibri"/>
+          <w:color w:val="auto"/>
+          <w:spacing w:val="0"/>
+          <w:position w:val="0"/>
+          <w:sz w:val="22"/>
+          <w:shd w:fill="auto" w:val="clear"/>
+        </w:rPr>
+      </w:pPr>
+      <w:r>
+        <w:rPr>
+          <w:rFonts w:ascii="Calibri" w:hAnsi="Calibri" w:cs="Calibri" w:eastAsia="Calibri"/>
+          <w:color w:val="auto"/>
+          <w:spacing w:val="0"/>
+          <w:position w:val="0"/>
+          <w:sz w:val="22"/>
+          <w:shd w:fill="auto" w:val="clear"/>
+        </w:rPr>
+        <w:t xml:space="preserve">    &lt;form @submit.prevent="submitPost" class="post-form"&gt;</w:t>
+      </w:r>
+    </w:p>
+    <w:p>
+      <w:pPr>
+        <w:spacing w:before="0" w:after="0" w:line="240"/>
+        <w:ind w:right="0" w:left="0" w:firstLine="0"/>
+        <w:jc w:val="left"/>
+        <w:rPr>
+          <w:rFonts w:ascii="Calibri" w:hAnsi="Calibri" w:cs="Calibri" w:eastAsia="Calibri"/>
+          <w:color w:val="auto"/>
+          <w:spacing w:val="0"/>
+          <w:position w:val="0"/>
+          <w:sz w:val="22"/>
+          <w:shd w:fill="auto" w:val="clear"/>
+        </w:rPr>
+      </w:pPr>
+      <w:r>
+        <w:rPr>
+          <w:rFonts w:ascii="Calibri" w:hAnsi="Calibri" w:cs="Calibri" w:eastAsia="Calibri"/>
+          <w:color w:val="auto"/>
+          <w:spacing w:val="0"/>
+          <w:position w:val="0"/>
+          <w:sz w:val="22"/>
+          <w:shd w:fill="auto" w:val="clear"/>
+        </w:rPr>
+        <w:t xml:space="preserve">      &lt;div class="form-group"&gt;</w:t>
+      </w:r>
+    </w:p>
+    <w:p>
+      <w:pPr>
+        <w:spacing w:before="0" w:after="0" w:line="240"/>
+        <w:ind w:right="0" w:left="0" w:firstLine="0"/>
+        <w:jc w:val="left"/>
+        <w:rPr>
+          <w:rFonts w:ascii="Calibri" w:hAnsi="Calibri" w:cs="Calibri" w:eastAsia="Calibri"/>
+          <w:color w:val="auto"/>
+          <w:spacing w:val="0"/>
+          <w:position w:val="0"/>
+          <w:sz w:val="22"/>
+          <w:shd w:fill="auto" w:val="clear"/>
+        </w:rPr>
+      </w:pPr>
+      <w:r>
+        <w:rPr>
+          <w:rFonts w:ascii="Calibri" w:hAnsi="Calibri" w:cs="Calibri" w:eastAsia="Calibri"/>
+          <w:color w:val="auto"/>
+          <w:spacing w:val="0"/>
+          <w:position w:val="0"/>
+          <w:sz w:val="22"/>
+          <w:shd w:fill="auto" w:val="clear"/>
+        </w:rPr>
+        <w:t xml:space="preserve">        &lt;label for="title"&gt;Title:&lt;/label&gt;</w:t>
+      </w:r>
+    </w:p>
+    <w:p>
+      <w:pPr>
+        <w:spacing w:before="0" w:after="0" w:line="240"/>
+        <w:ind w:right="0" w:left="0" w:firstLine="0"/>
+        <w:jc w:val="left"/>
+        <w:rPr>
+          <w:rFonts w:ascii="Calibri" w:hAnsi="Calibri" w:cs="Calibri" w:eastAsia="Calibri"/>
+          <w:color w:val="auto"/>
+          <w:spacing w:val="0"/>
+          <w:position w:val="0"/>
+          <w:sz w:val="22"/>
+          <w:shd w:fill="auto" w:val="clear"/>
+        </w:rPr>
+      </w:pPr>
+      <w:r>
+        <w:rPr>
+          <w:rFonts w:ascii="Calibri" w:hAnsi="Calibri" w:cs="Calibri" w:eastAsia="Calibri"/>
+          <w:color w:val="auto"/>
+          <w:spacing w:val="0"/>
+          <w:position w:val="0"/>
+          <w:sz w:val="22"/>
+          <w:shd w:fill="auto" w:val="clear"/>
+        </w:rPr>
+        <w:t xml:space="preserve">        &lt;input v-model="postData.title" id="title" required /&gt;</w:t>
+      </w:r>
+    </w:p>
+    <w:p>
+      <w:pPr>
+        <w:spacing w:before="0" w:after="0" w:line="240"/>
+        <w:ind w:right="0" w:left="0" w:firstLine="0"/>
+        <w:jc w:val="left"/>
+        <w:rPr>
+          <w:rFonts w:ascii="Calibri" w:hAnsi="Calibri" w:cs="Calibri" w:eastAsia="Calibri"/>
+          <w:color w:val="auto"/>
+          <w:spacing w:val="0"/>
+          <w:position w:val="0"/>
+          <w:sz w:val="22"/>
+          <w:shd w:fill="auto" w:val="clear"/>
+        </w:rPr>
+      </w:pPr>
+      <w:r>
+        <w:rPr>
+          <w:rFonts w:ascii="Calibri" w:hAnsi="Calibri" w:cs="Calibri" w:eastAsia="Calibri"/>
+          <w:color w:val="auto"/>
+          <w:spacing w:val="0"/>
+          <w:position w:val="0"/>
+          <w:sz w:val="22"/>
+          <w:shd w:fill="auto" w:val="clear"/>
+        </w:rPr>
+        <w:t xml:space="preserve">      &lt;/div&gt;</w:t>
+      </w:r>
+    </w:p>
+    <w:p>
+      <w:pPr>
+        <w:spacing w:before="0" w:after="0" w:line="240"/>
+        <w:ind w:right="0" w:left="0" w:firstLine="0"/>
+        <w:jc w:val="left"/>
+        <w:rPr>
+          <w:rFonts w:ascii="Calibri" w:hAnsi="Calibri" w:cs="Calibri" w:eastAsia="Calibri"/>
+          <w:color w:val="auto"/>
+          <w:spacing w:val="0"/>
+          <w:position w:val="0"/>
+          <w:sz w:val="22"/>
+          <w:shd w:fill="auto" w:val="clear"/>
+        </w:rPr>
+      </w:pPr>
+      <w:r>
+        <w:rPr>
+          <w:rFonts w:ascii="Calibri" w:hAnsi="Calibri" w:cs="Calibri" w:eastAsia="Calibri"/>
+          <w:color w:val="auto"/>
+          <w:spacing w:val="0"/>
+          <w:position w:val="0"/>
+          <w:sz w:val="22"/>
+          <w:shd w:fill="auto" w:val="clear"/>
+        </w:rPr>
+        <w:t xml:space="preserve">      &lt;div class="form-group"&gt;</w:t>
+      </w:r>
+    </w:p>
+    <w:p>
+      <w:pPr>
+        <w:spacing w:before="0" w:after="0" w:line="240"/>
+        <w:ind w:right="0" w:left="0" w:firstLine="0"/>
+        <w:jc w:val="left"/>
+        <w:rPr>
+          <w:rFonts w:ascii="Calibri" w:hAnsi="Calibri" w:cs="Calibri" w:eastAsia="Calibri"/>
+          <w:color w:val="auto"/>
+          <w:spacing w:val="0"/>
+          <w:position w:val="0"/>
+          <w:sz w:val="22"/>
+          <w:shd w:fill="auto" w:val="clear"/>
+        </w:rPr>
+      </w:pPr>
+      <w:r>
+        <w:rPr>
+          <w:rFonts w:ascii="Calibri" w:hAnsi="Calibri" w:cs="Calibri" w:eastAsia="Calibri"/>
+          <w:color w:val="auto"/>
+          <w:spacing w:val="0"/>
+          <w:position w:val="0"/>
+          <w:sz w:val="22"/>
+          <w:shd w:fill="auto" w:val="clear"/>
+        </w:rPr>
+        <w:t xml:space="preserve">        &lt;label for="content"&gt;Content:&lt;/label&gt;</w:t>
+      </w:r>
+    </w:p>
+    <w:p>
+      <w:pPr>
+        <w:spacing w:before="0" w:after="0" w:line="240"/>
+        <w:ind w:right="0" w:left="0" w:firstLine="0"/>
+        <w:jc w:val="left"/>
+        <w:rPr>
+          <w:rFonts w:ascii="Calibri" w:hAnsi="Calibri" w:cs="Calibri" w:eastAsia="Calibri"/>
+          <w:color w:val="auto"/>
+          <w:spacing w:val="0"/>
+          <w:position w:val="0"/>
+          <w:sz w:val="22"/>
+          <w:shd w:fill="auto" w:val="clear"/>
+        </w:rPr>
+      </w:pPr>
+      <w:r>
+        <w:rPr>
+          <w:rFonts w:ascii="Calibri" w:hAnsi="Calibri" w:cs="Calibri" w:eastAsia="Calibri"/>
+          <w:color w:val="auto"/>
+          <w:spacing w:val="0"/>
+          <w:position w:val="0"/>
+          <w:sz w:val="22"/>
+          <w:shd w:fill="auto" w:val="clear"/>
+        </w:rPr>
+        <w:t xml:space="preserve">        &lt;textarea v-model="postData.content" id="content" required&gt;&lt;/textarea&gt;</w:t>
+      </w:r>
+    </w:p>
+    <w:p>
+      <w:pPr>
+        <w:spacing w:before="0" w:after="0" w:line="240"/>
+        <w:ind w:right="0" w:left="0" w:firstLine="0"/>
+        <w:jc w:val="left"/>
+        <w:rPr>
+          <w:rFonts w:ascii="Calibri" w:hAnsi="Calibri" w:cs="Calibri" w:eastAsia="Calibri"/>
+          <w:color w:val="auto"/>
+          <w:spacing w:val="0"/>
+          <w:position w:val="0"/>
+          <w:sz w:val="22"/>
+          <w:shd w:fill="auto" w:val="clear"/>
+        </w:rPr>
+      </w:pPr>
+      <w:r>
+        <w:rPr>
+          <w:rFonts w:ascii="Calibri" w:hAnsi="Calibri" w:cs="Calibri" w:eastAsia="Calibri"/>
+          <w:color w:val="auto"/>
+          <w:spacing w:val="0"/>
+          <w:position w:val="0"/>
+          <w:sz w:val="22"/>
+          <w:shd w:fill="auto" w:val="clear"/>
+        </w:rPr>
+        <w:t xml:space="preserve">      &lt;/div&gt;</w:t>
+      </w:r>
+    </w:p>
+    <w:p>
+      <w:pPr>
+        <w:spacing w:before="0" w:after="0" w:line="240"/>
+        <w:ind w:right="0" w:left="0" w:firstLine="0"/>
+        <w:jc w:val="left"/>
+        <w:rPr>
+          <w:rFonts w:ascii="Calibri" w:hAnsi="Calibri" w:cs="Calibri" w:eastAsia="Calibri"/>
+          <w:color w:val="auto"/>
+          <w:spacing w:val="0"/>
+          <w:position w:val="0"/>
+          <w:sz w:val="22"/>
+          <w:shd w:fill="auto" w:val="clear"/>
+        </w:rPr>
+      </w:pPr>
+      <w:r>
+        <w:rPr>
+          <w:rFonts w:ascii="Calibri" w:hAnsi="Calibri" w:cs="Calibri" w:eastAsia="Calibri"/>
+          <w:color w:val="auto"/>
+          <w:spacing w:val="0"/>
+          <w:position w:val="0"/>
+          <w:sz w:val="22"/>
+          <w:shd w:fill="auto" w:val="clear"/>
+        </w:rPr>
+        <w:t xml:space="preserve">      &lt;button type="submit" class="submit-btn"&gt;Submit&lt;/button&gt;</w:t>
+      </w:r>
+    </w:p>
+    <w:p>
+      <w:pPr>
+        <w:spacing w:before="0" w:after="0" w:line="240"/>
+        <w:ind w:right="0" w:left="0" w:firstLine="0"/>
+        <w:jc w:val="left"/>
+        <w:rPr>
+          <w:rFonts w:ascii="Calibri" w:hAnsi="Calibri" w:cs="Calibri" w:eastAsia="Calibri"/>
+          <w:color w:val="auto"/>
+          <w:spacing w:val="0"/>
+          <w:position w:val="0"/>
+          <w:sz w:val="22"/>
+          <w:shd w:fill="auto" w:val="clear"/>
+        </w:rPr>
+      </w:pPr>
+      <w:r>
+        <w:rPr>
+          <w:rFonts w:ascii="Calibri" w:hAnsi="Calibri" w:cs="Calibri" w:eastAsia="Calibri"/>
+          <w:color w:val="auto"/>
+          <w:spacing w:val="0"/>
+          <w:position w:val="0"/>
+          <w:sz w:val="22"/>
+          <w:shd w:fill="auto" w:val="clear"/>
+        </w:rPr>
+        <w:t xml:space="preserve">    &lt;/form&gt;</w:t>
+      </w:r>
+    </w:p>
+    <w:p>
+      <w:pPr>
+        <w:spacing w:before="0" w:after="0" w:line="240"/>
+        <w:ind w:right="0" w:left="0" w:firstLine="0"/>
+        <w:jc w:val="left"/>
+        <w:rPr>
+          <w:rFonts w:ascii="Calibri" w:hAnsi="Calibri" w:cs="Calibri" w:eastAsia="Calibri"/>
+          <w:color w:val="auto"/>
+          <w:spacing w:val="0"/>
+          <w:position w:val="0"/>
+          <w:sz w:val="22"/>
+          <w:shd w:fill="auto" w:val="clear"/>
+        </w:rPr>
+      </w:pPr>
+    </w:p>
+    <w:p>
+      <w:pPr>
+        <w:spacing w:before="0" w:after="0" w:line="240"/>
+        <w:ind w:right="0" w:left="0" w:firstLine="0"/>
+        <w:jc w:val="left"/>
+        <w:rPr>
+          <w:rFonts w:ascii="Calibri" w:hAnsi="Calibri" w:cs="Calibri" w:eastAsia="Calibri"/>
+          <w:color w:val="auto"/>
+          <w:spacing w:val="0"/>
+          <w:position w:val="0"/>
+          <w:sz w:val="22"/>
+          <w:shd w:fill="auto" w:val="clear"/>
+        </w:rPr>
+      </w:pPr>
+      <w:r>
+        <w:rPr>
+          <w:rFonts w:ascii="Calibri" w:hAnsi="Calibri" w:cs="Calibri" w:eastAsia="Calibri"/>
+          <w:color w:val="auto"/>
+          <w:spacing w:val="0"/>
+          <w:position w:val="0"/>
+          <w:sz w:val="22"/>
+          <w:shd w:fill="auto" w:val="clear"/>
+        </w:rPr>
+        <w:t xml:space="preserve">    &lt;!-- Display success message or error message --&gt;</w:t>
+      </w:r>
+    </w:p>
+    <w:p>
+      <w:pPr>
+        <w:spacing w:before="0" w:after="0" w:line="240"/>
+        <w:ind w:right="0" w:left="0" w:firstLine="0"/>
+        <w:jc w:val="left"/>
+        <w:rPr>
+          <w:rFonts w:ascii="Calibri" w:hAnsi="Calibri" w:cs="Calibri" w:eastAsia="Calibri"/>
+          <w:color w:val="auto"/>
+          <w:spacing w:val="0"/>
+          <w:position w:val="0"/>
+          <w:sz w:val="22"/>
+          <w:shd w:fill="auto" w:val="clear"/>
+        </w:rPr>
+      </w:pPr>
+      <w:r>
+        <w:rPr>
+          <w:rFonts w:ascii="Calibri" w:hAnsi="Calibri" w:cs="Calibri" w:eastAsia="Calibri"/>
+          <w:color w:val="auto"/>
+          <w:spacing w:val="0"/>
+          <w:position w:val="0"/>
+          <w:sz w:val="22"/>
+          <w:shd w:fill="auto" w:val="clear"/>
+        </w:rPr>
+        <w:t xml:space="preserve">    &lt;div v-if="successMessage" class="success-message"&gt;{{ successMessage }}&lt;/div&gt;</w:t>
+      </w:r>
+    </w:p>
+    <w:p>
+      <w:pPr>
+        <w:spacing w:before="0" w:after="0" w:line="240"/>
+        <w:ind w:right="0" w:left="0" w:firstLine="0"/>
+        <w:jc w:val="left"/>
+        <w:rPr>
+          <w:rFonts w:ascii="Calibri" w:hAnsi="Calibri" w:cs="Calibri" w:eastAsia="Calibri"/>
+          <w:color w:val="auto"/>
+          <w:spacing w:val="0"/>
+          <w:position w:val="0"/>
+          <w:sz w:val="22"/>
+          <w:shd w:fill="auto" w:val="clear"/>
+        </w:rPr>
+      </w:pPr>
+      <w:r>
+        <w:rPr>
+          <w:rFonts w:ascii="Calibri" w:hAnsi="Calibri" w:cs="Calibri" w:eastAsia="Calibri"/>
+          <w:color w:val="auto"/>
+          <w:spacing w:val="0"/>
+          <w:position w:val="0"/>
+          <w:sz w:val="22"/>
+          <w:shd w:fill="auto" w:val="clear"/>
+        </w:rPr>
+        <w:t xml:space="preserve">    &lt;div v-if="errorMessage" class="error-message"&gt;{{ errorMessage }}&lt;/div&gt;</w:t>
+      </w:r>
+    </w:p>
+    <w:p>
+      <w:pPr>
+        <w:spacing w:before="0" w:after="0" w:line="240"/>
+        <w:ind w:right="0" w:left="0" w:firstLine="0"/>
+        <w:jc w:val="left"/>
+        <w:rPr>
+          <w:rFonts w:ascii="Calibri" w:hAnsi="Calibri" w:cs="Calibri" w:eastAsia="Calibri"/>
+          <w:color w:val="auto"/>
+          <w:spacing w:val="0"/>
+          <w:position w:val="0"/>
+          <w:sz w:val="22"/>
+          <w:shd w:fill="auto" w:val="clear"/>
+        </w:rPr>
+      </w:pPr>
+      <w:r>
+        <w:rPr>
+          <w:rFonts w:ascii="Calibri" w:hAnsi="Calibri" w:cs="Calibri" w:eastAsia="Calibri"/>
+          <w:color w:val="auto"/>
+          <w:spacing w:val="0"/>
+          <w:position w:val="0"/>
+          <w:sz w:val="22"/>
+          <w:shd w:fill="auto" w:val="clear"/>
+        </w:rPr>
+        <w:t xml:space="preserve">  &lt;/div&gt;</w:t>
+      </w:r>
+    </w:p>
+    <w:p>
+      <w:pPr>
+        <w:spacing w:before="0" w:after="0" w:line="240"/>
+        <w:ind w:right="0" w:left="0" w:firstLine="0"/>
+        <w:jc w:val="left"/>
+        <w:rPr>
+          <w:rFonts w:ascii="Calibri" w:hAnsi="Calibri" w:cs="Calibri" w:eastAsia="Calibri"/>
+          <w:color w:val="auto"/>
+          <w:spacing w:val="0"/>
+          <w:position w:val="0"/>
+          <w:sz w:val="22"/>
+          <w:shd w:fill="auto" w:val="clear"/>
+        </w:rPr>
+      </w:pPr>
+      <w:r>
+        <w:rPr>
+          <w:rFonts w:ascii="Calibri" w:hAnsi="Calibri" w:cs="Calibri" w:eastAsia="Calibri"/>
+          <w:color w:val="auto"/>
+          <w:spacing w:val="0"/>
+          <w:position w:val="0"/>
+          <w:sz w:val="22"/>
+          <w:shd w:fill="auto" w:val="clear"/>
+        </w:rPr>
+        <w:t xml:space="preserve">&lt;/template&gt;</w:t>
+      </w:r>
+    </w:p>
+    <w:p>
+      <w:pPr>
+        <w:spacing w:before="0" w:after="0" w:line="240"/>
+        <w:ind w:right="0" w:left="0" w:firstLine="0"/>
+        <w:jc w:val="left"/>
+        <w:rPr>
+          <w:rFonts w:ascii="Calibri" w:hAnsi="Calibri" w:cs="Calibri" w:eastAsia="Calibri"/>
+          <w:color w:val="auto"/>
+          <w:spacing w:val="0"/>
+          <w:position w:val="0"/>
+          <w:sz w:val="22"/>
+          <w:shd w:fill="auto" w:val="clear"/>
+        </w:rPr>
+      </w:pPr>
+    </w:p>
+    <w:p>
+      <w:pPr>
+        <w:spacing w:before="0" w:after="0" w:line="240"/>
+        <w:ind w:right="0" w:left="0" w:firstLine="0"/>
+        <w:jc w:val="left"/>
+        <w:rPr>
+          <w:rFonts w:ascii="Calibri" w:hAnsi="Calibri" w:cs="Calibri" w:eastAsia="Calibri"/>
+          <w:color w:val="auto"/>
+          <w:spacing w:val="0"/>
+          <w:position w:val="0"/>
+          <w:sz w:val="22"/>
+          <w:shd w:fill="auto" w:val="clear"/>
+        </w:rPr>
+      </w:pPr>
+      <w:r>
+        <w:rPr>
+          <w:rFonts w:ascii="Calibri" w:hAnsi="Calibri" w:cs="Calibri" w:eastAsia="Calibri"/>
+          <w:color w:val="auto"/>
+          <w:spacing w:val="0"/>
+          <w:position w:val="0"/>
+          <w:sz w:val="22"/>
+          <w:shd w:fill="auto" w:val="clear"/>
+        </w:rPr>
+        <w:t xml:space="preserve">&lt;script&gt;</w:t>
+      </w:r>
+    </w:p>
+    <w:p>
+      <w:pPr>
+        <w:spacing w:before="0" w:after="0" w:line="240"/>
+        <w:ind w:right="0" w:left="0" w:firstLine="0"/>
+        <w:jc w:val="left"/>
+        <w:rPr>
+          <w:rFonts w:ascii="Calibri" w:hAnsi="Calibri" w:cs="Calibri" w:eastAsia="Calibri"/>
+          <w:color w:val="auto"/>
+          <w:spacing w:val="0"/>
+          <w:position w:val="0"/>
+          <w:sz w:val="22"/>
+          <w:shd w:fill="auto" w:val="clear"/>
+        </w:rPr>
+      </w:pPr>
+      <w:r>
+        <w:rPr>
+          <w:rFonts w:ascii="Calibri" w:hAnsi="Calibri" w:cs="Calibri" w:eastAsia="Calibri"/>
+          <w:color w:val="auto"/>
+          <w:spacing w:val="0"/>
+          <w:position w:val="0"/>
+          <w:sz w:val="22"/>
+          <w:shd w:fill="auto" w:val="clear"/>
+        </w:rPr>
+        <w:t xml:space="preserve">import axios from 'axios';</w:t>
+      </w:r>
+    </w:p>
+    <w:p>
+      <w:pPr>
+        <w:spacing w:before="0" w:after="0" w:line="240"/>
+        <w:ind w:right="0" w:left="0" w:firstLine="0"/>
+        <w:jc w:val="left"/>
+        <w:rPr>
+          <w:rFonts w:ascii="Calibri" w:hAnsi="Calibri" w:cs="Calibri" w:eastAsia="Calibri"/>
+          <w:color w:val="auto"/>
+          <w:spacing w:val="0"/>
+          <w:position w:val="0"/>
+          <w:sz w:val="22"/>
+          <w:shd w:fill="auto" w:val="clear"/>
+        </w:rPr>
+      </w:pPr>
+    </w:p>
+    <w:p>
+      <w:pPr>
+        <w:spacing w:before="0" w:after="0" w:line="240"/>
+        <w:ind w:right="0" w:left="0" w:firstLine="0"/>
+        <w:jc w:val="left"/>
+        <w:rPr>
+          <w:rFonts w:ascii="Calibri" w:hAnsi="Calibri" w:cs="Calibri" w:eastAsia="Calibri"/>
+          <w:color w:val="auto"/>
+          <w:spacing w:val="0"/>
+          <w:position w:val="0"/>
+          <w:sz w:val="22"/>
+          <w:shd w:fill="auto" w:val="clear"/>
+        </w:rPr>
+      </w:pPr>
+      <w:r>
+        <w:rPr>
+          <w:rFonts w:ascii="Calibri" w:hAnsi="Calibri" w:cs="Calibri" w:eastAsia="Calibri"/>
+          <w:color w:val="auto"/>
+          <w:spacing w:val="0"/>
+          <w:position w:val="0"/>
+          <w:sz w:val="22"/>
+          <w:shd w:fill="auto" w:val="clear"/>
+        </w:rPr>
+        <w:t xml:space="preserve">export default {</w:t>
+      </w:r>
+    </w:p>
+    <w:p>
+      <w:pPr>
+        <w:spacing w:before="0" w:after="0" w:line="240"/>
+        <w:ind w:right="0" w:left="0" w:firstLine="0"/>
+        <w:jc w:val="left"/>
+        <w:rPr>
+          <w:rFonts w:ascii="Calibri" w:hAnsi="Calibri" w:cs="Calibri" w:eastAsia="Calibri"/>
+          <w:color w:val="auto"/>
+          <w:spacing w:val="0"/>
+          <w:position w:val="0"/>
+          <w:sz w:val="22"/>
+          <w:shd w:fill="auto" w:val="clear"/>
+        </w:rPr>
+      </w:pPr>
+      <w:r>
+        <w:rPr>
+          <w:rFonts w:ascii="Calibri" w:hAnsi="Calibri" w:cs="Calibri" w:eastAsia="Calibri"/>
+          <w:color w:val="auto"/>
+          <w:spacing w:val="0"/>
+          <w:position w:val="0"/>
+          <w:sz w:val="22"/>
+          <w:shd w:fill="auto" w:val="clear"/>
+        </w:rPr>
+        <w:t xml:space="preserve">  name:"homePage",</w:t>
+      </w:r>
+    </w:p>
+    <w:p>
+      <w:pPr>
+        <w:spacing w:before="0" w:after="0" w:line="240"/>
+        <w:ind w:right="0" w:left="0" w:firstLine="0"/>
+        <w:jc w:val="left"/>
+        <w:rPr>
+          <w:rFonts w:ascii="Calibri" w:hAnsi="Calibri" w:cs="Calibri" w:eastAsia="Calibri"/>
+          <w:color w:val="auto"/>
+          <w:spacing w:val="0"/>
+          <w:position w:val="0"/>
+          <w:sz w:val="22"/>
+          <w:shd w:fill="auto" w:val="clear"/>
+        </w:rPr>
+      </w:pPr>
+      <w:r>
+        <w:rPr>
+          <w:rFonts w:ascii="Calibri" w:hAnsi="Calibri" w:cs="Calibri" w:eastAsia="Calibri"/>
+          <w:color w:val="auto"/>
+          <w:spacing w:val="0"/>
+          <w:position w:val="0"/>
+          <w:sz w:val="22"/>
+          <w:shd w:fill="auto" w:val="clear"/>
+        </w:rPr>
+        <w:t xml:space="preserve">  data() {</w:t>
+      </w:r>
+    </w:p>
+    <w:p>
+      <w:pPr>
+        <w:spacing w:before="0" w:after="0" w:line="240"/>
+        <w:ind w:right="0" w:left="0" w:firstLine="0"/>
+        <w:jc w:val="left"/>
+        <w:rPr>
+          <w:rFonts w:ascii="Calibri" w:hAnsi="Calibri" w:cs="Calibri" w:eastAsia="Calibri"/>
+          <w:color w:val="auto"/>
+          <w:spacing w:val="0"/>
+          <w:position w:val="0"/>
+          <w:sz w:val="22"/>
+          <w:shd w:fill="auto" w:val="clear"/>
+        </w:rPr>
+      </w:pPr>
+      <w:r>
+        <w:rPr>
+          <w:rFonts w:ascii="Calibri" w:hAnsi="Calibri" w:cs="Calibri" w:eastAsia="Calibri"/>
+          <w:color w:val="auto"/>
+          <w:spacing w:val="0"/>
+          <w:position w:val="0"/>
+          <w:sz w:val="22"/>
+          <w:shd w:fill="auto" w:val="clear"/>
+        </w:rPr>
+        <w:t xml:space="preserve">    return {</w:t>
+      </w:r>
+    </w:p>
+    <w:p>
+      <w:pPr>
+        <w:spacing w:before="0" w:after="0" w:line="240"/>
+        <w:ind w:right="0" w:left="0" w:firstLine="0"/>
+        <w:jc w:val="left"/>
+        <w:rPr>
+          <w:rFonts w:ascii="Calibri" w:hAnsi="Calibri" w:cs="Calibri" w:eastAsia="Calibri"/>
+          <w:color w:val="auto"/>
+          <w:spacing w:val="0"/>
+          <w:position w:val="0"/>
+          <w:sz w:val="22"/>
+          <w:shd w:fill="auto" w:val="clear"/>
+        </w:rPr>
+      </w:pPr>
+      <w:r>
+        <w:rPr>
+          <w:rFonts w:ascii="Calibri" w:hAnsi="Calibri" w:cs="Calibri" w:eastAsia="Calibri"/>
+          <w:color w:val="auto"/>
+          <w:spacing w:val="0"/>
+          <w:position w:val="0"/>
+          <w:sz w:val="22"/>
+          <w:shd w:fill="auto" w:val="clear"/>
+        </w:rPr>
+        <w:t xml:space="preserve">      postData: {</w:t>
+      </w:r>
+    </w:p>
+    <w:p>
+      <w:pPr>
+        <w:spacing w:before="0" w:after="0" w:line="240"/>
+        <w:ind w:right="0" w:left="0" w:firstLine="0"/>
+        <w:jc w:val="left"/>
+        <w:rPr>
+          <w:rFonts w:ascii="Calibri" w:hAnsi="Calibri" w:cs="Calibri" w:eastAsia="Calibri"/>
+          <w:color w:val="auto"/>
+          <w:spacing w:val="0"/>
+          <w:position w:val="0"/>
+          <w:sz w:val="22"/>
+          <w:shd w:fill="auto" w:val="clear"/>
+        </w:rPr>
+      </w:pPr>
+      <w:r>
+        <w:rPr>
+          <w:rFonts w:ascii="Calibri" w:hAnsi="Calibri" w:cs="Calibri" w:eastAsia="Calibri"/>
+          <w:color w:val="auto"/>
+          <w:spacing w:val="0"/>
+          <w:position w:val="0"/>
+          <w:sz w:val="22"/>
+          <w:shd w:fill="auto" w:val="clear"/>
+        </w:rPr>
+        <w:t xml:space="preserve">        title: '',</w:t>
+      </w:r>
+    </w:p>
+    <w:p>
+      <w:pPr>
+        <w:spacing w:before="0" w:after="0" w:line="240"/>
+        <w:ind w:right="0" w:left="0" w:firstLine="0"/>
+        <w:jc w:val="left"/>
+        <w:rPr>
+          <w:rFonts w:ascii="Calibri" w:hAnsi="Calibri" w:cs="Calibri" w:eastAsia="Calibri"/>
+          <w:color w:val="auto"/>
+          <w:spacing w:val="0"/>
+          <w:position w:val="0"/>
+          <w:sz w:val="22"/>
+          <w:shd w:fill="auto" w:val="clear"/>
+        </w:rPr>
+      </w:pPr>
+      <w:r>
+        <w:rPr>
+          <w:rFonts w:ascii="Calibri" w:hAnsi="Calibri" w:cs="Calibri" w:eastAsia="Calibri"/>
+          <w:color w:val="auto"/>
+          <w:spacing w:val="0"/>
+          <w:position w:val="0"/>
+          <w:sz w:val="22"/>
+          <w:shd w:fill="auto" w:val="clear"/>
+        </w:rPr>
+        <w:t xml:space="preserve">        content: '',</w:t>
+      </w:r>
+    </w:p>
+    <w:p>
+      <w:pPr>
+        <w:spacing w:before="0" w:after="0" w:line="240"/>
+        <w:ind w:right="0" w:left="0" w:firstLine="0"/>
+        <w:jc w:val="left"/>
+        <w:rPr>
+          <w:rFonts w:ascii="Calibri" w:hAnsi="Calibri" w:cs="Calibri" w:eastAsia="Calibri"/>
+          <w:color w:val="auto"/>
+          <w:spacing w:val="0"/>
+          <w:position w:val="0"/>
+          <w:sz w:val="22"/>
+          <w:shd w:fill="auto" w:val="clear"/>
+        </w:rPr>
+      </w:pPr>
+      <w:r>
+        <w:rPr>
+          <w:rFonts w:ascii="Calibri" w:hAnsi="Calibri" w:cs="Calibri" w:eastAsia="Calibri"/>
+          <w:color w:val="auto"/>
+          <w:spacing w:val="0"/>
+          <w:position w:val="0"/>
+          <w:sz w:val="22"/>
+          <w:shd w:fill="auto" w:val="clear"/>
+        </w:rPr>
+        <w:t xml:space="preserve">      },</w:t>
+      </w:r>
+    </w:p>
+    <w:p>
+      <w:pPr>
+        <w:spacing w:before="0" w:after="0" w:line="240"/>
+        <w:ind w:right="0" w:left="0" w:firstLine="0"/>
+        <w:jc w:val="left"/>
+        <w:rPr>
+          <w:rFonts w:ascii="Calibri" w:hAnsi="Calibri" w:cs="Calibri" w:eastAsia="Calibri"/>
+          <w:color w:val="auto"/>
+          <w:spacing w:val="0"/>
+          <w:position w:val="0"/>
+          <w:sz w:val="22"/>
+          <w:shd w:fill="auto" w:val="clear"/>
+        </w:rPr>
+      </w:pPr>
+      <w:r>
+        <w:rPr>
+          <w:rFonts w:ascii="Calibri" w:hAnsi="Calibri" w:cs="Calibri" w:eastAsia="Calibri"/>
+          <w:color w:val="auto"/>
+          <w:spacing w:val="0"/>
+          <w:position w:val="0"/>
+          <w:sz w:val="22"/>
+          <w:shd w:fill="auto" w:val="clear"/>
+        </w:rPr>
+        <w:t xml:space="preserve">      successMessage: '',</w:t>
+      </w:r>
+    </w:p>
+    <w:p>
+      <w:pPr>
+        <w:spacing w:before="0" w:after="0" w:line="240"/>
+        <w:ind w:right="0" w:left="0" w:firstLine="0"/>
+        <w:jc w:val="left"/>
+        <w:rPr>
+          <w:rFonts w:ascii="Calibri" w:hAnsi="Calibri" w:cs="Calibri" w:eastAsia="Calibri"/>
+          <w:color w:val="auto"/>
+          <w:spacing w:val="0"/>
+          <w:position w:val="0"/>
+          <w:sz w:val="22"/>
+          <w:shd w:fill="auto" w:val="clear"/>
+        </w:rPr>
+      </w:pPr>
+      <w:r>
+        <w:rPr>
+          <w:rFonts w:ascii="Calibri" w:hAnsi="Calibri" w:cs="Calibri" w:eastAsia="Calibri"/>
+          <w:color w:val="auto"/>
+          <w:spacing w:val="0"/>
+          <w:position w:val="0"/>
+          <w:sz w:val="22"/>
+          <w:shd w:fill="auto" w:val="clear"/>
+        </w:rPr>
+        <w:t xml:space="preserve">      errorMessage: '',</w:t>
+      </w:r>
+    </w:p>
+    <w:p>
+      <w:pPr>
+        <w:spacing w:before="0" w:after="0" w:line="240"/>
+        <w:ind w:right="0" w:left="0" w:firstLine="0"/>
+        <w:jc w:val="left"/>
+        <w:rPr>
+          <w:rFonts w:ascii="Calibri" w:hAnsi="Calibri" w:cs="Calibri" w:eastAsia="Calibri"/>
+          <w:color w:val="auto"/>
+          <w:spacing w:val="0"/>
+          <w:position w:val="0"/>
+          <w:sz w:val="22"/>
+          <w:shd w:fill="auto" w:val="clear"/>
+        </w:rPr>
+      </w:pPr>
+      <w:r>
+        <w:rPr>
+          <w:rFonts w:ascii="Calibri" w:hAnsi="Calibri" w:cs="Calibri" w:eastAsia="Calibri"/>
+          <w:color w:val="auto"/>
+          <w:spacing w:val="0"/>
+          <w:position w:val="0"/>
+          <w:sz w:val="22"/>
+          <w:shd w:fill="auto" w:val="clear"/>
+        </w:rPr>
+        <w:t xml:space="preserve">    };</w:t>
+      </w:r>
+    </w:p>
+    <w:p>
+      <w:pPr>
+        <w:spacing w:before="0" w:after="0" w:line="240"/>
+        <w:ind w:right="0" w:left="0" w:firstLine="0"/>
+        <w:jc w:val="left"/>
+        <w:rPr>
+          <w:rFonts w:ascii="Calibri" w:hAnsi="Calibri" w:cs="Calibri" w:eastAsia="Calibri"/>
+          <w:color w:val="auto"/>
+          <w:spacing w:val="0"/>
+          <w:position w:val="0"/>
+          <w:sz w:val="22"/>
+          <w:shd w:fill="auto" w:val="clear"/>
+        </w:rPr>
+      </w:pPr>
+      <w:r>
+        <w:rPr>
+          <w:rFonts w:ascii="Calibri" w:hAnsi="Calibri" w:cs="Calibri" w:eastAsia="Calibri"/>
+          <w:color w:val="auto"/>
+          <w:spacing w:val="0"/>
+          <w:position w:val="0"/>
+          <w:sz w:val="22"/>
+          <w:shd w:fill="auto" w:val="clear"/>
+        </w:rPr>
+        <w:t xml:space="preserve">  },</w:t>
+      </w:r>
+    </w:p>
+    <w:p>
+      <w:pPr>
+        <w:spacing w:before="0" w:after="0" w:line="240"/>
+        <w:ind w:right="0" w:left="0" w:firstLine="0"/>
+        <w:jc w:val="left"/>
+        <w:rPr>
+          <w:rFonts w:ascii="Calibri" w:hAnsi="Calibri" w:cs="Calibri" w:eastAsia="Calibri"/>
+          <w:color w:val="auto"/>
+          <w:spacing w:val="0"/>
+          <w:position w:val="0"/>
+          <w:sz w:val="22"/>
+          <w:shd w:fill="auto" w:val="clear"/>
+        </w:rPr>
+      </w:pPr>
+      <w:r>
+        <w:rPr>
+          <w:rFonts w:ascii="Calibri" w:hAnsi="Calibri" w:cs="Calibri" w:eastAsia="Calibri"/>
+          <w:color w:val="auto"/>
+          <w:spacing w:val="0"/>
+          <w:position w:val="0"/>
+          <w:sz w:val="22"/>
+          <w:shd w:fill="auto" w:val="clear"/>
+        </w:rPr>
+        <w:t xml:space="preserve">  methods: {</w:t>
+      </w:r>
+    </w:p>
+    <w:p>
+      <w:pPr>
+        <w:spacing w:before="0" w:after="0" w:line="240"/>
+        <w:ind w:right="0" w:left="0" w:firstLine="0"/>
+        <w:jc w:val="left"/>
+        <w:rPr>
+          <w:rFonts w:ascii="Calibri" w:hAnsi="Calibri" w:cs="Calibri" w:eastAsia="Calibri"/>
+          <w:color w:val="auto"/>
+          <w:spacing w:val="0"/>
+          <w:position w:val="0"/>
+          <w:sz w:val="22"/>
+          <w:shd w:fill="auto" w:val="clear"/>
+        </w:rPr>
+      </w:pPr>
+      <w:r>
+        <w:rPr>
+          <w:rFonts w:ascii="Calibri" w:hAnsi="Calibri" w:cs="Calibri" w:eastAsia="Calibri"/>
+          <w:color w:val="auto"/>
+          <w:spacing w:val="0"/>
+          <w:position w:val="0"/>
+          <w:sz w:val="22"/>
+          <w:shd w:fill="auto" w:val="clear"/>
+        </w:rPr>
+        <w:t xml:space="preserve">    async submitPost() {</w:t>
+      </w:r>
+    </w:p>
+    <w:p>
+      <w:pPr>
+        <w:spacing w:before="0" w:after="0" w:line="240"/>
+        <w:ind w:right="0" w:left="0" w:firstLine="0"/>
+        <w:jc w:val="left"/>
+        <w:rPr>
+          <w:rFonts w:ascii="Calibri" w:hAnsi="Calibri" w:cs="Calibri" w:eastAsia="Calibri"/>
+          <w:color w:val="auto"/>
+          <w:spacing w:val="0"/>
+          <w:position w:val="0"/>
+          <w:sz w:val="22"/>
+          <w:shd w:fill="auto" w:val="clear"/>
+        </w:rPr>
+      </w:pPr>
+      <w:r>
+        <w:rPr>
+          <w:rFonts w:ascii="Calibri" w:hAnsi="Calibri" w:cs="Calibri" w:eastAsia="Calibri"/>
+          <w:color w:val="auto"/>
+          <w:spacing w:val="0"/>
+          <w:position w:val="0"/>
+          <w:sz w:val="22"/>
+          <w:shd w:fill="auto" w:val="clear"/>
+        </w:rPr>
+        <w:t xml:space="preserve">      try {</w:t>
+      </w:r>
+    </w:p>
+    <w:p>
+      <w:pPr>
+        <w:spacing w:before="0" w:after="0" w:line="240"/>
+        <w:ind w:right="0" w:left="0" w:firstLine="0"/>
+        <w:jc w:val="left"/>
+        <w:rPr>
+          <w:rFonts w:ascii="Calibri" w:hAnsi="Calibri" w:cs="Calibri" w:eastAsia="Calibri"/>
+          <w:color w:val="auto"/>
+          <w:spacing w:val="0"/>
+          <w:position w:val="0"/>
+          <w:sz w:val="22"/>
+          <w:shd w:fill="auto" w:val="clear"/>
+        </w:rPr>
+      </w:pPr>
+      <w:r>
+        <w:rPr>
+          <w:rFonts w:ascii="Calibri" w:hAnsi="Calibri" w:cs="Calibri" w:eastAsia="Calibri"/>
+          <w:color w:val="auto"/>
+          <w:spacing w:val="0"/>
+          <w:position w:val="0"/>
+          <w:sz w:val="22"/>
+          <w:shd w:fill="auto" w:val="clear"/>
+        </w:rPr>
+        <w:t xml:space="preserve">        const response = await axios.post('https://jsonplaceholder.typicode.com/posts', this.postData);</w:t>
+      </w:r>
+    </w:p>
+    <w:p>
+      <w:pPr>
+        <w:spacing w:before="0" w:after="0" w:line="240"/>
+        <w:ind w:right="0" w:left="0" w:firstLine="0"/>
+        <w:jc w:val="left"/>
+        <w:rPr>
+          <w:rFonts w:ascii="Calibri" w:hAnsi="Calibri" w:cs="Calibri" w:eastAsia="Calibri"/>
+          <w:color w:val="auto"/>
+          <w:spacing w:val="0"/>
+          <w:position w:val="0"/>
+          <w:sz w:val="22"/>
+          <w:shd w:fill="auto" w:val="clear"/>
+        </w:rPr>
+      </w:pPr>
+      <w:r>
+        <w:rPr>
+          <w:rFonts w:ascii="Calibri" w:hAnsi="Calibri" w:cs="Calibri" w:eastAsia="Calibri"/>
+          <w:color w:val="auto"/>
+          <w:spacing w:val="0"/>
+          <w:position w:val="0"/>
+          <w:sz w:val="22"/>
+          <w:shd w:fill="auto" w:val="clear"/>
+        </w:rPr>
+        <w:t xml:space="preserve">        this.successMessage = 'Post submitted successfully!';</w:t>
+      </w:r>
+    </w:p>
+    <w:p>
+      <w:pPr>
+        <w:spacing w:before="0" w:after="0" w:line="240"/>
+        <w:ind w:right="0" w:left="0" w:firstLine="0"/>
+        <w:jc w:val="left"/>
+        <w:rPr>
+          <w:rFonts w:ascii="Calibri" w:hAnsi="Calibri" w:cs="Calibri" w:eastAsia="Calibri"/>
+          <w:color w:val="auto"/>
+          <w:spacing w:val="0"/>
+          <w:position w:val="0"/>
+          <w:sz w:val="22"/>
+          <w:shd w:fill="auto" w:val="clear"/>
+        </w:rPr>
+      </w:pPr>
+      <w:r>
+        <w:rPr>
+          <w:rFonts w:ascii="Calibri" w:hAnsi="Calibri" w:cs="Calibri" w:eastAsia="Calibri"/>
+          <w:color w:val="auto"/>
+          <w:spacing w:val="0"/>
+          <w:position w:val="0"/>
+          <w:sz w:val="22"/>
+          <w:shd w:fill="auto" w:val="clear"/>
+        </w:rPr>
+        <w:t xml:space="preserve">        this.errorMessage = '';</w:t>
+      </w:r>
+    </w:p>
+    <w:p>
+      <w:pPr>
+        <w:spacing w:before="0" w:after="0" w:line="240"/>
+        <w:ind w:right="0" w:left="0" w:firstLine="0"/>
+        <w:jc w:val="left"/>
+        <w:rPr>
+          <w:rFonts w:ascii="Calibri" w:hAnsi="Calibri" w:cs="Calibri" w:eastAsia="Calibri"/>
+          <w:color w:val="auto"/>
+          <w:spacing w:val="0"/>
+          <w:position w:val="0"/>
+          <w:sz w:val="22"/>
+          <w:shd w:fill="auto" w:val="clear"/>
+        </w:rPr>
+      </w:pPr>
+      <w:r>
+        <w:rPr>
+          <w:rFonts w:ascii="Calibri" w:hAnsi="Calibri" w:cs="Calibri" w:eastAsia="Calibri"/>
+          <w:color w:val="auto"/>
+          <w:spacing w:val="0"/>
+          <w:position w:val="0"/>
+          <w:sz w:val="22"/>
+          <w:shd w:fill="auto" w:val="clear"/>
+        </w:rPr>
+        <w:t xml:space="preserve">        console.log('Post Response:', response.data);</w:t>
+      </w:r>
+    </w:p>
+    <w:p>
+      <w:pPr>
+        <w:spacing w:before="0" w:after="0" w:line="240"/>
+        <w:ind w:right="0" w:left="0" w:firstLine="0"/>
+        <w:jc w:val="left"/>
+        <w:rPr>
+          <w:rFonts w:ascii="Calibri" w:hAnsi="Calibri" w:cs="Calibri" w:eastAsia="Calibri"/>
+          <w:color w:val="auto"/>
+          <w:spacing w:val="0"/>
+          <w:position w:val="0"/>
+          <w:sz w:val="22"/>
+          <w:shd w:fill="auto" w:val="clear"/>
+        </w:rPr>
+      </w:pPr>
+      <w:r>
+        <w:rPr>
+          <w:rFonts w:ascii="Calibri" w:hAnsi="Calibri" w:cs="Calibri" w:eastAsia="Calibri"/>
+          <w:color w:val="auto"/>
+          <w:spacing w:val="0"/>
+          <w:position w:val="0"/>
+          <w:sz w:val="22"/>
+          <w:shd w:fill="auto" w:val="clear"/>
+        </w:rPr>
+        <w:t xml:space="preserve">      } catch (error) {</w:t>
+      </w:r>
+    </w:p>
+    <w:p>
+      <w:pPr>
+        <w:spacing w:before="0" w:after="0" w:line="240"/>
+        <w:ind w:right="0" w:left="0" w:firstLine="0"/>
+        <w:jc w:val="left"/>
+        <w:rPr>
+          <w:rFonts w:ascii="Calibri" w:hAnsi="Calibri" w:cs="Calibri" w:eastAsia="Calibri"/>
+          <w:color w:val="auto"/>
+          <w:spacing w:val="0"/>
+          <w:position w:val="0"/>
+          <w:sz w:val="22"/>
+          <w:shd w:fill="auto" w:val="clear"/>
+        </w:rPr>
+      </w:pPr>
+      <w:r>
+        <w:rPr>
+          <w:rFonts w:ascii="Calibri" w:hAnsi="Calibri" w:cs="Calibri" w:eastAsia="Calibri"/>
+          <w:color w:val="auto"/>
+          <w:spacing w:val="0"/>
+          <w:position w:val="0"/>
+          <w:sz w:val="22"/>
+          <w:shd w:fill="auto" w:val="clear"/>
+        </w:rPr>
+        <w:t xml:space="preserve">        this.errorMessage = 'Failed to submit post.';</w:t>
+      </w:r>
+    </w:p>
+    <w:p>
+      <w:pPr>
+        <w:spacing w:before="0" w:after="0" w:line="240"/>
+        <w:ind w:right="0" w:left="0" w:firstLine="0"/>
+        <w:jc w:val="left"/>
+        <w:rPr>
+          <w:rFonts w:ascii="Calibri" w:hAnsi="Calibri" w:cs="Calibri" w:eastAsia="Calibri"/>
+          <w:color w:val="auto"/>
+          <w:spacing w:val="0"/>
+          <w:position w:val="0"/>
+          <w:sz w:val="22"/>
+          <w:shd w:fill="auto" w:val="clear"/>
+        </w:rPr>
+      </w:pPr>
+      <w:r>
+        <w:rPr>
+          <w:rFonts w:ascii="Calibri" w:hAnsi="Calibri" w:cs="Calibri" w:eastAsia="Calibri"/>
+          <w:color w:val="auto"/>
+          <w:spacing w:val="0"/>
+          <w:position w:val="0"/>
+          <w:sz w:val="22"/>
+          <w:shd w:fill="auto" w:val="clear"/>
+        </w:rPr>
+        <w:t xml:space="preserve">        this.successMessage = '';</w:t>
+      </w:r>
+    </w:p>
+    <w:p>
+      <w:pPr>
+        <w:spacing w:before="0" w:after="0" w:line="240"/>
+        <w:ind w:right="0" w:left="0" w:firstLine="0"/>
+        <w:jc w:val="left"/>
+        <w:rPr>
+          <w:rFonts w:ascii="Calibri" w:hAnsi="Calibri" w:cs="Calibri" w:eastAsia="Calibri"/>
+          <w:color w:val="auto"/>
+          <w:spacing w:val="0"/>
+          <w:position w:val="0"/>
+          <w:sz w:val="22"/>
+          <w:shd w:fill="auto" w:val="clear"/>
+        </w:rPr>
+      </w:pPr>
+      <w:r>
+        <w:rPr>
+          <w:rFonts w:ascii="Calibri" w:hAnsi="Calibri" w:cs="Calibri" w:eastAsia="Calibri"/>
+          <w:color w:val="auto"/>
+          <w:spacing w:val="0"/>
+          <w:position w:val="0"/>
+          <w:sz w:val="22"/>
+          <w:shd w:fill="auto" w:val="clear"/>
+        </w:rPr>
+        <w:t xml:space="preserve">        console.error(error);</w:t>
+      </w:r>
+    </w:p>
+    <w:p>
+      <w:pPr>
+        <w:spacing w:before="0" w:after="0" w:line="240"/>
+        <w:ind w:right="0" w:left="0" w:firstLine="0"/>
+        <w:jc w:val="left"/>
+        <w:rPr>
+          <w:rFonts w:ascii="Calibri" w:hAnsi="Calibri" w:cs="Calibri" w:eastAsia="Calibri"/>
+          <w:color w:val="auto"/>
+          <w:spacing w:val="0"/>
+          <w:position w:val="0"/>
+          <w:sz w:val="22"/>
+          <w:shd w:fill="auto" w:val="clear"/>
+        </w:rPr>
+      </w:pPr>
+      <w:r>
+        <w:rPr>
+          <w:rFonts w:ascii="Calibri" w:hAnsi="Calibri" w:cs="Calibri" w:eastAsia="Calibri"/>
+          <w:color w:val="auto"/>
+          <w:spacing w:val="0"/>
+          <w:position w:val="0"/>
+          <w:sz w:val="22"/>
+          <w:shd w:fill="auto" w:val="clear"/>
+        </w:rPr>
+        <w:t xml:space="preserve">      }</w:t>
+      </w:r>
+    </w:p>
+    <w:p>
+      <w:pPr>
+        <w:spacing w:before="0" w:after="0" w:line="240"/>
+        <w:ind w:right="0" w:left="0" w:firstLine="0"/>
+        <w:jc w:val="left"/>
+        <w:rPr>
+          <w:rFonts w:ascii="Calibri" w:hAnsi="Calibri" w:cs="Calibri" w:eastAsia="Calibri"/>
+          <w:color w:val="auto"/>
+          <w:spacing w:val="0"/>
+          <w:position w:val="0"/>
+          <w:sz w:val="22"/>
+          <w:shd w:fill="auto" w:val="clear"/>
+        </w:rPr>
+      </w:pPr>
+      <w:r>
+        <w:rPr>
+          <w:rFonts w:ascii="Calibri" w:hAnsi="Calibri" w:cs="Calibri" w:eastAsia="Calibri"/>
+          <w:color w:val="auto"/>
+          <w:spacing w:val="0"/>
+          <w:position w:val="0"/>
+          <w:sz w:val="22"/>
+          <w:shd w:fill="auto" w:val="clear"/>
+        </w:rPr>
+        <w:t xml:space="preserve">    },</w:t>
+      </w:r>
+    </w:p>
+    <w:p>
+      <w:pPr>
+        <w:spacing w:before="0" w:after="0" w:line="240"/>
+        <w:ind w:right="0" w:left="0" w:firstLine="0"/>
+        <w:jc w:val="left"/>
+        <w:rPr>
+          <w:rFonts w:ascii="Calibri" w:hAnsi="Calibri" w:cs="Calibri" w:eastAsia="Calibri"/>
+          <w:color w:val="auto"/>
+          <w:spacing w:val="0"/>
+          <w:position w:val="0"/>
+          <w:sz w:val="22"/>
+          <w:shd w:fill="auto" w:val="clear"/>
+        </w:rPr>
+      </w:pPr>
+      <w:r>
+        <w:rPr>
+          <w:rFonts w:ascii="Calibri" w:hAnsi="Calibri" w:cs="Calibri" w:eastAsia="Calibri"/>
+          <w:color w:val="auto"/>
+          <w:spacing w:val="0"/>
+          <w:position w:val="0"/>
+          <w:sz w:val="22"/>
+          <w:shd w:fill="auto" w:val="clear"/>
+        </w:rPr>
+        <w:t xml:space="preserve">  },</w:t>
+      </w:r>
+    </w:p>
+    <w:p>
+      <w:pPr>
+        <w:spacing w:before="0" w:after="0" w:line="240"/>
+        <w:ind w:right="0" w:left="0" w:firstLine="0"/>
+        <w:jc w:val="left"/>
+        <w:rPr>
+          <w:rFonts w:ascii="Calibri" w:hAnsi="Calibri" w:cs="Calibri" w:eastAsia="Calibri"/>
+          <w:color w:val="auto"/>
+          <w:spacing w:val="0"/>
+          <w:position w:val="0"/>
+          <w:sz w:val="22"/>
+          <w:shd w:fill="auto" w:val="clear"/>
+        </w:rPr>
+      </w:pPr>
+      <w:r>
+        <w:rPr>
+          <w:rFonts w:ascii="Calibri" w:hAnsi="Calibri" w:cs="Calibri" w:eastAsia="Calibri"/>
+          <w:color w:val="auto"/>
+          <w:spacing w:val="0"/>
+          <w:position w:val="0"/>
+          <w:sz w:val="22"/>
+          <w:shd w:fill="auto" w:val="clear"/>
+        </w:rPr>
+        <w:t xml:space="preserve">};</w:t>
+      </w:r>
+    </w:p>
+    <w:p>
+      <w:pPr>
+        <w:spacing w:before="0" w:after="0" w:line="240"/>
+        <w:ind w:right="0" w:left="0" w:firstLine="0"/>
+        <w:jc w:val="left"/>
+        <w:rPr>
+          <w:rFonts w:ascii="Calibri" w:hAnsi="Calibri" w:cs="Calibri" w:eastAsia="Calibri"/>
+          <w:color w:val="auto"/>
+          <w:spacing w:val="0"/>
+          <w:position w:val="0"/>
+          <w:sz w:val="22"/>
+          <w:shd w:fill="auto" w:val="clear"/>
+        </w:rPr>
+      </w:pPr>
+      <w:r>
+        <w:rPr>
+          <w:rFonts w:ascii="Calibri" w:hAnsi="Calibri" w:cs="Calibri" w:eastAsia="Calibri"/>
+          <w:color w:val="auto"/>
+          <w:spacing w:val="0"/>
+          <w:position w:val="0"/>
+          <w:sz w:val="22"/>
+          <w:shd w:fill="auto" w:val="clear"/>
+        </w:rPr>
+        <w:t xml:space="preserve">&lt;/script&gt;</w:t>
+      </w:r>
+    </w:p>
+    <w:p>
+      <w:pPr>
+        <w:spacing w:before="0" w:after="0" w:line="240"/>
+        <w:ind w:right="0" w:left="0" w:firstLine="0"/>
+        <w:jc w:val="left"/>
+        <w:rPr>
+          <w:rFonts w:ascii="Calibri" w:hAnsi="Calibri" w:cs="Calibri" w:eastAsia="Calibri"/>
+          <w:color w:val="auto"/>
+          <w:spacing w:val="0"/>
+          <w:position w:val="0"/>
+          <w:sz w:val="22"/>
+          <w:shd w:fill="auto" w:val="clear"/>
+        </w:rPr>
+      </w:pPr>
+    </w:p>
+    <w:p>
+      <w:pPr>
+        <w:spacing w:before="0" w:after="0" w:line="240"/>
+        <w:ind w:right="0" w:left="0" w:firstLine="0"/>
+        <w:jc w:val="left"/>
+        <w:rPr>
+          <w:rFonts w:ascii="Calibri" w:hAnsi="Calibri" w:cs="Calibri" w:eastAsia="Calibri"/>
+          <w:color w:val="auto"/>
+          <w:spacing w:val="0"/>
+          <w:position w:val="0"/>
+          <w:sz w:val="22"/>
+          <w:shd w:fill="auto" w:val="clear"/>
+        </w:rPr>
+      </w:pPr>
+      <w:r>
+        <w:rPr>
+          <w:rFonts w:ascii="Calibri" w:hAnsi="Calibri" w:cs="Calibri" w:eastAsia="Calibri"/>
+          <w:color w:val="auto"/>
+          <w:spacing w:val="0"/>
+          <w:position w:val="0"/>
+          <w:sz w:val="22"/>
+          <w:shd w:fill="auto" w:val="clear"/>
+        </w:rPr>
+        <w:t xml:space="preserve">&lt;style scoped&gt;</w:t>
+      </w:r>
+    </w:p>
+    <w:p>
+      <w:pPr>
+        <w:spacing w:before="0" w:after="0" w:line="240"/>
+        <w:ind w:right="0" w:left="0" w:firstLine="0"/>
+        <w:jc w:val="left"/>
+        <w:rPr>
+          <w:rFonts w:ascii="Calibri" w:hAnsi="Calibri" w:cs="Calibri" w:eastAsia="Calibri"/>
+          <w:color w:val="auto"/>
+          <w:spacing w:val="0"/>
+          <w:position w:val="0"/>
+          <w:sz w:val="22"/>
+          <w:shd w:fill="auto" w:val="clear"/>
+        </w:rPr>
+      </w:pPr>
+      <w:r>
+        <w:rPr>
+          <w:rFonts w:ascii="Calibri" w:hAnsi="Calibri" w:cs="Calibri" w:eastAsia="Calibri"/>
+          <w:color w:val="auto"/>
+          <w:spacing w:val="0"/>
+          <w:position w:val="0"/>
+          <w:sz w:val="22"/>
+          <w:shd w:fill="auto" w:val="clear"/>
+        </w:rPr>
+        <w:t xml:space="preserve">/* Center the form vertically and horizontally */</w:t>
+      </w:r>
+    </w:p>
+    <w:p>
+      <w:pPr>
+        <w:spacing w:before="0" w:after="0" w:line="240"/>
+        <w:ind w:right="0" w:left="0" w:firstLine="0"/>
+        <w:jc w:val="left"/>
+        <w:rPr>
+          <w:rFonts w:ascii="Calibri" w:hAnsi="Calibri" w:cs="Calibri" w:eastAsia="Calibri"/>
+          <w:color w:val="auto"/>
+          <w:spacing w:val="0"/>
+          <w:position w:val="0"/>
+          <w:sz w:val="22"/>
+          <w:shd w:fill="auto" w:val="clear"/>
+        </w:rPr>
+      </w:pPr>
+      <w:r>
+        <w:rPr>
+          <w:rFonts w:ascii="Calibri" w:hAnsi="Calibri" w:cs="Calibri" w:eastAsia="Calibri"/>
+          <w:color w:val="auto"/>
+          <w:spacing w:val="0"/>
+          <w:position w:val="0"/>
+          <w:sz w:val="22"/>
+          <w:shd w:fill="auto" w:val="clear"/>
+        </w:rPr>
+        <w:t xml:space="preserve">.form-container {</w:t>
+      </w:r>
+    </w:p>
+    <w:p>
+      <w:pPr>
+        <w:spacing w:before="0" w:after="0" w:line="240"/>
+        <w:ind w:right="0" w:left="0" w:firstLine="0"/>
+        <w:jc w:val="left"/>
+        <w:rPr>
+          <w:rFonts w:ascii="Calibri" w:hAnsi="Calibri" w:cs="Calibri" w:eastAsia="Calibri"/>
+          <w:color w:val="auto"/>
+          <w:spacing w:val="0"/>
+          <w:position w:val="0"/>
+          <w:sz w:val="22"/>
+          <w:shd w:fill="auto" w:val="clear"/>
+        </w:rPr>
+      </w:pPr>
+      <w:r>
+        <w:rPr>
+          <w:rFonts w:ascii="Calibri" w:hAnsi="Calibri" w:cs="Calibri" w:eastAsia="Calibri"/>
+          <w:color w:val="auto"/>
+          <w:spacing w:val="0"/>
+          <w:position w:val="0"/>
+          <w:sz w:val="22"/>
+          <w:shd w:fill="auto" w:val="clear"/>
+        </w:rPr>
+        <w:t xml:space="preserve">  display: flex;</w:t>
+      </w:r>
+    </w:p>
+    <w:p>
+      <w:pPr>
+        <w:spacing w:before="0" w:after="0" w:line="240"/>
+        <w:ind w:right="0" w:left="0" w:firstLine="0"/>
+        <w:jc w:val="left"/>
+        <w:rPr>
+          <w:rFonts w:ascii="Calibri" w:hAnsi="Calibri" w:cs="Calibri" w:eastAsia="Calibri"/>
+          <w:color w:val="auto"/>
+          <w:spacing w:val="0"/>
+          <w:position w:val="0"/>
+          <w:sz w:val="22"/>
+          <w:shd w:fill="auto" w:val="clear"/>
+        </w:rPr>
+      </w:pPr>
+      <w:r>
+        <w:rPr>
+          <w:rFonts w:ascii="Calibri" w:hAnsi="Calibri" w:cs="Calibri" w:eastAsia="Calibri"/>
+          <w:color w:val="auto"/>
+          <w:spacing w:val="0"/>
+          <w:position w:val="0"/>
+          <w:sz w:val="22"/>
+          <w:shd w:fill="auto" w:val="clear"/>
+        </w:rPr>
+        <w:t xml:space="preserve">  justify-content: center;</w:t>
+      </w:r>
+    </w:p>
+    <w:p>
+      <w:pPr>
+        <w:spacing w:before="0" w:after="0" w:line="240"/>
+        <w:ind w:right="0" w:left="0" w:firstLine="0"/>
+        <w:jc w:val="left"/>
+        <w:rPr>
+          <w:rFonts w:ascii="Calibri" w:hAnsi="Calibri" w:cs="Calibri" w:eastAsia="Calibri"/>
+          <w:color w:val="auto"/>
+          <w:spacing w:val="0"/>
+          <w:position w:val="0"/>
+          <w:sz w:val="22"/>
+          <w:shd w:fill="auto" w:val="clear"/>
+        </w:rPr>
+      </w:pPr>
+      <w:r>
+        <w:rPr>
+          <w:rFonts w:ascii="Calibri" w:hAnsi="Calibri" w:cs="Calibri" w:eastAsia="Calibri"/>
+          <w:color w:val="auto"/>
+          <w:spacing w:val="0"/>
+          <w:position w:val="0"/>
+          <w:sz w:val="22"/>
+          <w:shd w:fill="auto" w:val="clear"/>
+        </w:rPr>
+        <w:t xml:space="preserve">  align-items: center;</w:t>
+      </w:r>
+    </w:p>
+    <w:p>
+      <w:pPr>
+        <w:spacing w:before="0" w:after="0" w:line="240"/>
+        <w:ind w:right="0" w:left="0" w:firstLine="0"/>
+        <w:jc w:val="left"/>
+        <w:rPr>
+          <w:rFonts w:ascii="Calibri" w:hAnsi="Calibri" w:cs="Calibri" w:eastAsia="Calibri"/>
+          <w:color w:val="auto"/>
+          <w:spacing w:val="0"/>
+          <w:position w:val="0"/>
+          <w:sz w:val="22"/>
+          <w:shd w:fill="auto" w:val="clear"/>
+        </w:rPr>
+      </w:pPr>
+      <w:r>
+        <w:rPr>
+          <w:rFonts w:ascii="Calibri" w:hAnsi="Calibri" w:cs="Calibri" w:eastAsia="Calibri"/>
+          <w:color w:val="auto"/>
+          <w:spacing w:val="0"/>
+          <w:position w:val="0"/>
+          <w:sz w:val="22"/>
+          <w:shd w:fill="auto" w:val="clear"/>
+        </w:rPr>
+        <w:t xml:space="preserve">  height: 100vh;</w:t>
+      </w:r>
+    </w:p>
+    <w:p>
+      <w:pPr>
+        <w:spacing w:before="0" w:after="0" w:line="240"/>
+        <w:ind w:right="0" w:left="0" w:firstLine="0"/>
+        <w:jc w:val="left"/>
+        <w:rPr>
+          <w:rFonts w:ascii="Calibri" w:hAnsi="Calibri" w:cs="Calibri" w:eastAsia="Calibri"/>
+          <w:color w:val="auto"/>
+          <w:spacing w:val="0"/>
+          <w:position w:val="0"/>
+          <w:sz w:val="22"/>
+          <w:shd w:fill="auto" w:val="clear"/>
+        </w:rPr>
+      </w:pPr>
+      <w:r>
+        <w:rPr>
+          <w:rFonts w:ascii="Calibri" w:hAnsi="Calibri" w:cs="Calibri" w:eastAsia="Calibri"/>
+          <w:color w:val="auto"/>
+          <w:spacing w:val="0"/>
+          <w:position w:val="0"/>
+          <w:sz w:val="22"/>
+          <w:shd w:fill="auto" w:val="clear"/>
+        </w:rPr>
+        <w:t xml:space="preserve">  text-align: center;</w:t>
+      </w:r>
+    </w:p>
+    <w:p>
+      <w:pPr>
+        <w:spacing w:before="0" w:after="0" w:line="240"/>
+        <w:ind w:right="0" w:left="0" w:firstLine="0"/>
+        <w:jc w:val="left"/>
+        <w:rPr>
+          <w:rFonts w:ascii="Calibri" w:hAnsi="Calibri" w:cs="Calibri" w:eastAsia="Calibri"/>
+          <w:color w:val="auto"/>
+          <w:spacing w:val="0"/>
+          <w:position w:val="0"/>
+          <w:sz w:val="22"/>
+          <w:shd w:fill="auto" w:val="clear"/>
+        </w:rPr>
+      </w:pPr>
+      <w:r>
+        <w:rPr>
+          <w:rFonts w:ascii="Calibri" w:hAnsi="Calibri" w:cs="Calibri" w:eastAsia="Calibri"/>
+          <w:color w:val="auto"/>
+          <w:spacing w:val="0"/>
+          <w:position w:val="0"/>
+          <w:sz w:val="22"/>
+          <w:shd w:fill="auto" w:val="clear"/>
+        </w:rPr>
+        <w:t xml:space="preserve">  flex-direction: column;</w:t>
+      </w:r>
+    </w:p>
+    <w:p>
+      <w:pPr>
+        <w:spacing w:before="0" w:after="0" w:line="240"/>
+        <w:ind w:right="0" w:left="0" w:firstLine="0"/>
+        <w:jc w:val="left"/>
+        <w:rPr>
+          <w:rFonts w:ascii="Calibri" w:hAnsi="Calibri" w:cs="Calibri" w:eastAsia="Calibri"/>
+          <w:color w:val="auto"/>
+          <w:spacing w:val="0"/>
+          <w:position w:val="0"/>
+          <w:sz w:val="22"/>
+          <w:shd w:fill="auto" w:val="clear"/>
+        </w:rPr>
+      </w:pPr>
+      <w:r>
+        <w:rPr>
+          <w:rFonts w:ascii="Calibri" w:hAnsi="Calibri" w:cs="Calibri" w:eastAsia="Calibri"/>
+          <w:color w:val="auto"/>
+          <w:spacing w:val="0"/>
+          <w:position w:val="0"/>
+          <w:sz w:val="22"/>
+          <w:shd w:fill="auto" w:val="clear"/>
+        </w:rPr>
+        <w:t xml:space="preserve">}</w:t>
+      </w:r>
+    </w:p>
+    <w:p>
+      <w:pPr>
+        <w:spacing w:before="0" w:after="0" w:line="240"/>
+        <w:ind w:right="0" w:left="0" w:firstLine="0"/>
+        <w:jc w:val="left"/>
+        <w:rPr>
+          <w:rFonts w:ascii="Calibri" w:hAnsi="Calibri" w:cs="Calibri" w:eastAsia="Calibri"/>
+          <w:color w:val="auto"/>
+          <w:spacing w:val="0"/>
+          <w:position w:val="0"/>
+          <w:sz w:val="22"/>
+          <w:shd w:fill="auto" w:val="clear"/>
+        </w:rPr>
+      </w:pPr>
+    </w:p>
+    <w:p>
+      <w:pPr>
+        <w:spacing w:before="0" w:after="0" w:line="240"/>
+        <w:ind w:right="0" w:left="0" w:firstLine="0"/>
+        <w:jc w:val="left"/>
+        <w:rPr>
+          <w:rFonts w:ascii="Calibri" w:hAnsi="Calibri" w:cs="Calibri" w:eastAsia="Calibri"/>
+          <w:color w:val="auto"/>
+          <w:spacing w:val="0"/>
+          <w:position w:val="0"/>
+          <w:sz w:val="22"/>
+          <w:shd w:fill="auto" w:val="clear"/>
+        </w:rPr>
+      </w:pPr>
+      <w:r>
+        <w:rPr>
+          <w:rFonts w:ascii="Calibri" w:hAnsi="Calibri" w:cs="Calibri" w:eastAsia="Calibri"/>
+          <w:color w:val="auto"/>
+          <w:spacing w:val="0"/>
+          <w:position w:val="0"/>
+          <w:sz w:val="22"/>
+          <w:shd w:fill="auto" w:val="clear"/>
+        </w:rPr>
+        <w:t xml:space="preserve">/* Style for the form */</w:t>
+      </w:r>
+    </w:p>
+    <w:p>
+      <w:pPr>
+        <w:spacing w:before="0" w:after="0" w:line="240"/>
+        <w:ind w:right="0" w:left="0" w:firstLine="0"/>
+        <w:jc w:val="left"/>
+        <w:rPr>
+          <w:rFonts w:ascii="Calibri" w:hAnsi="Calibri" w:cs="Calibri" w:eastAsia="Calibri"/>
+          <w:color w:val="auto"/>
+          <w:spacing w:val="0"/>
+          <w:position w:val="0"/>
+          <w:sz w:val="22"/>
+          <w:shd w:fill="auto" w:val="clear"/>
+        </w:rPr>
+      </w:pPr>
+      <w:r>
+        <w:rPr>
+          <w:rFonts w:ascii="Calibri" w:hAnsi="Calibri" w:cs="Calibri" w:eastAsia="Calibri"/>
+          <w:color w:val="auto"/>
+          <w:spacing w:val="0"/>
+          <w:position w:val="0"/>
+          <w:sz w:val="22"/>
+          <w:shd w:fill="auto" w:val="clear"/>
+        </w:rPr>
+        <w:t xml:space="preserve">.post-form {</w:t>
+      </w:r>
+    </w:p>
+    <w:p>
+      <w:pPr>
+        <w:spacing w:before="0" w:after="0" w:line="240"/>
+        <w:ind w:right="0" w:left="0" w:firstLine="0"/>
+        <w:jc w:val="left"/>
+        <w:rPr>
+          <w:rFonts w:ascii="Calibri" w:hAnsi="Calibri" w:cs="Calibri" w:eastAsia="Calibri"/>
+          <w:color w:val="auto"/>
+          <w:spacing w:val="0"/>
+          <w:position w:val="0"/>
+          <w:sz w:val="22"/>
+          <w:shd w:fill="auto" w:val="clear"/>
+        </w:rPr>
+      </w:pPr>
+      <w:r>
+        <w:rPr>
+          <w:rFonts w:ascii="Calibri" w:hAnsi="Calibri" w:cs="Calibri" w:eastAsia="Calibri"/>
+          <w:color w:val="auto"/>
+          <w:spacing w:val="0"/>
+          <w:position w:val="0"/>
+          <w:sz w:val="22"/>
+          <w:shd w:fill="auto" w:val="clear"/>
+        </w:rPr>
+        <w:t xml:space="preserve">  background-color: #f9f9f9;</w:t>
+      </w:r>
+    </w:p>
+    <w:p>
+      <w:pPr>
+        <w:spacing w:before="0" w:after="0" w:line="240"/>
+        <w:ind w:right="0" w:left="0" w:firstLine="0"/>
+        <w:jc w:val="left"/>
+        <w:rPr>
+          <w:rFonts w:ascii="Calibri" w:hAnsi="Calibri" w:cs="Calibri" w:eastAsia="Calibri"/>
+          <w:color w:val="auto"/>
+          <w:spacing w:val="0"/>
+          <w:position w:val="0"/>
+          <w:sz w:val="22"/>
+          <w:shd w:fill="auto" w:val="clear"/>
+        </w:rPr>
+      </w:pPr>
+      <w:r>
+        <w:rPr>
+          <w:rFonts w:ascii="Calibri" w:hAnsi="Calibri" w:cs="Calibri" w:eastAsia="Calibri"/>
+          <w:color w:val="auto"/>
+          <w:spacing w:val="0"/>
+          <w:position w:val="0"/>
+          <w:sz w:val="22"/>
+          <w:shd w:fill="auto" w:val="clear"/>
+        </w:rPr>
+        <w:t xml:space="preserve">  padding: 20px;</w:t>
+      </w:r>
+    </w:p>
+    <w:p>
+      <w:pPr>
+        <w:spacing w:before="0" w:after="0" w:line="240"/>
+        <w:ind w:right="0" w:left="0" w:firstLine="0"/>
+        <w:jc w:val="left"/>
+        <w:rPr>
+          <w:rFonts w:ascii="Calibri" w:hAnsi="Calibri" w:cs="Calibri" w:eastAsia="Calibri"/>
+          <w:color w:val="auto"/>
+          <w:spacing w:val="0"/>
+          <w:position w:val="0"/>
+          <w:sz w:val="22"/>
+          <w:shd w:fill="auto" w:val="clear"/>
+        </w:rPr>
+      </w:pPr>
+      <w:r>
+        <w:rPr>
+          <w:rFonts w:ascii="Calibri" w:hAnsi="Calibri" w:cs="Calibri" w:eastAsia="Calibri"/>
+          <w:color w:val="auto"/>
+          <w:spacing w:val="0"/>
+          <w:position w:val="0"/>
+          <w:sz w:val="22"/>
+          <w:shd w:fill="auto" w:val="clear"/>
+        </w:rPr>
+        <w:t xml:space="preserve">  border-radius: 8px;</w:t>
+      </w:r>
+    </w:p>
+    <w:p>
+      <w:pPr>
+        <w:spacing w:before="0" w:after="0" w:line="240"/>
+        <w:ind w:right="0" w:left="0" w:firstLine="0"/>
+        <w:jc w:val="left"/>
+        <w:rPr>
+          <w:rFonts w:ascii="Calibri" w:hAnsi="Calibri" w:cs="Calibri" w:eastAsia="Calibri"/>
+          <w:color w:val="auto"/>
+          <w:spacing w:val="0"/>
+          <w:position w:val="0"/>
+          <w:sz w:val="22"/>
+          <w:shd w:fill="auto" w:val="clear"/>
+        </w:rPr>
+      </w:pPr>
+      <w:r>
+        <w:rPr>
+          <w:rFonts w:ascii="Calibri" w:hAnsi="Calibri" w:cs="Calibri" w:eastAsia="Calibri"/>
+          <w:color w:val="auto"/>
+          <w:spacing w:val="0"/>
+          <w:position w:val="0"/>
+          <w:sz w:val="22"/>
+          <w:shd w:fill="auto" w:val="clear"/>
+        </w:rPr>
+        <w:t xml:space="preserve">  box-shadow: 0 0 10px rgba(0, 0, 0, 0.1);</w:t>
+      </w:r>
+    </w:p>
+    <w:p>
+      <w:pPr>
+        <w:spacing w:before="0" w:after="0" w:line="240"/>
+        <w:ind w:right="0" w:left="0" w:firstLine="0"/>
+        <w:jc w:val="left"/>
+        <w:rPr>
+          <w:rFonts w:ascii="Calibri" w:hAnsi="Calibri" w:cs="Calibri" w:eastAsia="Calibri"/>
+          <w:color w:val="auto"/>
+          <w:spacing w:val="0"/>
+          <w:position w:val="0"/>
+          <w:sz w:val="22"/>
+          <w:shd w:fill="auto" w:val="clear"/>
+        </w:rPr>
+      </w:pPr>
+      <w:r>
+        <w:rPr>
+          <w:rFonts w:ascii="Calibri" w:hAnsi="Calibri" w:cs="Calibri" w:eastAsia="Calibri"/>
+          <w:color w:val="auto"/>
+          <w:spacing w:val="0"/>
+          <w:position w:val="0"/>
+          <w:sz w:val="22"/>
+          <w:shd w:fill="auto" w:val="clear"/>
+        </w:rPr>
+        <w:t xml:space="preserve">  max-width: 400px;</w:t>
+      </w:r>
+    </w:p>
+    <w:p>
+      <w:pPr>
+        <w:spacing w:before="0" w:after="0" w:line="240"/>
+        <w:ind w:right="0" w:left="0" w:firstLine="0"/>
+        <w:jc w:val="left"/>
+        <w:rPr>
+          <w:rFonts w:ascii="Calibri" w:hAnsi="Calibri" w:cs="Calibri" w:eastAsia="Calibri"/>
+          <w:color w:val="auto"/>
+          <w:spacing w:val="0"/>
+          <w:position w:val="0"/>
+          <w:sz w:val="22"/>
+          <w:shd w:fill="auto" w:val="clear"/>
+        </w:rPr>
+      </w:pPr>
+      <w:r>
+        <w:rPr>
+          <w:rFonts w:ascii="Calibri" w:hAnsi="Calibri" w:cs="Calibri" w:eastAsia="Calibri"/>
+          <w:color w:val="auto"/>
+          <w:spacing w:val="0"/>
+          <w:position w:val="0"/>
+          <w:sz w:val="22"/>
+          <w:shd w:fill="auto" w:val="clear"/>
+        </w:rPr>
+        <w:t xml:space="preserve">  width: 100%;</w:t>
+      </w:r>
+    </w:p>
+    <w:p>
+      <w:pPr>
+        <w:spacing w:before="0" w:after="0" w:line="240"/>
+        <w:ind w:right="0" w:left="0" w:firstLine="0"/>
+        <w:jc w:val="left"/>
+        <w:rPr>
+          <w:rFonts w:ascii="Calibri" w:hAnsi="Calibri" w:cs="Calibri" w:eastAsia="Calibri"/>
+          <w:color w:val="auto"/>
+          <w:spacing w:val="0"/>
+          <w:position w:val="0"/>
+          <w:sz w:val="22"/>
+          <w:shd w:fill="auto" w:val="clear"/>
+        </w:rPr>
+      </w:pPr>
+      <w:r>
+        <w:rPr>
+          <w:rFonts w:ascii="Calibri" w:hAnsi="Calibri" w:cs="Calibri" w:eastAsia="Calibri"/>
+          <w:color w:val="auto"/>
+          <w:spacing w:val="0"/>
+          <w:position w:val="0"/>
+          <w:sz w:val="22"/>
+          <w:shd w:fill="auto" w:val="clear"/>
+        </w:rPr>
+        <w:t xml:space="preserve">  display: flex;</w:t>
+      </w:r>
+    </w:p>
+    <w:p>
+      <w:pPr>
+        <w:spacing w:before="0" w:after="0" w:line="240"/>
+        <w:ind w:right="0" w:left="0" w:firstLine="0"/>
+        <w:jc w:val="left"/>
+        <w:rPr>
+          <w:rFonts w:ascii="Calibri" w:hAnsi="Calibri" w:cs="Calibri" w:eastAsia="Calibri"/>
+          <w:color w:val="auto"/>
+          <w:spacing w:val="0"/>
+          <w:position w:val="0"/>
+          <w:sz w:val="22"/>
+          <w:shd w:fill="auto" w:val="clear"/>
+        </w:rPr>
+      </w:pPr>
+      <w:r>
+        <w:rPr>
+          <w:rFonts w:ascii="Calibri" w:hAnsi="Calibri" w:cs="Calibri" w:eastAsia="Calibri"/>
+          <w:color w:val="auto"/>
+          <w:spacing w:val="0"/>
+          <w:position w:val="0"/>
+          <w:sz w:val="22"/>
+          <w:shd w:fill="auto" w:val="clear"/>
+        </w:rPr>
+        <w:t xml:space="preserve">  flex-direction: column;</w:t>
+      </w:r>
+    </w:p>
+    <w:p>
+      <w:pPr>
+        <w:spacing w:before="0" w:after="0" w:line="240"/>
+        <w:ind w:right="0" w:left="0" w:firstLine="0"/>
+        <w:jc w:val="left"/>
+        <w:rPr>
+          <w:rFonts w:ascii="Calibri" w:hAnsi="Calibri" w:cs="Calibri" w:eastAsia="Calibri"/>
+          <w:color w:val="auto"/>
+          <w:spacing w:val="0"/>
+          <w:position w:val="0"/>
+          <w:sz w:val="22"/>
+          <w:shd w:fill="auto" w:val="clear"/>
+        </w:rPr>
+      </w:pPr>
+      <w:r>
+        <w:rPr>
+          <w:rFonts w:ascii="Calibri" w:hAnsi="Calibri" w:cs="Calibri" w:eastAsia="Calibri"/>
+          <w:color w:val="auto"/>
+          <w:spacing w:val="0"/>
+          <w:position w:val="0"/>
+          <w:sz w:val="22"/>
+          <w:shd w:fill="auto" w:val="clear"/>
+        </w:rPr>
+        <w:t xml:space="preserve">}</w:t>
+      </w:r>
+    </w:p>
+    <w:p>
+      <w:pPr>
+        <w:spacing w:before="0" w:after="0" w:line="240"/>
+        <w:ind w:right="0" w:left="0" w:firstLine="0"/>
+        <w:jc w:val="left"/>
+        <w:rPr>
+          <w:rFonts w:ascii="Calibri" w:hAnsi="Calibri" w:cs="Calibri" w:eastAsia="Calibri"/>
+          <w:color w:val="auto"/>
+          <w:spacing w:val="0"/>
+          <w:position w:val="0"/>
+          <w:sz w:val="22"/>
+          <w:shd w:fill="auto" w:val="clear"/>
+        </w:rPr>
+      </w:pPr>
+    </w:p>
+    <w:p>
+      <w:pPr>
+        <w:spacing w:before="0" w:after="0" w:line="240"/>
+        <w:ind w:right="0" w:left="0" w:firstLine="0"/>
+        <w:jc w:val="left"/>
+        <w:rPr>
+          <w:rFonts w:ascii="Calibri" w:hAnsi="Calibri" w:cs="Calibri" w:eastAsia="Calibri"/>
+          <w:color w:val="auto"/>
+          <w:spacing w:val="0"/>
+          <w:position w:val="0"/>
+          <w:sz w:val="22"/>
+          <w:shd w:fill="auto" w:val="clear"/>
+        </w:rPr>
+      </w:pPr>
+      <w:r>
+        <w:rPr>
+          <w:rFonts w:ascii="Calibri" w:hAnsi="Calibri" w:cs="Calibri" w:eastAsia="Calibri"/>
+          <w:color w:val="auto"/>
+          <w:spacing w:val="0"/>
+          <w:position w:val="0"/>
+          <w:sz w:val="22"/>
+          <w:shd w:fill="auto" w:val="clear"/>
+        </w:rPr>
+        <w:t xml:space="preserve">/* Style for each form group (label and input) */</w:t>
+      </w:r>
+    </w:p>
+    <w:p>
+      <w:pPr>
+        <w:spacing w:before="0" w:after="0" w:line="240"/>
+        <w:ind w:right="0" w:left="0" w:firstLine="0"/>
+        <w:jc w:val="left"/>
+        <w:rPr>
+          <w:rFonts w:ascii="Calibri" w:hAnsi="Calibri" w:cs="Calibri" w:eastAsia="Calibri"/>
+          <w:color w:val="auto"/>
+          <w:spacing w:val="0"/>
+          <w:position w:val="0"/>
+          <w:sz w:val="22"/>
+          <w:shd w:fill="auto" w:val="clear"/>
+        </w:rPr>
+      </w:pPr>
+      <w:r>
+        <w:rPr>
+          <w:rFonts w:ascii="Calibri" w:hAnsi="Calibri" w:cs="Calibri" w:eastAsia="Calibri"/>
+          <w:color w:val="auto"/>
+          <w:spacing w:val="0"/>
+          <w:position w:val="0"/>
+          <w:sz w:val="22"/>
+          <w:shd w:fill="auto" w:val="clear"/>
+        </w:rPr>
+        <w:t xml:space="preserve">.form-group {</w:t>
+      </w:r>
+    </w:p>
+    <w:p>
+      <w:pPr>
+        <w:spacing w:before="0" w:after="0" w:line="240"/>
+        <w:ind w:right="0" w:left="0" w:firstLine="0"/>
+        <w:jc w:val="left"/>
+        <w:rPr>
+          <w:rFonts w:ascii="Calibri" w:hAnsi="Calibri" w:cs="Calibri" w:eastAsia="Calibri"/>
+          <w:color w:val="auto"/>
+          <w:spacing w:val="0"/>
+          <w:position w:val="0"/>
+          <w:sz w:val="22"/>
+          <w:shd w:fill="auto" w:val="clear"/>
+        </w:rPr>
+      </w:pPr>
+      <w:r>
+        <w:rPr>
+          <w:rFonts w:ascii="Calibri" w:hAnsi="Calibri" w:cs="Calibri" w:eastAsia="Calibri"/>
+          <w:color w:val="auto"/>
+          <w:spacing w:val="0"/>
+          <w:position w:val="0"/>
+          <w:sz w:val="22"/>
+          <w:shd w:fill="auto" w:val="clear"/>
+        </w:rPr>
+        <w:t xml:space="preserve">  margin-bottom: 20px;</w:t>
+      </w:r>
+    </w:p>
+    <w:p>
+      <w:pPr>
+        <w:spacing w:before="0" w:after="0" w:line="240"/>
+        <w:ind w:right="0" w:left="0" w:firstLine="0"/>
+        <w:jc w:val="left"/>
+        <w:rPr>
+          <w:rFonts w:ascii="Calibri" w:hAnsi="Calibri" w:cs="Calibri" w:eastAsia="Calibri"/>
+          <w:color w:val="auto"/>
+          <w:spacing w:val="0"/>
+          <w:position w:val="0"/>
+          <w:sz w:val="22"/>
+          <w:shd w:fill="auto" w:val="clear"/>
+        </w:rPr>
+      </w:pPr>
+      <w:r>
+        <w:rPr>
+          <w:rFonts w:ascii="Calibri" w:hAnsi="Calibri" w:cs="Calibri" w:eastAsia="Calibri"/>
+          <w:color w:val="auto"/>
+          <w:spacing w:val="0"/>
+          <w:position w:val="0"/>
+          <w:sz w:val="22"/>
+          <w:shd w:fill="auto" w:val="clear"/>
+        </w:rPr>
+        <w:t xml:space="preserve">  text-align: left;</w:t>
+      </w:r>
+    </w:p>
+    <w:p>
+      <w:pPr>
+        <w:spacing w:before="0" w:after="0" w:line="240"/>
+        <w:ind w:right="0" w:left="0" w:firstLine="0"/>
+        <w:jc w:val="left"/>
+        <w:rPr>
+          <w:rFonts w:ascii="Calibri" w:hAnsi="Calibri" w:cs="Calibri" w:eastAsia="Calibri"/>
+          <w:color w:val="auto"/>
+          <w:spacing w:val="0"/>
+          <w:position w:val="0"/>
+          <w:sz w:val="22"/>
+          <w:shd w:fill="auto" w:val="clear"/>
+        </w:rPr>
+      </w:pPr>
+      <w:r>
+        <w:rPr>
+          <w:rFonts w:ascii="Calibri" w:hAnsi="Calibri" w:cs="Calibri" w:eastAsia="Calibri"/>
+          <w:color w:val="auto"/>
+          <w:spacing w:val="0"/>
+          <w:position w:val="0"/>
+          <w:sz w:val="22"/>
+          <w:shd w:fill="auto" w:val="clear"/>
+        </w:rPr>
+        <w:t xml:space="preserve">}</w:t>
+      </w:r>
+    </w:p>
+    <w:p>
+      <w:pPr>
+        <w:spacing w:before="0" w:after="0" w:line="240"/>
+        <w:ind w:right="0" w:left="0" w:firstLine="0"/>
+        <w:jc w:val="left"/>
+        <w:rPr>
+          <w:rFonts w:ascii="Calibri" w:hAnsi="Calibri" w:cs="Calibri" w:eastAsia="Calibri"/>
+          <w:color w:val="auto"/>
+          <w:spacing w:val="0"/>
+          <w:position w:val="0"/>
+          <w:sz w:val="22"/>
+          <w:shd w:fill="auto" w:val="clear"/>
+        </w:rPr>
+      </w:pPr>
+    </w:p>
+    <w:p>
+      <w:pPr>
+        <w:spacing w:before="0" w:after="0" w:line="240"/>
+        <w:ind w:right="0" w:left="0" w:firstLine="0"/>
+        <w:jc w:val="left"/>
+        <w:rPr>
+          <w:rFonts w:ascii="Calibri" w:hAnsi="Calibri" w:cs="Calibri" w:eastAsia="Calibri"/>
+          <w:color w:val="auto"/>
+          <w:spacing w:val="0"/>
+          <w:position w:val="0"/>
+          <w:sz w:val="22"/>
+          <w:shd w:fill="auto" w:val="clear"/>
+        </w:rPr>
+      </w:pPr>
+      <w:r>
+        <w:rPr>
+          <w:rFonts w:ascii="Calibri" w:hAnsi="Calibri" w:cs="Calibri" w:eastAsia="Calibri"/>
+          <w:color w:val="auto"/>
+          <w:spacing w:val="0"/>
+          <w:position w:val="0"/>
+          <w:sz w:val="22"/>
+          <w:shd w:fill="auto" w:val="clear"/>
+        </w:rPr>
+        <w:t xml:space="preserve">/* Style for input fields and textarea */</w:t>
+      </w:r>
+    </w:p>
+    <w:p>
+      <w:pPr>
+        <w:spacing w:before="0" w:after="0" w:line="240"/>
+        <w:ind w:right="0" w:left="0" w:firstLine="0"/>
+        <w:jc w:val="left"/>
+        <w:rPr>
+          <w:rFonts w:ascii="Calibri" w:hAnsi="Calibri" w:cs="Calibri" w:eastAsia="Calibri"/>
+          <w:color w:val="auto"/>
+          <w:spacing w:val="0"/>
+          <w:position w:val="0"/>
+          <w:sz w:val="22"/>
+          <w:shd w:fill="auto" w:val="clear"/>
+        </w:rPr>
+      </w:pPr>
+      <w:r>
+        <w:rPr>
+          <w:rFonts w:ascii="Calibri" w:hAnsi="Calibri" w:cs="Calibri" w:eastAsia="Calibri"/>
+          <w:color w:val="auto"/>
+          <w:spacing w:val="0"/>
+          <w:position w:val="0"/>
+          <w:sz w:val="22"/>
+          <w:shd w:fill="auto" w:val="clear"/>
+        </w:rPr>
+        <w:t xml:space="preserve">input, textarea {</w:t>
+      </w:r>
+    </w:p>
+    <w:p>
+      <w:pPr>
+        <w:spacing w:before="0" w:after="0" w:line="240"/>
+        <w:ind w:right="0" w:left="0" w:firstLine="0"/>
+        <w:jc w:val="left"/>
+        <w:rPr>
+          <w:rFonts w:ascii="Calibri" w:hAnsi="Calibri" w:cs="Calibri" w:eastAsia="Calibri"/>
+          <w:color w:val="auto"/>
+          <w:spacing w:val="0"/>
+          <w:position w:val="0"/>
+          <w:sz w:val="22"/>
+          <w:shd w:fill="auto" w:val="clear"/>
+        </w:rPr>
+      </w:pPr>
+      <w:r>
+        <w:rPr>
+          <w:rFonts w:ascii="Calibri" w:hAnsi="Calibri" w:cs="Calibri" w:eastAsia="Calibri"/>
+          <w:color w:val="auto"/>
+          <w:spacing w:val="0"/>
+          <w:position w:val="0"/>
+          <w:sz w:val="22"/>
+          <w:shd w:fill="auto" w:val="clear"/>
+        </w:rPr>
+        <w:t xml:space="preserve">  width: 100%;</w:t>
+      </w:r>
+    </w:p>
+    <w:p>
+      <w:pPr>
+        <w:spacing w:before="0" w:after="0" w:line="240"/>
+        <w:ind w:right="0" w:left="0" w:firstLine="0"/>
+        <w:jc w:val="left"/>
+        <w:rPr>
+          <w:rFonts w:ascii="Calibri" w:hAnsi="Calibri" w:cs="Calibri" w:eastAsia="Calibri"/>
+          <w:color w:val="auto"/>
+          <w:spacing w:val="0"/>
+          <w:position w:val="0"/>
+          <w:sz w:val="22"/>
+          <w:shd w:fill="auto" w:val="clear"/>
+        </w:rPr>
+      </w:pPr>
+      <w:r>
+        <w:rPr>
+          <w:rFonts w:ascii="Calibri" w:hAnsi="Calibri" w:cs="Calibri" w:eastAsia="Calibri"/>
+          <w:color w:val="auto"/>
+          <w:spacing w:val="0"/>
+          <w:position w:val="0"/>
+          <w:sz w:val="22"/>
+          <w:shd w:fill="auto" w:val="clear"/>
+        </w:rPr>
+        <w:t xml:space="preserve">  padding: 10px;</w:t>
+      </w:r>
+    </w:p>
+    <w:p>
+      <w:pPr>
+        <w:spacing w:before="0" w:after="0" w:line="240"/>
+        <w:ind w:right="0" w:left="0" w:firstLine="0"/>
+        <w:jc w:val="left"/>
+        <w:rPr>
+          <w:rFonts w:ascii="Calibri" w:hAnsi="Calibri" w:cs="Calibri" w:eastAsia="Calibri"/>
+          <w:color w:val="auto"/>
+          <w:spacing w:val="0"/>
+          <w:position w:val="0"/>
+          <w:sz w:val="22"/>
+          <w:shd w:fill="auto" w:val="clear"/>
+        </w:rPr>
+      </w:pPr>
+      <w:r>
+        <w:rPr>
+          <w:rFonts w:ascii="Calibri" w:hAnsi="Calibri" w:cs="Calibri" w:eastAsia="Calibri"/>
+          <w:color w:val="auto"/>
+          <w:spacing w:val="0"/>
+          <w:position w:val="0"/>
+          <w:sz w:val="22"/>
+          <w:shd w:fill="auto" w:val="clear"/>
+        </w:rPr>
+        <w:t xml:space="preserve">  font-size: 16px;</w:t>
+      </w:r>
+    </w:p>
+    <w:p>
+      <w:pPr>
+        <w:spacing w:before="0" w:after="0" w:line="240"/>
+        <w:ind w:right="0" w:left="0" w:firstLine="0"/>
+        <w:jc w:val="left"/>
+        <w:rPr>
+          <w:rFonts w:ascii="Calibri" w:hAnsi="Calibri" w:cs="Calibri" w:eastAsia="Calibri"/>
+          <w:color w:val="auto"/>
+          <w:spacing w:val="0"/>
+          <w:position w:val="0"/>
+          <w:sz w:val="22"/>
+          <w:shd w:fill="auto" w:val="clear"/>
+        </w:rPr>
+      </w:pPr>
+      <w:r>
+        <w:rPr>
+          <w:rFonts w:ascii="Calibri" w:hAnsi="Calibri" w:cs="Calibri" w:eastAsia="Calibri"/>
+          <w:color w:val="auto"/>
+          <w:spacing w:val="0"/>
+          <w:position w:val="0"/>
+          <w:sz w:val="22"/>
+          <w:shd w:fill="auto" w:val="clear"/>
+        </w:rPr>
+        <w:t xml:space="preserve">  border: 1px solid #ccc;</w:t>
+      </w:r>
+    </w:p>
+    <w:p>
+      <w:pPr>
+        <w:spacing w:before="0" w:after="0" w:line="240"/>
+        <w:ind w:right="0" w:left="0" w:firstLine="0"/>
+        <w:jc w:val="left"/>
+        <w:rPr>
+          <w:rFonts w:ascii="Calibri" w:hAnsi="Calibri" w:cs="Calibri" w:eastAsia="Calibri"/>
+          <w:color w:val="auto"/>
+          <w:spacing w:val="0"/>
+          <w:position w:val="0"/>
+          <w:sz w:val="22"/>
+          <w:shd w:fill="auto" w:val="clear"/>
+        </w:rPr>
+      </w:pPr>
+      <w:r>
+        <w:rPr>
+          <w:rFonts w:ascii="Calibri" w:hAnsi="Calibri" w:cs="Calibri" w:eastAsia="Calibri"/>
+          <w:color w:val="auto"/>
+          <w:spacing w:val="0"/>
+          <w:position w:val="0"/>
+          <w:sz w:val="22"/>
+          <w:shd w:fill="auto" w:val="clear"/>
+        </w:rPr>
+        <w:t xml:space="preserve">  border-radius: 4px;</w:t>
+      </w:r>
+    </w:p>
+    <w:p>
+      <w:pPr>
+        <w:spacing w:before="0" w:after="0" w:line="240"/>
+        <w:ind w:right="0" w:left="0" w:firstLine="0"/>
+        <w:jc w:val="left"/>
+        <w:rPr>
+          <w:rFonts w:ascii="Calibri" w:hAnsi="Calibri" w:cs="Calibri" w:eastAsia="Calibri"/>
+          <w:color w:val="auto"/>
+          <w:spacing w:val="0"/>
+          <w:position w:val="0"/>
+          <w:sz w:val="22"/>
+          <w:shd w:fill="auto" w:val="clear"/>
+        </w:rPr>
+      </w:pPr>
+      <w:r>
+        <w:rPr>
+          <w:rFonts w:ascii="Calibri" w:hAnsi="Calibri" w:cs="Calibri" w:eastAsia="Calibri"/>
+          <w:color w:val="auto"/>
+          <w:spacing w:val="0"/>
+          <w:position w:val="0"/>
+          <w:sz w:val="22"/>
+          <w:shd w:fill="auto" w:val="clear"/>
+        </w:rPr>
+        <w:t xml:space="preserve">  margin-top: 5px;</w:t>
+      </w:r>
+    </w:p>
+    <w:p>
+      <w:pPr>
+        <w:spacing w:before="0" w:after="0" w:line="240"/>
+        <w:ind w:right="0" w:left="0" w:firstLine="0"/>
+        <w:jc w:val="left"/>
+        <w:rPr>
+          <w:rFonts w:ascii="Calibri" w:hAnsi="Calibri" w:cs="Calibri" w:eastAsia="Calibri"/>
+          <w:color w:val="auto"/>
+          <w:spacing w:val="0"/>
+          <w:position w:val="0"/>
+          <w:sz w:val="22"/>
+          <w:shd w:fill="auto" w:val="clear"/>
+        </w:rPr>
+      </w:pPr>
+      <w:r>
+        <w:rPr>
+          <w:rFonts w:ascii="Calibri" w:hAnsi="Calibri" w:cs="Calibri" w:eastAsia="Calibri"/>
+          <w:color w:val="auto"/>
+          <w:spacing w:val="0"/>
+          <w:position w:val="0"/>
+          <w:sz w:val="22"/>
+          <w:shd w:fill="auto" w:val="clear"/>
+        </w:rPr>
+        <w:t xml:space="preserve">}</w:t>
+      </w:r>
+    </w:p>
+    <w:p>
+      <w:pPr>
+        <w:spacing w:before="0" w:after="0" w:line="240"/>
+        <w:ind w:right="0" w:left="0" w:firstLine="0"/>
+        <w:jc w:val="left"/>
+        <w:rPr>
+          <w:rFonts w:ascii="Calibri" w:hAnsi="Calibri" w:cs="Calibri" w:eastAsia="Calibri"/>
+          <w:color w:val="auto"/>
+          <w:spacing w:val="0"/>
+          <w:position w:val="0"/>
+          <w:sz w:val="22"/>
+          <w:shd w:fill="auto" w:val="clear"/>
+        </w:rPr>
+      </w:pPr>
+    </w:p>
+    <w:p>
+      <w:pPr>
+        <w:spacing w:before="0" w:after="0" w:line="240"/>
+        <w:ind w:right="0" w:left="0" w:firstLine="0"/>
+        <w:jc w:val="left"/>
+        <w:rPr>
+          <w:rFonts w:ascii="Calibri" w:hAnsi="Calibri" w:cs="Calibri" w:eastAsia="Calibri"/>
+          <w:color w:val="auto"/>
+          <w:spacing w:val="0"/>
+          <w:position w:val="0"/>
+          <w:sz w:val="22"/>
+          <w:shd w:fill="auto" w:val="clear"/>
+        </w:rPr>
+      </w:pPr>
+      <w:r>
+        <w:rPr>
+          <w:rFonts w:ascii="Calibri" w:hAnsi="Calibri" w:cs="Calibri" w:eastAsia="Calibri"/>
+          <w:color w:val="auto"/>
+          <w:spacing w:val="0"/>
+          <w:position w:val="0"/>
+          <w:sz w:val="22"/>
+          <w:shd w:fill="auto" w:val="clear"/>
+        </w:rPr>
+        <w:t xml:space="preserve">/* Style for the submit button */</w:t>
+      </w:r>
+    </w:p>
+    <w:p>
+      <w:pPr>
+        <w:spacing w:before="0" w:after="0" w:line="240"/>
+        <w:ind w:right="0" w:left="0" w:firstLine="0"/>
+        <w:jc w:val="left"/>
+        <w:rPr>
+          <w:rFonts w:ascii="Calibri" w:hAnsi="Calibri" w:cs="Calibri" w:eastAsia="Calibri"/>
+          <w:color w:val="auto"/>
+          <w:spacing w:val="0"/>
+          <w:position w:val="0"/>
+          <w:sz w:val="22"/>
+          <w:shd w:fill="auto" w:val="clear"/>
+        </w:rPr>
+      </w:pPr>
+      <w:r>
+        <w:rPr>
+          <w:rFonts w:ascii="Calibri" w:hAnsi="Calibri" w:cs="Calibri" w:eastAsia="Calibri"/>
+          <w:color w:val="auto"/>
+          <w:spacing w:val="0"/>
+          <w:position w:val="0"/>
+          <w:sz w:val="22"/>
+          <w:shd w:fill="auto" w:val="clear"/>
+        </w:rPr>
+        <w:t xml:space="preserve">.submit-btn {</w:t>
+      </w:r>
+    </w:p>
+    <w:p>
+      <w:pPr>
+        <w:spacing w:before="0" w:after="0" w:line="240"/>
+        <w:ind w:right="0" w:left="0" w:firstLine="0"/>
+        <w:jc w:val="left"/>
+        <w:rPr>
+          <w:rFonts w:ascii="Calibri" w:hAnsi="Calibri" w:cs="Calibri" w:eastAsia="Calibri"/>
+          <w:color w:val="auto"/>
+          <w:spacing w:val="0"/>
+          <w:position w:val="0"/>
+          <w:sz w:val="22"/>
+          <w:shd w:fill="auto" w:val="clear"/>
+        </w:rPr>
+      </w:pPr>
+      <w:r>
+        <w:rPr>
+          <w:rFonts w:ascii="Calibri" w:hAnsi="Calibri" w:cs="Calibri" w:eastAsia="Calibri"/>
+          <w:color w:val="auto"/>
+          <w:spacing w:val="0"/>
+          <w:position w:val="0"/>
+          <w:sz w:val="22"/>
+          <w:shd w:fill="auto" w:val="clear"/>
+        </w:rPr>
+        <w:t xml:space="preserve">  padding: 10px;</w:t>
+      </w:r>
+    </w:p>
+    <w:p>
+      <w:pPr>
+        <w:spacing w:before="0" w:after="0" w:line="240"/>
+        <w:ind w:right="0" w:left="0" w:firstLine="0"/>
+        <w:jc w:val="left"/>
+        <w:rPr>
+          <w:rFonts w:ascii="Calibri" w:hAnsi="Calibri" w:cs="Calibri" w:eastAsia="Calibri"/>
+          <w:color w:val="auto"/>
+          <w:spacing w:val="0"/>
+          <w:position w:val="0"/>
+          <w:sz w:val="22"/>
+          <w:shd w:fill="auto" w:val="clear"/>
+        </w:rPr>
+      </w:pPr>
+      <w:r>
+        <w:rPr>
+          <w:rFonts w:ascii="Calibri" w:hAnsi="Calibri" w:cs="Calibri" w:eastAsia="Calibri"/>
+          <w:color w:val="auto"/>
+          <w:spacing w:val="0"/>
+          <w:position w:val="0"/>
+          <w:sz w:val="22"/>
+          <w:shd w:fill="auto" w:val="clear"/>
+        </w:rPr>
+        <w:t xml:space="preserve">  font-size: 16px;</w:t>
+      </w:r>
+    </w:p>
+    <w:p>
+      <w:pPr>
+        <w:spacing w:before="0" w:after="0" w:line="240"/>
+        <w:ind w:right="0" w:left="0" w:firstLine="0"/>
+        <w:jc w:val="left"/>
+        <w:rPr>
+          <w:rFonts w:ascii="Calibri" w:hAnsi="Calibri" w:cs="Calibri" w:eastAsia="Calibri"/>
+          <w:color w:val="auto"/>
+          <w:spacing w:val="0"/>
+          <w:position w:val="0"/>
+          <w:sz w:val="22"/>
+          <w:shd w:fill="auto" w:val="clear"/>
+        </w:rPr>
+      </w:pPr>
+      <w:r>
+        <w:rPr>
+          <w:rFonts w:ascii="Calibri" w:hAnsi="Calibri" w:cs="Calibri" w:eastAsia="Calibri"/>
+          <w:color w:val="auto"/>
+          <w:spacing w:val="0"/>
+          <w:position w:val="0"/>
+          <w:sz w:val="22"/>
+          <w:shd w:fill="auto" w:val="clear"/>
+        </w:rPr>
+        <w:t xml:space="preserve">  background-color: #28a745;</w:t>
+      </w:r>
+    </w:p>
+    <w:p>
+      <w:pPr>
+        <w:spacing w:before="0" w:after="0" w:line="240"/>
+        <w:ind w:right="0" w:left="0" w:firstLine="0"/>
+        <w:jc w:val="left"/>
+        <w:rPr>
+          <w:rFonts w:ascii="Calibri" w:hAnsi="Calibri" w:cs="Calibri" w:eastAsia="Calibri"/>
+          <w:color w:val="auto"/>
+          <w:spacing w:val="0"/>
+          <w:position w:val="0"/>
+          <w:sz w:val="22"/>
+          <w:shd w:fill="auto" w:val="clear"/>
+        </w:rPr>
+      </w:pPr>
+      <w:r>
+        <w:rPr>
+          <w:rFonts w:ascii="Calibri" w:hAnsi="Calibri" w:cs="Calibri" w:eastAsia="Calibri"/>
+          <w:color w:val="auto"/>
+          <w:spacing w:val="0"/>
+          <w:position w:val="0"/>
+          <w:sz w:val="22"/>
+          <w:shd w:fill="auto" w:val="clear"/>
+        </w:rPr>
+        <w:t xml:space="preserve">  color: white;</w:t>
+      </w:r>
+    </w:p>
+    <w:p>
+      <w:pPr>
+        <w:spacing w:before="0" w:after="0" w:line="240"/>
+        <w:ind w:right="0" w:left="0" w:firstLine="0"/>
+        <w:jc w:val="left"/>
+        <w:rPr>
+          <w:rFonts w:ascii="Calibri" w:hAnsi="Calibri" w:cs="Calibri" w:eastAsia="Calibri"/>
+          <w:color w:val="auto"/>
+          <w:spacing w:val="0"/>
+          <w:position w:val="0"/>
+          <w:sz w:val="22"/>
+          <w:shd w:fill="auto" w:val="clear"/>
+        </w:rPr>
+      </w:pPr>
+      <w:r>
+        <w:rPr>
+          <w:rFonts w:ascii="Calibri" w:hAnsi="Calibri" w:cs="Calibri" w:eastAsia="Calibri"/>
+          <w:color w:val="auto"/>
+          <w:spacing w:val="0"/>
+          <w:position w:val="0"/>
+          <w:sz w:val="22"/>
+          <w:shd w:fill="auto" w:val="clear"/>
+        </w:rPr>
+        <w:t xml:space="preserve">  border: none;</w:t>
+      </w:r>
+    </w:p>
+    <w:p>
+      <w:pPr>
+        <w:spacing w:before="0" w:after="0" w:line="240"/>
+        <w:ind w:right="0" w:left="0" w:firstLine="0"/>
+        <w:jc w:val="left"/>
+        <w:rPr>
+          <w:rFonts w:ascii="Calibri" w:hAnsi="Calibri" w:cs="Calibri" w:eastAsia="Calibri"/>
+          <w:color w:val="auto"/>
+          <w:spacing w:val="0"/>
+          <w:position w:val="0"/>
+          <w:sz w:val="22"/>
+          <w:shd w:fill="auto" w:val="clear"/>
+        </w:rPr>
+      </w:pPr>
+      <w:r>
+        <w:rPr>
+          <w:rFonts w:ascii="Calibri" w:hAnsi="Calibri" w:cs="Calibri" w:eastAsia="Calibri"/>
+          <w:color w:val="auto"/>
+          <w:spacing w:val="0"/>
+          <w:position w:val="0"/>
+          <w:sz w:val="22"/>
+          <w:shd w:fill="auto" w:val="clear"/>
+        </w:rPr>
+        <w:t xml:space="preserve">  border-radius: 4px;</w:t>
+      </w:r>
+    </w:p>
+    <w:p>
+      <w:pPr>
+        <w:spacing w:before="0" w:after="0" w:line="240"/>
+        <w:ind w:right="0" w:left="0" w:firstLine="0"/>
+        <w:jc w:val="left"/>
+        <w:rPr>
+          <w:rFonts w:ascii="Calibri" w:hAnsi="Calibri" w:cs="Calibri" w:eastAsia="Calibri"/>
+          <w:color w:val="auto"/>
+          <w:spacing w:val="0"/>
+          <w:position w:val="0"/>
+          <w:sz w:val="22"/>
+          <w:shd w:fill="auto" w:val="clear"/>
+        </w:rPr>
+      </w:pPr>
+      <w:r>
+        <w:rPr>
+          <w:rFonts w:ascii="Calibri" w:hAnsi="Calibri" w:cs="Calibri" w:eastAsia="Calibri"/>
+          <w:color w:val="auto"/>
+          <w:spacing w:val="0"/>
+          <w:position w:val="0"/>
+          <w:sz w:val="22"/>
+          <w:shd w:fill="auto" w:val="clear"/>
+        </w:rPr>
+        <w:t xml:space="preserve">  cursor: pointer;</w:t>
+      </w:r>
+    </w:p>
+    <w:p>
+      <w:pPr>
+        <w:spacing w:before="0" w:after="0" w:line="240"/>
+        <w:ind w:right="0" w:left="0" w:firstLine="0"/>
+        <w:jc w:val="left"/>
+        <w:rPr>
+          <w:rFonts w:ascii="Calibri" w:hAnsi="Calibri" w:cs="Calibri" w:eastAsia="Calibri"/>
+          <w:color w:val="auto"/>
+          <w:spacing w:val="0"/>
+          <w:position w:val="0"/>
+          <w:sz w:val="22"/>
+          <w:shd w:fill="auto" w:val="clear"/>
+        </w:rPr>
+      </w:pPr>
+      <w:r>
+        <w:rPr>
+          <w:rFonts w:ascii="Calibri" w:hAnsi="Calibri" w:cs="Calibri" w:eastAsia="Calibri"/>
+          <w:color w:val="auto"/>
+          <w:spacing w:val="0"/>
+          <w:position w:val="0"/>
+          <w:sz w:val="22"/>
+          <w:shd w:fill="auto" w:val="clear"/>
+        </w:rPr>
+        <w:t xml:space="preserve">  transition: background-color 0.3s;</w:t>
+      </w:r>
+    </w:p>
+    <w:p>
+      <w:pPr>
+        <w:spacing w:before="0" w:after="0" w:line="240"/>
+        <w:ind w:right="0" w:left="0" w:firstLine="0"/>
+        <w:jc w:val="left"/>
+        <w:rPr>
+          <w:rFonts w:ascii="Calibri" w:hAnsi="Calibri" w:cs="Calibri" w:eastAsia="Calibri"/>
+          <w:color w:val="auto"/>
+          <w:spacing w:val="0"/>
+          <w:position w:val="0"/>
+          <w:sz w:val="22"/>
+          <w:shd w:fill="auto" w:val="clear"/>
+        </w:rPr>
+      </w:pPr>
+      <w:r>
+        <w:rPr>
+          <w:rFonts w:ascii="Calibri" w:hAnsi="Calibri" w:cs="Calibri" w:eastAsia="Calibri"/>
+          <w:color w:val="auto"/>
+          <w:spacing w:val="0"/>
+          <w:position w:val="0"/>
+          <w:sz w:val="22"/>
+          <w:shd w:fill="auto" w:val="clear"/>
+        </w:rPr>
+        <w:t xml:space="preserve">}</w:t>
+      </w:r>
+    </w:p>
+    <w:p>
+      <w:pPr>
+        <w:spacing w:before="0" w:after="0" w:line="240"/>
+        <w:ind w:right="0" w:left="0" w:firstLine="0"/>
+        <w:jc w:val="left"/>
+        <w:rPr>
+          <w:rFonts w:ascii="Calibri" w:hAnsi="Calibri" w:cs="Calibri" w:eastAsia="Calibri"/>
+          <w:color w:val="auto"/>
+          <w:spacing w:val="0"/>
+          <w:position w:val="0"/>
+          <w:sz w:val="22"/>
+          <w:shd w:fill="auto" w:val="clear"/>
+        </w:rPr>
+      </w:pPr>
+    </w:p>
+    <w:p>
+      <w:pPr>
+        <w:spacing w:before="0" w:after="0" w:line="240"/>
+        <w:ind w:right="0" w:left="0" w:firstLine="0"/>
+        <w:jc w:val="left"/>
+        <w:rPr>
+          <w:rFonts w:ascii="Calibri" w:hAnsi="Calibri" w:cs="Calibri" w:eastAsia="Calibri"/>
+          <w:color w:val="auto"/>
+          <w:spacing w:val="0"/>
+          <w:position w:val="0"/>
+          <w:sz w:val="22"/>
+          <w:shd w:fill="auto" w:val="clear"/>
+        </w:rPr>
+      </w:pPr>
+      <w:r>
+        <w:rPr>
+          <w:rFonts w:ascii="Calibri" w:hAnsi="Calibri" w:cs="Calibri" w:eastAsia="Calibri"/>
+          <w:color w:val="auto"/>
+          <w:spacing w:val="0"/>
+          <w:position w:val="0"/>
+          <w:sz w:val="22"/>
+          <w:shd w:fill="auto" w:val="clear"/>
+        </w:rPr>
+        <w:t xml:space="preserve">.submit-btn:hover {</w:t>
+      </w:r>
+    </w:p>
+    <w:p>
+      <w:pPr>
+        <w:spacing w:before="0" w:after="0" w:line="240"/>
+        <w:ind w:right="0" w:left="0" w:firstLine="0"/>
+        <w:jc w:val="left"/>
+        <w:rPr>
+          <w:rFonts w:ascii="Calibri" w:hAnsi="Calibri" w:cs="Calibri" w:eastAsia="Calibri"/>
+          <w:color w:val="auto"/>
+          <w:spacing w:val="0"/>
+          <w:position w:val="0"/>
+          <w:sz w:val="22"/>
+          <w:shd w:fill="auto" w:val="clear"/>
+        </w:rPr>
+      </w:pPr>
+      <w:r>
+        <w:rPr>
+          <w:rFonts w:ascii="Calibri" w:hAnsi="Calibri" w:cs="Calibri" w:eastAsia="Calibri"/>
+          <w:color w:val="auto"/>
+          <w:spacing w:val="0"/>
+          <w:position w:val="0"/>
+          <w:sz w:val="22"/>
+          <w:shd w:fill="auto" w:val="clear"/>
+        </w:rPr>
+        <w:t xml:space="preserve">  background-color: #218838;</w:t>
+      </w:r>
+    </w:p>
+    <w:p>
+      <w:pPr>
+        <w:spacing w:before="0" w:after="0" w:line="240"/>
+        <w:ind w:right="0" w:left="0" w:firstLine="0"/>
+        <w:jc w:val="left"/>
+        <w:rPr>
+          <w:rFonts w:ascii="Calibri" w:hAnsi="Calibri" w:cs="Calibri" w:eastAsia="Calibri"/>
+          <w:color w:val="auto"/>
+          <w:spacing w:val="0"/>
+          <w:position w:val="0"/>
+          <w:sz w:val="22"/>
+          <w:shd w:fill="auto" w:val="clear"/>
+        </w:rPr>
+      </w:pPr>
+      <w:r>
+        <w:rPr>
+          <w:rFonts w:ascii="Calibri" w:hAnsi="Calibri" w:cs="Calibri" w:eastAsia="Calibri"/>
+          <w:color w:val="auto"/>
+          <w:spacing w:val="0"/>
+          <w:position w:val="0"/>
+          <w:sz w:val="22"/>
+          <w:shd w:fill="auto" w:val="clear"/>
+        </w:rPr>
+        <w:t xml:space="preserve">}</w:t>
+      </w:r>
+    </w:p>
+    <w:p>
+      <w:pPr>
+        <w:spacing w:before="0" w:after="0" w:line="240"/>
+        <w:ind w:right="0" w:left="0" w:firstLine="0"/>
+        <w:jc w:val="left"/>
+        <w:rPr>
+          <w:rFonts w:ascii="Calibri" w:hAnsi="Calibri" w:cs="Calibri" w:eastAsia="Calibri"/>
+          <w:color w:val="auto"/>
+          <w:spacing w:val="0"/>
+          <w:position w:val="0"/>
+          <w:sz w:val="22"/>
+          <w:shd w:fill="auto" w:val="clear"/>
+        </w:rPr>
+      </w:pPr>
+    </w:p>
+    <w:p>
+      <w:pPr>
+        <w:spacing w:before="0" w:after="0" w:line="240"/>
+        <w:ind w:right="0" w:left="0" w:firstLine="0"/>
+        <w:jc w:val="left"/>
+        <w:rPr>
+          <w:rFonts w:ascii="Calibri" w:hAnsi="Calibri" w:cs="Calibri" w:eastAsia="Calibri"/>
+          <w:color w:val="auto"/>
+          <w:spacing w:val="0"/>
+          <w:position w:val="0"/>
+          <w:sz w:val="22"/>
+          <w:shd w:fill="auto" w:val="clear"/>
+        </w:rPr>
+      </w:pPr>
+      <w:r>
+        <w:rPr>
+          <w:rFonts w:ascii="Calibri" w:hAnsi="Calibri" w:cs="Calibri" w:eastAsia="Calibri"/>
+          <w:color w:val="auto"/>
+          <w:spacing w:val="0"/>
+          <w:position w:val="0"/>
+          <w:sz w:val="22"/>
+          <w:shd w:fill="auto" w:val="clear"/>
+        </w:rPr>
+        <w:t xml:space="preserve">/* Style for success and error messages */</w:t>
+      </w:r>
+    </w:p>
+    <w:p>
+      <w:pPr>
+        <w:spacing w:before="0" w:after="0" w:line="240"/>
+        <w:ind w:right="0" w:left="0" w:firstLine="0"/>
+        <w:jc w:val="left"/>
+        <w:rPr>
+          <w:rFonts w:ascii="Calibri" w:hAnsi="Calibri" w:cs="Calibri" w:eastAsia="Calibri"/>
+          <w:color w:val="auto"/>
+          <w:spacing w:val="0"/>
+          <w:position w:val="0"/>
+          <w:sz w:val="22"/>
+          <w:shd w:fill="auto" w:val="clear"/>
+        </w:rPr>
+      </w:pPr>
+      <w:r>
+        <w:rPr>
+          <w:rFonts w:ascii="Calibri" w:hAnsi="Calibri" w:cs="Calibri" w:eastAsia="Calibri"/>
+          <w:color w:val="auto"/>
+          <w:spacing w:val="0"/>
+          <w:position w:val="0"/>
+          <w:sz w:val="22"/>
+          <w:shd w:fill="auto" w:val="clear"/>
+        </w:rPr>
+        <w:t xml:space="preserve">.success-message {</w:t>
+      </w:r>
+    </w:p>
+    <w:p>
+      <w:pPr>
+        <w:spacing w:before="0" w:after="0" w:line="240"/>
+        <w:ind w:right="0" w:left="0" w:firstLine="0"/>
+        <w:jc w:val="left"/>
+        <w:rPr>
+          <w:rFonts w:ascii="Calibri" w:hAnsi="Calibri" w:cs="Calibri" w:eastAsia="Calibri"/>
+          <w:color w:val="auto"/>
+          <w:spacing w:val="0"/>
+          <w:position w:val="0"/>
+          <w:sz w:val="22"/>
+          <w:shd w:fill="auto" w:val="clear"/>
+        </w:rPr>
+      </w:pPr>
+      <w:r>
+        <w:rPr>
+          <w:rFonts w:ascii="Calibri" w:hAnsi="Calibri" w:cs="Calibri" w:eastAsia="Calibri"/>
+          <w:color w:val="auto"/>
+          <w:spacing w:val="0"/>
+          <w:position w:val="0"/>
+          <w:sz w:val="22"/>
+          <w:shd w:fill="auto" w:val="clear"/>
+        </w:rPr>
+        <w:t xml:space="preserve">  color: green;</w:t>
+      </w:r>
+    </w:p>
+    <w:p>
+      <w:pPr>
+        <w:spacing w:before="0" w:after="0" w:line="240"/>
+        <w:ind w:right="0" w:left="0" w:firstLine="0"/>
+        <w:jc w:val="left"/>
+        <w:rPr>
+          <w:rFonts w:ascii="Calibri" w:hAnsi="Calibri" w:cs="Calibri" w:eastAsia="Calibri"/>
+          <w:color w:val="auto"/>
+          <w:spacing w:val="0"/>
+          <w:position w:val="0"/>
+          <w:sz w:val="22"/>
+          <w:shd w:fill="auto" w:val="clear"/>
+        </w:rPr>
+      </w:pPr>
+      <w:r>
+        <w:rPr>
+          <w:rFonts w:ascii="Calibri" w:hAnsi="Calibri" w:cs="Calibri" w:eastAsia="Calibri"/>
+          <w:color w:val="auto"/>
+          <w:spacing w:val="0"/>
+          <w:position w:val="0"/>
+          <w:sz w:val="22"/>
+          <w:shd w:fill="auto" w:val="clear"/>
+        </w:rPr>
+        <w:t xml:space="preserve">  margin-top: 10px;</w:t>
+      </w:r>
+    </w:p>
+    <w:p>
+      <w:pPr>
+        <w:spacing w:before="0" w:after="0" w:line="240"/>
+        <w:ind w:right="0" w:left="0" w:firstLine="0"/>
+        <w:jc w:val="left"/>
+        <w:rPr>
+          <w:rFonts w:ascii="Calibri" w:hAnsi="Calibri" w:cs="Calibri" w:eastAsia="Calibri"/>
+          <w:color w:val="auto"/>
+          <w:spacing w:val="0"/>
+          <w:position w:val="0"/>
+          <w:sz w:val="22"/>
+          <w:shd w:fill="auto" w:val="clear"/>
+        </w:rPr>
+      </w:pPr>
+      <w:r>
+        <w:rPr>
+          <w:rFonts w:ascii="Calibri" w:hAnsi="Calibri" w:cs="Calibri" w:eastAsia="Calibri"/>
+          <w:color w:val="auto"/>
+          <w:spacing w:val="0"/>
+          <w:position w:val="0"/>
+          <w:sz w:val="22"/>
+          <w:shd w:fill="auto" w:val="clear"/>
+        </w:rPr>
+        <w:t xml:space="preserve">}</w:t>
+      </w:r>
+    </w:p>
+    <w:p>
+      <w:pPr>
+        <w:spacing w:before="0" w:after="0" w:line="240"/>
+        <w:ind w:right="0" w:left="0" w:firstLine="0"/>
+        <w:jc w:val="left"/>
+        <w:rPr>
+          <w:rFonts w:ascii="Calibri" w:hAnsi="Calibri" w:cs="Calibri" w:eastAsia="Calibri"/>
+          <w:color w:val="auto"/>
+          <w:spacing w:val="0"/>
+          <w:position w:val="0"/>
+          <w:sz w:val="22"/>
+          <w:shd w:fill="auto" w:val="clear"/>
+        </w:rPr>
+      </w:pPr>
+    </w:p>
+    <w:p>
+      <w:pPr>
+        <w:spacing w:before="0" w:after="0" w:line="240"/>
+        <w:ind w:right="0" w:left="0" w:firstLine="0"/>
+        <w:jc w:val="left"/>
+        <w:rPr>
+          <w:rFonts w:ascii="Calibri" w:hAnsi="Calibri" w:cs="Calibri" w:eastAsia="Calibri"/>
+          <w:color w:val="auto"/>
+          <w:spacing w:val="0"/>
+          <w:position w:val="0"/>
+          <w:sz w:val="22"/>
+          <w:shd w:fill="auto" w:val="clear"/>
+        </w:rPr>
+      </w:pPr>
+      <w:r>
+        <w:rPr>
+          <w:rFonts w:ascii="Calibri" w:hAnsi="Calibri" w:cs="Calibri" w:eastAsia="Calibri"/>
+          <w:color w:val="auto"/>
+          <w:spacing w:val="0"/>
+          <w:position w:val="0"/>
+          <w:sz w:val="22"/>
+          <w:shd w:fill="auto" w:val="clear"/>
+        </w:rPr>
+        <w:t xml:space="preserve">.error-message {</w:t>
+      </w:r>
+    </w:p>
+    <w:p>
+      <w:pPr>
+        <w:spacing w:before="0" w:after="0" w:line="240"/>
+        <w:ind w:right="0" w:left="0" w:firstLine="0"/>
+        <w:jc w:val="left"/>
+        <w:rPr>
+          <w:rFonts w:ascii="Calibri" w:hAnsi="Calibri" w:cs="Calibri" w:eastAsia="Calibri"/>
+          <w:color w:val="auto"/>
+          <w:spacing w:val="0"/>
+          <w:position w:val="0"/>
+          <w:sz w:val="22"/>
+          <w:shd w:fill="auto" w:val="clear"/>
+        </w:rPr>
+      </w:pPr>
+      <w:r>
+        <w:rPr>
+          <w:rFonts w:ascii="Calibri" w:hAnsi="Calibri" w:cs="Calibri" w:eastAsia="Calibri"/>
+          <w:color w:val="auto"/>
+          <w:spacing w:val="0"/>
+          <w:position w:val="0"/>
+          <w:sz w:val="22"/>
+          <w:shd w:fill="auto" w:val="clear"/>
+        </w:rPr>
+        <w:t xml:space="preserve">  color: red;</w:t>
+      </w:r>
+    </w:p>
+    <w:p>
+      <w:pPr>
+        <w:spacing w:before="0" w:after="0" w:line="240"/>
+        <w:ind w:right="0" w:left="0" w:firstLine="0"/>
+        <w:jc w:val="left"/>
+        <w:rPr>
+          <w:rFonts w:ascii="Calibri" w:hAnsi="Calibri" w:cs="Calibri" w:eastAsia="Calibri"/>
+          <w:color w:val="auto"/>
+          <w:spacing w:val="0"/>
+          <w:position w:val="0"/>
+          <w:sz w:val="22"/>
+          <w:shd w:fill="auto" w:val="clear"/>
+        </w:rPr>
+      </w:pPr>
+      <w:r>
+        <w:rPr>
+          <w:rFonts w:ascii="Calibri" w:hAnsi="Calibri" w:cs="Calibri" w:eastAsia="Calibri"/>
+          <w:color w:val="auto"/>
+          <w:spacing w:val="0"/>
+          <w:position w:val="0"/>
+          <w:sz w:val="22"/>
+          <w:shd w:fill="auto" w:val="clear"/>
+        </w:rPr>
+        <w:t xml:space="preserve">  margin-top: 10px;</w:t>
+      </w:r>
+    </w:p>
+    <w:p>
+      <w:pPr>
+        <w:spacing w:before="0" w:after="0" w:line="240"/>
+        <w:ind w:right="0" w:left="0" w:firstLine="0"/>
+        <w:jc w:val="left"/>
+        <w:rPr>
+          <w:rFonts w:ascii="Calibri" w:hAnsi="Calibri" w:cs="Calibri" w:eastAsia="Calibri"/>
+          <w:color w:val="auto"/>
+          <w:spacing w:val="0"/>
+          <w:position w:val="0"/>
+          <w:sz w:val="22"/>
+          <w:shd w:fill="auto" w:val="clear"/>
+        </w:rPr>
+      </w:pPr>
+      <w:r>
+        <w:rPr>
+          <w:rFonts w:ascii="Calibri" w:hAnsi="Calibri" w:cs="Calibri" w:eastAsia="Calibri"/>
+          <w:color w:val="auto"/>
+          <w:spacing w:val="0"/>
+          <w:position w:val="0"/>
+          <w:sz w:val="22"/>
+          <w:shd w:fill="auto" w:val="clear"/>
+        </w:rPr>
+        <w:t xml:space="preserve">}</w:t>
+      </w:r>
+    </w:p>
+    <w:p>
+      <w:pPr>
+        <w:spacing w:before="0" w:after="0" w:line="240"/>
+        <w:ind w:right="0" w:left="0" w:firstLine="0"/>
+        <w:jc w:val="left"/>
+        <w:rPr>
+          <w:rFonts w:ascii="Calibri" w:hAnsi="Calibri" w:cs="Calibri" w:eastAsia="Calibri"/>
+          <w:color w:val="auto"/>
+          <w:spacing w:val="0"/>
+          <w:position w:val="0"/>
+          <w:sz w:val="22"/>
+          <w:shd w:fill="auto" w:val="clear"/>
+        </w:rPr>
+      </w:pPr>
+      <w:r>
+        <w:rPr>
+          <w:rFonts w:ascii="Calibri" w:hAnsi="Calibri" w:cs="Calibri" w:eastAsia="Calibri"/>
+          <w:color w:val="auto"/>
+          <w:spacing w:val="0"/>
+          <w:position w:val="0"/>
+          <w:sz w:val="22"/>
+          <w:shd w:fill="auto" w:val="clear"/>
+        </w:rPr>
+        <w:t xml:space="preserve">&lt;/style&gt;</w:t>
+      </w:r>
+    </w:p>
+    <w:p>
+      <w:pPr>
+        <w:spacing w:before="0" w:after="0" w:line="240"/>
+        <w:ind w:right="0" w:left="0" w:firstLine="0"/>
+        <w:jc w:val="left"/>
+        <w:rPr>
+          <w:rFonts w:ascii="Calibri" w:hAnsi="Calibri" w:cs="Calibri" w:eastAsia="Calibri"/>
+          <w:color w:val="auto"/>
+          <w:spacing w:val="0"/>
+          <w:position w:val="0"/>
+          <w:sz w:val="22"/>
+          <w:shd w:fill="auto" w:val="clear"/>
+        </w:rPr>
+      </w:pPr>
+    </w:p>
+    <w:p>
+      <w:pPr>
+        <w:spacing w:before="0" w:after="0" w:line="240"/>
+        <w:ind w:right="0" w:left="0" w:firstLine="0"/>
+        <w:jc w:val="left"/>
+        <w:rPr>
+          <w:rFonts w:ascii="Calibri" w:hAnsi="Calibri" w:cs="Calibri" w:eastAsia="Calibri"/>
+          <w:color w:val="auto"/>
+          <w:spacing w:val="0"/>
+          <w:position w:val="0"/>
+          <w:sz w:val="22"/>
+          <w:shd w:fill="auto" w:val="clear"/>
+        </w:rPr>
+      </w:pPr>
+    </w:p>
+    <w:p>
+      <w:pPr>
+        <w:spacing w:before="0" w:after="0" w:line="240"/>
+        <w:ind w:right="0" w:left="0" w:firstLine="0"/>
+        <w:jc w:val="left"/>
+        <w:rPr>
+          <w:rFonts w:ascii="Calibri" w:hAnsi="Calibri" w:cs="Calibri" w:eastAsia="Calibri"/>
+          <w:color w:val="auto"/>
+          <w:spacing w:val="0"/>
+          <w:position w:val="0"/>
+          <w:sz w:val="22"/>
+          <w:shd w:fill="auto" w:val="clear"/>
+        </w:rPr>
+      </w:pPr>
+      <w:r>
+        <w:rPr>
+          <w:rFonts w:ascii="Calibri" w:hAnsi="Calibri" w:cs="Calibri" w:eastAsia="Calibri"/>
+          <w:color w:val="auto"/>
+          <w:spacing w:val="0"/>
+          <w:position w:val="0"/>
+          <w:sz w:val="22"/>
+          <w:shd w:fill="auto" w:val="clear"/>
+        </w:rPr>
+        <w:t xml:space="preserve">so post is submitted using dummy api for testing  ..</w:t>
+      </w:r>
+    </w:p>
+    <w:p>
+      <w:pPr>
+        <w:spacing w:before="0" w:after="0" w:line="240"/>
+        <w:ind w:right="0" w:left="0" w:firstLine="0"/>
+        <w:jc w:val="left"/>
+        <w:rPr>
+          <w:rFonts w:ascii="Calibri" w:hAnsi="Calibri" w:cs="Calibri" w:eastAsia="Calibri"/>
+          <w:color w:val="auto"/>
+          <w:spacing w:val="0"/>
+          <w:position w:val="0"/>
+          <w:sz w:val="22"/>
+          <w:shd w:fill="auto" w:val="clear"/>
+        </w:rPr>
+      </w:pPr>
+    </w:p>
+    <w:p>
+      <w:pPr>
+        <w:spacing w:before="0" w:after="0" w:line="240"/>
+        <w:ind w:right="0" w:left="0" w:firstLine="0"/>
+        <w:jc w:val="left"/>
+        <w:rPr>
+          <w:rFonts w:ascii="Calibri" w:hAnsi="Calibri" w:cs="Calibri" w:eastAsia="Calibri"/>
+          <w:color w:val="auto"/>
+          <w:spacing w:val="0"/>
+          <w:position w:val="0"/>
+          <w:sz w:val="22"/>
+          <w:shd w:fill="auto" w:val="clear"/>
+        </w:rPr>
+      </w:pPr>
+      <w:r>
+        <w:rPr>
+          <w:rFonts w:ascii="Calibri" w:hAnsi="Calibri" w:cs="Calibri" w:eastAsia="Calibri"/>
+          <w:color w:val="auto"/>
+          <w:spacing w:val="0"/>
+          <w:position w:val="0"/>
+          <w:sz w:val="22"/>
+          <w:shd w:fill="auto" w:val="clear"/>
+        </w:rPr>
+        <w:t xml:space="preserve">++++++++++++++++++++++++++++++++++++++++++++++++++++++++++++++++++++++++</w:t>
+      </w:r>
+    </w:p>
+    <w:p>
+      <w:pPr>
+        <w:spacing w:before="0" w:after="0" w:line="240"/>
+        <w:ind w:right="0" w:left="0" w:firstLine="0"/>
+        <w:jc w:val="left"/>
+        <w:rPr>
+          <w:rFonts w:ascii="Calibri" w:hAnsi="Calibri" w:cs="Calibri" w:eastAsia="Calibri"/>
+          <w:color w:val="auto"/>
+          <w:spacing w:val="0"/>
+          <w:position w:val="0"/>
+          <w:sz w:val="22"/>
+          <w:shd w:fill="auto" w:val="clear"/>
+        </w:rPr>
+      </w:pPr>
+    </w:p>
+    <w:p>
+      <w:pPr>
+        <w:spacing w:before="0" w:after="0" w:line="240"/>
+        <w:ind w:right="0" w:left="0" w:firstLine="0"/>
+        <w:jc w:val="left"/>
+        <w:rPr>
+          <w:rFonts w:ascii="Calibri" w:hAnsi="Calibri" w:cs="Calibri" w:eastAsia="Calibri"/>
+          <w:color w:val="auto"/>
+          <w:spacing w:val="0"/>
+          <w:position w:val="0"/>
+          <w:sz w:val="22"/>
+          <w:shd w:fill="auto" w:val="clear"/>
+        </w:rPr>
+      </w:pPr>
     </w:p>
   </w:body>
 </w:document>

</xml_diff>

<commit_message>
delete function added in blog & list with delete option in dummy vue project
</commit_message>
<xml_diff>
--- a/blog/Process-install-project-v3.docx
+++ b/blog/Process-install-project-v3.docx
@@ -7914,13 +7914,3184 @@
         <w:jc w:val="left"/>
         <w:rPr>
           <w:rFonts w:ascii="Calibri" w:hAnsi="Calibri" w:cs="Calibri" w:eastAsia="Calibri"/>
-          <w:color w:val="auto"/>
-          <w:spacing w:val="0"/>
-          <w:position w:val="0"/>
-          <w:sz w:val="22"/>
-          <w:shd w:fill="auto" w:val="clear"/>
-        </w:rPr>
-      </w:pPr>
+          <w:b/>
+          <w:color w:val="auto"/>
+          <w:spacing w:val="0"/>
+          <w:position w:val="0"/>
+          <w:sz w:val="22"/>
+          <w:shd w:fill="auto" w:val="clear"/>
+        </w:rPr>
+      </w:pPr>
+      <w:r>
+        <w:rPr>
+          <w:rFonts w:ascii="Calibri" w:hAnsi="Calibri" w:cs="Calibri" w:eastAsia="Calibri"/>
+          <w:b/>
+          <w:color w:val="auto"/>
+          <w:spacing w:val="0"/>
+          <w:position w:val="0"/>
+          <w:sz w:val="22"/>
+          <w:shd w:fill="auto" w:val="clear"/>
+        </w:rPr>
+        <w:t xml:space="preserve">Delete data with API | delete method  &gt;&gt;&gt;</w:t>
+      </w:r>
+    </w:p>
+    <w:p>
+      <w:pPr>
+        <w:spacing w:before="0" w:after="0" w:line="240"/>
+        <w:ind w:right="0" w:left="0" w:firstLine="0"/>
+        <w:jc w:val="left"/>
+        <w:rPr>
+          <w:rFonts w:ascii="Calibri" w:hAnsi="Calibri" w:cs="Calibri" w:eastAsia="Calibri"/>
+          <w:color w:val="auto"/>
+          <w:spacing w:val="0"/>
+          <w:position w:val="0"/>
+          <w:sz w:val="22"/>
+          <w:shd w:fill="auto" w:val="clear"/>
+        </w:rPr>
+      </w:pPr>
+    </w:p>
+    <w:p>
+      <w:pPr>
+        <w:spacing w:before="0" w:after="0" w:line="240"/>
+        <w:ind w:right="0" w:left="0" w:firstLine="0"/>
+        <w:jc w:val="left"/>
+        <w:rPr>
+          <w:rFonts w:ascii="Calibri" w:hAnsi="Calibri" w:cs="Calibri" w:eastAsia="Calibri"/>
+          <w:color w:val="auto"/>
+          <w:spacing w:val="0"/>
+          <w:position w:val="0"/>
+          <w:sz w:val="22"/>
+          <w:shd w:fill="auto" w:val="clear"/>
+        </w:rPr>
+      </w:pPr>
+      <w:r>
+        <w:rPr>
+          <w:rFonts w:ascii="Calibri" w:hAnsi="Calibri" w:cs="Calibri" w:eastAsia="Calibri"/>
+          <w:color w:val="auto"/>
+          <w:spacing w:val="0"/>
+          <w:position w:val="0"/>
+          <w:sz w:val="22"/>
+          <w:shd w:fill="auto" w:val="clear"/>
+        </w:rPr>
+        <w:t xml:space="preserve">Delete option add one on list and while delete button so record is removed from list  &gt;&gt;&gt;</w:t>
+      </w:r>
+    </w:p>
+    <w:p>
+      <w:pPr>
+        <w:spacing w:before="0" w:after="0" w:line="240"/>
+        <w:ind w:right="0" w:left="0" w:firstLine="0"/>
+        <w:jc w:val="left"/>
+        <w:rPr>
+          <w:rFonts w:ascii="Calibri" w:hAnsi="Calibri" w:cs="Calibri" w:eastAsia="Calibri"/>
+          <w:color w:val="auto"/>
+          <w:spacing w:val="0"/>
+          <w:position w:val="0"/>
+          <w:sz w:val="22"/>
+          <w:shd w:fill="auto" w:val="clear"/>
+        </w:rPr>
+      </w:pPr>
+    </w:p>
+    <w:p>
+      <w:pPr>
+        <w:spacing w:before="0" w:after="0" w:line="240"/>
+        <w:ind w:right="0" w:left="0" w:firstLine="0"/>
+        <w:jc w:val="left"/>
+        <w:rPr>
+          <w:rFonts w:ascii="Calibri" w:hAnsi="Calibri" w:cs="Calibri" w:eastAsia="Calibri"/>
+          <w:color w:val="auto"/>
+          <w:spacing w:val="0"/>
+          <w:position w:val="0"/>
+          <w:sz w:val="22"/>
+          <w:shd w:fill="auto" w:val="clear"/>
+        </w:rPr>
+      </w:pPr>
+    </w:p>
+    <w:p>
+      <w:pPr>
+        <w:spacing w:before="0" w:after="0" w:line="240"/>
+        <w:ind w:right="0" w:left="0" w:firstLine="0"/>
+        <w:jc w:val="left"/>
+        <w:rPr>
+          <w:rFonts w:ascii="Calibri" w:hAnsi="Calibri" w:cs="Calibri" w:eastAsia="Calibri"/>
+          <w:b/>
+          <w:color w:val="auto"/>
+          <w:spacing w:val="0"/>
+          <w:position w:val="0"/>
+          <w:sz w:val="22"/>
+          <w:shd w:fill="auto" w:val="clear"/>
+        </w:rPr>
+      </w:pPr>
+      <w:r>
+        <w:rPr>
+          <w:rFonts w:ascii="Calibri" w:hAnsi="Calibri" w:cs="Calibri" w:eastAsia="Calibri"/>
+          <w:b/>
+          <w:color w:val="auto"/>
+          <w:spacing w:val="0"/>
+          <w:position w:val="0"/>
+          <w:sz w:val="22"/>
+          <w:shd w:fill="auto" w:val="clear"/>
+        </w:rPr>
+        <w:t xml:space="preserve">Home.vue   &gt;&gt;&gt;&gt;&gt;</w:t>
+      </w:r>
+    </w:p>
+    <w:p>
+      <w:pPr>
+        <w:spacing w:before="0" w:after="0" w:line="240"/>
+        <w:ind w:right="0" w:left="0" w:firstLine="0"/>
+        <w:jc w:val="left"/>
+        <w:rPr>
+          <w:rFonts w:ascii="Calibri" w:hAnsi="Calibri" w:cs="Calibri" w:eastAsia="Calibri"/>
+          <w:color w:val="auto"/>
+          <w:spacing w:val="0"/>
+          <w:position w:val="0"/>
+          <w:sz w:val="22"/>
+          <w:shd w:fill="auto" w:val="clear"/>
+        </w:rPr>
+      </w:pPr>
+    </w:p>
+    <w:p>
+      <w:pPr>
+        <w:spacing w:before="0" w:after="0" w:line="240"/>
+        <w:ind w:right="0" w:left="0" w:firstLine="0"/>
+        <w:jc w:val="left"/>
+        <w:rPr>
+          <w:rFonts w:ascii="Calibri" w:hAnsi="Calibri" w:cs="Calibri" w:eastAsia="Calibri"/>
+          <w:color w:val="auto"/>
+          <w:spacing w:val="0"/>
+          <w:position w:val="0"/>
+          <w:sz w:val="22"/>
+          <w:shd w:fill="auto" w:val="clear"/>
+        </w:rPr>
+      </w:pPr>
+      <w:r>
+        <w:rPr>
+          <w:rFonts w:ascii="Calibri" w:hAnsi="Calibri" w:cs="Calibri" w:eastAsia="Calibri"/>
+          <w:color w:val="auto"/>
+          <w:spacing w:val="0"/>
+          <w:position w:val="0"/>
+          <w:sz w:val="22"/>
+          <w:shd w:fill="auto" w:val="clear"/>
+        </w:rPr>
+        <w:t xml:space="preserve">&lt;template&gt;</w:t>
+      </w:r>
+    </w:p>
+    <w:p>
+      <w:pPr>
+        <w:spacing w:before="0" w:after="0" w:line="240"/>
+        <w:ind w:right="0" w:left="0" w:firstLine="0"/>
+        <w:jc w:val="left"/>
+        <w:rPr>
+          <w:rFonts w:ascii="Calibri" w:hAnsi="Calibri" w:cs="Calibri" w:eastAsia="Calibri"/>
+          <w:color w:val="auto"/>
+          <w:spacing w:val="0"/>
+          <w:position w:val="0"/>
+          <w:sz w:val="22"/>
+          <w:shd w:fill="auto" w:val="clear"/>
+        </w:rPr>
+      </w:pPr>
+      <w:r>
+        <w:rPr>
+          <w:rFonts w:ascii="Calibri" w:hAnsi="Calibri" w:cs="Calibri" w:eastAsia="Calibri"/>
+          <w:color w:val="auto"/>
+          <w:spacing w:val="0"/>
+          <w:position w:val="0"/>
+          <w:sz w:val="22"/>
+          <w:shd w:fill="auto" w:val="clear"/>
+        </w:rPr>
+        <w:t xml:space="preserve">  &lt;div class="user-list-container"&gt;</w:t>
+      </w:r>
+    </w:p>
+    <w:p>
+      <w:pPr>
+        <w:spacing w:before="0" w:after="0" w:line="240"/>
+        <w:ind w:right="0" w:left="0" w:firstLine="0"/>
+        <w:jc w:val="left"/>
+        <w:rPr>
+          <w:rFonts w:ascii="Calibri" w:hAnsi="Calibri" w:cs="Calibri" w:eastAsia="Calibri"/>
+          <w:color w:val="auto"/>
+          <w:spacing w:val="0"/>
+          <w:position w:val="0"/>
+          <w:sz w:val="22"/>
+          <w:shd w:fill="auto" w:val="clear"/>
+        </w:rPr>
+      </w:pPr>
+      <w:r>
+        <w:rPr>
+          <w:rFonts w:ascii="Calibri" w:hAnsi="Calibri" w:cs="Calibri" w:eastAsia="Calibri"/>
+          <w:color w:val="auto"/>
+          <w:spacing w:val="0"/>
+          <w:position w:val="0"/>
+          <w:sz w:val="22"/>
+          <w:shd w:fill="auto" w:val="clear"/>
+        </w:rPr>
+        <w:t xml:space="preserve">    &lt;h2&gt;User List&lt;/h2&gt;</w:t>
+      </w:r>
+    </w:p>
+    <w:p>
+      <w:pPr>
+        <w:spacing w:before="0" w:after="0" w:line="240"/>
+        <w:ind w:right="0" w:left="0" w:firstLine="0"/>
+        <w:jc w:val="left"/>
+        <w:rPr>
+          <w:rFonts w:ascii="Calibri" w:hAnsi="Calibri" w:cs="Calibri" w:eastAsia="Calibri"/>
+          <w:color w:val="auto"/>
+          <w:spacing w:val="0"/>
+          <w:position w:val="0"/>
+          <w:sz w:val="22"/>
+          <w:shd w:fill="auto" w:val="clear"/>
+        </w:rPr>
+      </w:pPr>
+    </w:p>
+    <w:p>
+      <w:pPr>
+        <w:spacing w:before="0" w:after="0" w:line="240"/>
+        <w:ind w:right="0" w:left="0" w:firstLine="0"/>
+        <w:jc w:val="left"/>
+        <w:rPr>
+          <w:rFonts w:ascii="Calibri" w:hAnsi="Calibri" w:cs="Calibri" w:eastAsia="Calibri"/>
+          <w:color w:val="auto"/>
+          <w:spacing w:val="0"/>
+          <w:position w:val="0"/>
+          <w:sz w:val="22"/>
+          <w:shd w:fill="auto" w:val="clear"/>
+        </w:rPr>
+      </w:pPr>
+      <w:r>
+        <w:rPr>
+          <w:rFonts w:ascii="Calibri" w:hAnsi="Calibri" w:cs="Calibri" w:eastAsia="Calibri"/>
+          <w:color w:val="auto"/>
+          <w:spacing w:val="0"/>
+          <w:position w:val="0"/>
+          <w:sz w:val="22"/>
+          <w:shd w:fill="auto" w:val="clear"/>
+        </w:rPr>
+        <w:t xml:space="preserve">    &lt;table class="user-table"&gt;</w:t>
+      </w:r>
+    </w:p>
+    <w:p>
+      <w:pPr>
+        <w:spacing w:before="0" w:after="0" w:line="240"/>
+        <w:ind w:right="0" w:left="0" w:firstLine="0"/>
+        <w:jc w:val="left"/>
+        <w:rPr>
+          <w:rFonts w:ascii="Calibri" w:hAnsi="Calibri" w:cs="Calibri" w:eastAsia="Calibri"/>
+          <w:color w:val="auto"/>
+          <w:spacing w:val="0"/>
+          <w:position w:val="0"/>
+          <w:sz w:val="22"/>
+          <w:shd w:fill="auto" w:val="clear"/>
+        </w:rPr>
+      </w:pPr>
+      <w:r>
+        <w:rPr>
+          <w:rFonts w:ascii="Calibri" w:hAnsi="Calibri" w:cs="Calibri" w:eastAsia="Calibri"/>
+          <w:color w:val="auto"/>
+          <w:spacing w:val="0"/>
+          <w:position w:val="0"/>
+          <w:sz w:val="22"/>
+          <w:shd w:fill="auto" w:val="clear"/>
+        </w:rPr>
+        <w:t xml:space="preserve">      &lt;thead&gt;</w:t>
+      </w:r>
+    </w:p>
+    <w:p>
+      <w:pPr>
+        <w:spacing w:before="0" w:after="0" w:line="240"/>
+        <w:ind w:right="0" w:left="0" w:firstLine="0"/>
+        <w:jc w:val="left"/>
+        <w:rPr>
+          <w:rFonts w:ascii="Calibri" w:hAnsi="Calibri" w:cs="Calibri" w:eastAsia="Calibri"/>
+          <w:color w:val="auto"/>
+          <w:spacing w:val="0"/>
+          <w:position w:val="0"/>
+          <w:sz w:val="22"/>
+          <w:shd w:fill="auto" w:val="clear"/>
+        </w:rPr>
+      </w:pPr>
+      <w:r>
+        <w:rPr>
+          <w:rFonts w:ascii="Calibri" w:hAnsi="Calibri" w:cs="Calibri" w:eastAsia="Calibri"/>
+          <w:color w:val="auto"/>
+          <w:spacing w:val="0"/>
+          <w:position w:val="0"/>
+          <w:sz w:val="22"/>
+          <w:shd w:fill="auto" w:val="clear"/>
+        </w:rPr>
+        <w:t xml:space="preserve">        &lt;tr&gt;</w:t>
+      </w:r>
+    </w:p>
+    <w:p>
+      <w:pPr>
+        <w:spacing w:before="0" w:after="0" w:line="240"/>
+        <w:ind w:right="0" w:left="0" w:firstLine="0"/>
+        <w:jc w:val="left"/>
+        <w:rPr>
+          <w:rFonts w:ascii="Calibri" w:hAnsi="Calibri" w:cs="Calibri" w:eastAsia="Calibri"/>
+          <w:color w:val="auto"/>
+          <w:spacing w:val="0"/>
+          <w:position w:val="0"/>
+          <w:sz w:val="22"/>
+          <w:shd w:fill="auto" w:val="clear"/>
+        </w:rPr>
+      </w:pPr>
+      <w:r>
+        <w:rPr>
+          <w:rFonts w:ascii="Calibri" w:hAnsi="Calibri" w:cs="Calibri" w:eastAsia="Calibri"/>
+          <w:color w:val="auto"/>
+          <w:spacing w:val="0"/>
+          <w:position w:val="0"/>
+          <w:sz w:val="22"/>
+          <w:shd w:fill="auto" w:val="clear"/>
+        </w:rPr>
+        <w:t xml:space="preserve">          &lt;th&gt;ID&lt;/th&gt;</w:t>
+      </w:r>
+    </w:p>
+    <w:p>
+      <w:pPr>
+        <w:spacing w:before="0" w:after="0" w:line="240"/>
+        <w:ind w:right="0" w:left="0" w:firstLine="0"/>
+        <w:jc w:val="left"/>
+        <w:rPr>
+          <w:rFonts w:ascii="Calibri" w:hAnsi="Calibri" w:cs="Calibri" w:eastAsia="Calibri"/>
+          <w:color w:val="auto"/>
+          <w:spacing w:val="0"/>
+          <w:position w:val="0"/>
+          <w:sz w:val="22"/>
+          <w:shd w:fill="auto" w:val="clear"/>
+        </w:rPr>
+      </w:pPr>
+      <w:r>
+        <w:rPr>
+          <w:rFonts w:ascii="Calibri" w:hAnsi="Calibri" w:cs="Calibri" w:eastAsia="Calibri"/>
+          <w:color w:val="auto"/>
+          <w:spacing w:val="0"/>
+          <w:position w:val="0"/>
+          <w:sz w:val="22"/>
+          <w:shd w:fill="auto" w:val="clear"/>
+        </w:rPr>
+        <w:t xml:space="preserve">          &lt;th&gt;Name&lt;/th&gt;</w:t>
+      </w:r>
+    </w:p>
+    <w:p>
+      <w:pPr>
+        <w:spacing w:before="0" w:after="0" w:line="240"/>
+        <w:ind w:right="0" w:left="0" w:firstLine="0"/>
+        <w:jc w:val="left"/>
+        <w:rPr>
+          <w:rFonts w:ascii="Calibri" w:hAnsi="Calibri" w:cs="Calibri" w:eastAsia="Calibri"/>
+          <w:color w:val="auto"/>
+          <w:spacing w:val="0"/>
+          <w:position w:val="0"/>
+          <w:sz w:val="22"/>
+          <w:shd w:fill="auto" w:val="clear"/>
+        </w:rPr>
+      </w:pPr>
+      <w:r>
+        <w:rPr>
+          <w:rFonts w:ascii="Calibri" w:hAnsi="Calibri" w:cs="Calibri" w:eastAsia="Calibri"/>
+          <w:color w:val="auto"/>
+          <w:spacing w:val="0"/>
+          <w:position w:val="0"/>
+          <w:sz w:val="22"/>
+          <w:shd w:fill="auto" w:val="clear"/>
+        </w:rPr>
+        <w:t xml:space="preserve">          &lt;th&gt;Email&lt;/th&gt;</w:t>
+      </w:r>
+    </w:p>
+    <w:p>
+      <w:pPr>
+        <w:spacing w:before="0" w:after="0" w:line="240"/>
+        <w:ind w:right="0" w:left="0" w:firstLine="0"/>
+        <w:jc w:val="left"/>
+        <w:rPr>
+          <w:rFonts w:ascii="Calibri" w:hAnsi="Calibri" w:cs="Calibri" w:eastAsia="Calibri"/>
+          <w:color w:val="auto"/>
+          <w:spacing w:val="0"/>
+          <w:position w:val="0"/>
+          <w:sz w:val="22"/>
+          <w:shd w:fill="auto" w:val="clear"/>
+        </w:rPr>
+      </w:pPr>
+      <w:r>
+        <w:rPr>
+          <w:rFonts w:ascii="Calibri" w:hAnsi="Calibri" w:cs="Calibri" w:eastAsia="Calibri"/>
+          <w:color w:val="auto"/>
+          <w:spacing w:val="0"/>
+          <w:position w:val="0"/>
+          <w:sz w:val="22"/>
+          <w:shd w:fill="auto" w:val="clear"/>
+        </w:rPr>
+        <w:t xml:space="preserve">          &lt;th&gt;Actions&lt;/th&gt;</w:t>
+      </w:r>
+    </w:p>
+    <w:p>
+      <w:pPr>
+        <w:spacing w:before="0" w:after="0" w:line="240"/>
+        <w:ind w:right="0" w:left="0" w:firstLine="0"/>
+        <w:jc w:val="left"/>
+        <w:rPr>
+          <w:rFonts w:ascii="Calibri" w:hAnsi="Calibri" w:cs="Calibri" w:eastAsia="Calibri"/>
+          <w:color w:val="auto"/>
+          <w:spacing w:val="0"/>
+          <w:position w:val="0"/>
+          <w:sz w:val="22"/>
+          <w:shd w:fill="auto" w:val="clear"/>
+        </w:rPr>
+      </w:pPr>
+      <w:r>
+        <w:rPr>
+          <w:rFonts w:ascii="Calibri" w:hAnsi="Calibri" w:cs="Calibri" w:eastAsia="Calibri"/>
+          <w:color w:val="auto"/>
+          <w:spacing w:val="0"/>
+          <w:position w:val="0"/>
+          <w:sz w:val="22"/>
+          <w:shd w:fill="auto" w:val="clear"/>
+        </w:rPr>
+        <w:t xml:space="preserve">        &lt;/tr&gt;</w:t>
+      </w:r>
+    </w:p>
+    <w:p>
+      <w:pPr>
+        <w:spacing w:before="0" w:after="0" w:line="240"/>
+        <w:ind w:right="0" w:left="0" w:firstLine="0"/>
+        <w:jc w:val="left"/>
+        <w:rPr>
+          <w:rFonts w:ascii="Calibri" w:hAnsi="Calibri" w:cs="Calibri" w:eastAsia="Calibri"/>
+          <w:color w:val="auto"/>
+          <w:spacing w:val="0"/>
+          <w:position w:val="0"/>
+          <w:sz w:val="22"/>
+          <w:shd w:fill="auto" w:val="clear"/>
+        </w:rPr>
+      </w:pPr>
+      <w:r>
+        <w:rPr>
+          <w:rFonts w:ascii="Calibri" w:hAnsi="Calibri" w:cs="Calibri" w:eastAsia="Calibri"/>
+          <w:color w:val="auto"/>
+          <w:spacing w:val="0"/>
+          <w:position w:val="0"/>
+          <w:sz w:val="22"/>
+          <w:shd w:fill="auto" w:val="clear"/>
+        </w:rPr>
+        <w:t xml:space="preserve">      &lt;/thead&gt;</w:t>
+      </w:r>
+    </w:p>
+    <w:p>
+      <w:pPr>
+        <w:spacing w:before="0" w:after="0" w:line="240"/>
+        <w:ind w:right="0" w:left="0" w:firstLine="0"/>
+        <w:jc w:val="left"/>
+        <w:rPr>
+          <w:rFonts w:ascii="Calibri" w:hAnsi="Calibri" w:cs="Calibri" w:eastAsia="Calibri"/>
+          <w:color w:val="auto"/>
+          <w:spacing w:val="0"/>
+          <w:position w:val="0"/>
+          <w:sz w:val="22"/>
+          <w:shd w:fill="auto" w:val="clear"/>
+        </w:rPr>
+      </w:pPr>
+      <w:r>
+        <w:rPr>
+          <w:rFonts w:ascii="Calibri" w:hAnsi="Calibri" w:cs="Calibri" w:eastAsia="Calibri"/>
+          <w:color w:val="auto"/>
+          <w:spacing w:val="0"/>
+          <w:position w:val="0"/>
+          <w:sz w:val="22"/>
+          <w:shd w:fill="auto" w:val="clear"/>
+        </w:rPr>
+        <w:t xml:space="preserve">      &lt;tbody&gt;</w:t>
+      </w:r>
+    </w:p>
+    <w:p>
+      <w:pPr>
+        <w:spacing w:before="0" w:after="0" w:line="240"/>
+        <w:ind w:right="0" w:left="0" w:firstLine="0"/>
+        <w:jc w:val="left"/>
+        <w:rPr>
+          <w:rFonts w:ascii="Calibri" w:hAnsi="Calibri" w:cs="Calibri" w:eastAsia="Calibri"/>
+          <w:color w:val="auto"/>
+          <w:spacing w:val="0"/>
+          <w:position w:val="0"/>
+          <w:sz w:val="22"/>
+          <w:shd w:fill="auto" w:val="clear"/>
+        </w:rPr>
+      </w:pPr>
+      <w:r>
+        <w:rPr>
+          <w:rFonts w:ascii="Calibri" w:hAnsi="Calibri" w:cs="Calibri" w:eastAsia="Calibri"/>
+          <w:color w:val="auto"/>
+          <w:spacing w:val="0"/>
+          <w:position w:val="0"/>
+          <w:sz w:val="22"/>
+          <w:shd w:fill="auto" w:val="clear"/>
+        </w:rPr>
+        <w:t xml:space="preserve">        &lt;tr v-for="user in users" :key="user.id"&gt;</w:t>
+      </w:r>
+    </w:p>
+    <w:p>
+      <w:pPr>
+        <w:spacing w:before="0" w:after="0" w:line="240"/>
+        <w:ind w:right="0" w:left="0" w:firstLine="0"/>
+        <w:jc w:val="left"/>
+        <w:rPr>
+          <w:rFonts w:ascii="Calibri" w:hAnsi="Calibri" w:cs="Calibri" w:eastAsia="Calibri"/>
+          <w:color w:val="auto"/>
+          <w:spacing w:val="0"/>
+          <w:position w:val="0"/>
+          <w:sz w:val="22"/>
+          <w:shd w:fill="auto" w:val="clear"/>
+        </w:rPr>
+      </w:pPr>
+      <w:r>
+        <w:rPr>
+          <w:rFonts w:ascii="Calibri" w:hAnsi="Calibri" w:cs="Calibri" w:eastAsia="Calibri"/>
+          <w:color w:val="auto"/>
+          <w:spacing w:val="0"/>
+          <w:position w:val="0"/>
+          <w:sz w:val="22"/>
+          <w:shd w:fill="auto" w:val="clear"/>
+        </w:rPr>
+        <w:t xml:space="preserve">          &lt;td&gt;{{ user.id }}&lt;/td&gt;</w:t>
+      </w:r>
+    </w:p>
+    <w:p>
+      <w:pPr>
+        <w:spacing w:before="0" w:after="0" w:line="240"/>
+        <w:ind w:right="0" w:left="0" w:firstLine="0"/>
+        <w:jc w:val="left"/>
+        <w:rPr>
+          <w:rFonts w:ascii="Calibri" w:hAnsi="Calibri" w:cs="Calibri" w:eastAsia="Calibri"/>
+          <w:color w:val="auto"/>
+          <w:spacing w:val="0"/>
+          <w:position w:val="0"/>
+          <w:sz w:val="22"/>
+          <w:shd w:fill="auto" w:val="clear"/>
+        </w:rPr>
+      </w:pPr>
+      <w:r>
+        <w:rPr>
+          <w:rFonts w:ascii="Calibri" w:hAnsi="Calibri" w:cs="Calibri" w:eastAsia="Calibri"/>
+          <w:color w:val="auto"/>
+          <w:spacing w:val="0"/>
+          <w:position w:val="0"/>
+          <w:sz w:val="22"/>
+          <w:shd w:fill="auto" w:val="clear"/>
+        </w:rPr>
+        <w:t xml:space="preserve">          &lt;td&gt;{{ user.name }}&lt;/td&gt;</w:t>
+      </w:r>
+    </w:p>
+    <w:p>
+      <w:pPr>
+        <w:spacing w:before="0" w:after="0" w:line="240"/>
+        <w:ind w:right="0" w:left="0" w:firstLine="0"/>
+        <w:jc w:val="left"/>
+        <w:rPr>
+          <w:rFonts w:ascii="Calibri" w:hAnsi="Calibri" w:cs="Calibri" w:eastAsia="Calibri"/>
+          <w:color w:val="auto"/>
+          <w:spacing w:val="0"/>
+          <w:position w:val="0"/>
+          <w:sz w:val="22"/>
+          <w:shd w:fill="auto" w:val="clear"/>
+        </w:rPr>
+      </w:pPr>
+      <w:r>
+        <w:rPr>
+          <w:rFonts w:ascii="Calibri" w:hAnsi="Calibri" w:cs="Calibri" w:eastAsia="Calibri"/>
+          <w:color w:val="auto"/>
+          <w:spacing w:val="0"/>
+          <w:position w:val="0"/>
+          <w:sz w:val="22"/>
+          <w:shd w:fill="auto" w:val="clear"/>
+        </w:rPr>
+        <w:t xml:space="preserve">          &lt;td&gt;{{ user.email }}&lt;/td&gt;</w:t>
+      </w:r>
+    </w:p>
+    <w:p>
+      <w:pPr>
+        <w:spacing w:before="0" w:after="0" w:line="240"/>
+        <w:ind w:right="0" w:left="0" w:firstLine="0"/>
+        <w:jc w:val="left"/>
+        <w:rPr>
+          <w:rFonts w:ascii="Calibri" w:hAnsi="Calibri" w:cs="Calibri" w:eastAsia="Calibri"/>
+          <w:color w:val="auto"/>
+          <w:spacing w:val="0"/>
+          <w:position w:val="0"/>
+          <w:sz w:val="22"/>
+          <w:shd w:fill="auto" w:val="clear"/>
+        </w:rPr>
+      </w:pPr>
+      <w:r>
+        <w:rPr>
+          <w:rFonts w:ascii="Calibri" w:hAnsi="Calibri" w:cs="Calibri" w:eastAsia="Calibri"/>
+          <w:color w:val="auto"/>
+          <w:spacing w:val="0"/>
+          <w:position w:val="0"/>
+          <w:sz w:val="22"/>
+          <w:shd w:fill="auto" w:val="clear"/>
+        </w:rPr>
+        <w:t xml:space="preserve">          &lt;td&gt;</w:t>
+      </w:r>
+    </w:p>
+    <w:p>
+      <w:pPr>
+        <w:spacing w:before="0" w:after="0" w:line="240"/>
+        <w:ind w:right="0" w:left="0" w:firstLine="0"/>
+        <w:jc w:val="left"/>
+        <w:rPr>
+          <w:rFonts w:ascii="Calibri" w:hAnsi="Calibri" w:cs="Calibri" w:eastAsia="Calibri"/>
+          <w:color w:val="auto"/>
+          <w:spacing w:val="0"/>
+          <w:position w:val="0"/>
+          <w:sz w:val="22"/>
+          <w:shd w:fill="auto" w:val="clear"/>
+        </w:rPr>
+      </w:pPr>
+      <w:r>
+        <w:rPr>
+          <w:rFonts w:ascii="Calibri" w:hAnsi="Calibri" w:cs="Calibri" w:eastAsia="Calibri"/>
+          <w:color w:val="auto"/>
+          <w:spacing w:val="0"/>
+          <w:position w:val="0"/>
+          <w:sz w:val="22"/>
+          <w:shd w:fill="auto" w:val="clear"/>
+        </w:rPr>
+        <w:t xml:space="preserve">            &lt;button @click="confirmDelete(user.id)" class="delete-btn"&gt;Delete&lt;/button&gt;</w:t>
+      </w:r>
+    </w:p>
+    <w:p>
+      <w:pPr>
+        <w:spacing w:before="0" w:after="0" w:line="240"/>
+        <w:ind w:right="0" w:left="0" w:firstLine="0"/>
+        <w:jc w:val="left"/>
+        <w:rPr>
+          <w:rFonts w:ascii="Calibri" w:hAnsi="Calibri" w:cs="Calibri" w:eastAsia="Calibri"/>
+          <w:color w:val="auto"/>
+          <w:spacing w:val="0"/>
+          <w:position w:val="0"/>
+          <w:sz w:val="22"/>
+          <w:shd w:fill="auto" w:val="clear"/>
+        </w:rPr>
+      </w:pPr>
+      <w:r>
+        <w:rPr>
+          <w:rFonts w:ascii="Calibri" w:hAnsi="Calibri" w:cs="Calibri" w:eastAsia="Calibri"/>
+          <w:color w:val="auto"/>
+          <w:spacing w:val="0"/>
+          <w:position w:val="0"/>
+          <w:sz w:val="22"/>
+          <w:shd w:fill="auto" w:val="clear"/>
+        </w:rPr>
+        <w:t xml:space="preserve">          &lt;/td&gt;</w:t>
+      </w:r>
+    </w:p>
+    <w:p>
+      <w:pPr>
+        <w:spacing w:before="0" w:after="0" w:line="240"/>
+        <w:ind w:right="0" w:left="0" w:firstLine="0"/>
+        <w:jc w:val="left"/>
+        <w:rPr>
+          <w:rFonts w:ascii="Calibri" w:hAnsi="Calibri" w:cs="Calibri" w:eastAsia="Calibri"/>
+          <w:color w:val="auto"/>
+          <w:spacing w:val="0"/>
+          <w:position w:val="0"/>
+          <w:sz w:val="22"/>
+          <w:shd w:fill="auto" w:val="clear"/>
+        </w:rPr>
+      </w:pPr>
+      <w:r>
+        <w:rPr>
+          <w:rFonts w:ascii="Calibri" w:hAnsi="Calibri" w:cs="Calibri" w:eastAsia="Calibri"/>
+          <w:color w:val="auto"/>
+          <w:spacing w:val="0"/>
+          <w:position w:val="0"/>
+          <w:sz w:val="22"/>
+          <w:shd w:fill="auto" w:val="clear"/>
+        </w:rPr>
+        <w:t xml:space="preserve">        &lt;/tr&gt;</w:t>
+      </w:r>
+    </w:p>
+    <w:p>
+      <w:pPr>
+        <w:spacing w:before="0" w:after="0" w:line="240"/>
+        <w:ind w:right="0" w:left="0" w:firstLine="0"/>
+        <w:jc w:val="left"/>
+        <w:rPr>
+          <w:rFonts w:ascii="Calibri" w:hAnsi="Calibri" w:cs="Calibri" w:eastAsia="Calibri"/>
+          <w:color w:val="auto"/>
+          <w:spacing w:val="0"/>
+          <w:position w:val="0"/>
+          <w:sz w:val="22"/>
+          <w:shd w:fill="auto" w:val="clear"/>
+        </w:rPr>
+      </w:pPr>
+      <w:r>
+        <w:rPr>
+          <w:rFonts w:ascii="Calibri" w:hAnsi="Calibri" w:cs="Calibri" w:eastAsia="Calibri"/>
+          <w:color w:val="auto"/>
+          <w:spacing w:val="0"/>
+          <w:position w:val="0"/>
+          <w:sz w:val="22"/>
+          <w:shd w:fill="auto" w:val="clear"/>
+        </w:rPr>
+        <w:t xml:space="preserve">      &lt;/tbody&gt;</w:t>
+      </w:r>
+    </w:p>
+    <w:p>
+      <w:pPr>
+        <w:spacing w:before="0" w:after="0" w:line="240"/>
+        <w:ind w:right="0" w:left="0" w:firstLine="0"/>
+        <w:jc w:val="left"/>
+        <w:rPr>
+          <w:rFonts w:ascii="Calibri" w:hAnsi="Calibri" w:cs="Calibri" w:eastAsia="Calibri"/>
+          <w:color w:val="auto"/>
+          <w:spacing w:val="0"/>
+          <w:position w:val="0"/>
+          <w:sz w:val="22"/>
+          <w:shd w:fill="auto" w:val="clear"/>
+        </w:rPr>
+      </w:pPr>
+      <w:r>
+        <w:rPr>
+          <w:rFonts w:ascii="Calibri" w:hAnsi="Calibri" w:cs="Calibri" w:eastAsia="Calibri"/>
+          <w:color w:val="auto"/>
+          <w:spacing w:val="0"/>
+          <w:position w:val="0"/>
+          <w:sz w:val="22"/>
+          <w:shd w:fill="auto" w:val="clear"/>
+        </w:rPr>
+        <w:t xml:space="preserve">    &lt;/table&gt;</w:t>
+      </w:r>
+    </w:p>
+    <w:p>
+      <w:pPr>
+        <w:spacing w:before="0" w:after="0" w:line="240"/>
+        <w:ind w:right="0" w:left="0" w:firstLine="0"/>
+        <w:jc w:val="left"/>
+        <w:rPr>
+          <w:rFonts w:ascii="Calibri" w:hAnsi="Calibri" w:cs="Calibri" w:eastAsia="Calibri"/>
+          <w:color w:val="auto"/>
+          <w:spacing w:val="0"/>
+          <w:position w:val="0"/>
+          <w:sz w:val="22"/>
+          <w:shd w:fill="auto" w:val="clear"/>
+        </w:rPr>
+      </w:pPr>
+    </w:p>
+    <w:p>
+      <w:pPr>
+        <w:spacing w:before="0" w:after="0" w:line="240"/>
+        <w:ind w:right="0" w:left="0" w:firstLine="0"/>
+        <w:jc w:val="left"/>
+        <w:rPr>
+          <w:rFonts w:ascii="Calibri" w:hAnsi="Calibri" w:cs="Calibri" w:eastAsia="Calibri"/>
+          <w:color w:val="auto"/>
+          <w:spacing w:val="0"/>
+          <w:position w:val="0"/>
+          <w:sz w:val="22"/>
+          <w:shd w:fill="auto" w:val="clear"/>
+        </w:rPr>
+      </w:pPr>
+      <w:r>
+        <w:rPr>
+          <w:rFonts w:ascii="Calibri" w:hAnsi="Calibri" w:cs="Calibri" w:eastAsia="Calibri"/>
+          <w:color w:val="auto"/>
+          <w:spacing w:val="0"/>
+          <w:position w:val="0"/>
+          <w:sz w:val="22"/>
+          <w:shd w:fill="auto" w:val="clear"/>
+        </w:rPr>
+        <w:t xml:space="preserve">    &lt;div v-if="errorMessage" class="error-message"&gt;{{ errorMessage }}&lt;/div&gt;</w:t>
+      </w:r>
+    </w:p>
+    <w:p>
+      <w:pPr>
+        <w:spacing w:before="0" w:after="0" w:line="240"/>
+        <w:ind w:right="0" w:left="0" w:firstLine="0"/>
+        <w:jc w:val="left"/>
+        <w:rPr>
+          <w:rFonts w:ascii="Calibri" w:hAnsi="Calibri" w:cs="Calibri" w:eastAsia="Calibri"/>
+          <w:color w:val="auto"/>
+          <w:spacing w:val="0"/>
+          <w:position w:val="0"/>
+          <w:sz w:val="22"/>
+          <w:shd w:fill="auto" w:val="clear"/>
+        </w:rPr>
+      </w:pPr>
+      <w:r>
+        <w:rPr>
+          <w:rFonts w:ascii="Calibri" w:hAnsi="Calibri" w:cs="Calibri" w:eastAsia="Calibri"/>
+          <w:color w:val="auto"/>
+          <w:spacing w:val="0"/>
+          <w:position w:val="0"/>
+          <w:sz w:val="22"/>
+          <w:shd w:fill="auto" w:val="clear"/>
+        </w:rPr>
+        <w:t xml:space="preserve">  &lt;/div&gt;</w:t>
+      </w:r>
+    </w:p>
+    <w:p>
+      <w:pPr>
+        <w:spacing w:before="0" w:after="0" w:line="240"/>
+        <w:ind w:right="0" w:left="0" w:firstLine="0"/>
+        <w:jc w:val="left"/>
+        <w:rPr>
+          <w:rFonts w:ascii="Calibri" w:hAnsi="Calibri" w:cs="Calibri" w:eastAsia="Calibri"/>
+          <w:color w:val="auto"/>
+          <w:spacing w:val="0"/>
+          <w:position w:val="0"/>
+          <w:sz w:val="22"/>
+          <w:shd w:fill="auto" w:val="clear"/>
+        </w:rPr>
+      </w:pPr>
+      <w:r>
+        <w:rPr>
+          <w:rFonts w:ascii="Calibri" w:hAnsi="Calibri" w:cs="Calibri" w:eastAsia="Calibri"/>
+          <w:color w:val="auto"/>
+          <w:spacing w:val="0"/>
+          <w:position w:val="0"/>
+          <w:sz w:val="22"/>
+          <w:shd w:fill="auto" w:val="clear"/>
+        </w:rPr>
+        <w:t xml:space="preserve">&lt;/template&gt;</w:t>
+      </w:r>
+    </w:p>
+    <w:p>
+      <w:pPr>
+        <w:spacing w:before="0" w:after="0" w:line="240"/>
+        <w:ind w:right="0" w:left="0" w:firstLine="0"/>
+        <w:jc w:val="left"/>
+        <w:rPr>
+          <w:rFonts w:ascii="Calibri" w:hAnsi="Calibri" w:cs="Calibri" w:eastAsia="Calibri"/>
+          <w:color w:val="auto"/>
+          <w:spacing w:val="0"/>
+          <w:position w:val="0"/>
+          <w:sz w:val="22"/>
+          <w:shd w:fill="auto" w:val="clear"/>
+        </w:rPr>
+      </w:pPr>
+    </w:p>
+    <w:p>
+      <w:pPr>
+        <w:spacing w:before="0" w:after="0" w:line="240"/>
+        <w:ind w:right="0" w:left="0" w:firstLine="0"/>
+        <w:jc w:val="left"/>
+        <w:rPr>
+          <w:rFonts w:ascii="Calibri" w:hAnsi="Calibri" w:cs="Calibri" w:eastAsia="Calibri"/>
+          <w:color w:val="auto"/>
+          <w:spacing w:val="0"/>
+          <w:position w:val="0"/>
+          <w:sz w:val="22"/>
+          <w:shd w:fill="auto" w:val="clear"/>
+        </w:rPr>
+      </w:pPr>
+      <w:r>
+        <w:rPr>
+          <w:rFonts w:ascii="Calibri" w:hAnsi="Calibri" w:cs="Calibri" w:eastAsia="Calibri"/>
+          <w:color w:val="auto"/>
+          <w:spacing w:val="0"/>
+          <w:position w:val="0"/>
+          <w:sz w:val="22"/>
+          <w:shd w:fill="auto" w:val="clear"/>
+        </w:rPr>
+        <w:t xml:space="preserve">&lt;script&gt;</w:t>
+      </w:r>
+    </w:p>
+    <w:p>
+      <w:pPr>
+        <w:spacing w:before="0" w:after="0" w:line="240"/>
+        <w:ind w:right="0" w:left="0" w:firstLine="0"/>
+        <w:jc w:val="left"/>
+        <w:rPr>
+          <w:rFonts w:ascii="Calibri" w:hAnsi="Calibri" w:cs="Calibri" w:eastAsia="Calibri"/>
+          <w:color w:val="auto"/>
+          <w:spacing w:val="0"/>
+          <w:position w:val="0"/>
+          <w:sz w:val="22"/>
+          <w:shd w:fill="auto" w:val="clear"/>
+        </w:rPr>
+      </w:pPr>
+      <w:r>
+        <w:rPr>
+          <w:rFonts w:ascii="Calibri" w:hAnsi="Calibri" w:cs="Calibri" w:eastAsia="Calibri"/>
+          <w:color w:val="auto"/>
+          <w:spacing w:val="0"/>
+          <w:position w:val="0"/>
+          <w:sz w:val="22"/>
+          <w:shd w:fill="auto" w:val="clear"/>
+        </w:rPr>
+        <w:t xml:space="preserve">import axios from 'axios';</w:t>
+      </w:r>
+    </w:p>
+    <w:p>
+      <w:pPr>
+        <w:spacing w:before="0" w:after="0" w:line="240"/>
+        <w:ind w:right="0" w:left="0" w:firstLine="0"/>
+        <w:jc w:val="left"/>
+        <w:rPr>
+          <w:rFonts w:ascii="Calibri" w:hAnsi="Calibri" w:cs="Calibri" w:eastAsia="Calibri"/>
+          <w:color w:val="auto"/>
+          <w:spacing w:val="0"/>
+          <w:position w:val="0"/>
+          <w:sz w:val="22"/>
+          <w:shd w:fill="auto" w:val="clear"/>
+        </w:rPr>
+      </w:pPr>
+    </w:p>
+    <w:p>
+      <w:pPr>
+        <w:spacing w:before="0" w:after="0" w:line="240"/>
+        <w:ind w:right="0" w:left="0" w:firstLine="0"/>
+        <w:jc w:val="left"/>
+        <w:rPr>
+          <w:rFonts w:ascii="Calibri" w:hAnsi="Calibri" w:cs="Calibri" w:eastAsia="Calibri"/>
+          <w:color w:val="auto"/>
+          <w:spacing w:val="0"/>
+          <w:position w:val="0"/>
+          <w:sz w:val="22"/>
+          <w:shd w:fill="auto" w:val="clear"/>
+        </w:rPr>
+      </w:pPr>
+      <w:r>
+        <w:rPr>
+          <w:rFonts w:ascii="Calibri" w:hAnsi="Calibri" w:cs="Calibri" w:eastAsia="Calibri"/>
+          <w:color w:val="auto"/>
+          <w:spacing w:val="0"/>
+          <w:position w:val="0"/>
+          <w:sz w:val="22"/>
+          <w:shd w:fill="auto" w:val="clear"/>
+        </w:rPr>
+        <w:t xml:space="preserve">export default {</w:t>
+      </w:r>
+    </w:p>
+    <w:p>
+      <w:pPr>
+        <w:spacing w:before="0" w:after="0" w:line="240"/>
+        <w:ind w:right="0" w:left="0" w:firstLine="0"/>
+        <w:jc w:val="left"/>
+        <w:rPr>
+          <w:rFonts w:ascii="Calibri" w:hAnsi="Calibri" w:cs="Calibri" w:eastAsia="Calibri"/>
+          <w:color w:val="auto"/>
+          <w:spacing w:val="0"/>
+          <w:position w:val="0"/>
+          <w:sz w:val="22"/>
+          <w:shd w:fill="auto" w:val="clear"/>
+        </w:rPr>
+      </w:pPr>
+      <w:r>
+        <w:rPr>
+          <w:rFonts w:ascii="Calibri" w:hAnsi="Calibri" w:cs="Calibri" w:eastAsia="Calibri"/>
+          <w:color w:val="auto"/>
+          <w:spacing w:val="0"/>
+          <w:position w:val="0"/>
+          <w:sz w:val="22"/>
+          <w:shd w:fill="auto" w:val="clear"/>
+        </w:rPr>
+        <w:t xml:space="preserve">  name:"homePage",</w:t>
+      </w:r>
+    </w:p>
+    <w:p>
+      <w:pPr>
+        <w:spacing w:before="0" w:after="0" w:line="240"/>
+        <w:ind w:right="0" w:left="0" w:firstLine="0"/>
+        <w:jc w:val="left"/>
+        <w:rPr>
+          <w:rFonts w:ascii="Calibri" w:hAnsi="Calibri" w:cs="Calibri" w:eastAsia="Calibri"/>
+          <w:color w:val="auto"/>
+          <w:spacing w:val="0"/>
+          <w:position w:val="0"/>
+          <w:sz w:val="22"/>
+          <w:shd w:fill="auto" w:val="clear"/>
+        </w:rPr>
+      </w:pPr>
+      <w:r>
+        <w:rPr>
+          <w:rFonts w:ascii="Calibri" w:hAnsi="Calibri" w:cs="Calibri" w:eastAsia="Calibri"/>
+          <w:color w:val="auto"/>
+          <w:spacing w:val="0"/>
+          <w:position w:val="0"/>
+          <w:sz w:val="22"/>
+          <w:shd w:fill="auto" w:val="clear"/>
+        </w:rPr>
+        <w:t xml:space="preserve">  data() {</w:t>
+      </w:r>
+    </w:p>
+    <w:p>
+      <w:pPr>
+        <w:spacing w:before="0" w:after="0" w:line="240"/>
+        <w:ind w:right="0" w:left="0" w:firstLine="0"/>
+        <w:jc w:val="left"/>
+        <w:rPr>
+          <w:rFonts w:ascii="Calibri" w:hAnsi="Calibri" w:cs="Calibri" w:eastAsia="Calibri"/>
+          <w:color w:val="auto"/>
+          <w:spacing w:val="0"/>
+          <w:position w:val="0"/>
+          <w:sz w:val="22"/>
+          <w:shd w:fill="auto" w:val="clear"/>
+        </w:rPr>
+      </w:pPr>
+      <w:r>
+        <w:rPr>
+          <w:rFonts w:ascii="Calibri" w:hAnsi="Calibri" w:cs="Calibri" w:eastAsia="Calibri"/>
+          <w:color w:val="auto"/>
+          <w:spacing w:val="0"/>
+          <w:position w:val="0"/>
+          <w:sz w:val="22"/>
+          <w:shd w:fill="auto" w:val="clear"/>
+        </w:rPr>
+        <w:t xml:space="preserve">    return {</w:t>
+      </w:r>
+    </w:p>
+    <w:p>
+      <w:pPr>
+        <w:spacing w:before="0" w:after="0" w:line="240"/>
+        <w:ind w:right="0" w:left="0" w:firstLine="0"/>
+        <w:jc w:val="left"/>
+        <w:rPr>
+          <w:rFonts w:ascii="Calibri" w:hAnsi="Calibri" w:cs="Calibri" w:eastAsia="Calibri"/>
+          <w:color w:val="auto"/>
+          <w:spacing w:val="0"/>
+          <w:position w:val="0"/>
+          <w:sz w:val="22"/>
+          <w:shd w:fill="auto" w:val="clear"/>
+        </w:rPr>
+      </w:pPr>
+      <w:r>
+        <w:rPr>
+          <w:rFonts w:ascii="Calibri" w:hAnsi="Calibri" w:cs="Calibri" w:eastAsia="Calibri"/>
+          <w:color w:val="auto"/>
+          <w:spacing w:val="0"/>
+          <w:position w:val="0"/>
+          <w:sz w:val="22"/>
+          <w:shd w:fill="auto" w:val="clear"/>
+        </w:rPr>
+        <w:t xml:space="preserve">      users: [],</w:t>
+      </w:r>
+    </w:p>
+    <w:p>
+      <w:pPr>
+        <w:spacing w:before="0" w:after="0" w:line="240"/>
+        <w:ind w:right="0" w:left="0" w:firstLine="0"/>
+        <w:jc w:val="left"/>
+        <w:rPr>
+          <w:rFonts w:ascii="Calibri" w:hAnsi="Calibri" w:cs="Calibri" w:eastAsia="Calibri"/>
+          <w:color w:val="auto"/>
+          <w:spacing w:val="0"/>
+          <w:position w:val="0"/>
+          <w:sz w:val="22"/>
+          <w:shd w:fill="auto" w:val="clear"/>
+        </w:rPr>
+      </w:pPr>
+      <w:r>
+        <w:rPr>
+          <w:rFonts w:ascii="Calibri" w:hAnsi="Calibri" w:cs="Calibri" w:eastAsia="Calibri"/>
+          <w:color w:val="auto"/>
+          <w:spacing w:val="0"/>
+          <w:position w:val="0"/>
+          <w:sz w:val="22"/>
+          <w:shd w:fill="auto" w:val="clear"/>
+        </w:rPr>
+        <w:t xml:space="preserve">      errorMessage: '',</w:t>
+      </w:r>
+    </w:p>
+    <w:p>
+      <w:pPr>
+        <w:spacing w:before="0" w:after="0" w:line="240"/>
+        <w:ind w:right="0" w:left="0" w:firstLine="0"/>
+        <w:jc w:val="left"/>
+        <w:rPr>
+          <w:rFonts w:ascii="Calibri" w:hAnsi="Calibri" w:cs="Calibri" w:eastAsia="Calibri"/>
+          <w:color w:val="auto"/>
+          <w:spacing w:val="0"/>
+          <w:position w:val="0"/>
+          <w:sz w:val="22"/>
+          <w:shd w:fill="auto" w:val="clear"/>
+        </w:rPr>
+      </w:pPr>
+      <w:r>
+        <w:rPr>
+          <w:rFonts w:ascii="Calibri" w:hAnsi="Calibri" w:cs="Calibri" w:eastAsia="Calibri"/>
+          <w:color w:val="auto"/>
+          <w:spacing w:val="0"/>
+          <w:position w:val="0"/>
+          <w:sz w:val="22"/>
+          <w:shd w:fill="auto" w:val="clear"/>
+        </w:rPr>
+        <w:t xml:space="preserve">    };</w:t>
+      </w:r>
+    </w:p>
+    <w:p>
+      <w:pPr>
+        <w:spacing w:before="0" w:after="0" w:line="240"/>
+        <w:ind w:right="0" w:left="0" w:firstLine="0"/>
+        <w:jc w:val="left"/>
+        <w:rPr>
+          <w:rFonts w:ascii="Calibri" w:hAnsi="Calibri" w:cs="Calibri" w:eastAsia="Calibri"/>
+          <w:color w:val="auto"/>
+          <w:spacing w:val="0"/>
+          <w:position w:val="0"/>
+          <w:sz w:val="22"/>
+          <w:shd w:fill="auto" w:val="clear"/>
+        </w:rPr>
+      </w:pPr>
+      <w:r>
+        <w:rPr>
+          <w:rFonts w:ascii="Calibri" w:hAnsi="Calibri" w:cs="Calibri" w:eastAsia="Calibri"/>
+          <w:color w:val="auto"/>
+          <w:spacing w:val="0"/>
+          <w:position w:val="0"/>
+          <w:sz w:val="22"/>
+          <w:shd w:fill="auto" w:val="clear"/>
+        </w:rPr>
+        <w:t xml:space="preserve">  },</w:t>
+      </w:r>
+    </w:p>
+    <w:p>
+      <w:pPr>
+        <w:spacing w:before="0" w:after="0" w:line="240"/>
+        <w:ind w:right="0" w:left="0" w:firstLine="0"/>
+        <w:jc w:val="left"/>
+        <w:rPr>
+          <w:rFonts w:ascii="Calibri" w:hAnsi="Calibri" w:cs="Calibri" w:eastAsia="Calibri"/>
+          <w:color w:val="auto"/>
+          <w:spacing w:val="0"/>
+          <w:position w:val="0"/>
+          <w:sz w:val="22"/>
+          <w:shd w:fill="auto" w:val="clear"/>
+        </w:rPr>
+      </w:pPr>
+      <w:r>
+        <w:rPr>
+          <w:rFonts w:ascii="Calibri" w:hAnsi="Calibri" w:cs="Calibri" w:eastAsia="Calibri"/>
+          <w:color w:val="auto"/>
+          <w:spacing w:val="0"/>
+          <w:position w:val="0"/>
+          <w:sz w:val="22"/>
+          <w:shd w:fill="auto" w:val="clear"/>
+        </w:rPr>
+        <w:t xml:space="preserve">  mounted() {</w:t>
+      </w:r>
+    </w:p>
+    <w:p>
+      <w:pPr>
+        <w:spacing w:before="0" w:after="0" w:line="240"/>
+        <w:ind w:right="0" w:left="0" w:firstLine="0"/>
+        <w:jc w:val="left"/>
+        <w:rPr>
+          <w:rFonts w:ascii="Calibri" w:hAnsi="Calibri" w:cs="Calibri" w:eastAsia="Calibri"/>
+          <w:color w:val="auto"/>
+          <w:spacing w:val="0"/>
+          <w:position w:val="0"/>
+          <w:sz w:val="22"/>
+          <w:shd w:fill="auto" w:val="clear"/>
+        </w:rPr>
+      </w:pPr>
+      <w:r>
+        <w:rPr>
+          <w:rFonts w:ascii="Calibri" w:hAnsi="Calibri" w:cs="Calibri" w:eastAsia="Calibri"/>
+          <w:color w:val="auto"/>
+          <w:spacing w:val="0"/>
+          <w:position w:val="0"/>
+          <w:sz w:val="22"/>
+          <w:shd w:fill="auto" w:val="clear"/>
+        </w:rPr>
+        <w:t xml:space="preserve">    this.fetchUsers();</w:t>
+      </w:r>
+    </w:p>
+    <w:p>
+      <w:pPr>
+        <w:spacing w:before="0" w:after="0" w:line="240"/>
+        <w:ind w:right="0" w:left="0" w:firstLine="0"/>
+        <w:jc w:val="left"/>
+        <w:rPr>
+          <w:rFonts w:ascii="Calibri" w:hAnsi="Calibri" w:cs="Calibri" w:eastAsia="Calibri"/>
+          <w:color w:val="auto"/>
+          <w:spacing w:val="0"/>
+          <w:position w:val="0"/>
+          <w:sz w:val="22"/>
+          <w:shd w:fill="auto" w:val="clear"/>
+        </w:rPr>
+      </w:pPr>
+      <w:r>
+        <w:rPr>
+          <w:rFonts w:ascii="Calibri" w:hAnsi="Calibri" w:cs="Calibri" w:eastAsia="Calibri"/>
+          <w:color w:val="auto"/>
+          <w:spacing w:val="0"/>
+          <w:position w:val="0"/>
+          <w:sz w:val="22"/>
+          <w:shd w:fill="auto" w:val="clear"/>
+        </w:rPr>
+        <w:t xml:space="preserve">  },</w:t>
+      </w:r>
+    </w:p>
+    <w:p>
+      <w:pPr>
+        <w:spacing w:before="0" w:after="0" w:line="240"/>
+        <w:ind w:right="0" w:left="0" w:firstLine="0"/>
+        <w:jc w:val="left"/>
+        <w:rPr>
+          <w:rFonts w:ascii="Calibri" w:hAnsi="Calibri" w:cs="Calibri" w:eastAsia="Calibri"/>
+          <w:color w:val="auto"/>
+          <w:spacing w:val="0"/>
+          <w:position w:val="0"/>
+          <w:sz w:val="22"/>
+          <w:shd w:fill="auto" w:val="clear"/>
+        </w:rPr>
+      </w:pPr>
+      <w:r>
+        <w:rPr>
+          <w:rFonts w:ascii="Calibri" w:hAnsi="Calibri" w:cs="Calibri" w:eastAsia="Calibri"/>
+          <w:color w:val="auto"/>
+          <w:spacing w:val="0"/>
+          <w:position w:val="0"/>
+          <w:sz w:val="22"/>
+          <w:shd w:fill="auto" w:val="clear"/>
+        </w:rPr>
+        <w:t xml:space="preserve">  methods: {</w:t>
+      </w:r>
+    </w:p>
+    <w:p>
+      <w:pPr>
+        <w:spacing w:before="0" w:after="0" w:line="240"/>
+        <w:ind w:right="0" w:left="0" w:firstLine="0"/>
+        <w:jc w:val="left"/>
+        <w:rPr>
+          <w:rFonts w:ascii="Calibri" w:hAnsi="Calibri" w:cs="Calibri" w:eastAsia="Calibri"/>
+          <w:color w:val="auto"/>
+          <w:spacing w:val="0"/>
+          <w:position w:val="0"/>
+          <w:sz w:val="22"/>
+          <w:shd w:fill="auto" w:val="clear"/>
+        </w:rPr>
+      </w:pPr>
+      <w:r>
+        <w:rPr>
+          <w:rFonts w:ascii="Calibri" w:hAnsi="Calibri" w:cs="Calibri" w:eastAsia="Calibri"/>
+          <w:color w:val="auto"/>
+          <w:spacing w:val="0"/>
+          <w:position w:val="0"/>
+          <w:sz w:val="22"/>
+          <w:shd w:fill="auto" w:val="clear"/>
+        </w:rPr>
+        <w:t xml:space="preserve">    // Fetch the user list from the dummy API</w:t>
+      </w:r>
+    </w:p>
+    <w:p>
+      <w:pPr>
+        <w:spacing w:before="0" w:after="0" w:line="240"/>
+        <w:ind w:right="0" w:left="0" w:firstLine="0"/>
+        <w:jc w:val="left"/>
+        <w:rPr>
+          <w:rFonts w:ascii="Calibri" w:hAnsi="Calibri" w:cs="Calibri" w:eastAsia="Calibri"/>
+          <w:color w:val="auto"/>
+          <w:spacing w:val="0"/>
+          <w:position w:val="0"/>
+          <w:sz w:val="22"/>
+          <w:shd w:fill="auto" w:val="clear"/>
+        </w:rPr>
+      </w:pPr>
+      <w:r>
+        <w:rPr>
+          <w:rFonts w:ascii="Calibri" w:hAnsi="Calibri" w:cs="Calibri" w:eastAsia="Calibri"/>
+          <w:color w:val="auto"/>
+          <w:spacing w:val="0"/>
+          <w:position w:val="0"/>
+          <w:sz w:val="22"/>
+          <w:shd w:fill="auto" w:val="clear"/>
+        </w:rPr>
+        <w:t xml:space="preserve">    async fetchUsers() {</w:t>
+      </w:r>
+    </w:p>
+    <w:p>
+      <w:pPr>
+        <w:spacing w:before="0" w:after="0" w:line="240"/>
+        <w:ind w:right="0" w:left="0" w:firstLine="0"/>
+        <w:jc w:val="left"/>
+        <w:rPr>
+          <w:rFonts w:ascii="Calibri" w:hAnsi="Calibri" w:cs="Calibri" w:eastAsia="Calibri"/>
+          <w:color w:val="auto"/>
+          <w:spacing w:val="0"/>
+          <w:position w:val="0"/>
+          <w:sz w:val="22"/>
+          <w:shd w:fill="auto" w:val="clear"/>
+        </w:rPr>
+      </w:pPr>
+      <w:r>
+        <w:rPr>
+          <w:rFonts w:ascii="Calibri" w:hAnsi="Calibri" w:cs="Calibri" w:eastAsia="Calibri"/>
+          <w:color w:val="auto"/>
+          <w:spacing w:val="0"/>
+          <w:position w:val="0"/>
+          <w:sz w:val="22"/>
+          <w:shd w:fill="auto" w:val="clear"/>
+        </w:rPr>
+        <w:t xml:space="preserve">      try {</w:t>
+      </w:r>
+    </w:p>
+    <w:p>
+      <w:pPr>
+        <w:spacing w:before="0" w:after="0" w:line="240"/>
+        <w:ind w:right="0" w:left="0" w:firstLine="0"/>
+        <w:jc w:val="left"/>
+        <w:rPr>
+          <w:rFonts w:ascii="Calibri" w:hAnsi="Calibri" w:cs="Calibri" w:eastAsia="Calibri"/>
+          <w:color w:val="auto"/>
+          <w:spacing w:val="0"/>
+          <w:position w:val="0"/>
+          <w:sz w:val="22"/>
+          <w:shd w:fill="auto" w:val="clear"/>
+        </w:rPr>
+      </w:pPr>
+      <w:r>
+        <w:rPr>
+          <w:rFonts w:ascii="Calibri" w:hAnsi="Calibri" w:cs="Calibri" w:eastAsia="Calibri"/>
+          <w:color w:val="auto"/>
+          <w:spacing w:val="0"/>
+          <w:position w:val="0"/>
+          <w:sz w:val="22"/>
+          <w:shd w:fill="auto" w:val="clear"/>
+        </w:rPr>
+        <w:t xml:space="preserve">        const response = await axios.get('https://jsonplaceholder.typicode.com/users');</w:t>
+      </w:r>
+    </w:p>
+    <w:p>
+      <w:pPr>
+        <w:spacing w:before="0" w:after="0" w:line="240"/>
+        <w:ind w:right="0" w:left="0" w:firstLine="0"/>
+        <w:jc w:val="left"/>
+        <w:rPr>
+          <w:rFonts w:ascii="Calibri" w:hAnsi="Calibri" w:cs="Calibri" w:eastAsia="Calibri"/>
+          <w:color w:val="auto"/>
+          <w:spacing w:val="0"/>
+          <w:position w:val="0"/>
+          <w:sz w:val="22"/>
+          <w:shd w:fill="auto" w:val="clear"/>
+        </w:rPr>
+      </w:pPr>
+      <w:r>
+        <w:rPr>
+          <w:rFonts w:ascii="Calibri" w:hAnsi="Calibri" w:cs="Calibri" w:eastAsia="Calibri"/>
+          <w:color w:val="auto"/>
+          <w:spacing w:val="0"/>
+          <w:position w:val="0"/>
+          <w:sz w:val="22"/>
+          <w:shd w:fill="auto" w:val="clear"/>
+        </w:rPr>
+        <w:t xml:space="preserve">        this.users = response.data;</w:t>
+      </w:r>
+    </w:p>
+    <w:p>
+      <w:pPr>
+        <w:spacing w:before="0" w:after="0" w:line="240"/>
+        <w:ind w:right="0" w:left="0" w:firstLine="0"/>
+        <w:jc w:val="left"/>
+        <w:rPr>
+          <w:rFonts w:ascii="Calibri" w:hAnsi="Calibri" w:cs="Calibri" w:eastAsia="Calibri"/>
+          <w:color w:val="auto"/>
+          <w:spacing w:val="0"/>
+          <w:position w:val="0"/>
+          <w:sz w:val="22"/>
+          <w:shd w:fill="auto" w:val="clear"/>
+        </w:rPr>
+      </w:pPr>
+      <w:r>
+        <w:rPr>
+          <w:rFonts w:ascii="Calibri" w:hAnsi="Calibri" w:cs="Calibri" w:eastAsia="Calibri"/>
+          <w:color w:val="auto"/>
+          <w:spacing w:val="0"/>
+          <w:position w:val="0"/>
+          <w:sz w:val="22"/>
+          <w:shd w:fill="auto" w:val="clear"/>
+        </w:rPr>
+        <w:t xml:space="preserve">      } catch (error) {</w:t>
+      </w:r>
+    </w:p>
+    <w:p>
+      <w:pPr>
+        <w:spacing w:before="0" w:after="0" w:line="240"/>
+        <w:ind w:right="0" w:left="0" w:firstLine="0"/>
+        <w:jc w:val="left"/>
+        <w:rPr>
+          <w:rFonts w:ascii="Calibri" w:hAnsi="Calibri" w:cs="Calibri" w:eastAsia="Calibri"/>
+          <w:color w:val="auto"/>
+          <w:spacing w:val="0"/>
+          <w:position w:val="0"/>
+          <w:sz w:val="22"/>
+          <w:shd w:fill="auto" w:val="clear"/>
+        </w:rPr>
+      </w:pPr>
+      <w:r>
+        <w:rPr>
+          <w:rFonts w:ascii="Calibri" w:hAnsi="Calibri" w:cs="Calibri" w:eastAsia="Calibri"/>
+          <w:color w:val="auto"/>
+          <w:spacing w:val="0"/>
+          <w:position w:val="0"/>
+          <w:sz w:val="22"/>
+          <w:shd w:fill="auto" w:val="clear"/>
+        </w:rPr>
+        <w:t xml:space="preserve">        this.errorMessage = 'Failed to load user list.';</w:t>
+      </w:r>
+    </w:p>
+    <w:p>
+      <w:pPr>
+        <w:spacing w:before="0" w:after="0" w:line="240"/>
+        <w:ind w:right="0" w:left="0" w:firstLine="0"/>
+        <w:jc w:val="left"/>
+        <w:rPr>
+          <w:rFonts w:ascii="Calibri" w:hAnsi="Calibri" w:cs="Calibri" w:eastAsia="Calibri"/>
+          <w:color w:val="auto"/>
+          <w:spacing w:val="0"/>
+          <w:position w:val="0"/>
+          <w:sz w:val="22"/>
+          <w:shd w:fill="auto" w:val="clear"/>
+        </w:rPr>
+      </w:pPr>
+      <w:r>
+        <w:rPr>
+          <w:rFonts w:ascii="Calibri" w:hAnsi="Calibri" w:cs="Calibri" w:eastAsia="Calibri"/>
+          <w:color w:val="auto"/>
+          <w:spacing w:val="0"/>
+          <w:position w:val="0"/>
+          <w:sz w:val="22"/>
+          <w:shd w:fill="auto" w:val="clear"/>
+        </w:rPr>
+        <w:t xml:space="preserve">        console.error(error);</w:t>
+      </w:r>
+    </w:p>
+    <w:p>
+      <w:pPr>
+        <w:spacing w:before="0" w:after="0" w:line="240"/>
+        <w:ind w:right="0" w:left="0" w:firstLine="0"/>
+        <w:jc w:val="left"/>
+        <w:rPr>
+          <w:rFonts w:ascii="Calibri" w:hAnsi="Calibri" w:cs="Calibri" w:eastAsia="Calibri"/>
+          <w:color w:val="auto"/>
+          <w:spacing w:val="0"/>
+          <w:position w:val="0"/>
+          <w:sz w:val="22"/>
+          <w:shd w:fill="auto" w:val="clear"/>
+        </w:rPr>
+      </w:pPr>
+      <w:r>
+        <w:rPr>
+          <w:rFonts w:ascii="Calibri" w:hAnsi="Calibri" w:cs="Calibri" w:eastAsia="Calibri"/>
+          <w:color w:val="auto"/>
+          <w:spacing w:val="0"/>
+          <w:position w:val="0"/>
+          <w:sz w:val="22"/>
+          <w:shd w:fill="auto" w:val="clear"/>
+        </w:rPr>
+        <w:t xml:space="preserve">      }</w:t>
+      </w:r>
+    </w:p>
+    <w:p>
+      <w:pPr>
+        <w:spacing w:before="0" w:after="0" w:line="240"/>
+        <w:ind w:right="0" w:left="0" w:firstLine="0"/>
+        <w:jc w:val="left"/>
+        <w:rPr>
+          <w:rFonts w:ascii="Calibri" w:hAnsi="Calibri" w:cs="Calibri" w:eastAsia="Calibri"/>
+          <w:color w:val="auto"/>
+          <w:spacing w:val="0"/>
+          <w:position w:val="0"/>
+          <w:sz w:val="22"/>
+          <w:shd w:fill="auto" w:val="clear"/>
+        </w:rPr>
+      </w:pPr>
+      <w:r>
+        <w:rPr>
+          <w:rFonts w:ascii="Calibri" w:hAnsi="Calibri" w:cs="Calibri" w:eastAsia="Calibri"/>
+          <w:color w:val="auto"/>
+          <w:spacing w:val="0"/>
+          <w:position w:val="0"/>
+          <w:sz w:val="22"/>
+          <w:shd w:fill="auto" w:val="clear"/>
+        </w:rPr>
+        <w:t xml:space="preserve">    },</w:t>
+      </w:r>
+    </w:p>
+    <w:p>
+      <w:pPr>
+        <w:spacing w:before="0" w:after="0" w:line="240"/>
+        <w:ind w:right="0" w:left="0" w:firstLine="0"/>
+        <w:jc w:val="left"/>
+        <w:rPr>
+          <w:rFonts w:ascii="Calibri" w:hAnsi="Calibri" w:cs="Calibri" w:eastAsia="Calibri"/>
+          <w:color w:val="auto"/>
+          <w:spacing w:val="0"/>
+          <w:position w:val="0"/>
+          <w:sz w:val="22"/>
+          <w:shd w:fill="auto" w:val="clear"/>
+        </w:rPr>
+      </w:pPr>
+      <w:r>
+        <w:rPr>
+          <w:rFonts w:ascii="Calibri" w:hAnsi="Calibri" w:cs="Calibri" w:eastAsia="Calibri"/>
+          <w:color w:val="auto"/>
+          <w:spacing w:val="0"/>
+          <w:position w:val="0"/>
+          <w:sz w:val="22"/>
+          <w:shd w:fill="auto" w:val="clear"/>
+        </w:rPr>
+        <w:t xml:space="preserve">    // Method to confirm deletion</w:t>
+      </w:r>
+    </w:p>
+    <w:p>
+      <w:pPr>
+        <w:spacing w:before="0" w:after="0" w:line="240"/>
+        <w:ind w:right="0" w:left="0" w:firstLine="0"/>
+        <w:jc w:val="left"/>
+        <w:rPr>
+          <w:rFonts w:ascii="Calibri" w:hAnsi="Calibri" w:cs="Calibri" w:eastAsia="Calibri"/>
+          <w:color w:val="auto"/>
+          <w:spacing w:val="0"/>
+          <w:position w:val="0"/>
+          <w:sz w:val="22"/>
+          <w:shd w:fill="auto" w:val="clear"/>
+        </w:rPr>
+      </w:pPr>
+      <w:r>
+        <w:rPr>
+          <w:rFonts w:ascii="Calibri" w:hAnsi="Calibri" w:cs="Calibri" w:eastAsia="Calibri"/>
+          <w:color w:val="auto"/>
+          <w:spacing w:val="0"/>
+          <w:position w:val="0"/>
+          <w:sz w:val="22"/>
+          <w:shd w:fill="auto" w:val="clear"/>
+        </w:rPr>
+        <w:t xml:space="preserve">    confirmDelete(userId) {</w:t>
+      </w:r>
+    </w:p>
+    <w:p>
+      <w:pPr>
+        <w:spacing w:before="0" w:after="0" w:line="240"/>
+        <w:ind w:right="0" w:left="0" w:firstLine="0"/>
+        <w:jc w:val="left"/>
+        <w:rPr>
+          <w:rFonts w:ascii="Calibri" w:hAnsi="Calibri" w:cs="Calibri" w:eastAsia="Calibri"/>
+          <w:color w:val="auto"/>
+          <w:spacing w:val="0"/>
+          <w:position w:val="0"/>
+          <w:sz w:val="22"/>
+          <w:shd w:fill="auto" w:val="clear"/>
+        </w:rPr>
+      </w:pPr>
+      <w:r>
+        <w:rPr>
+          <w:rFonts w:ascii="Calibri" w:hAnsi="Calibri" w:cs="Calibri" w:eastAsia="Calibri"/>
+          <w:color w:val="auto"/>
+          <w:spacing w:val="0"/>
+          <w:position w:val="0"/>
+          <w:sz w:val="22"/>
+          <w:shd w:fill="auto" w:val="clear"/>
+        </w:rPr>
+        <w:t xml:space="preserve">      const isConfirmed = window.confirm('Are you sure you want to delete this user?');</w:t>
+      </w:r>
+    </w:p>
+    <w:p>
+      <w:pPr>
+        <w:spacing w:before="0" w:after="0" w:line="240"/>
+        <w:ind w:right="0" w:left="0" w:firstLine="0"/>
+        <w:jc w:val="left"/>
+        <w:rPr>
+          <w:rFonts w:ascii="Calibri" w:hAnsi="Calibri" w:cs="Calibri" w:eastAsia="Calibri"/>
+          <w:color w:val="auto"/>
+          <w:spacing w:val="0"/>
+          <w:position w:val="0"/>
+          <w:sz w:val="22"/>
+          <w:shd w:fill="auto" w:val="clear"/>
+        </w:rPr>
+      </w:pPr>
+      <w:r>
+        <w:rPr>
+          <w:rFonts w:ascii="Calibri" w:hAnsi="Calibri" w:cs="Calibri" w:eastAsia="Calibri"/>
+          <w:color w:val="auto"/>
+          <w:spacing w:val="0"/>
+          <w:position w:val="0"/>
+          <w:sz w:val="22"/>
+          <w:shd w:fill="auto" w:val="clear"/>
+        </w:rPr>
+        <w:t xml:space="preserve">      if (isConfirmed) {</w:t>
+      </w:r>
+    </w:p>
+    <w:p>
+      <w:pPr>
+        <w:spacing w:before="0" w:after="0" w:line="240"/>
+        <w:ind w:right="0" w:left="0" w:firstLine="0"/>
+        <w:jc w:val="left"/>
+        <w:rPr>
+          <w:rFonts w:ascii="Calibri" w:hAnsi="Calibri" w:cs="Calibri" w:eastAsia="Calibri"/>
+          <w:color w:val="auto"/>
+          <w:spacing w:val="0"/>
+          <w:position w:val="0"/>
+          <w:sz w:val="22"/>
+          <w:shd w:fill="auto" w:val="clear"/>
+        </w:rPr>
+      </w:pPr>
+      <w:r>
+        <w:rPr>
+          <w:rFonts w:ascii="Calibri" w:hAnsi="Calibri" w:cs="Calibri" w:eastAsia="Calibri"/>
+          <w:color w:val="auto"/>
+          <w:spacing w:val="0"/>
+          <w:position w:val="0"/>
+          <w:sz w:val="22"/>
+          <w:shd w:fill="auto" w:val="clear"/>
+        </w:rPr>
+        <w:t xml:space="preserve">        this.deleteUser(userId);</w:t>
+      </w:r>
+    </w:p>
+    <w:p>
+      <w:pPr>
+        <w:spacing w:before="0" w:after="0" w:line="240"/>
+        <w:ind w:right="0" w:left="0" w:firstLine="0"/>
+        <w:jc w:val="left"/>
+        <w:rPr>
+          <w:rFonts w:ascii="Calibri" w:hAnsi="Calibri" w:cs="Calibri" w:eastAsia="Calibri"/>
+          <w:color w:val="auto"/>
+          <w:spacing w:val="0"/>
+          <w:position w:val="0"/>
+          <w:sz w:val="22"/>
+          <w:shd w:fill="auto" w:val="clear"/>
+        </w:rPr>
+      </w:pPr>
+      <w:r>
+        <w:rPr>
+          <w:rFonts w:ascii="Calibri" w:hAnsi="Calibri" w:cs="Calibri" w:eastAsia="Calibri"/>
+          <w:color w:val="auto"/>
+          <w:spacing w:val="0"/>
+          <w:position w:val="0"/>
+          <w:sz w:val="22"/>
+          <w:shd w:fill="auto" w:val="clear"/>
+        </w:rPr>
+        <w:t xml:space="preserve">      }</w:t>
+      </w:r>
+    </w:p>
+    <w:p>
+      <w:pPr>
+        <w:spacing w:before="0" w:after="0" w:line="240"/>
+        <w:ind w:right="0" w:left="0" w:firstLine="0"/>
+        <w:jc w:val="left"/>
+        <w:rPr>
+          <w:rFonts w:ascii="Calibri" w:hAnsi="Calibri" w:cs="Calibri" w:eastAsia="Calibri"/>
+          <w:color w:val="auto"/>
+          <w:spacing w:val="0"/>
+          <w:position w:val="0"/>
+          <w:sz w:val="22"/>
+          <w:shd w:fill="auto" w:val="clear"/>
+        </w:rPr>
+      </w:pPr>
+      <w:r>
+        <w:rPr>
+          <w:rFonts w:ascii="Calibri" w:hAnsi="Calibri" w:cs="Calibri" w:eastAsia="Calibri"/>
+          <w:color w:val="auto"/>
+          <w:spacing w:val="0"/>
+          <w:position w:val="0"/>
+          <w:sz w:val="22"/>
+          <w:shd w:fill="auto" w:val="clear"/>
+        </w:rPr>
+        <w:t xml:space="preserve">    },</w:t>
+      </w:r>
+    </w:p>
+    <w:p>
+      <w:pPr>
+        <w:spacing w:before="0" w:after="0" w:line="240"/>
+        <w:ind w:right="0" w:left="0" w:firstLine="0"/>
+        <w:jc w:val="left"/>
+        <w:rPr>
+          <w:rFonts w:ascii="Calibri" w:hAnsi="Calibri" w:cs="Calibri" w:eastAsia="Calibri"/>
+          <w:color w:val="auto"/>
+          <w:spacing w:val="0"/>
+          <w:position w:val="0"/>
+          <w:sz w:val="22"/>
+          <w:shd w:fill="auto" w:val="clear"/>
+        </w:rPr>
+      </w:pPr>
+      <w:r>
+        <w:rPr>
+          <w:rFonts w:ascii="Calibri" w:hAnsi="Calibri" w:cs="Calibri" w:eastAsia="Calibri"/>
+          <w:color w:val="auto"/>
+          <w:spacing w:val="0"/>
+          <w:position w:val="0"/>
+          <w:sz w:val="22"/>
+          <w:shd w:fill="auto" w:val="clear"/>
+        </w:rPr>
+        <w:t xml:space="preserve">    // Delete a user and remove from the local list</w:t>
+      </w:r>
+    </w:p>
+    <w:p>
+      <w:pPr>
+        <w:spacing w:before="0" w:after="0" w:line="240"/>
+        <w:ind w:right="0" w:left="0" w:firstLine="0"/>
+        <w:jc w:val="left"/>
+        <w:rPr>
+          <w:rFonts w:ascii="Calibri" w:hAnsi="Calibri" w:cs="Calibri" w:eastAsia="Calibri"/>
+          <w:color w:val="auto"/>
+          <w:spacing w:val="0"/>
+          <w:position w:val="0"/>
+          <w:sz w:val="22"/>
+          <w:shd w:fill="auto" w:val="clear"/>
+        </w:rPr>
+      </w:pPr>
+      <w:r>
+        <w:rPr>
+          <w:rFonts w:ascii="Calibri" w:hAnsi="Calibri" w:cs="Calibri" w:eastAsia="Calibri"/>
+          <w:color w:val="auto"/>
+          <w:spacing w:val="0"/>
+          <w:position w:val="0"/>
+          <w:sz w:val="22"/>
+          <w:shd w:fill="auto" w:val="clear"/>
+        </w:rPr>
+        <w:t xml:space="preserve">    async deleteUser(userId) {</w:t>
+      </w:r>
+    </w:p>
+    <w:p>
+      <w:pPr>
+        <w:spacing w:before="0" w:after="0" w:line="240"/>
+        <w:ind w:right="0" w:left="0" w:firstLine="0"/>
+        <w:jc w:val="left"/>
+        <w:rPr>
+          <w:rFonts w:ascii="Calibri" w:hAnsi="Calibri" w:cs="Calibri" w:eastAsia="Calibri"/>
+          <w:color w:val="auto"/>
+          <w:spacing w:val="0"/>
+          <w:position w:val="0"/>
+          <w:sz w:val="22"/>
+          <w:shd w:fill="auto" w:val="clear"/>
+        </w:rPr>
+      </w:pPr>
+      <w:r>
+        <w:rPr>
+          <w:rFonts w:ascii="Calibri" w:hAnsi="Calibri" w:cs="Calibri" w:eastAsia="Calibri"/>
+          <w:color w:val="auto"/>
+          <w:spacing w:val="0"/>
+          <w:position w:val="0"/>
+          <w:sz w:val="22"/>
+          <w:shd w:fill="auto" w:val="clear"/>
+        </w:rPr>
+        <w:t xml:space="preserve">      try {</w:t>
+      </w:r>
+    </w:p>
+    <w:p>
+      <w:pPr>
+        <w:spacing w:before="0" w:after="0" w:line="240"/>
+        <w:ind w:right="0" w:left="0" w:firstLine="0"/>
+        <w:jc w:val="left"/>
+        <w:rPr>
+          <w:rFonts w:ascii="Calibri" w:hAnsi="Calibri" w:cs="Calibri" w:eastAsia="Calibri"/>
+          <w:color w:val="auto"/>
+          <w:spacing w:val="0"/>
+          <w:position w:val="0"/>
+          <w:sz w:val="22"/>
+          <w:shd w:fill="auto" w:val="clear"/>
+        </w:rPr>
+      </w:pPr>
+      <w:r>
+        <w:rPr>
+          <w:rFonts w:ascii="Calibri" w:hAnsi="Calibri" w:cs="Calibri" w:eastAsia="Calibri"/>
+          <w:color w:val="auto"/>
+          <w:spacing w:val="0"/>
+          <w:position w:val="0"/>
+          <w:sz w:val="22"/>
+          <w:shd w:fill="auto" w:val="clear"/>
+        </w:rPr>
+        <w:t xml:space="preserve">        // Simulate DELETE request to the API</w:t>
+      </w:r>
+    </w:p>
+    <w:p>
+      <w:pPr>
+        <w:spacing w:before="0" w:after="0" w:line="240"/>
+        <w:ind w:right="0" w:left="0" w:firstLine="0"/>
+        <w:jc w:val="left"/>
+        <w:rPr>
+          <w:rFonts w:ascii="Calibri" w:hAnsi="Calibri" w:cs="Calibri" w:eastAsia="Calibri"/>
+          <w:color w:val="auto"/>
+          <w:spacing w:val="0"/>
+          <w:position w:val="0"/>
+          <w:sz w:val="22"/>
+          <w:shd w:fill="auto" w:val="clear"/>
+        </w:rPr>
+      </w:pPr>
+      <w:r>
+        <w:rPr>
+          <w:rFonts w:ascii="Calibri" w:hAnsi="Calibri" w:cs="Calibri" w:eastAsia="Calibri"/>
+          <w:color w:val="auto"/>
+          <w:spacing w:val="0"/>
+          <w:position w:val="0"/>
+          <w:sz w:val="22"/>
+          <w:shd w:fill="auto" w:val="clear"/>
+        </w:rPr>
+        <w:t xml:space="preserve">        await axios.delete(`https://jsonplaceholder.typicode.com/users/${userId}`);</w:t>
+      </w:r>
+    </w:p>
+    <w:p>
+      <w:pPr>
+        <w:spacing w:before="0" w:after="0" w:line="240"/>
+        <w:ind w:right="0" w:left="0" w:firstLine="0"/>
+        <w:jc w:val="left"/>
+        <w:rPr>
+          <w:rFonts w:ascii="Calibri" w:hAnsi="Calibri" w:cs="Calibri" w:eastAsia="Calibri"/>
+          <w:color w:val="auto"/>
+          <w:spacing w:val="0"/>
+          <w:position w:val="0"/>
+          <w:sz w:val="22"/>
+          <w:shd w:fill="auto" w:val="clear"/>
+        </w:rPr>
+      </w:pPr>
+      <w:r>
+        <w:rPr>
+          <w:rFonts w:ascii="Calibri" w:hAnsi="Calibri" w:cs="Calibri" w:eastAsia="Calibri"/>
+          <w:color w:val="auto"/>
+          <w:spacing w:val="0"/>
+          <w:position w:val="0"/>
+          <w:sz w:val="22"/>
+          <w:shd w:fill="auto" w:val="clear"/>
+        </w:rPr>
+        <w:t xml:space="preserve">        // Remove the user from the list after successful deletion</w:t>
+      </w:r>
+    </w:p>
+    <w:p>
+      <w:pPr>
+        <w:spacing w:before="0" w:after="0" w:line="240"/>
+        <w:ind w:right="0" w:left="0" w:firstLine="0"/>
+        <w:jc w:val="left"/>
+        <w:rPr>
+          <w:rFonts w:ascii="Calibri" w:hAnsi="Calibri" w:cs="Calibri" w:eastAsia="Calibri"/>
+          <w:color w:val="auto"/>
+          <w:spacing w:val="0"/>
+          <w:position w:val="0"/>
+          <w:sz w:val="22"/>
+          <w:shd w:fill="auto" w:val="clear"/>
+        </w:rPr>
+      </w:pPr>
+      <w:r>
+        <w:rPr>
+          <w:rFonts w:ascii="Calibri" w:hAnsi="Calibri" w:cs="Calibri" w:eastAsia="Calibri"/>
+          <w:color w:val="auto"/>
+          <w:spacing w:val="0"/>
+          <w:position w:val="0"/>
+          <w:sz w:val="22"/>
+          <w:shd w:fill="auto" w:val="clear"/>
+        </w:rPr>
+        <w:t xml:space="preserve">        this.users = this.users.filter(user =&gt; user.id !== userId);</w:t>
+      </w:r>
+    </w:p>
+    <w:p>
+      <w:pPr>
+        <w:spacing w:before="0" w:after="0" w:line="240"/>
+        <w:ind w:right="0" w:left="0" w:firstLine="0"/>
+        <w:jc w:val="left"/>
+        <w:rPr>
+          <w:rFonts w:ascii="Calibri" w:hAnsi="Calibri" w:cs="Calibri" w:eastAsia="Calibri"/>
+          <w:color w:val="auto"/>
+          <w:spacing w:val="0"/>
+          <w:position w:val="0"/>
+          <w:sz w:val="22"/>
+          <w:shd w:fill="auto" w:val="clear"/>
+        </w:rPr>
+      </w:pPr>
+      <w:r>
+        <w:rPr>
+          <w:rFonts w:ascii="Calibri" w:hAnsi="Calibri" w:cs="Calibri" w:eastAsia="Calibri"/>
+          <w:color w:val="auto"/>
+          <w:spacing w:val="0"/>
+          <w:position w:val="0"/>
+          <w:sz w:val="22"/>
+          <w:shd w:fill="auto" w:val="clear"/>
+        </w:rPr>
+        <w:t xml:space="preserve">        this.errorMessage = ''; // Reset error message if any</w:t>
+      </w:r>
+    </w:p>
+    <w:p>
+      <w:pPr>
+        <w:spacing w:before="0" w:after="0" w:line="240"/>
+        <w:ind w:right="0" w:left="0" w:firstLine="0"/>
+        <w:jc w:val="left"/>
+        <w:rPr>
+          <w:rFonts w:ascii="Calibri" w:hAnsi="Calibri" w:cs="Calibri" w:eastAsia="Calibri"/>
+          <w:color w:val="auto"/>
+          <w:spacing w:val="0"/>
+          <w:position w:val="0"/>
+          <w:sz w:val="22"/>
+          <w:shd w:fill="auto" w:val="clear"/>
+        </w:rPr>
+      </w:pPr>
+      <w:r>
+        <w:rPr>
+          <w:rFonts w:ascii="Calibri" w:hAnsi="Calibri" w:cs="Calibri" w:eastAsia="Calibri"/>
+          <w:color w:val="auto"/>
+          <w:spacing w:val="0"/>
+          <w:position w:val="0"/>
+          <w:sz w:val="22"/>
+          <w:shd w:fill="auto" w:val="clear"/>
+        </w:rPr>
+        <w:t xml:space="preserve">      } catch (error) {</w:t>
+      </w:r>
+    </w:p>
+    <w:p>
+      <w:pPr>
+        <w:spacing w:before="0" w:after="0" w:line="240"/>
+        <w:ind w:right="0" w:left="0" w:firstLine="0"/>
+        <w:jc w:val="left"/>
+        <w:rPr>
+          <w:rFonts w:ascii="Calibri" w:hAnsi="Calibri" w:cs="Calibri" w:eastAsia="Calibri"/>
+          <w:color w:val="auto"/>
+          <w:spacing w:val="0"/>
+          <w:position w:val="0"/>
+          <w:sz w:val="22"/>
+          <w:shd w:fill="auto" w:val="clear"/>
+        </w:rPr>
+      </w:pPr>
+      <w:r>
+        <w:rPr>
+          <w:rFonts w:ascii="Calibri" w:hAnsi="Calibri" w:cs="Calibri" w:eastAsia="Calibri"/>
+          <w:color w:val="auto"/>
+          <w:spacing w:val="0"/>
+          <w:position w:val="0"/>
+          <w:sz w:val="22"/>
+          <w:shd w:fill="auto" w:val="clear"/>
+        </w:rPr>
+        <w:t xml:space="preserve">        this.errorMessage = 'Failed to delete user.';</w:t>
+      </w:r>
+    </w:p>
+    <w:p>
+      <w:pPr>
+        <w:spacing w:before="0" w:after="0" w:line="240"/>
+        <w:ind w:right="0" w:left="0" w:firstLine="0"/>
+        <w:jc w:val="left"/>
+        <w:rPr>
+          <w:rFonts w:ascii="Calibri" w:hAnsi="Calibri" w:cs="Calibri" w:eastAsia="Calibri"/>
+          <w:color w:val="auto"/>
+          <w:spacing w:val="0"/>
+          <w:position w:val="0"/>
+          <w:sz w:val="22"/>
+          <w:shd w:fill="auto" w:val="clear"/>
+        </w:rPr>
+      </w:pPr>
+      <w:r>
+        <w:rPr>
+          <w:rFonts w:ascii="Calibri" w:hAnsi="Calibri" w:cs="Calibri" w:eastAsia="Calibri"/>
+          <w:color w:val="auto"/>
+          <w:spacing w:val="0"/>
+          <w:position w:val="0"/>
+          <w:sz w:val="22"/>
+          <w:shd w:fill="auto" w:val="clear"/>
+        </w:rPr>
+        <w:t xml:space="preserve">        console.error(error);</w:t>
+      </w:r>
+    </w:p>
+    <w:p>
+      <w:pPr>
+        <w:spacing w:before="0" w:after="0" w:line="240"/>
+        <w:ind w:right="0" w:left="0" w:firstLine="0"/>
+        <w:jc w:val="left"/>
+        <w:rPr>
+          <w:rFonts w:ascii="Calibri" w:hAnsi="Calibri" w:cs="Calibri" w:eastAsia="Calibri"/>
+          <w:color w:val="auto"/>
+          <w:spacing w:val="0"/>
+          <w:position w:val="0"/>
+          <w:sz w:val="22"/>
+          <w:shd w:fill="auto" w:val="clear"/>
+        </w:rPr>
+      </w:pPr>
+      <w:r>
+        <w:rPr>
+          <w:rFonts w:ascii="Calibri" w:hAnsi="Calibri" w:cs="Calibri" w:eastAsia="Calibri"/>
+          <w:color w:val="auto"/>
+          <w:spacing w:val="0"/>
+          <w:position w:val="0"/>
+          <w:sz w:val="22"/>
+          <w:shd w:fill="auto" w:val="clear"/>
+        </w:rPr>
+        <w:t xml:space="preserve">      }</w:t>
+      </w:r>
+    </w:p>
+    <w:p>
+      <w:pPr>
+        <w:spacing w:before="0" w:after="0" w:line="240"/>
+        <w:ind w:right="0" w:left="0" w:firstLine="0"/>
+        <w:jc w:val="left"/>
+        <w:rPr>
+          <w:rFonts w:ascii="Calibri" w:hAnsi="Calibri" w:cs="Calibri" w:eastAsia="Calibri"/>
+          <w:color w:val="auto"/>
+          <w:spacing w:val="0"/>
+          <w:position w:val="0"/>
+          <w:sz w:val="22"/>
+          <w:shd w:fill="auto" w:val="clear"/>
+        </w:rPr>
+      </w:pPr>
+      <w:r>
+        <w:rPr>
+          <w:rFonts w:ascii="Calibri" w:hAnsi="Calibri" w:cs="Calibri" w:eastAsia="Calibri"/>
+          <w:color w:val="auto"/>
+          <w:spacing w:val="0"/>
+          <w:position w:val="0"/>
+          <w:sz w:val="22"/>
+          <w:shd w:fill="auto" w:val="clear"/>
+        </w:rPr>
+        <w:t xml:space="preserve">    },</w:t>
+      </w:r>
+    </w:p>
+    <w:p>
+      <w:pPr>
+        <w:spacing w:before="0" w:after="0" w:line="240"/>
+        <w:ind w:right="0" w:left="0" w:firstLine="0"/>
+        <w:jc w:val="left"/>
+        <w:rPr>
+          <w:rFonts w:ascii="Calibri" w:hAnsi="Calibri" w:cs="Calibri" w:eastAsia="Calibri"/>
+          <w:color w:val="auto"/>
+          <w:spacing w:val="0"/>
+          <w:position w:val="0"/>
+          <w:sz w:val="22"/>
+          <w:shd w:fill="auto" w:val="clear"/>
+        </w:rPr>
+      </w:pPr>
+      <w:r>
+        <w:rPr>
+          <w:rFonts w:ascii="Calibri" w:hAnsi="Calibri" w:cs="Calibri" w:eastAsia="Calibri"/>
+          <w:color w:val="auto"/>
+          <w:spacing w:val="0"/>
+          <w:position w:val="0"/>
+          <w:sz w:val="22"/>
+          <w:shd w:fill="auto" w:val="clear"/>
+        </w:rPr>
+        <w:t xml:space="preserve">  },</w:t>
+      </w:r>
+    </w:p>
+    <w:p>
+      <w:pPr>
+        <w:spacing w:before="0" w:after="0" w:line="240"/>
+        <w:ind w:right="0" w:left="0" w:firstLine="0"/>
+        <w:jc w:val="left"/>
+        <w:rPr>
+          <w:rFonts w:ascii="Calibri" w:hAnsi="Calibri" w:cs="Calibri" w:eastAsia="Calibri"/>
+          <w:color w:val="auto"/>
+          <w:spacing w:val="0"/>
+          <w:position w:val="0"/>
+          <w:sz w:val="22"/>
+          <w:shd w:fill="auto" w:val="clear"/>
+        </w:rPr>
+      </w:pPr>
+      <w:r>
+        <w:rPr>
+          <w:rFonts w:ascii="Calibri" w:hAnsi="Calibri" w:cs="Calibri" w:eastAsia="Calibri"/>
+          <w:color w:val="auto"/>
+          <w:spacing w:val="0"/>
+          <w:position w:val="0"/>
+          <w:sz w:val="22"/>
+          <w:shd w:fill="auto" w:val="clear"/>
+        </w:rPr>
+        <w:t xml:space="preserve">};</w:t>
+      </w:r>
+    </w:p>
+    <w:p>
+      <w:pPr>
+        <w:spacing w:before="0" w:after="0" w:line="240"/>
+        <w:ind w:right="0" w:left="0" w:firstLine="0"/>
+        <w:jc w:val="left"/>
+        <w:rPr>
+          <w:rFonts w:ascii="Calibri" w:hAnsi="Calibri" w:cs="Calibri" w:eastAsia="Calibri"/>
+          <w:color w:val="auto"/>
+          <w:spacing w:val="0"/>
+          <w:position w:val="0"/>
+          <w:sz w:val="22"/>
+          <w:shd w:fill="auto" w:val="clear"/>
+        </w:rPr>
+      </w:pPr>
+      <w:r>
+        <w:rPr>
+          <w:rFonts w:ascii="Calibri" w:hAnsi="Calibri" w:cs="Calibri" w:eastAsia="Calibri"/>
+          <w:color w:val="auto"/>
+          <w:spacing w:val="0"/>
+          <w:position w:val="0"/>
+          <w:sz w:val="22"/>
+          <w:shd w:fill="auto" w:val="clear"/>
+        </w:rPr>
+        <w:t xml:space="preserve">&lt;/script&gt;</w:t>
+      </w:r>
+    </w:p>
+    <w:p>
+      <w:pPr>
+        <w:spacing w:before="0" w:after="0" w:line="240"/>
+        <w:ind w:right="0" w:left="0" w:firstLine="0"/>
+        <w:jc w:val="left"/>
+        <w:rPr>
+          <w:rFonts w:ascii="Calibri" w:hAnsi="Calibri" w:cs="Calibri" w:eastAsia="Calibri"/>
+          <w:color w:val="auto"/>
+          <w:spacing w:val="0"/>
+          <w:position w:val="0"/>
+          <w:sz w:val="22"/>
+          <w:shd w:fill="auto" w:val="clear"/>
+        </w:rPr>
+      </w:pPr>
+    </w:p>
+    <w:p>
+      <w:pPr>
+        <w:spacing w:before="0" w:after="0" w:line="240"/>
+        <w:ind w:right="0" w:left="0" w:firstLine="0"/>
+        <w:jc w:val="left"/>
+        <w:rPr>
+          <w:rFonts w:ascii="Calibri" w:hAnsi="Calibri" w:cs="Calibri" w:eastAsia="Calibri"/>
+          <w:color w:val="auto"/>
+          <w:spacing w:val="0"/>
+          <w:position w:val="0"/>
+          <w:sz w:val="22"/>
+          <w:shd w:fill="auto" w:val="clear"/>
+        </w:rPr>
+      </w:pPr>
+      <w:r>
+        <w:rPr>
+          <w:rFonts w:ascii="Calibri" w:hAnsi="Calibri" w:cs="Calibri" w:eastAsia="Calibri"/>
+          <w:color w:val="auto"/>
+          <w:spacing w:val="0"/>
+          <w:position w:val="0"/>
+          <w:sz w:val="22"/>
+          <w:shd w:fill="auto" w:val="clear"/>
+        </w:rPr>
+        <w:t xml:space="preserve">&lt;style scoped&gt;</w:t>
+      </w:r>
+    </w:p>
+    <w:p>
+      <w:pPr>
+        <w:spacing w:before="0" w:after="0" w:line="240"/>
+        <w:ind w:right="0" w:left="0" w:firstLine="0"/>
+        <w:jc w:val="left"/>
+        <w:rPr>
+          <w:rFonts w:ascii="Calibri" w:hAnsi="Calibri" w:cs="Calibri" w:eastAsia="Calibri"/>
+          <w:color w:val="auto"/>
+          <w:spacing w:val="0"/>
+          <w:position w:val="0"/>
+          <w:sz w:val="22"/>
+          <w:shd w:fill="auto" w:val="clear"/>
+        </w:rPr>
+      </w:pPr>
+      <w:r>
+        <w:rPr>
+          <w:rFonts w:ascii="Calibri" w:hAnsi="Calibri" w:cs="Calibri" w:eastAsia="Calibri"/>
+          <w:color w:val="auto"/>
+          <w:spacing w:val="0"/>
+          <w:position w:val="0"/>
+          <w:sz w:val="22"/>
+          <w:shd w:fill="auto" w:val="clear"/>
+        </w:rPr>
+        <w:t xml:space="preserve">.user-list-container {</w:t>
+      </w:r>
+    </w:p>
+    <w:p>
+      <w:pPr>
+        <w:spacing w:before="0" w:after="0" w:line="240"/>
+        <w:ind w:right="0" w:left="0" w:firstLine="0"/>
+        <w:jc w:val="left"/>
+        <w:rPr>
+          <w:rFonts w:ascii="Calibri" w:hAnsi="Calibri" w:cs="Calibri" w:eastAsia="Calibri"/>
+          <w:color w:val="auto"/>
+          <w:spacing w:val="0"/>
+          <w:position w:val="0"/>
+          <w:sz w:val="22"/>
+          <w:shd w:fill="auto" w:val="clear"/>
+        </w:rPr>
+      </w:pPr>
+      <w:r>
+        <w:rPr>
+          <w:rFonts w:ascii="Calibri" w:hAnsi="Calibri" w:cs="Calibri" w:eastAsia="Calibri"/>
+          <w:color w:val="auto"/>
+          <w:spacing w:val="0"/>
+          <w:position w:val="0"/>
+          <w:sz w:val="22"/>
+          <w:shd w:fill="auto" w:val="clear"/>
+        </w:rPr>
+        <w:t xml:space="preserve">  max-width: 800px;</w:t>
+      </w:r>
+    </w:p>
+    <w:p>
+      <w:pPr>
+        <w:spacing w:before="0" w:after="0" w:line="240"/>
+        <w:ind w:right="0" w:left="0" w:firstLine="0"/>
+        <w:jc w:val="left"/>
+        <w:rPr>
+          <w:rFonts w:ascii="Calibri" w:hAnsi="Calibri" w:cs="Calibri" w:eastAsia="Calibri"/>
+          <w:color w:val="auto"/>
+          <w:spacing w:val="0"/>
+          <w:position w:val="0"/>
+          <w:sz w:val="22"/>
+          <w:shd w:fill="auto" w:val="clear"/>
+        </w:rPr>
+      </w:pPr>
+      <w:r>
+        <w:rPr>
+          <w:rFonts w:ascii="Calibri" w:hAnsi="Calibri" w:cs="Calibri" w:eastAsia="Calibri"/>
+          <w:color w:val="auto"/>
+          <w:spacing w:val="0"/>
+          <w:position w:val="0"/>
+          <w:sz w:val="22"/>
+          <w:shd w:fill="auto" w:val="clear"/>
+        </w:rPr>
+        <w:t xml:space="preserve">  margin: 50px auto;</w:t>
+      </w:r>
+    </w:p>
+    <w:p>
+      <w:pPr>
+        <w:spacing w:before="0" w:after="0" w:line="240"/>
+        <w:ind w:right="0" w:left="0" w:firstLine="0"/>
+        <w:jc w:val="left"/>
+        <w:rPr>
+          <w:rFonts w:ascii="Calibri" w:hAnsi="Calibri" w:cs="Calibri" w:eastAsia="Calibri"/>
+          <w:color w:val="auto"/>
+          <w:spacing w:val="0"/>
+          <w:position w:val="0"/>
+          <w:sz w:val="22"/>
+          <w:shd w:fill="auto" w:val="clear"/>
+        </w:rPr>
+      </w:pPr>
+      <w:r>
+        <w:rPr>
+          <w:rFonts w:ascii="Calibri" w:hAnsi="Calibri" w:cs="Calibri" w:eastAsia="Calibri"/>
+          <w:color w:val="auto"/>
+          <w:spacing w:val="0"/>
+          <w:position w:val="0"/>
+          <w:sz w:val="22"/>
+          <w:shd w:fill="auto" w:val="clear"/>
+        </w:rPr>
+        <w:t xml:space="preserve">  text-align: center;</w:t>
+      </w:r>
+    </w:p>
+    <w:p>
+      <w:pPr>
+        <w:spacing w:before="0" w:after="0" w:line="240"/>
+        <w:ind w:right="0" w:left="0" w:firstLine="0"/>
+        <w:jc w:val="left"/>
+        <w:rPr>
+          <w:rFonts w:ascii="Calibri" w:hAnsi="Calibri" w:cs="Calibri" w:eastAsia="Calibri"/>
+          <w:color w:val="auto"/>
+          <w:spacing w:val="0"/>
+          <w:position w:val="0"/>
+          <w:sz w:val="22"/>
+          <w:shd w:fill="auto" w:val="clear"/>
+        </w:rPr>
+      </w:pPr>
+      <w:r>
+        <w:rPr>
+          <w:rFonts w:ascii="Calibri" w:hAnsi="Calibri" w:cs="Calibri" w:eastAsia="Calibri"/>
+          <w:color w:val="auto"/>
+          <w:spacing w:val="0"/>
+          <w:position w:val="0"/>
+          <w:sz w:val="22"/>
+          <w:shd w:fill="auto" w:val="clear"/>
+        </w:rPr>
+        <w:t xml:space="preserve">}</w:t>
+      </w:r>
+    </w:p>
+    <w:p>
+      <w:pPr>
+        <w:spacing w:before="0" w:after="0" w:line="240"/>
+        <w:ind w:right="0" w:left="0" w:firstLine="0"/>
+        <w:jc w:val="left"/>
+        <w:rPr>
+          <w:rFonts w:ascii="Calibri" w:hAnsi="Calibri" w:cs="Calibri" w:eastAsia="Calibri"/>
+          <w:color w:val="auto"/>
+          <w:spacing w:val="0"/>
+          <w:position w:val="0"/>
+          <w:sz w:val="22"/>
+          <w:shd w:fill="auto" w:val="clear"/>
+        </w:rPr>
+      </w:pPr>
+    </w:p>
+    <w:p>
+      <w:pPr>
+        <w:spacing w:before="0" w:after="0" w:line="240"/>
+        <w:ind w:right="0" w:left="0" w:firstLine="0"/>
+        <w:jc w:val="left"/>
+        <w:rPr>
+          <w:rFonts w:ascii="Calibri" w:hAnsi="Calibri" w:cs="Calibri" w:eastAsia="Calibri"/>
+          <w:color w:val="auto"/>
+          <w:spacing w:val="0"/>
+          <w:position w:val="0"/>
+          <w:sz w:val="22"/>
+          <w:shd w:fill="auto" w:val="clear"/>
+        </w:rPr>
+      </w:pPr>
+      <w:r>
+        <w:rPr>
+          <w:rFonts w:ascii="Calibri" w:hAnsi="Calibri" w:cs="Calibri" w:eastAsia="Calibri"/>
+          <w:color w:val="auto"/>
+          <w:spacing w:val="0"/>
+          <w:position w:val="0"/>
+          <w:sz w:val="22"/>
+          <w:shd w:fill="auto" w:val="clear"/>
+        </w:rPr>
+        <w:t xml:space="preserve">.user-table {</w:t>
+      </w:r>
+    </w:p>
+    <w:p>
+      <w:pPr>
+        <w:spacing w:before="0" w:after="0" w:line="240"/>
+        <w:ind w:right="0" w:left="0" w:firstLine="0"/>
+        <w:jc w:val="left"/>
+        <w:rPr>
+          <w:rFonts w:ascii="Calibri" w:hAnsi="Calibri" w:cs="Calibri" w:eastAsia="Calibri"/>
+          <w:color w:val="auto"/>
+          <w:spacing w:val="0"/>
+          <w:position w:val="0"/>
+          <w:sz w:val="22"/>
+          <w:shd w:fill="auto" w:val="clear"/>
+        </w:rPr>
+      </w:pPr>
+      <w:r>
+        <w:rPr>
+          <w:rFonts w:ascii="Calibri" w:hAnsi="Calibri" w:cs="Calibri" w:eastAsia="Calibri"/>
+          <w:color w:val="auto"/>
+          <w:spacing w:val="0"/>
+          <w:position w:val="0"/>
+          <w:sz w:val="22"/>
+          <w:shd w:fill="auto" w:val="clear"/>
+        </w:rPr>
+        <w:t xml:space="preserve">  width: 100%;</w:t>
+      </w:r>
+    </w:p>
+    <w:p>
+      <w:pPr>
+        <w:spacing w:before="0" w:after="0" w:line="240"/>
+        <w:ind w:right="0" w:left="0" w:firstLine="0"/>
+        <w:jc w:val="left"/>
+        <w:rPr>
+          <w:rFonts w:ascii="Calibri" w:hAnsi="Calibri" w:cs="Calibri" w:eastAsia="Calibri"/>
+          <w:color w:val="auto"/>
+          <w:spacing w:val="0"/>
+          <w:position w:val="0"/>
+          <w:sz w:val="22"/>
+          <w:shd w:fill="auto" w:val="clear"/>
+        </w:rPr>
+      </w:pPr>
+      <w:r>
+        <w:rPr>
+          <w:rFonts w:ascii="Calibri" w:hAnsi="Calibri" w:cs="Calibri" w:eastAsia="Calibri"/>
+          <w:color w:val="auto"/>
+          <w:spacing w:val="0"/>
+          <w:position w:val="0"/>
+          <w:sz w:val="22"/>
+          <w:shd w:fill="auto" w:val="clear"/>
+        </w:rPr>
+        <w:t xml:space="preserve">  border-collapse: collapse;</w:t>
+      </w:r>
+    </w:p>
+    <w:p>
+      <w:pPr>
+        <w:spacing w:before="0" w:after="0" w:line="240"/>
+        <w:ind w:right="0" w:left="0" w:firstLine="0"/>
+        <w:jc w:val="left"/>
+        <w:rPr>
+          <w:rFonts w:ascii="Calibri" w:hAnsi="Calibri" w:cs="Calibri" w:eastAsia="Calibri"/>
+          <w:color w:val="auto"/>
+          <w:spacing w:val="0"/>
+          <w:position w:val="0"/>
+          <w:sz w:val="22"/>
+          <w:shd w:fill="auto" w:val="clear"/>
+        </w:rPr>
+      </w:pPr>
+      <w:r>
+        <w:rPr>
+          <w:rFonts w:ascii="Calibri" w:hAnsi="Calibri" w:cs="Calibri" w:eastAsia="Calibri"/>
+          <w:color w:val="auto"/>
+          <w:spacing w:val="0"/>
+          <w:position w:val="0"/>
+          <w:sz w:val="22"/>
+          <w:shd w:fill="auto" w:val="clear"/>
+        </w:rPr>
+        <w:t xml:space="preserve">  margin-bottom: 20px;</w:t>
+      </w:r>
+    </w:p>
+    <w:p>
+      <w:pPr>
+        <w:spacing w:before="0" w:after="0" w:line="240"/>
+        <w:ind w:right="0" w:left="0" w:firstLine="0"/>
+        <w:jc w:val="left"/>
+        <w:rPr>
+          <w:rFonts w:ascii="Calibri" w:hAnsi="Calibri" w:cs="Calibri" w:eastAsia="Calibri"/>
+          <w:color w:val="auto"/>
+          <w:spacing w:val="0"/>
+          <w:position w:val="0"/>
+          <w:sz w:val="22"/>
+          <w:shd w:fill="auto" w:val="clear"/>
+        </w:rPr>
+      </w:pPr>
+      <w:r>
+        <w:rPr>
+          <w:rFonts w:ascii="Calibri" w:hAnsi="Calibri" w:cs="Calibri" w:eastAsia="Calibri"/>
+          <w:color w:val="auto"/>
+          <w:spacing w:val="0"/>
+          <w:position w:val="0"/>
+          <w:sz w:val="22"/>
+          <w:shd w:fill="auto" w:val="clear"/>
+        </w:rPr>
+        <w:t xml:space="preserve">}</w:t>
+      </w:r>
+    </w:p>
+    <w:p>
+      <w:pPr>
+        <w:spacing w:before="0" w:after="0" w:line="240"/>
+        <w:ind w:right="0" w:left="0" w:firstLine="0"/>
+        <w:jc w:val="left"/>
+        <w:rPr>
+          <w:rFonts w:ascii="Calibri" w:hAnsi="Calibri" w:cs="Calibri" w:eastAsia="Calibri"/>
+          <w:color w:val="auto"/>
+          <w:spacing w:val="0"/>
+          <w:position w:val="0"/>
+          <w:sz w:val="22"/>
+          <w:shd w:fill="auto" w:val="clear"/>
+        </w:rPr>
+      </w:pPr>
+    </w:p>
+    <w:p>
+      <w:pPr>
+        <w:spacing w:before="0" w:after="0" w:line="240"/>
+        <w:ind w:right="0" w:left="0" w:firstLine="0"/>
+        <w:jc w:val="left"/>
+        <w:rPr>
+          <w:rFonts w:ascii="Calibri" w:hAnsi="Calibri" w:cs="Calibri" w:eastAsia="Calibri"/>
+          <w:color w:val="auto"/>
+          <w:spacing w:val="0"/>
+          <w:position w:val="0"/>
+          <w:sz w:val="22"/>
+          <w:shd w:fill="auto" w:val="clear"/>
+        </w:rPr>
+      </w:pPr>
+      <w:r>
+        <w:rPr>
+          <w:rFonts w:ascii="Calibri" w:hAnsi="Calibri" w:cs="Calibri" w:eastAsia="Calibri"/>
+          <w:color w:val="auto"/>
+          <w:spacing w:val="0"/>
+          <w:position w:val="0"/>
+          <w:sz w:val="22"/>
+          <w:shd w:fill="auto" w:val="clear"/>
+        </w:rPr>
+        <w:t xml:space="preserve">.user-table th, .user-table td {</w:t>
+      </w:r>
+    </w:p>
+    <w:p>
+      <w:pPr>
+        <w:spacing w:before="0" w:after="0" w:line="240"/>
+        <w:ind w:right="0" w:left="0" w:firstLine="0"/>
+        <w:jc w:val="left"/>
+        <w:rPr>
+          <w:rFonts w:ascii="Calibri" w:hAnsi="Calibri" w:cs="Calibri" w:eastAsia="Calibri"/>
+          <w:color w:val="auto"/>
+          <w:spacing w:val="0"/>
+          <w:position w:val="0"/>
+          <w:sz w:val="22"/>
+          <w:shd w:fill="auto" w:val="clear"/>
+        </w:rPr>
+      </w:pPr>
+      <w:r>
+        <w:rPr>
+          <w:rFonts w:ascii="Calibri" w:hAnsi="Calibri" w:cs="Calibri" w:eastAsia="Calibri"/>
+          <w:color w:val="auto"/>
+          <w:spacing w:val="0"/>
+          <w:position w:val="0"/>
+          <w:sz w:val="22"/>
+          <w:shd w:fill="auto" w:val="clear"/>
+        </w:rPr>
+        <w:t xml:space="preserve">  border: 1px solid #ccc;</w:t>
+      </w:r>
+    </w:p>
+    <w:p>
+      <w:pPr>
+        <w:spacing w:before="0" w:after="0" w:line="240"/>
+        <w:ind w:right="0" w:left="0" w:firstLine="0"/>
+        <w:jc w:val="left"/>
+        <w:rPr>
+          <w:rFonts w:ascii="Calibri" w:hAnsi="Calibri" w:cs="Calibri" w:eastAsia="Calibri"/>
+          <w:color w:val="auto"/>
+          <w:spacing w:val="0"/>
+          <w:position w:val="0"/>
+          <w:sz w:val="22"/>
+          <w:shd w:fill="auto" w:val="clear"/>
+        </w:rPr>
+      </w:pPr>
+      <w:r>
+        <w:rPr>
+          <w:rFonts w:ascii="Calibri" w:hAnsi="Calibri" w:cs="Calibri" w:eastAsia="Calibri"/>
+          <w:color w:val="auto"/>
+          <w:spacing w:val="0"/>
+          <w:position w:val="0"/>
+          <w:sz w:val="22"/>
+          <w:shd w:fill="auto" w:val="clear"/>
+        </w:rPr>
+        <w:t xml:space="preserve">  padding: 10px;</w:t>
+      </w:r>
+    </w:p>
+    <w:p>
+      <w:pPr>
+        <w:spacing w:before="0" w:after="0" w:line="240"/>
+        <w:ind w:right="0" w:left="0" w:firstLine="0"/>
+        <w:jc w:val="left"/>
+        <w:rPr>
+          <w:rFonts w:ascii="Calibri" w:hAnsi="Calibri" w:cs="Calibri" w:eastAsia="Calibri"/>
+          <w:color w:val="auto"/>
+          <w:spacing w:val="0"/>
+          <w:position w:val="0"/>
+          <w:sz w:val="22"/>
+          <w:shd w:fill="auto" w:val="clear"/>
+        </w:rPr>
+      </w:pPr>
+      <w:r>
+        <w:rPr>
+          <w:rFonts w:ascii="Calibri" w:hAnsi="Calibri" w:cs="Calibri" w:eastAsia="Calibri"/>
+          <w:color w:val="auto"/>
+          <w:spacing w:val="0"/>
+          <w:position w:val="0"/>
+          <w:sz w:val="22"/>
+          <w:shd w:fill="auto" w:val="clear"/>
+        </w:rPr>
+        <w:t xml:space="preserve">}</w:t>
+      </w:r>
+    </w:p>
+    <w:p>
+      <w:pPr>
+        <w:spacing w:before="0" w:after="0" w:line="240"/>
+        <w:ind w:right="0" w:left="0" w:firstLine="0"/>
+        <w:jc w:val="left"/>
+        <w:rPr>
+          <w:rFonts w:ascii="Calibri" w:hAnsi="Calibri" w:cs="Calibri" w:eastAsia="Calibri"/>
+          <w:color w:val="auto"/>
+          <w:spacing w:val="0"/>
+          <w:position w:val="0"/>
+          <w:sz w:val="22"/>
+          <w:shd w:fill="auto" w:val="clear"/>
+        </w:rPr>
+      </w:pPr>
+    </w:p>
+    <w:p>
+      <w:pPr>
+        <w:spacing w:before="0" w:after="0" w:line="240"/>
+        <w:ind w:right="0" w:left="0" w:firstLine="0"/>
+        <w:jc w:val="left"/>
+        <w:rPr>
+          <w:rFonts w:ascii="Calibri" w:hAnsi="Calibri" w:cs="Calibri" w:eastAsia="Calibri"/>
+          <w:color w:val="auto"/>
+          <w:spacing w:val="0"/>
+          <w:position w:val="0"/>
+          <w:sz w:val="22"/>
+          <w:shd w:fill="auto" w:val="clear"/>
+        </w:rPr>
+      </w:pPr>
+      <w:r>
+        <w:rPr>
+          <w:rFonts w:ascii="Calibri" w:hAnsi="Calibri" w:cs="Calibri" w:eastAsia="Calibri"/>
+          <w:color w:val="auto"/>
+          <w:spacing w:val="0"/>
+          <w:position w:val="0"/>
+          <w:sz w:val="22"/>
+          <w:shd w:fill="auto" w:val="clear"/>
+        </w:rPr>
+        <w:t xml:space="preserve">.user-table th {</w:t>
+      </w:r>
+    </w:p>
+    <w:p>
+      <w:pPr>
+        <w:spacing w:before="0" w:after="0" w:line="240"/>
+        <w:ind w:right="0" w:left="0" w:firstLine="0"/>
+        <w:jc w:val="left"/>
+        <w:rPr>
+          <w:rFonts w:ascii="Calibri" w:hAnsi="Calibri" w:cs="Calibri" w:eastAsia="Calibri"/>
+          <w:color w:val="auto"/>
+          <w:spacing w:val="0"/>
+          <w:position w:val="0"/>
+          <w:sz w:val="22"/>
+          <w:shd w:fill="auto" w:val="clear"/>
+        </w:rPr>
+      </w:pPr>
+      <w:r>
+        <w:rPr>
+          <w:rFonts w:ascii="Calibri" w:hAnsi="Calibri" w:cs="Calibri" w:eastAsia="Calibri"/>
+          <w:color w:val="auto"/>
+          <w:spacing w:val="0"/>
+          <w:position w:val="0"/>
+          <w:sz w:val="22"/>
+          <w:shd w:fill="auto" w:val="clear"/>
+        </w:rPr>
+        <w:t xml:space="preserve">  background-color: #f9f9f9;</w:t>
+      </w:r>
+    </w:p>
+    <w:p>
+      <w:pPr>
+        <w:spacing w:before="0" w:after="0" w:line="240"/>
+        <w:ind w:right="0" w:left="0" w:firstLine="0"/>
+        <w:jc w:val="left"/>
+        <w:rPr>
+          <w:rFonts w:ascii="Calibri" w:hAnsi="Calibri" w:cs="Calibri" w:eastAsia="Calibri"/>
+          <w:color w:val="auto"/>
+          <w:spacing w:val="0"/>
+          <w:position w:val="0"/>
+          <w:sz w:val="22"/>
+          <w:shd w:fill="auto" w:val="clear"/>
+        </w:rPr>
+      </w:pPr>
+      <w:r>
+        <w:rPr>
+          <w:rFonts w:ascii="Calibri" w:hAnsi="Calibri" w:cs="Calibri" w:eastAsia="Calibri"/>
+          <w:color w:val="auto"/>
+          <w:spacing w:val="0"/>
+          <w:position w:val="0"/>
+          <w:sz w:val="22"/>
+          <w:shd w:fill="auto" w:val="clear"/>
+        </w:rPr>
+        <w:t xml:space="preserve">}</w:t>
+      </w:r>
+    </w:p>
+    <w:p>
+      <w:pPr>
+        <w:spacing w:before="0" w:after="0" w:line="240"/>
+        <w:ind w:right="0" w:left="0" w:firstLine="0"/>
+        <w:jc w:val="left"/>
+        <w:rPr>
+          <w:rFonts w:ascii="Calibri" w:hAnsi="Calibri" w:cs="Calibri" w:eastAsia="Calibri"/>
+          <w:color w:val="auto"/>
+          <w:spacing w:val="0"/>
+          <w:position w:val="0"/>
+          <w:sz w:val="22"/>
+          <w:shd w:fill="auto" w:val="clear"/>
+        </w:rPr>
+      </w:pPr>
+    </w:p>
+    <w:p>
+      <w:pPr>
+        <w:spacing w:before="0" w:after="0" w:line="240"/>
+        <w:ind w:right="0" w:left="0" w:firstLine="0"/>
+        <w:jc w:val="left"/>
+        <w:rPr>
+          <w:rFonts w:ascii="Calibri" w:hAnsi="Calibri" w:cs="Calibri" w:eastAsia="Calibri"/>
+          <w:color w:val="auto"/>
+          <w:spacing w:val="0"/>
+          <w:position w:val="0"/>
+          <w:sz w:val="22"/>
+          <w:shd w:fill="auto" w:val="clear"/>
+        </w:rPr>
+      </w:pPr>
+      <w:r>
+        <w:rPr>
+          <w:rFonts w:ascii="Calibri" w:hAnsi="Calibri" w:cs="Calibri" w:eastAsia="Calibri"/>
+          <w:color w:val="auto"/>
+          <w:spacing w:val="0"/>
+          <w:position w:val="0"/>
+          <w:sz w:val="22"/>
+          <w:shd w:fill="auto" w:val="clear"/>
+        </w:rPr>
+        <w:t xml:space="preserve">.delete-btn {</w:t>
+      </w:r>
+    </w:p>
+    <w:p>
+      <w:pPr>
+        <w:spacing w:before="0" w:after="0" w:line="240"/>
+        <w:ind w:right="0" w:left="0" w:firstLine="0"/>
+        <w:jc w:val="left"/>
+        <w:rPr>
+          <w:rFonts w:ascii="Calibri" w:hAnsi="Calibri" w:cs="Calibri" w:eastAsia="Calibri"/>
+          <w:color w:val="auto"/>
+          <w:spacing w:val="0"/>
+          <w:position w:val="0"/>
+          <w:sz w:val="22"/>
+          <w:shd w:fill="auto" w:val="clear"/>
+        </w:rPr>
+      </w:pPr>
+      <w:r>
+        <w:rPr>
+          <w:rFonts w:ascii="Calibri" w:hAnsi="Calibri" w:cs="Calibri" w:eastAsia="Calibri"/>
+          <w:color w:val="auto"/>
+          <w:spacing w:val="0"/>
+          <w:position w:val="0"/>
+          <w:sz w:val="22"/>
+          <w:shd w:fill="auto" w:val="clear"/>
+        </w:rPr>
+        <w:t xml:space="preserve">  background-color: #ff4d4d;</w:t>
+      </w:r>
+    </w:p>
+    <w:p>
+      <w:pPr>
+        <w:spacing w:before="0" w:after="0" w:line="240"/>
+        <w:ind w:right="0" w:left="0" w:firstLine="0"/>
+        <w:jc w:val="left"/>
+        <w:rPr>
+          <w:rFonts w:ascii="Calibri" w:hAnsi="Calibri" w:cs="Calibri" w:eastAsia="Calibri"/>
+          <w:color w:val="auto"/>
+          <w:spacing w:val="0"/>
+          <w:position w:val="0"/>
+          <w:sz w:val="22"/>
+          <w:shd w:fill="auto" w:val="clear"/>
+        </w:rPr>
+      </w:pPr>
+      <w:r>
+        <w:rPr>
+          <w:rFonts w:ascii="Calibri" w:hAnsi="Calibri" w:cs="Calibri" w:eastAsia="Calibri"/>
+          <w:color w:val="auto"/>
+          <w:spacing w:val="0"/>
+          <w:position w:val="0"/>
+          <w:sz w:val="22"/>
+          <w:shd w:fill="auto" w:val="clear"/>
+        </w:rPr>
+        <w:t xml:space="preserve">  color: white;</w:t>
+      </w:r>
+    </w:p>
+    <w:p>
+      <w:pPr>
+        <w:spacing w:before="0" w:after="0" w:line="240"/>
+        <w:ind w:right="0" w:left="0" w:firstLine="0"/>
+        <w:jc w:val="left"/>
+        <w:rPr>
+          <w:rFonts w:ascii="Calibri" w:hAnsi="Calibri" w:cs="Calibri" w:eastAsia="Calibri"/>
+          <w:color w:val="auto"/>
+          <w:spacing w:val="0"/>
+          <w:position w:val="0"/>
+          <w:sz w:val="22"/>
+          <w:shd w:fill="auto" w:val="clear"/>
+        </w:rPr>
+      </w:pPr>
+      <w:r>
+        <w:rPr>
+          <w:rFonts w:ascii="Calibri" w:hAnsi="Calibri" w:cs="Calibri" w:eastAsia="Calibri"/>
+          <w:color w:val="auto"/>
+          <w:spacing w:val="0"/>
+          <w:position w:val="0"/>
+          <w:sz w:val="22"/>
+          <w:shd w:fill="auto" w:val="clear"/>
+        </w:rPr>
+        <w:t xml:space="preserve">  border: none;</w:t>
+      </w:r>
+    </w:p>
+    <w:p>
+      <w:pPr>
+        <w:spacing w:before="0" w:after="0" w:line="240"/>
+        <w:ind w:right="0" w:left="0" w:firstLine="0"/>
+        <w:jc w:val="left"/>
+        <w:rPr>
+          <w:rFonts w:ascii="Calibri" w:hAnsi="Calibri" w:cs="Calibri" w:eastAsia="Calibri"/>
+          <w:color w:val="auto"/>
+          <w:spacing w:val="0"/>
+          <w:position w:val="0"/>
+          <w:sz w:val="22"/>
+          <w:shd w:fill="auto" w:val="clear"/>
+        </w:rPr>
+      </w:pPr>
+      <w:r>
+        <w:rPr>
+          <w:rFonts w:ascii="Calibri" w:hAnsi="Calibri" w:cs="Calibri" w:eastAsia="Calibri"/>
+          <w:color w:val="auto"/>
+          <w:spacing w:val="0"/>
+          <w:position w:val="0"/>
+          <w:sz w:val="22"/>
+          <w:shd w:fill="auto" w:val="clear"/>
+        </w:rPr>
+        <w:t xml:space="preserve">  padding: 8px 12px;</w:t>
+      </w:r>
+    </w:p>
+    <w:p>
+      <w:pPr>
+        <w:spacing w:before="0" w:after="0" w:line="240"/>
+        <w:ind w:right="0" w:left="0" w:firstLine="0"/>
+        <w:jc w:val="left"/>
+        <w:rPr>
+          <w:rFonts w:ascii="Calibri" w:hAnsi="Calibri" w:cs="Calibri" w:eastAsia="Calibri"/>
+          <w:color w:val="auto"/>
+          <w:spacing w:val="0"/>
+          <w:position w:val="0"/>
+          <w:sz w:val="22"/>
+          <w:shd w:fill="auto" w:val="clear"/>
+        </w:rPr>
+      </w:pPr>
+      <w:r>
+        <w:rPr>
+          <w:rFonts w:ascii="Calibri" w:hAnsi="Calibri" w:cs="Calibri" w:eastAsia="Calibri"/>
+          <w:color w:val="auto"/>
+          <w:spacing w:val="0"/>
+          <w:position w:val="0"/>
+          <w:sz w:val="22"/>
+          <w:shd w:fill="auto" w:val="clear"/>
+        </w:rPr>
+        <w:t xml:space="preserve">  cursor: pointer;</w:t>
+      </w:r>
+    </w:p>
+    <w:p>
+      <w:pPr>
+        <w:spacing w:before="0" w:after="0" w:line="240"/>
+        <w:ind w:right="0" w:left="0" w:firstLine="0"/>
+        <w:jc w:val="left"/>
+        <w:rPr>
+          <w:rFonts w:ascii="Calibri" w:hAnsi="Calibri" w:cs="Calibri" w:eastAsia="Calibri"/>
+          <w:color w:val="auto"/>
+          <w:spacing w:val="0"/>
+          <w:position w:val="0"/>
+          <w:sz w:val="22"/>
+          <w:shd w:fill="auto" w:val="clear"/>
+        </w:rPr>
+      </w:pPr>
+      <w:r>
+        <w:rPr>
+          <w:rFonts w:ascii="Calibri" w:hAnsi="Calibri" w:cs="Calibri" w:eastAsia="Calibri"/>
+          <w:color w:val="auto"/>
+          <w:spacing w:val="0"/>
+          <w:position w:val="0"/>
+          <w:sz w:val="22"/>
+          <w:shd w:fill="auto" w:val="clear"/>
+        </w:rPr>
+        <w:t xml:space="preserve">  border-radius: 4px;</w:t>
+      </w:r>
+    </w:p>
+    <w:p>
+      <w:pPr>
+        <w:spacing w:before="0" w:after="0" w:line="240"/>
+        <w:ind w:right="0" w:left="0" w:firstLine="0"/>
+        <w:jc w:val="left"/>
+        <w:rPr>
+          <w:rFonts w:ascii="Calibri" w:hAnsi="Calibri" w:cs="Calibri" w:eastAsia="Calibri"/>
+          <w:color w:val="auto"/>
+          <w:spacing w:val="0"/>
+          <w:position w:val="0"/>
+          <w:sz w:val="22"/>
+          <w:shd w:fill="auto" w:val="clear"/>
+        </w:rPr>
+      </w:pPr>
+      <w:r>
+        <w:rPr>
+          <w:rFonts w:ascii="Calibri" w:hAnsi="Calibri" w:cs="Calibri" w:eastAsia="Calibri"/>
+          <w:color w:val="auto"/>
+          <w:spacing w:val="0"/>
+          <w:position w:val="0"/>
+          <w:sz w:val="22"/>
+          <w:shd w:fill="auto" w:val="clear"/>
+        </w:rPr>
+        <w:t xml:space="preserve">}</w:t>
+      </w:r>
+    </w:p>
+    <w:p>
+      <w:pPr>
+        <w:spacing w:before="0" w:after="0" w:line="240"/>
+        <w:ind w:right="0" w:left="0" w:firstLine="0"/>
+        <w:jc w:val="left"/>
+        <w:rPr>
+          <w:rFonts w:ascii="Calibri" w:hAnsi="Calibri" w:cs="Calibri" w:eastAsia="Calibri"/>
+          <w:color w:val="auto"/>
+          <w:spacing w:val="0"/>
+          <w:position w:val="0"/>
+          <w:sz w:val="22"/>
+          <w:shd w:fill="auto" w:val="clear"/>
+        </w:rPr>
+      </w:pPr>
+    </w:p>
+    <w:p>
+      <w:pPr>
+        <w:spacing w:before="0" w:after="0" w:line="240"/>
+        <w:ind w:right="0" w:left="0" w:firstLine="0"/>
+        <w:jc w:val="left"/>
+        <w:rPr>
+          <w:rFonts w:ascii="Calibri" w:hAnsi="Calibri" w:cs="Calibri" w:eastAsia="Calibri"/>
+          <w:color w:val="auto"/>
+          <w:spacing w:val="0"/>
+          <w:position w:val="0"/>
+          <w:sz w:val="22"/>
+          <w:shd w:fill="auto" w:val="clear"/>
+        </w:rPr>
+      </w:pPr>
+      <w:r>
+        <w:rPr>
+          <w:rFonts w:ascii="Calibri" w:hAnsi="Calibri" w:cs="Calibri" w:eastAsia="Calibri"/>
+          <w:color w:val="auto"/>
+          <w:spacing w:val="0"/>
+          <w:position w:val="0"/>
+          <w:sz w:val="22"/>
+          <w:shd w:fill="auto" w:val="clear"/>
+        </w:rPr>
+        <w:t xml:space="preserve">.delete-btn:hover {</w:t>
+      </w:r>
+    </w:p>
+    <w:p>
+      <w:pPr>
+        <w:spacing w:before="0" w:after="0" w:line="240"/>
+        <w:ind w:right="0" w:left="0" w:firstLine="0"/>
+        <w:jc w:val="left"/>
+        <w:rPr>
+          <w:rFonts w:ascii="Calibri" w:hAnsi="Calibri" w:cs="Calibri" w:eastAsia="Calibri"/>
+          <w:color w:val="auto"/>
+          <w:spacing w:val="0"/>
+          <w:position w:val="0"/>
+          <w:sz w:val="22"/>
+          <w:shd w:fill="auto" w:val="clear"/>
+        </w:rPr>
+      </w:pPr>
+      <w:r>
+        <w:rPr>
+          <w:rFonts w:ascii="Calibri" w:hAnsi="Calibri" w:cs="Calibri" w:eastAsia="Calibri"/>
+          <w:color w:val="auto"/>
+          <w:spacing w:val="0"/>
+          <w:position w:val="0"/>
+          <w:sz w:val="22"/>
+          <w:shd w:fill="auto" w:val="clear"/>
+        </w:rPr>
+        <w:t xml:space="preserve">  background-color: #ff1a1a;</w:t>
+      </w:r>
+    </w:p>
+    <w:p>
+      <w:pPr>
+        <w:spacing w:before="0" w:after="0" w:line="240"/>
+        <w:ind w:right="0" w:left="0" w:firstLine="0"/>
+        <w:jc w:val="left"/>
+        <w:rPr>
+          <w:rFonts w:ascii="Calibri" w:hAnsi="Calibri" w:cs="Calibri" w:eastAsia="Calibri"/>
+          <w:color w:val="auto"/>
+          <w:spacing w:val="0"/>
+          <w:position w:val="0"/>
+          <w:sz w:val="22"/>
+          <w:shd w:fill="auto" w:val="clear"/>
+        </w:rPr>
+      </w:pPr>
+      <w:r>
+        <w:rPr>
+          <w:rFonts w:ascii="Calibri" w:hAnsi="Calibri" w:cs="Calibri" w:eastAsia="Calibri"/>
+          <w:color w:val="auto"/>
+          <w:spacing w:val="0"/>
+          <w:position w:val="0"/>
+          <w:sz w:val="22"/>
+          <w:shd w:fill="auto" w:val="clear"/>
+        </w:rPr>
+        <w:t xml:space="preserve">}</w:t>
+      </w:r>
+    </w:p>
+    <w:p>
+      <w:pPr>
+        <w:spacing w:before="0" w:after="0" w:line="240"/>
+        <w:ind w:right="0" w:left="0" w:firstLine="0"/>
+        <w:jc w:val="left"/>
+        <w:rPr>
+          <w:rFonts w:ascii="Calibri" w:hAnsi="Calibri" w:cs="Calibri" w:eastAsia="Calibri"/>
+          <w:color w:val="auto"/>
+          <w:spacing w:val="0"/>
+          <w:position w:val="0"/>
+          <w:sz w:val="22"/>
+          <w:shd w:fill="auto" w:val="clear"/>
+        </w:rPr>
+      </w:pPr>
+    </w:p>
+    <w:p>
+      <w:pPr>
+        <w:spacing w:before="0" w:after="0" w:line="240"/>
+        <w:ind w:right="0" w:left="0" w:firstLine="0"/>
+        <w:jc w:val="left"/>
+        <w:rPr>
+          <w:rFonts w:ascii="Calibri" w:hAnsi="Calibri" w:cs="Calibri" w:eastAsia="Calibri"/>
+          <w:color w:val="auto"/>
+          <w:spacing w:val="0"/>
+          <w:position w:val="0"/>
+          <w:sz w:val="22"/>
+          <w:shd w:fill="auto" w:val="clear"/>
+        </w:rPr>
+      </w:pPr>
+      <w:r>
+        <w:rPr>
+          <w:rFonts w:ascii="Calibri" w:hAnsi="Calibri" w:cs="Calibri" w:eastAsia="Calibri"/>
+          <w:color w:val="auto"/>
+          <w:spacing w:val="0"/>
+          <w:position w:val="0"/>
+          <w:sz w:val="22"/>
+          <w:shd w:fill="auto" w:val="clear"/>
+        </w:rPr>
+        <w:t xml:space="preserve">.error-message {</w:t>
+      </w:r>
+    </w:p>
+    <w:p>
+      <w:pPr>
+        <w:spacing w:before="0" w:after="0" w:line="240"/>
+        <w:ind w:right="0" w:left="0" w:firstLine="0"/>
+        <w:jc w:val="left"/>
+        <w:rPr>
+          <w:rFonts w:ascii="Calibri" w:hAnsi="Calibri" w:cs="Calibri" w:eastAsia="Calibri"/>
+          <w:color w:val="auto"/>
+          <w:spacing w:val="0"/>
+          <w:position w:val="0"/>
+          <w:sz w:val="22"/>
+          <w:shd w:fill="auto" w:val="clear"/>
+        </w:rPr>
+      </w:pPr>
+      <w:r>
+        <w:rPr>
+          <w:rFonts w:ascii="Calibri" w:hAnsi="Calibri" w:cs="Calibri" w:eastAsia="Calibri"/>
+          <w:color w:val="auto"/>
+          <w:spacing w:val="0"/>
+          <w:position w:val="0"/>
+          <w:sz w:val="22"/>
+          <w:shd w:fill="auto" w:val="clear"/>
+        </w:rPr>
+        <w:t xml:space="preserve">  color: red;</w:t>
+      </w:r>
+    </w:p>
+    <w:p>
+      <w:pPr>
+        <w:spacing w:before="0" w:after="0" w:line="240"/>
+        <w:ind w:right="0" w:left="0" w:firstLine="0"/>
+        <w:jc w:val="left"/>
+        <w:rPr>
+          <w:rFonts w:ascii="Calibri" w:hAnsi="Calibri" w:cs="Calibri" w:eastAsia="Calibri"/>
+          <w:color w:val="auto"/>
+          <w:spacing w:val="0"/>
+          <w:position w:val="0"/>
+          <w:sz w:val="22"/>
+          <w:shd w:fill="auto" w:val="clear"/>
+        </w:rPr>
+      </w:pPr>
+      <w:r>
+        <w:rPr>
+          <w:rFonts w:ascii="Calibri" w:hAnsi="Calibri" w:cs="Calibri" w:eastAsia="Calibri"/>
+          <w:color w:val="auto"/>
+          <w:spacing w:val="0"/>
+          <w:position w:val="0"/>
+          <w:sz w:val="22"/>
+          <w:shd w:fill="auto" w:val="clear"/>
+        </w:rPr>
+        <w:t xml:space="preserve">  margin-top: 10px;</w:t>
+      </w:r>
+    </w:p>
+    <w:p>
+      <w:pPr>
+        <w:spacing w:before="0" w:after="0" w:line="240"/>
+        <w:ind w:right="0" w:left="0" w:firstLine="0"/>
+        <w:jc w:val="left"/>
+        <w:rPr>
+          <w:rFonts w:ascii="Calibri" w:hAnsi="Calibri" w:cs="Calibri" w:eastAsia="Calibri"/>
+          <w:color w:val="auto"/>
+          <w:spacing w:val="0"/>
+          <w:position w:val="0"/>
+          <w:sz w:val="22"/>
+          <w:shd w:fill="auto" w:val="clear"/>
+        </w:rPr>
+      </w:pPr>
+      <w:r>
+        <w:rPr>
+          <w:rFonts w:ascii="Calibri" w:hAnsi="Calibri" w:cs="Calibri" w:eastAsia="Calibri"/>
+          <w:color w:val="auto"/>
+          <w:spacing w:val="0"/>
+          <w:position w:val="0"/>
+          <w:sz w:val="22"/>
+          <w:shd w:fill="auto" w:val="clear"/>
+        </w:rPr>
+        <w:t xml:space="preserve">}</w:t>
+      </w:r>
+    </w:p>
+    <w:p>
+      <w:pPr>
+        <w:spacing w:before="0" w:after="0" w:line="240"/>
+        <w:ind w:right="0" w:left="0" w:firstLine="0"/>
+        <w:jc w:val="left"/>
+        <w:rPr>
+          <w:rFonts w:ascii="Calibri" w:hAnsi="Calibri" w:cs="Calibri" w:eastAsia="Calibri"/>
+          <w:color w:val="auto"/>
+          <w:spacing w:val="0"/>
+          <w:position w:val="0"/>
+          <w:sz w:val="22"/>
+          <w:shd w:fill="auto" w:val="clear"/>
+        </w:rPr>
+      </w:pPr>
+      <w:r>
+        <w:rPr>
+          <w:rFonts w:ascii="Calibri" w:hAnsi="Calibri" w:cs="Calibri" w:eastAsia="Calibri"/>
+          <w:color w:val="auto"/>
+          <w:spacing w:val="0"/>
+          <w:position w:val="0"/>
+          <w:sz w:val="22"/>
+          <w:shd w:fill="auto" w:val="clear"/>
+        </w:rPr>
+        <w:t xml:space="preserve">&lt;/style&gt;</w:t>
+      </w:r>
+    </w:p>
+    <w:p>
+      <w:pPr>
+        <w:spacing w:before="0" w:after="0" w:line="240"/>
+        <w:ind w:right="0" w:left="0" w:firstLine="0"/>
+        <w:jc w:val="left"/>
+        <w:rPr>
+          <w:rFonts w:ascii="Calibri" w:hAnsi="Calibri" w:cs="Calibri" w:eastAsia="Calibri"/>
+          <w:color w:val="auto"/>
+          <w:spacing w:val="0"/>
+          <w:position w:val="0"/>
+          <w:sz w:val="22"/>
+          <w:shd w:fill="auto" w:val="clear"/>
+        </w:rPr>
+      </w:pPr>
+    </w:p>
+    <w:p>
+      <w:pPr>
+        <w:spacing w:before="0" w:after="0" w:line="240"/>
+        <w:ind w:right="0" w:left="0" w:firstLine="0"/>
+        <w:jc w:val="left"/>
+        <w:rPr>
+          <w:rFonts w:ascii="Calibri" w:hAnsi="Calibri" w:cs="Calibri" w:eastAsia="Calibri"/>
+          <w:color w:val="auto"/>
+          <w:spacing w:val="0"/>
+          <w:position w:val="0"/>
+          <w:sz w:val="22"/>
+          <w:shd w:fill="auto" w:val="clear"/>
+        </w:rPr>
+      </w:pPr>
+    </w:p>
+    <w:p>
+      <w:pPr>
+        <w:spacing w:before="0" w:after="0" w:line="240"/>
+        <w:ind w:right="0" w:left="0" w:firstLine="0"/>
+        <w:jc w:val="left"/>
+        <w:rPr>
+          <w:rFonts w:ascii="Calibri" w:hAnsi="Calibri" w:cs="Calibri" w:eastAsia="Calibri"/>
+          <w:color w:val="auto"/>
+          <w:spacing w:val="0"/>
+          <w:position w:val="0"/>
+          <w:sz w:val="22"/>
+          <w:shd w:fill="auto" w:val="clear"/>
+        </w:rPr>
+      </w:pPr>
+      <w:r>
+        <w:rPr>
+          <w:rFonts w:ascii="Calibri" w:hAnsi="Calibri" w:cs="Calibri" w:eastAsia="Calibri"/>
+          <w:color w:val="auto"/>
+          <w:spacing w:val="0"/>
+          <w:position w:val="0"/>
+          <w:sz w:val="22"/>
+          <w:shd w:fill="auto" w:val="clear"/>
+        </w:rPr>
+        <w:t xml:space="preserve">while click on delete button then function run delete users .</w:t>
+      </w:r>
+    </w:p>
+    <w:p>
+      <w:pPr>
+        <w:spacing w:before="0" w:after="0" w:line="240"/>
+        <w:ind w:right="0" w:left="0" w:firstLine="0"/>
+        <w:jc w:val="left"/>
+        <w:rPr>
+          <w:rFonts w:ascii="Calibri" w:hAnsi="Calibri" w:cs="Calibri" w:eastAsia="Calibri"/>
+          <w:color w:val="auto"/>
+          <w:spacing w:val="0"/>
+          <w:position w:val="0"/>
+          <w:sz w:val="22"/>
+          <w:shd w:fill="auto" w:val="clear"/>
+        </w:rPr>
+      </w:pPr>
+    </w:p>
+    <w:p>
+      <w:pPr>
+        <w:spacing w:before="0" w:after="0" w:line="240"/>
+        <w:ind w:right="0" w:left="0" w:firstLine="0"/>
+        <w:jc w:val="left"/>
+        <w:rPr>
+          <w:rFonts w:ascii="Calibri" w:hAnsi="Calibri" w:cs="Calibri" w:eastAsia="Calibri"/>
+          <w:color w:val="auto"/>
+          <w:spacing w:val="0"/>
+          <w:position w:val="0"/>
+          <w:sz w:val="22"/>
+          <w:shd w:fill="auto" w:val="clear"/>
+        </w:rPr>
+      </w:pPr>
+      <w:r>
+        <w:rPr>
+          <w:rFonts w:ascii="Calibri" w:hAnsi="Calibri" w:cs="Calibri" w:eastAsia="Calibri"/>
+          <w:color w:val="auto"/>
+          <w:spacing w:val="0"/>
+          <w:position w:val="0"/>
+          <w:sz w:val="22"/>
+          <w:shd w:fill="auto" w:val="clear"/>
+        </w:rPr>
+        <w:t xml:space="preserve">++++++++++++++++++++++++++++++++++++++++++++++++++++++++++++++++++++++++++++++</w:t>
+      </w:r>
     </w:p>
   </w:body>
 </w:document>

</xml_diff>

<commit_message>
vue-router & router-link in vue Js
</commit_message>
<xml_diff>
--- a/blog/Process-install-project-v3.docx
+++ b/blog/Process-install-project-v3.docx
@@ -11093,6 +11093,4151 @@
         <w:t xml:space="preserve">++++++++++++++++++++++++++++++++++++++++++++++++++++++++++++++++++++++++++++++</w:t>
       </w:r>
     </w:p>
+    <w:p>
+      <w:pPr>
+        <w:spacing w:before="0" w:after="0" w:line="240"/>
+        <w:ind w:right="0" w:left="0" w:firstLine="0"/>
+        <w:jc w:val="left"/>
+        <w:rPr>
+          <w:rFonts w:ascii="Calibri" w:hAnsi="Calibri" w:cs="Calibri" w:eastAsia="Calibri"/>
+          <w:color w:val="auto"/>
+          <w:spacing w:val="0"/>
+          <w:position w:val="0"/>
+          <w:sz w:val="22"/>
+          <w:shd w:fill="auto" w:val="clear"/>
+        </w:rPr>
+      </w:pPr>
+    </w:p>
+    <w:p>
+      <w:pPr>
+        <w:spacing w:before="0" w:after="0" w:line="240"/>
+        <w:ind w:right="0" w:left="0" w:firstLine="0"/>
+        <w:jc w:val="left"/>
+        <w:rPr>
+          <w:rFonts w:ascii="Calibri" w:hAnsi="Calibri" w:cs="Calibri" w:eastAsia="Calibri"/>
+          <w:b/>
+          <w:color w:val="auto"/>
+          <w:spacing w:val="0"/>
+          <w:position w:val="0"/>
+          <w:sz w:val="22"/>
+          <w:shd w:fill="auto" w:val="clear"/>
+        </w:rPr>
+      </w:pPr>
+      <w:r>
+        <w:rPr>
+          <w:rFonts w:ascii="Calibri" w:hAnsi="Calibri" w:cs="Calibri" w:eastAsia="Calibri"/>
+          <w:b/>
+          <w:color w:val="auto"/>
+          <w:spacing w:val="0"/>
+          <w:position w:val="0"/>
+          <w:sz w:val="22"/>
+          <w:shd w:fill="auto" w:val="clear"/>
+        </w:rPr>
+        <w:t xml:space="preserve">Basic Routing | Vue router part 1   &gt;&gt;&gt;&gt;&gt;</w:t>
+      </w:r>
+    </w:p>
+    <w:p>
+      <w:pPr>
+        <w:spacing w:before="0" w:after="0" w:line="240"/>
+        <w:ind w:right="0" w:left="0" w:firstLine="0"/>
+        <w:jc w:val="left"/>
+        <w:rPr>
+          <w:rFonts w:ascii="Calibri" w:hAnsi="Calibri" w:cs="Calibri" w:eastAsia="Calibri"/>
+          <w:b/>
+          <w:color w:val="auto"/>
+          <w:spacing w:val="0"/>
+          <w:position w:val="0"/>
+          <w:sz w:val="22"/>
+          <w:shd w:fill="auto" w:val="clear"/>
+        </w:rPr>
+      </w:pPr>
+    </w:p>
+    <w:p>
+      <w:pPr>
+        <w:spacing w:before="0" w:after="0" w:line="240"/>
+        <w:ind w:right="0" w:left="0" w:firstLine="0"/>
+        <w:jc w:val="left"/>
+        <w:rPr>
+          <w:rFonts w:ascii="Calibri" w:hAnsi="Calibri" w:cs="Calibri" w:eastAsia="Calibri"/>
+          <w:color w:val="auto"/>
+          <w:spacing w:val="0"/>
+          <w:position w:val="0"/>
+          <w:sz w:val="22"/>
+          <w:shd w:fill="auto" w:val="clear"/>
+        </w:rPr>
+      </w:pPr>
+      <w:r>
+        <w:rPr>
+          <w:rFonts w:ascii="Calibri" w:hAnsi="Calibri" w:cs="Calibri" w:eastAsia="Calibri"/>
+          <w:color w:val="auto"/>
+          <w:spacing w:val="0"/>
+          <w:position w:val="0"/>
+          <w:sz w:val="22"/>
+          <w:shd w:fill="auto" w:val="clear"/>
+        </w:rPr>
+        <w:t xml:space="preserve">install package for router in vue Js ...</w:t>
+      </w:r>
+    </w:p>
+    <w:p>
+      <w:pPr>
+        <w:spacing w:before="0" w:after="0" w:line="240"/>
+        <w:ind w:right="0" w:left="0" w:firstLine="0"/>
+        <w:jc w:val="left"/>
+        <w:rPr>
+          <w:rFonts w:ascii="Calibri" w:hAnsi="Calibri" w:cs="Calibri" w:eastAsia="Calibri"/>
+          <w:color w:val="auto"/>
+          <w:spacing w:val="0"/>
+          <w:position w:val="0"/>
+          <w:sz w:val="22"/>
+          <w:shd w:fill="auto" w:val="clear"/>
+        </w:rPr>
+      </w:pPr>
+    </w:p>
+    <w:p>
+      <w:pPr>
+        <w:spacing w:before="0" w:after="0" w:line="240"/>
+        <w:ind w:right="0" w:left="0" w:firstLine="0"/>
+        <w:jc w:val="left"/>
+        <w:rPr>
+          <w:rFonts w:ascii="Calibri" w:hAnsi="Calibri" w:cs="Calibri" w:eastAsia="Calibri"/>
+          <w:color w:val="auto"/>
+          <w:spacing w:val="0"/>
+          <w:position w:val="0"/>
+          <w:sz w:val="22"/>
+          <w:shd w:fill="auto" w:val="clear"/>
+        </w:rPr>
+      </w:pPr>
+      <w:r>
+        <w:rPr>
+          <w:rFonts w:ascii="Calibri" w:hAnsi="Calibri" w:cs="Calibri" w:eastAsia="Calibri"/>
+          <w:color w:val="auto"/>
+          <w:spacing w:val="0"/>
+          <w:position w:val="0"/>
+          <w:sz w:val="22"/>
+          <w:shd w:fill="auto" w:val="clear"/>
+        </w:rPr>
+        <w:t xml:space="preserve"># npm install vue-router</w:t>
+      </w:r>
+    </w:p>
+    <w:p>
+      <w:pPr>
+        <w:spacing w:before="0" w:after="0" w:line="240"/>
+        <w:ind w:right="0" w:left="0" w:firstLine="0"/>
+        <w:jc w:val="left"/>
+        <w:rPr>
+          <w:rFonts w:ascii="Calibri" w:hAnsi="Calibri" w:cs="Calibri" w:eastAsia="Calibri"/>
+          <w:color w:val="auto"/>
+          <w:spacing w:val="0"/>
+          <w:position w:val="0"/>
+          <w:sz w:val="22"/>
+          <w:shd w:fill="auto" w:val="clear"/>
+        </w:rPr>
+      </w:pPr>
+    </w:p>
+    <w:p>
+      <w:pPr>
+        <w:spacing w:before="0" w:after="0" w:line="240"/>
+        <w:ind w:right="0" w:left="0" w:firstLine="0"/>
+        <w:jc w:val="left"/>
+        <w:rPr>
+          <w:rFonts w:ascii="Calibri" w:hAnsi="Calibri" w:cs="Calibri" w:eastAsia="Calibri"/>
+          <w:color w:val="auto"/>
+          <w:spacing w:val="0"/>
+          <w:position w:val="0"/>
+          <w:sz w:val="22"/>
+          <w:shd w:fill="auto" w:val="clear"/>
+        </w:rPr>
+      </w:pPr>
+      <w:r>
+        <w:rPr>
+          <w:rFonts w:ascii="Calibri" w:hAnsi="Calibri" w:cs="Calibri" w:eastAsia="Calibri"/>
+          <w:color w:val="auto"/>
+          <w:spacing w:val="0"/>
+          <w:position w:val="0"/>
+          <w:sz w:val="22"/>
+          <w:shd w:fill="auto" w:val="clear"/>
+        </w:rPr>
+        <w:t xml:space="preserve">create two component about &amp; home then load code ..</w:t>
+      </w:r>
+    </w:p>
+    <w:p>
+      <w:pPr>
+        <w:spacing w:before="0" w:after="0" w:line="240"/>
+        <w:ind w:right="0" w:left="0" w:firstLine="0"/>
+        <w:jc w:val="left"/>
+        <w:rPr>
+          <w:rFonts w:ascii="Calibri" w:hAnsi="Calibri" w:cs="Calibri" w:eastAsia="Calibri"/>
+          <w:color w:val="auto"/>
+          <w:spacing w:val="0"/>
+          <w:position w:val="0"/>
+          <w:sz w:val="22"/>
+          <w:shd w:fill="auto" w:val="clear"/>
+        </w:rPr>
+      </w:pPr>
+    </w:p>
+    <w:p>
+      <w:pPr>
+        <w:spacing w:before="0" w:after="0" w:line="240"/>
+        <w:ind w:right="0" w:left="0" w:firstLine="0"/>
+        <w:jc w:val="left"/>
+        <w:rPr>
+          <w:rFonts w:ascii="Calibri" w:hAnsi="Calibri" w:cs="Calibri" w:eastAsia="Calibri"/>
+          <w:color w:val="auto"/>
+          <w:spacing w:val="0"/>
+          <w:position w:val="0"/>
+          <w:sz w:val="22"/>
+          <w:shd w:fill="auto" w:val="clear"/>
+        </w:rPr>
+      </w:pPr>
+      <w:r>
+        <w:rPr>
+          <w:rFonts w:ascii="Calibri" w:hAnsi="Calibri" w:cs="Calibri" w:eastAsia="Calibri"/>
+          <w:color w:val="auto"/>
+          <w:spacing w:val="0"/>
+          <w:position w:val="0"/>
+          <w:sz w:val="22"/>
+          <w:shd w:fill="auto" w:val="clear"/>
+        </w:rPr>
+        <w:t xml:space="preserve">after install write some code  in main.js file   &gt;&gt;&gt;&gt;</w:t>
+      </w:r>
+    </w:p>
+    <w:p>
+      <w:pPr>
+        <w:spacing w:before="0" w:after="0" w:line="240"/>
+        <w:ind w:right="0" w:left="0" w:firstLine="0"/>
+        <w:jc w:val="left"/>
+        <w:rPr>
+          <w:rFonts w:ascii="Calibri" w:hAnsi="Calibri" w:cs="Calibri" w:eastAsia="Calibri"/>
+          <w:color w:val="auto"/>
+          <w:spacing w:val="0"/>
+          <w:position w:val="0"/>
+          <w:sz w:val="22"/>
+          <w:shd w:fill="auto" w:val="clear"/>
+        </w:rPr>
+      </w:pPr>
+    </w:p>
+    <w:p>
+      <w:pPr>
+        <w:spacing w:before="0" w:after="0" w:line="240"/>
+        <w:ind w:right="0" w:left="0" w:firstLine="0"/>
+        <w:jc w:val="left"/>
+        <w:rPr>
+          <w:rFonts w:ascii="Calibri" w:hAnsi="Calibri" w:cs="Calibri" w:eastAsia="Calibri"/>
+          <w:b/>
+          <w:color w:val="auto"/>
+          <w:spacing w:val="0"/>
+          <w:position w:val="0"/>
+          <w:sz w:val="22"/>
+          <w:shd w:fill="auto" w:val="clear"/>
+        </w:rPr>
+      </w:pPr>
+      <w:r>
+        <w:rPr>
+          <w:rFonts w:ascii="Calibri" w:hAnsi="Calibri" w:cs="Calibri" w:eastAsia="Calibri"/>
+          <w:b/>
+          <w:color w:val="auto"/>
+          <w:spacing w:val="0"/>
+          <w:position w:val="0"/>
+          <w:sz w:val="22"/>
+          <w:shd w:fill="auto" w:val="clear"/>
+        </w:rPr>
+        <w:t xml:space="preserve">Main.js  &gt;&gt;&gt;</w:t>
+      </w:r>
+    </w:p>
+    <w:p>
+      <w:pPr>
+        <w:spacing w:before="0" w:after="0" w:line="240"/>
+        <w:ind w:right="0" w:left="0" w:firstLine="0"/>
+        <w:jc w:val="left"/>
+        <w:rPr>
+          <w:rFonts w:ascii="Calibri" w:hAnsi="Calibri" w:cs="Calibri" w:eastAsia="Calibri"/>
+          <w:color w:val="auto"/>
+          <w:spacing w:val="0"/>
+          <w:position w:val="0"/>
+          <w:sz w:val="22"/>
+          <w:shd w:fill="auto" w:val="clear"/>
+        </w:rPr>
+      </w:pPr>
+    </w:p>
+    <w:p>
+      <w:pPr>
+        <w:spacing w:before="0" w:after="0" w:line="240"/>
+        <w:ind w:right="0" w:left="0" w:firstLine="0"/>
+        <w:jc w:val="left"/>
+        <w:rPr>
+          <w:rFonts w:ascii="Calibri" w:hAnsi="Calibri" w:cs="Calibri" w:eastAsia="Calibri"/>
+          <w:color w:val="auto"/>
+          <w:spacing w:val="0"/>
+          <w:position w:val="0"/>
+          <w:sz w:val="22"/>
+          <w:shd w:fill="auto" w:val="clear"/>
+        </w:rPr>
+      </w:pPr>
+      <w:r>
+        <w:rPr>
+          <w:rFonts w:ascii="Calibri" w:hAnsi="Calibri" w:cs="Calibri" w:eastAsia="Calibri"/>
+          <w:color w:val="auto"/>
+          <w:spacing w:val="0"/>
+          <w:position w:val="0"/>
+          <w:sz w:val="22"/>
+          <w:shd w:fill="auto" w:val="clear"/>
+        </w:rPr>
+        <w:t xml:space="preserve">// Import Vue and App component</w:t>
+      </w:r>
+    </w:p>
+    <w:p>
+      <w:pPr>
+        <w:spacing w:before="0" w:after="0" w:line="240"/>
+        <w:ind w:right="0" w:left="0" w:firstLine="0"/>
+        <w:jc w:val="left"/>
+        <w:rPr>
+          <w:rFonts w:ascii="Calibri" w:hAnsi="Calibri" w:cs="Calibri" w:eastAsia="Calibri"/>
+          <w:color w:val="auto"/>
+          <w:spacing w:val="0"/>
+          <w:position w:val="0"/>
+          <w:sz w:val="22"/>
+          <w:shd w:fill="auto" w:val="clear"/>
+        </w:rPr>
+      </w:pPr>
+      <w:r>
+        <w:rPr>
+          <w:rFonts w:ascii="Calibri" w:hAnsi="Calibri" w:cs="Calibri" w:eastAsia="Calibri"/>
+          <w:color w:val="auto"/>
+          <w:spacing w:val="0"/>
+          <w:position w:val="0"/>
+          <w:sz w:val="22"/>
+          <w:shd w:fill="auto" w:val="clear"/>
+        </w:rPr>
+        <w:t xml:space="preserve">import { createApp } from 'vue';</w:t>
+      </w:r>
+    </w:p>
+    <w:p>
+      <w:pPr>
+        <w:spacing w:before="0" w:after="0" w:line="240"/>
+        <w:ind w:right="0" w:left="0" w:firstLine="0"/>
+        <w:jc w:val="left"/>
+        <w:rPr>
+          <w:rFonts w:ascii="Calibri" w:hAnsi="Calibri" w:cs="Calibri" w:eastAsia="Calibri"/>
+          <w:color w:val="auto"/>
+          <w:spacing w:val="0"/>
+          <w:position w:val="0"/>
+          <w:sz w:val="22"/>
+          <w:shd w:fill="auto" w:val="clear"/>
+        </w:rPr>
+      </w:pPr>
+      <w:r>
+        <w:rPr>
+          <w:rFonts w:ascii="Calibri" w:hAnsi="Calibri" w:cs="Calibri" w:eastAsia="Calibri"/>
+          <w:color w:val="auto"/>
+          <w:spacing w:val="0"/>
+          <w:position w:val="0"/>
+          <w:sz w:val="22"/>
+          <w:shd w:fill="auto" w:val="clear"/>
+        </w:rPr>
+        <w:t xml:space="preserve">import App from './App.vue';</w:t>
+      </w:r>
+    </w:p>
+    <w:p>
+      <w:pPr>
+        <w:spacing w:before="0" w:after="0" w:line="240"/>
+        <w:ind w:right="0" w:left="0" w:firstLine="0"/>
+        <w:jc w:val="left"/>
+        <w:rPr>
+          <w:rFonts w:ascii="Calibri" w:hAnsi="Calibri" w:cs="Calibri" w:eastAsia="Calibri"/>
+          <w:color w:val="auto"/>
+          <w:spacing w:val="0"/>
+          <w:position w:val="0"/>
+          <w:sz w:val="22"/>
+          <w:shd w:fill="auto" w:val="clear"/>
+        </w:rPr>
+      </w:pPr>
+    </w:p>
+    <w:p>
+      <w:pPr>
+        <w:spacing w:before="0" w:after="0" w:line="240"/>
+        <w:ind w:right="0" w:left="0" w:firstLine="0"/>
+        <w:jc w:val="left"/>
+        <w:rPr>
+          <w:rFonts w:ascii="Calibri" w:hAnsi="Calibri" w:cs="Calibri" w:eastAsia="Calibri"/>
+          <w:color w:val="auto"/>
+          <w:spacing w:val="0"/>
+          <w:position w:val="0"/>
+          <w:sz w:val="22"/>
+          <w:shd w:fill="auto" w:val="clear"/>
+        </w:rPr>
+      </w:pPr>
+      <w:r>
+        <w:rPr>
+          <w:rFonts w:ascii="Calibri" w:hAnsi="Calibri" w:cs="Calibri" w:eastAsia="Calibri"/>
+          <w:color w:val="auto"/>
+          <w:spacing w:val="0"/>
+          <w:position w:val="0"/>
+          <w:sz w:val="22"/>
+          <w:shd w:fill="auto" w:val="clear"/>
+        </w:rPr>
+        <w:t xml:space="preserve">// Import Bootstrap and BootstrapVue 3 CSS files</w:t>
+      </w:r>
+    </w:p>
+    <w:p>
+      <w:pPr>
+        <w:spacing w:before="0" w:after="0" w:line="240"/>
+        <w:ind w:right="0" w:left="0" w:firstLine="0"/>
+        <w:jc w:val="left"/>
+        <w:rPr>
+          <w:rFonts w:ascii="Calibri" w:hAnsi="Calibri" w:cs="Calibri" w:eastAsia="Calibri"/>
+          <w:color w:val="auto"/>
+          <w:spacing w:val="0"/>
+          <w:position w:val="0"/>
+          <w:sz w:val="22"/>
+          <w:shd w:fill="auto" w:val="clear"/>
+        </w:rPr>
+      </w:pPr>
+      <w:r>
+        <w:rPr>
+          <w:rFonts w:ascii="Calibri" w:hAnsi="Calibri" w:cs="Calibri" w:eastAsia="Calibri"/>
+          <w:color w:val="auto"/>
+          <w:spacing w:val="0"/>
+          <w:position w:val="0"/>
+          <w:sz w:val="22"/>
+          <w:shd w:fill="auto" w:val="clear"/>
+        </w:rPr>
+        <w:t xml:space="preserve">import 'bootstrap/dist/css/bootstrap.css';</w:t>
+      </w:r>
+    </w:p>
+    <w:p>
+      <w:pPr>
+        <w:spacing w:before="0" w:after="0" w:line="240"/>
+        <w:ind w:right="0" w:left="0" w:firstLine="0"/>
+        <w:jc w:val="left"/>
+        <w:rPr>
+          <w:rFonts w:ascii="Calibri" w:hAnsi="Calibri" w:cs="Calibri" w:eastAsia="Calibri"/>
+          <w:color w:val="auto"/>
+          <w:spacing w:val="0"/>
+          <w:position w:val="0"/>
+          <w:sz w:val="22"/>
+          <w:shd w:fill="auto" w:val="clear"/>
+        </w:rPr>
+      </w:pPr>
+      <w:r>
+        <w:rPr>
+          <w:rFonts w:ascii="Calibri" w:hAnsi="Calibri" w:cs="Calibri" w:eastAsia="Calibri"/>
+          <w:color w:val="auto"/>
+          <w:spacing w:val="0"/>
+          <w:position w:val="0"/>
+          <w:sz w:val="22"/>
+          <w:shd w:fill="auto" w:val="clear"/>
+        </w:rPr>
+        <w:t xml:space="preserve">import 'bootstrap-vue-3/dist/bootstrap-vue-3.css';</w:t>
+      </w:r>
+    </w:p>
+    <w:p>
+      <w:pPr>
+        <w:spacing w:before="0" w:after="0" w:line="240"/>
+        <w:ind w:right="0" w:left="0" w:firstLine="0"/>
+        <w:jc w:val="left"/>
+        <w:rPr>
+          <w:rFonts w:ascii="Calibri" w:hAnsi="Calibri" w:cs="Calibri" w:eastAsia="Calibri"/>
+          <w:color w:val="auto"/>
+          <w:spacing w:val="0"/>
+          <w:position w:val="0"/>
+          <w:sz w:val="22"/>
+          <w:shd w:fill="auto" w:val="clear"/>
+        </w:rPr>
+      </w:pPr>
+    </w:p>
+    <w:p>
+      <w:pPr>
+        <w:spacing w:before="0" w:after="0" w:line="240"/>
+        <w:ind w:right="0" w:left="0" w:firstLine="0"/>
+        <w:jc w:val="left"/>
+        <w:rPr>
+          <w:rFonts w:ascii="Calibri" w:hAnsi="Calibri" w:cs="Calibri" w:eastAsia="Calibri"/>
+          <w:color w:val="auto"/>
+          <w:spacing w:val="0"/>
+          <w:position w:val="0"/>
+          <w:sz w:val="22"/>
+          <w:shd w:fill="auto" w:val="clear"/>
+        </w:rPr>
+      </w:pPr>
+      <w:r>
+        <w:rPr>
+          <w:rFonts w:ascii="Calibri" w:hAnsi="Calibri" w:cs="Calibri" w:eastAsia="Calibri"/>
+          <w:color w:val="auto"/>
+          <w:spacing w:val="0"/>
+          <w:position w:val="0"/>
+          <w:sz w:val="22"/>
+          <w:shd w:fill="auto" w:val="clear"/>
+        </w:rPr>
+        <w:t xml:space="preserve">// Import BootstrapVue 3</w:t>
+      </w:r>
+    </w:p>
+    <w:p>
+      <w:pPr>
+        <w:spacing w:before="0" w:after="0" w:line="240"/>
+        <w:ind w:right="0" w:left="0" w:firstLine="0"/>
+        <w:jc w:val="left"/>
+        <w:rPr>
+          <w:rFonts w:ascii="Calibri" w:hAnsi="Calibri" w:cs="Calibri" w:eastAsia="Calibri"/>
+          <w:color w:val="auto"/>
+          <w:spacing w:val="0"/>
+          <w:position w:val="0"/>
+          <w:sz w:val="22"/>
+          <w:shd w:fill="auto" w:val="clear"/>
+        </w:rPr>
+      </w:pPr>
+      <w:r>
+        <w:rPr>
+          <w:rFonts w:ascii="Calibri" w:hAnsi="Calibri" w:cs="Calibri" w:eastAsia="Calibri"/>
+          <w:color w:val="auto"/>
+          <w:spacing w:val="0"/>
+          <w:position w:val="0"/>
+          <w:sz w:val="22"/>
+          <w:shd w:fill="auto" w:val="clear"/>
+        </w:rPr>
+        <w:t xml:space="preserve">import BootstrapVue3 from 'bootstrap-vue-3';</w:t>
+      </w:r>
+    </w:p>
+    <w:p>
+      <w:pPr>
+        <w:spacing w:before="0" w:after="0" w:line="240"/>
+        <w:ind w:right="0" w:left="0" w:firstLine="0"/>
+        <w:jc w:val="left"/>
+        <w:rPr>
+          <w:rFonts w:ascii="Calibri" w:hAnsi="Calibri" w:cs="Calibri" w:eastAsia="Calibri"/>
+          <w:color w:val="auto"/>
+          <w:spacing w:val="0"/>
+          <w:position w:val="0"/>
+          <w:sz w:val="22"/>
+          <w:shd w:fill="auto" w:val="clear"/>
+        </w:rPr>
+      </w:pPr>
+    </w:p>
+    <w:p>
+      <w:pPr>
+        <w:spacing w:before="0" w:after="0" w:line="240"/>
+        <w:ind w:right="0" w:left="0" w:firstLine="0"/>
+        <w:jc w:val="left"/>
+        <w:rPr>
+          <w:rFonts w:ascii="Calibri" w:hAnsi="Calibri" w:cs="Calibri" w:eastAsia="Calibri"/>
+          <w:b/>
+          <w:color w:val="auto"/>
+          <w:spacing w:val="0"/>
+          <w:position w:val="0"/>
+          <w:sz w:val="22"/>
+          <w:shd w:fill="auto" w:val="clear"/>
+        </w:rPr>
+      </w:pPr>
+      <w:r>
+        <w:rPr>
+          <w:rFonts w:ascii="Calibri" w:hAnsi="Calibri" w:cs="Calibri" w:eastAsia="Calibri"/>
+          <w:b/>
+          <w:color w:val="auto"/>
+          <w:spacing w:val="0"/>
+          <w:position w:val="0"/>
+          <w:sz w:val="22"/>
+          <w:shd w:fill="auto" w:val="clear"/>
+        </w:rPr>
+        <w:t xml:space="preserve">// Import Vue Router and necessary methods from vue-router</w:t>
+      </w:r>
+    </w:p>
+    <w:p>
+      <w:pPr>
+        <w:spacing w:before="0" w:after="0" w:line="240"/>
+        <w:ind w:right="0" w:left="0" w:firstLine="0"/>
+        <w:jc w:val="left"/>
+        <w:rPr>
+          <w:rFonts w:ascii="Calibri" w:hAnsi="Calibri" w:cs="Calibri" w:eastAsia="Calibri"/>
+          <w:b/>
+          <w:color w:val="auto"/>
+          <w:spacing w:val="0"/>
+          <w:position w:val="0"/>
+          <w:sz w:val="22"/>
+          <w:shd w:fill="auto" w:val="clear"/>
+        </w:rPr>
+      </w:pPr>
+      <w:r>
+        <w:rPr>
+          <w:rFonts w:ascii="Calibri" w:hAnsi="Calibri" w:cs="Calibri" w:eastAsia="Calibri"/>
+          <w:b/>
+          <w:color w:val="auto"/>
+          <w:spacing w:val="0"/>
+          <w:position w:val="0"/>
+          <w:sz w:val="22"/>
+          <w:shd w:fill="auto" w:val="clear"/>
+        </w:rPr>
+        <w:t xml:space="preserve">import { createRouter, createWebHistory } from 'vue-router';</w:t>
+      </w:r>
+    </w:p>
+    <w:p>
+      <w:pPr>
+        <w:spacing w:before="0" w:after="0" w:line="240"/>
+        <w:ind w:right="0" w:left="0" w:firstLine="0"/>
+        <w:jc w:val="left"/>
+        <w:rPr>
+          <w:rFonts w:ascii="Calibri" w:hAnsi="Calibri" w:cs="Calibri" w:eastAsia="Calibri"/>
+          <w:b/>
+          <w:color w:val="auto"/>
+          <w:spacing w:val="0"/>
+          <w:position w:val="0"/>
+          <w:sz w:val="22"/>
+          <w:shd w:fill="auto" w:val="clear"/>
+        </w:rPr>
+      </w:pPr>
+    </w:p>
+    <w:p>
+      <w:pPr>
+        <w:spacing w:before="0" w:after="0" w:line="240"/>
+        <w:ind w:right="0" w:left="0" w:firstLine="0"/>
+        <w:jc w:val="left"/>
+        <w:rPr>
+          <w:rFonts w:ascii="Calibri" w:hAnsi="Calibri" w:cs="Calibri" w:eastAsia="Calibri"/>
+          <w:b/>
+          <w:color w:val="auto"/>
+          <w:spacing w:val="0"/>
+          <w:position w:val="0"/>
+          <w:sz w:val="22"/>
+          <w:shd w:fill="auto" w:val="clear"/>
+        </w:rPr>
+      </w:pPr>
+      <w:r>
+        <w:rPr>
+          <w:rFonts w:ascii="Calibri" w:hAnsi="Calibri" w:cs="Calibri" w:eastAsia="Calibri"/>
+          <w:b/>
+          <w:color w:val="auto"/>
+          <w:spacing w:val="0"/>
+          <w:position w:val="0"/>
+          <w:sz w:val="22"/>
+          <w:shd w:fill="auto" w:val="clear"/>
+        </w:rPr>
+        <w:t xml:space="preserve">// Import the components for routing</w:t>
+      </w:r>
+    </w:p>
+    <w:p>
+      <w:pPr>
+        <w:spacing w:before="0" w:after="0" w:line="240"/>
+        <w:ind w:right="0" w:left="0" w:firstLine="0"/>
+        <w:jc w:val="left"/>
+        <w:rPr>
+          <w:rFonts w:ascii="Calibri" w:hAnsi="Calibri" w:cs="Calibri" w:eastAsia="Calibri"/>
+          <w:b/>
+          <w:color w:val="auto"/>
+          <w:spacing w:val="0"/>
+          <w:position w:val="0"/>
+          <w:sz w:val="22"/>
+          <w:shd w:fill="auto" w:val="clear"/>
+        </w:rPr>
+      </w:pPr>
+      <w:r>
+        <w:rPr>
+          <w:rFonts w:ascii="Calibri" w:hAnsi="Calibri" w:cs="Calibri" w:eastAsia="Calibri"/>
+          <w:b/>
+          <w:color w:val="auto"/>
+          <w:spacing w:val="0"/>
+          <w:position w:val="0"/>
+          <w:sz w:val="22"/>
+          <w:shd w:fill="auto" w:val="clear"/>
+        </w:rPr>
+        <w:t xml:space="preserve">import Home from './components/Home.vue';</w:t>
+      </w:r>
+    </w:p>
+    <w:p>
+      <w:pPr>
+        <w:spacing w:before="0" w:after="0" w:line="240"/>
+        <w:ind w:right="0" w:left="0" w:firstLine="0"/>
+        <w:jc w:val="left"/>
+        <w:rPr>
+          <w:rFonts w:ascii="Calibri" w:hAnsi="Calibri" w:cs="Calibri" w:eastAsia="Calibri"/>
+          <w:b/>
+          <w:color w:val="auto"/>
+          <w:spacing w:val="0"/>
+          <w:position w:val="0"/>
+          <w:sz w:val="22"/>
+          <w:shd w:fill="auto" w:val="clear"/>
+        </w:rPr>
+      </w:pPr>
+      <w:r>
+        <w:rPr>
+          <w:rFonts w:ascii="Calibri" w:hAnsi="Calibri" w:cs="Calibri" w:eastAsia="Calibri"/>
+          <w:b/>
+          <w:color w:val="auto"/>
+          <w:spacing w:val="0"/>
+          <w:position w:val="0"/>
+          <w:sz w:val="22"/>
+          <w:shd w:fill="auto" w:val="clear"/>
+        </w:rPr>
+        <w:t xml:space="preserve">import About from './components/About.vue';</w:t>
+      </w:r>
+    </w:p>
+    <w:p>
+      <w:pPr>
+        <w:spacing w:before="0" w:after="0" w:line="240"/>
+        <w:ind w:right="0" w:left="0" w:firstLine="0"/>
+        <w:jc w:val="left"/>
+        <w:rPr>
+          <w:rFonts w:ascii="Calibri" w:hAnsi="Calibri" w:cs="Calibri" w:eastAsia="Calibri"/>
+          <w:b/>
+          <w:color w:val="auto"/>
+          <w:spacing w:val="0"/>
+          <w:position w:val="0"/>
+          <w:sz w:val="22"/>
+          <w:shd w:fill="auto" w:val="clear"/>
+        </w:rPr>
+      </w:pPr>
+    </w:p>
+    <w:p>
+      <w:pPr>
+        <w:spacing w:before="0" w:after="0" w:line="240"/>
+        <w:ind w:right="0" w:left="0" w:firstLine="0"/>
+        <w:jc w:val="left"/>
+        <w:rPr>
+          <w:rFonts w:ascii="Calibri" w:hAnsi="Calibri" w:cs="Calibri" w:eastAsia="Calibri"/>
+          <w:b/>
+          <w:color w:val="auto"/>
+          <w:spacing w:val="0"/>
+          <w:position w:val="0"/>
+          <w:sz w:val="22"/>
+          <w:shd w:fill="auto" w:val="clear"/>
+        </w:rPr>
+      </w:pPr>
+      <w:r>
+        <w:rPr>
+          <w:rFonts w:ascii="Calibri" w:hAnsi="Calibri" w:cs="Calibri" w:eastAsia="Calibri"/>
+          <w:b/>
+          <w:color w:val="auto"/>
+          <w:spacing w:val="0"/>
+          <w:position w:val="0"/>
+          <w:sz w:val="22"/>
+          <w:shd w:fill="auto" w:val="clear"/>
+        </w:rPr>
+        <w:t xml:space="preserve">// Define the routes</w:t>
+      </w:r>
+    </w:p>
+    <w:p>
+      <w:pPr>
+        <w:spacing w:before="0" w:after="0" w:line="240"/>
+        <w:ind w:right="0" w:left="0" w:firstLine="0"/>
+        <w:jc w:val="left"/>
+        <w:rPr>
+          <w:rFonts w:ascii="Calibri" w:hAnsi="Calibri" w:cs="Calibri" w:eastAsia="Calibri"/>
+          <w:b/>
+          <w:color w:val="auto"/>
+          <w:spacing w:val="0"/>
+          <w:position w:val="0"/>
+          <w:sz w:val="22"/>
+          <w:shd w:fill="auto" w:val="clear"/>
+        </w:rPr>
+      </w:pPr>
+      <w:r>
+        <w:rPr>
+          <w:rFonts w:ascii="Calibri" w:hAnsi="Calibri" w:cs="Calibri" w:eastAsia="Calibri"/>
+          <w:b/>
+          <w:color w:val="auto"/>
+          <w:spacing w:val="0"/>
+          <w:position w:val="0"/>
+          <w:sz w:val="22"/>
+          <w:shd w:fill="auto" w:val="clear"/>
+        </w:rPr>
+        <w:t xml:space="preserve">const routes = [</w:t>
+      </w:r>
+    </w:p>
+    <w:p>
+      <w:pPr>
+        <w:spacing w:before="0" w:after="0" w:line="240"/>
+        <w:ind w:right="0" w:left="0" w:firstLine="0"/>
+        <w:jc w:val="left"/>
+        <w:rPr>
+          <w:rFonts w:ascii="Calibri" w:hAnsi="Calibri" w:cs="Calibri" w:eastAsia="Calibri"/>
+          <w:b/>
+          <w:color w:val="auto"/>
+          <w:spacing w:val="0"/>
+          <w:position w:val="0"/>
+          <w:sz w:val="22"/>
+          <w:shd w:fill="auto" w:val="clear"/>
+        </w:rPr>
+      </w:pPr>
+      <w:r>
+        <w:rPr>
+          <w:rFonts w:ascii="Calibri" w:hAnsi="Calibri" w:cs="Calibri" w:eastAsia="Calibri"/>
+          <w:b/>
+          <w:color w:val="auto"/>
+          <w:spacing w:val="0"/>
+          <w:position w:val="0"/>
+          <w:sz w:val="22"/>
+          <w:shd w:fill="auto" w:val="clear"/>
+        </w:rPr>
+        <w:t xml:space="preserve">  { path: '/', component: Home },</w:t>
+      </w:r>
+    </w:p>
+    <w:p>
+      <w:pPr>
+        <w:spacing w:before="0" w:after="0" w:line="240"/>
+        <w:ind w:right="0" w:left="0" w:firstLine="0"/>
+        <w:jc w:val="left"/>
+        <w:rPr>
+          <w:rFonts w:ascii="Calibri" w:hAnsi="Calibri" w:cs="Calibri" w:eastAsia="Calibri"/>
+          <w:b/>
+          <w:color w:val="auto"/>
+          <w:spacing w:val="0"/>
+          <w:position w:val="0"/>
+          <w:sz w:val="22"/>
+          <w:shd w:fill="auto" w:val="clear"/>
+        </w:rPr>
+      </w:pPr>
+      <w:r>
+        <w:rPr>
+          <w:rFonts w:ascii="Calibri" w:hAnsi="Calibri" w:cs="Calibri" w:eastAsia="Calibri"/>
+          <w:b/>
+          <w:color w:val="auto"/>
+          <w:spacing w:val="0"/>
+          <w:position w:val="0"/>
+          <w:sz w:val="22"/>
+          <w:shd w:fill="auto" w:val="clear"/>
+        </w:rPr>
+        <w:t xml:space="preserve">  { path: '/about', component: About },</w:t>
+      </w:r>
+    </w:p>
+    <w:p>
+      <w:pPr>
+        <w:spacing w:before="0" w:after="0" w:line="240"/>
+        <w:ind w:right="0" w:left="0" w:firstLine="0"/>
+        <w:jc w:val="left"/>
+        <w:rPr>
+          <w:rFonts w:ascii="Calibri" w:hAnsi="Calibri" w:cs="Calibri" w:eastAsia="Calibri"/>
+          <w:b/>
+          <w:color w:val="auto"/>
+          <w:spacing w:val="0"/>
+          <w:position w:val="0"/>
+          <w:sz w:val="22"/>
+          <w:shd w:fill="auto" w:val="clear"/>
+        </w:rPr>
+      </w:pPr>
+      <w:r>
+        <w:rPr>
+          <w:rFonts w:ascii="Calibri" w:hAnsi="Calibri" w:cs="Calibri" w:eastAsia="Calibri"/>
+          <w:b/>
+          <w:color w:val="auto"/>
+          <w:spacing w:val="0"/>
+          <w:position w:val="0"/>
+          <w:sz w:val="22"/>
+          <w:shd w:fill="auto" w:val="clear"/>
+        </w:rPr>
+        <w:t xml:space="preserve">];</w:t>
+      </w:r>
+    </w:p>
+    <w:p>
+      <w:pPr>
+        <w:spacing w:before="0" w:after="0" w:line="240"/>
+        <w:ind w:right="0" w:left="0" w:firstLine="0"/>
+        <w:jc w:val="left"/>
+        <w:rPr>
+          <w:rFonts w:ascii="Calibri" w:hAnsi="Calibri" w:cs="Calibri" w:eastAsia="Calibri"/>
+          <w:color w:val="auto"/>
+          <w:spacing w:val="0"/>
+          <w:position w:val="0"/>
+          <w:sz w:val="22"/>
+          <w:shd w:fill="auto" w:val="clear"/>
+        </w:rPr>
+      </w:pPr>
+    </w:p>
+    <w:p>
+      <w:pPr>
+        <w:spacing w:before="0" w:after="0" w:line="240"/>
+        <w:ind w:right="0" w:left="0" w:firstLine="0"/>
+        <w:jc w:val="left"/>
+        <w:rPr>
+          <w:rFonts w:ascii="Calibri" w:hAnsi="Calibri" w:cs="Calibri" w:eastAsia="Calibri"/>
+          <w:b/>
+          <w:color w:val="auto"/>
+          <w:spacing w:val="0"/>
+          <w:position w:val="0"/>
+          <w:sz w:val="22"/>
+          <w:shd w:fill="auto" w:val="clear"/>
+        </w:rPr>
+      </w:pPr>
+      <w:r>
+        <w:rPr>
+          <w:rFonts w:ascii="Calibri" w:hAnsi="Calibri" w:cs="Calibri" w:eastAsia="Calibri"/>
+          <w:b/>
+          <w:color w:val="auto"/>
+          <w:spacing w:val="0"/>
+          <w:position w:val="0"/>
+          <w:sz w:val="22"/>
+          <w:shd w:fill="auto" w:val="clear"/>
+        </w:rPr>
+        <w:t xml:space="preserve">// Create the router instance</w:t>
+      </w:r>
+    </w:p>
+    <w:p>
+      <w:pPr>
+        <w:spacing w:before="0" w:after="0" w:line="240"/>
+        <w:ind w:right="0" w:left="0" w:firstLine="0"/>
+        <w:jc w:val="left"/>
+        <w:rPr>
+          <w:rFonts w:ascii="Calibri" w:hAnsi="Calibri" w:cs="Calibri" w:eastAsia="Calibri"/>
+          <w:b/>
+          <w:color w:val="auto"/>
+          <w:spacing w:val="0"/>
+          <w:position w:val="0"/>
+          <w:sz w:val="22"/>
+          <w:shd w:fill="auto" w:val="clear"/>
+        </w:rPr>
+      </w:pPr>
+      <w:r>
+        <w:rPr>
+          <w:rFonts w:ascii="Calibri" w:hAnsi="Calibri" w:cs="Calibri" w:eastAsia="Calibri"/>
+          <w:b/>
+          <w:color w:val="auto"/>
+          <w:spacing w:val="0"/>
+          <w:position w:val="0"/>
+          <w:sz w:val="22"/>
+          <w:shd w:fill="auto" w:val="clear"/>
+        </w:rPr>
+        <w:t xml:space="preserve">const router = createRouter({</w:t>
+      </w:r>
+    </w:p>
+    <w:p>
+      <w:pPr>
+        <w:spacing w:before="0" w:after="0" w:line="240"/>
+        <w:ind w:right="0" w:left="0" w:firstLine="0"/>
+        <w:jc w:val="left"/>
+        <w:rPr>
+          <w:rFonts w:ascii="Calibri" w:hAnsi="Calibri" w:cs="Calibri" w:eastAsia="Calibri"/>
+          <w:b/>
+          <w:color w:val="auto"/>
+          <w:spacing w:val="0"/>
+          <w:position w:val="0"/>
+          <w:sz w:val="22"/>
+          <w:shd w:fill="auto" w:val="clear"/>
+        </w:rPr>
+      </w:pPr>
+      <w:r>
+        <w:rPr>
+          <w:rFonts w:ascii="Calibri" w:hAnsi="Calibri" w:cs="Calibri" w:eastAsia="Calibri"/>
+          <w:b/>
+          <w:color w:val="auto"/>
+          <w:spacing w:val="0"/>
+          <w:position w:val="0"/>
+          <w:sz w:val="22"/>
+          <w:shd w:fill="auto" w:val="clear"/>
+        </w:rPr>
+        <w:t xml:space="preserve">  history: createWebHistory(),</w:t>
+      </w:r>
+    </w:p>
+    <w:p>
+      <w:pPr>
+        <w:spacing w:before="0" w:after="0" w:line="240"/>
+        <w:ind w:right="0" w:left="0" w:firstLine="0"/>
+        <w:jc w:val="left"/>
+        <w:rPr>
+          <w:rFonts w:ascii="Calibri" w:hAnsi="Calibri" w:cs="Calibri" w:eastAsia="Calibri"/>
+          <w:b/>
+          <w:color w:val="auto"/>
+          <w:spacing w:val="0"/>
+          <w:position w:val="0"/>
+          <w:sz w:val="22"/>
+          <w:shd w:fill="auto" w:val="clear"/>
+        </w:rPr>
+      </w:pPr>
+      <w:r>
+        <w:rPr>
+          <w:rFonts w:ascii="Calibri" w:hAnsi="Calibri" w:cs="Calibri" w:eastAsia="Calibri"/>
+          <w:b/>
+          <w:color w:val="auto"/>
+          <w:spacing w:val="0"/>
+          <w:position w:val="0"/>
+          <w:sz w:val="22"/>
+          <w:shd w:fill="auto" w:val="clear"/>
+        </w:rPr>
+        <w:t xml:space="preserve">  routes,</w:t>
+      </w:r>
+    </w:p>
+    <w:p>
+      <w:pPr>
+        <w:spacing w:before="0" w:after="0" w:line="240"/>
+        <w:ind w:right="0" w:left="0" w:firstLine="0"/>
+        <w:jc w:val="left"/>
+        <w:rPr>
+          <w:rFonts w:ascii="Calibri" w:hAnsi="Calibri" w:cs="Calibri" w:eastAsia="Calibri"/>
+          <w:b/>
+          <w:color w:val="auto"/>
+          <w:spacing w:val="0"/>
+          <w:position w:val="0"/>
+          <w:sz w:val="22"/>
+          <w:shd w:fill="auto" w:val="clear"/>
+        </w:rPr>
+      </w:pPr>
+      <w:r>
+        <w:rPr>
+          <w:rFonts w:ascii="Calibri" w:hAnsi="Calibri" w:cs="Calibri" w:eastAsia="Calibri"/>
+          <w:b/>
+          <w:color w:val="auto"/>
+          <w:spacing w:val="0"/>
+          <w:position w:val="0"/>
+          <w:sz w:val="22"/>
+          <w:shd w:fill="auto" w:val="clear"/>
+        </w:rPr>
+        <w:t xml:space="preserve">});</w:t>
+      </w:r>
+    </w:p>
+    <w:p>
+      <w:pPr>
+        <w:spacing w:before="0" w:after="0" w:line="240"/>
+        <w:ind w:right="0" w:left="0" w:firstLine="0"/>
+        <w:jc w:val="left"/>
+        <w:rPr>
+          <w:rFonts w:ascii="Calibri" w:hAnsi="Calibri" w:cs="Calibri" w:eastAsia="Calibri"/>
+          <w:color w:val="auto"/>
+          <w:spacing w:val="0"/>
+          <w:position w:val="0"/>
+          <w:sz w:val="22"/>
+          <w:shd w:fill="auto" w:val="clear"/>
+        </w:rPr>
+      </w:pPr>
+    </w:p>
+    <w:p>
+      <w:pPr>
+        <w:spacing w:before="0" w:after="0" w:line="240"/>
+        <w:ind w:right="0" w:left="0" w:firstLine="0"/>
+        <w:jc w:val="left"/>
+        <w:rPr>
+          <w:rFonts w:ascii="Calibri" w:hAnsi="Calibri" w:cs="Calibri" w:eastAsia="Calibri"/>
+          <w:color w:val="auto"/>
+          <w:spacing w:val="0"/>
+          <w:position w:val="0"/>
+          <w:sz w:val="22"/>
+          <w:shd w:fill="auto" w:val="clear"/>
+        </w:rPr>
+      </w:pPr>
+      <w:r>
+        <w:rPr>
+          <w:rFonts w:ascii="Calibri" w:hAnsi="Calibri" w:cs="Calibri" w:eastAsia="Calibri"/>
+          <w:color w:val="auto"/>
+          <w:spacing w:val="0"/>
+          <w:position w:val="0"/>
+          <w:sz w:val="22"/>
+          <w:shd w:fill="auto" w:val="clear"/>
+        </w:rPr>
+        <w:t xml:space="preserve">// Create the Vue app instance</w:t>
+      </w:r>
+    </w:p>
+    <w:p>
+      <w:pPr>
+        <w:spacing w:before="0" w:after="0" w:line="240"/>
+        <w:ind w:right="0" w:left="0" w:firstLine="0"/>
+        <w:jc w:val="left"/>
+        <w:rPr>
+          <w:rFonts w:ascii="Calibri" w:hAnsi="Calibri" w:cs="Calibri" w:eastAsia="Calibri"/>
+          <w:color w:val="auto"/>
+          <w:spacing w:val="0"/>
+          <w:position w:val="0"/>
+          <w:sz w:val="22"/>
+          <w:shd w:fill="auto" w:val="clear"/>
+        </w:rPr>
+      </w:pPr>
+      <w:r>
+        <w:rPr>
+          <w:rFonts w:ascii="Calibri" w:hAnsi="Calibri" w:cs="Calibri" w:eastAsia="Calibri"/>
+          <w:color w:val="auto"/>
+          <w:spacing w:val="0"/>
+          <w:position w:val="0"/>
+          <w:sz w:val="22"/>
+          <w:shd w:fill="auto" w:val="clear"/>
+        </w:rPr>
+        <w:t xml:space="preserve">const app = createApp(App);</w:t>
+      </w:r>
+    </w:p>
+    <w:p>
+      <w:pPr>
+        <w:spacing w:before="0" w:after="0" w:line="240"/>
+        <w:ind w:right="0" w:left="0" w:firstLine="0"/>
+        <w:jc w:val="left"/>
+        <w:rPr>
+          <w:rFonts w:ascii="Calibri" w:hAnsi="Calibri" w:cs="Calibri" w:eastAsia="Calibri"/>
+          <w:color w:val="auto"/>
+          <w:spacing w:val="0"/>
+          <w:position w:val="0"/>
+          <w:sz w:val="22"/>
+          <w:shd w:fill="auto" w:val="clear"/>
+        </w:rPr>
+      </w:pPr>
+    </w:p>
+    <w:p>
+      <w:pPr>
+        <w:spacing w:before="0" w:after="0" w:line="240"/>
+        <w:ind w:right="0" w:left="0" w:firstLine="0"/>
+        <w:jc w:val="left"/>
+        <w:rPr>
+          <w:rFonts w:ascii="Calibri" w:hAnsi="Calibri" w:cs="Calibri" w:eastAsia="Calibri"/>
+          <w:color w:val="auto"/>
+          <w:spacing w:val="0"/>
+          <w:position w:val="0"/>
+          <w:sz w:val="22"/>
+          <w:shd w:fill="auto" w:val="clear"/>
+        </w:rPr>
+      </w:pPr>
+      <w:r>
+        <w:rPr>
+          <w:rFonts w:ascii="Calibri" w:hAnsi="Calibri" w:cs="Calibri" w:eastAsia="Calibri"/>
+          <w:color w:val="auto"/>
+          <w:spacing w:val="0"/>
+          <w:position w:val="0"/>
+          <w:sz w:val="22"/>
+          <w:shd w:fill="auto" w:val="clear"/>
+        </w:rPr>
+        <w:t xml:space="preserve">// Use BootstrapVue 3 globally</w:t>
+      </w:r>
+    </w:p>
+    <w:p>
+      <w:pPr>
+        <w:spacing w:before="0" w:after="0" w:line="240"/>
+        <w:ind w:right="0" w:left="0" w:firstLine="0"/>
+        <w:jc w:val="left"/>
+        <w:rPr>
+          <w:rFonts w:ascii="Calibri" w:hAnsi="Calibri" w:cs="Calibri" w:eastAsia="Calibri"/>
+          <w:color w:val="auto"/>
+          <w:spacing w:val="0"/>
+          <w:position w:val="0"/>
+          <w:sz w:val="22"/>
+          <w:shd w:fill="auto" w:val="clear"/>
+        </w:rPr>
+      </w:pPr>
+      <w:r>
+        <w:rPr>
+          <w:rFonts w:ascii="Calibri" w:hAnsi="Calibri" w:cs="Calibri" w:eastAsia="Calibri"/>
+          <w:color w:val="auto"/>
+          <w:spacing w:val="0"/>
+          <w:position w:val="0"/>
+          <w:sz w:val="22"/>
+          <w:shd w:fill="auto" w:val="clear"/>
+        </w:rPr>
+        <w:t xml:space="preserve">app.use(BootstrapVue3);</w:t>
+      </w:r>
+    </w:p>
+    <w:p>
+      <w:pPr>
+        <w:spacing w:before="0" w:after="0" w:line="240"/>
+        <w:ind w:right="0" w:left="0" w:firstLine="0"/>
+        <w:jc w:val="left"/>
+        <w:rPr>
+          <w:rFonts w:ascii="Calibri" w:hAnsi="Calibri" w:cs="Calibri" w:eastAsia="Calibri"/>
+          <w:color w:val="auto"/>
+          <w:spacing w:val="0"/>
+          <w:position w:val="0"/>
+          <w:sz w:val="22"/>
+          <w:shd w:fill="auto" w:val="clear"/>
+        </w:rPr>
+      </w:pPr>
+    </w:p>
+    <w:p>
+      <w:pPr>
+        <w:spacing w:before="0" w:after="0" w:line="240"/>
+        <w:ind w:right="0" w:left="0" w:firstLine="0"/>
+        <w:jc w:val="left"/>
+        <w:rPr>
+          <w:rFonts w:ascii="Calibri" w:hAnsi="Calibri" w:cs="Calibri" w:eastAsia="Calibri"/>
+          <w:b/>
+          <w:color w:val="auto"/>
+          <w:spacing w:val="0"/>
+          <w:position w:val="0"/>
+          <w:sz w:val="22"/>
+          <w:shd w:fill="auto" w:val="clear"/>
+        </w:rPr>
+      </w:pPr>
+      <w:r>
+        <w:rPr>
+          <w:rFonts w:ascii="Calibri" w:hAnsi="Calibri" w:cs="Calibri" w:eastAsia="Calibri"/>
+          <w:b/>
+          <w:color w:val="auto"/>
+          <w:spacing w:val="0"/>
+          <w:position w:val="0"/>
+          <w:sz w:val="22"/>
+          <w:shd w:fill="auto" w:val="clear"/>
+        </w:rPr>
+        <w:t xml:space="preserve">// Use Vue Router globally</w:t>
+      </w:r>
+    </w:p>
+    <w:p>
+      <w:pPr>
+        <w:spacing w:before="0" w:after="0" w:line="240"/>
+        <w:ind w:right="0" w:left="0" w:firstLine="0"/>
+        <w:jc w:val="left"/>
+        <w:rPr>
+          <w:rFonts w:ascii="Calibri" w:hAnsi="Calibri" w:cs="Calibri" w:eastAsia="Calibri"/>
+          <w:b/>
+          <w:color w:val="auto"/>
+          <w:spacing w:val="0"/>
+          <w:position w:val="0"/>
+          <w:sz w:val="22"/>
+          <w:shd w:fill="auto" w:val="clear"/>
+        </w:rPr>
+      </w:pPr>
+      <w:r>
+        <w:rPr>
+          <w:rFonts w:ascii="Calibri" w:hAnsi="Calibri" w:cs="Calibri" w:eastAsia="Calibri"/>
+          <w:b/>
+          <w:color w:val="auto"/>
+          <w:spacing w:val="0"/>
+          <w:position w:val="0"/>
+          <w:sz w:val="22"/>
+          <w:shd w:fill="auto" w:val="clear"/>
+        </w:rPr>
+        <w:t xml:space="preserve">app.use(router);</w:t>
+      </w:r>
+    </w:p>
+    <w:p>
+      <w:pPr>
+        <w:spacing w:before="0" w:after="0" w:line="240"/>
+        <w:ind w:right="0" w:left="0" w:firstLine="0"/>
+        <w:jc w:val="left"/>
+        <w:rPr>
+          <w:rFonts w:ascii="Calibri" w:hAnsi="Calibri" w:cs="Calibri" w:eastAsia="Calibri"/>
+          <w:color w:val="auto"/>
+          <w:spacing w:val="0"/>
+          <w:position w:val="0"/>
+          <w:sz w:val="22"/>
+          <w:shd w:fill="auto" w:val="clear"/>
+        </w:rPr>
+      </w:pPr>
+    </w:p>
+    <w:p>
+      <w:pPr>
+        <w:spacing w:before="0" w:after="0" w:line="240"/>
+        <w:ind w:right="0" w:left="0" w:firstLine="0"/>
+        <w:jc w:val="left"/>
+        <w:rPr>
+          <w:rFonts w:ascii="Calibri" w:hAnsi="Calibri" w:cs="Calibri" w:eastAsia="Calibri"/>
+          <w:color w:val="auto"/>
+          <w:spacing w:val="0"/>
+          <w:position w:val="0"/>
+          <w:sz w:val="22"/>
+          <w:shd w:fill="auto" w:val="clear"/>
+        </w:rPr>
+      </w:pPr>
+      <w:r>
+        <w:rPr>
+          <w:rFonts w:ascii="Calibri" w:hAnsi="Calibri" w:cs="Calibri" w:eastAsia="Calibri"/>
+          <w:color w:val="auto"/>
+          <w:spacing w:val="0"/>
+          <w:position w:val="0"/>
+          <w:sz w:val="22"/>
+          <w:shd w:fill="auto" w:val="clear"/>
+        </w:rPr>
+        <w:t xml:space="preserve">// Define the global "filter-like" function (for example: capitalize)</w:t>
+      </w:r>
+    </w:p>
+    <w:p>
+      <w:pPr>
+        <w:spacing w:before="0" w:after="0" w:line="240"/>
+        <w:ind w:right="0" w:left="0" w:firstLine="0"/>
+        <w:jc w:val="left"/>
+        <w:rPr>
+          <w:rFonts w:ascii="Calibri" w:hAnsi="Calibri" w:cs="Calibri" w:eastAsia="Calibri"/>
+          <w:color w:val="auto"/>
+          <w:spacing w:val="0"/>
+          <w:position w:val="0"/>
+          <w:sz w:val="22"/>
+          <w:shd w:fill="auto" w:val="clear"/>
+        </w:rPr>
+      </w:pPr>
+      <w:r>
+        <w:rPr>
+          <w:rFonts w:ascii="Calibri" w:hAnsi="Calibri" w:cs="Calibri" w:eastAsia="Calibri"/>
+          <w:color w:val="auto"/>
+          <w:spacing w:val="0"/>
+          <w:position w:val="0"/>
+          <w:sz w:val="22"/>
+          <w:shd w:fill="auto" w:val="clear"/>
+        </w:rPr>
+        <w:t xml:space="preserve">app.config.globalProperties.$filters = {</w:t>
+      </w:r>
+    </w:p>
+    <w:p>
+      <w:pPr>
+        <w:spacing w:before="0" w:after="0" w:line="240"/>
+        <w:ind w:right="0" w:left="0" w:firstLine="0"/>
+        <w:jc w:val="left"/>
+        <w:rPr>
+          <w:rFonts w:ascii="Calibri" w:hAnsi="Calibri" w:cs="Calibri" w:eastAsia="Calibri"/>
+          <w:color w:val="auto"/>
+          <w:spacing w:val="0"/>
+          <w:position w:val="0"/>
+          <w:sz w:val="22"/>
+          <w:shd w:fill="auto" w:val="clear"/>
+        </w:rPr>
+      </w:pPr>
+      <w:r>
+        <w:rPr>
+          <w:rFonts w:ascii="Calibri" w:hAnsi="Calibri" w:cs="Calibri" w:eastAsia="Calibri"/>
+          <w:color w:val="auto"/>
+          <w:spacing w:val="0"/>
+          <w:position w:val="0"/>
+          <w:sz w:val="22"/>
+          <w:shd w:fill="auto" w:val="clear"/>
+        </w:rPr>
+        <w:t xml:space="preserve">  capitalize(val) {</w:t>
+      </w:r>
+    </w:p>
+    <w:p>
+      <w:pPr>
+        <w:spacing w:before="0" w:after="0" w:line="240"/>
+        <w:ind w:right="0" w:left="0" w:firstLine="0"/>
+        <w:jc w:val="left"/>
+        <w:rPr>
+          <w:rFonts w:ascii="Calibri" w:hAnsi="Calibri" w:cs="Calibri" w:eastAsia="Calibri"/>
+          <w:color w:val="auto"/>
+          <w:spacing w:val="0"/>
+          <w:position w:val="0"/>
+          <w:sz w:val="22"/>
+          <w:shd w:fill="auto" w:val="clear"/>
+        </w:rPr>
+      </w:pPr>
+      <w:r>
+        <w:rPr>
+          <w:rFonts w:ascii="Calibri" w:hAnsi="Calibri" w:cs="Calibri" w:eastAsia="Calibri"/>
+          <w:color w:val="auto"/>
+          <w:spacing w:val="0"/>
+          <w:position w:val="0"/>
+          <w:sz w:val="22"/>
+          <w:shd w:fill="auto" w:val="clear"/>
+        </w:rPr>
+        <w:t xml:space="preserve">    if (!val) return '';</w:t>
+      </w:r>
+    </w:p>
+    <w:p>
+      <w:pPr>
+        <w:spacing w:before="0" w:after="0" w:line="240"/>
+        <w:ind w:right="0" w:left="0" w:firstLine="0"/>
+        <w:jc w:val="left"/>
+        <w:rPr>
+          <w:rFonts w:ascii="Calibri" w:hAnsi="Calibri" w:cs="Calibri" w:eastAsia="Calibri"/>
+          <w:color w:val="auto"/>
+          <w:spacing w:val="0"/>
+          <w:position w:val="0"/>
+          <w:sz w:val="22"/>
+          <w:shd w:fill="auto" w:val="clear"/>
+        </w:rPr>
+      </w:pPr>
+      <w:r>
+        <w:rPr>
+          <w:rFonts w:ascii="Calibri" w:hAnsi="Calibri" w:cs="Calibri" w:eastAsia="Calibri"/>
+          <w:color w:val="auto"/>
+          <w:spacing w:val="0"/>
+          <w:position w:val="0"/>
+          <w:sz w:val="22"/>
+          <w:shd w:fill="auto" w:val="clear"/>
+        </w:rPr>
+        <w:t xml:space="preserve">    return val.toString().toUpperCase();</w:t>
+      </w:r>
+    </w:p>
+    <w:p>
+      <w:pPr>
+        <w:spacing w:before="0" w:after="0" w:line="240"/>
+        <w:ind w:right="0" w:left="0" w:firstLine="0"/>
+        <w:jc w:val="left"/>
+        <w:rPr>
+          <w:rFonts w:ascii="Calibri" w:hAnsi="Calibri" w:cs="Calibri" w:eastAsia="Calibri"/>
+          <w:color w:val="auto"/>
+          <w:spacing w:val="0"/>
+          <w:position w:val="0"/>
+          <w:sz w:val="22"/>
+          <w:shd w:fill="auto" w:val="clear"/>
+        </w:rPr>
+      </w:pPr>
+      <w:r>
+        <w:rPr>
+          <w:rFonts w:ascii="Calibri" w:hAnsi="Calibri" w:cs="Calibri" w:eastAsia="Calibri"/>
+          <w:color w:val="auto"/>
+          <w:spacing w:val="0"/>
+          <w:position w:val="0"/>
+          <w:sz w:val="22"/>
+          <w:shd w:fill="auto" w:val="clear"/>
+        </w:rPr>
+        <w:t xml:space="preserve">  },</w:t>
+      </w:r>
+    </w:p>
+    <w:p>
+      <w:pPr>
+        <w:spacing w:before="0" w:after="0" w:line="240"/>
+        <w:ind w:right="0" w:left="0" w:firstLine="0"/>
+        <w:jc w:val="left"/>
+        <w:rPr>
+          <w:rFonts w:ascii="Calibri" w:hAnsi="Calibri" w:cs="Calibri" w:eastAsia="Calibri"/>
+          <w:color w:val="auto"/>
+          <w:spacing w:val="0"/>
+          <w:position w:val="0"/>
+          <w:sz w:val="22"/>
+          <w:shd w:fill="auto" w:val="clear"/>
+        </w:rPr>
+      </w:pPr>
+      <w:r>
+        <w:rPr>
+          <w:rFonts w:ascii="Calibri" w:hAnsi="Calibri" w:cs="Calibri" w:eastAsia="Calibri"/>
+          <w:color w:val="auto"/>
+          <w:spacing w:val="0"/>
+          <w:position w:val="0"/>
+          <w:sz w:val="22"/>
+          <w:shd w:fill="auto" w:val="clear"/>
+        </w:rPr>
+        <w:t xml:space="preserve">};</w:t>
+      </w:r>
+    </w:p>
+    <w:p>
+      <w:pPr>
+        <w:spacing w:before="0" w:after="0" w:line="240"/>
+        <w:ind w:right="0" w:left="0" w:firstLine="0"/>
+        <w:jc w:val="left"/>
+        <w:rPr>
+          <w:rFonts w:ascii="Calibri" w:hAnsi="Calibri" w:cs="Calibri" w:eastAsia="Calibri"/>
+          <w:color w:val="auto"/>
+          <w:spacing w:val="0"/>
+          <w:position w:val="0"/>
+          <w:sz w:val="22"/>
+          <w:shd w:fill="auto" w:val="clear"/>
+        </w:rPr>
+      </w:pPr>
+    </w:p>
+    <w:p>
+      <w:pPr>
+        <w:spacing w:before="0" w:after="0" w:line="240"/>
+        <w:ind w:right="0" w:left="0" w:firstLine="0"/>
+        <w:jc w:val="left"/>
+        <w:rPr>
+          <w:rFonts w:ascii="Calibri" w:hAnsi="Calibri" w:cs="Calibri" w:eastAsia="Calibri"/>
+          <w:color w:val="auto"/>
+          <w:spacing w:val="0"/>
+          <w:position w:val="0"/>
+          <w:sz w:val="22"/>
+          <w:shd w:fill="auto" w:val="clear"/>
+        </w:rPr>
+      </w:pPr>
+      <w:r>
+        <w:rPr>
+          <w:rFonts w:ascii="Calibri" w:hAnsi="Calibri" w:cs="Calibri" w:eastAsia="Calibri"/>
+          <w:color w:val="auto"/>
+          <w:spacing w:val="0"/>
+          <w:position w:val="0"/>
+          <w:sz w:val="22"/>
+          <w:shd w:fill="auto" w:val="clear"/>
+        </w:rPr>
+        <w:t xml:space="preserve">// Mount the app to the #app element</w:t>
+      </w:r>
+    </w:p>
+    <w:p>
+      <w:pPr>
+        <w:spacing w:before="0" w:after="0" w:line="240"/>
+        <w:ind w:right="0" w:left="0" w:firstLine="0"/>
+        <w:jc w:val="left"/>
+        <w:rPr>
+          <w:rFonts w:ascii="Calibri" w:hAnsi="Calibri" w:cs="Calibri" w:eastAsia="Calibri"/>
+          <w:color w:val="auto"/>
+          <w:spacing w:val="0"/>
+          <w:position w:val="0"/>
+          <w:sz w:val="22"/>
+          <w:shd w:fill="auto" w:val="clear"/>
+        </w:rPr>
+      </w:pPr>
+      <w:r>
+        <w:rPr>
+          <w:rFonts w:ascii="Calibri" w:hAnsi="Calibri" w:cs="Calibri" w:eastAsia="Calibri"/>
+          <w:color w:val="auto"/>
+          <w:spacing w:val="0"/>
+          <w:position w:val="0"/>
+          <w:sz w:val="22"/>
+          <w:shd w:fill="auto" w:val="clear"/>
+        </w:rPr>
+        <w:t xml:space="preserve">app.mount('#app');</w:t>
+      </w:r>
+    </w:p>
+    <w:p>
+      <w:pPr>
+        <w:spacing w:before="0" w:after="0" w:line="240"/>
+        <w:ind w:right="0" w:left="0" w:firstLine="0"/>
+        <w:jc w:val="left"/>
+        <w:rPr>
+          <w:rFonts w:ascii="Calibri" w:hAnsi="Calibri" w:cs="Calibri" w:eastAsia="Calibri"/>
+          <w:color w:val="auto"/>
+          <w:spacing w:val="0"/>
+          <w:position w:val="0"/>
+          <w:sz w:val="22"/>
+          <w:shd w:fill="auto" w:val="clear"/>
+        </w:rPr>
+      </w:pPr>
+    </w:p>
+    <w:p>
+      <w:pPr>
+        <w:spacing w:before="0" w:after="0" w:line="240"/>
+        <w:ind w:right="0" w:left="0" w:firstLine="0"/>
+        <w:jc w:val="left"/>
+        <w:rPr>
+          <w:rFonts w:ascii="Calibri" w:hAnsi="Calibri" w:cs="Calibri" w:eastAsia="Calibri"/>
+          <w:color w:val="auto"/>
+          <w:spacing w:val="0"/>
+          <w:position w:val="0"/>
+          <w:sz w:val="22"/>
+          <w:shd w:fill="auto" w:val="clear"/>
+        </w:rPr>
+      </w:pPr>
+    </w:p>
+    <w:p>
+      <w:pPr>
+        <w:spacing w:before="0" w:after="0" w:line="240"/>
+        <w:ind w:right="0" w:left="0" w:firstLine="0"/>
+        <w:jc w:val="left"/>
+        <w:rPr>
+          <w:rFonts w:ascii="Calibri" w:hAnsi="Calibri" w:cs="Calibri" w:eastAsia="Calibri"/>
+          <w:color w:val="auto"/>
+          <w:spacing w:val="0"/>
+          <w:position w:val="0"/>
+          <w:sz w:val="22"/>
+          <w:shd w:fill="auto" w:val="clear"/>
+        </w:rPr>
+      </w:pPr>
+      <w:r>
+        <w:rPr>
+          <w:rFonts w:ascii="Calibri" w:hAnsi="Calibri" w:cs="Calibri" w:eastAsia="Calibri"/>
+          <w:color w:val="auto"/>
+          <w:spacing w:val="0"/>
+          <w:position w:val="0"/>
+          <w:sz w:val="22"/>
+          <w:shd w:fill="auto" w:val="clear"/>
+        </w:rPr>
+        <w:t xml:space="preserve">-----------------------------------------------------------------------------------------------</w:t>
+      </w:r>
+    </w:p>
+    <w:p>
+      <w:pPr>
+        <w:spacing w:before="0" w:after="0" w:line="240"/>
+        <w:ind w:right="0" w:left="0" w:firstLine="0"/>
+        <w:jc w:val="left"/>
+        <w:rPr>
+          <w:rFonts w:ascii="Calibri" w:hAnsi="Calibri" w:cs="Calibri" w:eastAsia="Calibri"/>
+          <w:color w:val="auto"/>
+          <w:spacing w:val="0"/>
+          <w:position w:val="0"/>
+          <w:sz w:val="22"/>
+          <w:shd w:fill="auto" w:val="clear"/>
+        </w:rPr>
+      </w:pPr>
+    </w:p>
+    <w:p>
+      <w:pPr>
+        <w:spacing w:before="0" w:after="0" w:line="240"/>
+        <w:ind w:right="0" w:left="0" w:firstLine="0"/>
+        <w:jc w:val="left"/>
+        <w:rPr>
+          <w:rFonts w:ascii="Calibri" w:hAnsi="Calibri" w:cs="Calibri" w:eastAsia="Calibri"/>
+          <w:color w:val="auto"/>
+          <w:spacing w:val="0"/>
+          <w:position w:val="0"/>
+          <w:sz w:val="22"/>
+          <w:shd w:fill="auto" w:val="clear"/>
+        </w:rPr>
+      </w:pPr>
+      <w:r>
+        <w:rPr>
+          <w:rFonts w:ascii="Calibri" w:hAnsi="Calibri" w:cs="Calibri" w:eastAsia="Calibri"/>
+          <w:color w:val="auto"/>
+          <w:spacing w:val="0"/>
+          <w:position w:val="0"/>
+          <w:sz w:val="22"/>
+          <w:shd w:fill="auto" w:val="clear"/>
+        </w:rPr>
+        <w:t xml:space="preserve">add router-view in app.vue page  &gt;&gt;&gt;</w:t>
+      </w:r>
+    </w:p>
+    <w:p>
+      <w:pPr>
+        <w:spacing w:before="0" w:after="0" w:line="240"/>
+        <w:ind w:right="0" w:left="0" w:firstLine="0"/>
+        <w:jc w:val="left"/>
+        <w:rPr>
+          <w:rFonts w:ascii="Calibri" w:hAnsi="Calibri" w:cs="Calibri" w:eastAsia="Calibri"/>
+          <w:color w:val="auto"/>
+          <w:spacing w:val="0"/>
+          <w:position w:val="0"/>
+          <w:sz w:val="22"/>
+          <w:shd w:fill="auto" w:val="clear"/>
+        </w:rPr>
+      </w:pPr>
+    </w:p>
+    <w:p>
+      <w:pPr>
+        <w:spacing w:before="0" w:after="0" w:line="240"/>
+        <w:ind w:right="0" w:left="0" w:firstLine="0"/>
+        <w:jc w:val="left"/>
+        <w:rPr>
+          <w:rFonts w:ascii="Calibri" w:hAnsi="Calibri" w:cs="Calibri" w:eastAsia="Calibri"/>
+          <w:color w:val="auto"/>
+          <w:spacing w:val="0"/>
+          <w:position w:val="0"/>
+          <w:sz w:val="22"/>
+          <w:shd w:fill="auto" w:val="clear"/>
+        </w:rPr>
+      </w:pPr>
+      <w:r>
+        <w:rPr>
+          <w:rFonts w:ascii="Calibri" w:hAnsi="Calibri" w:cs="Calibri" w:eastAsia="Calibri"/>
+          <w:color w:val="auto"/>
+          <w:spacing w:val="0"/>
+          <w:position w:val="0"/>
+          <w:sz w:val="22"/>
+          <w:shd w:fill="auto" w:val="clear"/>
+        </w:rPr>
+        <w:t xml:space="preserve">when url hit then load component based on url its clear ...</w:t>
+      </w:r>
+    </w:p>
+    <w:p>
+      <w:pPr>
+        <w:spacing w:before="0" w:after="0" w:line="240"/>
+        <w:ind w:right="0" w:left="0" w:firstLine="0"/>
+        <w:jc w:val="left"/>
+        <w:rPr>
+          <w:rFonts w:ascii="Calibri" w:hAnsi="Calibri" w:cs="Calibri" w:eastAsia="Calibri"/>
+          <w:color w:val="auto"/>
+          <w:spacing w:val="0"/>
+          <w:position w:val="0"/>
+          <w:sz w:val="22"/>
+          <w:shd w:fill="auto" w:val="clear"/>
+        </w:rPr>
+      </w:pPr>
+    </w:p>
+    <w:p>
+      <w:pPr>
+        <w:spacing w:before="0" w:after="0" w:line="240"/>
+        <w:ind w:right="0" w:left="0" w:firstLine="0"/>
+        <w:jc w:val="left"/>
+        <w:rPr>
+          <w:rFonts w:ascii="Calibri" w:hAnsi="Calibri" w:cs="Calibri" w:eastAsia="Calibri"/>
+          <w:color w:val="auto"/>
+          <w:spacing w:val="0"/>
+          <w:position w:val="0"/>
+          <w:sz w:val="22"/>
+          <w:shd w:fill="auto" w:val="clear"/>
+        </w:rPr>
+      </w:pPr>
+      <w:r>
+        <w:rPr>
+          <w:rFonts w:ascii="Calibri" w:hAnsi="Calibri" w:cs="Calibri" w:eastAsia="Calibri"/>
+          <w:color w:val="auto"/>
+          <w:spacing w:val="0"/>
+          <w:position w:val="0"/>
+          <w:sz w:val="22"/>
+          <w:shd w:fill="auto" w:val="clear"/>
+        </w:rPr>
+        <w:t xml:space="preserve">&lt;template&gt;</w:t>
+      </w:r>
+    </w:p>
+    <w:p>
+      <w:pPr>
+        <w:spacing w:before="0" w:after="0" w:line="240"/>
+        <w:ind w:right="0" w:left="0" w:firstLine="0"/>
+        <w:jc w:val="left"/>
+        <w:rPr>
+          <w:rFonts w:ascii="Calibri" w:hAnsi="Calibri" w:cs="Calibri" w:eastAsia="Calibri"/>
+          <w:color w:val="auto"/>
+          <w:spacing w:val="0"/>
+          <w:position w:val="0"/>
+          <w:sz w:val="22"/>
+          <w:shd w:fill="auto" w:val="clear"/>
+        </w:rPr>
+      </w:pPr>
+      <w:r>
+        <w:rPr>
+          <w:rFonts w:ascii="Calibri" w:hAnsi="Calibri" w:cs="Calibri" w:eastAsia="Calibri"/>
+          <w:color w:val="auto"/>
+          <w:spacing w:val="0"/>
+          <w:position w:val="0"/>
+          <w:sz w:val="22"/>
+          <w:shd w:fill="auto" w:val="clear"/>
+        </w:rPr>
+        <w:t xml:space="preserve">  &lt;div id="app"&gt;</w:t>
+      </w:r>
+    </w:p>
+    <w:p>
+      <w:pPr>
+        <w:spacing w:before="0" w:after="0" w:line="240"/>
+        <w:ind w:right="0" w:left="0" w:firstLine="0"/>
+        <w:jc w:val="left"/>
+        <w:rPr>
+          <w:rFonts w:ascii="Calibri" w:hAnsi="Calibri" w:cs="Calibri" w:eastAsia="Calibri"/>
+          <w:color w:val="auto"/>
+          <w:spacing w:val="0"/>
+          <w:position w:val="0"/>
+          <w:sz w:val="22"/>
+          <w:shd w:fill="auto" w:val="clear"/>
+        </w:rPr>
+      </w:pPr>
+      <w:r>
+        <w:rPr>
+          <w:rFonts w:ascii="Calibri" w:hAnsi="Calibri" w:cs="Calibri" w:eastAsia="Calibri"/>
+          <w:color w:val="auto"/>
+          <w:spacing w:val="0"/>
+          <w:position w:val="0"/>
+          <w:sz w:val="22"/>
+          <w:shd w:fill="auto" w:val="clear"/>
+        </w:rPr>
+        <w:t xml:space="preserve">    &lt;h2&gt;Vue Router how to handle&lt;/h2&gt;</w:t>
+      </w:r>
+    </w:p>
+    <w:p>
+      <w:pPr>
+        <w:spacing w:before="0" w:after="0" w:line="240"/>
+        <w:ind w:right="0" w:left="0" w:firstLine="0"/>
+        <w:jc w:val="left"/>
+        <w:rPr>
+          <w:rFonts w:ascii="Calibri" w:hAnsi="Calibri" w:cs="Calibri" w:eastAsia="Calibri"/>
+          <w:b/>
+          <w:color w:val="auto"/>
+          <w:spacing w:val="0"/>
+          <w:position w:val="0"/>
+          <w:sz w:val="22"/>
+          <w:shd w:fill="auto" w:val="clear"/>
+        </w:rPr>
+      </w:pPr>
+      <w:r>
+        <w:rPr>
+          <w:rFonts w:ascii="Calibri" w:hAnsi="Calibri" w:cs="Calibri" w:eastAsia="Calibri"/>
+          <w:color w:val="auto"/>
+          <w:spacing w:val="0"/>
+          <w:position w:val="0"/>
+          <w:sz w:val="22"/>
+          <w:shd w:fill="auto" w:val="clear"/>
+        </w:rPr>
+        <w:t xml:space="preserve">    </w:t>
+      </w:r>
+      <w:r>
+        <w:rPr>
+          <w:rFonts w:ascii="Calibri" w:hAnsi="Calibri" w:cs="Calibri" w:eastAsia="Calibri"/>
+          <w:b/>
+          <w:color w:val="auto"/>
+          <w:spacing w:val="0"/>
+          <w:position w:val="0"/>
+          <w:sz w:val="22"/>
+          <w:shd w:fill="auto" w:val="clear"/>
+        </w:rPr>
+        <w:t xml:space="preserve">&lt;!-- this is add for link based component load then use router-view open and close both --&gt;</w:t>
+      </w:r>
+    </w:p>
+    <w:p>
+      <w:pPr>
+        <w:spacing w:before="0" w:after="0" w:line="240"/>
+        <w:ind w:right="0" w:left="0" w:firstLine="0"/>
+        <w:jc w:val="left"/>
+        <w:rPr>
+          <w:rFonts w:ascii="Calibri" w:hAnsi="Calibri" w:cs="Calibri" w:eastAsia="Calibri"/>
+          <w:b/>
+          <w:color w:val="auto"/>
+          <w:spacing w:val="0"/>
+          <w:position w:val="0"/>
+          <w:sz w:val="22"/>
+          <w:shd w:fill="auto" w:val="clear"/>
+        </w:rPr>
+      </w:pPr>
+      <w:r>
+        <w:rPr>
+          <w:rFonts w:ascii="Calibri" w:hAnsi="Calibri" w:cs="Calibri" w:eastAsia="Calibri"/>
+          <w:color w:val="auto"/>
+          <w:spacing w:val="0"/>
+          <w:position w:val="0"/>
+          <w:sz w:val="22"/>
+          <w:shd w:fill="auto" w:val="clear"/>
+        </w:rPr>
+        <w:t xml:space="preserve">    </w:t>
+      </w:r>
+      <w:r>
+        <w:rPr>
+          <w:rFonts w:ascii="Calibri" w:hAnsi="Calibri" w:cs="Calibri" w:eastAsia="Calibri"/>
+          <w:b/>
+          <w:color w:val="auto"/>
+          <w:spacing w:val="0"/>
+          <w:position w:val="0"/>
+          <w:sz w:val="22"/>
+          <w:shd w:fill="auto" w:val="clear"/>
+        </w:rPr>
+        <w:t xml:space="preserve">&lt;router-view&gt;&lt;/router-view&gt;</w:t>
+      </w:r>
+    </w:p>
+    <w:p>
+      <w:pPr>
+        <w:spacing w:before="0" w:after="0" w:line="240"/>
+        <w:ind w:right="0" w:left="0" w:firstLine="0"/>
+        <w:jc w:val="left"/>
+        <w:rPr>
+          <w:rFonts w:ascii="Calibri" w:hAnsi="Calibri" w:cs="Calibri" w:eastAsia="Calibri"/>
+          <w:color w:val="auto"/>
+          <w:spacing w:val="0"/>
+          <w:position w:val="0"/>
+          <w:sz w:val="22"/>
+          <w:shd w:fill="auto" w:val="clear"/>
+        </w:rPr>
+      </w:pPr>
+      <w:r>
+        <w:rPr>
+          <w:rFonts w:ascii="Calibri" w:hAnsi="Calibri" w:cs="Calibri" w:eastAsia="Calibri"/>
+          <w:color w:val="auto"/>
+          <w:spacing w:val="0"/>
+          <w:position w:val="0"/>
+          <w:sz w:val="22"/>
+          <w:shd w:fill="auto" w:val="clear"/>
+        </w:rPr>
+        <w:t xml:space="preserve">  &lt;/div&gt;</w:t>
+      </w:r>
+    </w:p>
+    <w:p>
+      <w:pPr>
+        <w:spacing w:before="0" w:after="0" w:line="240"/>
+        <w:ind w:right="0" w:left="0" w:firstLine="0"/>
+        <w:jc w:val="left"/>
+        <w:rPr>
+          <w:rFonts w:ascii="Calibri" w:hAnsi="Calibri" w:cs="Calibri" w:eastAsia="Calibri"/>
+          <w:color w:val="auto"/>
+          <w:spacing w:val="0"/>
+          <w:position w:val="0"/>
+          <w:sz w:val="22"/>
+          <w:shd w:fill="auto" w:val="clear"/>
+        </w:rPr>
+      </w:pPr>
+      <w:r>
+        <w:rPr>
+          <w:rFonts w:ascii="Calibri" w:hAnsi="Calibri" w:cs="Calibri" w:eastAsia="Calibri"/>
+          <w:color w:val="auto"/>
+          <w:spacing w:val="0"/>
+          <w:position w:val="0"/>
+          <w:sz w:val="22"/>
+          <w:shd w:fill="auto" w:val="clear"/>
+        </w:rPr>
+        <w:t xml:space="preserve">&lt;/template&gt;</w:t>
+      </w:r>
+    </w:p>
+    <w:p>
+      <w:pPr>
+        <w:spacing w:before="0" w:after="0" w:line="240"/>
+        <w:ind w:right="0" w:left="0" w:firstLine="0"/>
+        <w:jc w:val="left"/>
+        <w:rPr>
+          <w:rFonts w:ascii="Calibri" w:hAnsi="Calibri" w:cs="Calibri" w:eastAsia="Calibri"/>
+          <w:color w:val="auto"/>
+          <w:spacing w:val="0"/>
+          <w:position w:val="0"/>
+          <w:sz w:val="22"/>
+          <w:shd w:fill="auto" w:val="clear"/>
+        </w:rPr>
+      </w:pPr>
+    </w:p>
+    <w:p>
+      <w:pPr>
+        <w:spacing w:before="0" w:after="0" w:line="240"/>
+        <w:ind w:right="0" w:left="0" w:firstLine="0"/>
+        <w:jc w:val="left"/>
+        <w:rPr>
+          <w:rFonts w:ascii="Calibri" w:hAnsi="Calibri" w:cs="Calibri" w:eastAsia="Calibri"/>
+          <w:color w:val="auto"/>
+          <w:spacing w:val="0"/>
+          <w:position w:val="0"/>
+          <w:sz w:val="22"/>
+          <w:shd w:fill="auto" w:val="clear"/>
+        </w:rPr>
+      </w:pPr>
+      <w:r>
+        <w:rPr>
+          <w:rFonts w:ascii="Calibri" w:hAnsi="Calibri" w:cs="Calibri" w:eastAsia="Calibri"/>
+          <w:color w:val="auto"/>
+          <w:spacing w:val="0"/>
+          <w:position w:val="0"/>
+          <w:sz w:val="22"/>
+          <w:shd w:fill="auto" w:val="clear"/>
+        </w:rPr>
+        <w:t xml:space="preserve">&lt;script&gt;</w:t>
+      </w:r>
+    </w:p>
+    <w:p>
+      <w:pPr>
+        <w:spacing w:before="0" w:after="0" w:line="240"/>
+        <w:ind w:right="0" w:left="0" w:firstLine="0"/>
+        <w:jc w:val="left"/>
+        <w:rPr>
+          <w:rFonts w:ascii="Calibri" w:hAnsi="Calibri" w:cs="Calibri" w:eastAsia="Calibri"/>
+          <w:color w:val="auto"/>
+          <w:spacing w:val="0"/>
+          <w:position w:val="0"/>
+          <w:sz w:val="22"/>
+          <w:shd w:fill="auto" w:val="clear"/>
+        </w:rPr>
+      </w:pPr>
+      <w:r>
+        <w:rPr>
+          <w:rFonts w:ascii="Calibri" w:hAnsi="Calibri" w:cs="Calibri" w:eastAsia="Calibri"/>
+          <w:color w:val="auto"/>
+          <w:spacing w:val="0"/>
+          <w:position w:val="0"/>
+          <w:sz w:val="22"/>
+          <w:shd w:fill="auto" w:val="clear"/>
+        </w:rPr>
+        <w:t xml:space="preserve">export default {</w:t>
+      </w:r>
+    </w:p>
+    <w:p>
+      <w:pPr>
+        <w:spacing w:before="0" w:after="0" w:line="240"/>
+        <w:ind w:right="0" w:left="0" w:firstLine="0"/>
+        <w:jc w:val="left"/>
+        <w:rPr>
+          <w:rFonts w:ascii="Calibri" w:hAnsi="Calibri" w:cs="Calibri" w:eastAsia="Calibri"/>
+          <w:color w:val="auto"/>
+          <w:spacing w:val="0"/>
+          <w:position w:val="0"/>
+          <w:sz w:val="22"/>
+          <w:shd w:fill="auto" w:val="clear"/>
+        </w:rPr>
+      </w:pPr>
+      <w:r>
+        <w:rPr>
+          <w:rFonts w:ascii="Calibri" w:hAnsi="Calibri" w:cs="Calibri" w:eastAsia="Calibri"/>
+          <w:color w:val="auto"/>
+          <w:spacing w:val="0"/>
+          <w:position w:val="0"/>
+          <w:sz w:val="22"/>
+          <w:shd w:fill="auto" w:val="clear"/>
+        </w:rPr>
+        <w:t xml:space="preserve">  name: 'App',</w:t>
+      </w:r>
+    </w:p>
+    <w:p>
+      <w:pPr>
+        <w:spacing w:before="0" w:after="0" w:line="240"/>
+        <w:ind w:right="0" w:left="0" w:firstLine="0"/>
+        <w:jc w:val="left"/>
+        <w:rPr>
+          <w:rFonts w:ascii="Calibri" w:hAnsi="Calibri" w:cs="Calibri" w:eastAsia="Calibri"/>
+          <w:color w:val="auto"/>
+          <w:spacing w:val="0"/>
+          <w:position w:val="0"/>
+          <w:sz w:val="22"/>
+          <w:shd w:fill="auto" w:val="clear"/>
+        </w:rPr>
+      </w:pPr>
+      <w:r>
+        <w:rPr>
+          <w:rFonts w:ascii="Calibri" w:hAnsi="Calibri" w:cs="Calibri" w:eastAsia="Calibri"/>
+          <w:color w:val="auto"/>
+          <w:spacing w:val="0"/>
+          <w:position w:val="0"/>
+          <w:sz w:val="22"/>
+          <w:shd w:fill="auto" w:val="clear"/>
+        </w:rPr>
+        <w:t xml:space="preserve">  components: {</w:t>
+      </w:r>
+    </w:p>
+    <w:p>
+      <w:pPr>
+        <w:spacing w:before="0" w:after="0" w:line="240"/>
+        <w:ind w:right="0" w:left="0" w:firstLine="0"/>
+        <w:jc w:val="left"/>
+        <w:rPr>
+          <w:rFonts w:ascii="Calibri" w:hAnsi="Calibri" w:cs="Calibri" w:eastAsia="Calibri"/>
+          <w:color w:val="auto"/>
+          <w:spacing w:val="0"/>
+          <w:position w:val="0"/>
+          <w:sz w:val="22"/>
+          <w:shd w:fill="auto" w:val="clear"/>
+        </w:rPr>
+      </w:pPr>
+      <w:r>
+        <w:rPr>
+          <w:rFonts w:ascii="Calibri" w:hAnsi="Calibri" w:cs="Calibri" w:eastAsia="Calibri"/>
+          <w:color w:val="auto"/>
+          <w:spacing w:val="0"/>
+          <w:position w:val="0"/>
+          <w:sz w:val="22"/>
+          <w:shd w:fill="auto" w:val="clear"/>
+        </w:rPr>
+        <w:t xml:space="preserve">  }</w:t>
+      </w:r>
+    </w:p>
+    <w:p>
+      <w:pPr>
+        <w:spacing w:before="0" w:after="0" w:line="240"/>
+        <w:ind w:right="0" w:left="0" w:firstLine="0"/>
+        <w:jc w:val="left"/>
+        <w:rPr>
+          <w:rFonts w:ascii="Calibri" w:hAnsi="Calibri" w:cs="Calibri" w:eastAsia="Calibri"/>
+          <w:color w:val="auto"/>
+          <w:spacing w:val="0"/>
+          <w:position w:val="0"/>
+          <w:sz w:val="22"/>
+          <w:shd w:fill="auto" w:val="clear"/>
+        </w:rPr>
+      </w:pPr>
+      <w:r>
+        <w:rPr>
+          <w:rFonts w:ascii="Calibri" w:hAnsi="Calibri" w:cs="Calibri" w:eastAsia="Calibri"/>
+          <w:color w:val="auto"/>
+          <w:spacing w:val="0"/>
+          <w:position w:val="0"/>
+          <w:sz w:val="22"/>
+          <w:shd w:fill="auto" w:val="clear"/>
+        </w:rPr>
+        <w:t xml:space="preserve">};</w:t>
+      </w:r>
+    </w:p>
+    <w:p>
+      <w:pPr>
+        <w:spacing w:before="0" w:after="0" w:line="240"/>
+        <w:ind w:right="0" w:left="0" w:firstLine="0"/>
+        <w:jc w:val="left"/>
+        <w:rPr>
+          <w:rFonts w:ascii="Calibri" w:hAnsi="Calibri" w:cs="Calibri" w:eastAsia="Calibri"/>
+          <w:color w:val="auto"/>
+          <w:spacing w:val="0"/>
+          <w:position w:val="0"/>
+          <w:sz w:val="22"/>
+          <w:shd w:fill="auto" w:val="clear"/>
+        </w:rPr>
+      </w:pPr>
+      <w:r>
+        <w:rPr>
+          <w:rFonts w:ascii="Calibri" w:hAnsi="Calibri" w:cs="Calibri" w:eastAsia="Calibri"/>
+          <w:color w:val="auto"/>
+          <w:spacing w:val="0"/>
+          <w:position w:val="0"/>
+          <w:sz w:val="22"/>
+          <w:shd w:fill="auto" w:val="clear"/>
+        </w:rPr>
+        <w:t xml:space="preserve">&lt;/script&gt;</w:t>
+      </w:r>
+    </w:p>
+    <w:p>
+      <w:pPr>
+        <w:spacing w:before="0" w:after="0" w:line="240"/>
+        <w:ind w:right="0" w:left="0" w:firstLine="0"/>
+        <w:jc w:val="left"/>
+        <w:rPr>
+          <w:rFonts w:ascii="Calibri" w:hAnsi="Calibri" w:cs="Calibri" w:eastAsia="Calibri"/>
+          <w:color w:val="auto"/>
+          <w:spacing w:val="0"/>
+          <w:position w:val="0"/>
+          <w:sz w:val="22"/>
+          <w:shd w:fill="auto" w:val="clear"/>
+        </w:rPr>
+      </w:pPr>
+    </w:p>
+    <w:p>
+      <w:pPr>
+        <w:spacing w:before="0" w:after="0" w:line="240"/>
+        <w:ind w:right="0" w:left="0" w:firstLine="0"/>
+        <w:jc w:val="left"/>
+        <w:rPr>
+          <w:rFonts w:ascii="Calibri" w:hAnsi="Calibri" w:cs="Calibri" w:eastAsia="Calibri"/>
+          <w:color w:val="auto"/>
+          <w:spacing w:val="0"/>
+          <w:position w:val="0"/>
+          <w:sz w:val="22"/>
+          <w:shd w:fill="auto" w:val="clear"/>
+        </w:rPr>
+      </w:pPr>
+      <w:r>
+        <w:rPr>
+          <w:rFonts w:ascii="Calibri" w:hAnsi="Calibri" w:cs="Calibri" w:eastAsia="Calibri"/>
+          <w:color w:val="auto"/>
+          <w:spacing w:val="0"/>
+          <w:position w:val="0"/>
+          <w:sz w:val="22"/>
+          <w:shd w:fill="auto" w:val="clear"/>
+        </w:rPr>
+        <w:t xml:space="preserve">&lt;style&gt;</w:t>
+      </w:r>
+    </w:p>
+    <w:p>
+      <w:pPr>
+        <w:spacing w:before="0" w:after="0" w:line="240"/>
+        <w:ind w:right="0" w:left="0" w:firstLine="0"/>
+        <w:jc w:val="left"/>
+        <w:rPr>
+          <w:rFonts w:ascii="Calibri" w:hAnsi="Calibri" w:cs="Calibri" w:eastAsia="Calibri"/>
+          <w:color w:val="auto"/>
+          <w:spacing w:val="0"/>
+          <w:position w:val="0"/>
+          <w:sz w:val="22"/>
+          <w:shd w:fill="auto" w:val="clear"/>
+        </w:rPr>
+      </w:pPr>
+      <w:r>
+        <w:rPr>
+          <w:rFonts w:ascii="Calibri" w:hAnsi="Calibri" w:cs="Calibri" w:eastAsia="Calibri"/>
+          <w:color w:val="auto"/>
+          <w:spacing w:val="0"/>
+          <w:position w:val="0"/>
+          <w:sz w:val="22"/>
+          <w:shd w:fill="auto" w:val="clear"/>
+        </w:rPr>
+        <w:t xml:space="preserve">#app {</w:t>
+      </w:r>
+    </w:p>
+    <w:p>
+      <w:pPr>
+        <w:spacing w:before="0" w:after="0" w:line="240"/>
+        <w:ind w:right="0" w:left="0" w:firstLine="0"/>
+        <w:jc w:val="left"/>
+        <w:rPr>
+          <w:rFonts w:ascii="Calibri" w:hAnsi="Calibri" w:cs="Calibri" w:eastAsia="Calibri"/>
+          <w:color w:val="auto"/>
+          <w:spacing w:val="0"/>
+          <w:position w:val="0"/>
+          <w:sz w:val="22"/>
+          <w:shd w:fill="auto" w:val="clear"/>
+        </w:rPr>
+      </w:pPr>
+      <w:r>
+        <w:rPr>
+          <w:rFonts w:ascii="Calibri" w:hAnsi="Calibri" w:cs="Calibri" w:eastAsia="Calibri"/>
+          <w:color w:val="auto"/>
+          <w:spacing w:val="0"/>
+          <w:position w:val="0"/>
+          <w:sz w:val="22"/>
+          <w:shd w:fill="auto" w:val="clear"/>
+        </w:rPr>
+        <w:t xml:space="preserve">  font-family: Avenir, Helvetica, Arial, sans-serif;</w:t>
+      </w:r>
+    </w:p>
+    <w:p>
+      <w:pPr>
+        <w:spacing w:before="0" w:after="0" w:line="240"/>
+        <w:ind w:right="0" w:left="0" w:firstLine="0"/>
+        <w:jc w:val="left"/>
+        <w:rPr>
+          <w:rFonts w:ascii="Calibri" w:hAnsi="Calibri" w:cs="Calibri" w:eastAsia="Calibri"/>
+          <w:color w:val="auto"/>
+          <w:spacing w:val="0"/>
+          <w:position w:val="0"/>
+          <w:sz w:val="22"/>
+          <w:shd w:fill="auto" w:val="clear"/>
+        </w:rPr>
+      </w:pPr>
+      <w:r>
+        <w:rPr>
+          <w:rFonts w:ascii="Calibri" w:hAnsi="Calibri" w:cs="Calibri" w:eastAsia="Calibri"/>
+          <w:color w:val="auto"/>
+          <w:spacing w:val="0"/>
+          <w:position w:val="0"/>
+          <w:sz w:val="22"/>
+          <w:shd w:fill="auto" w:val="clear"/>
+        </w:rPr>
+        <w:t xml:space="preserve">  -webkit-font-smoothing: antialiased;</w:t>
+      </w:r>
+    </w:p>
+    <w:p>
+      <w:pPr>
+        <w:spacing w:before="0" w:after="0" w:line="240"/>
+        <w:ind w:right="0" w:left="0" w:firstLine="0"/>
+        <w:jc w:val="left"/>
+        <w:rPr>
+          <w:rFonts w:ascii="Calibri" w:hAnsi="Calibri" w:cs="Calibri" w:eastAsia="Calibri"/>
+          <w:color w:val="auto"/>
+          <w:spacing w:val="0"/>
+          <w:position w:val="0"/>
+          <w:sz w:val="22"/>
+          <w:shd w:fill="auto" w:val="clear"/>
+        </w:rPr>
+      </w:pPr>
+      <w:r>
+        <w:rPr>
+          <w:rFonts w:ascii="Calibri" w:hAnsi="Calibri" w:cs="Calibri" w:eastAsia="Calibri"/>
+          <w:color w:val="auto"/>
+          <w:spacing w:val="0"/>
+          <w:position w:val="0"/>
+          <w:sz w:val="22"/>
+          <w:shd w:fill="auto" w:val="clear"/>
+        </w:rPr>
+        <w:t xml:space="preserve">  -moz-osx-font-smoothing: grayscale;</w:t>
+      </w:r>
+    </w:p>
+    <w:p>
+      <w:pPr>
+        <w:spacing w:before="0" w:after="0" w:line="240"/>
+        <w:ind w:right="0" w:left="0" w:firstLine="0"/>
+        <w:jc w:val="left"/>
+        <w:rPr>
+          <w:rFonts w:ascii="Calibri" w:hAnsi="Calibri" w:cs="Calibri" w:eastAsia="Calibri"/>
+          <w:color w:val="auto"/>
+          <w:spacing w:val="0"/>
+          <w:position w:val="0"/>
+          <w:sz w:val="22"/>
+          <w:shd w:fill="auto" w:val="clear"/>
+        </w:rPr>
+      </w:pPr>
+      <w:r>
+        <w:rPr>
+          <w:rFonts w:ascii="Calibri" w:hAnsi="Calibri" w:cs="Calibri" w:eastAsia="Calibri"/>
+          <w:color w:val="auto"/>
+          <w:spacing w:val="0"/>
+          <w:position w:val="0"/>
+          <w:sz w:val="22"/>
+          <w:shd w:fill="auto" w:val="clear"/>
+        </w:rPr>
+        <w:t xml:space="preserve">  text-align: center;</w:t>
+      </w:r>
+    </w:p>
+    <w:p>
+      <w:pPr>
+        <w:spacing w:before="0" w:after="0" w:line="240"/>
+        <w:ind w:right="0" w:left="0" w:firstLine="0"/>
+        <w:jc w:val="left"/>
+        <w:rPr>
+          <w:rFonts w:ascii="Calibri" w:hAnsi="Calibri" w:cs="Calibri" w:eastAsia="Calibri"/>
+          <w:color w:val="auto"/>
+          <w:spacing w:val="0"/>
+          <w:position w:val="0"/>
+          <w:sz w:val="22"/>
+          <w:shd w:fill="auto" w:val="clear"/>
+        </w:rPr>
+      </w:pPr>
+      <w:r>
+        <w:rPr>
+          <w:rFonts w:ascii="Calibri" w:hAnsi="Calibri" w:cs="Calibri" w:eastAsia="Calibri"/>
+          <w:color w:val="auto"/>
+          <w:spacing w:val="0"/>
+          <w:position w:val="0"/>
+          <w:sz w:val="22"/>
+          <w:shd w:fill="auto" w:val="clear"/>
+        </w:rPr>
+        <w:t xml:space="preserve">  color: #2c3e50;</w:t>
+      </w:r>
+    </w:p>
+    <w:p>
+      <w:pPr>
+        <w:spacing w:before="0" w:after="0" w:line="240"/>
+        <w:ind w:right="0" w:left="0" w:firstLine="0"/>
+        <w:jc w:val="left"/>
+        <w:rPr>
+          <w:rFonts w:ascii="Calibri" w:hAnsi="Calibri" w:cs="Calibri" w:eastAsia="Calibri"/>
+          <w:color w:val="auto"/>
+          <w:spacing w:val="0"/>
+          <w:position w:val="0"/>
+          <w:sz w:val="22"/>
+          <w:shd w:fill="auto" w:val="clear"/>
+        </w:rPr>
+      </w:pPr>
+      <w:r>
+        <w:rPr>
+          <w:rFonts w:ascii="Calibri" w:hAnsi="Calibri" w:cs="Calibri" w:eastAsia="Calibri"/>
+          <w:color w:val="auto"/>
+          <w:spacing w:val="0"/>
+          <w:position w:val="0"/>
+          <w:sz w:val="22"/>
+          <w:shd w:fill="auto" w:val="clear"/>
+        </w:rPr>
+        <w:t xml:space="preserve">  margin-top: 60px;</w:t>
+      </w:r>
+    </w:p>
+    <w:p>
+      <w:pPr>
+        <w:spacing w:before="0" w:after="0" w:line="240"/>
+        <w:ind w:right="0" w:left="0" w:firstLine="0"/>
+        <w:jc w:val="left"/>
+        <w:rPr>
+          <w:rFonts w:ascii="Calibri" w:hAnsi="Calibri" w:cs="Calibri" w:eastAsia="Calibri"/>
+          <w:color w:val="auto"/>
+          <w:spacing w:val="0"/>
+          <w:position w:val="0"/>
+          <w:sz w:val="22"/>
+          <w:shd w:fill="auto" w:val="clear"/>
+        </w:rPr>
+      </w:pPr>
+      <w:r>
+        <w:rPr>
+          <w:rFonts w:ascii="Calibri" w:hAnsi="Calibri" w:cs="Calibri" w:eastAsia="Calibri"/>
+          <w:color w:val="auto"/>
+          <w:spacing w:val="0"/>
+          <w:position w:val="0"/>
+          <w:sz w:val="22"/>
+          <w:shd w:fill="auto" w:val="clear"/>
+        </w:rPr>
+        <w:t xml:space="preserve">}</w:t>
+      </w:r>
+    </w:p>
+    <w:p>
+      <w:pPr>
+        <w:spacing w:before="0" w:after="0" w:line="240"/>
+        <w:ind w:right="0" w:left="0" w:firstLine="0"/>
+        <w:jc w:val="left"/>
+        <w:rPr>
+          <w:rFonts w:ascii="Calibri" w:hAnsi="Calibri" w:cs="Calibri" w:eastAsia="Calibri"/>
+          <w:color w:val="auto"/>
+          <w:spacing w:val="0"/>
+          <w:position w:val="0"/>
+          <w:sz w:val="22"/>
+          <w:shd w:fill="auto" w:val="clear"/>
+        </w:rPr>
+      </w:pPr>
+      <w:r>
+        <w:rPr>
+          <w:rFonts w:ascii="Calibri" w:hAnsi="Calibri" w:cs="Calibri" w:eastAsia="Calibri"/>
+          <w:color w:val="auto"/>
+          <w:spacing w:val="0"/>
+          <w:position w:val="0"/>
+          <w:sz w:val="22"/>
+          <w:shd w:fill="auto" w:val="clear"/>
+        </w:rPr>
+        <w:t xml:space="preserve">&lt;/style&gt;</w:t>
+      </w:r>
+    </w:p>
+    <w:p>
+      <w:pPr>
+        <w:spacing w:before="0" w:after="0" w:line="240"/>
+        <w:ind w:right="0" w:left="0" w:firstLine="0"/>
+        <w:jc w:val="left"/>
+        <w:rPr>
+          <w:rFonts w:ascii="Calibri" w:hAnsi="Calibri" w:cs="Calibri" w:eastAsia="Calibri"/>
+          <w:color w:val="auto"/>
+          <w:spacing w:val="0"/>
+          <w:position w:val="0"/>
+          <w:sz w:val="22"/>
+          <w:shd w:fill="auto" w:val="clear"/>
+        </w:rPr>
+      </w:pPr>
+    </w:p>
+    <w:p>
+      <w:pPr>
+        <w:spacing w:before="0" w:after="0" w:line="240"/>
+        <w:ind w:right="0" w:left="0" w:firstLine="0"/>
+        <w:jc w:val="left"/>
+        <w:rPr>
+          <w:rFonts w:ascii="Calibri" w:hAnsi="Calibri" w:cs="Calibri" w:eastAsia="Calibri"/>
+          <w:color w:val="auto"/>
+          <w:spacing w:val="0"/>
+          <w:position w:val="0"/>
+          <w:sz w:val="22"/>
+          <w:shd w:fill="auto" w:val="clear"/>
+        </w:rPr>
+      </w:pPr>
+    </w:p>
+    <w:p>
+      <w:pPr>
+        <w:spacing w:before="0" w:after="0" w:line="240"/>
+        <w:ind w:right="0" w:left="0" w:firstLine="0"/>
+        <w:jc w:val="left"/>
+        <w:rPr>
+          <w:rFonts w:ascii="Calibri" w:hAnsi="Calibri" w:cs="Calibri" w:eastAsia="Calibri"/>
+          <w:color w:val="auto"/>
+          <w:spacing w:val="0"/>
+          <w:position w:val="0"/>
+          <w:sz w:val="22"/>
+          <w:shd w:fill="auto" w:val="clear"/>
+        </w:rPr>
+      </w:pPr>
+      <w:r>
+        <w:rPr>
+          <w:rFonts w:ascii="Calibri" w:hAnsi="Calibri" w:cs="Calibri" w:eastAsia="Calibri"/>
+          <w:b/>
+          <w:color w:val="auto"/>
+          <w:spacing w:val="0"/>
+          <w:position w:val="0"/>
+          <w:sz w:val="22"/>
+          <w:shd w:fill="auto" w:val="clear"/>
+        </w:rPr>
+        <w:t xml:space="preserve">Home.vue  &gt;&gt;&gt;&gt;</w:t>
+      </w:r>
+    </w:p>
+    <w:p>
+      <w:pPr>
+        <w:spacing w:before="0" w:after="0" w:line="240"/>
+        <w:ind w:right="0" w:left="0" w:firstLine="0"/>
+        <w:jc w:val="left"/>
+        <w:rPr>
+          <w:rFonts w:ascii="Calibri" w:hAnsi="Calibri" w:cs="Calibri" w:eastAsia="Calibri"/>
+          <w:color w:val="auto"/>
+          <w:spacing w:val="0"/>
+          <w:position w:val="0"/>
+          <w:sz w:val="22"/>
+          <w:shd w:fill="auto" w:val="clear"/>
+        </w:rPr>
+      </w:pPr>
+    </w:p>
+    <w:p>
+      <w:pPr>
+        <w:spacing w:before="0" w:after="0" w:line="240"/>
+        <w:ind w:right="0" w:left="0" w:firstLine="0"/>
+        <w:jc w:val="left"/>
+        <w:rPr>
+          <w:rFonts w:ascii="Calibri" w:hAnsi="Calibri" w:cs="Calibri" w:eastAsia="Calibri"/>
+          <w:color w:val="auto"/>
+          <w:spacing w:val="0"/>
+          <w:position w:val="0"/>
+          <w:sz w:val="22"/>
+          <w:shd w:fill="auto" w:val="clear"/>
+        </w:rPr>
+      </w:pPr>
+      <w:r>
+        <w:rPr>
+          <w:rFonts w:ascii="Calibri" w:hAnsi="Calibri" w:cs="Calibri" w:eastAsia="Calibri"/>
+          <w:color w:val="auto"/>
+          <w:spacing w:val="0"/>
+          <w:position w:val="0"/>
+          <w:sz w:val="22"/>
+          <w:shd w:fill="auto" w:val="clear"/>
+        </w:rPr>
+        <w:t xml:space="preserve">&lt;template&gt;</w:t>
+      </w:r>
+    </w:p>
+    <w:p>
+      <w:pPr>
+        <w:spacing w:before="0" w:after="0" w:line="240"/>
+        <w:ind w:right="0" w:left="0" w:firstLine="0"/>
+        <w:jc w:val="left"/>
+        <w:rPr>
+          <w:rFonts w:ascii="Calibri" w:hAnsi="Calibri" w:cs="Calibri" w:eastAsia="Calibri"/>
+          <w:color w:val="auto"/>
+          <w:spacing w:val="0"/>
+          <w:position w:val="0"/>
+          <w:sz w:val="22"/>
+          <w:shd w:fill="auto" w:val="clear"/>
+        </w:rPr>
+      </w:pPr>
+      <w:r>
+        <w:rPr>
+          <w:rFonts w:ascii="Calibri" w:hAnsi="Calibri" w:cs="Calibri" w:eastAsia="Calibri"/>
+          <w:color w:val="auto"/>
+          <w:spacing w:val="0"/>
+          <w:position w:val="0"/>
+          <w:sz w:val="22"/>
+          <w:shd w:fill="auto" w:val="clear"/>
+        </w:rPr>
+        <w:t xml:space="preserve">    &lt;div&gt;</w:t>
+      </w:r>
+    </w:p>
+    <w:p>
+      <w:pPr>
+        <w:spacing w:before="0" w:after="0" w:line="240"/>
+        <w:ind w:right="0" w:left="0" w:firstLine="0"/>
+        <w:jc w:val="left"/>
+        <w:rPr>
+          <w:rFonts w:ascii="Calibri" w:hAnsi="Calibri" w:cs="Calibri" w:eastAsia="Calibri"/>
+          <w:color w:val="auto"/>
+          <w:spacing w:val="0"/>
+          <w:position w:val="0"/>
+          <w:sz w:val="22"/>
+          <w:shd w:fill="auto" w:val="clear"/>
+        </w:rPr>
+      </w:pPr>
+      <w:r>
+        <w:rPr>
+          <w:rFonts w:ascii="Calibri" w:hAnsi="Calibri" w:cs="Calibri" w:eastAsia="Calibri"/>
+          <w:color w:val="auto"/>
+          <w:spacing w:val="0"/>
+          <w:position w:val="0"/>
+          <w:sz w:val="22"/>
+          <w:shd w:fill="auto" w:val="clear"/>
+        </w:rPr>
+        <w:t xml:space="preserve">        &lt;h3&gt;Home Page&lt;/h3&gt;</w:t>
+      </w:r>
+    </w:p>
+    <w:p>
+      <w:pPr>
+        <w:spacing w:before="0" w:after="0" w:line="240"/>
+        <w:ind w:right="0" w:left="0" w:firstLine="0"/>
+        <w:jc w:val="left"/>
+        <w:rPr>
+          <w:rFonts w:ascii="Calibri" w:hAnsi="Calibri" w:cs="Calibri" w:eastAsia="Calibri"/>
+          <w:color w:val="auto"/>
+          <w:spacing w:val="0"/>
+          <w:position w:val="0"/>
+          <w:sz w:val="22"/>
+          <w:shd w:fill="auto" w:val="clear"/>
+        </w:rPr>
+      </w:pPr>
+      <w:r>
+        <w:rPr>
+          <w:rFonts w:ascii="Calibri" w:hAnsi="Calibri" w:cs="Calibri" w:eastAsia="Calibri"/>
+          <w:color w:val="auto"/>
+          <w:spacing w:val="0"/>
+          <w:position w:val="0"/>
+          <w:sz w:val="22"/>
+          <w:shd w:fill="auto" w:val="clear"/>
+        </w:rPr>
+        <w:t xml:space="preserve">    &lt;/div&gt;</w:t>
+      </w:r>
+    </w:p>
+    <w:p>
+      <w:pPr>
+        <w:spacing w:before="0" w:after="0" w:line="240"/>
+        <w:ind w:right="0" w:left="0" w:firstLine="0"/>
+        <w:jc w:val="left"/>
+        <w:rPr>
+          <w:rFonts w:ascii="Calibri" w:hAnsi="Calibri" w:cs="Calibri" w:eastAsia="Calibri"/>
+          <w:color w:val="auto"/>
+          <w:spacing w:val="0"/>
+          <w:position w:val="0"/>
+          <w:sz w:val="22"/>
+          <w:shd w:fill="auto" w:val="clear"/>
+        </w:rPr>
+      </w:pPr>
+      <w:r>
+        <w:rPr>
+          <w:rFonts w:ascii="Calibri" w:hAnsi="Calibri" w:cs="Calibri" w:eastAsia="Calibri"/>
+          <w:color w:val="auto"/>
+          <w:spacing w:val="0"/>
+          <w:position w:val="0"/>
+          <w:sz w:val="22"/>
+          <w:shd w:fill="auto" w:val="clear"/>
+        </w:rPr>
+        <w:t xml:space="preserve">&lt;/template&gt;</w:t>
+      </w:r>
+    </w:p>
+    <w:p>
+      <w:pPr>
+        <w:spacing w:before="0" w:after="0" w:line="240"/>
+        <w:ind w:right="0" w:left="0" w:firstLine="0"/>
+        <w:jc w:val="left"/>
+        <w:rPr>
+          <w:rFonts w:ascii="Calibri" w:hAnsi="Calibri" w:cs="Calibri" w:eastAsia="Calibri"/>
+          <w:color w:val="auto"/>
+          <w:spacing w:val="0"/>
+          <w:position w:val="0"/>
+          <w:sz w:val="22"/>
+          <w:shd w:fill="auto" w:val="clear"/>
+        </w:rPr>
+      </w:pPr>
+      <w:r>
+        <w:rPr>
+          <w:rFonts w:ascii="Calibri" w:hAnsi="Calibri" w:cs="Calibri" w:eastAsia="Calibri"/>
+          <w:color w:val="auto"/>
+          <w:spacing w:val="0"/>
+          <w:position w:val="0"/>
+          <w:sz w:val="22"/>
+          <w:shd w:fill="auto" w:val="clear"/>
+        </w:rPr>
+        <w:t xml:space="preserve">&lt;script&gt;</w:t>
+      </w:r>
+    </w:p>
+    <w:p>
+      <w:pPr>
+        <w:spacing w:before="0" w:after="0" w:line="240"/>
+        <w:ind w:right="0" w:left="0" w:firstLine="0"/>
+        <w:jc w:val="left"/>
+        <w:rPr>
+          <w:rFonts w:ascii="Calibri" w:hAnsi="Calibri" w:cs="Calibri" w:eastAsia="Calibri"/>
+          <w:color w:val="auto"/>
+          <w:spacing w:val="0"/>
+          <w:position w:val="0"/>
+          <w:sz w:val="22"/>
+          <w:shd w:fill="auto" w:val="clear"/>
+        </w:rPr>
+      </w:pPr>
+      <w:r>
+        <w:rPr>
+          <w:rFonts w:ascii="Calibri" w:hAnsi="Calibri" w:cs="Calibri" w:eastAsia="Calibri"/>
+          <w:color w:val="auto"/>
+          <w:spacing w:val="0"/>
+          <w:position w:val="0"/>
+          <w:sz w:val="22"/>
+          <w:shd w:fill="auto" w:val="clear"/>
+        </w:rPr>
+        <w:t xml:space="preserve">export default {</w:t>
+      </w:r>
+    </w:p>
+    <w:p>
+      <w:pPr>
+        <w:spacing w:before="0" w:after="0" w:line="240"/>
+        <w:ind w:right="0" w:left="0" w:firstLine="0"/>
+        <w:jc w:val="left"/>
+        <w:rPr>
+          <w:rFonts w:ascii="Calibri" w:hAnsi="Calibri" w:cs="Calibri" w:eastAsia="Calibri"/>
+          <w:color w:val="auto"/>
+          <w:spacing w:val="0"/>
+          <w:position w:val="0"/>
+          <w:sz w:val="22"/>
+          <w:shd w:fill="auto" w:val="clear"/>
+        </w:rPr>
+      </w:pPr>
+      <w:r>
+        <w:rPr>
+          <w:rFonts w:ascii="Calibri" w:hAnsi="Calibri" w:cs="Calibri" w:eastAsia="Calibri"/>
+          <w:color w:val="auto"/>
+          <w:spacing w:val="0"/>
+          <w:position w:val="0"/>
+          <w:sz w:val="22"/>
+          <w:shd w:fill="auto" w:val="clear"/>
+        </w:rPr>
+        <w:t xml:space="preserve">    name:"homePage",</w:t>
+      </w:r>
+    </w:p>
+    <w:p>
+      <w:pPr>
+        <w:spacing w:before="0" w:after="0" w:line="240"/>
+        <w:ind w:right="0" w:left="0" w:firstLine="0"/>
+        <w:jc w:val="left"/>
+        <w:rPr>
+          <w:rFonts w:ascii="Calibri" w:hAnsi="Calibri" w:cs="Calibri" w:eastAsia="Calibri"/>
+          <w:color w:val="auto"/>
+          <w:spacing w:val="0"/>
+          <w:position w:val="0"/>
+          <w:sz w:val="22"/>
+          <w:shd w:fill="auto" w:val="clear"/>
+        </w:rPr>
+      </w:pPr>
+      <w:r>
+        <w:rPr>
+          <w:rFonts w:ascii="Calibri" w:hAnsi="Calibri" w:cs="Calibri" w:eastAsia="Calibri"/>
+          <w:color w:val="auto"/>
+          <w:spacing w:val="0"/>
+          <w:position w:val="0"/>
+          <w:sz w:val="22"/>
+          <w:shd w:fill="auto" w:val="clear"/>
+        </w:rPr>
+        <w:t xml:space="preserve">}</w:t>
+      </w:r>
+    </w:p>
+    <w:p>
+      <w:pPr>
+        <w:spacing w:before="0" w:after="0" w:line="240"/>
+        <w:ind w:right="0" w:left="0" w:firstLine="0"/>
+        <w:jc w:val="left"/>
+        <w:rPr>
+          <w:rFonts w:ascii="Calibri" w:hAnsi="Calibri" w:cs="Calibri" w:eastAsia="Calibri"/>
+          <w:color w:val="auto"/>
+          <w:spacing w:val="0"/>
+          <w:position w:val="0"/>
+          <w:sz w:val="22"/>
+          <w:shd w:fill="auto" w:val="clear"/>
+        </w:rPr>
+      </w:pPr>
+      <w:r>
+        <w:rPr>
+          <w:rFonts w:ascii="Calibri" w:hAnsi="Calibri" w:cs="Calibri" w:eastAsia="Calibri"/>
+          <w:color w:val="auto"/>
+          <w:spacing w:val="0"/>
+          <w:position w:val="0"/>
+          <w:sz w:val="22"/>
+          <w:shd w:fill="auto" w:val="clear"/>
+        </w:rPr>
+        <w:t xml:space="preserve">&lt;/script&gt;</w:t>
+      </w:r>
+    </w:p>
+    <w:p>
+      <w:pPr>
+        <w:spacing w:before="0" w:after="0" w:line="240"/>
+        <w:ind w:right="0" w:left="0" w:firstLine="0"/>
+        <w:jc w:val="left"/>
+        <w:rPr>
+          <w:rFonts w:ascii="Calibri" w:hAnsi="Calibri" w:cs="Calibri" w:eastAsia="Calibri"/>
+          <w:color w:val="auto"/>
+          <w:spacing w:val="0"/>
+          <w:position w:val="0"/>
+          <w:sz w:val="22"/>
+          <w:shd w:fill="auto" w:val="clear"/>
+        </w:rPr>
+      </w:pPr>
+    </w:p>
+    <w:p>
+      <w:pPr>
+        <w:spacing w:before="0" w:after="0" w:line="240"/>
+        <w:ind w:right="0" w:left="0" w:firstLine="0"/>
+        <w:jc w:val="left"/>
+        <w:rPr>
+          <w:rFonts w:ascii="Calibri" w:hAnsi="Calibri" w:cs="Calibri" w:eastAsia="Calibri"/>
+          <w:b/>
+          <w:color w:val="auto"/>
+          <w:spacing w:val="0"/>
+          <w:position w:val="0"/>
+          <w:sz w:val="22"/>
+          <w:shd w:fill="auto" w:val="clear"/>
+        </w:rPr>
+      </w:pPr>
+      <w:r>
+        <w:rPr>
+          <w:rFonts w:ascii="Calibri" w:hAnsi="Calibri" w:cs="Calibri" w:eastAsia="Calibri"/>
+          <w:b/>
+          <w:color w:val="auto"/>
+          <w:spacing w:val="0"/>
+          <w:position w:val="0"/>
+          <w:sz w:val="22"/>
+          <w:shd w:fill="auto" w:val="clear"/>
+        </w:rPr>
+        <w:t xml:space="preserve">About.vue  &gt;&gt;&gt;&gt;</w:t>
+      </w:r>
+    </w:p>
+    <w:p>
+      <w:pPr>
+        <w:spacing w:before="0" w:after="0" w:line="240"/>
+        <w:ind w:right="0" w:left="0" w:firstLine="0"/>
+        <w:jc w:val="left"/>
+        <w:rPr>
+          <w:rFonts w:ascii="Calibri" w:hAnsi="Calibri" w:cs="Calibri" w:eastAsia="Calibri"/>
+          <w:b/>
+          <w:color w:val="auto"/>
+          <w:spacing w:val="0"/>
+          <w:position w:val="0"/>
+          <w:sz w:val="22"/>
+          <w:shd w:fill="auto" w:val="clear"/>
+        </w:rPr>
+      </w:pPr>
+    </w:p>
+    <w:p>
+      <w:pPr>
+        <w:spacing w:before="0" w:after="0" w:line="240"/>
+        <w:ind w:right="0" w:left="0" w:firstLine="0"/>
+        <w:jc w:val="left"/>
+        <w:rPr>
+          <w:rFonts w:ascii="Calibri" w:hAnsi="Calibri" w:cs="Calibri" w:eastAsia="Calibri"/>
+          <w:color w:val="auto"/>
+          <w:spacing w:val="0"/>
+          <w:position w:val="0"/>
+          <w:sz w:val="22"/>
+          <w:shd w:fill="auto" w:val="clear"/>
+        </w:rPr>
+      </w:pPr>
+      <w:r>
+        <w:rPr>
+          <w:rFonts w:ascii="Calibri" w:hAnsi="Calibri" w:cs="Calibri" w:eastAsia="Calibri"/>
+          <w:color w:val="auto"/>
+          <w:spacing w:val="0"/>
+          <w:position w:val="0"/>
+          <w:sz w:val="22"/>
+          <w:shd w:fill="auto" w:val="clear"/>
+        </w:rPr>
+        <w:t xml:space="preserve">&lt;template&gt;</w:t>
+      </w:r>
+    </w:p>
+    <w:p>
+      <w:pPr>
+        <w:spacing w:before="0" w:after="0" w:line="240"/>
+        <w:ind w:right="0" w:left="0" w:firstLine="0"/>
+        <w:jc w:val="left"/>
+        <w:rPr>
+          <w:rFonts w:ascii="Calibri" w:hAnsi="Calibri" w:cs="Calibri" w:eastAsia="Calibri"/>
+          <w:color w:val="auto"/>
+          <w:spacing w:val="0"/>
+          <w:position w:val="0"/>
+          <w:sz w:val="22"/>
+          <w:shd w:fill="auto" w:val="clear"/>
+        </w:rPr>
+      </w:pPr>
+      <w:r>
+        <w:rPr>
+          <w:rFonts w:ascii="Calibri" w:hAnsi="Calibri" w:cs="Calibri" w:eastAsia="Calibri"/>
+          <w:color w:val="auto"/>
+          <w:spacing w:val="0"/>
+          <w:position w:val="0"/>
+          <w:sz w:val="22"/>
+          <w:shd w:fill="auto" w:val="clear"/>
+        </w:rPr>
+        <w:t xml:space="preserve">    &lt;div&gt;</w:t>
+      </w:r>
+    </w:p>
+    <w:p>
+      <w:pPr>
+        <w:spacing w:before="0" w:after="0" w:line="240"/>
+        <w:ind w:right="0" w:left="0" w:firstLine="0"/>
+        <w:jc w:val="left"/>
+        <w:rPr>
+          <w:rFonts w:ascii="Calibri" w:hAnsi="Calibri" w:cs="Calibri" w:eastAsia="Calibri"/>
+          <w:color w:val="auto"/>
+          <w:spacing w:val="0"/>
+          <w:position w:val="0"/>
+          <w:sz w:val="22"/>
+          <w:shd w:fill="auto" w:val="clear"/>
+        </w:rPr>
+      </w:pPr>
+      <w:r>
+        <w:rPr>
+          <w:rFonts w:ascii="Calibri" w:hAnsi="Calibri" w:cs="Calibri" w:eastAsia="Calibri"/>
+          <w:color w:val="auto"/>
+          <w:spacing w:val="0"/>
+          <w:position w:val="0"/>
+          <w:sz w:val="22"/>
+          <w:shd w:fill="auto" w:val="clear"/>
+        </w:rPr>
+        <w:t xml:space="preserve">        &lt;h3&gt;About Page&lt;/h3&gt;</w:t>
+      </w:r>
+    </w:p>
+    <w:p>
+      <w:pPr>
+        <w:spacing w:before="0" w:after="0" w:line="240"/>
+        <w:ind w:right="0" w:left="0" w:firstLine="0"/>
+        <w:jc w:val="left"/>
+        <w:rPr>
+          <w:rFonts w:ascii="Calibri" w:hAnsi="Calibri" w:cs="Calibri" w:eastAsia="Calibri"/>
+          <w:color w:val="auto"/>
+          <w:spacing w:val="0"/>
+          <w:position w:val="0"/>
+          <w:sz w:val="22"/>
+          <w:shd w:fill="auto" w:val="clear"/>
+        </w:rPr>
+      </w:pPr>
+      <w:r>
+        <w:rPr>
+          <w:rFonts w:ascii="Calibri" w:hAnsi="Calibri" w:cs="Calibri" w:eastAsia="Calibri"/>
+          <w:color w:val="auto"/>
+          <w:spacing w:val="0"/>
+          <w:position w:val="0"/>
+          <w:sz w:val="22"/>
+          <w:shd w:fill="auto" w:val="clear"/>
+        </w:rPr>
+        <w:t xml:space="preserve">    &lt;/div&gt;</w:t>
+      </w:r>
+    </w:p>
+    <w:p>
+      <w:pPr>
+        <w:spacing w:before="0" w:after="0" w:line="240"/>
+        <w:ind w:right="0" w:left="0" w:firstLine="0"/>
+        <w:jc w:val="left"/>
+        <w:rPr>
+          <w:rFonts w:ascii="Calibri" w:hAnsi="Calibri" w:cs="Calibri" w:eastAsia="Calibri"/>
+          <w:color w:val="auto"/>
+          <w:spacing w:val="0"/>
+          <w:position w:val="0"/>
+          <w:sz w:val="22"/>
+          <w:shd w:fill="auto" w:val="clear"/>
+        </w:rPr>
+      </w:pPr>
+      <w:r>
+        <w:rPr>
+          <w:rFonts w:ascii="Calibri" w:hAnsi="Calibri" w:cs="Calibri" w:eastAsia="Calibri"/>
+          <w:color w:val="auto"/>
+          <w:spacing w:val="0"/>
+          <w:position w:val="0"/>
+          <w:sz w:val="22"/>
+          <w:shd w:fill="auto" w:val="clear"/>
+        </w:rPr>
+        <w:t xml:space="preserve">&lt;/template&gt;</w:t>
+      </w:r>
+    </w:p>
+    <w:p>
+      <w:pPr>
+        <w:spacing w:before="0" w:after="0" w:line="240"/>
+        <w:ind w:right="0" w:left="0" w:firstLine="0"/>
+        <w:jc w:val="left"/>
+        <w:rPr>
+          <w:rFonts w:ascii="Calibri" w:hAnsi="Calibri" w:cs="Calibri" w:eastAsia="Calibri"/>
+          <w:color w:val="auto"/>
+          <w:spacing w:val="0"/>
+          <w:position w:val="0"/>
+          <w:sz w:val="22"/>
+          <w:shd w:fill="auto" w:val="clear"/>
+        </w:rPr>
+      </w:pPr>
+      <w:r>
+        <w:rPr>
+          <w:rFonts w:ascii="Calibri" w:hAnsi="Calibri" w:cs="Calibri" w:eastAsia="Calibri"/>
+          <w:color w:val="auto"/>
+          <w:spacing w:val="0"/>
+          <w:position w:val="0"/>
+          <w:sz w:val="22"/>
+          <w:shd w:fill="auto" w:val="clear"/>
+        </w:rPr>
+        <w:t xml:space="preserve">&lt;script&gt;</w:t>
+      </w:r>
+    </w:p>
+    <w:p>
+      <w:pPr>
+        <w:spacing w:before="0" w:after="0" w:line="240"/>
+        <w:ind w:right="0" w:left="0" w:firstLine="0"/>
+        <w:jc w:val="left"/>
+        <w:rPr>
+          <w:rFonts w:ascii="Calibri" w:hAnsi="Calibri" w:cs="Calibri" w:eastAsia="Calibri"/>
+          <w:color w:val="auto"/>
+          <w:spacing w:val="0"/>
+          <w:position w:val="0"/>
+          <w:sz w:val="22"/>
+          <w:shd w:fill="auto" w:val="clear"/>
+        </w:rPr>
+      </w:pPr>
+      <w:r>
+        <w:rPr>
+          <w:rFonts w:ascii="Calibri" w:hAnsi="Calibri" w:cs="Calibri" w:eastAsia="Calibri"/>
+          <w:color w:val="auto"/>
+          <w:spacing w:val="0"/>
+          <w:position w:val="0"/>
+          <w:sz w:val="22"/>
+          <w:shd w:fill="auto" w:val="clear"/>
+        </w:rPr>
+        <w:t xml:space="preserve">export default {</w:t>
+      </w:r>
+    </w:p>
+    <w:p>
+      <w:pPr>
+        <w:spacing w:before="0" w:after="0" w:line="240"/>
+        <w:ind w:right="0" w:left="0" w:firstLine="0"/>
+        <w:jc w:val="left"/>
+        <w:rPr>
+          <w:rFonts w:ascii="Calibri" w:hAnsi="Calibri" w:cs="Calibri" w:eastAsia="Calibri"/>
+          <w:color w:val="auto"/>
+          <w:spacing w:val="0"/>
+          <w:position w:val="0"/>
+          <w:sz w:val="22"/>
+          <w:shd w:fill="auto" w:val="clear"/>
+        </w:rPr>
+      </w:pPr>
+      <w:r>
+        <w:rPr>
+          <w:rFonts w:ascii="Calibri" w:hAnsi="Calibri" w:cs="Calibri" w:eastAsia="Calibri"/>
+          <w:color w:val="auto"/>
+          <w:spacing w:val="0"/>
+          <w:position w:val="0"/>
+          <w:sz w:val="22"/>
+          <w:shd w:fill="auto" w:val="clear"/>
+        </w:rPr>
+        <w:t xml:space="preserve">    name:"aboutPage",</w:t>
+      </w:r>
+    </w:p>
+    <w:p>
+      <w:pPr>
+        <w:spacing w:before="0" w:after="0" w:line="240"/>
+        <w:ind w:right="0" w:left="0" w:firstLine="0"/>
+        <w:jc w:val="left"/>
+        <w:rPr>
+          <w:rFonts w:ascii="Calibri" w:hAnsi="Calibri" w:cs="Calibri" w:eastAsia="Calibri"/>
+          <w:color w:val="auto"/>
+          <w:spacing w:val="0"/>
+          <w:position w:val="0"/>
+          <w:sz w:val="22"/>
+          <w:shd w:fill="auto" w:val="clear"/>
+        </w:rPr>
+      </w:pPr>
+      <w:r>
+        <w:rPr>
+          <w:rFonts w:ascii="Calibri" w:hAnsi="Calibri" w:cs="Calibri" w:eastAsia="Calibri"/>
+          <w:color w:val="auto"/>
+          <w:spacing w:val="0"/>
+          <w:position w:val="0"/>
+          <w:sz w:val="22"/>
+          <w:shd w:fill="auto" w:val="clear"/>
+        </w:rPr>
+        <w:t xml:space="preserve">}</w:t>
+      </w:r>
+    </w:p>
+    <w:p>
+      <w:pPr>
+        <w:spacing w:before="0" w:after="0" w:line="240"/>
+        <w:ind w:right="0" w:left="0" w:firstLine="0"/>
+        <w:jc w:val="left"/>
+        <w:rPr>
+          <w:rFonts w:ascii="Calibri" w:hAnsi="Calibri" w:cs="Calibri" w:eastAsia="Calibri"/>
+          <w:color w:val="auto"/>
+          <w:spacing w:val="0"/>
+          <w:position w:val="0"/>
+          <w:sz w:val="22"/>
+          <w:shd w:fill="auto" w:val="clear"/>
+        </w:rPr>
+      </w:pPr>
+      <w:r>
+        <w:rPr>
+          <w:rFonts w:ascii="Calibri" w:hAnsi="Calibri" w:cs="Calibri" w:eastAsia="Calibri"/>
+          <w:color w:val="auto"/>
+          <w:spacing w:val="0"/>
+          <w:position w:val="0"/>
+          <w:sz w:val="22"/>
+          <w:shd w:fill="auto" w:val="clear"/>
+        </w:rPr>
+        <w:t xml:space="preserve">&lt;/script&gt;</w:t>
+      </w:r>
+    </w:p>
+    <w:p>
+      <w:pPr>
+        <w:spacing w:before="0" w:after="0" w:line="240"/>
+        <w:ind w:right="0" w:left="0" w:firstLine="0"/>
+        <w:jc w:val="left"/>
+        <w:rPr>
+          <w:rFonts w:ascii="Calibri" w:hAnsi="Calibri" w:cs="Calibri" w:eastAsia="Calibri"/>
+          <w:color w:val="auto"/>
+          <w:spacing w:val="0"/>
+          <w:position w:val="0"/>
+          <w:sz w:val="22"/>
+          <w:shd w:fill="auto" w:val="clear"/>
+        </w:rPr>
+      </w:pPr>
+    </w:p>
+    <w:p>
+      <w:pPr>
+        <w:spacing w:before="0" w:after="0" w:line="240"/>
+        <w:ind w:right="0" w:left="0" w:firstLine="0"/>
+        <w:jc w:val="left"/>
+        <w:rPr>
+          <w:rFonts w:ascii="Calibri" w:hAnsi="Calibri" w:cs="Calibri" w:eastAsia="Calibri"/>
+          <w:color w:val="auto"/>
+          <w:spacing w:val="0"/>
+          <w:position w:val="0"/>
+          <w:sz w:val="22"/>
+          <w:shd w:fill="auto" w:val="clear"/>
+        </w:rPr>
+      </w:pPr>
+    </w:p>
+    <w:p>
+      <w:pPr>
+        <w:spacing w:before="0" w:after="0" w:line="240"/>
+        <w:ind w:right="0" w:left="0" w:firstLine="0"/>
+        <w:jc w:val="left"/>
+        <w:rPr>
+          <w:rFonts w:ascii="Calibri" w:hAnsi="Calibri" w:cs="Calibri" w:eastAsia="Calibri"/>
+          <w:color w:val="auto"/>
+          <w:spacing w:val="0"/>
+          <w:position w:val="0"/>
+          <w:sz w:val="22"/>
+          <w:shd w:fill="auto" w:val="clear"/>
+        </w:rPr>
+      </w:pPr>
+      <w:r>
+        <w:rPr>
+          <w:rFonts w:ascii="Calibri" w:hAnsi="Calibri" w:cs="Calibri" w:eastAsia="Calibri"/>
+          <w:color w:val="auto"/>
+          <w:spacing w:val="0"/>
+          <w:position w:val="0"/>
+          <w:sz w:val="22"/>
+          <w:shd w:fill="auto" w:val="clear"/>
+        </w:rPr>
+        <w:t xml:space="preserve">now its working vue routes load based over components..</w:t>
+      </w:r>
+    </w:p>
+    <w:p>
+      <w:pPr>
+        <w:spacing w:before="0" w:after="0" w:line="240"/>
+        <w:ind w:right="0" w:left="0" w:firstLine="0"/>
+        <w:jc w:val="left"/>
+        <w:rPr>
+          <w:rFonts w:ascii="Calibri" w:hAnsi="Calibri" w:cs="Calibri" w:eastAsia="Calibri"/>
+          <w:color w:val="auto"/>
+          <w:spacing w:val="0"/>
+          <w:position w:val="0"/>
+          <w:sz w:val="22"/>
+          <w:shd w:fill="auto" w:val="clear"/>
+        </w:rPr>
+      </w:pPr>
+    </w:p>
+    <w:p>
+      <w:pPr>
+        <w:spacing w:before="0" w:after="0" w:line="240"/>
+        <w:ind w:right="0" w:left="0" w:firstLine="0"/>
+        <w:jc w:val="left"/>
+        <w:rPr>
+          <w:rFonts w:ascii="Calibri" w:hAnsi="Calibri" w:cs="Calibri" w:eastAsia="Calibri"/>
+          <w:color w:val="auto"/>
+          <w:spacing w:val="0"/>
+          <w:position w:val="0"/>
+          <w:sz w:val="22"/>
+          <w:shd w:fill="auto" w:val="clear"/>
+        </w:rPr>
+      </w:pPr>
+    </w:p>
+    <w:p>
+      <w:pPr>
+        <w:spacing w:before="0" w:after="0" w:line="240"/>
+        <w:ind w:right="0" w:left="0" w:firstLine="0"/>
+        <w:jc w:val="left"/>
+        <w:rPr>
+          <w:rFonts w:ascii="Calibri" w:hAnsi="Calibri" w:cs="Calibri" w:eastAsia="Calibri"/>
+          <w:color w:val="auto"/>
+          <w:spacing w:val="0"/>
+          <w:position w:val="0"/>
+          <w:sz w:val="22"/>
+          <w:shd w:fill="auto" w:val="clear"/>
+        </w:rPr>
+      </w:pPr>
+      <w:r>
+        <w:rPr>
+          <w:rFonts w:ascii="Calibri" w:hAnsi="Calibri" w:cs="Calibri" w:eastAsia="Calibri"/>
+          <w:color w:val="auto"/>
+          <w:spacing w:val="0"/>
+          <w:position w:val="0"/>
+          <w:sz w:val="22"/>
+          <w:shd w:fill="auto" w:val="clear"/>
+        </w:rPr>
+        <w:t xml:space="preserve">+++++++++++++++++++++++++++++++++++++++++++++++++++++++++++++++++++++++</w:t>
+      </w:r>
+    </w:p>
+    <w:p>
+      <w:pPr>
+        <w:spacing w:before="0" w:after="0" w:line="240"/>
+        <w:ind w:right="0" w:left="0" w:firstLine="0"/>
+        <w:jc w:val="left"/>
+        <w:rPr>
+          <w:rFonts w:ascii="Calibri" w:hAnsi="Calibri" w:cs="Calibri" w:eastAsia="Calibri"/>
+          <w:color w:val="auto"/>
+          <w:spacing w:val="0"/>
+          <w:position w:val="0"/>
+          <w:sz w:val="22"/>
+          <w:shd w:fill="auto" w:val="clear"/>
+        </w:rPr>
+      </w:pPr>
+    </w:p>
+    <w:p>
+      <w:pPr>
+        <w:spacing w:before="0" w:after="0" w:line="240"/>
+        <w:ind w:right="0" w:left="0" w:firstLine="0"/>
+        <w:jc w:val="left"/>
+        <w:rPr>
+          <w:rFonts w:ascii="Calibri" w:hAnsi="Calibri" w:cs="Calibri" w:eastAsia="Calibri"/>
+          <w:b/>
+          <w:color w:val="auto"/>
+          <w:spacing w:val="0"/>
+          <w:position w:val="0"/>
+          <w:sz w:val="22"/>
+          <w:shd w:fill="auto" w:val="clear"/>
+        </w:rPr>
+      </w:pPr>
+      <w:r>
+        <w:rPr>
+          <w:rFonts w:ascii="Calibri" w:hAnsi="Calibri" w:cs="Calibri" w:eastAsia="Calibri"/>
+          <w:b/>
+          <w:color w:val="auto"/>
+          <w:spacing w:val="0"/>
+          <w:position w:val="0"/>
+          <w:sz w:val="22"/>
+          <w:shd w:fill="auto" w:val="clear"/>
+        </w:rPr>
+        <w:t xml:space="preserve">Add Routing Link | vue router part 2     &gt;&gt;&gt;&gt;&gt;&gt;</w:t>
+      </w:r>
+    </w:p>
+    <w:p>
+      <w:pPr>
+        <w:spacing w:before="0" w:after="0" w:line="240"/>
+        <w:ind w:right="0" w:left="0" w:firstLine="0"/>
+        <w:jc w:val="left"/>
+        <w:rPr>
+          <w:rFonts w:ascii="Calibri" w:hAnsi="Calibri" w:cs="Calibri" w:eastAsia="Calibri"/>
+          <w:b/>
+          <w:color w:val="auto"/>
+          <w:spacing w:val="0"/>
+          <w:position w:val="0"/>
+          <w:sz w:val="22"/>
+          <w:shd w:fill="auto" w:val="clear"/>
+        </w:rPr>
+      </w:pPr>
+    </w:p>
+    <w:p>
+      <w:pPr>
+        <w:spacing w:before="0" w:after="0" w:line="240"/>
+        <w:ind w:right="0" w:left="0" w:firstLine="0"/>
+        <w:jc w:val="left"/>
+        <w:rPr>
+          <w:rFonts w:ascii="Calibri" w:hAnsi="Calibri" w:cs="Calibri" w:eastAsia="Calibri"/>
+          <w:b/>
+          <w:color w:val="auto"/>
+          <w:spacing w:val="0"/>
+          <w:position w:val="0"/>
+          <w:sz w:val="22"/>
+          <w:shd w:fill="auto" w:val="clear"/>
+        </w:rPr>
+      </w:pPr>
+      <w:r>
+        <w:rPr>
+          <w:rFonts w:ascii="Calibri" w:hAnsi="Calibri" w:cs="Calibri" w:eastAsia="Calibri"/>
+          <w:b/>
+          <w:color w:val="auto"/>
+          <w:spacing w:val="0"/>
+          <w:position w:val="0"/>
+          <w:sz w:val="22"/>
+          <w:shd w:fill="auto" w:val="clear"/>
+        </w:rPr>
+        <w:t xml:space="preserve">App.vue  &gt;&gt;&gt;&gt;</w:t>
+      </w:r>
+    </w:p>
+    <w:p>
+      <w:pPr>
+        <w:spacing w:before="0" w:after="0" w:line="240"/>
+        <w:ind w:right="0" w:left="0" w:firstLine="0"/>
+        <w:jc w:val="left"/>
+        <w:rPr>
+          <w:rFonts w:ascii="Calibri" w:hAnsi="Calibri" w:cs="Calibri" w:eastAsia="Calibri"/>
+          <w:color w:val="auto"/>
+          <w:spacing w:val="0"/>
+          <w:position w:val="0"/>
+          <w:sz w:val="22"/>
+          <w:shd w:fill="auto" w:val="clear"/>
+        </w:rPr>
+      </w:pPr>
+    </w:p>
+    <w:p>
+      <w:pPr>
+        <w:spacing w:before="0" w:after="0" w:line="240"/>
+        <w:ind w:right="0" w:left="0" w:firstLine="0"/>
+        <w:jc w:val="left"/>
+        <w:rPr>
+          <w:rFonts w:ascii="Calibri" w:hAnsi="Calibri" w:cs="Calibri" w:eastAsia="Calibri"/>
+          <w:color w:val="auto"/>
+          <w:spacing w:val="0"/>
+          <w:position w:val="0"/>
+          <w:sz w:val="22"/>
+          <w:shd w:fill="auto" w:val="clear"/>
+        </w:rPr>
+      </w:pPr>
+      <w:r>
+        <w:rPr>
+          <w:rFonts w:ascii="Calibri" w:hAnsi="Calibri" w:cs="Calibri" w:eastAsia="Calibri"/>
+          <w:color w:val="auto"/>
+          <w:spacing w:val="0"/>
+          <w:position w:val="0"/>
+          <w:sz w:val="22"/>
+          <w:shd w:fill="auto" w:val="clear"/>
+        </w:rPr>
+        <w:t xml:space="preserve">&lt;template&gt;</w:t>
+      </w:r>
+    </w:p>
+    <w:p>
+      <w:pPr>
+        <w:spacing w:before="0" w:after="0" w:line="240"/>
+        <w:ind w:right="0" w:left="0" w:firstLine="0"/>
+        <w:jc w:val="left"/>
+        <w:rPr>
+          <w:rFonts w:ascii="Calibri" w:hAnsi="Calibri" w:cs="Calibri" w:eastAsia="Calibri"/>
+          <w:color w:val="auto"/>
+          <w:spacing w:val="0"/>
+          <w:position w:val="0"/>
+          <w:sz w:val="22"/>
+          <w:shd w:fill="auto" w:val="clear"/>
+        </w:rPr>
+      </w:pPr>
+      <w:r>
+        <w:rPr>
+          <w:rFonts w:ascii="Calibri" w:hAnsi="Calibri" w:cs="Calibri" w:eastAsia="Calibri"/>
+          <w:color w:val="auto"/>
+          <w:spacing w:val="0"/>
+          <w:position w:val="0"/>
+          <w:sz w:val="22"/>
+          <w:shd w:fill="auto" w:val="clear"/>
+        </w:rPr>
+        <w:t xml:space="preserve">  &lt;div id="app"&gt;</w:t>
+      </w:r>
+    </w:p>
+    <w:p>
+      <w:pPr>
+        <w:spacing w:before="0" w:after="0" w:line="240"/>
+        <w:ind w:right="0" w:left="0" w:firstLine="0"/>
+        <w:jc w:val="left"/>
+        <w:rPr>
+          <w:rFonts w:ascii="Calibri" w:hAnsi="Calibri" w:cs="Calibri" w:eastAsia="Calibri"/>
+          <w:color w:val="auto"/>
+          <w:spacing w:val="0"/>
+          <w:position w:val="0"/>
+          <w:sz w:val="22"/>
+          <w:shd w:fill="auto" w:val="clear"/>
+        </w:rPr>
+      </w:pPr>
+      <w:r>
+        <w:rPr>
+          <w:rFonts w:ascii="Calibri" w:hAnsi="Calibri" w:cs="Calibri" w:eastAsia="Calibri"/>
+          <w:color w:val="auto"/>
+          <w:spacing w:val="0"/>
+          <w:position w:val="0"/>
+          <w:sz w:val="22"/>
+          <w:shd w:fill="auto" w:val="clear"/>
+        </w:rPr>
+        <w:t xml:space="preserve">    &lt;h2&gt;Vue Router how to handle&lt;/h2&gt;</w:t>
+      </w:r>
+    </w:p>
+    <w:p>
+      <w:pPr>
+        <w:spacing w:before="0" w:after="0" w:line="240"/>
+        <w:ind w:right="0" w:left="0" w:firstLine="0"/>
+        <w:jc w:val="left"/>
+        <w:rPr>
+          <w:rFonts w:ascii="Calibri" w:hAnsi="Calibri" w:cs="Calibri" w:eastAsia="Calibri"/>
+          <w:b/>
+          <w:color w:val="auto"/>
+          <w:spacing w:val="0"/>
+          <w:position w:val="0"/>
+          <w:sz w:val="22"/>
+          <w:shd w:fill="auto" w:val="clear"/>
+        </w:rPr>
+      </w:pPr>
+      <w:r>
+        <w:rPr>
+          <w:rFonts w:ascii="Calibri" w:hAnsi="Calibri" w:cs="Calibri" w:eastAsia="Calibri"/>
+          <w:color w:val="auto"/>
+          <w:spacing w:val="0"/>
+          <w:position w:val="0"/>
+          <w:sz w:val="22"/>
+          <w:shd w:fill="auto" w:val="clear"/>
+        </w:rPr>
+        <w:t xml:space="preserve">    </w:t>
+      </w:r>
+      <w:r>
+        <w:rPr>
+          <w:rFonts w:ascii="Calibri" w:hAnsi="Calibri" w:cs="Calibri" w:eastAsia="Calibri"/>
+          <w:b/>
+          <w:color w:val="auto"/>
+          <w:spacing w:val="0"/>
+          <w:position w:val="0"/>
+          <w:sz w:val="22"/>
+          <w:shd w:fill="auto" w:val="clear"/>
+        </w:rPr>
+        <w:t xml:space="preserve">&lt;!-- Router link based on href like wise in vue js i am use router-link --&gt;</w:t>
+      </w:r>
+    </w:p>
+    <w:p>
+      <w:pPr>
+        <w:spacing w:before="0" w:after="0" w:line="240"/>
+        <w:ind w:right="0" w:left="0" w:firstLine="0"/>
+        <w:jc w:val="left"/>
+        <w:rPr>
+          <w:rFonts w:ascii="Calibri" w:hAnsi="Calibri" w:cs="Calibri" w:eastAsia="Calibri"/>
+          <w:b/>
+          <w:color w:val="auto"/>
+          <w:spacing w:val="0"/>
+          <w:position w:val="0"/>
+          <w:sz w:val="22"/>
+          <w:shd w:fill="auto" w:val="clear"/>
+        </w:rPr>
+      </w:pPr>
+      <w:r>
+        <w:rPr>
+          <w:rFonts w:ascii="Calibri" w:hAnsi="Calibri" w:cs="Calibri" w:eastAsia="Calibri"/>
+          <w:b/>
+          <w:color w:val="auto"/>
+          <w:spacing w:val="0"/>
+          <w:position w:val="0"/>
+          <w:sz w:val="22"/>
+          <w:shd w:fill="auto" w:val="clear"/>
+        </w:rPr>
+        <w:t xml:space="preserve">    &lt;ul&gt;</w:t>
+      </w:r>
+    </w:p>
+    <w:p>
+      <w:pPr>
+        <w:spacing w:before="0" w:after="0" w:line="240"/>
+        <w:ind w:right="0" w:left="0" w:firstLine="0"/>
+        <w:jc w:val="left"/>
+        <w:rPr>
+          <w:rFonts w:ascii="Calibri" w:hAnsi="Calibri" w:cs="Calibri" w:eastAsia="Calibri"/>
+          <w:b/>
+          <w:color w:val="auto"/>
+          <w:spacing w:val="0"/>
+          <w:position w:val="0"/>
+          <w:sz w:val="22"/>
+          <w:shd w:fill="auto" w:val="clear"/>
+        </w:rPr>
+      </w:pPr>
+      <w:r>
+        <w:rPr>
+          <w:rFonts w:ascii="Calibri" w:hAnsi="Calibri" w:cs="Calibri" w:eastAsia="Calibri"/>
+          <w:b/>
+          <w:color w:val="auto"/>
+          <w:spacing w:val="0"/>
+          <w:position w:val="0"/>
+          <w:sz w:val="22"/>
+          <w:shd w:fill="auto" w:val="clear"/>
+        </w:rPr>
+        <w:t xml:space="preserve">      &lt;ol&gt;&lt;router-link to="/"&gt;Home&lt;/router-link&gt;&lt;/ol&gt;</w:t>
+      </w:r>
+    </w:p>
+    <w:p>
+      <w:pPr>
+        <w:spacing w:before="0" w:after="0" w:line="240"/>
+        <w:ind w:right="0" w:left="0" w:firstLine="0"/>
+        <w:jc w:val="left"/>
+        <w:rPr>
+          <w:rFonts w:ascii="Calibri" w:hAnsi="Calibri" w:cs="Calibri" w:eastAsia="Calibri"/>
+          <w:b/>
+          <w:color w:val="auto"/>
+          <w:spacing w:val="0"/>
+          <w:position w:val="0"/>
+          <w:sz w:val="22"/>
+          <w:shd w:fill="auto" w:val="clear"/>
+        </w:rPr>
+      </w:pPr>
+      <w:r>
+        <w:rPr>
+          <w:rFonts w:ascii="Calibri" w:hAnsi="Calibri" w:cs="Calibri" w:eastAsia="Calibri"/>
+          <w:b/>
+          <w:color w:val="auto"/>
+          <w:spacing w:val="0"/>
+          <w:position w:val="0"/>
+          <w:sz w:val="22"/>
+          <w:shd w:fill="auto" w:val="clear"/>
+        </w:rPr>
+        <w:t xml:space="preserve">      &lt;ol&gt;&lt;router-link to="/about"&gt;About&lt;/router-link&gt;&lt;/ol&gt;</w:t>
+      </w:r>
+    </w:p>
+    <w:p>
+      <w:pPr>
+        <w:spacing w:before="0" w:after="0" w:line="240"/>
+        <w:ind w:right="0" w:left="0" w:firstLine="0"/>
+        <w:jc w:val="left"/>
+        <w:rPr>
+          <w:rFonts w:ascii="Calibri" w:hAnsi="Calibri" w:cs="Calibri" w:eastAsia="Calibri"/>
+          <w:b/>
+          <w:color w:val="auto"/>
+          <w:spacing w:val="0"/>
+          <w:position w:val="0"/>
+          <w:sz w:val="22"/>
+          <w:shd w:fill="auto" w:val="clear"/>
+        </w:rPr>
+      </w:pPr>
+      <w:r>
+        <w:rPr>
+          <w:rFonts w:ascii="Calibri" w:hAnsi="Calibri" w:cs="Calibri" w:eastAsia="Calibri"/>
+          <w:b/>
+          <w:color w:val="auto"/>
+          <w:spacing w:val="0"/>
+          <w:position w:val="0"/>
+          <w:sz w:val="22"/>
+          <w:shd w:fill="auto" w:val="clear"/>
+        </w:rPr>
+        <w:t xml:space="preserve">    &lt;/ul&gt;</w:t>
+      </w:r>
+    </w:p>
+    <w:p>
+      <w:pPr>
+        <w:spacing w:before="0" w:after="0" w:line="240"/>
+        <w:ind w:right="0" w:left="0" w:firstLine="0"/>
+        <w:jc w:val="left"/>
+        <w:rPr>
+          <w:rFonts w:ascii="Calibri" w:hAnsi="Calibri" w:cs="Calibri" w:eastAsia="Calibri"/>
+          <w:b/>
+          <w:color w:val="auto"/>
+          <w:spacing w:val="0"/>
+          <w:position w:val="0"/>
+          <w:sz w:val="22"/>
+          <w:shd w:fill="auto" w:val="clear"/>
+        </w:rPr>
+      </w:pPr>
+      <w:r>
+        <w:rPr>
+          <w:rFonts w:ascii="Calibri" w:hAnsi="Calibri" w:cs="Calibri" w:eastAsia="Calibri"/>
+          <w:b/>
+          <w:color w:val="auto"/>
+          <w:spacing w:val="0"/>
+          <w:position w:val="0"/>
+          <w:sz w:val="22"/>
+          <w:shd w:fill="auto" w:val="clear"/>
+        </w:rPr>
+        <w:t xml:space="preserve">    </w:t>
+      </w:r>
+    </w:p>
+    <w:p>
+      <w:pPr>
+        <w:spacing w:before="0" w:after="0" w:line="240"/>
+        <w:ind w:right="0" w:left="0" w:firstLine="0"/>
+        <w:jc w:val="left"/>
+        <w:rPr>
+          <w:rFonts w:ascii="Calibri" w:hAnsi="Calibri" w:cs="Calibri" w:eastAsia="Calibri"/>
+          <w:color w:val="auto"/>
+          <w:spacing w:val="0"/>
+          <w:position w:val="0"/>
+          <w:sz w:val="22"/>
+          <w:shd w:fill="auto" w:val="clear"/>
+        </w:rPr>
+      </w:pPr>
+      <w:r>
+        <w:rPr>
+          <w:rFonts w:ascii="Calibri" w:hAnsi="Calibri" w:cs="Calibri" w:eastAsia="Calibri"/>
+          <w:color w:val="auto"/>
+          <w:spacing w:val="0"/>
+          <w:position w:val="0"/>
+          <w:sz w:val="22"/>
+          <w:shd w:fill="auto" w:val="clear"/>
+        </w:rPr>
+        <w:t xml:space="preserve">    &lt;!-- this is add for link based component load then use router-view open and close both --&gt;</w:t>
+      </w:r>
+    </w:p>
+    <w:p>
+      <w:pPr>
+        <w:spacing w:before="0" w:after="0" w:line="240"/>
+        <w:ind w:right="0" w:left="0" w:firstLine="0"/>
+        <w:jc w:val="left"/>
+        <w:rPr>
+          <w:rFonts w:ascii="Calibri" w:hAnsi="Calibri" w:cs="Calibri" w:eastAsia="Calibri"/>
+          <w:color w:val="auto"/>
+          <w:spacing w:val="0"/>
+          <w:position w:val="0"/>
+          <w:sz w:val="22"/>
+          <w:shd w:fill="auto" w:val="clear"/>
+        </w:rPr>
+      </w:pPr>
+      <w:r>
+        <w:rPr>
+          <w:rFonts w:ascii="Calibri" w:hAnsi="Calibri" w:cs="Calibri" w:eastAsia="Calibri"/>
+          <w:color w:val="auto"/>
+          <w:spacing w:val="0"/>
+          <w:position w:val="0"/>
+          <w:sz w:val="22"/>
+          <w:shd w:fill="auto" w:val="clear"/>
+        </w:rPr>
+        <w:t xml:space="preserve">    &lt;router-view&gt;&lt;/router-view&gt;</w:t>
+      </w:r>
+    </w:p>
+    <w:p>
+      <w:pPr>
+        <w:spacing w:before="0" w:after="0" w:line="240"/>
+        <w:ind w:right="0" w:left="0" w:firstLine="0"/>
+        <w:jc w:val="left"/>
+        <w:rPr>
+          <w:rFonts w:ascii="Calibri" w:hAnsi="Calibri" w:cs="Calibri" w:eastAsia="Calibri"/>
+          <w:color w:val="auto"/>
+          <w:spacing w:val="0"/>
+          <w:position w:val="0"/>
+          <w:sz w:val="22"/>
+          <w:shd w:fill="auto" w:val="clear"/>
+        </w:rPr>
+      </w:pPr>
+      <w:r>
+        <w:rPr>
+          <w:rFonts w:ascii="Calibri" w:hAnsi="Calibri" w:cs="Calibri" w:eastAsia="Calibri"/>
+          <w:color w:val="auto"/>
+          <w:spacing w:val="0"/>
+          <w:position w:val="0"/>
+          <w:sz w:val="22"/>
+          <w:shd w:fill="auto" w:val="clear"/>
+        </w:rPr>
+        <w:t xml:space="preserve">  &lt;/div&gt;</w:t>
+      </w:r>
+    </w:p>
+    <w:p>
+      <w:pPr>
+        <w:spacing w:before="0" w:after="0" w:line="240"/>
+        <w:ind w:right="0" w:left="0" w:firstLine="0"/>
+        <w:jc w:val="left"/>
+        <w:rPr>
+          <w:rFonts w:ascii="Calibri" w:hAnsi="Calibri" w:cs="Calibri" w:eastAsia="Calibri"/>
+          <w:color w:val="auto"/>
+          <w:spacing w:val="0"/>
+          <w:position w:val="0"/>
+          <w:sz w:val="22"/>
+          <w:shd w:fill="auto" w:val="clear"/>
+        </w:rPr>
+      </w:pPr>
+      <w:r>
+        <w:rPr>
+          <w:rFonts w:ascii="Calibri" w:hAnsi="Calibri" w:cs="Calibri" w:eastAsia="Calibri"/>
+          <w:color w:val="auto"/>
+          <w:spacing w:val="0"/>
+          <w:position w:val="0"/>
+          <w:sz w:val="22"/>
+          <w:shd w:fill="auto" w:val="clear"/>
+        </w:rPr>
+        <w:t xml:space="preserve">&lt;/template&gt;</w:t>
+      </w:r>
+    </w:p>
+    <w:p>
+      <w:pPr>
+        <w:spacing w:before="0" w:after="0" w:line="240"/>
+        <w:ind w:right="0" w:left="0" w:firstLine="0"/>
+        <w:jc w:val="left"/>
+        <w:rPr>
+          <w:rFonts w:ascii="Calibri" w:hAnsi="Calibri" w:cs="Calibri" w:eastAsia="Calibri"/>
+          <w:color w:val="auto"/>
+          <w:spacing w:val="0"/>
+          <w:position w:val="0"/>
+          <w:sz w:val="22"/>
+          <w:shd w:fill="auto" w:val="clear"/>
+        </w:rPr>
+      </w:pPr>
+    </w:p>
+    <w:p>
+      <w:pPr>
+        <w:spacing w:before="0" w:after="0" w:line="240"/>
+        <w:ind w:right="0" w:left="0" w:firstLine="0"/>
+        <w:jc w:val="left"/>
+        <w:rPr>
+          <w:rFonts w:ascii="Calibri" w:hAnsi="Calibri" w:cs="Calibri" w:eastAsia="Calibri"/>
+          <w:color w:val="auto"/>
+          <w:spacing w:val="0"/>
+          <w:position w:val="0"/>
+          <w:sz w:val="22"/>
+          <w:shd w:fill="auto" w:val="clear"/>
+        </w:rPr>
+      </w:pPr>
+      <w:r>
+        <w:rPr>
+          <w:rFonts w:ascii="Calibri" w:hAnsi="Calibri" w:cs="Calibri" w:eastAsia="Calibri"/>
+          <w:color w:val="auto"/>
+          <w:spacing w:val="0"/>
+          <w:position w:val="0"/>
+          <w:sz w:val="22"/>
+          <w:shd w:fill="auto" w:val="clear"/>
+        </w:rPr>
+        <w:t xml:space="preserve">&lt;script&gt;</w:t>
+      </w:r>
+    </w:p>
+    <w:p>
+      <w:pPr>
+        <w:spacing w:before="0" w:after="0" w:line="240"/>
+        <w:ind w:right="0" w:left="0" w:firstLine="0"/>
+        <w:jc w:val="left"/>
+        <w:rPr>
+          <w:rFonts w:ascii="Calibri" w:hAnsi="Calibri" w:cs="Calibri" w:eastAsia="Calibri"/>
+          <w:color w:val="auto"/>
+          <w:spacing w:val="0"/>
+          <w:position w:val="0"/>
+          <w:sz w:val="22"/>
+          <w:shd w:fill="auto" w:val="clear"/>
+        </w:rPr>
+      </w:pPr>
+      <w:r>
+        <w:rPr>
+          <w:rFonts w:ascii="Calibri" w:hAnsi="Calibri" w:cs="Calibri" w:eastAsia="Calibri"/>
+          <w:color w:val="auto"/>
+          <w:spacing w:val="0"/>
+          <w:position w:val="0"/>
+          <w:sz w:val="22"/>
+          <w:shd w:fill="auto" w:val="clear"/>
+        </w:rPr>
+        <w:t xml:space="preserve">export default {</w:t>
+      </w:r>
+    </w:p>
+    <w:p>
+      <w:pPr>
+        <w:spacing w:before="0" w:after="0" w:line="240"/>
+        <w:ind w:right="0" w:left="0" w:firstLine="0"/>
+        <w:jc w:val="left"/>
+        <w:rPr>
+          <w:rFonts w:ascii="Calibri" w:hAnsi="Calibri" w:cs="Calibri" w:eastAsia="Calibri"/>
+          <w:color w:val="auto"/>
+          <w:spacing w:val="0"/>
+          <w:position w:val="0"/>
+          <w:sz w:val="22"/>
+          <w:shd w:fill="auto" w:val="clear"/>
+        </w:rPr>
+      </w:pPr>
+      <w:r>
+        <w:rPr>
+          <w:rFonts w:ascii="Calibri" w:hAnsi="Calibri" w:cs="Calibri" w:eastAsia="Calibri"/>
+          <w:color w:val="auto"/>
+          <w:spacing w:val="0"/>
+          <w:position w:val="0"/>
+          <w:sz w:val="22"/>
+          <w:shd w:fill="auto" w:val="clear"/>
+        </w:rPr>
+        <w:t xml:space="preserve">  name: 'App',</w:t>
+      </w:r>
+    </w:p>
+    <w:p>
+      <w:pPr>
+        <w:spacing w:before="0" w:after="0" w:line="240"/>
+        <w:ind w:right="0" w:left="0" w:firstLine="0"/>
+        <w:jc w:val="left"/>
+        <w:rPr>
+          <w:rFonts w:ascii="Calibri" w:hAnsi="Calibri" w:cs="Calibri" w:eastAsia="Calibri"/>
+          <w:color w:val="auto"/>
+          <w:spacing w:val="0"/>
+          <w:position w:val="0"/>
+          <w:sz w:val="22"/>
+          <w:shd w:fill="auto" w:val="clear"/>
+        </w:rPr>
+      </w:pPr>
+      <w:r>
+        <w:rPr>
+          <w:rFonts w:ascii="Calibri" w:hAnsi="Calibri" w:cs="Calibri" w:eastAsia="Calibri"/>
+          <w:color w:val="auto"/>
+          <w:spacing w:val="0"/>
+          <w:position w:val="0"/>
+          <w:sz w:val="22"/>
+          <w:shd w:fill="auto" w:val="clear"/>
+        </w:rPr>
+        <w:t xml:space="preserve">  components: {</w:t>
+      </w:r>
+    </w:p>
+    <w:p>
+      <w:pPr>
+        <w:spacing w:before="0" w:after="0" w:line="240"/>
+        <w:ind w:right="0" w:left="0" w:firstLine="0"/>
+        <w:jc w:val="left"/>
+        <w:rPr>
+          <w:rFonts w:ascii="Calibri" w:hAnsi="Calibri" w:cs="Calibri" w:eastAsia="Calibri"/>
+          <w:color w:val="auto"/>
+          <w:spacing w:val="0"/>
+          <w:position w:val="0"/>
+          <w:sz w:val="22"/>
+          <w:shd w:fill="auto" w:val="clear"/>
+        </w:rPr>
+      </w:pPr>
+      <w:r>
+        <w:rPr>
+          <w:rFonts w:ascii="Calibri" w:hAnsi="Calibri" w:cs="Calibri" w:eastAsia="Calibri"/>
+          <w:color w:val="auto"/>
+          <w:spacing w:val="0"/>
+          <w:position w:val="0"/>
+          <w:sz w:val="22"/>
+          <w:shd w:fill="auto" w:val="clear"/>
+        </w:rPr>
+        <w:t xml:space="preserve">  }</w:t>
+      </w:r>
+    </w:p>
+    <w:p>
+      <w:pPr>
+        <w:spacing w:before="0" w:after="0" w:line="240"/>
+        <w:ind w:right="0" w:left="0" w:firstLine="0"/>
+        <w:jc w:val="left"/>
+        <w:rPr>
+          <w:rFonts w:ascii="Calibri" w:hAnsi="Calibri" w:cs="Calibri" w:eastAsia="Calibri"/>
+          <w:color w:val="auto"/>
+          <w:spacing w:val="0"/>
+          <w:position w:val="0"/>
+          <w:sz w:val="22"/>
+          <w:shd w:fill="auto" w:val="clear"/>
+        </w:rPr>
+      </w:pPr>
+      <w:r>
+        <w:rPr>
+          <w:rFonts w:ascii="Calibri" w:hAnsi="Calibri" w:cs="Calibri" w:eastAsia="Calibri"/>
+          <w:color w:val="auto"/>
+          <w:spacing w:val="0"/>
+          <w:position w:val="0"/>
+          <w:sz w:val="22"/>
+          <w:shd w:fill="auto" w:val="clear"/>
+        </w:rPr>
+        <w:t xml:space="preserve">};</w:t>
+      </w:r>
+    </w:p>
+    <w:p>
+      <w:pPr>
+        <w:spacing w:before="0" w:after="0" w:line="240"/>
+        <w:ind w:right="0" w:left="0" w:firstLine="0"/>
+        <w:jc w:val="left"/>
+        <w:rPr>
+          <w:rFonts w:ascii="Calibri" w:hAnsi="Calibri" w:cs="Calibri" w:eastAsia="Calibri"/>
+          <w:color w:val="auto"/>
+          <w:spacing w:val="0"/>
+          <w:position w:val="0"/>
+          <w:sz w:val="22"/>
+          <w:shd w:fill="auto" w:val="clear"/>
+        </w:rPr>
+      </w:pPr>
+      <w:r>
+        <w:rPr>
+          <w:rFonts w:ascii="Calibri" w:hAnsi="Calibri" w:cs="Calibri" w:eastAsia="Calibri"/>
+          <w:color w:val="auto"/>
+          <w:spacing w:val="0"/>
+          <w:position w:val="0"/>
+          <w:sz w:val="22"/>
+          <w:shd w:fill="auto" w:val="clear"/>
+        </w:rPr>
+        <w:t xml:space="preserve">&lt;/script&gt;</w:t>
+      </w:r>
+    </w:p>
+    <w:p>
+      <w:pPr>
+        <w:spacing w:before="0" w:after="0" w:line="240"/>
+        <w:ind w:right="0" w:left="0" w:firstLine="0"/>
+        <w:jc w:val="left"/>
+        <w:rPr>
+          <w:rFonts w:ascii="Calibri" w:hAnsi="Calibri" w:cs="Calibri" w:eastAsia="Calibri"/>
+          <w:color w:val="auto"/>
+          <w:spacing w:val="0"/>
+          <w:position w:val="0"/>
+          <w:sz w:val="22"/>
+          <w:shd w:fill="auto" w:val="clear"/>
+        </w:rPr>
+      </w:pPr>
+    </w:p>
+    <w:p>
+      <w:pPr>
+        <w:spacing w:before="0" w:after="0" w:line="240"/>
+        <w:ind w:right="0" w:left="0" w:firstLine="0"/>
+        <w:jc w:val="left"/>
+        <w:rPr>
+          <w:rFonts w:ascii="Calibri" w:hAnsi="Calibri" w:cs="Calibri" w:eastAsia="Calibri"/>
+          <w:color w:val="auto"/>
+          <w:spacing w:val="0"/>
+          <w:position w:val="0"/>
+          <w:sz w:val="22"/>
+          <w:shd w:fill="auto" w:val="clear"/>
+        </w:rPr>
+      </w:pPr>
+      <w:r>
+        <w:rPr>
+          <w:rFonts w:ascii="Calibri" w:hAnsi="Calibri" w:cs="Calibri" w:eastAsia="Calibri"/>
+          <w:color w:val="auto"/>
+          <w:spacing w:val="0"/>
+          <w:position w:val="0"/>
+          <w:sz w:val="22"/>
+          <w:shd w:fill="auto" w:val="clear"/>
+        </w:rPr>
+        <w:t xml:space="preserve">&lt;style&gt;</w:t>
+      </w:r>
+    </w:p>
+    <w:p>
+      <w:pPr>
+        <w:spacing w:before="0" w:after="0" w:line="240"/>
+        <w:ind w:right="0" w:left="0" w:firstLine="0"/>
+        <w:jc w:val="left"/>
+        <w:rPr>
+          <w:rFonts w:ascii="Calibri" w:hAnsi="Calibri" w:cs="Calibri" w:eastAsia="Calibri"/>
+          <w:color w:val="auto"/>
+          <w:spacing w:val="0"/>
+          <w:position w:val="0"/>
+          <w:sz w:val="22"/>
+          <w:shd w:fill="auto" w:val="clear"/>
+        </w:rPr>
+      </w:pPr>
+      <w:r>
+        <w:rPr>
+          <w:rFonts w:ascii="Calibri" w:hAnsi="Calibri" w:cs="Calibri" w:eastAsia="Calibri"/>
+          <w:color w:val="auto"/>
+          <w:spacing w:val="0"/>
+          <w:position w:val="0"/>
+          <w:sz w:val="22"/>
+          <w:shd w:fill="auto" w:val="clear"/>
+        </w:rPr>
+        <w:t xml:space="preserve">#app {</w:t>
+      </w:r>
+    </w:p>
+    <w:p>
+      <w:pPr>
+        <w:spacing w:before="0" w:after="0" w:line="240"/>
+        <w:ind w:right="0" w:left="0" w:firstLine="0"/>
+        <w:jc w:val="left"/>
+        <w:rPr>
+          <w:rFonts w:ascii="Calibri" w:hAnsi="Calibri" w:cs="Calibri" w:eastAsia="Calibri"/>
+          <w:color w:val="auto"/>
+          <w:spacing w:val="0"/>
+          <w:position w:val="0"/>
+          <w:sz w:val="22"/>
+          <w:shd w:fill="auto" w:val="clear"/>
+        </w:rPr>
+      </w:pPr>
+      <w:r>
+        <w:rPr>
+          <w:rFonts w:ascii="Calibri" w:hAnsi="Calibri" w:cs="Calibri" w:eastAsia="Calibri"/>
+          <w:color w:val="auto"/>
+          <w:spacing w:val="0"/>
+          <w:position w:val="0"/>
+          <w:sz w:val="22"/>
+          <w:shd w:fill="auto" w:val="clear"/>
+        </w:rPr>
+        <w:t xml:space="preserve">  font-family: Avenir, Helvetica, Arial, sans-serif;</w:t>
+      </w:r>
+    </w:p>
+    <w:p>
+      <w:pPr>
+        <w:spacing w:before="0" w:after="0" w:line="240"/>
+        <w:ind w:right="0" w:left="0" w:firstLine="0"/>
+        <w:jc w:val="left"/>
+        <w:rPr>
+          <w:rFonts w:ascii="Calibri" w:hAnsi="Calibri" w:cs="Calibri" w:eastAsia="Calibri"/>
+          <w:color w:val="auto"/>
+          <w:spacing w:val="0"/>
+          <w:position w:val="0"/>
+          <w:sz w:val="22"/>
+          <w:shd w:fill="auto" w:val="clear"/>
+        </w:rPr>
+      </w:pPr>
+      <w:r>
+        <w:rPr>
+          <w:rFonts w:ascii="Calibri" w:hAnsi="Calibri" w:cs="Calibri" w:eastAsia="Calibri"/>
+          <w:color w:val="auto"/>
+          <w:spacing w:val="0"/>
+          <w:position w:val="0"/>
+          <w:sz w:val="22"/>
+          <w:shd w:fill="auto" w:val="clear"/>
+        </w:rPr>
+        <w:t xml:space="preserve">  -webkit-font-smoothing: antialiased;</w:t>
+      </w:r>
+    </w:p>
+    <w:p>
+      <w:pPr>
+        <w:spacing w:before="0" w:after="0" w:line="240"/>
+        <w:ind w:right="0" w:left="0" w:firstLine="0"/>
+        <w:jc w:val="left"/>
+        <w:rPr>
+          <w:rFonts w:ascii="Calibri" w:hAnsi="Calibri" w:cs="Calibri" w:eastAsia="Calibri"/>
+          <w:color w:val="auto"/>
+          <w:spacing w:val="0"/>
+          <w:position w:val="0"/>
+          <w:sz w:val="22"/>
+          <w:shd w:fill="auto" w:val="clear"/>
+        </w:rPr>
+      </w:pPr>
+      <w:r>
+        <w:rPr>
+          <w:rFonts w:ascii="Calibri" w:hAnsi="Calibri" w:cs="Calibri" w:eastAsia="Calibri"/>
+          <w:color w:val="auto"/>
+          <w:spacing w:val="0"/>
+          <w:position w:val="0"/>
+          <w:sz w:val="22"/>
+          <w:shd w:fill="auto" w:val="clear"/>
+        </w:rPr>
+        <w:t xml:space="preserve">  -moz-osx-font-smoothing: grayscale;</w:t>
+      </w:r>
+    </w:p>
+    <w:p>
+      <w:pPr>
+        <w:spacing w:before="0" w:after="0" w:line="240"/>
+        <w:ind w:right="0" w:left="0" w:firstLine="0"/>
+        <w:jc w:val="left"/>
+        <w:rPr>
+          <w:rFonts w:ascii="Calibri" w:hAnsi="Calibri" w:cs="Calibri" w:eastAsia="Calibri"/>
+          <w:color w:val="auto"/>
+          <w:spacing w:val="0"/>
+          <w:position w:val="0"/>
+          <w:sz w:val="22"/>
+          <w:shd w:fill="auto" w:val="clear"/>
+        </w:rPr>
+      </w:pPr>
+      <w:r>
+        <w:rPr>
+          <w:rFonts w:ascii="Calibri" w:hAnsi="Calibri" w:cs="Calibri" w:eastAsia="Calibri"/>
+          <w:color w:val="auto"/>
+          <w:spacing w:val="0"/>
+          <w:position w:val="0"/>
+          <w:sz w:val="22"/>
+          <w:shd w:fill="auto" w:val="clear"/>
+        </w:rPr>
+        <w:t xml:space="preserve">  text-align: center;</w:t>
+      </w:r>
+    </w:p>
+    <w:p>
+      <w:pPr>
+        <w:spacing w:before="0" w:after="0" w:line="240"/>
+        <w:ind w:right="0" w:left="0" w:firstLine="0"/>
+        <w:jc w:val="left"/>
+        <w:rPr>
+          <w:rFonts w:ascii="Calibri" w:hAnsi="Calibri" w:cs="Calibri" w:eastAsia="Calibri"/>
+          <w:color w:val="auto"/>
+          <w:spacing w:val="0"/>
+          <w:position w:val="0"/>
+          <w:sz w:val="22"/>
+          <w:shd w:fill="auto" w:val="clear"/>
+        </w:rPr>
+      </w:pPr>
+      <w:r>
+        <w:rPr>
+          <w:rFonts w:ascii="Calibri" w:hAnsi="Calibri" w:cs="Calibri" w:eastAsia="Calibri"/>
+          <w:color w:val="auto"/>
+          <w:spacing w:val="0"/>
+          <w:position w:val="0"/>
+          <w:sz w:val="22"/>
+          <w:shd w:fill="auto" w:val="clear"/>
+        </w:rPr>
+        <w:t xml:space="preserve">  color: #2c3e50;</w:t>
+      </w:r>
+    </w:p>
+    <w:p>
+      <w:pPr>
+        <w:spacing w:before="0" w:after="0" w:line="240"/>
+        <w:ind w:right="0" w:left="0" w:firstLine="0"/>
+        <w:jc w:val="left"/>
+        <w:rPr>
+          <w:rFonts w:ascii="Calibri" w:hAnsi="Calibri" w:cs="Calibri" w:eastAsia="Calibri"/>
+          <w:color w:val="auto"/>
+          <w:spacing w:val="0"/>
+          <w:position w:val="0"/>
+          <w:sz w:val="22"/>
+          <w:shd w:fill="auto" w:val="clear"/>
+        </w:rPr>
+      </w:pPr>
+      <w:r>
+        <w:rPr>
+          <w:rFonts w:ascii="Calibri" w:hAnsi="Calibri" w:cs="Calibri" w:eastAsia="Calibri"/>
+          <w:color w:val="auto"/>
+          <w:spacing w:val="0"/>
+          <w:position w:val="0"/>
+          <w:sz w:val="22"/>
+          <w:shd w:fill="auto" w:val="clear"/>
+        </w:rPr>
+        <w:t xml:space="preserve">  margin-top: 60px;</w:t>
+      </w:r>
+    </w:p>
+    <w:p>
+      <w:pPr>
+        <w:spacing w:before="0" w:after="0" w:line="240"/>
+        <w:ind w:right="0" w:left="0" w:firstLine="0"/>
+        <w:jc w:val="left"/>
+        <w:rPr>
+          <w:rFonts w:ascii="Calibri" w:hAnsi="Calibri" w:cs="Calibri" w:eastAsia="Calibri"/>
+          <w:color w:val="auto"/>
+          <w:spacing w:val="0"/>
+          <w:position w:val="0"/>
+          <w:sz w:val="22"/>
+          <w:shd w:fill="auto" w:val="clear"/>
+        </w:rPr>
+      </w:pPr>
+      <w:r>
+        <w:rPr>
+          <w:rFonts w:ascii="Calibri" w:hAnsi="Calibri" w:cs="Calibri" w:eastAsia="Calibri"/>
+          <w:color w:val="auto"/>
+          <w:spacing w:val="0"/>
+          <w:position w:val="0"/>
+          <w:sz w:val="22"/>
+          <w:shd w:fill="auto" w:val="clear"/>
+        </w:rPr>
+        <w:t xml:space="preserve">}</w:t>
+      </w:r>
+    </w:p>
+    <w:p>
+      <w:pPr>
+        <w:spacing w:before="0" w:after="0" w:line="240"/>
+        <w:ind w:right="0" w:left="0" w:firstLine="0"/>
+        <w:jc w:val="left"/>
+        <w:rPr>
+          <w:rFonts w:ascii="Calibri" w:hAnsi="Calibri" w:cs="Calibri" w:eastAsia="Calibri"/>
+          <w:color w:val="auto"/>
+          <w:spacing w:val="0"/>
+          <w:position w:val="0"/>
+          <w:sz w:val="22"/>
+          <w:shd w:fill="auto" w:val="clear"/>
+        </w:rPr>
+      </w:pPr>
+      <w:r>
+        <w:rPr>
+          <w:rFonts w:ascii="Calibri" w:hAnsi="Calibri" w:cs="Calibri" w:eastAsia="Calibri"/>
+          <w:color w:val="auto"/>
+          <w:spacing w:val="0"/>
+          <w:position w:val="0"/>
+          <w:sz w:val="22"/>
+          <w:shd w:fill="auto" w:val="clear"/>
+        </w:rPr>
+        <w:t xml:space="preserve">&lt;/style&gt;</w:t>
+      </w:r>
+    </w:p>
+    <w:p>
+      <w:pPr>
+        <w:spacing w:before="0" w:after="0" w:line="240"/>
+        <w:ind w:right="0" w:left="0" w:firstLine="0"/>
+        <w:jc w:val="left"/>
+        <w:rPr>
+          <w:rFonts w:ascii="Calibri" w:hAnsi="Calibri" w:cs="Calibri" w:eastAsia="Calibri"/>
+          <w:color w:val="auto"/>
+          <w:spacing w:val="0"/>
+          <w:position w:val="0"/>
+          <w:sz w:val="22"/>
+          <w:shd w:fill="auto" w:val="clear"/>
+        </w:rPr>
+      </w:pPr>
+    </w:p>
+    <w:p>
+      <w:pPr>
+        <w:spacing w:before="0" w:after="0" w:line="240"/>
+        <w:ind w:right="0" w:left="0" w:firstLine="0"/>
+        <w:jc w:val="left"/>
+        <w:rPr>
+          <w:rFonts w:ascii="Calibri" w:hAnsi="Calibri" w:cs="Calibri" w:eastAsia="Calibri"/>
+          <w:color w:val="auto"/>
+          <w:spacing w:val="0"/>
+          <w:position w:val="0"/>
+          <w:sz w:val="22"/>
+          <w:shd w:fill="auto" w:val="clear"/>
+        </w:rPr>
+      </w:pPr>
+    </w:p>
+    <w:p>
+      <w:pPr>
+        <w:spacing w:before="0" w:after="0" w:line="240"/>
+        <w:ind w:right="0" w:left="0" w:firstLine="0"/>
+        <w:jc w:val="left"/>
+        <w:rPr>
+          <w:rFonts w:ascii="Calibri" w:hAnsi="Calibri" w:cs="Calibri" w:eastAsia="Calibri"/>
+          <w:b/>
+          <w:color w:val="auto"/>
+          <w:spacing w:val="0"/>
+          <w:position w:val="0"/>
+          <w:sz w:val="22"/>
+          <w:shd w:fill="auto" w:val="clear"/>
+        </w:rPr>
+      </w:pPr>
+      <w:r>
+        <w:rPr>
+          <w:rFonts w:ascii="Calibri" w:hAnsi="Calibri" w:cs="Calibri" w:eastAsia="Calibri"/>
+          <w:color w:val="auto"/>
+          <w:spacing w:val="0"/>
+          <w:position w:val="0"/>
+          <w:sz w:val="22"/>
+          <w:shd w:fill="auto" w:val="clear"/>
+        </w:rPr>
+        <w:t xml:space="preserve">Its working fine </w:t>
+      </w:r>
+      <w:r>
+        <w:rPr>
+          <w:rFonts w:ascii="Calibri" w:hAnsi="Calibri" w:cs="Calibri" w:eastAsia="Calibri"/>
+          <w:b/>
+          <w:color w:val="auto"/>
+          <w:spacing w:val="0"/>
+          <w:position w:val="0"/>
+          <w:sz w:val="22"/>
+          <w:shd w:fill="auto" w:val="clear"/>
+        </w:rPr>
+        <w:t xml:space="preserve"> &lt;router-link to="/"&gt;Home&lt;/router-link&gt;  works as href or any click link so its getting data to easy way.</w:t>
+      </w:r>
+    </w:p>
+    <w:p>
+      <w:pPr>
+        <w:spacing w:before="0" w:after="0" w:line="240"/>
+        <w:ind w:right="0" w:left="0" w:firstLine="0"/>
+        <w:jc w:val="left"/>
+        <w:rPr>
+          <w:rFonts w:ascii="Calibri" w:hAnsi="Calibri" w:cs="Calibri" w:eastAsia="Calibri"/>
+          <w:b/>
+          <w:color w:val="auto"/>
+          <w:spacing w:val="0"/>
+          <w:position w:val="0"/>
+          <w:sz w:val="22"/>
+          <w:shd w:fill="auto" w:val="clear"/>
+        </w:rPr>
+      </w:pPr>
+    </w:p>
+    <w:p>
+      <w:pPr>
+        <w:spacing w:before="0" w:after="0" w:line="240"/>
+        <w:ind w:right="0" w:left="0" w:firstLine="0"/>
+        <w:jc w:val="left"/>
+        <w:rPr>
+          <w:rFonts w:ascii="Calibri" w:hAnsi="Calibri" w:cs="Calibri" w:eastAsia="Calibri"/>
+          <w:b/>
+          <w:color w:val="auto"/>
+          <w:spacing w:val="0"/>
+          <w:position w:val="0"/>
+          <w:sz w:val="22"/>
+          <w:shd w:fill="auto" w:val="clear"/>
+        </w:rPr>
+      </w:pPr>
+    </w:p>
+    <w:p>
+      <w:pPr>
+        <w:spacing w:before="0" w:after="0" w:line="240"/>
+        <w:ind w:right="0" w:left="0" w:firstLine="0"/>
+        <w:jc w:val="left"/>
+        <w:rPr>
+          <w:rFonts w:ascii="Calibri" w:hAnsi="Calibri" w:cs="Calibri" w:eastAsia="Calibri"/>
+          <w:b/>
+          <w:color w:val="auto"/>
+          <w:spacing w:val="0"/>
+          <w:position w:val="0"/>
+          <w:sz w:val="22"/>
+          <w:shd w:fill="auto" w:val="clear"/>
+        </w:rPr>
+      </w:pPr>
+    </w:p>
+    <w:p>
+      <w:pPr>
+        <w:spacing w:before="0" w:after="0" w:line="240"/>
+        <w:ind w:right="0" w:left="0" w:firstLine="0"/>
+        <w:jc w:val="left"/>
+        <w:rPr>
+          <w:rFonts w:ascii="Calibri" w:hAnsi="Calibri" w:cs="Calibri" w:eastAsia="Calibri"/>
+          <w:color w:val="auto"/>
+          <w:spacing w:val="0"/>
+          <w:position w:val="0"/>
+          <w:sz w:val="22"/>
+          <w:shd w:fill="auto" w:val="clear"/>
+        </w:rPr>
+      </w:pPr>
+      <w:r>
+        <w:rPr>
+          <w:rFonts w:ascii="Calibri" w:hAnsi="Calibri" w:cs="Calibri" w:eastAsia="Calibri"/>
+          <w:b/>
+          <w:color w:val="auto"/>
+          <w:spacing w:val="0"/>
+          <w:position w:val="0"/>
+          <w:sz w:val="22"/>
+          <w:shd w:fill="auto" w:val="clear"/>
+        </w:rPr>
+        <w:t xml:space="preserve">+++++++++++++++++++++++++++++++++++++++++++++++++++++++++++++++++++++++++++++</w:t>
+      </w:r>
+    </w:p>
+    <w:p>
+      <w:pPr>
+        <w:spacing w:before="0" w:after="0" w:line="240"/>
+        <w:ind w:right="0" w:left="0" w:firstLine="0"/>
+        <w:jc w:val="left"/>
+        <w:rPr>
+          <w:rFonts w:ascii="Calibri" w:hAnsi="Calibri" w:cs="Calibri" w:eastAsia="Calibri"/>
+          <w:color w:val="auto"/>
+          <w:spacing w:val="0"/>
+          <w:position w:val="0"/>
+          <w:sz w:val="22"/>
+          <w:shd w:fill="auto" w:val="clear"/>
+        </w:rPr>
+      </w:pPr>
+    </w:p>
   </w:body>
 </w:document>
 </file>

</xml_diff>

<commit_message>
dynamic component in vue
</commit_message>
<xml_diff>
--- a/blog/Process-install-project-v3.docx
+++ b/blog/Process-install-project-v3.docx
@@ -2237,6 +2237,2069 @@
           <w:shd w:fill="auto" w:val="clear"/>
         </w:rPr>
       </w:pPr>
+      <w:r>
+        <w:rPr>
+          <w:rFonts w:ascii="Calibri" w:hAnsi="Calibri" w:cs="Calibri" w:eastAsia="Calibri"/>
+          <w:b/>
+          <w:color w:val="auto"/>
+          <w:spacing w:val="0"/>
+          <w:position w:val="0"/>
+          <w:sz w:val="22"/>
+          <w:shd w:fill="auto" w:val="clear"/>
+        </w:rPr>
+        <w:t xml:space="preserve">SignIn.vue &gt;&gt;&gt;</w:t>
+      </w:r>
+    </w:p>
+    <w:p>
+      <w:pPr>
+        <w:spacing w:before="0" w:after="0" w:line="240"/>
+        <w:ind w:right="0" w:left="0" w:firstLine="0"/>
+        <w:jc w:val="left"/>
+        <w:rPr>
+          <w:rFonts w:ascii="Calibri" w:hAnsi="Calibri" w:cs="Calibri" w:eastAsia="Calibri"/>
+          <w:b/>
+          <w:color w:val="auto"/>
+          <w:spacing w:val="0"/>
+          <w:position w:val="0"/>
+          <w:sz w:val="22"/>
+          <w:shd w:fill="auto" w:val="clear"/>
+        </w:rPr>
+      </w:pPr>
+    </w:p>
+    <w:p>
+      <w:pPr>
+        <w:spacing w:before="0" w:after="0" w:line="240"/>
+        <w:ind w:right="0" w:left="0" w:firstLine="0"/>
+        <w:jc w:val="left"/>
+        <w:rPr>
+          <w:rFonts w:ascii="Calibri" w:hAnsi="Calibri" w:cs="Calibri" w:eastAsia="Calibri"/>
+          <w:color w:val="auto"/>
+          <w:spacing w:val="0"/>
+          <w:position w:val="0"/>
+          <w:sz w:val="22"/>
+          <w:shd w:fill="auto" w:val="clear"/>
+        </w:rPr>
+      </w:pPr>
+      <w:r>
+        <w:rPr>
+          <w:rFonts w:ascii="Calibri" w:hAnsi="Calibri" w:cs="Calibri" w:eastAsia="Calibri"/>
+          <w:color w:val="auto"/>
+          <w:spacing w:val="0"/>
+          <w:position w:val="0"/>
+          <w:sz w:val="22"/>
+          <w:shd w:fill="auto" w:val="clear"/>
+        </w:rPr>
+        <w:t xml:space="preserve">&lt;template&gt;</w:t>
+      </w:r>
+    </w:p>
+    <w:p>
+      <w:pPr>
+        <w:spacing w:before="0" w:after="0" w:line="240"/>
+        <w:ind w:right="0" w:left="0" w:firstLine="0"/>
+        <w:jc w:val="left"/>
+        <w:rPr>
+          <w:rFonts w:ascii="Calibri" w:hAnsi="Calibri" w:cs="Calibri" w:eastAsia="Calibri"/>
+          <w:color w:val="auto"/>
+          <w:spacing w:val="0"/>
+          <w:position w:val="0"/>
+          <w:sz w:val="22"/>
+          <w:shd w:fill="auto" w:val="clear"/>
+        </w:rPr>
+      </w:pPr>
+      <w:r>
+        <w:rPr>
+          <w:rFonts w:ascii="Calibri" w:hAnsi="Calibri" w:cs="Calibri" w:eastAsia="Calibri"/>
+          <w:color w:val="auto"/>
+          <w:spacing w:val="0"/>
+          <w:position w:val="0"/>
+          <w:sz w:val="22"/>
+          <w:shd w:fill="auto" w:val="clear"/>
+        </w:rPr>
+        <w:t xml:space="preserve">    &lt;div&gt;</w:t>
+      </w:r>
+    </w:p>
+    <w:p>
+      <w:pPr>
+        <w:spacing w:before="0" w:after="0" w:line="240"/>
+        <w:ind w:right="0" w:left="0" w:firstLine="0"/>
+        <w:jc w:val="left"/>
+        <w:rPr>
+          <w:rFonts w:ascii="Calibri" w:hAnsi="Calibri" w:cs="Calibri" w:eastAsia="Calibri"/>
+          <w:color w:val="auto"/>
+          <w:spacing w:val="0"/>
+          <w:position w:val="0"/>
+          <w:sz w:val="22"/>
+          <w:shd w:fill="auto" w:val="clear"/>
+        </w:rPr>
+      </w:pPr>
+      <w:r>
+        <w:rPr>
+          <w:rFonts w:ascii="Calibri" w:hAnsi="Calibri" w:cs="Calibri" w:eastAsia="Calibri"/>
+          <w:color w:val="auto"/>
+          <w:spacing w:val="0"/>
+          <w:position w:val="0"/>
+          <w:sz w:val="22"/>
+          <w:shd w:fill="auto" w:val="clear"/>
+        </w:rPr>
+        <w:t xml:space="preserve">        &lt;h3&gt;SignIn Component&lt;/h3&gt;</w:t>
+      </w:r>
+    </w:p>
+    <w:p>
+      <w:pPr>
+        <w:spacing w:before="0" w:after="0" w:line="240"/>
+        <w:ind w:right="0" w:left="0" w:firstLine="0"/>
+        <w:jc w:val="left"/>
+        <w:rPr>
+          <w:rFonts w:ascii="Calibri" w:hAnsi="Calibri" w:cs="Calibri" w:eastAsia="Calibri"/>
+          <w:color w:val="auto"/>
+          <w:spacing w:val="0"/>
+          <w:position w:val="0"/>
+          <w:sz w:val="22"/>
+          <w:shd w:fill="auto" w:val="clear"/>
+        </w:rPr>
+      </w:pPr>
+      <w:r>
+        <w:rPr>
+          <w:rFonts w:ascii="Calibri" w:hAnsi="Calibri" w:cs="Calibri" w:eastAsia="Calibri"/>
+          <w:color w:val="auto"/>
+          <w:spacing w:val="0"/>
+          <w:position w:val="0"/>
+          <w:sz w:val="22"/>
+          <w:shd w:fill="auto" w:val="clear"/>
+        </w:rPr>
+        <w:t xml:space="preserve">    &lt;/div&gt;</w:t>
+      </w:r>
+    </w:p>
+    <w:p>
+      <w:pPr>
+        <w:spacing w:before="0" w:after="0" w:line="240"/>
+        <w:ind w:right="0" w:left="0" w:firstLine="0"/>
+        <w:jc w:val="left"/>
+        <w:rPr>
+          <w:rFonts w:ascii="Calibri" w:hAnsi="Calibri" w:cs="Calibri" w:eastAsia="Calibri"/>
+          <w:color w:val="auto"/>
+          <w:spacing w:val="0"/>
+          <w:position w:val="0"/>
+          <w:sz w:val="22"/>
+          <w:shd w:fill="auto" w:val="clear"/>
+        </w:rPr>
+      </w:pPr>
+      <w:r>
+        <w:rPr>
+          <w:rFonts w:ascii="Calibri" w:hAnsi="Calibri" w:cs="Calibri" w:eastAsia="Calibri"/>
+          <w:color w:val="auto"/>
+          <w:spacing w:val="0"/>
+          <w:position w:val="0"/>
+          <w:sz w:val="22"/>
+          <w:shd w:fill="auto" w:val="clear"/>
+        </w:rPr>
+        <w:t xml:space="preserve">&lt;/template&gt;</w:t>
+      </w:r>
+    </w:p>
+    <w:p>
+      <w:pPr>
+        <w:spacing w:before="0" w:after="0" w:line="240"/>
+        <w:ind w:right="0" w:left="0" w:firstLine="0"/>
+        <w:jc w:val="left"/>
+        <w:rPr>
+          <w:rFonts w:ascii="Calibri" w:hAnsi="Calibri" w:cs="Calibri" w:eastAsia="Calibri"/>
+          <w:color w:val="auto"/>
+          <w:spacing w:val="0"/>
+          <w:position w:val="0"/>
+          <w:sz w:val="22"/>
+          <w:shd w:fill="auto" w:val="clear"/>
+        </w:rPr>
+      </w:pPr>
+      <w:r>
+        <w:rPr>
+          <w:rFonts w:ascii="Calibri" w:hAnsi="Calibri" w:cs="Calibri" w:eastAsia="Calibri"/>
+          <w:color w:val="auto"/>
+          <w:spacing w:val="0"/>
+          <w:position w:val="0"/>
+          <w:sz w:val="22"/>
+          <w:shd w:fill="auto" w:val="clear"/>
+        </w:rPr>
+        <w:t xml:space="preserve">&lt;script&gt;</w:t>
+      </w:r>
+    </w:p>
+    <w:p>
+      <w:pPr>
+        <w:spacing w:before="0" w:after="0" w:line="240"/>
+        <w:ind w:right="0" w:left="0" w:firstLine="0"/>
+        <w:jc w:val="left"/>
+        <w:rPr>
+          <w:rFonts w:ascii="Calibri" w:hAnsi="Calibri" w:cs="Calibri" w:eastAsia="Calibri"/>
+          <w:color w:val="auto"/>
+          <w:spacing w:val="0"/>
+          <w:position w:val="0"/>
+          <w:sz w:val="22"/>
+          <w:shd w:fill="auto" w:val="clear"/>
+        </w:rPr>
+      </w:pPr>
+      <w:r>
+        <w:rPr>
+          <w:rFonts w:ascii="Calibri" w:hAnsi="Calibri" w:cs="Calibri" w:eastAsia="Calibri"/>
+          <w:color w:val="auto"/>
+          <w:spacing w:val="0"/>
+          <w:position w:val="0"/>
+          <w:sz w:val="22"/>
+          <w:shd w:fill="auto" w:val="clear"/>
+        </w:rPr>
+        <w:t xml:space="preserve">export default {</w:t>
+      </w:r>
+    </w:p>
+    <w:p>
+      <w:pPr>
+        <w:spacing w:before="0" w:after="0" w:line="240"/>
+        <w:ind w:right="0" w:left="0" w:firstLine="0"/>
+        <w:jc w:val="left"/>
+        <w:rPr>
+          <w:rFonts w:ascii="Calibri" w:hAnsi="Calibri" w:cs="Calibri" w:eastAsia="Calibri"/>
+          <w:color w:val="auto"/>
+          <w:spacing w:val="0"/>
+          <w:position w:val="0"/>
+          <w:sz w:val="22"/>
+          <w:shd w:fill="auto" w:val="clear"/>
+        </w:rPr>
+      </w:pPr>
+      <w:r>
+        <w:rPr>
+          <w:rFonts w:ascii="Calibri" w:hAnsi="Calibri" w:cs="Calibri" w:eastAsia="Calibri"/>
+          <w:color w:val="auto"/>
+          <w:spacing w:val="0"/>
+          <w:position w:val="0"/>
+          <w:sz w:val="22"/>
+          <w:shd w:fill="auto" w:val="clear"/>
+        </w:rPr>
+        <w:t xml:space="preserve">    name:"SingIn",</w:t>
+      </w:r>
+    </w:p>
+    <w:p>
+      <w:pPr>
+        <w:spacing w:before="0" w:after="0" w:line="240"/>
+        <w:ind w:right="0" w:left="0" w:firstLine="0"/>
+        <w:jc w:val="left"/>
+        <w:rPr>
+          <w:rFonts w:ascii="Calibri" w:hAnsi="Calibri" w:cs="Calibri" w:eastAsia="Calibri"/>
+          <w:color w:val="auto"/>
+          <w:spacing w:val="0"/>
+          <w:position w:val="0"/>
+          <w:sz w:val="22"/>
+          <w:shd w:fill="auto" w:val="clear"/>
+        </w:rPr>
+      </w:pPr>
+      <w:r>
+        <w:rPr>
+          <w:rFonts w:ascii="Calibri" w:hAnsi="Calibri" w:cs="Calibri" w:eastAsia="Calibri"/>
+          <w:color w:val="auto"/>
+          <w:spacing w:val="0"/>
+          <w:position w:val="0"/>
+          <w:sz w:val="22"/>
+          <w:shd w:fill="auto" w:val="clear"/>
+        </w:rPr>
+        <w:t xml:space="preserve">}</w:t>
+      </w:r>
+    </w:p>
+    <w:p>
+      <w:pPr>
+        <w:spacing w:before="0" w:after="0" w:line="240"/>
+        <w:ind w:right="0" w:left="0" w:firstLine="0"/>
+        <w:jc w:val="left"/>
+        <w:rPr>
+          <w:rFonts w:ascii="Calibri" w:hAnsi="Calibri" w:cs="Calibri" w:eastAsia="Calibri"/>
+          <w:color w:val="auto"/>
+          <w:spacing w:val="0"/>
+          <w:position w:val="0"/>
+          <w:sz w:val="22"/>
+          <w:shd w:fill="auto" w:val="clear"/>
+        </w:rPr>
+      </w:pPr>
+      <w:r>
+        <w:rPr>
+          <w:rFonts w:ascii="Calibri" w:hAnsi="Calibri" w:cs="Calibri" w:eastAsia="Calibri"/>
+          <w:color w:val="auto"/>
+          <w:spacing w:val="0"/>
+          <w:position w:val="0"/>
+          <w:sz w:val="22"/>
+          <w:shd w:fill="auto" w:val="clear"/>
+        </w:rPr>
+        <w:t xml:space="preserve">&lt;/script&gt;</w:t>
+      </w:r>
+    </w:p>
+    <w:p>
+      <w:pPr>
+        <w:spacing w:before="0" w:after="0" w:line="240"/>
+        <w:ind w:right="0" w:left="0" w:firstLine="0"/>
+        <w:jc w:val="left"/>
+        <w:rPr>
+          <w:rFonts w:ascii="Calibri" w:hAnsi="Calibri" w:cs="Calibri" w:eastAsia="Calibri"/>
+          <w:b/>
+          <w:color w:val="auto"/>
+          <w:spacing w:val="0"/>
+          <w:position w:val="0"/>
+          <w:sz w:val="22"/>
+          <w:shd w:fill="auto" w:val="clear"/>
+        </w:rPr>
+      </w:pPr>
+    </w:p>
+    <w:p>
+      <w:pPr>
+        <w:spacing w:before="0" w:after="0" w:line="240"/>
+        <w:ind w:right="0" w:left="0" w:firstLine="0"/>
+        <w:jc w:val="left"/>
+        <w:rPr>
+          <w:rFonts w:ascii="Calibri" w:hAnsi="Calibri" w:cs="Calibri" w:eastAsia="Calibri"/>
+          <w:b/>
+          <w:color w:val="auto"/>
+          <w:spacing w:val="0"/>
+          <w:position w:val="0"/>
+          <w:sz w:val="22"/>
+          <w:shd w:fill="auto" w:val="clear"/>
+        </w:rPr>
+      </w:pPr>
+      <w:r>
+        <w:rPr>
+          <w:rFonts w:ascii="Calibri" w:hAnsi="Calibri" w:cs="Calibri" w:eastAsia="Calibri"/>
+          <w:b/>
+          <w:color w:val="auto"/>
+          <w:spacing w:val="0"/>
+          <w:position w:val="0"/>
+          <w:sz w:val="22"/>
+          <w:shd w:fill="auto" w:val="clear"/>
+        </w:rPr>
+        <w:t xml:space="preserve">SignUp.vue  &gt;&gt;&gt;</w:t>
+      </w:r>
+    </w:p>
+    <w:p>
+      <w:pPr>
+        <w:spacing w:before="0" w:after="0" w:line="240"/>
+        <w:ind w:right="0" w:left="0" w:firstLine="0"/>
+        <w:jc w:val="left"/>
+        <w:rPr>
+          <w:rFonts w:ascii="Calibri" w:hAnsi="Calibri" w:cs="Calibri" w:eastAsia="Calibri"/>
+          <w:b/>
+          <w:color w:val="auto"/>
+          <w:spacing w:val="0"/>
+          <w:position w:val="0"/>
+          <w:sz w:val="22"/>
+          <w:shd w:fill="auto" w:val="clear"/>
+        </w:rPr>
+      </w:pPr>
+    </w:p>
+    <w:p>
+      <w:pPr>
+        <w:spacing w:before="0" w:after="0" w:line="240"/>
+        <w:ind w:right="0" w:left="0" w:firstLine="0"/>
+        <w:jc w:val="left"/>
+        <w:rPr>
+          <w:rFonts w:ascii="Calibri" w:hAnsi="Calibri" w:cs="Calibri" w:eastAsia="Calibri"/>
+          <w:color w:val="auto"/>
+          <w:spacing w:val="0"/>
+          <w:position w:val="0"/>
+          <w:sz w:val="22"/>
+          <w:shd w:fill="auto" w:val="clear"/>
+        </w:rPr>
+      </w:pPr>
+      <w:r>
+        <w:rPr>
+          <w:rFonts w:ascii="Calibri" w:hAnsi="Calibri" w:cs="Calibri" w:eastAsia="Calibri"/>
+          <w:color w:val="auto"/>
+          <w:spacing w:val="0"/>
+          <w:position w:val="0"/>
+          <w:sz w:val="22"/>
+          <w:shd w:fill="auto" w:val="clear"/>
+        </w:rPr>
+        <w:t xml:space="preserve">&lt;template&gt;</w:t>
+      </w:r>
+    </w:p>
+    <w:p>
+      <w:pPr>
+        <w:spacing w:before="0" w:after="0" w:line="240"/>
+        <w:ind w:right="0" w:left="0" w:firstLine="0"/>
+        <w:jc w:val="left"/>
+        <w:rPr>
+          <w:rFonts w:ascii="Calibri" w:hAnsi="Calibri" w:cs="Calibri" w:eastAsia="Calibri"/>
+          <w:color w:val="auto"/>
+          <w:spacing w:val="0"/>
+          <w:position w:val="0"/>
+          <w:sz w:val="22"/>
+          <w:shd w:fill="auto" w:val="clear"/>
+        </w:rPr>
+      </w:pPr>
+      <w:r>
+        <w:rPr>
+          <w:rFonts w:ascii="Calibri" w:hAnsi="Calibri" w:cs="Calibri" w:eastAsia="Calibri"/>
+          <w:color w:val="auto"/>
+          <w:spacing w:val="0"/>
+          <w:position w:val="0"/>
+          <w:sz w:val="22"/>
+          <w:shd w:fill="auto" w:val="clear"/>
+        </w:rPr>
+        <w:t xml:space="preserve">    &lt;div&gt;</w:t>
+      </w:r>
+    </w:p>
+    <w:p>
+      <w:pPr>
+        <w:spacing w:before="0" w:after="0" w:line="240"/>
+        <w:ind w:right="0" w:left="0" w:firstLine="0"/>
+        <w:jc w:val="left"/>
+        <w:rPr>
+          <w:rFonts w:ascii="Calibri" w:hAnsi="Calibri" w:cs="Calibri" w:eastAsia="Calibri"/>
+          <w:color w:val="auto"/>
+          <w:spacing w:val="0"/>
+          <w:position w:val="0"/>
+          <w:sz w:val="22"/>
+          <w:shd w:fill="auto" w:val="clear"/>
+        </w:rPr>
+      </w:pPr>
+      <w:r>
+        <w:rPr>
+          <w:rFonts w:ascii="Calibri" w:hAnsi="Calibri" w:cs="Calibri" w:eastAsia="Calibri"/>
+          <w:color w:val="auto"/>
+          <w:spacing w:val="0"/>
+          <w:position w:val="0"/>
+          <w:sz w:val="22"/>
+          <w:shd w:fill="auto" w:val="clear"/>
+        </w:rPr>
+        <w:t xml:space="preserve">        &lt;h3&gt;SignUp Component&lt;/h3&gt;</w:t>
+      </w:r>
+    </w:p>
+    <w:p>
+      <w:pPr>
+        <w:spacing w:before="0" w:after="0" w:line="240"/>
+        <w:ind w:right="0" w:left="0" w:firstLine="0"/>
+        <w:jc w:val="left"/>
+        <w:rPr>
+          <w:rFonts w:ascii="Calibri" w:hAnsi="Calibri" w:cs="Calibri" w:eastAsia="Calibri"/>
+          <w:color w:val="auto"/>
+          <w:spacing w:val="0"/>
+          <w:position w:val="0"/>
+          <w:sz w:val="22"/>
+          <w:shd w:fill="auto" w:val="clear"/>
+        </w:rPr>
+      </w:pPr>
+      <w:r>
+        <w:rPr>
+          <w:rFonts w:ascii="Calibri" w:hAnsi="Calibri" w:cs="Calibri" w:eastAsia="Calibri"/>
+          <w:color w:val="auto"/>
+          <w:spacing w:val="0"/>
+          <w:position w:val="0"/>
+          <w:sz w:val="22"/>
+          <w:shd w:fill="auto" w:val="clear"/>
+        </w:rPr>
+        <w:t xml:space="preserve">    &lt;/div&gt;</w:t>
+      </w:r>
+    </w:p>
+    <w:p>
+      <w:pPr>
+        <w:spacing w:before="0" w:after="0" w:line="240"/>
+        <w:ind w:right="0" w:left="0" w:firstLine="0"/>
+        <w:jc w:val="left"/>
+        <w:rPr>
+          <w:rFonts w:ascii="Calibri" w:hAnsi="Calibri" w:cs="Calibri" w:eastAsia="Calibri"/>
+          <w:color w:val="auto"/>
+          <w:spacing w:val="0"/>
+          <w:position w:val="0"/>
+          <w:sz w:val="22"/>
+          <w:shd w:fill="auto" w:val="clear"/>
+        </w:rPr>
+      </w:pPr>
+      <w:r>
+        <w:rPr>
+          <w:rFonts w:ascii="Calibri" w:hAnsi="Calibri" w:cs="Calibri" w:eastAsia="Calibri"/>
+          <w:color w:val="auto"/>
+          <w:spacing w:val="0"/>
+          <w:position w:val="0"/>
+          <w:sz w:val="22"/>
+          <w:shd w:fill="auto" w:val="clear"/>
+        </w:rPr>
+        <w:t xml:space="preserve">&lt;/template&gt;</w:t>
+      </w:r>
+    </w:p>
+    <w:p>
+      <w:pPr>
+        <w:spacing w:before="0" w:after="0" w:line="240"/>
+        <w:ind w:right="0" w:left="0" w:firstLine="0"/>
+        <w:jc w:val="left"/>
+        <w:rPr>
+          <w:rFonts w:ascii="Calibri" w:hAnsi="Calibri" w:cs="Calibri" w:eastAsia="Calibri"/>
+          <w:color w:val="auto"/>
+          <w:spacing w:val="0"/>
+          <w:position w:val="0"/>
+          <w:sz w:val="22"/>
+          <w:shd w:fill="auto" w:val="clear"/>
+        </w:rPr>
+      </w:pPr>
+      <w:r>
+        <w:rPr>
+          <w:rFonts w:ascii="Calibri" w:hAnsi="Calibri" w:cs="Calibri" w:eastAsia="Calibri"/>
+          <w:color w:val="auto"/>
+          <w:spacing w:val="0"/>
+          <w:position w:val="0"/>
+          <w:sz w:val="22"/>
+          <w:shd w:fill="auto" w:val="clear"/>
+        </w:rPr>
+        <w:t xml:space="preserve">&lt;script&gt;</w:t>
+      </w:r>
+    </w:p>
+    <w:p>
+      <w:pPr>
+        <w:spacing w:before="0" w:after="0" w:line="240"/>
+        <w:ind w:right="0" w:left="0" w:firstLine="0"/>
+        <w:jc w:val="left"/>
+        <w:rPr>
+          <w:rFonts w:ascii="Calibri" w:hAnsi="Calibri" w:cs="Calibri" w:eastAsia="Calibri"/>
+          <w:color w:val="auto"/>
+          <w:spacing w:val="0"/>
+          <w:position w:val="0"/>
+          <w:sz w:val="22"/>
+          <w:shd w:fill="auto" w:val="clear"/>
+        </w:rPr>
+      </w:pPr>
+      <w:r>
+        <w:rPr>
+          <w:rFonts w:ascii="Calibri" w:hAnsi="Calibri" w:cs="Calibri" w:eastAsia="Calibri"/>
+          <w:color w:val="auto"/>
+          <w:spacing w:val="0"/>
+          <w:position w:val="0"/>
+          <w:sz w:val="22"/>
+          <w:shd w:fill="auto" w:val="clear"/>
+        </w:rPr>
+        <w:t xml:space="preserve">export default {</w:t>
+      </w:r>
+    </w:p>
+    <w:p>
+      <w:pPr>
+        <w:spacing w:before="0" w:after="0" w:line="240"/>
+        <w:ind w:right="0" w:left="0" w:firstLine="0"/>
+        <w:jc w:val="left"/>
+        <w:rPr>
+          <w:rFonts w:ascii="Calibri" w:hAnsi="Calibri" w:cs="Calibri" w:eastAsia="Calibri"/>
+          <w:color w:val="auto"/>
+          <w:spacing w:val="0"/>
+          <w:position w:val="0"/>
+          <w:sz w:val="22"/>
+          <w:shd w:fill="auto" w:val="clear"/>
+        </w:rPr>
+      </w:pPr>
+      <w:r>
+        <w:rPr>
+          <w:rFonts w:ascii="Calibri" w:hAnsi="Calibri" w:cs="Calibri" w:eastAsia="Calibri"/>
+          <w:color w:val="auto"/>
+          <w:spacing w:val="0"/>
+          <w:position w:val="0"/>
+          <w:sz w:val="22"/>
+          <w:shd w:fill="auto" w:val="clear"/>
+        </w:rPr>
+        <w:t xml:space="preserve">    name:"SingUp",</w:t>
+      </w:r>
+    </w:p>
+    <w:p>
+      <w:pPr>
+        <w:spacing w:before="0" w:after="0" w:line="240"/>
+        <w:ind w:right="0" w:left="0" w:firstLine="0"/>
+        <w:jc w:val="left"/>
+        <w:rPr>
+          <w:rFonts w:ascii="Calibri" w:hAnsi="Calibri" w:cs="Calibri" w:eastAsia="Calibri"/>
+          <w:color w:val="auto"/>
+          <w:spacing w:val="0"/>
+          <w:position w:val="0"/>
+          <w:sz w:val="22"/>
+          <w:shd w:fill="auto" w:val="clear"/>
+        </w:rPr>
+      </w:pPr>
+      <w:r>
+        <w:rPr>
+          <w:rFonts w:ascii="Calibri" w:hAnsi="Calibri" w:cs="Calibri" w:eastAsia="Calibri"/>
+          <w:color w:val="auto"/>
+          <w:spacing w:val="0"/>
+          <w:position w:val="0"/>
+          <w:sz w:val="22"/>
+          <w:shd w:fill="auto" w:val="clear"/>
+        </w:rPr>
+        <w:t xml:space="preserve">}</w:t>
+      </w:r>
+    </w:p>
+    <w:p>
+      <w:pPr>
+        <w:spacing w:before="0" w:after="0" w:line="240"/>
+        <w:ind w:right="0" w:left="0" w:firstLine="0"/>
+        <w:jc w:val="left"/>
+        <w:rPr>
+          <w:rFonts w:ascii="Calibri" w:hAnsi="Calibri" w:cs="Calibri" w:eastAsia="Calibri"/>
+          <w:color w:val="auto"/>
+          <w:spacing w:val="0"/>
+          <w:position w:val="0"/>
+          <w:sz w:val="22"/>
+          <w:shd w:fill="auto" w:val="clear"/>
+        </w:rPr>
+      </w:pPr>
+      <w:r>
+        <w:rPr>
+          <w:rFonts w:ascii="Calibri" w:hAnsi="Calibri" w:cs="Calibri" w:eastAsia="Calibri"/>
+          <w:color w:val="auto"/>
+          <w:spacing w:val="0"/>
+          <w:position w:val="0"/>
+          <w:sz w:val="22"/>
+          <w:shd w:fill="auto" w:val="clear"/>
+        </w:rPr>
+        <w:t xml:space="preserve">&lt;/script&gt;</w:t>
+      </w:r>
+    </w:p>
+    <w:p>
+      <w:pPr>
+        <w:spacing w:before="0" w:after="0" w:line="240"/>
+        <w:ind w:right="0" w:left="0" w:firstLine="0"/>
+        <w:jc w:val="left"/>
+        <w:rPr>
+          <w:rFonts w:ascii="Calibri" w:hAnsi="Calibri" w:cs="Calibri" w:eastAsia="Calibri"/>
+          <w:color w:val="auto"/>
+          <w:spacing w:val="0"/>
+          <w:position w:val="0"/>
+          <w:sz w:val="22"/>
+          <w:shd w:fill="auto" w:val="clear"/>
+        </w:rPr>
+      </w:pPr>
+    </w:p>
+    <w:p>
+      <w:pPr>
+        <w:spacing w:before="0" w:after="0" w:line="240"/>
+        <w:ind w:right="0" w:left="0" w:firstLine="0"/>
+        <w:jc w:val="left"/>
+        <w:rPr>
+          <w:rFonts w:ascii="Calibri" w:hAnsi="Calibri" w:cs="Calibri" w:eastAsia="Calibri"/>
+          <w:b/>
+          <w:color w:val="auto"/>
+          <w:spacing w:val="0"/>
+          <w:position w:val="0"/>
+          <w:sz w:val="22"/>
+          <w:shd w:fill="auto" w:val="clear"/>
+        </w:rPr>
+      </w:pPr>
+      <w:r>
+        <w:rPr>
+          <w:rFonts w:ascii="Calibri" w:hAnsi="Calibri" w:cs="Calibri" w:eastAsia="Calibri"/>
+          <w:b/>
+          <w:color w:val="auto"/>
+          <w:spacing w:val="0"/>
+          <w:position w:val="0"/>
+          <w:sz w:val="22"/>
+          <w:shd w:fill="auto" w:val="clear"/>
+        </w:rPr>
+        <w:t xml:space="preserve">App.vue  &gt;&gt;&gt;&gt;</w:t>
+      </w:r>
+    </w:p>
+    <w:p>
+      <w:pPr>
+        <w:spacing w:before="0" w:after="0" w:line="240"/>
+        <w:ind w:right="0" w:left="0" w:firstLine="0"/>
+        <w:jc w:val="left"/>
+        <w:rPr>
+          <w:rFonts w:ascii="Calibri" w:hAnsi="Calibri" w:cs="Calibri" w:eastAsia="Calibri"/>
+          <w:b/>
+          <w:color w:val="auto"/>
+          <w:spacing w:val="0"/>
+          <w:position w:val="0"/>
+          <w:sz w:val="22"/>
+          <w:shd w:fill="auto" w:val="clear"/>
+        </w:rPr>
+      </w:pPr>
+    </w:p>
+    <w:p>
+      <w:pPr>
+        <w:spacing w:before="0" w:after="0" w:line="240"/>
+        <w:ind w:right="0" w:left="0" w:firstLine="0"/>
+        <w:jc w:val="left"/>
+        <w:rPr>
+          <w:rFonts w:ascii="Calibri" w:hAnsi="Calibri" w:cs="Calibri" w:eastAsia="Calibri"/>
+          <w:b/>
+          <w:color w:val="auto"/>
+          <w:spacing w:val="0"/>
+          <w:position w:val="0"/>
+          <w:sz w:val="22"/>
+          <w:shd w:fill="auto" w:val="clear"/>
+        </w:rPr>
+      </w:pPr>
+      <w:r>
+        <w:rPr>
+          <w:rFonts w:ascii="Calibri" w:hAnsi="Calibri" w:cs="Calibri" w:eastAsia="Calibri"/>
+          <w:b/>
+          <w:color w:val="auto"/>
+          <w:spacing w:val="0"/>
+          <w:position w:val="0"/>
+          <w:sz w:val="22"/>
+          <w:shd w:fill="auto" w:val="clear"/>
+        </w:rPr>
+        <w:t xml:space="preserve">while load dynamic component then i create 2 button when you click then component is loaded.</w:t>
+      </w:r>
+    </w:p>
+    <w:p>
+      <w:pPr>
+        <w:spacing w:before="0" w:after="0" w:line="240"/>
+        <w:ind w:right="0" w:left="0" w:firstLine="0"/>
+        <w:jc w:val="left"/>
+        <w:rPr>
+          <w:rFonts w:ascii="Calibri" w:hAnsi="Calibri" w:cs="Calibri" w:eastAsia="Calibri"/>
+          <w:b/>
+          <w:color w:val="auto"/>
+          <w:spacing w:val="0"/>
+          <w:position w:val="0"/>
+          <w:sz w:val="22"/>
+          <w:shd w:fill="auto" w:val="clear"/>
+        </w:rPr>
+      </w:pPr>
+    </w:p>
+    <w:p>
+      <w:pPr>
+        <w:spacing w:before="0" w:after="0" w:line="240"/>
+        <w:ind w:right="0" w:left="0" w:firstLine="0"/>
+        <w:jc w:val="left"/>
+        <w:rPr>
+          <w:rFonts w:ascii="Calibri" w:hAnsi="Calibri" w:cs="Calibri" w:eastAsia="Calibri"/>
+          <w:color w:val="auto"/>
+          <w:spacing w:val="0"/>
+          <w:position w:val="0"/>
+          <w:sz w:val="22"/>
+          <w:shd w:fill="auto" w:val="clear"/>
+        </w:rPr>
+      </w:pPr>
+      <w:r>
+        <w:rPr>
+          <w:rFonts w:ascii="Calibri" w:hAnsi="Calibri" w:cs="Calibri" w:eastAsia="Calibri"/>
+          <w:color w:val="auto"/>
+          <w:spacing w:val="0"/>
+          <w:position w:val="0"/>
+          <w:sz w:val="22"/>
+          <w:shd w:fill="auto" w:val="clear"/>
+        </w:rPr>
+        <w:t xml:space="preserve">&lt;template&gt;</w:t>
+      </w:r>
+    </w:p>
+    <w:p>
+      <w:pPr>
+        <w:spacing w:before="0" w:after="0" w:line="240"/>
+        <w:ind w:right="0" w:left="0" w:firstLine="0"/>
+        <w:jc w:val="left"/>
+        <w:rPr>
+          <w:rFonts w:ascii="Calibri" w:hAnsi="Calibri" w:cs="Calibri" w:eastAsia="Calibri"/>
+          <w:color w:val="auto"/>
+          <w:spacing w:val="0"/>
+          <w:position w:val="0"/>
+          <w:sz w:val="22"/>
+          <w:shd w:fill="auto" w:val="clear"/>
+        </w:rPr>
+      </w:pPr>
+      <w:r>
+        <w:rPr>
+          <w:rFonts w:ascii="Calibri" w:hAnsi="Calibri" w:cs="Calibri" w:eastAsia="Calibri"/>
+          <w:color w:val="auto"/>
+          <w:spacing w:val="0"/>
+          <w:position w:val="0"/>
+          <w:sz w:val="22"/>
+          <w:shd w:fill="auto" w:val="clear"/>
+        </w:rPr>
+        <w:t xml:space="preserve">  &lt;div id="app"&gt;</w:t>
+      </w:r>
+    </w:p>
+    <w:p>
+      <w:pPr>
+        <w:spacing w:before="0" w:after="0" w:line="240"/>
+        <w:ind w:right="0" w:left="0" w:firstLine="0"/>
+        <w:jc w:val="left"/>
+        <w:rPr>
+          <w:rFonts w:ascii="Calibri" w:hAnsi="Calibri" w:cs="Calibri" w:eastAsia="Calibri"/>
+          <w:color w:val="auto"/>
+          <w:spacing w:val="0"/>
+          <w:position w:val="0"/>
+          <w:sz w:val="22"/>
+          <w:shd w:fill="auto" w:val="clear"/>
+        </w:rPr>
+      </w:pPr>
+      <w:r>
+        <w:rPr>
+          <w:rFonts w:ascii="Calibri" w:hAnsi="Calibri" w:cs="Calibri" w:eastAsia="Calibri"/>
+          <w:color w:val="auto"/>
+          <w:spacing w:val="0"/>
+          <w:position w:val="0"/>
+          <w:sz w:val="22"/>
+          <w:shd w:fill="auto" w:val="clear"/>
+        </w:rPr>
+        <w:t xml:space="preserve">    &lt;h2&gt;Dynamic Component&lt;/h2&gt;</w:t>
+      </w:r>
+    </w:p>
+    <w:p>
+      <w:pPr>
+        <w:spacing w:before="0" w:after="0" w:line="240"/>
+        <w:ind w:right="0" w:left="0" w:firstLine="0"/>
+        <w:jc w:val="left"/>
+        <w:rPr>
+          <w:rFonts w:ascii="Calibri" w:hAnsi="Calibri" w:cs="Calibri" w:eastAsia="Calibri"/>
+          <w:color w:val="auto"/>
+          <w:spacing w:val="0"/>
+          <w:position w:val="0"/>
+          <w:sz w:val="22"/>
+          <w:shd w:fill="auto" w:val="clear"/>
+        </w:rPr>
+      </w:pPr>
+      <w:r>
+        <w:rPr>
+          <w:rFonts w:ascii="Calibri" w:hAnsi="Calibri" w:cs="Calibri" w:eastAsia="Calibri"/>
+          <w:color w:val="auto"/>
+          <w:spacing w:val="0"/>
+          <w:position w:val="0"/>
+          <w:sz w:val="22"/>
+          <w:shd w:fill="auto" w:val="clear"/>
+        </w:rPr>
+        <w:t xml:space="preserve">    &lt;!-- when i am use dynamic component then not use this other way in next lines --&gt;</w:t>
+      </w:r>
+    </w:p>
+    <w:p>
+      <w:pPr>
+        <w:spacing w:before="0" w:after="0" w:line="240"/>
+        <w:ind w:right="0" w:left="0" w:firstLine="0"/>
+        <w:jc w:val="left"/>
+        <w:rPr>
+          <w:rFonts w:ascii="Calibri" w:hAnsi="Calibri" w:cs="Calibri" w:eastAsia="Calibri"/>
+          <w:color w:val="auto"/>
+          <w:spacing w:val="0"/>
+          <w:position w:val="0"/>
+          <w:sz w:val="22"/>
+          <w:shd w:fill="auto" w:val="clear"/>
+        </w:rPr>
+      </w:pPr>
+      <w:r>
+        <w:rPr>
+          <w:rFonts w:ascii="Calibri" w:hAnsi="Calibri" w:cs="Calibri" w:eastAsia="Calibri"/>
+          <w:color w:val="auto"/>
+          <w:spacing w:val="0"/>
+          <w:position w:val="0"/>
+          <w:sz w:val="22"/>
+          <w:shd w:fill="auto" w:val="clear"/>
+        </w:rPr>
+        <w:t xml:space="preserve">    &lt;!-- &lt;signin /&gt;</w:t>
+      </w:r>
+    </w:p>
+    <w:p>
+      <w:pPr>
+        <w:spacing w:before="0" w:after="0" w:line="240"/>
+        <w:ind w:right="0" w:left="0" w:firstLine="0"/>
+        <w:jc w:val="left"/>
+        <w:rPr>
+          <w:rFonts w:ascii="Calibri" w:hAnsi="Calibri" w:cs="Calibri" w:eastAsia="Calibri"/>
+          <w:color w:val="auto"/>
+          <w:spacing w:val="0"/>
+          <w:position w:val="0"/>
+          <w:sz w:val="22"/>
+          <w:shd w:fill="auto" w:val="clear"/>
+        </w:rPr>
+      </w:pPr>
+      <w:r>
+        <w:rPr>
+          <w:rFonts w:ascii="Calibri" w:hAnsi="Calibri" w:cs="Calibri" w:eastAsia="Calibri"/>
+          <w:color w:val="auto"/>
+          <w:spacing w:val="0"/>
+          <w:position w:val="0"/>
+          <w:sz w:val="22"/>
+          <w:shd w:fill="auto" w:val="clear"/>
+        </w:rPr>
+        <w:t xml:space="preserve">    &lt;signup /&gt; --&gt;</w:t>
+      </w:r>
+    </w:p>
+    <w:p>
+      <w:pPr>
+        <w:spacing w:before="0" w:after="0" w:line="240"/>
+        <w:ind w:right="0" w:left="0" w:firstLine="0"/>
+        <w:jc w:val="left"/>
+        <w:rPr>
+          <w:rFonts w:ascii="Calibri" w:hAnsi="Calibri" w:cs="Calibri" w:eastAsia="Calibri"/>
+          <w:b/>
+          <w:color w:val="auto"/>
+          <w:spacing w:val="0"/>
+          <w:position w:val="0"/>
+          <w:sz w:val="22"/>
+          <w:shd w:fill="auto" w:val="clear"/>
+        </w:rPr>
+      </w:pPr>
+      <w:r>
+        <w:rPr>
+          <w:rFonts w:ascii="Calibri" w:hAnsi="Calibri" w:cs="Calibri" w:eastAsia="Calibri"/>
+          <w:color w:val="auto"/>
+          <w:spacing w:val="0"/>
+          <w:position w:val="0"/>
+          <w:sz w:val="22"/>
+          <w:shd w:fill="auto" w:val="clear"/>
+        </w:rPr>
+        <w:t xml:space="preserve">    </w:t>
+      </w:r>
+      <w:r>
+        <w:rPr>
+          <w:rFonts w:ascii="Calibri" w:hAnsi="Calibri" w:cs="Calibri" w:eastAsia="Calibri"/>
+          <w:b/>
+          <w:color w:val="auto"/>
+          <w:spacing w:val="0"/>
+          <w:position w:val="0"/>
+          <w:sz w:val="22"/>
+          <w:shd w:fill="auto" w:val="clear"/>
+        </w:rPr>
+        <w:t xml:space="preserve">&lt;component v-bind:is="cmp"&gt;&lt;/component&gt;</w:t>
+      </w:r>
+    </w:p>
+    <w:p>
+      <w:pPr>
+        <w:spacing w:before="0" w:after="0" w:line="240"/>
+        <w:ind w:right="0" w:left="0" w:firstLine="0"/>
+        <w:jc w:val="left"/>
+        <w:rPr>
+          <w:rFonts w:ascii="Calibri" w:hAnsi="Calibri" w:cs="Calibri" w:eastAsia="Calibri"/>
+          <w:b/>
+          <w:color w:val="auto"/>
+          <w:spacing w:val="0"/>
+          <w:position w:val="0"/>
+          <w:sz w:val="22"/>
+          <w:shd w:fill="auto" w:val="clear"/>
+        </w:rPr>
+      </w:pPr>
+      <w:r>
+        <w:rPr>
+          <w:rFonts w:ascii="Calibri" w:hAnsi="Calibri" w:cs="Calibri" w:eastAsia="Calibri"/>
+          <w:b/>
+          <w:color w:val="auto"/>
+          <w:spacing w:val="0"/>
+          <w:position w:val="0"/>
+          <w:sz w:val="22"/>
+          <w:shd w:fill="auto" w:val="clear"/>
+        </w:rPr>
+        <w:t xml:space="preserve">    &lt;button @click="updatecmp('signin')"&gt;Load SignIn&lt;/button&gt;</w:t>
+      </w:r>
+    </w:p>
+    <w:p>
+      <w:pPr>
+        <w:spacing w:before="0" w:after="0" w:line="240"/>
+        <w:ind w:right="0" w:left="0" w:firstLine="0"/>
+        <w:jc w:val="left"/>
+        <w:rPr>
+          <w:rFonts w:ascii="Calibri" w:hAnsi="Calibri" w:cs="Calibri" w:eastAsia="Calibri"/>
+          <w:b/>
+          <w:color w:val="auto"/>
+          <w:spacing w:val="0"/>
+          <w:position w:val="0"/>
+          <w:sz w:val="22"/>
+          <w:shd w:fill="auto" w:val="clear"/>
+        </w:rPr>
+      </w:pPr>
+      <w:r>
+        <w:rPr>
+          <w:rFonts w:ascii="Calibri" w:hAnsi="Calibri" w:cs="Calibri" w:eastAsia="Calibri"/>
+          <w:b/>
+          <w:color w:val="auto"/>
+          <w:spacing w:val="0"/>
+          <w:position w:val="0"/>
+          <w:sz w:val="22"/>
+          <w:shd w:fill="auto" w:val="clear"/>
+        </w:rPr>
+        <w:t xml:space="preserve">    &lt;button @click="updatecmp('signup')"&gt;Load SignUp&lt;/button&gt;</w:t>
+      </w:r>
+    </w:p>
+    <w:p>
+      <w:pPr>
+        <w:spacing w:before="0" w:after="0" w:line="240"/>
+        <w:ind w:right="0" w:left="0" w:firstLine="0"/>
+        <w:jc w:val="left"/>
+        <w:rPr>
+          <w:rFonts w:ascii="Calibri" w:hAnsi="Calibri" w:cs="Calibri" w:eastAsia="Calibri"/>
+          <w:color w:val="auto"/>
+          <w:spacing w:val="0"/>
+          <w:position w:val="0"/>
+          <w:sz w:val="22"/>
+          <w:shd w:fill="auto" w:val="clear"/>
+        </w:rPr>
+      </w:pPr>
+      <w:r>
+        <w:rPr>
+          <w:rFonts w:ascii="Calibri" w:hAnsi="Calibri" w:cs="Calibri" w:eastAsia="Calibri"/>
+          <w:color w:val="auto"/>
+          <w:spacing w:val="0"/>
+          <w:position w:val="0"/>
+          <w:sz w:val="22"/>
+          <w:shd w:fill="auto" w:val="clear"/>
+        </w:rPr>
+        <w:t xml:space="preserve">  &lt;/div&gt;</w:t>
+      </w:r>
+    </w:p>
+    <w:p>
+      <w:pPr>
+        <w:spacing w:before="0" w:after="0" w:line="240"/>
+        <w:ind w:right="0" w:left="0" w:firstLine="0"/>
+        <w:jc w:val="left"/>
+        <w:rPr>
+          <w:rFonts w:ascii="Calibri" w:hAnsi="Calibri" w:cs="Calibri" w:eastAsia="Calibri"/>
+          <w:color w:val="auto"/>
+          <w:spacing w:val="0"/>
+          <w:position w:val="0"/>
+          <w:sz w:val="22"/>
+          <w:shd w:fill="auto" w:val="clear"/>
+        </w:rPr>
+      </w:pPr>
+      <w:r>
+        <w:rPr>
+          <w:rFonts w:ascii="Calibri" w:hAnsi="Calibri" w:cs="Calibri" w:eastAsia="Calibri"/>
+          <w:color w:val="auto"/>
+          <w:spacing w:val="0"/>
+          <w:position w:val="0"/>
+          <w:sz w:val="22"/>
+          <w:shd w:fill="auto" w:val="clear"/>
+        </w:rPr>
+        <w:t xml:space="preserve">&lt;/template&gt;</w:t>
+      </w:r>
+    </w:p>
+    <w:p>
+      <w:pPr>
+        <w:spacing w:before="0" w:after="0" w:line="240"/>
+        <w:ind w:right="0" w:left="0" w:firstLine="0"/>
+        <w:jc w:val="left"/>
+        <w:rPr>
+          <w:rFonts w:ascii="Calibri" w:hAnsi="Calibri" w:cs="Calibri" w:eastAsia="Calibri"/>
+          <w:color w:val="auto"/>
+          <w:spacing w:val="0"/>
+          <w:position w:val="0"/>
+          <w:sz w:val="22"/>
+          <w:shd w:fill="auto" w:val="clear"/>
+        </w:rPr>
+      </w:pPr>
+    </w:p>
+    <w:p>
+      <w:pPr>
+        <w:spacing w:before="0" w:after="0" w:line="240"/>
+        <w:ind w:right="0" w:left="0" w:firstLine="0"/>
+        <w:jc w:val="left"/>
+        <w:rPr>
+          <w:rFonts w:ascii="Calibri" w:hAnsi="Calibri" w:cs="Calibri" w:eastAsia="Calibri"/>
+          <w:color w:val="auto"/>
+          <w:spacing w:val="0"/>
+          <w:position w:val="0"/>
+          <w:sz w:val="22"/>
+          <w:shd w:fill="auto" w:val="clear"/>
+        </w:rPr>
+      </w:pPr>
+      <w:r>
+        <w:rPr>
+          <w:rFonts w:ascii="Calibri" w:hAnsi="Calibri" w:cs="Calibri" w:eastAsia="Calibri"/>
+          <w:color w:val="auto"/>
+          <w:spacing w:val="0"/>
+          <w:position w:val="0"/>
+          <w:sz w:val="22"/>
+          <w:shd w:fill="auto" w:val="clear"/>
+        </w:rPr>
+        <w:t xml:space="preserve">&lt;script&gt;</w:t>
+      </w:r>
+    </w:p>
+    <w:p>
+      <w:pPr>
+        <w:spacing w:before="0" w:after="0" w:line="240"/>
+        <w:ind w:right="0" w:left="0" w:firstLine="0"/>
+        <w:jc w:val="left"/>
+        <w:rPr>
+          <w:rFonts w:ascii="Calibri" w:hAnsi="Calibri" w:cs="Calibri" w:eastAsia="Calibri"/>
+          <w:b/>
+          <w:color w:val="auto"/>
+          <w:spacing w:val="0"/>
+          <w:position w:val="0"/>
+          <w:sz w:val="22"/>
+          <w:shd w:fill="auto" w:val="clear"/>
+        </w:rPr>
+      </w:pPr>
+      <w:r>
+        <w:rPr>
+          <w:rFonts w:ascii="Calibri" w:hAnsi="Calibri" w:cs="Calibri" w:eastAsia="Calibri"/>
+          <w:b/>
+          <w:color w:val="auto"/>
+          <w:spacing w:val="0"/>
+          <w:position w:val="0"/>
+          <w:sz w:val="22"/>
+          <w:shd w:fill="auto" w:val="clear"/>
+        </w:rPr>
+        <w:t xml:space="preserve">import SignIn from './components/SignIn.vue';</w:t>
+      </w:r>
+    </w:p>
+    <w:p>
+      <w:pPr>
+        <w:spacing w:before="0" w:after="0" w:line="240"/>
+        <w:ind w:right="0" w:left="0" w:firstLine="0"/>
+        <w:jc w:val="left"/>
+        <w:rPr>
+          <w:rFonts w:ascii="Calibri" w:hAnsi="Calibri" w:cs="Calibri" w:eastAsia="Calibri"/>
+          <w:b/>
+          <w:color w:val="auto"/>
+          <w:spacing w:val="0"/>
+          <w:position w:val="0"/>
+          <w:sz w:val="22"/>
+          <w:shd w:fill="auto" w:val="clear"/>
+        </w:rPr>
+      </w:pPr>
+      <w:r>
+        <w:rPr>
+          <w:rFonts w:ascii="Calibri" w:hAnsi="Calibri" w:cs="Calibri" w:eastAsia="Calibri"/>
+          <w:b/>
+          <w:color w:val="auto"/>
+          <w:spacing w:val="0"/>
+          <w:position w:val="0"/>
+          <w:sz w:val="22"/>
+          <w:shd w:fill="auto" w:val="clear"/>
+        </w:rPr>
+        <w:t xml:space="preserve">import SignUp from './components/SignUp.vue';</w:t>
+      </w:r>
+    </w:p>
+    <w:p>
+      <w:pPr>
+        <w:spacing w:before="0" w:after="0" w:line="240"/>
+        <w:ind w:right="0" w:left="0" w:firstLine="0"/>
+        <w:jc w:val="left"/>
+        <w:rPr>
+          <w:rFonts w:ascii="Calibri" w:hAnsi="Calibri" w:cs="Calibri" w:eastAsia="Calibri"/>
+          <w:b/>
+          <w:color w:val="auto"/>
+          <w:spacing w:val="0"/>
+          <w:position w:val="0"/>
+          <w:sz w:val="22"/>
+          <w:shd w:fill="auto" w:val="clear"/>
+        </w:rPr>
+      </w:pPr>
+      <w:r>
+        <w:rPr>
+          <w:rFonts w:ascii="Calibri" w:hAnsi="Calibri" w:cs="Calibri" w:eastAsia="Calibri"/>
+          <w:b/>
+          <w:color w:val="auto"/>
+          <w:spacing w:val="0"/>
+          <w:position w:val="0"/>
+          <w:sz w:val="22"/>
+          <w:shd w:fill="auto" w:val="clear"/>
+        </w:rPr>
+        <w:t xml:space="preserve">export default {</w:t>
+      </w:r>
+    </w:p>
+    <w:p>
+      <w:pPr>
+        <w:spacing w:before="0" w:after="0" w:line="240"/>
+        <w:ind w:right="0" w:left="0" w:firstLine="0"/>
+        <w:jc w:val="left"/>
+        <w:rPr>
+          <w:rFonts w:ascii="Calibri" w:hAnsi="Calibri" w:cs="Calibri" w:eastAsia="Calibri"/>
+          <w:b/>
+          <w:color w:val="auto"/>
+          <w:spacing w:val="0"/>
+          <w:position w:val="0"/>
+          <w:sz w:val="22"/>
+          <w:shd w:fill="auto" w:val="clear"/>
+        </w:rPr>
+      </w:pPr>
+      <w:r>
+        <w:rPr>
+          <w:rFonts w:ascii="Calibri" w:hAnsi="Calibri" w:cs="Calibri" w:eastAsia="Calibri"/>
+          <w:b/>
+          <w:color w:val="auto"/>
+          <w:spacing w:val="0"/>
+          <w:position w:val="0"/>
+          <w:sz w:val="22"/>
+          <w:shd w:fill="auto" w:val="clear"/>
+        </w:rPr>
+        <w:t xml:space="preserve">  name: 'App',</w:t>
+      </w:r>
+    </w:p>
+    <w:p>
+      <w:pPr>
+        <w:spacing w:before="0" w:after="0" w:line="240"/>
+        <w:ind w:right="0" w:left="0" w:firstLine="0"/>
+        <w:jc w:val="left"/>
+        <w:rPr>
+          <w:rFonts w:ascii="Calibri" w:hAnsi="Calibri" w:cs="Calibri" w:eastAsia="Calibri"/>
+          <w:b/>
+          <w:color w:val="auto"/>
+          <w:spacing w:val="0"/>
+          <w:position w:val="0"/>
+          <w:sz w:val="22"/>
+          <w:shd w:fill="auto" w:val="clear"/>
+        </w:rPr>
+      </w:pPr>
+      <w:r>
+        <w:rPr>
+          <w:rFonts w:ascii="Calibri" w:hAnsi="Calibri" w:cs="Calibri" w:eastAsia="Calibri"/>
+          <w:b/>
+          <w:color w:val="auto"/>
+          <w:spacing w:val="0"/>
+          <w:position w:val="0"/>
+          <w:sz w:val="22"/>
+          <w:shd w:fill="auto" w:val="clear"/>
+        </w:rPr>
+        <w:t xml:space="preserve">  components: {</w:t>
+      </w:r>
+    </w:p>
+    <w:p>
+      <w:pPr>
+        <w:spacing w:before="0" w:after="0" w:line="240"/>
+        <w:ind w:right="0" w:left="0" w:firstLine="0"/>
+        <w:jc w:val="left"/>
+        <w:rPr>
+          <w:rFonts w:ascii="Calibri" w:hAnsi="Calibri" w:cs="Calibri" w:eastAsia="Calibri"/>
+          <w:b/>
+          <w:color w:val="auto"/>
+          <w:spacing w:val="0"/>
+          <w:position w:val="0"/>
+          <w:sz w:val="22"/>
+          <w:shd w:fill="auto" w:val="clear"/>
+        </w:rPr>
+      </w:pPr>
+      <w:r>
+        <w:rPr>
+          <w:rFonts w:ascii="Calibri" w:hAnsi="Calibri" w:cs="Calibri" w:eastAsia="Calibri"/>
+          <w:b/>
+          <w:color w:val="auto"/>
+          <w:spacing w:val="0"/>
+          <w:position w:val="0"/>
+          <w:sz w:val="22"/>
+          <w:shd w:fill="auto" w:val="clear"/>
+        </w:rPr>
+        <w:t xml:space="preserve">    'signin':SignIn,</w:t>
+      </w:r>
+    </w:p>
+    <w:p>
+      <w:pPr>
+        <w:spacing w:before="0" w:after="0" w:line="240"/>
+        <w:ind w:right="0" w:left="0" w:firstLine="0"/>
+        <w:jc w:val="left"/>
+        <w:rPr>
+          <w:rFonts w:ascii="Calibri" w:hAnsi="Calibri" w:cs="Calibri" w:eastAsia="Calibri"/>
+          <w:b/>
+          <w:color w:val="auto"/>
+          <w:spacing w:val="0"/>
+          <w:position w:val="0"/>
+          <w:sz w:val="22"/>
+          <w:shd w:fill="auto" w:val="clear"/>
+        </w:rPr>
+      </w:pPr>
+      <w:r>
+        <w:rPr>
+          <w:rFonts w:ascii="Calibri" w:hAnsi="Calibri" w:cs="Calibri" w:eastAsia="Calibri"/>
+          <w:b/>
+          <w:color w:val="auto"/>
+          <w:spacing w:val="0"/>
+          <w:position w:val="0"/>
+          <w:sz w:val="22"/>
+          <w:shd w:fill="auto" w:val="clear"/>
+        </w:rPr>
+        <w:t xml:space="preserve">    'signup':SignUp,</w:t>
+      </w:r>
+    </w:p>
+    <w:p>
+      <w:pPr>
+        <w:spacing w:before="0" w:after="0" w:line="240"/>
+        <w:ind w:right="0" w:left="0" w:firstLine="0"/>
+        <w:jc w:val="left"/>
+        <w:rPr>
+          <w:rFonts w:ascii="Calibri" w:hAnsi="Calibri" w:cs="Calibri" w:eastAsia="Calibri"/>
+          <w:b/>
+          <w:color w:val="auto"/>
+          <w:spacing w:val="0"/>
+          <w:position w:val="0"/>
+          <w:sz w:val="22"/>
+          <w:shd w:fill="auto" w:val="clear"/>
+        </w:rPr>
+      </w:pPr>
+      <w:r>
+        <w:rPr>
+          <w:rFonts w:ascii="Calibri" w:hAnsi="Calibri" w:cs="Calibri" w:eastAsia="Calibri"/>
+          <w:b/>
+          <w:color w:val="auto"/>
+          <w:spacing w:val="0"/>
+          <w:position w:val="0"/>
+          <w:sz w:val="22"/>
+          <w:shd w:fill="auto" w:val="clear"/>
+        </w:rPr>
+        <w:t xml:space="preserve">  },</w:t>
+      </w:r>
+    </w:p>
+    <w:p>
+      <w:pPr>
+        <w:spacing w:before="0" w:after="0" w:line="240"/>
+        <w:ind w:right="0" w:left="0" w:firstLine="0"/>
+        <w:jc w:val="left"/>
+        <w:rPr>
+          <w:rFonts w:ascii="Calibri" w:hAnsi="Calibri" w:cs="Calibri" w:eastAsia="Calibri"/>
+          <w:b/>
+          <w:color w:val="auto"/>
+          <w:spacing w:val="0"/>
+          <w:position w:val="0"/>
+          <w:sz w:val="22"/>
+          <w:shd w:fill="auto" w:val="clear"/>
+        </w:rPr>
+      </w:pPr>
+      <w:r>
+        <w:rPr>
+          <w:rFonts w:ascii="Calibri" w:hAnsi="Calibri" w:cs="Calibri" w:eastAsia="Calibri"/>
+          <w:b/>
+          <w:color w:val="auto"/>
+          <w:spacing w:val="0"/>
+          <w:position w:val="0"/>
+          <w:sz w:val="22"/>
+          <w:shd w:fill="auto" w:val="clear"/>
+        </w:rPr>
+        <w:t xml:space="preserve">  data(){</w:t>
+      </w:r>
+    </w:p>
+    <w:p>
+      <w:pPr>
+        <w:spacing w:before="0" w:after="0" w:line="240"/>
+        <w:ind w:right="0" w:left="0" w:firstLine="0"/>
+        <w:jc w:val="left"/>
+        <w:rPr>
+          <w:rFonts w:ascii="Calibri" w:hAnsi="Calibri" w:cs="Calibri" w:eastAsia="Calibri"/>
+          <w:b/>
+          <w:color w:val="auto"/>
+          <w:spacing w:val="0"/>
+          <w:position w:val="0"/>
+          <w:sz w:val="22"/>
+          <w:shd w:fill="auto" w:val="clear"/>
+        </w:rPr>
+      </w:pPr>
+      <w:r>
+        <w:rPr>
+          <w:rFonts w:ascii="Calibri" w:hAnsi="Calibri" w:cs="Calibri" w:eastAsia="Calibri"/>
+          <w:b/>
+          <w:color w:val="auto"/>
+          <w:spacing w:val="0"/>
+          <w:position w:val="0"/>
+          <w:sz w:val="22"/>
+          <w:shd w:fill="auto" w:val="clear"/>
+        </w:rPr>
+        <w:t xml:space="preserve">    return {cmp:null}</w:t>
+      </w:r>
+    </w:p>
+    <w:p>
+      <w:pPr>
+        <w:spacing w:before="0" w:after="0" w:line="240"/>
+        <w:ind w:right="0" w:left="0" w:firstLine="0"/>
+        <w:jc w:val="left"/>
+        <w:rPr>
+          <w:rFonts w:ascii="Calibri" w:hAnsi="Calibri" w:cs="Calibri" w:eastAsia="Calibri"/>
+          <w:b/>
+          <w:color w:val="auto"/>
+          <w:spacing w:val="0"/>
+          <w:position w:val="0"/>
+          <w:sz w:val="22"/>
+          <w:shd w:fill="auto" w:val="clear"/>
+        </w:rPr>
+      </w:pPr>
+      <w:r>
+        <w:rPr>
+          <w:rFonts w:ascii="Calibri" w:hAnsi="Calibri" w:cs="Calibri" w:eastAsia="Calibri"/>
+          <w:b/>
+          <w:color w:val="auto"/>
+          <w:spacing w:val="0"/>
+          <w:position w:val="0"/>
+          <w:sz w:val="22"/>
+          <w:shd w:fill="auto" w:val="clear"/>
+        </w:rPr>
+        <w:t xml:space="preserve">  },</w:t>
+      </w:r>
+    </w:p>
+    <w:p>
+      <w:pPr>
+        <w:spacing w:before="0" w:after="0" w:line="240"/>
+        <w:ind w:right="0" w:left="0" w:firstLine="0"/>
+        <w:jc w:val="left"/>
+        <w:rPr>
+          <w:rFonts w:ascii="Calibri" w:hAnsi="Calibri" w:cs="Calibri" w:eastAsia="Calibri"/>
+          <w:b/>
+          <w:color w:val="auto"/>
+          <w:spacing w:val="0"/>
+          <w:position w:val="0"/>
+          <w:sz w:val="22"/>
+          <w:shd w:fill="auto" w:val="clear"/>
+        </w:rPr>
+      </w:pPr>
+      <w:r>
+        <w:rPr>
+          <w:rFonts w:ascii="Calibri" w:hAnsi="Calibri" w:cs="Calibri" w:eastAsia="Calibri"/>
+          <w:b/>
+          <w:color w:val="auto"/>
+          <w:spacing w:val="0"/>
+          <w:position w:val="0"/>
+          <w:sz w:val="22"/>
+          <w:shd w:fill="auto" w:val="clear"/>
+        </w:rPr>
+        <w:t xml:space="preserve">  methods:{</w:t>
+      </w:r>
+    </w:p>
+    <w:p>
+      <w:pPr>
+        <w:spacing w:before="0" w:after="0" w:line="240"/>
+        <w:ind w:right="0" w:left="0" w:firstLine="0"/>
+        <w:jc w:val="left"/>
+        <w:rPr>
+          <w:rFonts w:ascii="Calibri" w:hAnsi="Calibri" w:cs="Calibri" w:eastAsia="Calibri"/>
+          <w:b/>
+          <w:color w:val="auto"/>
+          <w:spacing w:val="0"/>
+          <w:position w:val="0"/>
+          <w:sz w:val="22"/>
+          <w:shd w:fill="auto" w:val="clear"/>
+        </w:rPr>
+      </w:pPr>
+      <w:r>
+        <w:rPr>
+          <w:rFonts w:ascii="Calibri" w:hAnsi="Calibri" w:cs="Calibri" w:eastAsia="Calibri"/>
+          <w:b/>
+          <w:color w:val="auto"/>
+          <w:spacing w:val="0"/>
+          <w:position w:val="0"/>
+          <w:sz w:val="22"/>
+          <w:shd w:fill="auto" w:val="clear"/>
+        </w:rPr>
+        <w:t xml:space="preserve">    updatecmp(item){</w:t>
+      </w:r>
+    </w:p>
+    <w:p>
+      <w:pPr>
+        <w:spacing w:before="0" w:after="0" w:line="240"/>
+        <w:ind w:right="0" w:left="0" w:firstLine="0"/>
+        <w:jc w:val="left"/>
+        <w:rPr>
+          <w:rFonts w:ascii="Calibri" w:hAnsi="Calibri" w:cs="Calibri" w:eastAsia="Calibri"/>
+          <w:b/>
+          <w:color w:val="auto"/>
+          <w:spacing w:val="0"/>
+          <w:position w:val="0"/>
+          <w:sz w:val="22"/>
+          <w:shd w:fill="auto" w:val="clear"/>
+        </w:rPr>
+      </w:pPr>
+      <w:r>
+        <w:rPr>
+          <w:rFonts w:ascii="Calibri" w:hAnsi="Calibri" w:cs="Calibri" w:eastAsia="Calibri"/>
+          <w:b/>
+          <w:color w:val="auto"/>
+          <w:spacing w:val="0"/>
+          <w:position w:val="0"/>
+          <w:sz w:val="22"/>
+          <w:shd w:fill="auto" w:val="clear"/>
+        </w:rPr>
+        <w:t xml:space="preserve">      this.cmp = item;</w:t>
+      </w:r>
+    </w:p>
+    <w:p>
+      <w:pPr>
+        <w:spacing w:before="0" w:after="0" w:line="240"/>
+        <w:ind w:right="0" w:left="0" w:firstLine="0"/>
+        <w:jc w:val="left"/>
+        <w:rPr>
+          <w:rFonts w:ascii="Calibri" w:hAnsi="Calibri" w:cs="Calibri" w:eastAsia="Calibri"/>
+          <w:b/>
+          <w:color w:val="auto"/>
+          <w:spacing w:val="0"/>
+          <w:position w:val="0"/>
+          <w:sz w:val="22"/>
+          <w:shd w:fill="auto" w:val="clear"/>
+        </w:rPr>
+      </w:pPr>
+      <w:r>
+        <w:rPr>
+          <w:rFonts w:ascii="Calibri" w:hAnsi="Calibri" w:cs="Calibri" w:eastAsia="Calibri"/>
+          <w:b/>
+          <w:color w:val="auto"/>
+          <w:spacing w:val="0"/>
+          <w:position w:val="0"/>
+          <w:sz w:val="22"/>
+          <w:shd w:fill="auto" w:val="clear"/>
+        </w:rPr>
+        <w:t xml:space="preserve">    }</w:t>
+      </w:r>
+    </w:p>
+    <w:p>
+      <w:pPr>
+        <w:spacing w:before="0" w:after="0" w:line="240"/>
+        <w:ind w:right="0" w:left="0" w:firstLine="0"/>
+        <w:jc w:val="left"/>
+        <w:rPr>
+          <w:rFonts w:ascii="Calibri" w:hAnsi="Calibri" w:cs="Calibri" w:eastAsia="Calibri"/>
+          <w:b/>
+          <w:color w:val="auto"/>
+          <w:spacing w:val="0"/>
+          <w:position w:val="0"/>
+          <w:sz w:val="22"/>
+          <w:shd w:fill="auto" w:val="clear"/>
+        </w:rPr>
+      </w:pPr>
+      <w:r>
+        <w:rPr>
+          <w:rFonts w:ascii="Calibri" w:hAnsi="Calibri" w:cs="Calibri" w:eastAsia="Calibri"/>
+          <w:b/>
+          <w:color w:val="auto"/>
+          <w:spacing w:val="0"/>
+          <w:position w:val="0"/>
+          <w:sz w:val="22"/>
+          <w:shd w:fill="auto" w:val="clear"/>
+        </w:rPr>
+        <w:t xml:space="preserve">  }</w:t>
+      </w:r>
+    </w:p>
+    <w:p>
+      <w:pPr>
+        <w:spacing w:before="0" w:after="0" w:line="240"/>
+        <w:ind w:right="0" w:left="0" w:firstLine="0"/>
+        <w:jc w:val="left"/>
+        <w:rPr>
+          <w:rFonts w:ascii="Calibri" w:hAnsi="Calibri" w:cs="Calibri" w:eastAsia="Calibri"/>
+          <w:color w:val="auto"/>
+          <w:spacing w:val="0"/>
+          <w:position w:val="0"/>
+          <w:sz w:val="22"/>
+          <w:shd w:fill="auto" w:val="clear"/>
+        </w:rPr>
+      </w:pPr>
+      <w:r>
+        <w:rPr>
+          <w:rFonts w:ascii="Calibri" w:hAnsi="Calibri" w:cs="Calibri" w:eastAsia="Calibri"/>
+          <w:b/>
+          <w:color w:val="auto"/>
+          <w:spacing w:val="0"/>
+          <w:position w:val="0"/>
+          <w:sz w:val="22"/>
+          <w:shd w:fill="auto" w:val="clear"/>
+        </w:rPr>
+        <w:t xml:space="preserve">};</w:t>
+      </w:r>
+    </w:p>
+    <w:p>
+      <w:pPr>
+        <w:spacing w:before="0" w:after="0" w:line="240"/>
+        <w:ind w:right="0" w:left="0" w:firstLine="0"/>
+        <w:jc w:val="left"/>
+        <w:rPr>
+          <w:rFonts w:ascii="Calibri" w:hAnsi="Calibri" w:cs="Calibri" w:eastAsia="Calibri"/>
+          <w:color w:val="auto"/>
+          <w:spacing w:val="0"/>
+          <w:position w:val="0"/>
+          <w:sz w:val="22"/>
+          <w:shd w:fill="auto" w:val="clear"/>
+        </w:rPr>
+      </w:pPr>
+      <w:r>
+        <w:rPr>
+          <w:rFonts w:ascii="Calibri" w:hAnsi="Calibri" w:cs="Calibri" w:eastAsia="Calibri"/>
+          <w:color w:val="auto"/>
+          <w:spacing w:val="0"/>
+          <w:position w:val="0"/>
+          <w:sz w:val="22"/>
+          <w:shd w:fill="auto" w:val="clear"/>
+        </w:rPr>
+        <w:t xml:space="preserve">&lt;/script&gt;</w:t>
+      </w:r>
+    </w:p>
+    <w:p>
+      <w:pPr>
+        <w:spacing w:before="0" w:after="0" w:line="240"/>
+        <w:ind w:right="0" w:left="0" w:firstLine="0"/>
+        <w:jc w:val="left"/>
+        <w:rPr>
+          <w:rFonts w:ascii="Calibri" w:hAnsi="Calibri" w:cs="Calibri" w:eastAsia="Calibri"/>
+          <w:color w:val="auto"/>
+          <w:spacing w:val="0"/>
+          <w:position w:val="0"/>
+          <w:sz w:val="22"/>
+          <w:shd w:fill="auto" w:val="clear"/>
+        </w:rPr>
+      </w:pPr>
+    </w:p>
+    <w:p>
+      <w:pPr>
+        <w:spacing w:before="0" w:after="0" w:line="240"/>
+        <w:ind w:right="0" w:left="0" w:firstLine="0"/>
+        <w:jc w:val="left"/>
+        <w:rPr>
+          <w:rFonts w:ascii="Calibri" w:hAnsi="Calibri" w:cs="Calibri" w:eastAsia="Calibri"/>
+          <w:color w:val="auto"/>
+          <w:spacing w:val="0"/>
+          <w:position w:val="0"/>
+          <w:sz w:val="22"/>
+          <w:shd w:fill="auto" w:val="clear"/>
+        </w:rPr>
+      </w:pPr>
+      <w:r>
+        <w:rPr>
+          <w:rFonts w:ascii="Calibri" w:hAnsi="Calibri" w:cs="Calibri" w:eastAsia="Calibri"/>
+          <w:color w:val="auto"/>
+          <w:spacing w:val="0"/>
+          <w:position w:val="0"/>
+          <w:sz w:val="22"/>
+          <w:shd w:fill="auto" w:val="clear"/>
+        </w:rPr>
+        <w:t xml:space="preserve">&lt;style&gt;</w:t>
+      </w:r>
+    </w:p>
+    <w:p>
+      <w:pPr>
+        <w:spacing w:before="0" w:after="0" w:line="240"/>
+        <w:ind w:right="0" w:left="0" w:firstLine="0"/>
+        <w:jc w:val="left"/>
+        <w:rPr>
+          <w:rFonts w:ascii="Calibri" w:hAnsi="Calibri" w:cs="Calibri" w:eastAsia="Calibri"/>
+          <w:color w:val="auto"/>
+          <w:spacing w:val="0"/>
+          <w:position w:val="0"/>
+          <w:sz w:val="22"/>
+          <w:shd w:fill="auto" w:val="clear"/>
+        </w:rPr>
+      </w:pPr>
+      <w:r>
+        <w:rPr>
+          <w:rFonts w:ascii="Calibri" w:hAnsi="Calibri" w:cs="Calibri" w:eastAsia="Calibri"/>
+          <w:color w:val="auto"/>
+          <w:spacing w:val="0"/>
+          <w:position w:val="0"/>
+          <w:sz w:val="22"/>
+          <w:shd w:fill="auto" w:val="clear"/>
+        </w:rPr>
+        <w:t xml:space="preserve">#app {</w:t>
+      </w:r>
+    </w:p>
+    <w:p>
+      <w:pPr>
+        <w:spacing w:before="0" w:after="0" w:line="240"/>
+        <w:ind w:right="0" w:left="0" w:firstLine="0"/>
+        <w:jc w:val="left"/>
+        <w:rPr>
+          <w:rFonts w:ascii="Calibri" w:hAnsi="Calibri" w:cs="Calibri" w:eastAsia="Calibri"/>
+          <w:color w:val="auto"/>
+          <w:spacing w:val="0"/>
+          <w:position w:val="0"/>
+          <w:sz w:val="22"/>
+          <w:shd w:fill="auto" w:val="clear"/>
+        </w:rPr>
+      </w:pPr>
+      <w:r>
+        <w:rPr>
+          <w:rFonts w:ascii="Calibri" w:hAnsi="Calibri" w:cs="Calibri" w:eastAsia="Calibri"/>
+          <w:color w:val="auto"/>
+          <w:spacing w:val="0"/>
+          <w:position w:val="0"/>
+          <w:sz w:val="22"/>
+          <w:shd w:fill="auto" w:val="clear"/>
+        </w:rPr>
+        <w:t xml:space="preserve">  font-family: Avenir, Helvetica, Arial, sans-serif;</w:t>
+      </w:r>
+    </w:p>
+    <w:p>
+      <w:pPr>
+        <w:spacing w:before="0" w:after="0" w:line="240"/>
+        <w:ind w:right="0" w:left="0" w:firstLine="0"/>
+        <w:jc w:val="left"/>
+        <w:rPr>
+          <w:rFonts w:ascii="Calibri" w:hAnsi="Calibri" w:cs="Calibri" w:eastAsia="Calibri"/>
+          <w:color w:val="auto"/>
+          <w:spacing w:val="0"/>
+          <w:position w:val="0"/>
+          <w:sz w:val="22"/>
+          <w:shd w:fill="auto" w:val="clear"/>
+        </w:rPr>
+      </w:pPr>
+      <w:r>
+        <w:rPr>
+          <w:rFonts w:ascii="Calibri" w:hAnsi="Calibri" w:cs="Calibri" w:eastAsia="Calibri"/>
+          <w:color w:val="auto"/>
+          <w:spacing w:val="0"/>
+          <w:position w:val="0"/>
+          <w:sz w:val="22"/>
+          <w:shd w:fill="auto" w:val="clear"/>
+        </w:rPr>
+        <w:t xml:space="preserve">  -webkit-font-smoothing: antialiased;</w:t>
+      </w:r>
+    </w:p>
+    <w:p>
+      <w:pPr>
+        <w:spacing w:before="0" w:after="0" w:line="240"/>
+        <w:ind w:right="0" w:left="0" w:firstLine="0"/>
+        <w:jc w:val="left"/>
+        <w:rPr>
+          <w:rFonts w:ascii="Calibri" w:hAnsi="Calibri" w:cs="Calibri" w:eastAsia="Calibri"/>
+          <w:color w:val="auto"/>
+          <w:spacing w:val="0"/>
+          <w:position w:val="0"/>
+          <w:sz w:val="22"/>
+          <w:shd w:fill="auto" w:val="clear"/>
+        </w:rPr>
+      </w:pPr>
+      <w:r>
+        <w:rPr>
+          <w:rFonts w:ascii="Calibri" w:hAnsi="Calibri" w:cs="Calibri" w:eastAsia="Calibri"/>
+          <w:color w:val="auto"/>
+          <w:spacing w:val="0"/>
+          <w:position w:val="0"/>
+          <w:sz w:val="22"/>
+          <w:shd w:fill="auto" w:val="clear"/>
+        </w:rPr>
+        <w:t xml:space="preserve">  -moz-osx-font-smoothing: grayscale;</w:t>
+      </w:r>
+    </w:p>
+    <w:p>
+      <w:pPr>
+        <w:spacing w:before="0" w:after="0" w:line="240"/>
+        <w:ind w:right="0" w:left="0" w:firstLine="0"/>
+        <w:jc w:val="left"/>
+        <w:rPr>
+          <w:rFonts w:ascii="Calibri" w:hAnsi="Calibri" w:cs="Calibri" w:eastAsia="Calibri"/>
+          <w:color w:val="auto"/>
+          <w:spacing w:val="0"/>
+          <w:position w:val="0"/>
+          <w:sz w:val="22"/>
+          <w:shd w:fill="auto" w:val="clear"/>
+        </w:rPr>
+      </w:pPr>
+      <w:r>
+        <w:rPr>
+          <w:rFonts w:ascii="Calibri" w:hAnsi="Calibri" w:cs="Calibri" w:eastAsia="Calibri"/>
+          <w:color w:val="auto"/>
+          <w:spacing w:val="0"/>
+          <w:position w:val="0"/>
+          <w:sz w:val="22"/>
+          <w:shd w:fill="auto" w:val="clear"/>
+        </w:rPr>
+        <w:t xml:space="preserve">  text-align: center;</w:t>
+      </w:r>
+    </w:p>
+    <w:p>
+      <w:pPr>
+        <w:spacing w:before="0" w:after="0" w:line="240"/>
+        <w:ind w:right="0" w:left="0" w:firstLine="0"/>
+        <w:jc w:val="left"/>
+        <w:rPr>
+          <w:rFonts w:ascii="Calibri" w:hAnsi="Calibri" w:cs="Calibri" w:eastAsia="Calibri"/>
+          <w:color w:val="auto"/>
+          <w:spacing w:val="0"/>
+          <w:position w:val="0"/>
+          <w:sz w:val="22"/>
+          <w:shd w:fill="auto" w:val="clear"/>
+        </w:rPr>
+      </w:pPr>
+      <w:r>
+        <w:rPr>
+          <w:rFonts w:ascii="Calibri" w:hAnsi="Calibri" w:cs="Calibri" w:eastAsia="Calibri"/>
+          <w:color w:val="auto"/>
+          <w:spacing w:val="0"/>
+          <w:position w:val="0"/>
+          <w:sz w:val="22"/>
+          <w:shd w:fill="auto" w:val="clear"/>
+        </w:rPr>
+        <w:t xml:space="preserve">  color: #2c3e50;</w:t>
+      </w:r>
+    </w:p>
+    <w:p>
+      <w:pPr>
+        <w:spacing w:before="0" w:after="0" w:line="240"/>
+        <w:ind w:right="0" w:left="0" w:firstLine="0"/>
+        <w:jc w:val="left"/>
+        <w:rPr>
+          <w:rFonts w:ascii="Calibri" w:hAnsi="Calibri" w:cs="Calibri" w:eastAsia="Calibri"/>
+          <w:color w:val="auto"/>
+          <w:spacing w:val="0"/>
+          <w:position w:val="0"/>
+          <w:sz w:val="22"/>
+          <w:shd w:fill="auto" w:val="clear"/>
+        </w:rPr>
+      </w:pPr>
+      <w:r>
+        <w:rPr>
+          <w:rFonts w:ascii="Calibri" w:hAnsi="Calibri" w:cs="Calibri" w:eastAsia="Calibri"/>
+          <w:color w:val="auto"/>
+          <w:spacing w:val="0"/>
+          <w:position w:val="0"/>
+          <w:sz w:val="22"/>
+          <w:shd w:fill="auto" w:val="clear"/>
+        </w:rPr>
+        <w:t xml:space="preserve">  margin-top: 60px;</w:t>
+      </w:r>
+    </w:p>
+    <w:p>
+      <w:pPr>
+        <w:spacing w:before="0" w:after="0" w:line="240"/>
+        <w:ind w:right="0" w:left="0" w:firstLine="0"/>
+        <w:jc w:val="left"/>
+        <w:rPr>
+          <w:rFonts w:ascii="Calibri" w:hAnsi="Calibri" w:cs="Calibri" w:eastAsia="Calibri"/>
+          <w:color w:val="auto"/>
+          <w:spacing w:val="0"/>
+          <w:position w:val="0"/>
+          <w:sz w:val="22"/>
+          <w:shd w:fill="auto" w:val="clear"/>
+        </w:rPr>
+      </w:pPr>
+      <w:r>
+        <w:rPr>
+          <w:rFonts w:ascii="Calibri" w:hAnsi="Calibri" w:cs="Calibri" w:eastAsia="Calibri"/>
+          <w:color w:val="auto"/>
+          <w:spacing w:val="0"/>
+          <w:position w:val="0"/>
+          <w:sz w:val="22"/>
+          <w:shd w:fill="auto" w:val="clear"/>
+        </w:rPr>
+        <w:t xml:space="preserve">}</w:t>
+      </w:r>
+    </w:p>
+    <w:p>
+      <w:pPr>
+        <w:spacing w:before="0" w:after="0" w:line="240"/>
+        <w:ind w:right="0" w:left="0" w:firstLine="0"/>
+        <w:jc w:val="left"/>
+        <w:rPr>
+          <w:rFonts w:ascii="Calibri" w:hAnsi="Calibri" w:cs="Calibri" w:eastAsia="Calibri"/>
+          <w:color w:val="auto"/>
+          <w:spacing w:val="0"/>
+          <w:position w:val="0"/>
+          <w:sz w:val="22"/>
+          <w:shd w:fill="auto" w:val="clear"/>
+        </w:rPr>
+      </w:pPr>
+      <w:r>
+        <w:rPr>
+          <w:rFonts w:ascii="Calibri" w:hAnsi="Calibri" w:cs="Calibri" w:eastAsia="Calibri"/>
+          <w:color w:val="auto"/>
+          <w:spacing w:val="0"/>
+          <w:position w:val="0"/>
+          <w:sz w:val="22"/>
+          <w:shd w:fill="auto" w:val="clear"/>
+        </w:rPr>
+        <w:t xml:space="preserve">&lt;/style&gt;</w:t>
+      </w:r>
+    </w:p>
+    <w:p>
+      <w:pPr>
+        <w:spacing w:before="0" w:after="0" w:line="240"/>
+        <w:ind w:right="0" w:left="0" w:firstLine="0"/>
+        <w:jc w:val="left"/>
+        <w:rPr>
+          <w:rFonts w:ascii="Calibri" w:hAnsi="Calibri" w:cs="Calibri" w:eastAsia="Calibri"/>
+          <w:color w:val="auto"/>
+          <w:spacing w:val="0"/>
+          <w:position w:val="0"/>
+          <w:sz w:val="22"/>
+          <w:shd w:fill="auto" w:val="clear"/>
+        </w:rPr>
+      </w:pPr>
+    </w:p>
+    <w:p>
+      <w:pPr>
+        <w:spacing w:before="0" w:after="0" w:line="240"/>
+        <w:ind w:right="0" w:left="0" w:firstLine="0"/>
+        <w:jc w:val="left"/>
+        <w:rPr>
+          <w:rFonts w:ascii="Calibri" w:hAnsi="Calibri" w:cs="Calibri" w:eastAsia="Calibri"/>
+          <w:color w:val="auto"/>
+          <w:spacing w:val="0"/>
+          <w:position w:val="0"/>
+          <w:sz w:val="22"/>
+          <w:shd w:fill="auto" w:val="clear"/>
+        </w:rPr>
+      </w:pPr>
+    </w:p>
+    <w:p>
+      <w:pPr>
+        <w:spacing w:before="0" w:after="0" w:line="240"/>
+        <w:ind w:right="0" w:left="0" w:firstLine="0"/>
+        <w:jc w:val="left"/>
+        <w:rPr>
+          <w:rFonts w:ascii="Calibri" w:hAnsi="Calibri" w:cs="Calibri" w:eastAsia="Calibri"/>
+          <w:color w:val="auto"/>
+          <w:spacing w:val="0"/>
+          <w:position w:val="0"/>
+          <w:sz w:val="22"/>
+          <w:shd w:fill="auto" w:val="clear"/>
+        </w:rPr>
+      </w:pPr>
+      <w:r>
+        <w:rPr>
+          <w:rFonts w:ascii="Calibri" w:hAnsi="Calibri" w:cs="Calibri" w:eastAsia="Calibri"/>
+          <w:color w:val="auto"/>
+          <w:spacing w:val="0"/>
+          <w:position w:val="0"/>
+          <w:sz w:val="22"/>
+          <w:shd w:fill="auto" w:val="clear"/>
+        </w:rPr>
+        <w:t xml:space="preserve">by default no component load when i click on load signin then load signin page &amp; same singup.</w:t>
+      </w:r>
+    </w:p>
+    <w:p>
+      <w:pPr>
+        <w:spacing w:before="0" w:after="0" w:line="240"/>
+        <w:ind w:right="0" w:left="0" w:firstLine="0"/>
+        <w:jc w:val="left"/>
+        <w:rPr>
+          <w:rFonts w:ascii="Calibri" w:hAnsi="Calibri" w:cs="Calibri" w:eastAsia="Calibri"/>
+          <w:color w:val="auto"/>
+          <w:spacing w:val="0"/>
+          <w:position w:val="0"/>
+          <w:sz w:val="22"/>
+          <w:shd w:fill="auto" w:val="clear"/>
+        </w:rPr>
+      </w:pPr>
+    </w:p>
+    <w:p>
+      <w:pPr>
+        <w:spacing w:before="0" w:after="0" w:line="240"/>
+        <w:ind w:right="0" w:left="0" w:firstLine="0"/>
+        <w:jc w:val="left"/>
+        <w:rPr>
+          <w:rFonts w:ascii="Calibri" w:hAnsi="Calibri" w:cs="Calibri" w:eastAsia="Calibri"/>
+          <w:color w:val="auto"/>
+          <w:spacing w:val="0"/>
+          <w:position w:val="0"/>
+          <w:sz w:val="22"/>
+          <w:shd w:fill="auto" w:val="clear"/>
+        </w:rPr>
+      </w:pPr>
+      <w:r>
+        <w:rPr>
+          <w:rFonts w:ascii="Calibri" w:hAnsi="Calibri" w:cs="Calibri" w:eastAsia="Calibri"/>
+          <w:color w:val="auto"/>
+          <w:spacing w:val="0"/>
+          <w:position w:val="0"/>
+          <w:sz w:val="22"/>
+          <w:shd w:fill="auto" w:val="clear"/>
+        </w:rPr>
+        <w:t xml:space="preserve">default data function need to load &amp; after update component then its works .</w:t>
+      </w:r>
+    </w:p>
+    <w:p>
+      <w:pPr>
+        <w:spacing w:before="0" w:after="0" w:line="240"/>
+        <w:ind w:right="0" w:left="0" w:firstLine="0"/>
+        <w:jc w:val="left"/>
+        <w:rPr>
+          <w:rFonts w:ascii="Calibri" w:hAnsi="Calibri" w:cs="Calibri" w:eastAsia="Calibri"/>
+          <w:color w:val="auto"/>
+          <w:spacing w:val="0"/>
+          <w:position w:val="0"/>
+          <w:sz w:val="22"/>
+          <w:shd w:fill="auto" w:val="clear"/>
+        </w:rPr>
+      </w:pPr>
+    </w:p>
+    <w:p>
+      <w:pPr>
+        <w:spacing w:before="0" w:after="0" w:line="240"/>
+        <w:ind w:right="0" w:left="0" w:firstLine="0"/>
+        <w:jc w:val="left"/>
+        <w:rPr>
+          <w:rFonts w:ascii="Calibri" w:hAnsi="Calibri" w:cs="Calibri" w:eastAsia="Calibri"/>
+          <w:b/>
+          <w:color w:val="auto"/>
+          <w:spacing w:val="0"/>
+          <w:position w:val="0"/>
+          <w:sz w:val="22"/>
+          <w:shd w:fill="auto" w:val="clear"/>
+        </w:rPr>
+      </w:pPr>
+      <w:r>
+        <w:rPr>
+          <w:rFonts w:ascii="Calibri" w:hAnsi="Calibri" w:cs="Calibri" w:eastAsia="Calibri"/>
+          <w:b/>
+          <w:color w:val="auto"/>
+          <w:spacing w:val="0"/>
+          <w:position w:val="0"/>
+          <w:sz w:val="22"/>
+          <w:shd w:fill="auto" w:val="clear"/>
+        </w:rPr>
+        <w:t xml:space="preserve">+++++++++++++++++++++++++++++++++++++++++++++++++++++++++++++++++++++++++++++</w:t>
+      </w:r>
+    </w:p>
+    <w:p>
+      <w:pPr>
+        <w:spacing w:before="0" w:after="0" w:line="240"/>
+        <w:ind w:right="0" w:left="0" w:firstLine="0"/>
+        <w:jc w:val="left"/>
+        <w:rPr>
+          <w:rFonts w:ascii="Calibri" w:hAnsi="Calibri" w:cs="Calibri" w:eastAsia="Calibri"/>
+          <w:b/>
+          <w:color w:val="auto"/>
+          <w:spacing w:val="0"/>
+          <w:position w:val="0"/>
+          <w:sz w:val="22"/>
+          <w:shd w:fill="auto" w:val="clear"/>
+        </w:rPr>
+      </w:pPr>
+    </w:p>
+    <w:p>
+      <w:pPr>
+        <w:spacing w:before="0" w:after="0" w:line="240"/>
+        <w:ind w:right="0" w:left="0" w:firstLine="0"/>
+        <w:jc w:val="left"/>
+        <w:rPr>
+          <w:rFonts w:ascii="Calibri" w:hAnsi="Calibri" w:cs="Calibri" w:eastAsia="Calibri"/>
+          <w:b/>
+          <w:color w:val="auto"/>
+          <w:spacing w:val="0"/>
+          <w:position w:val="0"/>
+          <w:sz w:val="22"/>
+          <w:shd w:fill="auto" w:val="clear"/>
+        </w:rPr>
+      </w:pPr>
+      <w:r>
+        <w:rPr>
+          <w:rFonts w:ascii="Calibri" w:hAnsi="Calibri" w:cs="Calibri" w:eastAsia="Calibri"/>
+          <w:b/>
+          <w:color w:val="auto"/>
+          <w:spacing w:val="0"/>
+          <w:position w:val="0"/>
+          <w:sz w:val="22"/>
+          <w:shd w:fill="auto" w:val="clear"/>
+        </w:rPr>
+        <w:t xml:space="preserve">make custom directive   &gt;&gt;&gt;&gt;</w:t>
+      </w:r>
+    </w:p>
+    <w:p>
+      <w:pPr>
+        <w:spacing w:before="0" w:after="0" w:line="240"/>
+        <w:ind w:right="0" w:left="0" w:firstLine="0"/>
+        <w:jc w:val="left"/>
+        <w:rPr>
+          <w:rFonts w:ascii="Calibri" w:hAnsi="Calibri" w:cs="Calibri" w:eastAsia="Calibri"/>
+          <w:b/>
+          <w:color w:val="auto"/>
+          <w:spacing w:val="0"/>
+          <w:position w:val="0"/>
+          <w:sz w:val="22"/>
+          <w:shd w:fill="auto" w:val="clear"/>
+        </w:rPr>
+      </w:pPr>
+    </w:p>
+    <w:p>
+      <w:pPr>
+        <w:spacing w:before="0" w:after="0" w:line="240"/>
+        <w:ind w:right="0" w:left="0" w:firstLine="0"/>
+        <w:jc w:val="left"/>
+        <w:rPr>
+          <w:rFonts w:ascii="Calibri" w:hAnsi="Calibri" w:cs="Calibri" w:eastAsia="Calibri"/>
+          <w:b/>
+          <w:color w:val="auto"/>
+          <w:spacing w:val="0"/>
+          <w:position w:val="0"/>
+          <w:sz w:val="22"/>
+          <w:shd w:fill="auto" w:val="clear"/>
+        </w:rPr>
+      </w:pPr>
+    </w:p>
+    <w:p>
+      <w:pPr>
+        <w:spacing w:before="0" w:after="0" w:line="240"/>
+        <w:ind w:right="0" w:left="0" w:firstLine="0"/>
+        <w:jc w:val="left"/>
+        <w:rPr>
+          <w:rFonts w:ascii="Calibri" w:hAnsi="Calibri" w:cs="Calibri" w:eastAsia="Calibri"/>
+          <w:b/>
+          <w:color w:val="auto"/>
+          <w:spacing w:val="0"/>
+          <w:position w:val="0"/>
+          <w:sz w:val="22"/>
+          <w:shd w:fill="auto" w:val="clear"/>
+        </w:rPr>
+      </w:pPr>
     </w:p>
     <w:p>
       <w:pPr>

</xml_diff>

<commit_message>
custom directive in vue
</commit_message>
<xml_diff>
--- a/blog/Process-install-project-v3.docx
+++ b/blog/Process-install-project-v3.docx
@@ -4284,6 +4284,3436 @@
           <w:shd w:fill="auto" w:val="clear"/>
         </w:rPr>
       </w:pPr>
+      <w:r>
+        <w:rPr>
+          <w:rFonts w:ascii="Calibri" w:hAnsi="Calibri" w:cs="Calibri" w:eastAsia="Calibri"/>
+          <w:b/>
+          <w:color w:val="auto"/>
+          <w:spacing w:val="0"/>
+          <w:position w:val="0"/>
+          <w:sz w:val="22"/>
+          <w:shd w:fill="auto" w:val="clear"/>
+        </w:rPr>
+        <w:t xml:space="preserve">App.vue &gt;&gt;&gt;</w:t>
+      </w:r>
+    </w:p>
+    <w:p>
+      <w:pPr>
+        <w:spacing w:before="0" w:after="0" w:line="240"/>
+        <w:ind w:right="0" w:left="0" w:firstLine="0"/>
+        <w:jc w:val="left"/>
+        <w:rPr>
+          <w:rFonts w:ascii="Calibri" w:hAnsi="Calibri" w:cs="Calibri" w:eastAsia="Calibri"/>
+          <w:b/>
+          <w:color w:val="auto"/>
+          <w:spacing w:val="0"/>
+          <w:position w:val="0"/>
+          <w:sz w:val="22"/>
+          <w:shd w:fill="auto" w:val="clear"/>
+        </w:rPr>
+      </w:pPr>
+    </w:p>
+    <w:p>
+      <w:pPr>
+        <w:spacing w:before="0" w:after="0" w:line="240"/>
+        <w:ind w:right="0" w:left="0" w:firstLine="0"/>
+        <w:jc w:val="left"/>
+        <w:rPr>
+          <w:rFonts w:ascii="Calibri" w:hAnsi="Calibri" w:cs="Calibri" w:eastAsia="Calibri"/>
+          <w:color w:val="auto"/>
+          <w:spacing w:val="0"/>
+          <w:position w:val="0"/>
+          <w:sz w:val="22"/>
+          <w:shd w:fill="auto" w:val="clear"/>
+        </w:rPr>
+      </w:pPr>
+      <w:r>
+        <w:rPr>
+          <w:rFonts w:ascii="Calibri" w:hAnsi="Calibri" w:cs="Calibri" w:eastAsia="Calibri"/>
+          <w:color w:val="auto"/>
+          <w:spacing w:val="0"/>
+          <w:position w:val="0"/>
+          <w:sz w:val="22"/>
+          <w:shd w:fill="auto" w:val="clear"/>
+        </w:rPr>
+        <w:t xml:space="preserve">&lt;template&gt;</w:t>
+      </w:r>
+    </w:p>
+    <w:p>
+      <w:pPr>
+        <w:spacing w:before="0" w:after="0" w:line="240"/>
+        <w:ind w:right="0" w:left="0" w:firstLine="0"/>
+        <w:jc w:val="left"/>
+        <w:rPr>
+          <w:rFonts w:ascii="Calibri" w:hAnsi="Calibri" w:cs="Calibri" w:eastAsia="Calibri"/>
+          <w:color w:val="auto"/>
+          <w:spacing w:val="0"/>
+          <w:position w:val="0"/>
+          <w:sz w:val="22"/>
+          <w:shd w:fill="auto" w:val="clear"/>
+        </w:rPr>
+      </w:pPr>
+      <w:r>
+        <w:rPr>
+          <w:rFonts w:ascii="Calibri" w:hAnsi="Calibri" w:cs="Calibri" w:eastAsia="Calibri"/>
+          <w:color w:val="auto"/>
+          <w:spacing w:val="0"/>
+          <w:position w:val="0"/>
+          <w:sz w:val="22"/>
+          <w:shd w:fill="auto" w:val="clear"/>
+        </w:rPr>
+        <w:t xml:space="preserve">  &lt;div id="app"&gt;</w:t>
+      </w:r>
+    </w:p>
+    <w:p>
+      <w:pPr>
+        <w:spacing w:before="0" w:after="0" w:line="240"/>
+        <w:ind w:right="0" w:left="0" w:firstLine="0"/>
+        <w:jc w:val="left"/>
+        <w:rPr>
+          <w:rFonts w:ascii="Calibri" w:hAnsi="Calibri" w:cs="Calibri" w:eastAsia="Calibri"/>
+          <w:color w:val="auto"/>
+          <w:spacing w:val="0"/>
+          <w:position w:val="0"/>
+          <w:sz w:val="22"/>
+          <w:shd w:fill="auto" w:val="clear"/>
+        </w:rPr>
+      </w:pPr>
+      <w:r>
+        <w:rPr>
+          <w:rFonts w:ascii="Calibri" w:hAnsi="Calibri" w:cs="Calibri" w:eastAsia="Calibri"/>
+          <w:color w:val="auto"/>
+          <w:spacing w:val="0"/>
+          <w:position w:val="0"/>
+          <w:sz w:val="22"/>
+          <w:shd w:fill="auto" w:val="clear"/>
+        </w:rPr>
+        <w:t xml:space="preserve">    &lt;h2&gt;Directive Component&lt;/h2&gt;</w:t>
+      </w:r>
+    </w:p>
+    <w:p>
+      <w:pPr>
+        <w:spacing w:before="0" w:after="0" w:line="240"/>
+        <w:ind w:right="0" w:left="0" w:firstLine="0"/>
+        <w:jc w:val="left"/>
+        <w:rPr>
+          <w:rFonts w:ascii="Calibri" w:hAnsi="Calibri" w:cs="Calibri" w:eastAsia="Calibri"/>
+          <w:color w:val="auto"/>
+          <w:spacing w:val="0"/>
+          <w:position w:val="0"/>
+          <w:sz w:val="22"/>
+          <w:shd w:fill="auto" w:val="clear"/>
+        </w:rPr>
+      </w:pPr>
+      <w:r>
+        <w:rPr>
+          <w:rFonts w:ascii="Calibri" w:hAnsi="Calibri" w:cs="Calibri" w:eastAsia="Calibri"/>
+          <w:color w:val="auto"/>
+          <w:spacing w:val="0"/>
+          <w:position w:val="0"/>
+          <w:sz w:val="22"/>
+          <w:shd w:fill="auto" w:val="clear"/>
+        </w:rPr>
+        <w:t xml:space="preserve">    &lt;!-- Corrected component usage --&gt;</w:t>
+      </w:r>
+    </w:p>
+    <w:p>
+      <w:pPr>
+        <w:spacing w:before="0" w:after="0" w:line="240"/>
+        <w:ind w:right="0" w:left="0" w:firstLine="0"/>
+        <w:jc w:val="left"/>
+        <w:rPr>
+          <w:rFonts w:ascii="Calibri" w:hAnsi="Calibri" w:cs="Calibri" w:eastAsia="Calibri"/>
+          <w:color w:val="auto"/>
+          <w:spacing w:val="0"/>
+          <w:position w:val="0"/>
+          <w:sz w:val="22"/>
+          <w:shd w:fill="auto" w:val="clear"/>
+        </w:rPr>
+      </w:pPr>
+      <w:r>
+        <w:rPr>
+          <w:rFonts w:ascii="Calibri" w:hAnsi="Calibri" w:cs="Calibri" w:eastAsia="Calibri"/>
+          <w:color w:val="auto"/>
+          <w:spacing w:val="0"/>
+          <w:position w:val="0"/>
+          <w:sz w:val="22"/>
+          <w:shd w:fill="auto" w:val="clear"/>
+        </w:rPr>
+        <w:t xml:space="preserve">    &lt;DirectivePage /&gt;</w:t>
+      </w:r>
+    </w:p>
+    <w:p>
+      <w:pPr>
+        <w:spacing w:before="0" w:after="0" w:line="240"/>
+        <w:ind w:right="0" w:left="0" w:firstLine="0"/>
+        <w:jc w:val="left"/>
+        <w:rPr>
+          <w:rFonts w:ascii="Calibri" w:hAnsi="Calibri" w:cs="Calibri" w:eastAsia="Calibri"/>
+          <w:color w:val="auto"/>
+          <w:spacing w:val="0"/>
+          <w:position w:val="0"/>
+          <w:sz w:val="22"/>
+          <w:shd w:fill="auto" w:val="clear"/>
+        </w:rPr>
+      </w:pPr>
+      <w:r>
+        <w:rPr>
+          <w:rFonts w:ascii="Calibri" w:hAnsi="Calibri" w:cs="Calibri" w:eastAsia="Calibri"/>
+          <w:color w:val="auto"/>
+          <w:spacing w:val="0"/>
+          <w:position w:val="0"/>
+          <w:sz w:val="22"/>
+          <w:shd w:fill="auto" w:val="clear"/>
+        </w:rPr>
+        <w:t xml:space="preserve">  &lt;/div&gt;</w:t>
+      </w:r>
+    </w:p>
+    <w:p>
+      <w:pPr>
+        <w:spacing w:before="0" w:after="0" w:line="240"/>
+        <w:ind w:right="0" w:left="0" w:firstLine="0"/>
+        <w:jc w:val="left"/>
+        <w:rPr>
+          <w:rFonts w:ascii="Calibri" w:hAnsi="Calibri" w:cs="Calibri" w:eastAsia="Calibri"/>
+          <w:color w:val="auto"/>
+          <w:spacing w:val="0"/>
+          <w:position w:val="0"/>
+          <w:sz w:val="22"/>
+          <w:shd w:fill="auto" w:val="clear"/>
+        </w:rPr>
+      </w:pPr>
+      <w:r>
+        <w:rPr>
+          <w:rFonts w:ascii="Calibri" w:hAnsi="Calibri" w:cs="Calibri" w:eastAsia="Calibri"/>
+          <w:color w:val="auto"/>
+          <w:spacing w:val="0"/>
+          <w:position w:val="0"/>
+          <w:sz w:val="22"/>
+          <w:shd w:fill="auto" w:val="clear"/>
+        </w:rPr>
+        <w:t xml:space="preserve">&lt;/template&gt;</w:t>
+      </w:r>
+    </w:p>
+    <w:p>
+      <w:pPr>
+        <w:spacing w:before="0" w:after="0" w:line="240"/>
+        <w:ind w:right="0" w:left="0" w:firstLine="0"/>
+        <w:jc w:val="left"/>
+        <w:rPr>
+          <w:rFonts w:ascii="Calibri" w:hAnsi="Calibri" w:cs="Calibri" w:eastAsia="Calibri"/>
+          <w:color w:val="auto"/>
+          <w:spacing w:val="0"/>
+          <w:position w:val="0"/>
+          <w:sz w:val="22"/>
+          <w:shd w:fill="auto" w:val="clear"/>
+        </w:rPr>
+      </w:pPr>
+    </w:p>
+    <w:p>
+      <w:pPr>
+        <w:spacing w:before="0" w:after="0" w:line="240"/>
+        <w:ind w:right="0" w:left="0" w:firstLine="0"/>
+        <w:jc w:val="left"/>
+        <w:rPr>
+          <w:rFonts w:ascii="Calibri" w:hAnsi="Calibri" w:cs="Calibri" w:eastAsia="Calibri"/>
+          <w:color w:val="auto"/>
+          <w:spacing w:val="0"/>
+          <w:position w:val="0"/>
+          <w:sz w:val="22"/>
+          <w:shd w:fill="auto" w:val="clear"/>
+        </w:rPr>
+      </w:pPr>
+      <w:r>
+        <w:rPr>
+          <w:rFonts w:ascii="Calibri" w:hAnsi="Calibri" w:cs="Calibri" w:eastAsia="Calibri"/>
+          <w:color w:val="auto"/>
+          <w:spacing w:val="0"/>
+          <w:position w:val="0"/>
+          <w:sz w:val="22"/>
+          <w:shd w:fill="auto" w:val="clear"/>
+        </w:rPr>
+        <w:t xml:space="preserve">&lt;script&gt;</w:t>
+      </w:r>
+    </w:p>
+    <w:p>
+      <w:pPr>
+        <w:spacing w:before="0" w:after="0" w:line="240"/>
+        <w:ind w:right="0" w:left="0" w:firstLine="0"/>
+        <w:jc w:val="left"/>
+        <w:rPr>
+          <w:rFonts w:ascii="Calibri" w:hAnsi="Calibri" w:cs="Calibri" w:eastAsia="Calibri"/>
+          <w:color w:val="auto"/>
+          <w:spacing w:val="0"/>
+          <w:position w:val="0"/>
+          <w:sz w:val="22"/>
+          <w:shd w:fill="auto" w:val="clear"/>
+        </w:rPr>
+      </w:pPr>
+      <w:r>
+        <w:rPr>
+          <w:rFonts w:ascii="Calibri" w:hAnsi="Calibri" w:cs="Calibri" w:eastAsia="Calibri"/>
+          <w:color w:val="auto"/>
+          <w:spacing w:val="0"/>
+          <w:position w:val="0"/>
+          <w:sz w:val="22"/>
+          <w:shd w:fill="auto" w:val="clear"/>
+        </w:rPr>
+        <w:t xml:space="preserve">// Correct import for renamed component</w:t>
+      </w:r>
+    </w:p>
+    <w:p>
+      <w:pPr>
+        <w:spacing w:before="0" w:after="0" w:line="240"/>
+        <w:ind w:right="0" w:left="0" w:firstLine="0"/>
+        <w:jc w:val="left"/>
+        <w:rPr>
+          <w:rFonts w:ascii="Calibri" w:hAnsi="Calibri" w:cs="Calibri" w:eastAsia="Calibri"/>
+          <w:color w:val="auto"/>
+          <w:spacing w:val="0"/>
+          <w:position w:val="0"/>
+          <w:sz w:val="22"/>
+          <w:shd w:fill="auto" w:val="clear"/>
+        </w:rPr>
+      </w:pPr>
+      <w:r>
+        <w:rPr>
+          <w:rFonts w:ascii="Calibri" w:hAnsi="Calibri" w:cs="Calibri" w:eastAsia="Calibri"/>
+          <w:color w:val="auto"/>
+          <w:spacing w:val="0"/>
+          <w:position w:val="0"/>
+          <w:sz w:val="22"/>
+          <w:shd w:fill="auto" w:val="clear"/>
+        </w:rPr>
+        <w:t xml:space="preserve">import DirectivePage from './components/DirectivePage.vue';</w:t>
+      </w:r>
+    </w:p>
+    <w:p>
+      <w:pPr>
+        <w:spacing w:before="0" w:after="0" w:line="240"/>
+        <w:ind w:right="0" w:left="0" w:firstLine="0"/>
+        <w:jc w:val="left"/>
+        <w:rPr>
+          <w:rFonts w:ascii="Calibri" w:hAnsi="Calibri" w:cs="Calibri" w:eastAsia="Calibri"/>
+          <w:color w:val="auto"/>
+          <w:spacing w:val="0"/>
+          <w:position w:val="0"/>
+          <w:sz w:val="22"/>
+          <w:shd w:fill="auto" w:val="clear"/>
+        </w:rPr>
+      </w:pPr>
+    </w:p>
+    <w:p>
+      <w:pPr>
+        <w:spacing w:before="0" w:after="0" w:line="240"/>
+        <w:ind w:right="0" w:left="0" w:firstLine="0"/>
+        <w:jc w:val="left"/>
+        <w:rPr>
+          <w:rFonts w:ascii="Calibri" w:hAnsi="Calibri" w:cs="Calibri" w:eastAsia="Calibri"/>
+          <w:color w:val="auto"/>
+          <w:spacing w:val="0"/>
+          <w:position w:val="0"/>
+          <w:sz w:val="22"/>
+          <w:shd w:fill="auto" w:val="clear"/>
+        </w:rPr>
+      </w:pPr>
+      <w:r>
+        <w:rPr>
+          <w:rFonts w:ascii="Calibri" w:hAnsi="Calibri" w:cs="Calibri" w:eastAsia="Calibri"/>
+          <w:color w:val="auto"/>
+          <w:spacing w:val="0"/>
+          <w:position w:val="0"/>
+          <w:sz w:val="22"/>
+          <w:shd w:fill="auto" w:val="clear"/>
+        </w:rPr>
+        <w:t xml:space="preserve">export default {</w:t>
+      </w:r>
+    </w:p>
+    <w:p>
+      <w:pPr>
+        <w:spacing w:before="0" w:after="0" w:line="240"/>
+        <w:ind w:right="0" w:left="0" w:firstLine="0"/>
+        <w:jc w:val="left"/>
+        <w:rPr>
+          <w:rFonts w:ascii="Calibri" w:hAnsi="Calibri" w:cs="Calibri" w:eastAsia="Calibri"/>
+          <w:color w:val="auto"/>
+          <w:spacing w:val="0"/>
+          <w:position w:val="0"/>
+          <w:sz w:val="22"/>
+          <w:shd w:fill="auto" w:val="clear"/>
+        </w:rPr>
+      </w:pPr>
+      <w:r>
+        <w:rPr>
+          <w:rFonts w:ascii="Calibri" w:hAnsi="Calibri" w:cs="Calibri" w:eastAsia="Calibri"/>
+          <w:color w:val="auto"/>
+          <w:spacing w:val="0"/>
+          <w:position w:val="0"/>
+          <w:sz w:val="22"/>
+          <w:shd w:fill="auto" w:val="clear"/>
+        </w:rPr>
+        <w:t xml:space="preserve">  name: 'App',</w:t>
+      </w:r>
+    </w:p>
+    <w:p>
+      <w:pPr>
+        <w:spacing w:before="0" w:after="0" w:line="240"/>
+        <w:ind w:right="0" w:left="0" w:firstLine="0"/>
+        <w:jc w:val="left"/>
+        <w:rPr>
+          <w:rFonts w:ascii="Calibri" w:hAnsi="Calibri" w:cs="Calibri" w:eastAsia="Calibri"/>
+          <w:color w:val="auto"/>
+          <w:spacing w:val="0"/>
+          <w:position w:val="0"/>
+          <w:sz w:val="22"/>
+          <w:shd w:fill="auto" w:val="clear"/>
+        </w:rPr>
+      </w:pPr>
+      <w:r>
+        <w:rPr>
+          <w:rFonts w:ascii="Calibri" w:hAnsi="Calibri" w:cs="Calibri" w:eastAsia="Calibri"/>
+          <w:color w:val="auto"/>
+          <w:spacing w:val="0"/>
+          <w:position w:val="0"/>
+          <w:sz w:val="22"/>
+          <w:shd w:fill="auto" w:val="clear"/>
+        </w:rPr>
+        <w:t xml:space="preserve">  components: {</w:t>
+      </w:r>
+    </w:p>
+    <w:p>
+      <w:pPr>
+        <w:spacing w:before="0" w:after="0" w:line="240"/>
+        <w:ind w:right="0" w:left="0" w:firstLine="0"/>
+        <w:jc w:val="left"/>
+        <w:rPr>
+          <w:rFonts w:ascii="Calibri" w:hAnsi="Calibri" w:cs="Calibri" w:eastAsia="Calibri"/>
+          <w:color w:val="auto"/>
+          <w:spacing w:val="0"/>
+          <w:position w:val="0"/>
+          <w:sz w:val="22"/>
+          <w:shd w:fill="auto" w:val="clear"/>
+        </w:rPr>
+      </w:pPr>
+      <w:r>
+        <w:rPr>
+          <w:rFonts w:ascii="Calibri" w:hAnsi="Calibri" w:cs="Calibri" w:eastAsia="Calibri"/>
+          <w:color w:val="auto"/>
+          <w:spacing w:val="0"/>
+          <w:position w:val="0"/>
+          <w:sz w:val="22"/>
+          <w:shd w:fill="auto" w:val="clear"/>
+        </w:rPr>
+        <w:t xml:space="preserve">    DirectivePage // Registered as DirectivePage</w:t>
+      </w:r>
+    </w:p>
+    <w:p>
+      <w:pPr>
+        <w:spacing w:before="0" w:after="0" w:line="240"/>
+        <w:ind w:right="0" w:left="0" w:firstLine="0"/>
+        <w:jc w:val="left"/>
+        <w:rPr>
+          <w:rFonts w:ascii="Calibri" w:hAnsi="Calibri" w:cs="Calibri" w:eastAsia="Calibri"/>
+          <w:color w:val="auto"/>
+          <w:spacing w:val="0"/>
+          <w:position w:val="0"/>
+          <w:sz w:val="22"/>
+          <w:shd w:fill="auto" w:val="clear"/>
+        </w:rPr>
+      </w:pPr>
+      <w:r>
+        <w:rPr>
+          <w:rFonts w:ascii="Calibri" w:hAnsi="Calibri" w:cs="Calibri" w:eastAsia="Calibri"/>
+          <w:color w:val="auto"/>
+          <w:spacing w:val="0"/>
+          <w:position w:val="0"/>
+          <w:sz w:val="22"/>
+          <w:shd w:fill="auto" w:val="clear"/>
+        </w:rPr>
+        <w:t xml:space="preserve">  }</w:t>
+      </w:r>
+    </w:p>
+    <w:p>
+      <w:pPr>
+        <w:spacing w:before="0" w:after="0" w:line="240"/>
+        <w:ind w:right="0" w:left="0" w:firstLine="0"/>
+        <w:jc w:val="left"/>
+        <w:rPr>
+          <w:rFonts w:ascii="Calibri" w:hAnsi="Calibri" w:cs="Calibri" w:eastAsia="Calibri"/>
+          <w:color w:val="auto"/>
+          <w:spacing w:val="0"/>
+          <w:position w:val="0"/>
+          <w:sz w:val="22"/>
+          <w:shd w:fill="auto" w:val="clear"/>
+        </w:rPr>
+      </w:pPr>
+      <w:r>
+        <w:rPr>
+          <w:rFonts w:ascii="Calibri" w:hAnsi="Calibri" w:cs="Calibri" w:eastAsia="Calibri"/>
+          <w:color w:val="auto"/>
+          <w:spacing w:val="0"/>
+          <w:position w:val="0"/>
+          <w:sz w:val="22"/>
+          <w:shd w:fill="auto" w:val="clear"/>
+        </w:rPr>
+        <w:t xml:space="preserve">};</w:t>
+      </w:r>
+    </w:p>
+    <w:p>
+      <w:pPr>
+        <w:spacing w:before="0" w:after="0" w:line="240"/>
+        <w:ind w:right="0" w:left="0" w:firstLine="0"/>
+        <w:jc w:val="left"/>
+        <w:rPr>
+          <w:rFonts w:ascii="Calibri" w:hAnsi="Calibri" w:cs="Calibri" w:eastAsia="Calibri"/>
+          <w:color w:val="auto"/>
+          <w:spacing w:val="0"/>
+          <w:position w:val="0"/>
+          <w:sz w:val="22"/>
+          <w:shd w:fill="auto" w:val="clear"/>
+        </w:rPr>
+      </w:pPr>
+      <w:r>
+        <w:rPr>
+          <w:rFonts w:ascii="Calibri" w:hAnsi="Calibri" w:cs="Calibri" w:eastAsia="Calibri"/>
+          <w:color w:val="auto"/>
+          <w:spacing w:val="0"/>
+          <w:position w:val="0"/>
+          <w:sz w:val="22"/>
+          <w:shd w:fill="auto" w:val="clear"/>
+        </w:rPr>
+        <w:t xml:space="preserve">&lt;/script&gt;</w:t>
+      </w:r>
+    </w:p>
+    <w:p>
+      <w:pPr>
+        <w:spacing w:before="0" w:after="0" w:line="240"/>
+        <w:ind w:right="0" w:left="0" w:firstLine="0"/>
+        <w:jc w:val="left"/>
+        <w:rPr>
+          <w:rFonts w:ascii="Calibri" w:hAnsi="Calibri" w:cs="Calibri" w:eastAsia="Calibri"/>
+          <w:color w:val="auto"/>
+          <w:spacing w:val="0"/>
+          <w:position w:val="0"/>
+          <w:sz w:val="22"/>
+          <w:shd w:fill="auto" w:val="clear"/>
+        </w:rPr>
+      </w:pPr>
+    </w:p>
+    <w:p>
+      <w:pPr>
+        <w:spacing w:before="0" w:after="0" w:line="240"/>
+        <w:ind w:right="0" w:left="0" w:firstLine="0"/>
+        <w:jc w:val="left"/>
+        <w:rPr>
+          <w:rFonts w:ascii="Calibri" w:hAnsi="Calibri" w:cs="Calibri" w:eastAsia="Calibri"/>
+          <w:color w:val="auto"/>
+          <w:spacing w:val="0"/>
+          <w:position w:val="0"/>
+          <w:sz w:val="22"/>
+          <w:shd w:fill="auto" w:val="clear"/>
+        </w:rPr>
+      </w:pPr>
+      <w:r>
+        <w:rPr>
+          <w:rFonts w:ascii="Calibri" w:hAnsi="Calibri" w:cs="Calibri" w:eastAsia="Calibri"/>
+          <w:color w:val="auto"/>
+          <w:spacing w:val="0"/>
+          <w:position w:val="0"/>
+          <w:sz w:val="22"/>
+          <w:shd w:fill="auto" w:val="clear"/>
+        </w:rPr>
+        <w:t xml:space="preserve">&lt;style&gt;</w:t>
+      </w:r>
+    </w:p>
+    <w:p>
+      <w:pPr>
+        <w:spacing w:before="0" w:after="0" w:line="240"/>
+        <w:ind w:right="0" w:left="0" w:firstLine="0"/>
+        <w:jc w:val="left"/>
+        <w:rPr>
+          <w:rFonts w:ascii="Calibri" w:hAnsi="Calibri" w:cs="Calibri" w:eastAsia="Calibri"/>
+          <w:color w:val="auto"/>
+          <w:spacing w:val="0"/>
+          <w:position w:val="0"/>
+          <w:sz w:val="22"/>
+          <w:shd w:fill="auto" w:val="clear"/>
+        </w:rPr>
+      </w:pPr>
+      <w:r>
+        <w:rPr>
+          <w:rFonts w:ascii="Calibri" w:hAnsi="Calibri" w:cs="Calibri" w:eastAsia="Calibri"/>
+          <w:color w:val="auto"/>
+          <w:spacing w:val="0"/>
+          <w:position w:val="0"/>
+          <w:sz w:val="22"/>
+          <w:shd w:fill="auto" w:val="clear"/>
+        </w:rPr>
+        <w:t xml:space="preserve">#app {</w:t>
+      </w:r>
+    </w:p>
+    <w:p>
+      <w:pPr>
+        <w:spacing w:before="0" w:after="0" w:line="240"/>
+        <w:ind w:right="0" w:left="0" w:firstLine="0"/>
+        <w:jc w:val="left"/>
+        <w:rPr>
+          <w:rFonts w:ascii="Calibri" w:hAnsi="Calibri" w:cs="Calibri" w:eastAsia="Calibri"/>
+          <w:color w:val="auto"/>
+          <w:spacing w:val="0"/>
+          <w:position w:val="0"/>
+          <w:sz w:val="22"/>
+          <w:shd w:fill="auto" w:val="clear"/>
+        </w:rPr>
+      </w:pPr>
+      <w:r>
+        <w:rPr>
+          <w:rFonts w:ascii="Calibri" w:hAnsi="Calibri" w:cs="Calibri" w:eastAsia="Calibri"/>
+          <w:color w:val="auto"/>
+          <w:spacing w:val="0"/>
+          <w:position w:val="0"/>
+          <w:sz w:val="22"/>
+          <w:shd w:fill="auto" w:val="clear"/>
+        </w:rPr>
+        <w:t xml:space="preserve">  font-family: Avenir, Helvetica, Arial, sans-serif;</w:t>
+      </w:r>
+    </w:p>
+    <w:p>
+      <w:pPr>
+        <w:spacing w:before="0" w:after="0" w:line="240"/>
+        <w:ind w:right="0" w:left="0" w:firstLine="0"/>
+        <w:jc w:val="left"/>
+        <w:rPr>
+          <w:rFonts w:ascii="Calibri" w:hAnsi="Calibri" w:cs="Calibri" w:eastAsia="Calibri"/>
+          <w:color w:val="auto"/>
+          <w:spacing w:val="0"/>
+          <w:position w:val="0"/>
+          <w:sz w:val="22"/>
+          <w:shd w:fill="auto" w:val="clear"/>
+        </w:rPr>
+      </w:pPr>
+      <w:r>
+        <w:rPr>
+          <w:rFonts w:ascii="Calibri" w:hAnsi="Calibri" w:cs="Calibri" w:eastAsia="Calibri"/>
+          <w:color w:val="auto"/>
+          <w:spacing w:val="0"/>
+          <w:position w:val="0"/>
+          <w:sz w:val="22"/>
+          <w:shd w:fill="auto" w:val="clear"/>
+        </w:rPr>
+        <w:t xml:space="preserve">  -webkit-font-smoothing: antialiased;</w:t>
+      </w:r>
+    </w:p>
+    <w:p>
+      <w:pPr>
+        <w:spacing w:before="0" w:after="0" w:line="240"/>
+        <w:ind w:right="0" w:left="0" w:firstLine="0"/>
+        <w:jc w:val="left"/>
+        <w:rPr>
+          <w:rFonts w:ascii="Calibri" w:hAnsi="Calibri" w:cs="Calibri" w:eastAsia="Calibri"/>
+          <w:color w:val="auto"/>
+          <w:spacing w:val="0"/>
+          <w:position w:val="0"/>
+          <w:sz w:val="22"/>
+          <w:shd w:fill="auto" w:val="clear"/>
+        </w:rPr>
+      </w:pPr>
+      <w:r>
+        <w:rPr>
+          <w:rFonts w:ascii="Calibri" w:hAnsi="Calibri" w:cs="Calibri" w:eastAsia="Calibri"/>
+          <w:color w:val="auto"/>
+          <w:spacing w:val="0"/>
+          <w:position w:val="0"/>
+          <w:sz w:val="22"/>
+          <w:shd w:fill="auto" w:val="clear"/>
+        </w:rPr>
+        <w:t xml:space="preserve">  -moz-osx-font-smoothing: grayscale;</w:t>
+      </w:r>
+    </w:p>
+    <w:p>
+      <w:pPr>
+        <w:spacing w:before="0" w:after="0" w:line="240"/>
+        <w:ind w:right="0" w:left="0" w:firstLine="0"/>
+        <w:jc w:val="left"/>
+        <w:rPr>
+          <w:rFonts w:ascii="Calibri" w:hAnsi="Calibri" w:cs="Calibri" w:eastAsia="Calibri"/>
+          <w:color w:val="auto"/>
+          <w:spacing w:val="0"/>
+          <w:position w:val="0"/>
+          <w:sz w:val="22"/>
+          <w:shd w:fill="auto" w:val="clear"/>
+        </w:rPr>
+      </w:pPr>
+      <w:r>
+        <w:rPr>
+          <w:rFonts w:ascii="Calibri" w:hAnsi="Calibri" w:cs="Calibri" w:eastAsia="Calibri"/>
+          <w:color w:val="auto"/>
+          <w:spacing w:val="0"/>
+          <w:position w:val="0"/>
+          <w:sz w:val="22"/>
+          <w:shd w:fill="auto" w:val="clear"/>
+        </w:rPr>
+        <w:t xml:space="preserve">  text-align: center;</w:t>
+      </w:r>
+    </w:p>
+    <w:p>
+      <w:pPr>
+        <w:spacing w:before="0" w:after="0" w:line="240"/>
+        <w:ind w:right="0" w:left="0" w:firstLine="0"/>
+        <w:jc w:val="left"/>
+        <w:rPr>
+          <w:rFonts w:ascii="Calibri" w:hAnsi="Calibri" w:cs="Calibri" w:eastAsia="Calibri"/>
+          <w:color w:val="auto"/>
+          <w:spacing w:val="0"/>
+          <w:position w:val="0"/>
+          <w:sz w:val="22"/>
+          <w:shd w:fill="auto" w:val="clear"/>
+        </w:rPr>
+      </w:pPr>
+      <w:r>
+        <w:rPr>
+          <w:rFonts w:ascii="Calibri" w:hAnsi="Calibri" w:cs="Calibri" w:eastAsia="Calibri"/>
+          <w:color w:val="auto"/>
+          <w:spacing w:val="0"/>
+          <w:position w:val="0"/>
+          <w:sz w:val="22"/>
+          <w:shd w:fill="auto" w:val="clear"/>
+        </w:rPr>
+        <w:t xml:space="preserve">  color: #2c3e50;</w:t>
+      </w:r>
+    </w:p>
+    <w:p>
+      <w:pPr>
+        <w:spacing w:before="0" w:after="0" w:line="240"/>
+        <w:ind w:right="0" w:left="0" w:firstLine="0"/>
+        <w:jc w:val="left"/>
+        <w:rPr>
+          <w:rFonts w:ascii="Calibri" w:hAnsi="Calibri" w:cs="Calibri" w:eastAsia="Calibri"/>
+          <w:color w:val="auto"/>
+          <w:spacing w:val="0"/>
+          <w:position w:val="0"/>
+          <w:sz w:val="22"/>
+          <w:shd w:fill="auto" w:val="clear"/>
+        </w:rPr>
+      </w:pPr>
+      <w:r>
+        <w:rPr>
+          <w:rFonts w:ascii="Calibri" w:hAnsi="Calibri" w:cs="Calibri" w:eastAsia="Calibri"/>
+          <w:color w:val="auto"/>
+          <w:spacing w:val="0"/>
+          <w:position w:val="0"/>
+          <w:sz w:val="22"/>
+          <w:shd w:fill="auto" w:val="clear"/>
+        </w:rPr>
+        <w:t xml:space="preserve">  margin-top: 60px;</w:t>
+      </w:r>
+    </w:p>
+    <w:p>
+      <w:pPr>
+        <w:spacing w:before="0" w:after="0" w:line="240"/>
+        <w:ind w:right="0" w:left="0" w:firstLine="0"/>
+        <w:jc w:val="left"/>
+        <w:rPr>
+          <w:rFonts w:ascii="Calibri" w:hAnsi="Calibri" w:cs="Calibri" w:eastAsia="Calibri"/>
+          <w:color w:val="auto"/>
+          <w:spacing w:val="0"/>
+          <w:position w:val="0"/>
+          <w:sz w:val="22"/>
+          <w:shd w:fill="auto" w:val="clear"/>
+        </w:rPr>
+      </w:pPr>
+      <w:r>
+        <w:rPr>
+          <w:rFonts w:ascii="Calibri" w:hAnsi="Calibri" w:cs="Calibri" w:eastAsia="Calibri"/>
+          <w:color w:val="auto"/>
+          <w:spacing w:val="0"/>
+          <w:position w:val="0"/>
+          <w:sz w:val="22"/>
+          <w:shd w:fill="auto" w:val="clear"/>
+        </w:rPr>
+        <w:t xml:space="preserve">}</w:t>
+      </w:r>
+    </w:p>
+    <w:p>
+      <w:pPr>
+        <w:spacing w:before="0" w:after="0" w:line="240"/>
+        <w:ind w:right="0" w:left="0" w:firstLine="0"/>
+        <w:jc w:val="left"/>
+        <w:rPr>
+          <w:rFonts w:ascii="Calibri" w:hAnsi="Calibri" w:cs="Calibri" w:eastAsia="Calibri"/>
+          <w:color w:val="auto"/>
+          <w:spacing w:val="0"/>
+          <w:position w:val="0"/>
+          <w:sz w:val="22"/>
+          <w:shd w:fill="auto" w:val="clear"/>
+        </w:rPr>
+      </w:pPr>
+      <w:r>
+        <w:rPr>
+          <w:rFonts w:ascii="Calibri" w:hAnsi="Calibri" w:cs="Calibri" w:eastAsia="Calibri"/>
+          <w:color w:val="auto"/>
+          <w:spacing w:val="0"/>
+          <w:position w:val="0"/>
+          <w:sz w:val="22"/>
+          <w:shd w:fill="auto" w:val="clear"/>
+        </w:rPr>
+        <w:t xml:space="preserve">&lt;/style&gt;</w:t>
+      </w:r>
+    </w:p>
+    <w:p>
+      <w:pPr>
+        <w:spacing w:before="0" w:after="0" w:line="240"/>
+        <w:ind w:right="0" w:left="0" w:firstLine="0"/>
+        <w:jc w:val="left"/>
+        <w:rPr>
+          <w:rFonts w:ascii="Calibri" w:hAnsi="Calibri" w:cs="Calibri" w:eastAsia="Calibri"/>
+          <w:color w:val="auto"/>
+          <w:spacing w:val="0"/>
+          <w:position w:val="0"/>
+          <w:sz w:val="22"/>
+          <w:shd w:fill="auto" w:val="clear"/>
+        </w:rPr>
+      </w:pPr>
+    </w:p>
+    <w:p>
+      <w:pPr>
+        <w:spacing w:before="0" w:after="0" w:line="240"/>
+        <w:ind w:right="0" w:left="0" w:firstLine="0"/>
+        <w:jc w:val="left"/>
+        <w:rPr>
+          <w:rFonts w:ascii="Calibri" w:hAnsi="Calibri" w:cs="Calibri" w:eastAsia="Calibri"/>
+          <w:color w:val="auto"/>
+          <w:spacing w:val="0"/>
+          <w:position w:val="0"/>
+          <w:sz w:val="22"/>
+          <w:shd w:fill="auto" w:val="clear"/>
+        </w:rPr>
+      </w:pPr>
+    </w:p>
+    <w:p>
+      <w:pPr>
+        <w:spacing w:before="0" w:after="0" w:line="240"/>
+        <w:ind w:right="0" w:left="0" w:firstLine="0"/>
+        <w:jc w:val="left"/>
+        <w:rPr>
+          <w:rFonts w:ascii="Calibri" w:hAnsi="Calibri" w:cs="Calibri" w:eastAsia="Calibri"/>
+          <w:b/>
+          <w:color w:val="auto"/>
+          <w:spacing w:val="0"/>
+          <w:position w:val="0"/>
+          <w:sz w:val="22"/>
+          <w:shd w:fill="auto" w:val="clear"/>
+        </w:rPr>
+      </w:pPr>
+      <w:r>
+        <w:rPr>
+          <w:rFonts w:ascii="Calibri" w:hAnsi="Calibri" w:cs="Calibri" w:eastAsia="Calibri"/>
+          <w:b/>
+          <w:color w:val="auto"/>
+          <w:spacing w:val="0"/>
+          <w:position w:val="0"/>
+          <w:sz w:val="22"/>
+          <w:shd w:fill="auto" w:val="clear"/>
+        </w:rPr>
+        <w:t xml:space="preserve">DirectivePage.vue  &gt;&gt;&gt;</w:t>
+      </w:r>
+    </w:p>
+    <w:p>
+      <w:pPr>
+        <w:spacing w:before="0" w:after="0" w:line="240"/>
+        <w:ind w:right="0" w:left="0" w:firstLine="0"/>
+        <w:jc w:val="left"/>
+        <w:rPr>
+          <w:rFonts w:ascii="Calibri" w:hAnsi="Calibri" w:cs="Calibri" w:eastAsia="Calibri"/>
+          <w:color w:val="auto"/>
+          <w:spacing w:val="0"/>
+          <w:position w:val="0"/>
+          <w:sz w:val="22"/>
+          <w:shd w:fill="auto" w:val="clear"/>
+        </w:rPr>
+      </w:pPr>
+    </w:p>
+    <w:p>
+      <w:pPr>
+        <w:spacing w:before="0" w:after="0" w:line="240"/>
+        <w:ind w:right="0" w:left="0" w:firstLine="0"/>
+        <w:jc w:val="left"/>
+        <w:rPr>
+          <w:rFonts w:ascii="Calibri" w:hAnsi="Calibri" w:cs="Calibri" w:eastAsia="Calibri"/>
+          <w:color w:val="auto"/>
+          <w:spacing w:val="0"/>
+          <w:position w:val="0"/>
+          <w:sz w:val="22"/>
+          <w:shd w:fill="auto" w:val="clear"/>
+        </w:rPr>
+      </w:pPr>
+    </w:p>
+    <w:p>
+      <w:pPr>
+        <w:spacing w:before="0" w:after="0" w:line="240"/>
+        <w:ind w:right="0" w:left="0" w:firstLine="0"/>
+        <w:jc w:val="left"/>
+        <w:rPr>
+          <w:rFonts w:ascii="Calibri" w:hAnsi="Calibri" w:cs="Calibri" w:eastAsia="Calibri"/>
+          <w:color w:val="auto"/>
+          <w:spacing w:val="0"/>
+          <w:position w:val="0"/>
+          <w:sz w:val="22"/>
+          <w:shd w:fill="auto" w:val="clear"/>
+        </w:rPr>
+      </w:pPr>
+      <w:r>
+        <w:rPr>
+          <w:rFonts w:ascii="Calibri" w:hAnsi="Calibri" w:cs="Calibri" w:eastAsia="Calibri"/>
+          <w:color w:val="auto"/>
+          <w:spacing w:val="0"/>
+          <w:position w:val="0"/>
+          <w:sz w:val="22"/>
+          <w:shd w:fill="auto" w:val="clear"/>
+        </w:rPr>
+        <w:t xml:space="preserve">  &lt;template&gt;</w:t>
+      </w:r>
+    </w:p>
+    <w:p>
+      <w:pPr>
+        <w:spacing w:before="0" w:after="0" w:line="240"/>
+        <w:ind w:right="0" w:left="0" w:firstLine="0"/>
+        <w:jc w:val="left"/>
+        <w:rPr>
+          <w:rFonts w:ascii="Calibri" w:hAnsi="Calibri" w:cs="Calibri" w:eastAsia="Calibri"/>
+          <w:color w:val="auto"/>
+          <w:spacing w:val="0"/>
+          <w:position w:val="0"/>
+          <w:sz w:val="22"/>
+          <w:shd w:fill="auto" w:val="clear"/>
+        </w:rPr>
+      </w:pPr>
+      <w:r>
+        <w:rPr>
+          <w:rFonts w:ascii="Calibri" w:hAnsi="Calibri" w:cs="Calibri" w:eastAsia="Calibri"/>
+          <w:color w:val="auto"/>
+          <w:spacing w:val="0"/>
+          <w:position w:val="0"/>
+          <w:sz w:val="22"/>
+          <w:shd w:fill="auto" w:val="clear"/>
+        </w:rPr>
+        <w:t xml:space="preserve">    &lt;div&gt;</w:t>
+      </w:r>
+    </w:p>
+    <w:p>
+      <w:pPr>
+        <w:spacing w:before="0" w:after="0" w:line="240"/>
+        <w:ind w:right="0" w:left="0" w:firstLine="0"/>
+        <w:jc w:val="left"/>
+        <w:rPr>
+          <w:rFonts w:ascii="Calibri" w:hAnsi="Calibri" w:cs="Calibri" w:eastAsia="Calibri"/>
+          <w:b/>
+          <w:color w:val="auto"/>
+          <w:spacing w:val="0"/>
+          <w:position w:val="0"/>
+          <w:sz w:val="22"/>
+          <w:shd w:fill="auto" w:val="clear"/>
+        </w:rPr>
+      </w:pPr>
+      <w:r>
+        <w:rPr>
+          <w:rFonts w:ascii="Calibri" w:hAnsi="Calibri" w:cs="Calibri" w:eastAsia="Calibri"/>
+          <w:color w:val="auto"/>
+          <w:spacing w:val="0"/>
+          <w:position w:val="0"/>
+          <w:sz w:val="22"/>
+          <w:shd w:fill="auto" w:val="clear"/>
+        </w:rPr>
+        <w:t xml:space="preserve">      &lt;h3&gt;Custom Directive Example&lt;/h3&gt;</w:t>
+      </w:r>
+    </w:p>
+    <w:p>
+      <w:pPr>
+        <w:spacing w:before="0" w:after="0" w:line="240"/>
+        <w:ind w:right="0" w:left="0" w:firstLine="0"/>
+        <w:jc w:val="left"/>
+        <w:rPr>
+          <w:rFonts w:ascii="Calibri" w:hAnsi="Calibri" w:cs="Calibri" w:eastAsia="Calibri"/>
+          <w:b/>
+          <w:color w:val="auto"/>
+          <w:spacing w:val="0"/>
+          <w:position w:val="0"/>
+          <w:sz w:val="22"/>
+          <w:shd w:fill="auto" w:val="clear"/>
+        </w:rPr>
+      </w:pPr>
+      <w:r>
+        <w:rPr>
+          <w:rFonts w:ascii="Calibri" w:hAnsi="Calibri" w:cs="Calibri" w:eastAsia="Calibri"/>
+          <w:b/>
+          <w:color w:val="auto"/>
+          <w:spacing w:val="0"/>
+          <w:position w:val="0"/>
+          <w:sz w:val="22"/>
+          <w:shd w:fill="auto" w:val="clear"/>
+        </w:rPr>
+        <w:t xml:space="preserve">      &lt;!-- Add content here related to the directive --&gt;</w:t>
+      </w:r>
+    </w:p>
+    <w:p>
+      <w:pPr>
+        <w:spacing w:before="0" w:after="0" w:line="240"/>
+        <w:ind w:right="0" w:left="0" w:firstLine="0"/>
+        <w:jc w:val="left"/>
+        <w:rPr>
+          <w:rFonts w:ascii="Calibri" w:hAnsi="Calibri" w:cs="Calibri" w:eastAsia="Calibri"/>
+          <w:b/>
+          <w:color w:val="auto"/>
+          <w:spacing w:val="0"/>
+          <w:position w:val="0"/>
+          <w:sz w:val="22"/>
+          <w:shd w:fill="auto" w:val="clear"/>
+        </w:rPr>
+      </w:pPr>
+      <w:r>
+        <w:rPr>
+          <w:rFonts w:ascii="Calibri" w:hAnsi="Calibri" w:cs="Calibri" w:eastAsia="Calibri"/>
+          <w:b/>
+          <w:color w:val="auto"/>
+          <w:spacing w:val="0"/>
+          <w:position w:val="0"/>
+          <w:sz w:val="22"/>
+          <w:shd w:fill="auto" w:val="clear"/>
+        </w:rPr>
+        <w:t xml:space="preserve">      &lt;h1 v-color="'red'"&gt;This text will be red!&lt;/h1&gt;</w:t>
+      </w:r>
+    </w:p>
+    <w:p>
+      <w:pPr>
+        <w:spacing w:before="0" w:after="0" w:line="240"/>
+        <w:ind w:right="0" w:left="0" w:firstLine="0"/>
+        <w:jc w:val="left"/>
+        <w:rPr>
+          <w:rFonts w:ascii="Calibri" w:hAnsi="Calibri" w:cs="Calibri" w:eastAsia="Calibri"/>
+          <w:b/>
+          <w:color w:val="auto"/>
+          <w:spacing w:val="0"/>
+          <w:position w:val="0"/>
+          <w:sz w:val="22"/>
+          <w:shd w:fill="auto" w:val="clear"/>
+        </w:rPr>
+      </w:pPr>
+      <w:r>
+        <w:rPr>
+          <w:rFonts w:ascii="Calibri" w:hAnsi="Calibri" w:cs="Calibri" w:eastAsia="Calibri"/>
+          <w:b/>
+          <w:color w:val="auto"/>
+          <w:spacing w:val="0"/>
+          <w:position w:val="0"/>
+          <w:sz w:val="22"/>
+          <w:shd w:fill="auto" w:val="clear"/>
+        </w:rPr>
+        <w:t xml:space="preserve">      &lt;p v-color="'blue'"&gt;This text will be blue!&lt;/p&gt;</w:t>
+      </w:r>
+    </w:p>
+    <w:p>
+      <w:pPr>
+        <w:spacing w:before="0" w:after="0" w:line="240"/>
+        <w:ind w:right="0" w:left="0" w:firstLine="0"/>
+        <w:jc w:val="left"/>
+        <w:rPr>
+          <w:rFonts w:ascii="Calibri" w:hAnsi="Calibri" w:cs="Calibri" w:eastAsia="Calibri"/>
+          <w:b/>
+          <w:color w:val="auto"/>
+          <w:spacing w:val="0"/>
+          <w:position w:val="0"/>
+          <w:sz w:val="22"/>
+          <w:shd w:fill="auto" w:val="clear"/>
+        </w:rPr>
+      </w:pPr>
+      <w:r>
+        <w:rPr>
+          <w:rFonts w:ascii="Calibri" w:hAnsi="Calibri" w:cs="Calibri" w:eastAsia="Calibri"/>
+          <w:b/>
+          <w:color w:val="auto"/>
+          <w:spacing w:val="0"/>
+          <w:position w:val="0"/>
+          <w:sz w:val="22"/>
+          <w:shd w:fill="auto" w:val="clear"/>
+        </w:rPr>
+        <w:t xml:space="preserve">      &lt;!-- focus directive input text --&gt;</w:t>
+      </w:r>
+    </w:p>
+    <w:p>
+      <w:pPr>
+        <w:spacing w:before="0" w:after="0" w:line="240"/>
+        <w:ind w:right="0" w:left="0" w:firstLine="0"/>
+        <w:jc w:val="left"/>
+        <w:rPr>
+          <w:rFonts w:ascii="Calibri" w:hAnsi="Calibri" w:cs="Calibri" w:eastAsia="Calibri"/>
+          <w:b/>
+          <w:color w:val="auto"/>
+          <w:spacing w:val="0"/>
+          <w:position w:val="0"/>
+          <w:sz w:val="22"/>
+          <w:shd w:fill="auto" w:val="clear"/>
+        </w:rPr>
+      </w:pPr>
+      <w:r>
+        <w:rPr>
+          <w:rFonts w:ascii="Calibri" w:hAnsi="Calibri" w:cs="Calibri" w:eastAsia="Calibri"/>
+          <w:b/>
+          <w:color w:val="auto"/>
+          <w:spacing w:val="0"/>
+          <w:position w:val="0"/>
+          <w:sz w:val="22"/>
+          <w:shd w:fill="auto" w:val="clear"/>
+        </w:rPr>
+        <w:t xml:space="preserve">      &lt;input v-focus.log type="text" placeholder="This input will be focused" /&gt;</w:t>
+      </w:r>
+    </w:p>
+    <w:p>
+      <w:pPr>
+        <w:spacing w:before="0" w:after="0" w:line="240"/>
+        <w:ind w:right="0" w:left="0" w:firstLine="0"/>
+        <w:jc w:val="left"/>
+        <w:rPr>
+          <w:rFonts w:ascii="Calibri" w:hAnsi="Calibri" w:cs="Calibri" w:eastAsia="Calibri"/>
+          <w:color w:val="auto"/>
+          <w:spacing w:val="0"/>
+          <w:position w:val="0"/>
+          <w:sz w:val="22"/>
+          <w:shd w:fill="auto" w:val="clear"/>
+        </w:rPr>
+      </w:pPr>
+      <w:r>
+        <w:rPr>
+          <w:rFonts w:ascii="Calibri" w:hAnsi="Calibri" w:cs="Calibri" w:eastAsia="Calibri"/>
+          <w:color w:val="auto"/>
+          <w:spacing w:val="0"/>
+          <w:position w:val="0"/>
+          <w:sz w:val="22"/>
+          <w:shd w:fill="auto" w:val="clear"/>
+        </w:rPr>
+        <w:t xml:space="preserve">    &lt;/div&gt;</w:t>
+      </w:r>
+    </w:p>
+    <w:p>
+      <w:pPr>
+        <w:spacing w:before="0" w:after="0" w:line="240"/>
+        <w:ind w:right="0" w:left="0" w:firstLine="0"/>
+        <w:jc w:val="left"/>
+        <w:rPr>
+          <w:rFonts w:ascii="Calibri" w:hAnsi="Calibri" w:cs="Calibri" w:eastAsia="Calibri"/>
+          <w:color w:val="auto"/>
+          <w:spacing w:val="0"/>
+          <w:position w:val="0"/>
+          <w:sz w:val="22"/>
+          <w:shd w:fill="auto" w:val="clear"/>
+        </w:rPr>
+      </w:pPr>
+      <w:r>
+        <w:rPr>
+          <w:rFonts w:ascii="Calibri" w:hAnsi="Calibri" w:cs="Calibri" w:eastAsia="Calibri"/>
+          <w:color w:val="auto"/>
+          <w:spacing w:val="0"/>
+          <w:position w:val="0"/>
+          <w:sz w:val="22"/>
+          <w:shd w:fill="auto" w:val="clear"/>
+        </w:rPr>
+        <w:t xml:space="preserve">  &lt;/template&gt;</w:t>
+      </w:r>
+    </w:p>
+    <w:p>
+      <w:pPr>
+        <w:spacing w:before="0" w:after="0" w:line="240"/>
+        <w:ind w:right="0" w:left="0" w:firstLine="0"/>
+        <w:jc w:val="left"/>
+        <w:rPr>
+          <w:rFonts w:ascii="Calibri" w:hAnsi="Calibri" w:cs="Calibri" w:eastAsia="Calibri"/>
+          <w:color w:val="auto"/>
+          <w:spacing w:val="0"/>
+          <w:position w:val="0"/>
+          <w:sz w:val="22"/>
+          <w:shd w:fill="auto" w:val="clear"/>
+        </w:rPr>
+      </w:pPr>
+      <w:r>
+        <w:rPr>
+          <w:rFonts w:ascii="Calibri" w:hAnsi="Calibri" w:cs="Calibri" w:eastAsia="Calibri"/>
+          <w:color w:val="auto"/>
+          <w:spacing w:val="0"/>
+          <w:position w:val="0"/>
+          <w:sz w:val="22"/>
+          <w:shd w:fill="auto" w:val="clear"/>
+        </w:rPr>
+        <w:t xml:space="preserve">  </w:t>
+      </w:r>
+    </w:p>
+    <w:p>
+      <w:pPr>
+        <w:spacing w:before="0" w:after="0" w:line="240"/>
+        <w:ind w:right="0" w:left="0" w:firstLine="0"/>
+        <w:jc w:val="left"/>
+        <w:rPr>
+          <w:rFonts w:ascii="Calibri" w:hAnsi="Calibri" w:cs="Calibri" w:eastAsia="Calibri"/>
+          <w:color w:val="auto"/>
+          <w:spacing w:val="0"/>
+          <w:position w:val="0"/>
+          <w:sz w:val="22"/>
+          <w:shd w:fill="auto" w:val="clear"/>
+        </w:rPr>
+      </w:pPr>
+      <w:r>
+        <w:rPr>
+          <w:rFonts w:ascii="Calibri" w:hAnsi="Calibri" w:cs="Calibri" w:eastAsia="Calibri"/>
+          <w:color w:val="auto"/>
+          <w:spacing w:val="0"/>
+          <w:position w:val="0"/>
+          <w:sz w:val="22"/>
+          <w:shd w:fill="auto" w:val="clear"/>
+        </w:rPr>
+        <w:t xml:space="preserve">  &lt;script&gt;</w:t>
+      </w:r>
+    </w:p>
+    <w:p>
+      <w:pPr>
+        <w:spacing w:before="0" w:after="0" w:line="240"/>
+        <w:ind w:right="0" w:left="0" w:firstLine="0"/>
+        <w:jc w:val="left"/>
+        <w:rPr>
+          <w:rFonts w:ascii="Calibri" w:hAnsi="Calibri" w:cs="Calibri" w:eastAsia="Calibri"/>
+          <w:color w:val="auto"/>
+          <w:spacing w:val="0"/>
+          <w:position w:val="0"/>
+          <w:sz w:val="22"/>
+          <w:shd w:fill="auto" w:val="clear"/>
+        </w:rPr>
+      </w:pPr>
+      <w:r>
+        <w:rPr>
+          <w:rFonts w:ascii="Calibri" w:hAnsi="Calibri" w:cs="Calibri" w:eastAsia="Calibri"/>
+          <w:color w:val="auto"/>
+          <w:spacing w:val="0"/>
+          <w:position w:val="0"/>
+          <w:sz w:val="22"/>
+          <w:shd w:fill="auto" w:val="clear"/>
+        </w:rPr>
+        <w:t xml:space="preserve">  export default {</w:t>
+      </w:r>
+    </w:p>
+    <w:p>
+      <w:pPr>
+        <w:spacing w:before="0" w:after="0" w:line="240"/>
+        <w:ind w:right="0" w:left="0" w:firstLine="0"/>
+        <w:jc w:val="left"/>
+        <w:rPr>
+          <w:rFonts w:ascii="Calibri" w:hAnsi="Calibri" w:cs="Calibri" w:eastAsia="Calibri"/>
+          <w:color w:val="auto"/>
+          <w:spacing w:val="0"/>
+          <w:position w:val="0"/>
+          <w:sz w:val="22"/>
+          <w:shd w:fill="auto" w:val="clear"/>
+        </w:rPr>
+      </w:pPr>
+      <w:r>
+        <w:rPr>
+          <w:rFonts w:ascii="Calibri" w:hAnsi="Calibri" w:cs="Calibri" w:eastAsia="Calibri"/>
+          <w:color w:val="auto"/>
+          <w:spacing w:val="0"/>
+          <w:position w:val="0"/>
+          <w:sz w:val="22"/>
+          <w:shd w:fill="auto" w:val="clear"/>
+        </w:rPr>
+        <w:t xml:space="preserve">    name: 'DirectivePage' // Multi-word name</w:t>
+      </w:r>
+    </w:p>
+    <w:p>
+      <w:pPr>
+        <w:spacing w:before="0" w:after="0" w:line="240"/>
+        <w:ind w:right="0" w:left="0" w:firstLine="0"/>
+        <w:jc w:val="left"/>
+        <w:rPr>
+          <w:rFonts w:ascii="Calibri" w:hAnsi="Calibri" w:cs="Calibri" w:eastAsia="Calibri"/>
+          <w:color w:val="auto"/>
+          <w:spacing w:val="0"/>
+          <w:position w:val="0"/>
+          <w:sz w:val="22"/>
+          <w:shd w:fill="auto" w:val="clear"/>
+        </w:rPr>
+      </w:pPr>
+      <w:r>
+        <w:rPr>
+          <w:rFonts w:ascii="Calibri" w:hAnsi="Calibri" w:cs="Calibri" w:eastAsia="Calibri"/>
+          <w:color w:val="auto"/>
+          <w:spacing w:val="0"/>
+          <w:position w:val="0"/>
+          <w:sz w:val="22"/>
+          <w:shd w:fill="auto" w:val="clear"/>
+        </w:rPr>
+        <w:t xml:space="preserve">  };</w:t>
+      </w:r>
+    </w:p>
+    <w:p>
+      <w:pPr>
+        <w:spacing w:before="0" w:after="0" w:line="240"/>
+        <w:ind w:right="0" w:left="0" w:firstLine="0"/>
+        <w:jc w:val="left"/>
+        <w:rPr>
+          <w:rFonts w:ascii="Calibri" w:hAnsi="Calibri" w:cs="Calibri" w:eastAsia="Calibri"/>
+          <w:color w:val="auto"/>
+          <w:spacing w:val="0"/>
+          <w:position w:val="0"/>
+          <w:sz w:val="22"/>
+          <w:shd w:fill="auto" w:val="clear"/>
+        </w:rPr>
+      </w:pPr>
+      <w:r>
+        <w:rPr>
+          <w:rFonts w:ascii="Calibri" w:hAnsi="Calibri" w:cs="Calibri" w:eastAsia="Calibri"/>
+          <w:color w:val="auto"/>
+          <w:spacing w:val="0"/>
+          <w:position w:val="0"/>
+          <w:sz w:val="22"/>
+          <w:shd w:fill="auto" w:val="clear"/>
+        </w:rPr>
+        <w:t xml:space="preserve">  &lt;/script&gt;</w:t>
+      </w:r>
+    </w:p>
+    <w:p>
+      <w:pPr>
+        <w:spacing w:before="0" w:after="0" w:line="240"/>
+        <w:ind w:right="0" w:left="0" w:firstLine="0"/>
+        <w:jc w:val="left"/>
+        <w:rPr>
+          <w:rFonts w:ascii="Calibri" w:hAnsi="Calibri" w:cs="Calibri" w:eastAsia="Calibri"/>
+          <w:color w:val="auto"/>
+          <w:spacing w:val="0"/>
+          <w:position w:val="0"/>
+          <w:sz w:val="22"/>
+          <w:shd w:fill="auto" w:val="clear"/>
+        </w:rPr>
+      </w:pPr>
+      <w:r>
+        <w:rPr>
+          <w:rFonts w:ascii="Calibri" w:hAnsi="Calibri" w:cs="Calibri" w:eastAsia="Calibri"/>
+          <w:color w:val="auto"/>
+          <w:spacing w:val="0"/>
+          <w:position w:val="0"/>
+          <w:sz w:val="22"/>
+          <w:shd w:fill="auto" w:val="clear"/>
+        </w:rPr>
+        <w:t xml:space="preserve">  </w:t>
+      </w:r>
+    </w:p>
+    <w:p>
+      <w:pPr>
+        <w:spacing w:before="0" w:after="0" w:line="240"/>
+        <w:ind w:right="0" w:left="0" w:firstLine="0"/>
+        <w:jc w:val="left"/>
+        <w:rPr>
+          <w:rFonts w:ascii="Calibri" w:hAnsi="Calibri" w:cs="Calibri" w:eastAsia="Calibri"/>
+          <w:color w:val="auto"/>
+          <w:spacing w:val="0"/>
+          <w:position w:val="0"/>
+          <w:sz w:val="22"/>
+          <w:shd w:fill="auto" w:val="clear"/>
+        </w:rPr>
+      </w:pPr>
+    </w:p>
+    <w:p>
+      <w:pPr>
+        <w:spacing w:before="0" w:after="0" w:line="240"/>
+        <w:ind w:right="0" w:left="0" w:firstLine="0"/>
+        <w:jc w:val="left"/>
+        <w:rPr>
+          <w:rFonts w:ascii="Calibri" w:hAnsi="Calibri" w:cs="Calibri" w:eastAsia="Calibri"/>
+          <w:b/>
+          <w:color w:val="auto"/>
+          <w:spacing w:val="0"/>
+          <w:position w:val="0"/>
+          <w:sz w:val="22"/>
+          <w:shd w:fill="auto" w:val="clear"/>
+        </w:rPr>
+      </w:pPr>
+      <w:r>
+        <w:rPr>
+          <w:rFonts w:ascii="Calibri" w:hAnsi="Calibri" w:cs="Calibri" w:eastAsia="Calibri"/>
+          <w:b/>
+          <w:color w:val="auto"/>
+          <w:spacing w:val="0"/>
+          <w:position w:val="0"/>
+          <w:sz w:val="22"/>
+          <w:shd w:fill="auto" w:val="clear"/>
+        </w:rPr>
+        <w:t xml:space="preserve">Main.js   &gt;&gt;&gt;</w:t>
+      </w:r>
+    </w:p>
+    <w:p>
+      <w:pPr>
+        <w:spacing w:before="0" w:after="0" w:line="240"/>
+        <w:ind w:right="0" w:left="0" w:firstLine="0"/>
+        <w:jc w:val="left"/>
+        <w:rPr>
+          <w:rFonts w:ascii="Calibri" w:hAnsi="Calibri" w:cs="Calibri" w:eastAsia="Calibri"/>
+          <w:b/>
+          <w:color w:val="auto"/>
+          <w:spacing w:val="0"/>
+          <w:position w:val="0"/>
+          <w:sz w:val="22"/>
+          <w:shd w:fill="auto" w:val="clear"/>
+        </w:rPr>
+      </w:pPr>
+    </w:p>
+    <w:p>
+      <w:pPr>
+        <w:spacing w:before="0" w:after="0" w:line="240"/>
+        <w:ind w:right="0" w:left="0" w:firstLine="0"/>
+        <w:jc w:val="left"/>
+        <w:rPr>
+          <w:rFonts w:ascii="Calibri" w:hAnsi="Calibri" w:cs="Calibri" w:eastAsia="Calibri"/>
+          <w:color w:val="auto"/>
+          <w:spacing w:val="0"/>
+          <w:position w:val="0"/>
+          <w:sz w:val="22"/>
+          <w:shd w:fill="auto" w:val="clear"/>
+        </w:rPr>
+      </w:pPr>
+      <w:r>
+        <w:rPr>
+          <w:rFonts w:ascii="Calibri" w:hAnsi="Calibri" w:cs="Calibri" w:eastAsia="Calibri"/>
+          <w:color w:val="auto"/>
+          <w:spacing w:val="0"/>
+          <w:position w:val="0"/>
+          <w:sz w:val="22"/>
+          <w:shd w:fill="auto" w:val="clear"/>
+        </w:rPr>
+        <w:t xml:space="preserve">// Import Vue and App component</w:t>
+      </w:r>
+    </w:p>
+    <w:p>
+      <w:pPr>
+        <w:spacing w:before="0" w:after="0" w:line="240"/>
+        <w:ind w:right="0" w:left="0" w:firstLine="0"/>
+        <w:jc w:val="left"/>
+        <w:rPr>
+          <w:rFonts w:ascii="Calibri" w:hAnsi="Calibri" w:cs="Calibri" w:eastAsia="Calibri"/>
+          <w:color w:val="auto"/>
+          <w:spacing w:val="0"/>
+          <w:position w:val="0"/>
+          <w:sz w:val="22"/>
+          <w:shd w:fill="auto" w:val="clear"/>
+        </w:rPr>
+      </w:pPr>
+      <w:r>
+        <w:rPr>
+          <w:rFonts w:ascii="Calibri" w:hAnsi="Calibri" w:cs="Calibri" w:eastAsia="Calibri"/>
+          <w:color w:val="auto"/>
+          <w:spacing w:val="0"/>
+          <w:position w:val="0"/>
+          <w:sz w:val="22"/>
+          <w:shd w:fill="auto" w:val="clear"/>
+        </w:rPr>
+        <w:t xml:space="preserve">import { createApp } from 'vue';</w:t>
+      </w:r>
+    </w:p>
+    <w:p>
+      <w:pPr>
+        <w:spacing w:before="0" w:after="0" w:line="240"/>
+        <w:ind w:right="0" w:left="0" w:firstLine="0"/>
+        <w:jc w:val="left"/>
+        <w:rPr>
+          <w:rFonts w:ascii="Calibri" w:hAnsi="Calibri" w:cs="Calibri" w:eastAsia="Calibri"/>
+          <w:color w:val="auto"/>
+          <w:spacing w:val="0"/>
+          <w:position w:val="0"/>
+          <w:sz w:val="22"/>
+          <w:shd w:fill="auto" w:val="clear"/>
+        </w:rPr>
+      </w:pPr>
+      <w:r>
+        <w:rPr>
+          <w:rFonts w:ascii="Calibri" w:hAnsi="Calibri" w:cs="Calibri" w:eastAsia="Calibri"/>
+          <w:color w:val="auto"/>
+          <w:spacing w:val="0"/>
+          <w:position w:val="0"/>
+          <w:sz w:val="22"/>
+          <w:shd w:fill="auto" w:val="clear"/>
+        </w:rPr>
+        <w:t xml:space="preserve">import App from './App.vue';</w:t>
+      </w:r>
+    </w:p>
+    <w:p>
+      <w:pPr>
+        <w:spacing w:before="0" w:after="0" w:line="240"/>
+        <w:ind w:right="0" w:left="0" w:firstLine="0"/>
+        <w:jc w:val="left"/>
+        <w:rPr>
+          <w:rFonts w:ascii="Calibri" w:hAnsi="Calibri" w:cs="Calibri" w:eastAsia="Calibri"/>
+          <w:color w:val="auto"/>
+          <w:spacing w:val="0"/>
+          <w:position w:val="0"/>
+          <w:sz w:val="22"/>
+          <w:shd w:fill="auto" w:val="clear"/>
+        </w:rPr>
+      </w:pPr>
+    </w:p>
+    <w:p>
+      <w:pPr>
+        <w:spacing w:before="0" w:after="0" w:line="240"/>
+        <w:ind w:right="0" w:left="0" w:firstLine="0"/>
+        <w:jc w:val="left"/>
+        <w:rPr>
+          <w:rFonts w:ascii="Calibri" w:hAnsi="Calibri" w:cs="Calibri" w:eastAsia="Calibri"/>
+          <w:color w:val="auto"/>
+          <w:spacing w:val="0"/>
+          <w:position w:val="0"/>
+          <w:sz w:val="22"/>
+          <w:shd w:fill="auto" w:val="clear"/>
+        </w:rPr>
+      </w:pPr>
+      <w:r>
+        <w:rPr>
+          <w:rFonts w:ascii="Calibri" w:hAnsi="Calibri" w:cs="Calibri" w:eastAsia="Calibri"/>
+          <w:color w:val="auto"/>
+          <w:spacing w:val="0"/>
+          <w:position w:val="0"/>
+          <w:sz w:val="22"/>
+          <w:shd w:fill="auto" w:val="clear"/>
+        </w:rPr>
+        <w:t xml:space="preserve">// Import Bootstrap and BootstrapVue 3 CSS files</w:t>
+      </w:r>
+    </w:p>
+    <w:p>
+      <w:pPr>
+        <w:spacing w:before="0" w:after="0" w:line="240"/>
+        <w:ind w:right="0" w:left="0" w:firstLine="0"/>
+        <w:jc w:val="left"/>
+        <w:rPr>
+          <w:rFonts w:ascii="Calibri" w:hAnsi="Calibri" w:cs="Calibri" w:eastAsia="Calibri"/>
+          <w:color w:val="auto"/>
+          <w:spacing w:val="0"/>
+          <w:position w:val="0"/>
+          <w:sz w:val="22"/>
+          <w:shd w:fill="auto" w:val="clear"/>
+        </w:rPr>
+      </w:pPr>
+      <w:r>
+        <w:rPr>
+          <w:rFonts w:ascii="Calibri" w:hAnsi="Calibri" w:cs="Calibri" w:eastAsia="Calibri"/>
+          <w:color w:val="auto"/>
+          <w:spacing w:val="0"/>
+          <w:position w:val="0"/>
+          <w:sz w:val="22"/>
+          <w:shd w:fill="auto" w:val="clear"/>
+        </w:rPr>
+        <w:t xml:space="preserve">import 'bootstrap/dist/css/bootstrap.css';</w:t>
+      </w:r>
+    </w:p>
+    <w:p>
+      <w:pPr>
+        <w:spacing w:before="0" w:after="0" w:line="240"/>
+        <w:ind w:right="0" w:left="0" w:firstLine="0"/>
+        <w:jc w:val="left"/>
+        <w:rPr>
+          <w:rFonts w:ascii="Calibri" w:hAnsi="Calibri" w:cs="Calibri" w:eastAsia="Calibri"/>
+          <w:color w:val="auto"/>
+          <w:spacing w:val="0"/>
+          <w:position w:val="0"/>
+          <w:sz w:val="22"/>
+          <w:shd w:fill="auto" w:val="clear"/>
+        </w:rPr>
+      </w:pPr>
+      <w:r>
+        <w:rPr>
+          <w:rFonts w:ascii="Calibri" w:hAnsi="Calibri" w:cs="Calibri" w:eastAsia="Calibri"/>
+          <w:color w:val="auto"/>
+          <w:spacing w:val="0"/>
+          <w:position w:val="0"/>
+          <w:sz w:val="22"/>
+          <w:shd w:fill="auto" w:val="clear"/>
+        </w:rPr>
+        <w:t xml:space="preserve">import 'bootstrap-vue-3/dist/bootstrap-vue-3.css';</w:t>
+      </w:r>
+    </w:p>
+    <w:p>
+      <w:pPr>
+        <w:spacing w:before="0" w:after="0" w:line="240"/>
+        <w:ind w:right="0" w:left="0" w:firstLine="0"/>
+        <w:jc w:val="left"/>
+        <w:rPr>
+          <w:rFonts w:ascii="Calibri" w:hAnsi="Calibri" w:cs="Calibri" w:eastAsia="Calibri"/>
+          <w:color w:val="auto"/>
+          <w:spacing w:val="0"/>
+          <w:position w:val="0"/>
+          <w:sz w:val="22"/>
+          <w:shd w:fill="auto" w:val="clear"/>
+        </w:rPr>
+      </w:pPr>
+    </w:p>
+    <w:p>
+      <w:pPr>
+        <w:spacing w:before="0" w:after="0" w:line="240"/>
+        <w:ind w:right="0" w:left="0" w:firstLine="0"/>
+        <w:jc w:val="left"/>
+        <w:rPr>
+          <w:rFonts w:ascii="Calibri" w:hAnsi="Calibri" w:cs="Calibri" w:eastAsia="Calibri"/>
+          <w:color w:val="auto"/>
+          <w:spacing w:val="0"/>
+          <w:position w:val="0"/>
+          <w:sz w:val="22"/>
+          <w:shd w:fill="auto" w:val="clear"/>
+        </w:rPr>
+      </w:pPr>
+      <w:r>
+        <w:rPr>
+          <w:rFonts w:ascii="Calibri" w:hAnsi="Calibri" w:cs="Calibri" w:eastAsia="Calibri"/>
+          <w:color w:val="auto"/>
+          <w:spacing w:val="0"/>
+          <w:position w:val="0"/>
+          <w:sz w:val="22"/>
+          <w:shd w:fill="auto" w:val="clear"/>
+        </w:rPr>
+        <w:t xml:space="preserve">// Import BootstrapVue 3</w:t>
+      </w:r>
+    </w:p>
+    <w:p>
+      <w:pPr>
+        <w:spacing w:before="0" w:after="0" w:line="240"/>
+        <w:ind w:right="0" w:left="0" w:firstLine="0"/>
+        <w:jc w:val="left"/>
+        <w:rPr>
+          <w:rFonts w:ascii="Calibri" w:hAnsi="Calibri" w:cs="Calibri" w:eastAsia="Calibri"/>
+          <w:color w:val="auto"/>
+          <w:spacing w:val="0"/>
+          <w:position w:val="0"/>
+          <w:sz w:val="22"/>
+          <w:shd w:fill="auto" w:val="clear"/>
+        </w:rPr>
+      </w:pPr>
+      <w:r>
+        <w:rPr>
+          <w:rFonts w:ascii="Calibri" w:hAnsi="Calibri" w:cs="Calibri" w:eastAsia="Calibri"/>
+          <w:color w:val="auto"/>
+          <w:spacing w:val="0"/>
+          <w:position w:val="0"/>
+          <w:sz w:val="22"/>
+          <w:shd w:fill="auto" w:val="clear"/>
+        </w:rPr>
+        <w:t xml:space="preserve">import BootstrapVue3 from 'bootstrap-vue-3';</w:t>
+      </w:r>
+    </w:p>
+    <w:p>
+      <w:pPr>
+        <w:spacing w:before="0" w:after="0" w:line="240"/>
+        <w:ind w:right="0" w:left="0" w:firstLine="0"/>
+        <w:jc w:val="left"/>
+        <w:rPr>
+          <w:rFonts w:ascii="Calibri" w:hAnsi="Calibri" w:cs="Calibri" w:eastAsia="Calibri"/>
+          <w:color w:val="auto"/>
+          <w:spacing w:val="0"/>
+          <w:position w:val="0"/>
+          <w:sz w:val="22"/>
+          <w:shd w:fill="auto" w:val="clear"/>
+        </w:rPr>
+      </w:pPr>
+    </w:p>
+    <w:p>
+      <w:pPr>
+        <w:spacing w:before="0" w:after="0" w:line="240"/>
+        <w:ind w:right="0" w:left="0" w:firstLine="0"/>
+        <w:jc w:val="left"/>
+        <w:rPr>
+          <w:rFonts w:ascii="Calibri" w:hAnsi="Calibri" w:cs="Calibri" w:eastAsia="Calibri"/>
+          <w:color w:val="auto"/>
+          <w:spacing w:val="0"/>
+          <w:position w:val="0"/>
+          <w:sz w:val="22"/>
+          <w:shd w:fill="auto" w:val="clear"/>
+        </w:rPr>
+      </w:pPr>
+      <w:r>
+        <w:rPr>
+          <w:rFonts w:ascii="Calibri" w:hAnsi="Calibri" w:cs="Calibri" w:eastAsia="Calibri"/>
+          <w:color w:val="auto"/>
+          <w:spacing w:val="0"/>
+          <w:position w:val="0"/>
+          <w:sz w:val="22"/>
+          <w:shd w:fill="auto" w:val="clear"/>
+        </w:rPr>
+        <w:t xml:space="preserve">// Import Vue Router and necessary methods from vue-router</w:t>
+      </w:r>
+    </w:p>
+    <w:p>
+      <w:pPr>
+        <w:spacing w:before="0" w:after="0" w:line="240"/>
+        <w:ind w:right="0" w:left="0" w:firstLine="0"/>
+        <w:jc w:val="left"/>
+        <w:rPr>
+          <w:rFonts w:ascii="Calibri" w:hAnsi="Calibri" w:cs="Calibri" w:eastAsia="Calibri"/>
+          <w:color w:val="auto"/>
+          <w:spacing w:val="0"/>
+          <w:position w:val="0"/>
+          <w:sz w:val="22"/>
+          <w:shd w:fill="auto" w:val="clear"/>
+        </w:rPr>
+      </w:pPr>
+      <w:r>
+        <w:rPr>
+          <w:rFonts w:ascii="Calibri" w:hAnsi="Calibri" w:cs="Calibri" w:eastAsia="Calibri"/>
+          <w:color w:val="auto"/>
+          <w:spacing w:val="0"/>
+          <w:position w:val="0"/>
+          <w:sz w:val="22"/>
+          <w:shd w:fill="auto" w:val="clear"/>
+        </w:rPr>
+        <w:t xml:space="preserve">import { createRouter, createWebHistory } from 'vue-router';</w:t>
+      </w:r>
+    </w:p>
+    <w:p>
+      <w:pPr>
+        <w:spacing w:before="0" w:after="0" w:line="240"/>
+        <w:ind w:right="0" w:left="0" w:firstLine="0"/>
+        <w:jc w:val="left"/>
+        <w:rPr>
+          <w:rFonts w:ascii="Calibri" w:hAnsi="Calibri" w:cs="Calibri" w:eastAsia="Calibri"/>
+          <w:color w:val="auto"/>
+          <w:spacing w:val="0"/>
+          <w:position w:val="0"/>
+          <w:sz w:val="22"/>
+          <w:shd w:fill="auto" w:val="clear"/>
+        </w:rPr>
+      </w:pPr>
+    </w:p>
+    <w:p>
+      <w:pPr>
+        <w:spacing w:before="0" w:after="0" w:line="240"/>
+        <w:ind w:right="0" w:left="0" w:firstLine="0"/>
+        <w:jc w:val="left"/>
+        <w:rPr>
+          <w:rFonts w:ascii="Calibri" w:hAnsi="Calibri" w:cs="Calibri" w:eastAsia="Calibri"/>
+          <w:color w:val="auto"/>
+          <w:spacing w:val="0"/>
+          <w:position w:val="0"/>
+          <w:sz w:val="22"/>
+          <w:shd w:fill="auto" w:val="clear"/>
+        </w:rPr>
+      </w:pPr>
+      <w:r>
+        <w:rPr>
+          <w:rFonts w:ascii="Calibri" w:hAnsi="Calibri" w:cs="Calibri" w:eastAsia="Calibri"/>
+          <w:color w:val="auto"/>
+          <w:spacing w:val="0"/>
+          <w:position w:val="0"/>
+          <w:sz w:val="22"/>
+          <w:shd w:fill="auto" w:val="clear"/>
+        </w:rPr>
+        <w:t xml:space="preserve">// Import the components for routing</w:t>
+      </w:r>
+    </w:p>
+    <w:p>
+      <w:pPr>
+        <w:spacing w:before="0" w:after="0" w:line="240"/>
+        <w:ind w:right="0" w:left="0" w:firstLine="0"/>
+        <w:jc w:val="left"/>
+        <w:rPr>
+          <w:rFonts w:ascii="Calibri" w:hAnsi="Calibri" w:cs="Calibri" w:eastAsia="Calibri"/>
+          <w:color w:val="auto"/>
+          <w:spacing w:val="0"/>
+          <w:position w:val="0"/>
+          <w:sz w:val="22"/>
+          <w:shd w:fill="auto" w:val="clear"/>
+        </w:rPr>
+      </w:pPr>
+      <w:r>
+        <w:rPr>
+          <w:rFonts w:ascii="Calibri" w:hAnsi="Calibri" w:cs="Calibri" w:eastAsia="Calibri"/>
+          <w:color w:val="auto"/>
+          <w:spacing w:val="0"/>
+          <w:position w:val="0"/>
+          <w:sz w:val="22"/>
+          <w:shd w:fill="auto" w:val="clear"/>
+        </w:rPr>
+        <w:t xml:space="preserve">import Home from './components/Home.vue';</w:t>
+      </w:r>
+    </w:p>
+    <w:p>
+      <w:pPr>
+        <w:spacing w:before="0" w:after="0" w:line="240"/>
+        <w:ind w:right="0" w:left="0" w:firstLine="0"/>
+        <w:jc w:val="left"/>
+        <w:rPr>
+          <w:rFonts w:ascii="Calibri" w:hAnsi="Calibri" w:cs="Calibri" w:eastAsia="Calibri"/>
+          <w:color w:val="auto"/>
+          <w:spacing w:val="0"/>
+          <w:position w:val="0"/>
+          <w:sz w:val="22"/>
+          <w:shd w:fill="auto" w:val="clear"/>
+        </w:rPr>
+      </w:pPr>
+      <w:r>
+        <w:rPr>
+          <w:rFonts w:ascii="Calibri" w:hAnsi="Calibri" w:cs="Calibri" w:eastAsia="Calibri"/>
+          <w:color w:val="auto"/>
+          <w:spacing w:val="0"/>
+          <w:position w:val="0"/>
+          <w:sz w:val="22"/>
+          <w:shd w:fill="auto" w:val="clear"/>
+        </w:rPr>
+        <w:t xml:space="preserve">import About from './components/About.vue';</w:t>
+      </w:r>
+    </w:p>
+    <w:p>
+      <w:pPr>
+        <w:spacing w:before="0" w:after="0" w:line="240"/>
+        <w:ind w:right="0" w:left="0" w:firstLine="0"/>
+        <w:jc w:val="left"/>
+        <w:rPr>
+          <w:rFonts w:ascii="Calibri" w:hAnsi="Calibri" w:cs="Calibri" w:eastAsia="Calibri"/>
+          <w:color w:val="auto"/>
+          <w:spacing w:val="0"/>
+          <w:position w:val="0"/>
+          <w:sz w:val="22"/>
+          <w:shd w:fill="auto" w:val="clear"/>
+        </w:rPr>
+      </w:pPr>
+      <w:r>
+        <w:rPr>
+          <w:rFonts w:ascii="Calibri" w:hAnsi="Calibri" w:cs="Calibri" w:eastAsia="Calibri"/>
+          <w:color w:val="auto"/>
+          <w:spacing w:val="0"/>
+          <w:position w:val="0"/>
+          <w:sz w:val="22"/>
+          <w:shd w:fill="auto" w:val="clear"/>
+        </w:rPr>
+        <w:t xml:space="preserve">import Login from './components/Login.vue';</w:t>
+      </w:r>
+    </w:p>
+    <w:p>
+      <w:pPr>
+        <w:spacing w:before="0" w:after="0" w:line="240"/>
+        <w:ind w:right="0" w:left="0" w:firstLine="0"/>
+        <w:jc w:val="left"/>
+        <w:rPr>
+          <w:rFonts w:ascii="Calibri" w:hAnsi="Calibri" w:cs="Calibri" w:eastAsia="Calibri"/>
+          <w:color w:val="auto"/>
+          <w:spacing w:val="0"/>
+          <w:position w:val="0"/>
+          <w:sz w:val="22"/>
+          <w:shd w:fill="auto" w:val="clear"/>
+        </w:rPr>
+      </w:pPr>
+      <w:r>
+        <w:rPr>
+          <w:rFonts w:ascii="Calibri" w:hAnsi="Calibri" w:cs="Calibri" w:eastAsia="Calibri"/>
+          <w:color w:val="auto"/>
+          <w:spacing w:val="0"/>
+          <w:position w:val="0"/>
+          <w:sz w:val="22"/>
+          <w:shd w:fill="auto" w:val="clear"/>
+        </w:rPr>
+        <w:t xml:space="preserve">import User from './components/User.vue';</w:t>
+      </w:r>
+    </w:p>
+    <w:p>
+      <w:pPr>
+        <w:spacing w:before="0" w:after="0" w:line="240"/>
+        <w:ind w:right="0" w:left="0" w:firstLine="0"/>
+        <w:jc w:val="left"/>
+        <w:rPr>
+          <w:rFonts w:ascii="Calibri" w:hAnsi="Calibri" w:cs="Calibri" w:eastAsia="Calibri"/>
+          <w:color w:val="auto"/>
+          <w:spacing w:val="0"/>
+          <w:position w:val="0"/>
+          <w:sz w:val="22"/>
+          <w:shd w:fill="auto" w:val="clear"/>
+        </w:rPr>
+      </w:pPr>
+      <w:r>
+        <w:rPr>
+          <w:rFonts w:ascii="Calibri" w:hAnsi="Calibri" w:cs="Calibri" w:eastAsia="Calibri"/>
+          <w:color w:val="auto"/>
+          <w:spacing w:val="0"/>
+          <w:position w:val="0"/>
+          <w:sz w:val="22"/>
+          <w:shd w:fill="auto" w:val="clear"/>
+        </w:rPr>
+        <w:t xml:space="preserve">import PageNotFound from './components/PageNotFound.vue';</w:t>
+      </w:r>
+    </w:p>
+    <w:p>
+      <w:pPr>
+        <w:spacing w:before="0" w:after="0" w:line="240"/>
+        <w:ind w:right="0" w:left="0" w:firstLine="0"/>
+        <w:jc w:val="left"/>
+        <w:rPr>
+          <w:rFonts w:ascii="Calibri" w:hAnsi="Calibri" w:cs="Calibri" w:eastAsia="Calibri"/>
+          <w:color w:val="auto"/>
+          <w:spacing w:val="0"/>
+          <w:position w:val="0"/>
+          <w:sz w:val="22"/>
+          <w:shd w:fill="auto" w:val="clear"/>
+        </w:rPr>
+      </w:pPr>
+    </w:p>
+    <w:p>
+      <w:pPr>
+        <w:spacing w:before="0" w:after="0" w:line="240"/>
+        <w:ind w:right="0" w:left="0" w:firstLine="0"/>
+        <w:jc w:val="left"/>
+        <w:rPr>
+          <w:rFonts w:ascii="Calibri" w:hAnsi="Calibri" w:cs="Calibri" w:eastAsia="Calibri"/>
+          <w:color w:val="auto"/>
+          <w:spacing w:val="0"/>
+          <w:position w:val="0"/>
+          <w:sz w:val="22"/>
+          <w:shd w:fill="auto" w:val="clear"/>
+        </w:rPr>
+      </w:pPr>
+      <w:r>
+        <w:rPr>
+          <w:rFonts w:ascii="Calibri" w:hAnsi="Calibri" w:cs="Calibri" w:eastAsia="Calibri"/>
+          <w:color w:val="auto"/>
+          <w:spacing w:val="0"/>
+          <w:position w:val="0"/>
+          <w:sz w:val="22"/>
+          <w:shd w:fill="auto" w:val="clear"/>
+        </w:rPr>
+        <w:t xml:space="preserve">// Define the routes</w:t>
+      </w:r>
+    </w:p>
+    <w:p>
+      <w:pPr>
+        <w:spacing w:before="0" w:after="0" w:line="240"/>
+        <w:ind w:right="0" w:left="0" w:firstLine="0"/>
+        <w:jc w:val="left"/>
+        <w:rPr>
+          <w:rFonts w:ascii="Calibri" w:hAnsi="Calibri" w:cs="Calibri" w:eastAsia="Calibri"/>
+          <w:color w:val="auto"/>
+          <w:spacing w:val="0"/>
+          <w:position w:val="0"/>
+          <w:sz w:val="22"/>
+          <w:shd w:fill="auto" w:val="clear"/>
+        </w:rPr>
+      </w:pPr>
+      <w:r>
+        <w:rPr>
+          <w:rFonts w:ascii="Calibri" w:hAnsi="Calibri" w:cs="Calibri" w:eastAsia="Calibri"/>
+          <w:color w:val="auto"/>
+          <w:spacing w:val="0"/>
+          <w:position w:val="0"/>
+          <w:sz w:val="22"/>
+          <w:shd w:fill="auto" w:val="clear"/>
+        </w:rPr>
+        <w:t xml:space="preserve">const routes = [</w:t>
+      </w:r>
+    </w:p>
+    <w:p>
+      <w:pPr>
+        <w:spacing w:before="0" w:after="0" w:line="240"/>
+        <w:ind w:right="0" w:left="0" w:firstLine="0"/>
+        <w:jc w:val="left"/>
+        <w:rPr>
+          <w:rFonts w:ascii="Calibri" w:hAnsi="Calibri" w:cs="Calibri" w:eastAsia="Calibri"/>
+          <w:color w:val="auto"/>
+          <w:spacing w:val="0"/>
+          <w:position w:val="0"/>
+          <w:sz w:val="22"/>
+          <w:shd w:fill="auto" w:val="clear"/>
+        </w:rPr>
+      </w:pPr>
+      <w:r>
+        <w:rPr>
+          <w:rFonts w:ascii="Calibri" w:hAnsi="Calibri" w:cs="Calibri" w:eastAsia="Calibri"/>
+          <w:color w:val="auto"/>
+          <w:spacing w:val="0"/>
+          <w:position w:val="0"/>
+          <w:sz w:val="22"/>
+          <w:shd w:fill="auto" w:val="clear"/>
+        </w:rPr>
+        <w:t xml:space="preserve">  { path: '/', component: Home },</w:t>
+      </w:r>
+    </w:p>
+    <w:p>
+      <w:pPr>
+        <w:spacing w:before="0" w:after="0" w:line="240"/>
+        <w:ind w:right="0" w:left="0" w:firstLine="0"/>
+        <w:jc w:val="left"/>
+        <w:rPr>
+          <w:rFonts w:ascii="Calibri" w:hAnsi="Calibri" w:cs="Calibri" w:eastAsia="Calibri"/>
+          <w:color w:val="auto"/>
+          <w:spacing w:val="0"/>
+          <w:position w:val="0"/>
+          <w:sz w:val="22"/>
+          <w:shd w:fill="auto" w:val="clear"/>
+        </w:rPr>
+      </w:pPr>
+      <w:r>
+        <w:rPr>
+          <w:rFonts w:ascii="Calibri" w:hAnsi="Calibri" w:cs="Calibri" w:eastAsia="Calibri"/>
+          <w:color w:val="auto"/>
+          <w:spacing w:val="0"/>
+          <w:position w:val="0"/>
+          <w:sz w:val="22"/>
+          <w:shd w:fill="auto" w:val="clear"/>
+        </w:rPr>
+        <w:t xml:space="preserve">  { path: '/about', component: About },</w:t>
+      </w:r>
+    </w:p>
+    <w:p>
+      <w:pPr>
+        <w:spacing w:before="0" w:after="0" w:line="240"/>
+        <w:ind w:right="0" w:left="0" w:firstLine="0"/>
+        <w:jc w:val="left"/>
+        <w:rPr>
+          <w:rFonts w:ascii="Calibri" w:hAnsi="Calibri" w:cs="Calibri" w:eastAsia="Calibri"/>
+          <w:color w:val="auto"/>
+          <w:spacing w:val="0"/>
+          <w:position w:val="0"/>
+          <w:sz w:val="22"/>
+          <w:shd w:fill="auto" w:val="clear"/>
+        </w:rPr>
+      </w:pPr>
+      <w:r>
+        <w:rPr>
+          <w:rFonts w:ascii="Calibri" w:hAnsi="Calibri" w:cs="Calibri" w:eastAsia="Calibri"/>
+          <w:color w:val="auto"/>
+          <w:spacing w:val="0"/>
+          <w:position w:val="0"/>
+          <w:sz w:val="22"/>
+          <w:shd w:fill="auto" w:val="clear"/>
+        </w:rPr>
+        <w:t xml:space="preserve">  { path: '/login', component: Login },</w:t>
+      </w:r>
+    </w:p>
+    <w:p>
+      <w:pPr>
+        <w:spacing w:before="0" w:after="0" w:line="240"/>
+        <w:ind w:right="0" w:left="0" w:firstLine="0"/>
+        <w:jc w:val="left"/>
+        <w:rPr>
+          <w:rFonts w:ascii="Calibri" w:hAnsi="Calibri" w:cs="Calibri" w:eastAsia="Calibri"/>
+          <w:color w:val="auto"/>
+          <w:spacing w:val="0"/>
+          <w:position w:val="0"/>
+          <w:sz w:val="22"/>
+          <w:shd w:fill="auto" w:val="clear"/>
+        </w:rPr>
+      </w:pPr>
+      <w:r>
+        <w:rPr>
+          <w:rFonts w:ascii="Calibri" w:hAnsi="Calibri" w:cs="Calibri" w:eastAsia="Calibri"/>
+          <w:color w:val="auto"/>
+          <w:spacing w:val="0"/>
+          <w:position w:val="0"/>
+          <w:sz w:val="22"/>
+          <w:shd w:fill="auto" w:val="clear"/>
+        </w:rPr>
+        <w:t xml:space="preserve">  { path: '/user/:id', component: User },</w:t>
+      </w:r>
+    </w:p>
+    <w:p>
+      <w:pPr>
+        <w:spacing w:before="0" w:after="0" w:line="240"/>
+        <w:ind w:right="0" w:left="0" w:firstLine="0"/>
+        <w:jc w:val="left"/>
+        <w:rPr>
+          <w:rFonts w:ascii="Calibri" w:hAnsi="Calibri" w:cs="Calibri" w:eastAsia="Calibri"/>
+          <w:color w:val="auto"/>
+          <w:spacing w:val="0"/>
+          <w:position w:val="0"/>
+          <w:sz w:val="22"/>
+          <w:shd w:fill="auto" w:val="clear"/>
+        </w:rPr>
+      </w:pPr>
+      <w:r>
+        <w:rPr>
+          <w:rFonts w:ascii="Calibri" w:hAnsi="Calibri" w:cs="Calibri" w:eastAsia="Calibri"/>
+          <w:color w:val="auto"/>
+          <w:spacing w:val="0"/>
+          <w:position w:val="0"/>
+          <w:sz w:val="22"/>
+          <w:shd w:fill="auto" w:val="clear"/>
+        </w:rPr>
+        <w:t xml:space="preserve">  // { path: '*', component: PageNotFound },  // not used its use in vue 2 not this * is not exits</w:t>
+      </w:r>
+    </w:p>
+    <w:p>
+      <w:pPr>
+        <w:spacing w:before="0" w:after="0" w:line="240"/>
+        <w:ind w:right="0" w:left="0" w:firstLine="0"/>
+        <w:jc w:val="left"/>
+        <w:rPr>
+          <w:rFonts w:ascii="Calibri" w:hAnsi="Calibri" w:cs="Calibri" w:eastAsia="Calibri"/>
+          <w:color w:val="auto"/>
+          <w:spacing w:val="0"/>
+          <w:position w:val="0"/>
+          <w:sz w:val="22"/>
+          <w:shd w:fill="auto" w:val="clear"/>
+        </w:rPr>
+      </w:pPr>
+      <w:r>
+        <w:rPr>
+          <w:rFonts w:ascii="Calibri" w:hAnsi="Calibri" w:cs="Calibri" w:eastAsia="Calibri"/>
+          <w:color w:val="auto"/>
+          <w:spacing w:val="0"/>
+          <w:position w:val="0"/>
+          <w:sz w:val="22"/>
+          <w:shd w:fill="auto" w:val="clear"/>
+        </w:rPr>
+        <w:t xml:space="preserve">  { path: '/:pathMatch(.*)*', component: PageNotFound }, // Catch-all for 404 Page Not Found</w:t>
+      </w:r>
+    </w:p>
+    <w:p>
+      <w:pPr>
+        <w:spacing w:before="0" w:after="0" w:line="240"/>
+        <w:ind w:right="0" w:left="0" w:firstLine="0"/>
+        <w:jc w:val="left"/>
+        <w:rPr>
+          <w:rFonts w:ascii="Calibri" w:hAnsi="Calibri" w:cs="Calibri" w:eastAsia="Calibri"/>
+          <w:color w:val="auto"/>
+          <w:spacing w:val="0"/>
+          <w:position w:val="0"/>
+          <w:sz w:val="22"/>
+          <w:shd w:fill="auto" w:val="clear"/>
+        </w:rPr>
+      </w:pPr>
+      <w:r>
+        <w:rPr>
+          <w:rFonts w:ascii="Calibri" w:hAnsi="Calibri" w:cs="Calibri" w:eastAsia="Calibri"/>
+          <w:color w:val="auto"/>
+          <w:spacing w:val="0"/>
+          <w:position w:val="0"/>
+          <w:sz w:val="22"/>
+          <w:shd w:fill="auto" w:val="clear"/>
+        </w:rPr>
+        <w:t xml:space="preserve">];</w:t>
+      </w:r>
+    </w:p>
+    <w:p>
+      <w:pPr>
+        <w:spacing w:before="0" w:after="0" w:line="240"/>
+        <w:ind w:right="0" w:left="0" w:firstLine="0"/>
+        <w:jc w:val="left"/>
+        <w:rPr>
+          <w:rFonts w:ascii="Calibri" w:hAnsi="Calibri" w:cs="Calibri" w:eastAsia="Calibri"/>
+          <w:color w:val="auto"/>
+          <w:spacing w:val="0"/>
+          <w:position w:val="0"/>
+          <w:sz w:val="22"/>
+          <w:shd w:fill="auto" w:val="clear"/>
+        </w:rPr>
+      </w:pPr>
+    </w:p>
+    <w:p>
+      <w:pPr>
+        <w:spacing w:before="0" w:after="0" w:line="240"/>
+        <w:ind w:right="0" w:left="0" w:firstLine="0"/>
+        <w:jc w:val="left"/>
+        <w:rPr>
+          <w:rFonts w:ascii="Calibri" w:hAnsi="Calibri" w:cs="Calibri" w:eastAsia="Calibri"/>
+          <w:color w:val="auto"/>
+          <w:spacing w:val="0"/>
+          <w:position w:val="0"/>
+          <w:sz w:val="22"/>
+          <w:shd w:fill="auto" w:val="clear"/>
+        </w:rPr>
+      </w:pPr>
+    </w:p>
+    <w:p>
+      <w:pPr>
+        <w:spacing w:before="0" w:after="0" w:line="240"/>
+        <w:ind w:right="0" w:left="0" w:firstLine="0"/>
+        <w:jc w:val="left"/>
+        <w:rPr>
+          <w:rFonts w:ascii="Calibri" w:hAnsi="Calibri" w:cs="Calibri" w:eastAsia="Calibri"/>
+          <w:color w:val="auto"/>
+          <w:spacing w:val="0"/>
+          <w:position w:val="0"/>
+          <w:sz w:val="22"/>
+          <w:shd w:fill="auto" w:val="clear"/>
+        </w:rPr>
+      </w:pPr>
+      <w:r>
+        <w:rPr>
+          <w:rFonts w:ascii="Calibri" w:hAnsi="Calibri" w:cs="Calibri" w:eastAsia="Calibri"/>
+          <w:color w:val="auto"/>
+          <w:spacing w:val="0"/>
+          <w:position w:val="0"/>
+          <w:sz w:val="22"/>
+          <w:shd w:fill="auto" w:val="clear"/>
+        </w:rPr>
+        <w:t xml:space="preserve">// Create the router instance</w:t>
+      </w:r>
+    </w:p>
+    <w:p>
+      <w:pPr>
+        <w:spacing w:before="0" w:after="0" w:line="240"/>
+        <w:ind w:right="0" w:left="0" w:firstLine="0"/>
+        <w:jc w:val="left"/>
+        <w:rPr>
+          <w:rFonts w:ascii="Calibri" w:hAnsi="Calibri" w:cs="Calibri" w:eastAsia="Calibri"/>
+          <w:color w:val="auto"/>
+          <w:spacing w:val="0"/>
+          <w:position w:val="0"/>
+          <w:sz w:val="22"/>
+          <w:shd w:fill="auto" w:val="clear"/>
+        </w:rPr>
+      </w:pPr>
+      <w:r>
+        <w:rPr>
+          <w:rFonts w:ascii="Calibri" w:hAnsi="Calibri" w:cs="Calibri" w:eastAsia="Calibri"/>
+          <w:color w:val="auto"/>
+          <w:spacing w:val="0"/>
+          <w:position w:val="0"/>
+          <w:sz w:val="22"/>
+          <w:shd w:fill="auto" w:val="clear"/>
+        </w:rPr>
+        <w:t xml:space="preserve">const router = createRouter({</w:t>
+      </w:r>
+    </w:p>
+    <w:p>
+      <w:pPr>
+        <w:spacing w:before="0" w:after="0" w:line="240"/>
+        <w:ind w:right="0" w:left="0" w:firstLine="0"/>
+        <w:jc w:val="left"/>
+        <w:rPr>
+          <w:rFonts w:ascii="Calibri" w:hAnsi="Calibri" w:cs="Calibri" w:eastAsia="Calibri"/>
+          <w:color w:val="auto"/>
+          <w:spacing w:val="0"/>
+          <w:position w:val="0"/>
+          <w:sz w:val="22"/>
+          <w:shd w:fill="auto" w:val="clear"/>
+        </w:rPr>
+      </w:pPr>
+      <w:r>
+        <w:rPr>
+          <w:rFonts w:ascii="Calibri" w:hAnsi="Calibri" w:cs="Calibri" w:eastAsia="Calibri"/>
+          <w:color w:val="auto"/>
+          <w:spacing w:val="0"/>
+          <w:position w:val="0"/>
+          <w:sz w:val="22"/>
+          <w:shd w:fill="auto" w:val="clear"/>
+        </w:rPr>
+        <w:t xml:space="preserve">  history: createWebHistory(),</w:t>
+      </w:r>
+    </w:p>
+    <w:p>
+      <w:pPr>
+        <w:spacing w:before="0" w:after="0" w:line="240"/>
+        <w:ind w:right="0" w:left="0" w:firstLine="0"/>
+        <w:jc w:val="left"/>
+        <w:rPr>
+          <w:rFonts w:ascii="Calibri" w:hAnsi="Calibri" w:cs="Calibri" w:eastAsia="Calibri"/>
+          <w:color w:val="auto"/>
+          <w:spacing w:val="0"/>
+          <w:position w:val="0"/>
+          <w:sz w:val="22"/>
+          <w:shd w:fill="auto" w:val="clear"/>
+        </w:rPr>
+      </w:pPr>
+      <w:r>
+        <w:rPr>
+          <w:rFonts w:ascii="Calibri" w:hAnsi="Calibri" w:cs="Calibri" w:eastAsia="Calibri"/>
+          <w:color w:val="auto"/>
+          <w:spacing w:val="0"/>
+          <w:position w:val="0"/>
+          <w:sz w:val="22"/>
+          <w:shd w:fill="auto" w:val="clear"/>
+        </w:rPr>
+        <w:t xml:space="preserve">  routes,</w:t>
+      </w:r>
+    </w:p>
+    <w:p>
+      <w:pPr>
+        <w:spacing w:before="0" w:after="0" w:line="240"/>
+        <w:ind w:right="0" w:left="0" w:firstLine="0"/>
+        <w:jc w:val="left"/>
+        <w:rPr>
+          <w:rFonts w:ascii="Calibri" w:hAnsi="Calibri" w:cs="Calibri" w:eastAsia="Calibri"/>
+          <w:color w:val="auto"/>
+          <w:spacing w:val="0"/>
+          <w:position w:val="0"/>
+          <w:sz w:val="22"/>
+          <w:shd w:fill="auto" w:val="clear"/>
+        </w:rPr>
+      </w:pPr>
+      <w:r>
+        <w:rPr>
+          <w:rFonts w:ascii="Calibri" w:hAnsi="Calibri" w:cs="Calibri" w:eastAsia="Calibri"/>
+          <w:color w:val="auto"/>
+          <w:spacing w:val="0"/>
+          <w:position w:val="0"/>
+          <w:sz w:val="22"/>
+          <w:shd w:fill="auto" w:val="clear"/>
+        </w:rPr>
+        <w:t xml:space="preserve">});</w:t>
+      </w:r>
+    </w:p>
+    <w:p>
+      <w:pPr>
+        <w:spacing w:before="0" w:after="0" w:line="240"/>
+        <w:ind w:right="0" w:left="0" w:firstLine="0"/>
+        <w:jc w:val="left"/>
+        <w:rPr>
+          <w:rFonts w:ascii="Calibri" w:hAnsi="Calibri" w:cs="Calibri" w:eastAsia="Calibri"/>
+          <w:color w:val="auto"/>
+          <w:spacing w:val="0"/>
+          <w:position w:val="0"/>
+          <w:sz w:val="22"/>
+          <w:shd w:fill="auto" w:val="clear"/>
+        </w:rPr>
+      </w:pPr>
+    </w:p>
+    <w:p>
+      <w:pPr>
+        <w:spacing w:before="0" w:after="0" w:line="240"/>
+        <w:ind w:right="0" w:left="0" w:firstLine="0"/>
+        <w:jc w:val="left"/>
+        <w:rPr>
+          <w:rFonts w:ascii="Calibri" w:hAnsi="Calibri" w:cs="Calibri" w:eastAsia="Calibri"/>
+          <w:color w:val="auto"/>
+          <w:spacing w:val="0"/>
+          <w:position w:val="0"/>
+          <w:sz w:val="22"/>
+          <w:shd w:fill="auto" w:val="clear"/>
+        </w:rPr>
+      </w:pPr>
+      <w:r>
+        <w:rPr>
+          <w:rFonts w:ascii="Calibri" w:hAnsi="Calibri" w:cs="Calibri" w:eastAsia="Calibri"/>
+          <w:color w:val="auto"/>
+          <w:spacing w:val="0"/>
+          <w:position w:val="0"/>
+          <w:sz w:val="22"/>
+          <w:shd w:fill="auto" w:val="clear"/>
+        </w:rPr>
+        <w:t xml:space="preserve">// Create the Vue app instance</w:t>
+      </w:r>
+    </w:p>
+    <w:p>
+      <w:pPr>
+        <w:spacing w:before="0" w:after="0" w:line="240"/>
+        <w:ind w:right="0" w:left="0" w:firstLine="0"/>
+        <w:jc w:val="left"/>
+        <w:rPr>
+          <w:rFonts w:ascii="Calibri" w:hAnsi="Calibri" w:cs="Calibri" w:eastAsia="Calibri"/>
+          <w:color w:val="auto"/>
+          <w:spacing w:val="0"/>
+          <w:position w:val="0"/>
+          <w:sz w:val="22"/>
+          <w:shd w:fill="auto" w:val="clear"/>
+        </w:rPr>
+      </w:pPr>
+      <w:r>
+        <w:rPr>
+          <w:rFonts w:ascii="Calibri" w:hAnsi="Calibri" w:cs="Calibri" w:eastAsia="Calibri"/>
+          <w:color w:val="auto"/>
+          <w:spacing w:val="0"/>
+          <w:position w:val="0"/>
+          <w:sz w:val="22"/>
+          <w:shd w:fill="auto" w:val="clear"/>
+        </w:rPr>
+        <w:t xml:space="preserve">const app = createApp(App);</w:t>
+      </w:r>
+    </w:p>
+    <w:p>
+      <w:pPr>
+        <w:spacing w:before="0" w:after="0" w:line="240"/>
+        <w:ind w:right="0" w:left="0" w:firstLine="0"/>
+        <w:jc w:val="left"/>
+        <w:rPr>
+          <w:rFonts w:ascii="Calibri" w:hAnsi="Calibri" w:cs="Calibri" w:eastAsia="Calibri"/>
+          <w:color w:val="auto"/>
+          <w:spacing w:val="0"/>
+          <w:position w:val="0"/>
+          <w:sz w:val="22"/>
+          <w:shd w:fill="auto" w:val="clear"/>
+        </w:rPr>
+      </w:pPr>
+    </w:p>
+    <w:p>
+      <w:pPr>
+        <w:spacing w:before="0" w:after="0" w:line="240"/>
+        <w:ind w:right="0" w:left="0" w:firstLine="0"/>
+        <w:jc w:val="left"/>
+        <w:rPr>
+          <w:rFonts w:ascii="Calibri" w:hAnsi="Calibri" w:cs="Calibri" w:eastAsia="Calibri"/>
+          <w:color w:val="auto"/>
+          <w:spacing w:val="0"/>
+          <w:position w:val="0"/>
+          <w:sz w:val="22"/>
+          <w:shd w:fill="auto" w:val="clear"/>
+        </w:rPr>
+      </w:pPr>
+      <w:r>
+        <w:rPr>
+          <w:rFonts w:ascii="Calibri" w:hAnsi="Calibri" w:cs="Calibri" w:eastAsia="Calibri"/>
+          <w:color w:val="auto"/>
+          <w:spacing w:val="0"/>
+          <w:position w:val="0"/>
+          <w:sz w:val="22"/>
+          <w:shd w:fill="auto" w:val="clear"/>
+        </w:rPr>
+        <w:t xml:space="preserve">// Use BootstrapVue 3 globally</w:t>
+      </w:r>
+    </w:p>
+    <w:p>
+      <w:pPr>
+        <w:spacing w:before="0" w:after="0" w:line="240"/>
+        <w:ind w:right="0" w:left="0" w:firstLine="0"/>
+        <w:jc w:val="left"/>
+        <w:rPr>
+          <w:rFonts w:ascii="Calibri" w:hAnsi="Calibri" w:cs="Calibri" w:eastAsia="Calibri"/>
+          <w:color w:val="auto"/>
+          <w:spacing w:val="0"/>
+          <w:position w:val="0"/>
+          <w:sz w:val="22"/>
+          <w:shd w:fill="auto" w:val="clear"/>
+        </w:rPr>
+      </w:pPr>
+      <w:r>
+        <w:rPr>
+          <w:rFonts w:ascii="Calibri" w:hAnsi="Calibri" w:cs="Calibri" w:eastAsia="Calibri"/>
+          <w:color w:val="auto"/>
+          <w:spacing w:val="0"/>
+          <w:position w:val="0"/>
+          <w:sz w:val="22"/>
+          <w:shd w:fill="auto" w:val="clear"/>
+        </w:rPr>
+        <w:t xml:space="preserve">app.use(BootstrapVue3);</w:t>
+      </w:r>
+    </w:p>
+    <w:p>
+      <w:pPr>
+        <w:spacing w:before="0" w:after="0" w:line="240"/>
+        <w:ind w:right="0" w:left="0" w:firstLine="0"/>
+        <w:jc w:val="left"/>
+        <w:rPr>
+          <w:rFonts w:ascii="Calibri" w:hAnsi="Calibri" w:cs="Calibri" w:eastAsia="Calibri"/>
+          <w:color w:val="auto"/>
+          <w:spacing w:val="0"/>
+          <w:position w:val="0"/>
+          <w:sz w:val="22"/>
+          <w:shd w:fill="auto" w:val="clear"/>
+        </w:rPr>
+      </w:pPr>
+    </w:p>
+    <w:p>
+      <w:pPr>
+        <w:spacing w:before="0" w:after="0" w:line="240"/>
+        <w:ind w:right="0" w:left="0" w:firstLine="0"/>
+        <w:jc w:val="left"/>
+        <w:rPr>
+          <w:rFonts w:ascii="Calibri" w:hAnsi="Calibri" w:cs="Calibri" w:eastAsia="Calibri"/>
+          <w:color w:val="auto"/>
+          <w:spacing w:val="0"/>
+          <w:position w:val="0"/>
+          <w:sz w:val="22"/>
+          <w:shd w:fill="auto" w:val="clear"/>
+        </w:rPr>
+      </w:pPr>
+      <w:r>
+        <w:rPr>
+          <w:rFonts w:ascii="Calibri" w:hAnsi="Calibri" w:cs="Calibri" w:eastAsia="Calibri"/>
+          <w:color w:val="auto"/>
+          <w:spacing w:val="0"/>
+          <w:position w:val="0"/>
+          <w:sz w:val="22"/>
+          <w:shd w:fill="auto" w:val="clear"/>
+        </w:rPr>
+        <w:t xml:space="preserve">// Use Vue Router globally</w:t>
+      </w:r>
+    </w:p>
+    <w:p>
+      <w:pPr>
+        <w:spacing w:before="0" w:after="0" w:line="240"/>
+        <w:ind w:right="0" w:left="0" w:firstLine="0"/>
+        <w:jc w:val="left"/>
+        <w:rPr>
+          <w:rFonts w:ascii="Calibri" w:hAnsi="Calibri" w:cs="Calibri" w:eastAsia="Calibri"/>
+          <w:color w:val="auto"/>
+          <w:spacing w:val="0"/>
+          <w:position w:val="0"/>
+          <w:sz w:val="22"/>
+          <w:shd w:fill="auto" w:val="clear"/>
+        </w:rPr>
+      </w:pPr>
+      <w:r>
+        <w:rPr>
+          <w:rFonts w:ascii="Calibri" w:hAnsi="Calibri" w:cs="Calibri" w:eastAsia="Calibri"/>
+          <w:color w:val="auto"/>
+          <w:spacing w:val="0"/>
+          <w:position w:val="0"/>
+          <w:sz w:val="22"/>
+          <w:shd w:fill="auto" w:val="clear"/>
+        </w:rPr>
+        <w:t xml:space="preserve">app.use(router);</w:t>
+      </w:r>
+    </w:p>
+    <w:p>
+      <w:pPr>
+        <w:spacing w:before="0" w:after="0" w:line="240"/>
+        <w:ind w:right="0" w:left="0" w:firstLine="0"/>
+        <w:jc w:val="left"/>
+        <w:rPr>
+          <w:rFonts w:ascii="Calibri" w:hAnsi="Calibri" w:cs="Calibri" w:eastAsia="Calibri"/>
+          <w:color w:val="auto"/>
+          <w:spacing w:val="0"/>
+          <w:position w:val="0"/>
+          <w:sz w:val="22"/>
+          <w:shd w:fill="auto" w:val="clear"/>
+        </w:rPr>
+      </w:pPr>
+    </w:p>
+    <w:p>
+      <w:pPr>
+        <w:spacing w:before="0" w:after="0" w:line="240"/>
+        <w:ind w:right="0" w:left="0" w:firstLine="0"/>
+        <w:jc w:val="left"/>
+        <w:rPr>
+          <w:rFonts w:ascii="Calibri" w:hAnsi="Calibri" w:cs="Calibri" w:eastAsia="Calibri"/>
+          <w:color w:val="auto"/>
+          <w:spacing w:val="0"/>
+          <w:position w:val="0"/>
+          <w:sz w:val="22"/>
+          <w:shd w:fill="auto" w:val="clear"/>
+        </w:rPr>
+      </w:pPr>
+    </w:p>
+    <w:p>
+      <w:pPr>
+        <w:spacing w:before="0" w:after="0" w:line="240"/>
+        <w:ind w:right="0" w:left="0" w:firstLine="0"/>
+        <w:jc w:val="left"/>
+        <w:rPr>
+          <w:rFonts w:ascii="Calibri" w:hAnsi="Calibri" w:cs="Calibri" w:eastAsia="Calibri"/>
+          <w:b/>
+          <w:color w:val="auto"/>
+          <w:spacing w:val="0"/>
+          <w:position w:val="0"/>
+          <w:sz w:val="22"/>
+          <w:shd w:fill="auto" w:val="clear"/>
+        </w:rPr>
+      </w:pPr>
+      <w:r>
+        <w:rPr>
+          <w:rFonts w:ascii="Calibri" w:hAnsi="Calibri" w:cs="Calibri" w:eastAsia="Calibri"/>
+          <w:b/>
+          <w:color w:val="auto"/>
+          <w:spacing w:val="0"/>
+          <w:position w:val="0"/>
+          <w:sz w:val="22"/>
+          <w:shd w:fill="auto" w:val="clear"/>
+        </w:rPr>
+        <w:t xml:space="preserve">// Custom directive 'v-color'</w:t>
+      </w:r>
+    </w:p>
+    <w:p>
+      <w:pPr>
+        <w:spacing w:before="0" w:after="0" w:line="240"/>
+        <w:ind w:right="0" w:left="0" w:firstLine="0"/>
+        <w:jc w:val="left"/>
+        <w:rPr>
+          <w:rFonts w:ascii="Calibri" w:hAnsi="Calibri" w:cs="Calibri" w:eastAsia="Calibri"/>
+          <w:b/>
+          <w:color w:val="auto"/>
+          <w:spacing w:val="0"/>
+          <w:position w:val="0"/>
+          <w:sz w:val="22"/>
+          <w:shd w:fill="auto" w:val="clear"/>
+        </w:rPr>
+      </w:pPr>
+      <w:r>
+        <w:rPr>
+          <w:rFonts w:ascii="Calibri" w:hAnsi="Calibri" w:cs="Calibri" w:eastAsia="Calibri"/>
+          <w:b/>
+          <w:color w:val="auto"/>
+          <w:spacing w:val="0"/>
+          <w:position w:val="0"/>
+          <w:sz w:val="22"/>
+          <w:shd w:fill="auto" w:val="clear"/>
+        </w:rPr>
+        <w:t xml:space="preserve">app.directive('color', {</w:t>
+      </w:r>
+    </w:p>
+    <w:p>
+      <w:pPr>
+        <w:spacing w:before="0" w:after="0" w:line="240"/>
+        <w:ind w:right="0" w:left="0" w:firstLine="0"/>
+        <w:jc w:val="left"/>
+        <w:rPr>
+          <w:rFonts w:ascii="Calibri" w:hAnsi="Calibri" w:cs="Calibri" w:eastAsia="Calibri"/>
+          <w:b/>
+          <w:color w:val="auto"/>
+          <w:spacing w:val="0"/>
+          <w:position w:val="0"/>
+          <w:sz w:val="22"/>
+          <w:shd w:fill="auto" w:val="clear"/>
+        </w:rPr>
+      </w:pPr>
+      <w:r>
+        <w:rPr>
+          <w:rFonts w:ascii="Calibri" w:hAnsi="Calibri" w:cs="Calibri" w:eastAsia="Calibri"/>
+          <w:b/>
+          <w:color w:val="auto"/>
+          <w:spacing w:val="0"/>
+          <w:position w:val="0"/>
+          <w:sz w:val="22"/>
+          <w:shd w:fill="auto" w:val="clear"/>
+        </w:rPr>
+        <w:t xml:space="preserve">  // This will be called when the directive is mounted on the element</w:t>
+      </w:r>
+    </w:p>
+    <w:p>
+      <w:pPr>
+        <w:spacing w:before="0" w:after="0" w:line="240"/>
+        <w:ind w:right="0" w:left="0" w:firstLine="0"/>
+        <w:jc w:val="left"/>
+        <w:rPr>
+          <w:rFonts w:ascii="Calibri" w:hAnsi="Calibri" w:cs="Calibri" w:eastAsia="Calibri"/>
+          <w:b/>
+          <w:color w:val="auto"/>
+          <w:spacing w:val="0"/>
+          <w:position w:val="0"/>
+          <w:sz w:val="22"/>
+          <w:shd w:fill="auto" w:val="clear"/>
+        </w:rPr>
+      </w:pPr>
+      <w:r>
+        <w:rPr>
+          <w:rFonts w:ascii="Calibri" w:hAnsi="Calibri" w:cs="Calibri" w:eastAsia="Calibri"/>
+          <w:b/>
+          <w:color w:val="auto"/>
+          <w:spacing w:val="0"/>
+          <w:position w:val="0"/>
+          <w:sz w:val="22"/>
+          <w:shd w:fill="auto" w:val="clear"/>
+        </w:rPr>
+        <w:t xml:space="preserve">  mounted(el, binding) {</w:t>
+      </w:r>
+    </w:p>
+    <w:p>
+      <w:pPr>
+        <w:spacing w:before="0" w:after="0" w:line="240"/>
+        <w:ind w:right="0" w:left="0" w:firstLine="0"/>
+        <w:jc w:val="left"/>
+        <w:rPr>
+          <w:rFonts w:ascii="Calibri" w:hAnsi="Calibri" w:cs="Calibri" w:eastAsia="Calibri"/>
+          <w:b/>
+          <w:color w:val="auto"/>
+          <w:spacing w:val="0"/>
+          <w:position w:val="0"/>
+          <w:sz w:val="22"/>
+          <w:shd w:fill="auto" w:val="clear"/>
+        </w:rPr>
+      </w:pPr>
+      <w:r>
+        <w:rPr>
+          <w:rFonts w:ascii="Calibri" w:hAnsi="Calibri" w:cs="Calibri" w:eastAsia="Calibri"/>
+          <w:b/>
+          <w:color w:val="auto"/>
+          <w:spacing w:val="0"/>
+          <w:position w:val="0"/>
+          <w:sz w:val="22"/>
+          <w:shd w:fill="auto" w:val="clear"/>
+        </w:rPr>
+        <w:t xml:space="preserve">    el.style.color = binding.value; // Set the element's color to the directive's value</w:t>
+      </w:r>
+    </w:p>
+    <w:p>
+      <w:pPr>
+        <w:spacing w:before="0" w:after="0" w:line="240"/>
+        <w:ind w:right="0" w:left="0" w:firstLine="0"/>
+        <w:jc w:val="left"/>
+        <w:rPr>
+          <w:rFonts w:ascii="Calibri" w:hAnsi="Calibri" w:cs="Calibri" w:eastAsia="Calibri"/>
+          <w:b/>
+          <w:color w:val="auto"/>
+          <w:spacing w:val="0"/>
+          <w:position w:val="0"/>
+          <w:sz w:val="22"/>
+          <w:shd w:fill="auto" w:val="clear"/>
+        </w:rPr>
+      </w:pPr>
+      <w:r>
+        <w:rPr>
+          <w:rFonts w:ascii="Calibri" w:hAnsi="Calibri" w:cs="Calibri" w:eastAsia="Calibri"/>
+          <w:b/>
+          <w:color w:val="auto"/>
+          <w:spacing w:val="0"/>
+          <w:position w:val="0"/>
+          <w:sz w:val="22"/>
+          <w:shd w:fill="auto" w:val="clear"/>
+        </w:rPr>
+        <w:t xml:space="preserve">  }</w:t>
+      </w:r>
+    </w:p>
+    <w:p>
+      <w:pPr>
+        <w:spacing w:before="0" w:after="0" w:line="240"/>
+        <w:ind w:right="0" w:left="0" w:firstLine="0"/>
+        <w:jc w:val="left"/>
+        <w:rPr>
+          <w:rFonts w:ascii="Calibri" w:hAnsi="Calibri" w:cs="Calibri" w:eastAsia="Calibri"/>
+          <w:b/>
+          <w:color w:val="auto"/>
+          <w:spacing w:val="0"/>
+          <w:position w:val="0"/>
+          <w:sz w:val="22"/>
+          <w:shd w:fill="auto" w:val="clear"/>
+        </w:rPr>
+      </w:pPr>
+      <w:r>
+        <w:rPr>
+          <w:rFonts w:ascii="Calibri" w:hAnsi="Calibri" w:cs="Calibri" w:eastAsia="Calibri"/>
+          <w:b/>
+          <w:color w:val="auto"/>
+          <w:spacing w:val="0"/>
+          <w:position w:val="0"/>
+          <w:sz w:val="22"/>
+          <w:shd w:fill="auto" w:val="clear"/>
+        </w:rPr>
+        <w:t xml:space="preserve">});</w:t>
+      </w:r>
+    </w:p>
+    <w:p>
+      <w:pPr>
+        <w:spacing w:before="0" w:after="0" w:line="240"/>
+        <w:ind w:right="0" w:left="0" w:firstLine="0"/>
+        <w:jc w:val="left"/>
+        <w:rPr>
+          <w:rFonts w:ascii="Calibri" w:hAnsi="Calibri" w:cs="Calibri" w:eastAsia="Calibri"/>
+          <w:b/>
+          <w:color w:val="auto"/>
+          <w:spacing w:val="0"/>
+          <w:position w:val="0"/>
+          <w:sz w:val="22"/>
+          <w:shd w:fill="auto" w:val="clear"/>
+        </w:rPr>
+      </w:pPr>
+    </w:p>
+    <w:p>
+      <w:pPr>
+        <w:spacing w:before="0" w:after="0" w:line="240"/>
+        <w:ind w:right="0" w:left="0" w:firstLine="0"/>
+        <w:jc w:val="left"/>
+        <w:rPr>
+          <w:rFonts w:ascii="Calibri" w:hAnsi="Calibri" w:cs="Calibri" w:eastAsia="Calibri"/>
+          <w:b/>
+          <w:color w:val="auto"/>
+          <w:spacing w:val="0"/>
+          <w:position w:val="0"/>
+          <w:sz w:val="22"/>
+          <w:shd w:fill="auto" w:val="clear"/>
+        </w:rPr>
+      </w:pPr>
+      <w:r>
+        <w:rPr>
+          <w:rFonts w:ascii="Calibri" w:hAnsi="Calibri" w:cs="Calibri" w:eastAsia="Calibri"/>
+          <w:b/>
+          <w:color w:val="auto"/>
+          <w:spacing w:val="0"/>
+          <w:position w:val="0"/>
+          <w:sz w:val="22"/>
+          <w:shd w:fill="auto" w:val="clear"/>
+        </w:rPr>
+        <w:t xml:space="preserve">// Custom directive 'focus'</w:t>
+      </w:r>
+    </w:p>
+    <w:p>
+      <w:pPr>
+        <w:spacing w:before="0" w:after="0" w:line="240"/>
+        <w:ind w:right="0" w:left="0" w:firstLine="0"/>
+        <w:jc w:val="left"/>
+        <w:rPr>
+          <w:rFonts w:ascii="Calibri" w:hAnsi="Calibri" w:cs="Calibri" w:eastAsia="Calibri"/>
+          <w:b/>
+          <w:color w:val="auto"/>
+          <w:spacing w:val="0"/>
+          <w:position w:val="0"/>
+          <w:sz w:val="22"/>
+          <w:shd w:fill="auto" w:val="clear"/>
+        </w:rPr>
+      </w:pPr>
+      <w:r>
+        <w:rPr>
+          <w:rFonts w:ascii="Calibri" w:hAnsi="Calibri" w:cs="Calibri" w:eastAsia="Calibri"/>
+          <w:b/>
+          <w:color w:val="auto"/>
+          <w:spacing w:val="0"/>
+          <w:position w:val="0"/>
+          <w:sz w:val="22"/>
+          <w:shd w:fill="auto" w:val="clear"/>
+        </w:rPr>
+        <w:t xml:space="preserve">app.directive('focus', {</w:t>
+      </w:r>
+    </w:p>
+    <w:p>
+      <w:pPr>
+        <w:spacing w:before="0" w:after="0" w:line="240"/>
+        <w:ind w:right="0" w:left="0" w:firstLine="0"/>
+        <w:jc w:val="left"/>
+        <w:rPr>
+          <w:rFonts w:ascii="Calibri" w:hAnsi="Calibri" w:cs="Calibri" w:eastAsia="Calibri"/>
+          <w:b/>
+          <w:color w:val="auto"/>
+          <w:spacing w:val="0"/>
+          <w:position w:val="0"/>
+          <w:sz w:val="22"/>
+          <w:shd w:fill="auto" w:val="clear"/>
+        </w:rPr>
+      </w:pPr>
+      <w:r>
+        <w:rPr>
+          <w:rFonts w:ascii="Calibri" w:hAnsi="Calibri" w:cs="Calibri" w:eastAsia="Calibri"/>
+          <w:b/>
+          <w:color w:val="auto"/>
+          <w:spacing w:val="0"/>
+          <w:position w:val="0"/>
+          <w:sz w:val="22"/>
+          <w:shd w:fill="auto" w:val="clear"/>
+        </w:rPr>
+        <w:t xml:space="preserve">  mounted(el, binding) {</w:t>
+      </w:r>
+    </w:p>
+    <w:p>
+      <w:pPr>
+        <w:spacing w:before="0" w:after="0" w:line="240"/>
+        <w:ind w:right="0" w:left="0" w:firstLine="0"/>
+        <w:jc w:val="left"/>
+        <w:rPr>
+          <w:rFonts w:ascii="Calibri" w:hAnsi="Calibri" w:cs="Calibri" w:eastAsia="Calibri"/>
+          <w:b/>
+          <w:color w:val="auto"/>
+          <w:spacing w:val="0"/>
+          <w:position w:val="0"/>
+          <w:sz w:val="22"/>
+          <w:shd w:fill="auto" w:val="clear"/>
+        </w:rPr>
+      </w:pPr>
+      <w:r>
+        <w:rPr>
+          <w:rFonts w:ascii="Calibri" w:hAnsi="Calibri" w:cs="Calibri" w:eastAsia="Calibri"/>
+          <w:b/>
+          <w:color w:val="auto"/>
+          <w:spacing w:val="0"/>
+          <w:position w:val="0"/>
+          <w:sz w:val="22"/>
+          <w:shd w:fill="auto" w:val="clear"/>
+        </w:rPr>
+        <w:t xml:space="preserve">    // Focus the element</w:t>
+      </w:r>
+    </w:p>
+    <w:p>
+      <w:pPr>
+        <w:spacing w:before="0" w:after="0" w:line="240"/>
+        <w:ind w:right="0" w:left="0" w:firstLine="0"/>
+        <w:jc w:val="left"/>
+        <w:rPr>
+          <w:rFonts w:ascii="Calibri" w:hAnsi="Calibri" w:cs="Calibri" w:eastAsia="Calibri"/>
+          <w:b/>
+          <w:color w:val="auto"/>
+          <w:spacing w:val="0"/>
+          <w:position w:val="0"/>
+          <w:sz w:val="22"/>
+          <w:shd w:fill="auto" w:val="clear"/>
+        </w:rPr>
+      </w:pPr>
+      <w:r>
+        <w:rPr>
+          <w:rFonts w:ascii="Calibri" w:hAnsi="Calibri" w:cs="Calibri" w:eastAsia="Calibri"/>
+          <w:b/>
+          <w:color w:val="auto"/>
+          <w:spacing w:val="0"/>
+          <w:position w:val="0"/>
+          <w:sz w:val="22"/>
+          <w:shd w:fill="auto" w:val="clear"/>
+        </w:rPr>
+        <w:t xml:space="preserve">    if (binding.modifiers.log) {</w:t>
+      </w:r>
+    </w:p>
+    <w:p>
+      <w:pPr>
+        <w:spacing w:before="0" w:after="0" w:line="240"/>
+        <w:ind w:right="0" w:left="0" w:firstLine="0"/>
+        <w:jc w:val="left"/>
+        <w:rPr>
+          <w:rFonts w:ascii="Calibri" w:hAnsi="Calibri" w:cs="Calibri" w:eastAsia="Calibri"/>
+          <w:b/>
+          <w:color w:val="auto"/>
+          <w:spacing w:val="0"/>
+          <w:position w:val="0"/>
+          <w:sz w:val="22"/>
+          <w:shd w:fill="auto" w:val="clear"/>
+        </w:rPr>
+      </w:pPr>
+      <w:r>
+        <w:rPr>
+          <w:rFonts w:ascii="Calibri" w:hAnsi="Calibri" w:cs="Calibri" w:eastAsia="Calibri"/>
+          <w:b/>
+          <w:color w:val="auto"/>
+          <w:spacing w:val="0"/>
+          <w:position w:val="0"/>
+          <w:sz w:val="22"/>
+          <w:shd w:fill="auto" w:val="clear"/>
+        </w:rPr>
+        <w:t xml:space="preserve">      console.log("Element is being focused!");</w:t>
+      </w:r>
+    </w:p>
+    <w:p>
+      <w:pPr>
+        <w:spacing w:before="0" w:after="0" w:line="240"/>
+        <w:ind w:right="0" w:left="0" w:firstLine="0"/>
+        <w:jc w:val="left"/>
+        <w:rPr>
+          <w:rFonts w:ascii="Calibri" w:hAnsi="Calibri" w:cs="Calibri" w:eastAsia="Calibri"/>
+          <w:b/>
+          <w:color w:val="auto"/>
+          <w:spacing w:val="0"/>
+          <w:position w:val="0"/>
+          <w:sz w:val="22"/>
+          <w:shd w:fill="auto" w:val="clear"/>
+        </w:rPr>
+      </w:pPr>
+      <w:r>
+        <w:rPr>
+          <w:rFonts w:ascii="Calibri" w:hAnsi="Calibri" w:cs="Calibri" w:eastAsia="Calibri"/>
+          <w:b/>
+          <w:color w:val="auto"/>
+          <w:spacing w:val="0"/>
+          <w:position w:val="0"/>
+          <w:sz w:val="22"/>
+          <w:shd w:fill="auto" w:val="clear"/>
+        </w:rPr>
+        <w:t xml:space="preserve">    }</w:t>
+      </w:r>
+    </w:p>
+    <w:p>
+      <w:pPr>
+        <w:spacing w:before="0" w:after="0" w:line="240"/>
+        <w:ind w:right="0" w:left="0" w:firstLine="0"/>
+        <w:jc w:val="left"/>
+        <w:rPr>
+          <w:rFonts w:ascii="Calibri" w:hAnsi="Calibri" w:cs="Calibri" w:eastAsia="Calibri"/>
+          <w:b/>
+          <w:color w:val="auto"/>
+          <w:spacing w:val="0"/>
+          <w:position w:val="0"/>
+          <w:sz w:val="22"/>
+          <w:shd w:fill="auto" w:val="clear"/>
+        </w:rPr>
+      </w:pPr>
+      <w:r>
+        <w:rPr>
+          <w:rFonts w:ascii="Calibri" w:hAnsi="Calibri" w:cs="Calibri" w:eastAsia="Calibri"/>
+          <w:b/>
+          <w:color w:val="auto"/>
+          <w:spacing w:val="0"/>
+          <w:position w:val="0"/>
+          <w:sz w:val="22"/>
+          <w:shd w:fill="auto" w:val="clear"/>
+        </w:rPr>
+        <w:t xml:space="preserve">    el.focus();</w:t>
+      </w:r>
+    </w:p>
+    <w:p>
+      <w:pPr>
+        <w:spacing w:before="0" w:after="0" w:line="240"/>
+        <w:ind w:right="0" w:left="0" w:firstLine="0"/>
+        <w:jc w:val="left"/>
+        <w:rPr>
+          <w:rFonts w:ascii="Calibri" w:hAnsi="Calibri" w:cs="Calibri" w:eastAsia="Calibri"/>
+          <w:b/>
+          <w:color w:val="auto"/>
+          <w:spacing w:val="0"/>
+          <w:position w:val="0"/>
+          <w:sz w:val="22"/>
+          <w:shd w:fill="auto" w:val="clear"/>
+        </w:rPr>
+      </w:pPr>
+      <w:r>
+        <w:rPr>
+          <w:rFonts w:ascii="Calibri" w:hAnsi="Calibri" w:cs="Calibri" w:eastAsia="Calibri"/>
+          <w:b/>
+          <w:color w:val="auto"/>
+          <w:spacing w:val="0"/>
+          <w:position w:val="0"/>
+          <w:sz w:val="22"/>
+          <w:shd w:fill="auto" w:val="clear"/>
+        </w:rPr>
+        <w:t xml:space="preserve">  }</w:t>
+      </w:r>
+    </w:p>
+    <w:p>
+      <w:pPr>
+        <w:spacing w:before="0" w:after="0" w:line="240"/>
+        <w:ind w:right="0" w:left="0" w:firstLine="0"/>
+        <w:jc w:val="left"/>
+        <w:rPr>
+          <w:rFonts w:ascii="Calibri" w:hAnsi="Calibri" w:cs="Calibri" w:eastAsia="Calibri"/>
+          <w:b/>
+          <w:color w:val="auto"/>
+          <w:spacing w:val="0"/>
+          <w:position w:val="0"/>
+          <w:sz w:val="22"/>
+          <w:shd w:fill="auto" w:val="clear"/>
+        </w:rPr>
+      </w:pPr>
+      <w:r>
+        <w:rPr>
+          <w:rFonts w:ascii="Calibri" w:hAnsi="Calibri" w:cs="Calibri" w:eastAsia="Calibri"/>
+          <w:b/>
+          <w:color w:val="auto"/>
+          <w:spacing w:val="0"/>
+          <w:position w:val="0"/>
+          <w:sz w:val="22"/>
+          <w:shd w:fill="auto" w:val="clear"/>
+        </w:rPr>
+        <w:t xml:space="preserve">});</w:t>
+      </w:r>
+    </w:p>
+    <w:p>
+      <w:pPr>
+        <w:spacing w:before="0" w:after="0" w:line="240"/>
+        <w:ind w:right="0" w:left="0" w:firstLine="0"/>
+        <w:jc w:val="left"/>
+        <w:rPr>
+          <w:rFonts w:ascii="Calibri" w:hAnsi="Calibri" w:cs="Calibri" w:eastAsia="Calibri"/>
+          <w:color w:val="auto"/>
+          <w:spacing w:val="0"/>
+          <w:position w:val="0"/>
+          <w:sz w:val="22"/>
+          <w:shd w:fill="auto" w:val="clear"/>
+        </w:rPr>
+      </w:pPr>
+    </w:p>
+    <w:p>
+      <w:pPr>
+        <w:spacing w:before="0" w:after="0" w:line="240"/>
+        <w:ind w:right="0" w:left="0" w:firstLine="0"/>
+        <w:jc w:val="left"/>
+        <w:rPr>
+          <w:rFonts w:ascii="Calibri" w:hAnsi="Calibri" w:cs="Calibri" w:eastAsia="Calibri"/>
+          <w:color w:val="auto"/>
+          <w:spacing w:val="0"/>
+          <w:position w:val="0"/>
+          <w:sz w:val="22"/>
+          <w:shd w:fill="auto" w:val="clear"/>
+        </w:rPr>
+      </w:pPr>
+    </w:p>
+    <w:p>
+      <w:pPr>
+        <w:spacing w:before="0" w:after="0" w:line="240"/>
+        <w:ind w:right="0" w:left="0" w:firstLine="0"/>
+        <w:jc w:val="left"/>
+        <w:rPr>
+          <w:rFonts w:ascii="Calibri" w:hAnsi="Calibri" w:cs="Calibri" w:eastAsia="Calibri"/>
+          <w:color w:val="auto"/>
+          <w:spacing w:val="0"/>
+          <w:position w:val="0"/>
+          <w:sz w:val="22"/>
+          <w:shd w:fill="auto" w:val="clear"/>
+        </w:rPr>
+      </w:pPr>
+      <w:r>
+        <w:rPr>
+          <w:rFonts w:ascii="Calibri" w:hAnsi="Calibri" w:cs="Calibri" w:eastAsia="Calibri"/>
+          <w:color w:val="auto"/>
+          <w:spacing w:val="0"/>
+          <w:position w:val="0"/>
+          <w:sz w:val="22"/>
+          <w:shd w:fill="auto" w:val="clear"/>
+        </w:rPr>
+        <w:t xml:space="preserve">// Define the global "filter-like" function (for example: capitalize)</w:t>
+      </w:r>
+    </w:p>
+    <w:p>
+      <w:pPr>
+        <w:spacing w:before="0" w:after="0" w:line="240"/>
+        <w:ind w:right="0" w:left="0" w:firstLine="0"/>
+        <w:jc w:val="left"/>
+        <w:rPr>
+          <w:rFonts w:ascii="Calibri" w:hAnsi="Calibri" w:cs="Calibri" w:eastAsia="Calibri"/>
+          <w:color w:val="auto"/>
+          <w:spacing w:val="0"/>
+          <w:position w:val="0"/>
+          <w:sz w:val="22"/>
+          <w:shd w:fill="auto" w:val="clear"/>
+        </w:rPr>
+      </w:pPr>
+      <w:r>
+        <w:rPr>
+          <w:rFonts w:ascii="Calibri" w:hAnsi="Calibri" w:cs="Calibri" w:eastAsia="Calibri"/>
+          <w:color w:val="auto"/>
+          <w:spacing w:val="0"/>
+          <w:position w:val="0"/>
+          <w:sz w:val="22"/>
+          <w:shd w:fill="auto" w:val="clear"/>
+        </w:rPr>
+        <w:t xml:space="preserve">app.config.globalProperties.$filters = {</w:t>
+      </w:r>
+    </w:p>
+    <w:p>
+      <w:pPr>
+        <w:spacing w:before="0" w:after="0" w:line="240"/>
+        <w:ind w:right="0" w:left="0" w:firstLine="0"/>
+        <w:jc w:val="left"/>
+        <w:rPr>
+          <w:rFonts w:ascii="Calibri" w:hAnsi="Calibri" w:cs="Calibri" w:eastAsia="Calibri"/>
+          <w:color w:val="auto"/>
+          <w:spacing w:val="0"/>
+          <w:position w:val="0"/>
+          <w:sz w:val="22"/>
+          <w:shd w:fill="auto" w:val="clear"/>
+        </w:rPr>
+      </w:pPr>
+      <w:r>
+        <w:rPr>
+          <w:rFonts w:ascii="Calibri" w:hAnsi="Calibri" w:cs="Calibri" w:eastAsia="Calibri"/>
+          <w:color w:val="auto"/>
+          <w:spacing w:val="0"/>
+          <w:position w:val="0"/>
+          <w:sz w:val="22"/>
+          <w:shd w:fill="auto" w:val="clear"/>
+        </w:rPr>
+        <w:t xml:space="preserve">  capitalize(val) {</w:t>
+      </w:r>
+    </w:p>
+    <w:p>
+      <w:pPr>
+        <w:spacing w:before="0" w:after="0" w:line="240"/>
+        <w:ind w:right="0" w:left="0" w:firstLine="0"/>
+        <w:jc w:val="left"/>
+        <w:rPr>
+          <w:rFonts w:ascii="Calibri" w:hAnsi="Calibri" w:cs="Calibri" w:eastAsia="Calibri"/>
+          <w:color w:val="auto"/>
+          <w:spacing w:val="0"/>
+          <w:position w:val="0"/>
+          <w:sz w:val="22"/>
+          <w:shd w:fill="auto" w:val="clear"/>
+        </w:rPr>
+      </w:pPr>
+      <w:r>
+        <w:rPr>
+          <w:rFonts w:ascii="Calibri" w:hAnsi="Calibri" w:cs="Calibri" w:eastAsia="Calibri"/>
+          <w:color w:val="auto"/>
+          <w:spacing w:val="0"/>
+          <w:position w:val="0"/>
+          <w:sz w:val="22"/>
+          <w:shd w:fill="auto" w:val="clear"/>
+        </w:rPr>
+        <w:t xml:space="preserve">    if (!val) return '';</w:t>
+      </w:r>
+    </w:p>
+    <w:p>
+      <w:pPr>
+        <w:spacing w:before="0" w:after="0" w:line="240"/>
+        <w:ind w:right="0" w:left="0" w:firstLine="0"/>
+        <w:jc w:val="left"/>
+        <w:rPr>
+          <w:rFonts w:ascii="Calibri" w:hAnsi="Calibri" w:cs="Calibri" w:eastAsia="Calibri"/>
+          <w:color w:val="auto"/>
+          <w:spacing w:val="0"/>
+          <w:position w:val="0"/>
+          <w:sz w:val="22"/>
+          <w:shd w:fill="auto" w:val="clear"/>
+        </w:rPr>
+      </w:pPr>
+      <w:r>
+        <w:rPr>
+          <w:rFonts w:ascii="Calibri" w:hAnsi="Calibri" w:cs="Calibri" w:eastAsia="Calibri"/>
+          <w:color w:val="auto"/>
+          <w:spacing w:val="0"/>
+          <w:position w:val="0"/>
+          <w:sz w:val="22"/>
+          <w:shd w:fill="auto" w:val="clear"/>
+        </w:rPr>
+        <w:t xml:space="preserve">    return val.toString().toUpperCase();</w:t>
+      </w:r>
+    </w:p>
+    <w:p>
+      <w:pPr>
+        <w:spacing w:before="0" w:after="0" w:line="240"/>
+        <w:ind w:right="0" w:left="0" w:firstLine="0"/>
+        <w:jc w:val="left"/>
+        <w:rPr>
+          <w:rFonts w:ascii="Calibri" w:hAnsi="Calibri" w:cs="Calibri" w:eastAsia="Calibri"/>
+          <w:color w:val="auto"/>
+          <w:spacing w:val="0"/>
+          <w:position w:val="0"/>
+          <w:sz w:val="22"/>
+          <w:shd w:fill="auto" w:val="clear"/>
+        </w:rPr>
+      </w:pPr>
+      <w:r>
+        <w:rPr>
+          <w:rFonts w:ascii="Calibri" w:hAnsi="Calibri" w:cs="Calibri" w:eastAsia="Calibri"/>
+          <w:color w:val="auto"/>
+          <w:spacing w:val="0"/>
+          <w:position w:val="0"/>
+          <w:sz w:val="22"/>
+          <w:shd w:fill="auto" w:val="clear"/>
+        </w:rPr>
+        <w:t xml:space="preserve">  },</w:t>
+      </w:r>
+    </w:p>
+    <w:p>
+      <w:pPr>
+        <w:spacing w:before="0" w:after="0" w:line="240"/>
+        <w:ind w:right="0" w:left="0" w:firstLine="0"/>
+        <w:jc w:val="left"/>
+        <w:rPr>
+          <w:rFonts w:ascii="Calibri" w:hAnsi="Calibri" w:cs="Calibri" w:eastAsia="Calibri"/>
+          <w:color w:val="auto"/>
+          <w:spacing w:val="0"/>
+          <w:position w:val="0"/>
+          <w:sz w:val="22"/>
+          <w:shd w:fill="auto" w:val="clear"/>
+        </w:rPr>
+      </w:pPr>
+      <w:r>
+        <w:rPr>
+          <w:rFonts w:ascii="Calibri" w:hAnsi="Calibri" w:cs="Calibri" w:eastAsia="Calibri"/>
+          <w:color w:val="auto"/>
+          <w:spacing w:val="0"/>
+          <w:position w:val="0"/>
+          <w:sz w:val="22"/>
+          <w:shd w:fill="auto" w:val="clear"/>
+        </w:rPr>
+        <w:t xml:space="preserve">};</w:t>
+      </w:r>
+    </w:p>
+    <w:p>
+      <w:pPr>
+        <w:spacing w:before="0" w:after="0" w:line="240"/>
+        <w:ind w:right="0" w:left="0" w:firstLine="0"/>
+        <w:jc w:val="left"/>
+        <w:rPr>
+          <w:rFonts w:ascii="Calibri" w:hAnsi="Calibri" w:cs="Calibri" w:eastAsia="Calibri"/>
+          <w:color w:val="auto"/>
+          <w:spacing w:val="0"/>
+          <w:position w:val="0"/>
+          <w:sz w:val="22"/>
+          <w:shd w:fill="auto" w:val="clear"/>
+        </w:rPr>
+      </w:pPr>
+    </w:p>
+    <w:p>
+      <w:pPr>
+        <w:spacing w:before="0" w:after="0" w:line="240"/>
+        <w:ind w:right="0" w:left="0" w:firstLine="0"/>
+        <w:jc w:val="left"/>
+        <w:rPr>
+          <w:rFonts w:ascii="Calibri" w:hAnsi="Calibri" w:cs="Calibri" w:eastAsia="Calibri"/>
+          <w:color w:val="auto"/>
+          <w:spacing w:val="0"/>
+          <w:position w:val="0"/>
+          <w:sz w:val="22"/>
+          <w:shd w:fill="auto" w:val="clear"/>
+        </w:rPr>
+      </w:pPr>
+      <w:r>
+        <w:rPr>
+          <w:rFonts w:ascii="Calibri" w:hAnsi="Calibri" w:cs="Calibri" w:eastAsia="Calibri"/>
+          <w:color w:val="auto"/>
+          <w:spacing w:val="0"/>
+          <w:position w:val="0"/>
+          <w:sz w:val="22"/>
+          <w:shd w:fill="auto" w:val="clear"/>
+        </w:rPr>
+        <w:t xml:space="preserve">// Mount the app to the #app element</w:t>
+      </w:r>
+    </w:p>
+    <w:p>
+      <w:pPr>
+        <w:spacing w:before="0" w:after="0" w:line="240"/>
+        <w:ind w:right="0" w:left="0" w:firstLine="0"/>
+        <w:jc w:val="left"/>
+        <w:rPr>
+          <w:rFonts w:ascii="Calibri" w:hAnsi="Calibri" w:cs="Calibri" w:eastAsia="Calibri"/>
+          <w:color w:val="auto"/>
+          <w:spacing w:val="0"/>
+          <w:position w:val="0"/>
+          <w:sz w:val="22"/>
+          <w:shd w:fill="auto" w:val="clear"/>
+        </w:rPr>
+      </w:pPr>
+      <w:r>
+        <w:rPr>
+          <w:rFonts w:ascii="Calibri" w:hAnsi="Calibri" w:cs="Calibri" w:eastAsia="Calibri"/>
+          <w:color w:val="auto"/>
+          <w:spacing w:val="0"/>
+          <w:position w:val="0"/>
+          <w:sz w:val="22"/>
+          <w:shd w:fill="auto" w:val="clear"/>
+        </w:rPr>
+        <w:t xml:space="preserve">app.mount('#app');</w:t>
+      </w:r>
+    </w:p>
+    <w:p>
+      <w:pPr>
+        <w:spacing w:before="0" w:after="0" w:line="240"/>
+        <w:ind w:right="0" w:left="0" w:firstLine="0"/>
+        <w:jc w:val="left"/>
+        <w:rPr>
+          <w:rFonts w:ascii="Calibri" w:hAnsi="Calibri" w:cs="Calibri" w:eastAsia="Calibri"/>
+          <w:b/>
+          <w:color w:val="auto"/>
+          <w:spacing w:val="0"/>
+          <w:position w:val="0"/>
+          <w:sz w:val="22"/>
+          <w:shd w:fill="auto" w:val="clear"/>
+        </w:rPr>
+      </w:pPr>
+    </w:p>
+    <w:p>
+      <w:pPr>
+        <w:spacing w:before="0" w:after="0" w:line="240"/>
+        <w:ind w:right="0" w:left="0" w:firstLine="0"/>
+        <w:jc w:val="left"/>
+        <w:rPr>
+          <w:rFonts w:ascii="Calibri" w:hAnsi="Calibri" w:cs="Calibri" w:eastAsia="Calibri"/>
+          <w:b/>
+          <w:color w:val="auto"/>
+          <w:spacing w:val="0"/>
+          <w:position w:val="0"/>
+          <w:sz w:val="22"/>
+          <w:shd w:fill="auto" w:val="clear"/>
+        </w:rPr>
+      </w:pPr>
+    </w:p>
+    <w:p>
+      <w:pPr>
+        <w:spacing w:before="0" w:after="0" w:line="240"/>
+        <w:ind w:right="0" w:left="0" w:firstLine="0"/>
+        <w:jc w:val="left"/>
+        <w:rPr>
+          <w:rFonts w:ascii="Calibri" w:hAnsi="Calibri" w:cs="Calibri" w:eastAsia="Calibri"/>
+          <w:b/>
+          <w:color w:val="auto"/>
+          <w:spacing w:val="0"/>
+          <w:position w:val="0"/>
+          <w:sz w:val="22"/>
+          <w:shd w:fill="auto" w:val="clear"/>
+        </w:rPr>
+      </w:pPr>
+    </w:p>
+    <w:p>
+      <w:pPr>
+        <w:spacing w:before="0" w:after="0" w:line="240"/>
+        <w:ind w:right="0" w:left="0" w:firstLine="0"/>
+        <w:jc w:val="left"/>
+        <w:rPr>
+          <w:rFonts w:ascii="Calibri" w:hAnsi="Calibri" w:cs="Calibri" w:eastAsia="Calibri"/>
+          <w:b/>
+          <w:color w:val="auto"/>
+          <w:spacing w:val="0"/>
+          <w:position w:val="0"/>
+          <w:sz w:val="22"/>
+          <w:shd w:fill="auto" w:val="clear"/>
+        </w:rPr>
+      </w:pPr>
+      <w:r>
+        <w:rPr>
+          <w:rFonts w:ascii="Calibri" w:hAnsi="Calibri" w:cs="Calibri" w:eastAsia="Calibri"/>
+          <w:b/>
+          <w:color w:val="auto"/>
+          <w:spacing w:val="0"/>
+          <w:position w:val="0"/>
+          <w:sz w:val="22"/>
+          <w:shd w:fill="auto" w:val="clear"/>
+        </w:rPr>
+        <w:t xml:space="preserve">I create custom directive function in main.js file and create component using v-color or v-focus like this is custom directive in vue .</w:t>
+      </w:r>
+    </w:p>
+    <w:p>
+      <w:pPr>
+        <w:spacing w:before="0" w:after="0" w:line="240"/>
+        <w:ind w:right="0" w:left="0" w:firstLine="0"/>
+        <w:jc w:val="left"/>
+        <w:rPr>
+          <w:rFonts w:ascii="Calibri" w:hAnsi="Calibri" w:cs="Calibri" w:eastAsia="Calibri"/>
+          <w:b/>
+          <w:color w:val="auto"/>
+          <w:spacing w:val="0"/>
+          <w:position w:val="0"/>
+          <w:sz w:val="22"/>
+          <w:shd w:fill="auto" w:val="clear"/>
+        </w:rPr>
+      </w:pPr>
+    </w:p>
+    <w:p>
+      <w:pPr>
+        <w:spacing w:before="0" w:after="0" w:line="240"/>
+        <w:ind w:right="0" w:left="0" w:firstLine="0"/>
+        <w:jc w:val="left"/>
+        <w:rPr>
+          <w:rFonts w:ascii="Calibri" w:hAnsi="Calibri" w:cs="Calibri" w:eastAsia="Calibri"/>
+          <w:b/>
+          <w:color w:val="auto"/>
+          <w:spacing w:val="0"/>
+          <w:position w:val="0"/>
+          <w:sz w:val="22"/>
+          <w:shd w:fill="auto" w:val="clear"/>
+        </w:rPr>
+      </w:pPr>
+    </w:p>
+    <w:p>
+      <w:pPr>
+        <w:spacing w:before="0" w:after="0" w:line="240"/>
+        <w:ind w:right="0" w:left="0" w:firstLine="0"/>
+        <w:jc w:val="left"/>
+        <w:rPr>
+          <w:rFonts w:ascii="Calibri" w:hAnsi="Calibri" w:cs="Calibri" w:eastAsia="Calibri"/>
+          <w:b/>
+          <w:color w:val="auto"/>
+          <w:spacing w:val="0"/>
+          <w:position w:val="0"/>
+          <w:sz w:val="22"/>
+          <w:shd w:fill="auto" w:val="clear"/>
+        </w:rPr>
+      </w:pPr>
+    </w:p>
+    <w:p>
+      <w:pPr>
+        <w:spacing w:before="0" w:after="0" w:line="240"/>
+        <w:ind w:right="0" w:left="0" w:firstLine="0"/>
+        <w:jc w:val="left"/>
+        <w:rPr>
+          <w:rFonts w:ascii="Calibri" w:hAnsi="Calibri" w:cs="Calibri" w:eastAsia="Calibri"/>
+          <w:b/>
+          <w:color w:val="auto"/>
+          <w:spacing w:val="0"/>
+          <w:position w:val="0"/>
+          <w:sz w:val="22"/>
+          <w:shd w:fill="auto" w:val="clear"/>
+        </w:rPr>
+      </w:pPr>
+      <w:r>
+        <w:rPr>
+          <w:rFonts w:ascii="Calibri" w:hAnsi="Calibri" w:cs="Calibri" w:eastAsia="Calibri"/>
+          <w:b/>
+          <w:color w:val="auto"/>
+          <w:spacing w:val="0"/>
+          <w:position w:val="0"/>
+          <w:sz w:val="22"/>
+          <w:shd w:fill="auto" w:val="clear"/>
+        </w:rPr>
+        <w:t xml:space="preserve">+++++++++++++++++++++++++++++++++++++++++++++++++++++++++++++++++++++++</w:t>
+      </w:r>
+    </w:p>
+    <w:p>
+      <w:pPr>
+        <w:spacing w:before="0" w:after="0" w:line="240"/>
+        <w:ind w:right="0" w:left="0" w:firstLine="0"/>
+        <w:jc w:val="left"/>
+        <w:rPr>
+          <w:rFonts w:ascii="Calibri" w:hAnsi="Calibri" w:cs="Calibri" w:eastAsia="Calibri"/>
+          <w:b/>
+          <w:color w:val="auto"/>
+          <w:spacing w:val="0"/>
+          <w:position w:val="0"/>
+          <w:sz w:val="22"/>
+          <w:shd w:fill="auto" w:val="clear"/>
+        </w:rPr>
+      </w:pPr>
     </w:p>
     <w:p>
       <w:pPr>

</xml_diff>

<commit_message>
non props & props data in vue js
</commit_message>
<xml_diff>
--- a/blog/Process-install-project-v3.docx
+++ b/blog/Process-install-project-v3.docx
@@ -7730,6 +7730,2627 @@
           <w:shd w:fill="auto" w:val="clear"/>
         </w:rPr>
       </w:pPr>
+      <w:r>
+        <w:rPr>
+          <w:rFonts w:ascii="Calibri" w:hAnsi="Calibri" w:cs="Calibri" w:eastAsia="Calibri"/>
+          <w:b/>
+          <w:color w:val="auto"/>
+          <w:spacing w:val="0"/>
+          <w:position w:val="0"/>
+          <w:sz w:val="22"/>
+          <w:shd w:fill="auto" w:val="clear"/>
+        </w:rPr>
+        <w:t xml:space="preserve">Non-Props Data    &gt;&gt;&gt;&gt;</w:t>
+      </w:r>
+    </w:p>
+    <w:p>
+      <w:pPr>
+        <w:spacing w:before="0" w:after="0" w:line="240"/>
+        <w:ind w:right="0" w:left="0" w:firstLine="0"/>
+        <w:jc w:val="left"/>
+        <w:rPr>
+          <w:rFonts w:ascii="Calibri" w:hAnsi="Calibri" w:cs="Calibri" w:eastAsia="Calibri"/>
+          <w:b/>
+          <w:color w:val="auto"/>
+          <w:spacing w:val="0"/>
+          <w:position w:val="0"/>
+          <w:sz w:val="22"/>
+          <w:shd w:fill="auto" w:val="clear"/>
+        </w:rPr>
+      </w:pPr>
+    </w:p>
+    <w:p>
+      <w:pPr>
+        <w:spacing w:before="0" w:after="0" w:line="240"/>
+        <w:ind w:right="0" w:left="0" w:firstLine="0"/>
+        <w:jc w:val="left"/>
+        <w:rPr>
+          <w:rFonts w:ascii="Calibri" w:hAnsi="Calibri" w:cs="Calibri" w:eastAsia="Calibri"/>
+          <w:b/>
+          <w:color w:val="auto"/>
+          <w:spacing w:val="0"/>
+          <w:position w:val="0"/>
+          <w:sz w:val="22"/>
+          <w:shd w:fill="auto" w:val="clear"/>
+        </w:rPr>
+      </w:pPr>
+    </w:p>
+    <w:p>
+      <w:pPr>
+        <w:spacing w:before="0" w:after="0" w:line="240"/>
+        <w:ind w:right="0" w:left="0" w:firstLine="0"/>
+        <w:jc w:val="left"/>
+        <w:rPr>
+          <w:rFonts w:ascii="Calibri" w:hAnsi="Calibri" w:cs="Calibri" w:eastAsia="Calibri"/>
+          <w:b/>
+          <w:color w:val="auto"/>
+          <w:spacing w:val="0"/>
+          <w:position w:val="0"/>
+          <w:sz w:val="22"/>
+          <w:shd w:fill="auto" w:val="clear"/>
+        </w:rPr>
+      </w:pPr>
+      <w:r>
+        <w:rPr>
+          <w:rFonts w:ascii="Calibri" w:hAnsi="Calibri" w:cs="Calibri" w:eastAsia="Calibri"/>
+          <w:b/>
+          <w:color w:val="auto"/>
+          <w:spacing w:val="0"/>
+          <w:position w:val="0"/>
+          <w:sz w:val="22"/>
+          <w:shd w:fill="auto" w:val="clear"/>
+        </w:rPr>
+        <w:t xml:space="preserve">App.vue  &gt;&gt;&gt;&gt;</w:t>
+      </w:r>
+    </w:p>
+    <w:p>
+      <w:pPr>
+        <w:spacing w:before="0" w:after="0" w:line="240"/>
+        <w:ind w:right="0" w:left="0" w:firstLine="0"/>
+        <w:jc w:val="left"/>
+        <w:rPr>
+          <w:rFonts w:ascii="Calibri" w:hAnsi="Calibri" w:cs="Calibri" w:eastAsia="Calibri"/>
+          <w:b/>
+          <w:color w:val="auto"/>
+          <w:spacing w:val="0"/>
+          <w:position w:val="0"/>
+          <w:sz w:val="22"/>
+          <w:shd w:fill="auto" w:val="clear"/>
+        </w:rPr>
+      </w:pPr>
+    </w:p>
+    <w:p>
+      <w:pPr>
+        <w:spacing w:before="0" w:after="0" w:line="240"/>
+        <w:ind w:right="0" w:left="0" w:firstLine="0"/>
+        <w:jc w:val="left"/>
+        <w:rPr>
+          <w:rFonts w:ascii="Calibri" w:hAnsi="Calibri" w:cs="Calibri" w:eastAsia="Calibri"/>
+          <w:color w:val="auto"/>
+          <w:spacing w:val="0"/>
+          <w:position w:val="0"/>
+          <w:sz w:val="22"/>
+          <w:shd w:fill="auto" w:val="clear"/>
+        </w:rPr>
+      </w:pPr>
+      <w:r>
+        <w:rPr>
+          <w:rFonts w:ascii="Calibri" w:hAnsi="Calibri" w:cs="Calibri" w:eastAsia="Calibri"/>
+          <w:color w:val="auto"/>
+          <w:spacing w:val="0"/>
+          <w:position w:val="0"/>
+          <w:sz w:val="22"/>
+          <w:shd w:fill="auto" w:val="clear"/>
+        </w:rPr>
+        <w:t xml:space="preserve">&lt;template&gt;</w:t>
+      </w:r>
+    </w:p>
+    <w:p>
+      <w:pPr>
+        <w:spacing w:before="0" w:after="0" w:line="240"/>
+        <w:ind w:right="0" w:left="0" w:firstLine="0"/>
+        <w:jc w:val="left"/>
+        <w:rPr>
+          <w:rFonts w:ascii="Calibri" w:hAnsi="Calibri" w:cs="Calibri" w:eastAsia="Calibri"/>
+          <w:color w:val="auto"/>
+          <w:spacing w:val="0"/>
+          <w:position w:val="0"/>
+          <w:sz w:val="22"/>
+          <w:shd w:fill="auto" w:val="clear"/>
+        </w:rPr>
+      </w:pPr>
+      <w:r>
+        <w:rPr>
+          <w:rFonts w:ascii="Calibri" w:hAnsi="Calibri" w:cs="Calibri" w:eastAsia="Calibri"/>
+          <w:color w:val="auto"/>
+          <w:spacing w:val="0"/>
+          <w:position w:val="0"/>
+          <w:sz w:val="22"/>
+          <w:shd w:fill="auto" w:val="clear"/>
+        </w:rPr>
+        <w:t xml:space="preserve">  &lt;div id="app"&gt;</w:t>
+      </w:r>
+    </w:p>
+    <w:p>
+      <w:pPr>
+        <w:spacing w:before="0" w:after="0" w:line="240"/>
+        <w:ind w:right="0" w:left="0" w:firstLine="0"/>
+        <w:jc w:val="left"/>
+        <w:rPr>
+          <w:rFonts w:ascii="Calibri" w:hAnsi="Calibri" w:cs="Calibri" w:eastAsia="Calibri"/>
+          <w:color w:val="auto"/>
+          <w:spacing w:val="0"/>
+          <w:position w:val="0"/>
+          <w:sz w:val="22"/>
+          <w:shd w:fill="auto" w:val="clear"/>
+        </w:rPr>
+      </w:pPr>
+      <w:r>
+        <w:rPr>
+          <w:rFonts w:ascii="Calibri" w:hAnsi="Calibri" w:cs="Calibri" w:eastAsia="Calibri"/>
+          <w:color w:val="auto"/>
+          <w:spacing w:val="0"/>
+          <w:position w:val="0"/>
+          <w:sz w:val="22"/>
+          <w:shd w:fill="auto" w:val="clear"/>
+        </w:rPr>
+        <w:t xml:space="preserve">    &lt;h2&gt;Non Props Data&lt;/h2&gt;</w:t>
+      </w:r>
+    </w:p>
+    <w:p>
+      <w:pPr>
+        <w:spacing w:before="0" w:after="0" w:line="240"/>
+        <w:ind w:right="0" w:left="0" w:firstLine="0"/>
+        <w:jc w:val="left"/>
+        <w:rPr>
+          <w:rFonts w:ascii="Calibri" w:hAnsi="Calibri" w:cs="Calibri" w:eastAsia="Calibri"/>
+          <w:color w:val="auto"/>
+          <w:spacing w:val="0"/>
+          <w:position w:val="0"/>
+          <w:sz w:val="22"/>
+          <w:shd w:fill="auto" w:val="clear"/>
+        </w:rPr>
+      </w:pPr>
+      <w:r>
+        <w:rPr>
+          <w:rFonts w:ascii="Calibri" w:hAnsi="Calibri" w:cs="Calibri" w:eastAsia="Calibri"/>
+          <w:color w:val="auto"/>
+          <w:spacing w:val="0"/>
+          <w:position w:val="0"/>
+          <w:sz w:val="22"/>
+          <w:shd w:fill="auto" w:val="clear"/>
+        </w:rPr>
+        <w:t xml:space="preserve">    &lt;!-- Corrected component usage --&gt;</w:t>
+      </w:r>
+    </w:p>
+    <w:p>
+      <w:pPr>
+        <w:spacing w:before="0" w:after="0" w:line="240"/>
+        <w:ind w:right="0" w:left="0" w:firstLine="0"/>
+        <w:jc w:val="left"/>
+        <w:rPr>
+          <w:rFonts w:ascii="Calibri" w:hAnsi="Calibri" w:cs="Calibri" w:eastAsia="Calibri"/>
+          <w:color w:val="auto"/>
+          <w:spacing w:val="0"/>
+          <w:position w:val="0"/>
+          <w:sz w:val="22"/>
+          <w:shd w:fill="auto" w:val="clear"/>
+        </w:rPr>
+      </w:pPr>
+      <w:r>
+        <w:rPr>
+          <w:rFonts w:ascii="Calibri" w:hAnsi="Calibri" w:cs="Calibri" w:eastAsia="Calibri"/>
+          <w:color w:val="auto"/>
+          <w:spacing w:val="0"/>
+          <w:position w:val="0"/>
+          <w:sz w:val="22"/>
+          <w:shd w:fill="auto" w:val="clear"/>
+        </w:rPr>
+        <w:t xml:space="preserve">    &lt;SignIn /&gt;</w:t>
+      </w:r>
+    </w:p>
+    <w:p>
+      <w:pPr>
+        <w:spacing w:before="0" w:after="0" w:line="240"/>
+        <w:ind w:right="0" w:left="0" w:firstLine="0"/>
+        <w:jc w:val="left"/>
+        <w:rPr>
+          <w:rFonts w:ascii="Calibri" w:hAnsi="Calibri" w:cs="Calibri" w:eastAsia="Calibri"/>
+          <w:color w:val="auto"/>
+          <w:spacing w:val="0"/>
+          <w:position w:val="0"/>
+          <w:sz w:val="22"/>
+          <w:shd w:fill="auto" w:val="clear"/>
+        </w:rPr>
+      </w:pPr>
+      <w:r>
+        <w:rPr>
+          <w:rFonts w:ascii="Calibri" w:hAnsi="Calibri" w:cs="Calibri" w:eastAsia="Calibri"/>
+          <w:color w:val="auto"/>
+          <w:spacing w:val="0"/>
+          <w:position w:val="0"/>
+          <w:sz w:val="22"/>
+          <w:shd w:fill="auto" w:val="clear"/>
+        </w:rPr>
+        <w:t xml:space="preserve">  &lt;/div&gt;</w:t>
+      </w:r>
+    </w:p>
+    <w:p>
+      <w:pPr>
+        <w:spacing w:before="0" w:after="0" w:line="240"/>
+        <w:ind w:right="0" w:left="0" w:firstLine="0"/>
+        <w:jc w:val="left"/>
+        <w:rPr>
+          <w:rFonts w:ascii="Calibri" w:hAnsi="Calibri" w:cs="Calibri" w:eastAsia="Calibri"/>
+          <w:color w:val="auto"/>
+          <w:spacing w:val="0"/>
+          <w:position w:val="0"/>
+          <w:sz w:val="22"/>
+          <w:shd w:fill="auto" w:val="clear"/>
+        </w:rPr>
+      </w:pPr>
+      <w:r>
+        <w:rPr>
+          <w:rFonts w:ascii="Calibri" w:hAnsi="Calibri" w:cs="Calibri" w:eastAsia="Calibri"/>
+          <w:color w:val="auto"/>
+          <w:spacing w:val="0"/>
+          <w:position w:val="0"/>
+          <w:sz w:val="22"/>
+          <w:shd w:fill="auto" w:val="clear"/>
+        </w:rPr>
+        <w:t xml:space="preserve">&lt;/template&gt;</w:t>
+      </w:r>
+    </w:p>
+    <w:p>
+      <w:pPr>
+        <w:spacing w:before="0" w:after="0" w:line="240"/>
+        <w:ind w:right="0" w:left="0" w:firstLine="0"/>
+        <w:jc w:val="left"/>
+        <w:rPr>
+          <w:rFonts w:ascii="Calibri" w:hAnsi="Calibri" w:cs="Calibri" w:eastAsia="Calibri"/>
+          <w:color w:val="auto"/>
+          <w:spacing w:val="0"/>
+          <w:position w:val="0"/>
+          <w:sz w:val="22"/>
+          <w:shd w:fill="auto" w:val="clear"/>
+        </w:rPr>
+      </w:pPr>
+    </w:p>
+    <w:p>
+      <w:pPr>
+        <w:spacing w:before="0" w:after="0" w:line="240"/>
+        <w:ind w:right="0" w:left="0" w:firstLine="0"/>
+        <w:jc w:val="left"/>
+        <w:rPr>
+          <w:rFonts w:ascii="Calibri" w:hAnsi="Calibri" w:cs="Calibri" w:eastAsia="Calibri"/>
+          <w:color w:val="auto"/>
+          <w:spacing w:val="0"/>
+          <w:position w:val="0"/>
+          <w:sz w:val="22"/>
+          <w:shd w:fill="auto" w:val="clear"/>
+        </w:rPr>
+      </w:pPr>
+      <w:r>
+        <w:rPr>
+          <w:rFonts w:ascii="Calibri" w:hAnsi="Calibri" w:cs="Calibri" w:eastAsia="Calibri"/>
+          <w:color w:val="auto"/>
+          <w:spacing w:val="0"/>
+          <w:position w:val="0"/>
+          <w:sz w:val="22"/>
+          <w:shd w:fill="auto" w:val="clear"/>
+        </w:rPr>
+        <w:t xml:space="preserve">&lt;script&gt;</w:t>
+      </w:r>
+    </w:p>
+    <w:p>
+      <w:pPr>
+        <w:spacing w:before="0" w:after="0" w:line="240"/>
+        <w:ind w:right="0" w:left="0" w:firstLine="0"/>
+        <w:jc w:val="left"/>
+        <w:rPr>
+          <w:rFonts w:ascii="Calibri" w:hAnsi="Calibri" w:cs="Calibri" w:eastAsia="Calibri"/>
+          <w:color w:val="auto"/>
+          <w:spacing w:val="0"/>
+          <w:position w:val="0"/>
+          <w:sz w:val="22"/>
+          <w:shd w:fill="auto" w:val="clear"/>
+        </w:rPr>
+      </w:pPr>
+      <w:r>
+        <w:rPr>
+          <w:rFonts w:ascii="Calibri" w:hAnsi="Calibri" w:cs="Calibri" w:eastAsia="Calibri"/>
+          <w:color w:val="auto"/>
+          <w:spacing w:val="0"/>
+          <w:position w:val="0"/>
+          <w:sz w:val="22"/>
+          <w:shd w:fill="auto" w:val="clear"/>
+        </w:rPr>
+        <w:t xml:space="preserve">// Correct import for renamed component</w:t>
+      </w:r>
+    </w:p>
+    <w:p>
+      <w:pPr>
+        <w:spacing w:before="0" w:after="0" w:line="240"/>
+        <w:ind w:right="0" w:left="0" w:firstLine="0"/>
+        <w:jc w:val="left"/>
+        <w:rPr>
+          <w:rFonts w:ascii="Calibri" w:hAnsi="Calibri" w:cs="Calibri" w:eastAsia="Calibri"/>
+          <w:color w:val="auto"/>
+          <w:spacing w:val="0"/>
+          <w:position w:val="0"/>
+          <w:sz w:val="22"/>
+          <w:shd w:fill="auto" w:val="clear"/>
+        </w:rPr>
+      </w:pPr>
+      <w:r>
+        <w:rPr>
+          <w:rFonts w:ascii="Calibri" w:hAnsi="Calibri" w:cs="Calibri" w:eastAsia="Calibri"/>
+          <w:color w:val="auto"/>
+          <w:spacing w:val="0"/>
+          <w:position w:val="0"/>
+          <w:sz w:val="22"/>
+          <w:shd w:fill="auto" w:val="clear"/>
+        </w:rPr>
+        <w:t xml:space="preserve">import SignIn from './components/SignIn.vue';</w:t>
+      </w:r>
+    </w:p>
+    <w:p>
+      <w:pPr>
+        <w:spacing w:before="0" w:after="0" w:line="240"/>
+        <w:ind w:right="0" w:left="0" w:firstLine="0"/>
+        <w:jc w:val="left"/>
+        <w:rPr>
+          <w:rFonts w:ascii="Calibri" w:hAnsi="Calibri" w:cs="Calibri" w:eastAsia="Calibri"/>
+          <w:color w:val="auto"/>
+          <w:spacing w:val="0"/>
+          <w:position w:val="0"/>
+          <w:sz w:val="22"/>
+          <w:shd w:fill="auto" w:val="clear"/>
+        </w:rPr>
+      </w:pPr>
+    </w:p>
+    <w:p>
+      <w:pPr>
+        <w:spacing w:before="0" w:after="0" w:line="240"/>
+        <w:ind w:right="0" w:left="0" w:firstLine="0"/>
+        <w:jc w:val="left"/>
+        <w:rPr>
+          <w:rFonts w:ascii="Calibri" w:hAnsi="Calibri" w:cs="Calibri" w:eastAsia="Calibri"/>
+          <w:color w:val="auto"/>
+          <w:spacing w:val="0"/>
+          <w:position w:val="0"/>
+          <w:sz w:val="22"/>
+          <w:shd w:fill="auto" w:val="clear"/>
+        </w:rPr>
+      </w:pPr>
+      <w:r>
+        <w:rPr>
+          <w:rFonts w:ascii="Calibri" w:hAnsi="Calibri" w:cs="Calibri" w:eastAsia="Calibri"/>
+          <w:color w:val="auto"/>
+          <w:spacing w:val="0"/>
+          <w:position w:val="0"/>
+          <w:sz w:val="22"/>
+          <w:shd w:fill="auto" w:val="clear"/>
+        </w:rPr>
+        <w:t xml:space="preserve">export default {</w:t>
+      </w:r>
+    </w:p>
+    <w:p>
+      <w:pPr>
+        <w:spacing w:before="0" w:after="0" w:line="240"/>
+        <w:ind w:right="0" w:left="0" w:firstLine="0"/>
+        <w:jc w:val="left"/>
+        <w:rPr>
+          <w:rFonts w:ascii="Calibri" w:hAnsi="Calibri" w:cs="Calibri" w:eastAsia="Calibri"/>
+          <w:color w:val="auto"/>
+          <w:spacing w:val="0"/>
+          <w:position w:val="0"/>
+          <w:sz w:val="22"/>
+          <w:shd w:fill="auto" w:val="clear"/>
+        </w:rPr>
+      </w:pPr>
+      <w:r>
+        <w:rPr>
+          <w:rFonts w:ascii="Calibri" w:hAnsi="Calibri" w:cs="Calibri" w:eastAsia="Calibri"/>
+          <w:color w:val="auto"/>
+          <w:spacing w:val="0"/>
+          <w:position w:val="0"/>
+          <w:sz w:val="22"/>
+          <w:shd w:fill="auto" w:val="clear"/>
+        </w:rPr>
+        <w:t xml:space="preserve">  name: 'App',</w:t>
+      </w:r>
+    </w:p>
+    <w:p>
+      <w:pPr>
+        <w:spacing w:before="0" w:after="0" w:line="240"/>
+        <w:ind w:right="0" w:left="0" w:firstLine="0"/>
+        <w:jc w:val="left"/>
+        <w:rPr>
+          <w:rFonts w:ascii="Calibri" w:hAnsi="Calibri" w:cs="Calibri" w:eastAsia="Calibri"/>
+          <w:color w:val="auto"/>
+          <w:spacing w:val="0"/>
+          <w:position w:val="0"/>
+          <w:sz w:val="22"/>
+          <w:shd w:fill="auto" w:val="clear"/>
+        </w:rPr>
+      </w:pPr>
+      <w:r>
+        <w:rPr>
+          <w:rFonts w:ascii="Calibri" w:hAnsi="Calibri" w:cs="Calibri" w:eastAsia="Calibri"/>
+          <w:color w:val="auto"/>
+          <w:spacing w:val="0"/>
+          <w:position w:val="0"/>
+          <w:sz w:val="22"/>
+          <w:shd w:fill="auto" w:val="clear"/>
+        </w:rPr>
+        <w:t xml:space="preserve">  components: {</w:t>
+      </w:r>
+    </w:p>
+    <w:p>
+      <w:pPr>
+        <w:spacing w:before="0" w:after="0" w:line="240"/>
+        <w:ind w:right="0" w:left="0" w:firstLine="0"/>
+        <w:jc w:val="left"/>
+        <w:rPr>
+          <w:rFonts w:ascii="Calibri" w:hAnsi="Calibri" w:cs="Calibri" w:eastAsia="Calibri"/>
+          <w:color w:val="auto"/>
+          <w:spacing w:val="0"/>
+          <w:position w:val="0"/>
+          <w:sz w:val="22"/>
+          <w:shd w:fill="auto" w:val="clear"/>
+        </w:rPr>
+      </w:pPr>
+      <w:r>
+        <w:rPr>
+          <w:rFonts w:ascii="Calibri" w:hAnsi="Calibri" w:cs="Calibri" w:eastAsia="Calibri"/>
+          <w:color w:val="auto"/>
+          <w:spacing w:val="0"/>
+          <w:position w:val="0"/>
+          <w:sz w:val="22"/>
+          <w:shd w:fill="auto" w:val="clear"/>
+        </w:rPr>
+        <w:t xml:space="preserve">    SignIn // Registered as SignIn</w:t>
+      </w:r>
+    </w:p>
+    <w:p>
+      <w:pPr>
+        <w:spacing w:before="0" w:after="0" w:line="240"/>
+        <w:ind w:right="0" w:left="0" w:firstLine="0"/>
+        <w:jc w:val="left"/>
+        <w:rPr>
+          <w:rFonts w:ascii="Calibri" w:hAnsi="Calibri" w:cs="Calibri" w:eastAsia="Calibri"/>
+          <w:color w:val="auto"/>
+          <w:spacing w:val="0"/>
+          <w:position w:val="0"/>
+          <w:sz w:val="22"/>
+          <w:shd w:fill="auto" w:val="clear"/>
+        </w:rPr>
+      </w:pPr>
+      <w:r>
+        <w:rPr>
+          <w:rFonts w:ascii="Calibri" w:hAnsi="Calibri" w:cs="Calibri" w:eastAsia="Calibri"/>
+          <w:color w:val="auto"/>
+          <w:spacing w:val="0"/>
+          <w:position w:val="0"/>
+          <w:sz w:val="22"/>
+          <w:shd w:fill="auto" w:val="clear"/>
+        </w:rPr>
+        <w:t xml:space="preserve">  }</w:t>
+      </w:r>
+    </w:p>
+    <w:p>
+      <w:pPr>
+        <w:spacing w:before="0" w:after="0" w:line="240"/>
+        <w:ind w:right="0" w:left="0" w:firstLine="0"/>
+        <w:jc w:val="left"/>
+        <w:rPr>
+          <w:rFonts w:ascii="Calibri" w:hAnsi="Calibri" w:cs="Calibri" w:eastAsia="Calibri"/>
+          <w:color w:val="auto"/>
+          <w:spacing w:val="0"/>
+          <w:position w:val="0"/>
+          <w:sz w:val="22"/>
+          <w:shd w:fill="auto" w:val="clear"/>
+        </w:rPr>
+      </w:pPr>
+      <w:r>
+        <w:rPr>
+          <w:rFonts w:ascii="Calibri" w:hAnsi="Calibri" w:cs="Calibri" w:eastAsia="Calibri"/>
+          <w:color w:val="auto"/>
+          <w:spacing w:val="0"/>
+          <w:position w:val="0"/>
+          <w:sz w:val="22"/>
+          <w:shd w:fill="auto" w:val="clear"/>
+        </w:rPr>
+        <w:t xml:space="preserve">};</w:t>
+      </w:r>
+    </w:p>
+    <w:p>
+      <w:pPr>
+        <w:spacing w:before="0" w:after="0" w:line="240"/>
+        <w:ind w:right="0" w:left="0" w:firstLine="0"/>
+        <w:jc w:val="left"/>
+        <w:rPr>
+          <w:rFonts w:ascii="Calibri" w:hAnsi="Calibri" w:cs="Calibri" w:eastAsia="Calibri"/>
+          <w:color w:val="auto"/>
+          <w:spacing w:val="0"/>
+          <w:position w:val="0"/>
+          <w:sz w:val="22"/>
+          <w:shd w:fill="auto" w:val="clear"/>
+        </w:rPr>
+      </w:pPr>
+      <w:r>
+        <w:rPr>
+          <w:rFonts w:ascii="Calibri" w:hAnsi="Calibri" w:cs="Calibri" w:eastAsia="Calibri"/>
+          <w:color w:val="auto"/>
+          <w:spacing w:val="0"/>
+          <w:position w:val="0"/>
+          <w:sz w:val="22"/>
+          <w:shd w:fill="auto" w:val="clear"/>
+        </w:rPr>
+        <w:t xml:space="preserve">&lt;/script&gt;</w:t>
+      </w:r>
+    </w:p>
+    <w:p>
+      <w:pPr>
+        <w:spacing w:before="0" w:after="0" w:line="240"/>
+        <w:ind w:right="0" w:left="0" w:firstLine="0"/>
+        <w:jc w:val="left"/>
+        <w:rPr>
+          <w:rFonts w:ascii="Calibri" w:hAnsi="Calibri" w:cs="Calibri" w:eastAsia="Calibri"/>
+          <w:color w:val="auto"/>
+          <w:spacing w:val="0"/>
+          <w:position w:val="0"/>
+          <w:sz w:val="22"/>
+          <w:shd w:fill="auto" w:val="clear"/>
+        </w:rPr>
+      </w:pPr>
+    </w:p>
+    <w:p>
+      <w:pPr>
+        <w:spacing w:before="0" w:after="0" w:line="240"/>
+        <w:ind w:right="0" w:left="0" w:firstLine="0"/>
+        <w:jc w:val="left"/>
+        <w:rPr>
+          <w:rFonts w:ascii="Calibri" w:hAnsi="Calibri" w:cs="Calibri" w:eastAsia="Calibri"/>
+          <w:color w:val="auto"/>
+          <w:spacing w:val="0"/>
+          <w:position w:val="0"/>
+          <w:sz w:val="22"/>
+          <w:shd w:fill="auto" w:val="clear"/>
+        </w:rPr>
+      </w:pPr>
+      <w:r>
+        <w:rPr>
+          <w:rFonts w:ascii="Calibri" w:hAnsi="Calibri" w:cs="Calibri" w:eastAsia="Calibri"/>
+          <w:color w:val="auto"/>
+          <w:spacing w:val="0"/>
+          <w:position w:val="0"/>
+          <w:sz w:val="22"/>
+          <w:shd w:fill="auto" w:val="clear"/>
+        </w:rPr>
+        <w:t xml:space="preserve">&lt;style&gt;</w:t>
+      </w:r>
+    </w:p>
+    <w:p>
+      <w:pPr>
+        <w:spacing w:before="0" w:after="0" w:line="240"/>
+        <w:ind w:right="0" w:left="0" w:firstLine="0"/>
+        <w:jc w:val="left"/>
+        <w:rPr>
+          <w:rFonts w:ascii="Calibri" w:hAnsi="Calibri" w:cs="Calibri" w:eastAsia="Calibri"/>
+          <w:color w:val="auto"/>
+          <w:spacing w:val="0"/>
+          <w:position w:val="0"/>
+          <w:sz w:val="22"/>
+          <w:shd w:fill="auto" w:val="clear"/>
+        </w:rPr>
+      </w:pPr>
+      <w:r>
+        <w:rPr>
+          <w:rFonts w:ascii="Calibri" w:hAnsi="Calibri" w:cs="Calibri" w:eastAsia="Calibri"/>
+          <w:color w:val="auto"/>
+          <w:spacing w:val="0"/>
+          <w:position w:val="0"/>
+          <w:sz w:val="22"/>
+          <w:shd w:fill="auto" w:val="clear"/>
+        </w:rPr>
+        <w:t xml:space="preserve">#app {</w:t>
+      </w:r>
+    </w:p>
+    <w:p>
+      <w:pPr>
+        <w:spacing w:before="0" w:after="0" w:line="240"/>
+        <w:ind w:right="0" w:left="0" w:firstLine="0"/>
+        <w:jc w:val="left"/>
+        <w:rPr>
+          <w:rFonts w:ascii="Calibri" w:hAnsi="Calibri" w:cs="Calibri" w:eastAsia="Calibri"/>
+          <w:color w:val="auto"/>
+          <w:spacing w:val="0"/>
+          <w:position w:val="0"/>
+          <w:sz w:val="22"/>
+          <w:shd w:fill="auto" w:val="clear"/>
+        </w:rPr>
+      </w:pPr>
+      <w:r>
+        <w:rPr>
+          <w:rFonts w:ascii="Calibri" w:hAnsi="Calibri" w:cs="Calibri" w:eastAsia="Calibri"/>
+          <w:color w:val="auto"/>
+          <w:spacing w:val="0"/>
+          <w:position w:val="0"/>
+          <w:sz w:val="22"/>
+          <w:shd w:fill="auto" w:val="clear"/>
+        </w:rPr>
+        <w:t xml:space="preserve">  font-family: Avenir, Helvetica, Arial, sans-serif;</w:t>
+      </w:r>
+    </w:p>
+    <w:p>
+      <w:pPr>
+        <w:spacing w:before="0" w:after="0" w:line="240"/>
+        <w:ind w:right="0" w:left="0" w:firstLine="0"/>
+        <w:jc w:val="left"/>
+        <w:rPr>
+          <w:rFonts w:ascii="Calibri" w:hAnsi="Calibri" w:cs="Calibri" w:eastAsia="Calibri"/>
+          <w:color w:val="auto"/>
+          <w:spacing w:val="0"/>
+          <w:position w:val="0"/>
+          <w:sz w:val="22"/>
+          <w:shd w:fill="auto" w:val="clear"/>
+        </w:rPr>
+      </w:pPr>
+      <w:r>
+        <w:rPr>
+          <w:rFonts w:ascii="Calibri" w:hAnsi="Calibri" w:cs="Calibri" w:eastAsia="Calibri"/>
+          <w:color w:val="auto"/>
+          <w:spacing w:val="0"/>
+          <w:position w:val="0"/>
+          <w:sz w:val="22"/>
+          <w:shd w:fill="auto" w:val="clear"/>
+        </w:rPr>
+        <w:t xml:space="preserve">  -webkit-font-smoothing: antialiased;</w:t>
+      </w:r>
+    </w:p>
+    <w:p>
+      <w:pPr>
+        <w:spacing w:before="0" w:after="0" w:line="240"/>
+        <w:ind w:right="0" w:left="0" w:firstLine="0"/>
+        <w:jc w:val="left"/>
+        <w:rPr>
+          <w:rFonts w:ascii="Calibri" w:hAnsi="Calibri" w:cs="Calibri" w:eastAsia="Calibri"/>
+          <w:color w:val="auto"/>
+          <w:spacing w:val="0"/>
+          <w:position w:val="0"/>
+          <w:sz w:val="22"/>
+          <w:shd w:fill="auto" w:val="clear"/>
+        </w:rPr>
+      </w:pPr>
+      <w:r>
+        <w:rPr>
+          <w:rFonts w:ascii="Calibri" w:hAnsi="Calibri" w:cs="Calibri" w:eastAsia="Calibri"/>
+          <w:color w:val="auto"/>
+          <w:spacing w:val="0"/>
+          <w:position w:val="0"/>
+          <w:sz w:val="22"/>
+          <w:shd w:fill="auto" w:val="clear"/>
+        </w:rPr>
+        <w:t xml:space="preserve">  -moz-osx-font-smoothing: grayscale;</w:t>
+      </w:r>
+    </w:p>
+    <w:p>
+      <w:pPr>
+        <w:spacing w:before="0" w:after="0" w:line="240"/>
+        <w:ind w:right="0" w:left="0" w:firstLine="0"/>
+        <w:jc w:val="left"/>
+        <w:rPr>
+          <w:rFonts w:ascii="Calibri" w:hAnsi="Calibri" w:cs="Calibri" w:eastAsia="Calibri"/>
+          <w:color w:val="auto"/>
+          <w:spacing w:val="0"/>
+          <w:position w:val="0"/>
+          <w:sz w:val="22"/>
+          <w:shd w:fill="auto" w:val="clear"/>
+        </w:rPr>
+      </w:pPr>
+      <w:r>
+        <w:rPr>
+          <w:rFonts w:ascii="Calibri" w:hAnsi="Calibri" w:cs="Calibri" w:eastAsia="Calibri"/>
+          <w:color w:val="auto"/>
+          <w:spacing w:val="0"/>
+          <w:position w:val="0"/>
+          <w:sz w:val="22"/>
+          <w:shd w:fill="auto" w:val="clear"/>
+        </w:rPr>
+        <w:t xml:space="preserve">  text-align: center;</w:t>
+      </w:r>
+    </w:p>
+    <w:p>
+      <w:pPr>
+        <w:spacing w:before="0" w:after="0" w:line="240"/>
+        <w:ind w:right="0" w:left="0" w:firstLine="0"/>
+        <w:jc w:val="left"/>
+        <w:rPr>
+          <w:rFonts w:ascii="Calibri" w:hAnsi="Calibri" w:cs="Calibri" w:eastAsia="Calibri"/>
+          <w:color w:val="auto"/>
+          <w:spacing w:val="0"/>
+          <w:position w:val="0"/>
+          <w:sz w:val="22"/>
+          <w:shd w:fill="auto" w:val="clear"/>
+        </w:rPr>
+      </w:pPr>
+      <w:r>
+        <w:rPr>
+          <w:rFonts w:ascii="Calibri" w:hAnsi="Calibri" w:cs="Calibri" w:eastAsia="Calibri"/>
+          <w:color w:val="auto"/>
+          <w:spacing w:val="0"/>
+          <w:position w:val="0"/>
+          <w:sz w:val="22"/>
+          <w:shd w:fill="auto" w:val="clear"/>
+        </w:rPr>
+        <w:t xml:space="preserve">  color: #2c3e50;</w:t>
+      </w:r>
+    </w:p>
+    <w:p>
+      <w:pPr>
+        <w:spacing w:before="0" w:after="0" w:line="240"/>
+        <w:ind w:right="0" w:left="0" w:firstLine="0"/>
+        <w:jc w:val="left"/>
+        <w:rPr>
+          <w:rFonts w:ascii="Calibri" w:hAnsi="Calibri" w:cs="Calibri" w:eastAsia="Calibri"/>
+          <w:color w:val="auto"/>
+          <w:spacing w:val="0"/>
+          <w:position w:val="0"/>
+          <w:sz w:val="22"/>
+          <w:shd w:fill="auto" w:val="clear"/>
+        </w:rPr>
+      </w:pPr>
+      <w:r>
+        <w:rPr>
+          <w:rFonts w:ascii="Calibri" w:hAnsi="Calibri" w:cs="Calibri" w:eastAsia="Calibri"/>
+          <w:color w:val="auto"/>
+          <w:spacing w:val="0"/>
+          <w:position w:val="0"/>
+          <w:sz w:val="22"/>
+          <w:shd w:fill="auto" w:val="clear"/>
+        </w:rPr>
+        <w:t xml:space="preserve">  margin-top: 60px;</w:t>
+      </w:r>
+    </w:p>
+    <w:p>
+      <w:pPr>
+        <w:spacing w:before="0" w:after="0" w:line="240"/>
+        <w:ind w:right="0" w:left="0" w:firstLine="0"/>
+        <w:jc w:val="left"/>
+        <w:rPr>
+          <w:rFonts w:ascii="Calibri" w:hAnsi="Calibri" w:cs="Calibri" w:eastAsia="Calibri"/>
+          <w:color w:val="auto"/>
+          <w:spacing w:val="0"/>
+          <w:position w:val="0"/>
+          <w:sz w:val="22"/>
+          <w:shd w:fill="auto" w:val="clear"/>
+        </w:rPr>
+      </w:pPr>
+      <w:r>
+        <w:rPr>
+          <w:rFonts w:ascii="Calibri" w:hAnsi="Calibri" w:cs="Calibri" w:eastAsia="Calibri"/>
+          <w:color w:val="auto"/>
+          <w:spacing w:val="0"/>
+          <w:position w:val="0"/>
+          <w:sz w:val="22"/>
+          <w:shd w:fill="auto" w:val="clear"/>
+        </w:rPr>
+        <w:t xml:space="preserve">}</w:t>
+      </w:r>
+    </w:p>
+    <w:p>
+      <w:pPr>
+        <w:spacing w:before="0" w:after="0" w:line="240"/>
+        <w:ind w:right="0" w:left="0" w:firstLine="0"/>
+        <w:jc w:val="left"/>
+        <w:rPr>
+          <w:rFonts w:ascii="Calibri" w:hAnsi="Calibri" w:cs="Calibri" w:eastAsia="Calibri"/>
+          <w:color w:val="auto"/>
+          <w:spacing w:val="0"/>
+          <w:position w:val="0"/>
+          <w:sz w:val="22"/>
+          <w:shd w:fill="auto" w:val="clear"/>
+        </w:rPr>
+      </w:pPr>
+      <w:r>
+        <w:rPr>
+          <w:rFonts w:ascii="Calibri" w:hAnsi="Calibri" w:cs="Calibri" w:eastAsia="Calibri"/>
+          <w:color w:val="auto"/>
+          <w:spacing w:val="0"/>
+          <w:position w:val="0"/>
+          <w:sz w:val="22"/>
+          <w:shd w:fill="auto" w:val="clear"/>
+        </w:rPr>
+        <w:t xml:space="preserve">&lt;/style&gt;</w:t>
+      </w:r>
+    </w:p>
+    <w:p>
+      <w:pPr>
+        <w:spacing w:before="0" w:after="0" w:line="240"/>
+        <w:ind w:right="0" w:left="0" w:firstLine="0"/>
+        <w:jc w:val="left"/>
+        <w:rPr>
+          <w:rFonts w:ascii="Calibri" w:hAnsi="Calibri" w:cs="Calibri" w:eastAsia="Calibri"/>
+          <w:b/>
+          <w:color w:val="auto"/>
+          <w:spacing w:val="0"/>
+          <w:position w:val="0"/>
+          <w:sz w:val="22"/>
+          <w:shd w:fill="auto" w:val="clear"/>
+        </w:rPr>
+      </w:pPr>
+    </w:p>
+    <w:p>
+      <w:pPr>
+        <w:spacing w:before="0" w:after="0" w:line="240"/>
+        <w:ind w:right="0" w:left="0" w:firstLine="0"/>
+        <w:jc w:val="left"/>
+        <w:rPr>
+          <w:rFonts w:ascii="Calibri" w:hAnsi="Calibri" w:cs="Calibri" w:eastAsia="Calibri"/>
+          <w:b/>
+          <w:color w:val="auto"/>
+          <w:spacing w:val="0"/>
+          <w:position w:val="0"/>
+          <w:sz w:val="22"/>
+          <w:shd w:fill="auto" w:val="clear"/>
+        </w:rPr>
+      </w:pPr>
+    </w:p>
+    <w:p>
+      <w:pPr>
+        <w:spacing w:before="0" w:after="0" w:line="240"/>
+        <w:ind w:right="0" w:left="0" w:firstLine="0"/>
+        <w:jc w:val="left"/>
+        <w:rPr>
+          <w:rFonts w:ascii="Calibri" w:hAnsi="Calibri" w:cs="Calibri" w:eastAsia="Calibri"/>
+          <w:b/>
+          <w:color w:val="auto"/>
+          <w:spacing w:val="0"/>
+          <w:position w:val="0"/>
+          <w:sz w:val="22"/>
+          <w:shd w:fill="auto" w:val="clear"/>
+        </w:rPr>
+      </w:pPr>
+      <w:r>
+        <w:rPr>
+          <w:rFonts w:ascii="Calibri" w:hAnsi="Calibri" w:cs="Calibri" w:eastAsia="Calibri"/>
+          <w:b/>
+          <w:color w:val="auto"/>
+          <w:spacing w:val="0"/>
+          <w:position w:val="0"/>
+          <w:sz w:val="22"/>
+          <w:shd w:fill="auto" w:val="clear"/>
+        </w:rPr>
+        <w:t xml:space="preserve">SignIn.vue   &gt;&gt;&gt;&gt;</w:t>
+      </w:r>
+    </w:p>
+    <w:p>
+      <w:pPr>
+        <w:spacing w:before="0" w:after="0" w:line="240"/>
+        <w:ind w:right="0" w:left="0" w:firstLine="0"/>
+        <w:jc w:val="left"/>
+        <w:rPr>
+          <w:rFonts w:ascii="Calibri" w:hAnsi="Calibri" w:cs="Calibri" w:eastAsia="Calibri"/>
+          <w:b/>
+          <w:color w:val="auto"/>
+          <w:spacing w:val="0"/>
+          <w:position w:val="0"/>
+          <w:sz w:val="22"/>
+          <w:shd w:fill="auto" w:val="clear"/>
+        </w:rPr>
+      </w:pPr>
+    </w:p>
+    <w:p>
+      <w:pPr>
+        <w:spacing w:before="0" w:after="0" w:line="240"/>
+        <w:ind w:right="0" w:left="0" w:firstLine="0"/>
+        <w:jc w:val="left"/>
+        <w:rPr>
+          <w:rFonts w:ascii="Calibri" w:hAnsi="Calibri" w:cs="Calibri" w:eastAsia="Calibri"/>
+          <w:color w:val="auto"/>
+          <w:spacing w:val="0"/>
+          <w:position w:val="0"/>
+          <w:sz w:val="22"/>
+          <w:shd w:fill="auto" w:val="clear"/>
+        </w:rPr>
+      </w:pPr>
+      <w:r>
+        <w:rPr>
+          <w:rFonts w:ascii="Calibri" w:hAnsi="Calibri" w:cs="Calibri" w:eastAsia="Calibri"/>
+          <w:color w:val="auto"/>
+          <w:spacing w:val="0"/>
+          <w:position w:val="0"/>
+          <w:sz w:val="22"/>
+          <w:shd w:fill="auto" w:val="clear"/>
+        </w:rPr>
+        <w:t xml:space="preserve">&lt;template&gt;</w:t>
+      </w:r>
+    </w:p>
+    <w:p>
+      <w:pPr>
+        <w:spacing w:before="0" w:after="0" w:line="240"/>
+        <w:ind w:right="0" w:left="0" w:firstLine="0"/>
+        <w:jc w:val="left"/>
+        <w:rPr>
+          <w:rFonts w:ascii="Calibri" w:hAnsi="Calibri" w:cs="Calibri" w:eastAsia="Calibri"/>
+          <w:color w:val="auto"/>
+          <w:spacing w:val="0"/>
+          <w:position w:val="0"/>
+          <w:sz w:val="22"/>
+          <w:shd w:fill="auto" w:val="clear"/>
+        </w:rPr>
+      </w:pPr>
+      <w:r>
+        <w:rPr>
+          <w:rFonts w:ascii="Calibri" w:hAnsi="Calibri" w:cs="Calibri" w:eastAsia="Calibri"/>
+          <w:color w:val="auto"/>
+          <w:spacing w:val="0"/>
+          <w:position w:val="0"/>
+          <w:sz w:val="22"/>
+          <w:shd w:fill="auto" w:val="clear"/>
+        </w:rPr>
+        <w:t xml:space="preserve">    &lt;div&gt;</w:t>
+      </w:r>
+    </w:p>
+    <w:p>
+      <w:pPr>
+        <w:spacing w:before="0" w:after="0" w:line="240"/>
+        <w:ind w:right="0" w:left="0" w:firstLine="0"/>
+        <w:jc w:val="left"/>
+        <w:rPr>
+          <w:rFonts w:ascii="Calibri" w:hAnsi="Calibri" w:cs="Calibri" w:eastAsia="Calibri"/>
+          <w:b/>
+          <w:color w:val="auto"/>
+          <w:spacing w:val="0"/>
+          <w:position w:val="0"/>
+          <w:sz w:val="22"/>
+          <w:shd w:fill="auto" w:val="clear"/>
+        </w:rPr>
+      </w:pPr>
+      <w:r>
+        <w:rPr>
+          <w:rFonts w:ascii="Calibri" w:hAnsi="Calibri" w:cs="Calibri" w:eastAsia="Calibri"/>
+          <w:color w:val="auto"/>
+          <w:spacing w:val="0"/>
+          <w:position w:val="0"/>
+          <w:sz w:val="22"/>
+          <w:shd w:fill="auto" w:val="clear"/>
+        </w:rPr>
+        <w:t xml:space="preserve">        &lt;ChildProps data="Some Props data" id="non-props-data" /&gt;</w:t>
+      </w:r>
+    </w:p>
+    <w:p>
+      <w:pPr>
+        <w:spacing w:before="0" w:after="0" w:line="240"/>
+        <w:ind w:right="0" w:left="0" w:firstLine="0"/>
+        <w:jc w:val="left"/>
+        <w:rPr>
+          <w:rFonts w:ascii="Calibri" w:hAnsi="Calibri" w:cs="Calibri" w:eastAsia="Calibri"/>
+          <w:b/>
+          <w:color w:val="auto"/>
+          <w:spacing w:val="0"/>
+          <w:position w:val="0"/>
+          <w:sz w:val="22"/>
+          <w:shd w:fill="auto" w:val="clear"/>
+        </w:rPr>
+      </w:pPr>
+      <w:r>
+        <w:rPr>
+          <w:rFonts w:ascii="Calibri" w:hAnsi="Calibri" w:cs="Calibri" w:eastAsia="Calibri"/>
+          <w:b/>
+          <w:color w:val="auto"/>
+          <w:spacing w:val="0"/>
+          <w:position w:val="0"/>
+          <w:sz w:val="22"/>
+          <w:shd w:fill="auto" w:val="clear"/>
+        </w:rPr>
+        <w:t xml:space="preserve">        &lt;!--  id="non-props-data"  this is non props data because i am not define in child as props object like data or something so its is non props data ( but one thing if i use non props then child have one element tag inside all tags are present then its works )--&gt;</w:t>
+      </w:r>
+    </w:p>
+    <w:p>
+      <w:pPr>
+        <w:spacing w:before="0" w:after="0" w:line="240"/>
+        <w:ind w:right="0" w:left="0" w:firstLine="0"/>
+        <w:jc w:val="left"/>
+        <w:rPr>
+          <w:rFonts w:ascii="Calibri" w:hAnsi="Calibri" w:cs="Calibri" w:eastAsia="Calibri"/>
+          <w:b/>
+          <w:color w:val="auto"/>
+          <w:spacing w:val="0"/>
+          <w:position w:val="0"/>
+          <w:sz w:val="22"/>
+          <w:shd w:fill="auto" w:val="clear"/>
+        </w:rPr>
+      </w:pPr>
+      <w:r>
+        <w:rPr>
+          <w:rFonts w:ascii="Calibri" w:hAnsi="Calibri" w:cs="Calibri" w:eastAsia="Calibri"/>
+          <w:b/>
+          <w:color w:val="auto"/>
+          <w:spacing w:val="0"/>
+          <w:position w:val="0"/>
+          <w:sz w:val="22"/>
+          <w:shd w:fill="auto" w:val="clear"/>
+        </w:rPr>
+        <w:t xml:space="preserve">        &lt;!--  data="Some Props data"  this is props data because i am define in child as props object like data as String then its works as a props --&gt;</w:t>
+      </w:r>
+    </w:p>
+    <w:p>
+      <w:pPr>
+        <w:spacing w:before="0" w:after="0" w:line="240"/>
+        <w:ind w:right="0" w:left="0" w:firstLine="0"/>
+        <w:jc w:val="left"/>
+        <w:rPr>
+          <w:rFonts w:ascii="Calibri" w:hAnsi="Calibri" w:cs="Calibri" w:eastAsia="Calibri"/>
+          <w:color w:val="auto"/>
+          <w:spacing w:val="0"/>
+          <w:position w:val="0"/>
+          <w:sz w:val="22"/>
+          <w:shd w:fill="auto" w:val="clear"/>
+        </w:rPr>
+      </w:pPr>
+      <w:r>
+        <w:rPr>
+          <w:rFonts w:ascii="Calibri" w:hAnsi="Calibri" w:cs="Calibri" w:eastAsia="Calibri"/>
+          <w:color w:val="auto"/>
+          <w:spacing w:val="0"/>
+          <w:position w:val="0"/>
+          <w:sz w:val="22"/>
+          <w:shd w:fill="auto" w:val="clear"/>
+        </w:rPr>
+        <w:t xml:space="preserve">    &lt;/div&gt;</w:t>
+      </w:r>
+    </w:p>
+    <w:p>
+      <w:pPr>
+        <w:spacing w:before="0" w:after="0" w:line="240"/>
+        <w:ind w:right="0" w:left="0" w:firstLine="0"/>
+        <w:jc w:val="left"/>
+        <w:rPr>
+          <w:rFonts w:ascii="Calibri" w:hAnsi="Calibri" w:cs="Calibri" w:eastAsia="Calibri"/>
+          <w:color w:val="auto"/>
+          <w:spacing w:val="0"/>
+          <w:position w:val="0"/>
+          <w:sz w:val="22"/>
+          <w:shd w:fill="auto" w:val="clear"/>
+        </w:rPr>
+      </w:pPr>
+      <w:r>
+        <w:rPr>
+          <w:rFonts w:ascii="Calibri" w:hAnsi="Calibri" w:cs="Calibri" w:eastAsia="Calibri"/>
+          <w:color w:val="auto"/>
+          <w:spacing w:val="0"/>
+          <w:position w:val="0"/>
+          <w:sz w:val="22"/>
+          <w:shd w:fill="auto" w:val="clear"/>
+        </w:rPr>
+        <w:t xml:space="preserve">&lt;/template&gt;</w:t>
+      </w:r>
+    </w:p>
+    <w:p>
+      <w:pPr>
+        <w:spacing w:before="0" w:after="0" w:line="240"/>
+        <w:ind w:right="0" w:left="0" w:firstLine="0"/>
+        <w:jc w:val="left"/>
+        <w:rPr>
+          <w:rFonts w:ascii="Calibri" w:hAnsi="Calibri" w:cs="Calibri" w:eastAsia="Calibri"/>
+          <w:color w:val="auto"/>
+          <w:spacing w:val="0"/>
+          <w:position w:val="0"/>
+          <w:sz w:val="22"/>
+          <w:shd w:fill="auto" w:val="clear"/>
+        </w:rPr>
+      </w:pPr>
+      <w:r>
+        <w:rPr>
+          <w:rFonts w:ascii="Calibri" w:hAnsi="Calibri" w:cs="Calibri" w:eastAsia="Calibri"/>
+          <w:color w:val="auto"/>
+          <w:spacing w:val="0"/>
+          <w:position w:val="0"/>
+          <w:sz w:val="22"/>
+          <w:shd w:fill="auto" w:val="clear"/>
+        </w:rPr>
+        <w:t xml:space="preserve">&lt;script&gt;</w:t>
+      </w:r>
+    </w:p>
+    <w:p>
+      <w:pPr>
+        <w:spacing w:before="0" w:after="0" w:line="240"/>
+        <w:ind w:right="0" w:left="0" w:firstLine="0"/>
+        <w:jc w:val="left"/>
+        <w:rPr>
+          <w:rFonts w:ascii="Calibri" w:hAnsi="Calibri" w:cs="Calibri" w:eastAsia="Calibri"/>
+          <w:color w:val="auto"/>
+          <w:spacing w:val="0"/>
+          <w:position w:val="0"/>
+          <w:sz w:val="22"/>
+          <w:shd w:fill="auto" w:val="clear"/>
+        </w:rPr>
+      </w:pPr>
+      <w:r>
+        <w:rPr>
+          <w:rFonts w:ascii="Calibri" w:hAnsi="Calibri" w:cs="Calibri" w:eastAsia="Calibri"/>
+          <w:color w:val="auto"/>
+          <w:spacing w:val="0"/>
+          <w:position w:val="0"/>
+          <w:sz w:val="22"/>
+          <w:shd w:fill="auto" w:val="clear"/>
+        </w:rPr>
+        <w:t xml:space="preserve">import ChildProps from './ChildProps.vue';</w:t>
+      </w:r>
+    </w:p>
+    <w:p>
+      <w:pPr>
+        <w:spacing w:before="0" w:after="0" w:line="240"/>
+        <w:ind w:right="0" w:left="0" w:firstLine="0"/>
+        <w:jc w:val="left"/>
+        <w:rPr>
+          <w:rFonts w:ascii="Calibri" w:hAnsi="Calibri" w:cs="Calibri" w:eastAsia="Calibri"/>
+          <w:color w:val="auto"/>
+          <w:spacing w:val="0"/>
+          <w:position w:val="0"/>
+          <w:sz w:val="22"/>
+          <w:shd w:fill="auto" w:val="clear"/>
+        </w:rPr>
+      </w:pPr>
+    </w:p>
+    <w:p>
+      <w:pPr>
+        <w:spacing w:before="0" w:after="0" w:line="240"/>
+        <w:ind w:right="0" w:left="0" w:firstLine="0"/>
+        <w:jc w:val="left"/>
+        <w:rPr>
+          <w:rFonts w:ascii="Calibri" w:hAnsi="Calibri" w:cs="Calibri" w:eastAsia="Calibri"/>
+          <w:color w:val="auto"/>
+          <w:spacing w:val="0"/>
+          <w:position w:val="0"/>
+          <w:sz w:val="22"/>
+          <w:shd w:fill="auto" w:val="clear"/>
+        </w:rPr>
+      </w:pPr>
+      <w:r>
+        <w:rPr>
+          <w:rFonts w:ascii="Calibri" w:hAnsi="Calibri" w:cs="Calibri" w:eastAsia="Calibri"/>
+          <w:color w:val="auto"/>
+          <w:spacing w:val="0"/>
+          <w:position w:val="0"/>
+          <w:sz w:val="22"/>
+          <w:shd w:fill="auto" w:val="clear"/>
+        </w:rPr>
+        <w:t xml:space="preserve">export default {</w:t>
+      </w:r>
+    </w:p>
+    <w:p>
+      <w:pPr>
+        <w:spacing w:before="0" w:after="0" w:line="240"/>
+        <w:ind w:right="0" w:left="0" w:firstLine="0"/>
+        <w:jc w:val="left"/>
+        <w:rPr>
+          <w:rFonts w:ascii="Calibri" w:hAnsi="Calibri" w:cs="Calibri" w:eastAsia="Calibri"/>
+          <w:color w:val="auto"/>
+          <w:spacing w:val="0"/>
+          <w:position w:val="0"/>
+          <w:sz w:val="22"/>
+          <w:shd w:fill="auto" w:val="clear"/>
+        </w:rPr>
+      </w:pPr>
+      <w:r>
+        <w:rPr>
+          <w:rFonts w:ascii="Calibri" w:hAnsi="Calibri" w:cs="Calibri" w:eastAsia="Calibri"/>
+          <w:color w:val="auto"/>
+          <w:spacing w:val="0"/>
+          <w:position w:val="0"/>
+          <w:sz w:val="22"/>
+          <w:shd w:fill="auto" w:val="clear"/>
+        </w:rPr>
+        <w:t xml:space="preserve">    name:"SingIn",</w:t>
+      </w:r>
+    </w:p>
+    <w:p>
+      <w:pPr>
+        <w:spacing w:before="0" w:after="0" w:line="240"/>
+        <w:ind w:right="0" w:left="0" w:firstLine="0"/>
+        <w:jc w:val="left"/>
+        <w:rPr>
+          <w:rFonts w:ascii="Calibri" w:hAnsi="Calibri" w:cs="Calibri" w:eastAsia="Calibri"/>
+          <w:color w:val="auto"/>
+          <w:spacing w:val="0"/>
+          <w:position w:val="0"/>
+          <w:sz w:val="22"/>
+          <w:shd w:fill="auto" w:val="clear"/>
+        </w:rPr>
+      </w:pPr>
+      <w:r>
+        <w:rPr>
+          <w:rFonts w:ascii="Calibri" w:hAnsi="Calibri" w:cs="Calibri" w:eastAsia="Calibri"/>
+          <w:color w:val="auto"/>
+          <w:spacing w:val="0"/>
+          <w:position w:val="0"/>
+          <w:sz w:val="22"/>
+          <w:shd w:fill="auto" w:val="clear"/>
+        </w:rPr>
+        <w:t xml:space="preserve">    components:{</w:t>
+      </w:r>
+    </w:p>
+    <w:p>
+      <w:pPr>
+        <w:spacing w:before="0" w:after="0" w:line="240"/>
+        <w:ind w:right="0" w:left="0" w:firstLine="0"/>
+        <w:jc w:val="left"/>
+        <w:rPr>
+          <w:rFonts w:ascii="Calibri" w:hAnsi="Calibri" w:cs="Calibri" w:eastAsia="Calibri"/>
+          <w:color w:val="auto"/>
+          <w:spacing w:val="0"/>
+          <w:position w:val="0"/>
+          <w:sz w:val="22"/>
+          <w:shd w:fill="auto" w:val="clear"/>
+        </w:rPr>
+      </w:pPr>
+      <w:r>
+        <w:rPr>
+          <w:rFonts w:ascii="Calibri" w:hAnsi="Calibri" w:cs="Calibri" w:eastAsia="Calibri"/>
+          <w:color w:val="auto"/>
+          <w:spacing w:val="0"/>
+          <w:position w:val="0"/>
+          <w:sz w:val="22"/>
+          <w:shd w:fill="auto" w:val="clear"/>
+        </w:rPr>
+        <w:t xml:space="preserve">        ChildProps</w:t>
+      </w:r>
+    </w:p>
+    <w:p>
+      <w:pPr>
+        <w:spacing w:before="0" w:after="0" w:line="240"/>
+        <w:ind w:right="0" w:left="0" w:firstLine="0"/>
+        <w:jc w:val="left"/>
+        <w:rPr>
+          <w:rFonts w:ascii="Calibri" w:hAnsi="Calibri" w:cs="Calibri" w:eastAsia="Calibri"/>
+          <w:color w:val="auto"/>
+          <w:spacing w:val="0"/>
+          <w:position w:val="0"/>
+          <w:sz w:val="22"/>
+          <w:shd w:fill="auto" w:val="clear"/>
+        </w:rPr>
+      </w:pPr>
+      <w:r>
+        <w:rPr>
+          <w:rFonts w:ascii="Calibri" w:hAnsi="Calibri" w:cs="Calibri" w:eastAsia="Calibri"/>
+          <w:color w:val="auto"/>
+          <w:spacing w:val="0"/>
+          <w:position w:val="0"/>
+          <w:sz w:val="22"/>
+          <w:shd w:fill="auto" w:val="clear"/>
+        </w:rPr>
+        <w:t xml:space="preserve">    }</w:t>
+      </w:r>
+    </w:p>
+    <w:p>
+      <w:pPr>
+        <w:spacing w:before="0" w:after="0" w:line="240"/>
+        <w:ind w:right="0" w:left="0" w:firstLine="0"/>
+        <w:jc w:val="left"/>
+        <w:rPr>
+          <w:rFonts w:ascii="Calibri" w:hAnsi="Calibri" w:cs="Calibri" w:eastAsia="Calibri"/>
+          <w:color w:val="auto"/>
+          <w:spacing w:val="0"/>
+          <w:position w:val="0"/>
+          <w:sz w:val="22"/>
+          <w:shd w:fill="auto" w:val="clear"/>
+        </w:rPr>
+      </w:pPr>
+      <w:r>
+        <w:rPr>
+          <w:rFonts w:ascii="Calibri" w:hAnsi="Calibri" w:cs="Calibri" w:eastAsia="Calibri"/>
+          <w:color w:val="auto"/>
+          <w:spacing w:val="0"/>
+          <w:position w:val="0"/>
+          <w:sz w:val="22"/>
+          <w:shd w:fill="auto" w:val="clear"/>
+        </w:rPr>
+        <w:t xml:space="preserve">}</w:t>
+      </w:r>
+    </w:p>
+    <w:p>
+      <w:pPr>
+        <w:spacing w:before="0" w:after="0" w:line="240"/>
+        <w:ind w:right="0" w:left="0" w:firstLine="0"/>
+        <w:jc w:val="left"/>
+        <w:rPr>
+          <w:rFonts w:ascii="Calibri" w:hAnsi="Calibri" w:cs="Calibri" w:eastAsia="Calibri"/>
+          <w:color w:val="auto"/>
+          <w:spacing w:val="0"/>
+          <w:position w:val="0"/>
+          <w:sz w:val="22"/>
+          <w:shd w:fill="auto" w:val="clear"/>
+        </w:rPr>
+      </w:pPr>
+      <w:r>
+        <w:rPr>
+          <w:rFonts w:ascii="Calibri" w:hAnsi="Calibri" w:cs="Calibri" w:eastAsia="Calibri"/>
+          <w:color w:val="auto"/>
+          <w:spacing w:val="0"/>
+          <w:position w:val="0"/>
+          <w:sz w:val="22"/>
+          <w:shd w:fill="auto" w:val="clear"/>
+        </w:rPr>
+        <w:t xml:space="preserve">&lt;/script&gt;</w:t>
+      </w:r>
+    </w:p>
+    <w:p>
+      <w:pPr>
+        <w:spacing w:before="0" w:after="0" w:line="240"/>
+        <w:ind w:right="0" w:left="0" w:firstLine="0"/>
+        <w:jc w:val="left"/>
+        <w:rPr>
+          <w:rFonts w:ascii="Calibri" w:hAnsi="Calibri" w:cs="Calibri" w:eastAsia="Calibri"/>
+          <w:color w:val="auto"/>
+          <w:spacing w:val="0"/>
+          <w:position w:val="0"/>
+          <w:sz w:val="22"/>
+          <w:shd w:fill="auto" w:val="clear"/>
+        </w:rPr>
+      </w:pPr>
+    </w:p>
+    <w:p>
+      <w:pPr>
+        <w:spacing w:before="0" w:after="0" w:line="240"/>
+        <w:ind w:right="0" w:left="0" w:firstLine="0"/>
+        <w:jc w:val="left"/>
+        <w:rPr>
+          <w:rFonts w:ascii="Calibri" w:hAnsi="Calibri" w:cs="Calibri" w:eastAsia="Calibri"/>
+          <w:b/>
+          <w:color w:val="auto"/>
+          <w:spacing w:val="0"/>
+          <w:position w:val="0"/>
+          <w:sz w:val="22"/>
+          <w:shd w:fill="auto" w:val="clear"/>
+        </w:rPr>
+      </w:pPr>
+      <w:r>
+        <w:rPr>
+          <w:rFonts w:ascii="Calibri" w:hAnsi="Calibri" w:cs="Calibri" w:eastAsia="Calibri"/>
+          <w:b/>
+          <w:color w:val="auto"/>
+          <w:spacing w:val="0"/>
+          <w:position w:val="0"/>
+          <w:sz w:val="22"/>
+          <w:shd w:fill="auto" w:val="clear"/>
+        </w:rPr>
+        <w:t xml:space="preserve">ChildProps.vue  &gt;&gt;&gt;&gt;</w:t>
+      </w:r>
+    </w:p>
+    <w:p>
+      <w:pPr>
+        <w:spacing w:before="0" w:after="0" w:line="240"/>
+        <w:ind w:right="0" w:left="0" w:firstLine="0"/>
+        <w:jc w:val="left"/>
+        <w:rPr>
+          <w:rFonts w:ascii="Calibri" w:hAnsi="Calibri" w:cs="Calibri" w:eastAsia="Calibri"/>
+          <w:b/>
+          <w:color w:val="auto"/>
+          <w:spacing w:val="0"/>
+          <w:position w:val="0"/>
+          <w:sz w:val="22"/>
+          <w:shd w:fill="auto" w:val="clear"/>
+        </w:rPr>
+      </w:pPr>
+    </w:p>
+    <w:p>
+      <w:pPr>
+        <w:spacing w:before="0" w:after="0" w:line="240"/>
+        <w:ind w:right="0" w:left="0" w:firstLine="0"/>
+        <w:jc w:val="left"/>
+        <w:rPr>
+          <w:rFonts w:ascii="Calibri" w:hAnsi="Calibri" w:cs="Calibri" w:eastAsia="Calibri"/>
+          <w:color w:val="auto"/>
+          <w:spacing w:val="0"/>
+          <w:position w:val="0"/>
+          <w:sz w:val="22"/>
+          <w:shd w:fill="auto" w:val="clear"/>
+        </w:rPr>
+      </w:pPr>
+      <w:r>
+        <w:rPr>
+          <w:rFonts w:ascii="Calibri" w:hAnsi="Calibri" w:cs="Calibri" w:eastAsia="Calibri"/>
+          <w:color w:val="auto"/>
+          <w:spacing w:val="0"/>
+          <w:position w:val="0"/>
+          <w:sz w:val="22"/>
+          <w:shd w:fill="auto" w:val="clear"/>
+        </w:rPr>
+        <w:t xml:space="preserve">&lt;template&gt;</w:t>
+      </w:r>
+    </w:p>
+    <w:p>
+      <w:pPr>
+        <w:spacing w:before="0" w:after="0" w:line="240"/>
+        <w:ind w:right="0" w:left="0" w:firstLine="0"/>
+        <w:jc w:val="left"/>
+        <w:rPr>
+          <w:rFonts w:ascii="Calibri" w:hAnsi="Calibri" w:cs="Calibri" w:eastAsia="Calibri"/>
+          <w:color w:val="auto"/>
+          <w:spacing w:val="0"/>
+          <w:position w:val="0"/>
+          <w:sz w:val="22"/>
+          <w:shd w:fill="auto" w:val="clear"/>
+        </w:rPr>
+      </w:pPr>
+      <w:r>
+        <w:rPr>
+          <w:rFonts w:ascii="Calibri" w:hAnsi="Calibri" w:cs="Calibri" w:eastAsia="Calibri"/>
+          <w:color w:val="auto"/>
+          <w:spacing w:val="0"/>
+          <w:position w:val="0"/>
+          <w:sz w:val="22"/>
+          <w:shd w:fill="auto" w:val="clear"/>
+        </w:rPr>
+        <w:t xml:space="preserve">    &lt;!-- &lt;div&gt;</w:t>
+      </w:r>
+    </w:p>
+    <w:p>
+      <w:pPr>
+        <w:spacing w:before="0" w:after="0" w:line="240"/>
+        <w:ind w:right="0" w:left="0" w:firstLine="0"/>
+        <w:jc w:val="left"/>
+        <w:rPr>
+          <w:rFonts w:ascii="Calibri" w:hAnsi="Calibri" w:cs="Calibri" w:eastAsia="Calibri"/>
+          <w:color w:val="auto"/>
+          <w:spacing w:val="0"/>
+          <w:position w:val="0"/>
+          <w:sz w:val="22"/>
+          <w:shd w:fill="auto" w:val="clear"/>
+        </w:rPr>
+      </w:pPr>
+      <w:r>
+        <w:rPr>
+          <w:rFonts w:ascii="Calibri" w:hAnsi="Calibri" w:cs="Calibri" w:eastAsia="Calibri"/>
+          <w:color w:val="auto"/>
+          <w:spacing w:val="0"/>
+          <w:position w:val="0"/>
+          <w:sz w:val="22"/>
+          <w:shd w:fill="auto" w:val="clear"/>
+        </w:rPr>
+        <w:t xml:space="preserve">        &lt;p&gt;John&lt;/p&gt;</w:t>
+      </w:r>
+    </w:p>
+    <w:p>
+      <w:pPr>
+        <w:spacing w:before="0" w:after="0" w:line="240"/>
+        <w:ind w:right="0" w:left="0" w:firstLine="0"/>
+        <w:jc w:val="left"/>
+        <w:rPr>
+          <w:rFonts w:ascii="Calibri" w:hAnsi="Calibri" w:cs="Calibri" w:eastAsia="Calibri"/>
+          <w:color w:val="auto"/>
+          <w:spacing w:val="0"/>
+          <w:position w:val="0"/>
+          <w:sz w:val="22"/>
+          <w:shd w:fill="auto" w:val="clear"/>
+        </w:rPr>
+      </w:pPr>
+      <w:r>
+        <w:rPr>
+          <w:rFonts w:ascii="Calibri" w:hAnsi="Calibri" w:cs="Calibri" w:eastAsia="Calibri"/>
+          <w:color w:val="auto"/>
+          <w:spacing w:val="0"/>
+          <w:position w:val="0"/>
+          <w:sz w:val="22"/>
+          <w:shd w:fill="auto" w:val="clear"/>
+        </w:rPr>
+        <w:t xml:space="preserve">        &lt;p&gt;Mohan&lt;/p&gt;</w:t>
+      </w:r>
+    </w:p>
+    <w:p>
+      <w:pPr>
+        <w:spacing w:before="0" w:after="0" w:line="240"/>
+        <w:ind w:right="0" w:left="0" w:firstLine="0"/>
+        <w:jc w:val="left"/>
+        <w:rPr>
+          <w:rFonts w:ascii="Calibri" w:hAnsi="Calibri" w:cs="Calibri" w:eastAsia="Calibri"/>
+          <w:color w:val="auto"/>
+          <w:spacing w:val="0"/>
+          <w:position w:val="0"/>
+          <w:sz w:val="22"/>
+          <w:shd w:fill="auto" w:val="clear"/>
+        </w:rPr>
+      </w:pPr>
+      <w:r>
+        <w:rPr>
+          <w:rFonts w:ascii="Calibri" w:hAnsi="Calibri" w:cs="Calibri" w:eastAsia="Calibri"/>
+          <w:color w:val="auto"/>
+          <w:spacing w:val="0"/>
+          <w:position w:val="0"/>
+          <w:sz w:val="22"/>
+          <w:shd w:fill="auto" w:val="clear"/>
+        </w:rPr>
+        <w:t xml:space="preserve">        &lt;p&gt;Vivek&lt;/p&gt;</w:t>
+      </w:r>
+    </w:p>
+    <w:p>
+      <w:pPr>
+        <w:spacing w:before="0" w:after="0" w:line="240"/>
+        <w:ind w:right="0" w:left="0" w:firstLine="0"/>
+        <w:jc w:val="left"/>
+        <w:rPr>
+          <w:rFonts w:ascii="Calibri" w:hAnsi="Calibri" w:cs="Calibri" w:eastAsia="Calibri"/>
+          <w:color w:val="auto"/>
+          <w:spacing w:val="0"/>
+          <w:position w:val="0"/>
+          <w:sz w:val="22"/>
+          <w:shd w:fill="auto" w:val="clear"/>
+        </w:rPr>
+      </w:pPr>
+      <w:r>
+        <w:rPr>
+          <w:rFonts w:ascii="Calibri" w:hAnsi="Calibri" w:cs="Calibri" w:eastAsia="Calibri"/>
+          <w:color w:val="auto"/>
+          <w:spacing w:val="0"/>
+          <w:position w:val="0"/>
+          <w:sz w:val="22"/>
+          <w:shd w:fill="auto" w:val="clear"/>
+        </w:rPr>
+        <w:t xml:space="preserve">        &lt;p&gt;{{ data }}&lt;/p&gt;</w:t>
+      </w:r>
+    </w:p>
+    <w:p>
+      <w:pPr>
+        <w:spacing w:before="0" w:after="0" w:line="240"/>
+        <w:ind w:right="0" w:left="0" w:firstLine="0"/>
+        <w:jc w:val="left"/>
+        <w:rPr>
+          <w:rFonts w:ascii="Calibri" w:hAnsi="Calibri" w:cs="Calibri" w:eastAsia="Calibri"/>
+          <w:color w:val="auto"/>
+          <w:spacing w:val="0"/>
+          <w:position w:val="0"/>
+          <w:sz w:val="22"/>
+          <w:shd w:fill="auto" w:val="clear"/>
+        </w:rPr>
+      </w:pPr>
+      <w:r>
+        <w:rPr>
+          <w:rFonts w:ascii="Calibri" w:hAnsi="Calibri" w:cs="Calibri" w:eastAsia="Calibri"/>
+          <w:color w:val="auto"/>
+          <w:spacing w:val="0"/>
+          <w:position w:val="0"/>
+          <w:sz w:val="22"/>
+          <w:shd w:fill="auto" w:val="clear"/>
+        </w:rPr>
+        <w:t xml:space="preserve">    &lt;/div&gt; --&gt;</w:t>
+      </w:r>
+    </w:p>
+    <w:p>
+      <w:pPr>
+        <w:spacing w:before="0" w:after="0" w:line="240"/>
+        <w:ind w:right="0" w:left="0" w:firstLine="0"/>
+        <w:jc w:val="left"/>
+        <w:rPr>
+          <w:rFonts w:ascii="Calibri" w:hAnsi="Calibri" w:cs="Calibri" w:eastAsia="Calibri"/>
+          <w:color w:val="auto"/>
+          <w:spacing w:val="0"/>
+          <w:position w:val="0"/>
+          <w:sz w:val="22"/>
+          <w:shd w:fill="auto" w:val="clear"/>
+        </w:rPr>
+      </w:pPr>
+    </w:p>
+    <w:p>
+      <w:pPr>
+        <w:spacing w:before="0" w:after="0" w:line="240"/>
+        <w:ind w:right="0" w:left="0" w:firstLine="0"/>
+        <w:jc w:val="left"/>
+        <w:rPr>
+          <w:rFonts w:ascii="Calibri" w:hAnsi="Calibri" w:cs="Calibri" w:eastAsia="Calibri"/>
+          <w:color w:val="auto"/>
+          <w:spacing w:val="0"/>
+          <w:position w:val="0"/>
+          <w:sz w:val="22"/>
+          <w:shd w:fill="auto" w:val="clear"/>
+        </w:rPr>
+      </w:pPr>
+      <w:r>
+        <w:rPr>
+          <w:rFonts w:ascii="Calibri" w:hAnsi="Calibri" w:cs="Calibri" w:eastAsia="Calibri"/>
+          <w:color w:val="auto"/>
+          <w:spacing w:val="0"/>
+          <w:position w:val="0"/>
+          <w:sz w:val="22"/>
+          <w:shd w:fill="auto" w:val="clear"/>
+        </w:rPr>
+        <w:t xml:space="preserve">    &lt;!--  if i remove div here then we can you attar form single tag value like wise --&gt;</w:t>
+      </w:r>
+    </w:p>
+    <w:p>
+      <w:pPr>
+        <w:spacing w:before="0" w:after="0" w:line="240"/>
+        <w:ind w:right="0" w:left="0" w:firstLine="0"/>
+        <w:jc w:val="left"/>
+        <w:rPr>
+          <w:rFonts w:ascii="Calibri" w:hAnsi="Calibri" w:cs="Calibri" w:eastAsia="Calibri"/>
+          <w:color w:val="auto"/>
+          <w:spacing w:val="0"/>
+          <w:position w:val="0"/>
+          <w:sz w:val="22"/>
+          <w:shd w:fill="auto" w:val="clear"/>
+        </w:rPr>
+      </w:pPr>
+      <w:r>
+        <w:rPr>
+          <w:rFonts w:ascii="Calibri" w:hAnsi="Calibri" w:cs="Calibri" w:eastAsia="Calibri"/>
+          <w:color w:val="auto"/>
+          <w:spacing w:val="0"/>
+          <w:position w:val="0"/>
+          <w:sz w:val="22"/>
+          <w:shd w:fill="auto" w:val="clear"/>
+        </w:rPr>
+        <w:t xml:space="preserve">    &lt;p </w:t>
+      </w:r>
+      <w:r>
+        <w:rPr>
+          <w:rFonts w:ascii="Calibri" w:hAnsi="Calibri" w:cs="Calibri" w:eastAsia="Calibri"/>
+          <w:b/>
+          <w:color w:val="auto"/>
+          <w:spacing w:val="0"/>
+          <w:position w:val="0"/>
+          <w:sz w:val="22"/>
+          <w:shd w:fill="auto" w:val="clear"/>
+        </w:rPr>
+        <w:t xml:space="preserve">v-bind="$attrs"&gt;</w:t>
+      </w:r>
+      <w:r>
+        <w:rPr>
+          <w:rFonts w:ascii="Calibri" w:hAnsi="Calibri" w:cs="Calibri" w:eastAsia="Calibri"/>
+          <w:color w:val="auto"/>
+          <w:spacing w:val="0"/>
+          <w:position w:val="0"/>
+          <w:sz w:val="22"/>
+          <w:shd w:fill="auto" w:val="clear"/>
+        </w:rPr>
+        <w:t xml:space="preserve">John&lt;/p&gt;     &lt;!--  for access non props data then we can use  --&gt;</w:t>
+      </w:r>
+    </w:p>
+    <w:p>
+      <w:pPr>
+        <w:spacing w:before="0" w:after="0" w:line="240"/>
+        <w:ind w:right="0" w:left="0" w:firstLine="0"/>
+        <w:jc w:val="left"/>
+        <w:rPr>
+          <w:rFonts w:ascii="Calibri" w:hAnsi="Calibri" w:cs="Calibri" w:eastAsia="Calibri"/>
+          <w:color w:val="auto"/>
+          <w:spacing w:val="0"/>
+          <w:position w:val="0"/>
+          <w:sz w:val="22"/>
+          <w:shd w:fill="auto" w:val="clear"/>
+        </w:rPr>
+      </w:pPr>
+      <w:r>
+        <w:rPr>
+          <w:rFonts w:ascii="Calibri" w:hAnsi="Calibri" w:cs="Calibri" w:eastAsia="Calibri"/>
+          <w:color w:val="auto"/>
+          <w:spacing w:val="0"/>
+          <w:position w:val="0"/>
+          <w:sz w:val="22"/>
+          <w:shd w:fill="auto" w:val="clear"/>
+        </w:rPr>
+        <w:t xml:space="preserve">    &lt;!--  if access non props data if parent div not i have then we can use attributes --&gt;</w:t>
+      </w:r>
+    </w:p>
+    <w:p>
+      <w:pPr>
+        <w:spacing w:before="0" w:after="0" w:line="240"/>
+        <w:ind w:right="0" w:left="0" w:firstLine="0"/>
+        <w:jc w:val="left"/>
+        <w:rPr>
+          <w:rFonts w:ascii="Calibri" w:hAnsi="Calibri" w:cs="Calibri" w:eastAsia="Calibri"/>
+          <w:color w:val="auto"/>
+          <w:spacing w:val="0"/>
+          <w:position w:val="0"/>
+          <w:sz w:val="22"/>
+          <w:shd w:fill="auto" w:val="clear"/>
+        </w:rPr>
+      </w:pPr>
+      <w:r>
+        <w:rPr>
+          <w:rFonts w:ascii="Calibri" w:hAnsi="Calibri" w:cs="Calibri" w:eastAsia="Calibri"/>
+          <w:color w:val="auto"/>
+          <w:spacing w:val="0"/>
+          <w:position w:val="0"/>
+          <w:sz w:val="22"/>
+          <w:shd w:fill="auto" w:val="clear"/>
+        </w:rPr>
+        <w:t xml:space="preserve">    &lt;p&gt;Mohan&lt;/p&gt;</w:t>
+      </w:r>
+    </w:p>
+    <w:p>
+      <w:pPr>
+        <w:spacing w:before="0" w:after="0" w:line="240"/>
+        <w:ind w:right="0" w:left="0" w:firstLine="0"/>
+        <w:jc w:val="left"/>
+        <w:rPr>
+          <w:rFonts w:ascii="Calibri" w:hAnsi="Calibri" w:cs="Calibri" w:eastAsia="Calibri"/>
+          <w:color w:val="auto"/>
+          <w:spacing w:val="0"/>
+          <w:position w:val="0"/>
+          <w:sz w:val="22"/>
+          <w:shd w:fill="auto" w:val="clear"/>
+        </w:rPr>
+      </w:pPr>
+      <w:r>
+        <w:rPr>
+          <w:rFonts w:ascii="Calibri" w:hAnsi="Calibri" w:cs="Calibri" w:eastAsia="Calibri"/>
+          <w:color w:val="auto"/>
+          <w:spacing w:val="0"/>
+          <w:position w:val="0"/>
+          <w:sz w:val="22"/>
+          <w:shd w:fill="auto" w:val="clear"/>
+        </w:rPr>
+        <w:t xml:space="preserve">    &lt;p&gt;Vivek&lt;/p&gt;</w:t>
+      </w:r>
+    </w:p>
+    <w:p>
+      <w:pPr>
+        <w:spacing w:before="0" w:after="0" w:line="240"/>
+        <w:ind w:right="0" w:left="0" w:firstLine="0"/>
+        <w:jc w:val="left"/>
+        <w:rPr>
+          <w:rFonts w:ascii="Calibri" w:hAnsi="Calibri" w:cs="Calibri" w:eastAsia="Calibri"/>
+          <w:color w:val="auto"/>
+          <w:spacing w:val="0"/>
+          <w:position w:val="0"/>
+          <w:sz w:val="22"/>
+          <w:shd w:fill="auto" w:val="clear"/>
+        </w:rPr>
+      </w:pPr>
+      <w:r>
+        <w:rPr>
+          <w:rFonts w:ascii="Calibri" w:hAnsi="Calibri" w:cs="Calibri" w:eastAsia="Calibri"/>
+          <w:color w:val="auto"/>
+          <w:spacing w:val="0"/>
+          <w:position w:val="0"/>
+          <w:sz w:val="22"/>
+          <w:shd w:fill="auto" w:val="clear"/>
+        </w:rPr>
+        <w:t xml:space="preserve">    &lt;p&gt;{{ data }}&lt;/p&gt;</w:t>
+      </w:r>
+    </w:p>
+    <w:p>
+      <w:pPr>
+        <w:spacing w:before="0" w:after="0" w:line="240"/>
+        <w:ind w:right="0" w:left="0" w:firstLine="0"/>
+        <w:jc w:val="left"/>
+        <w:rPr>
+          <w:rFonts w:ascii="Calibri" w:hAnsi="Calibri" w:cs="Calibri" w:eastAsia="Calibri"/>
+          <w:color w:val="auto"/>
+          <w:spacing w:val="0"/>
+          <w:position w:val="0"/>
+          <w:sz w:val="22"/>
+          <w:shd w:fill="auto" w:val="clear"/>
+        </w:rPr>
+      </w:pPr>
+      <w:r>
+        <w:rPr>
+          <w:rFonts w:ascii="Calibri" w:hAnsi="Calibri" w:cs="Calibri" w:eastAsia="Calibri"/>
+          <w:color w:val="auto"/>
+          <w:spacing w:val="0"/>
+          <w:position w:val="0"/>
+          <w:sz w:val="22"/>
+          <w:shd w:fill="auto" w:val="clear"/>
+        </w:rPr>
+        <w:t xml:space="preserve">&lt;/template&gt;</w:t>
+      </w:r>
+    </w:p>
+    <w:p>
+      <w:pPr>
+        <w:spacing w:before="0" w:after="0" w:line="240"/>
+        <w:ind w:right="0" w:left="0" w:firstLine="0"/>
+        <w:jc w:val="left"/>
+        <w:rPr>
+          <w:rFonts w:ascii="Calibri" w:hAnsi="Calibri" w:cs="Calibri" w:eastAsia="Calibri"/>
+          <w:color w:val="auto"/>
+          <w:spacing w:val="0"/>
+          <w:position w:val="0"/>
+          <w:sz w:val="22"/>
+          <w:shd w:fill="auto" w:val="clear"/>
+        </w:rPr>
+      </w:pPr>
+      <w:r>
+        <w:rPr>
+          <w:rFonts w:ascii="Calibri" w:hAnsi="Calibri" w:cs="Calibri" w:eastAsia="Calibri"/>
+          <w:color w:val="auto"/>
+          <w:spacing w:val="0"/>
+          <w:position w:val="0"/>
+          <w:sz w:val="22"/>
+          <w:shd w:fill="auto" w:val="clear"/>
+        </w:rPr>
+        <w:t xml:space="preserve">&lt;script&gt;</w:t>
+      </w:r>
+    </w:p>
+    <w:p>
+      <w:pPr>
+        <w:spacing w:before="0" w:after="0" w:line="240"/>
+        <w:ind w:right="0" w:left="0" w:firstLine="0"/>
+        <w:jc w:val="left"/>
+        <w:rPr>
+          <w:rFonts w:ascii="Calibri" w:hAnsi="Calibri" w:cs="Calibri" w:eastAsia="Calibri"/>
+          <w:color w:val="auto"/>
+          <w:spacing w:val="0"/>
+          <w:position w:val="0"/>
+          <w:sz w:val="22"/>
+          <w:shd w:fill="auto" w:val="clear"/>
+        </w:rPr>
+      </w:pPr>
+      <w:r>
+        <w:rPr>
+          <w:rFonts w:ascii="Calibri" w:hAnsi="Calibri" w:cs="Calibri" w:eastAsia="Calibri"/>
+          <w:color w:val="auto"/>
+          <w:spacing w:val="0"/>
+          <w:position w:val="0"/>
+          <w:sz w:val="22"/>
+          <w:shd w:fill="auto" w:val="clear"/>
+        </w:rPr>
+        <w:t xml:space="preserve">export default {</w:t>
+      </w:r>
+    </w:p>
+    <w:p>
+      <w:pPr>
+        <w:spacing w:before="0" w:after="0" w:line="240"/>
+        <w:ind w:right="0" w:left="0" w:firstLine="0"/>
+        <w:jc w:val="left"/>
+        <w:rPr>
+          <w:rFonts w:ascii="Calibri" w:hAnsi="Calibri" w:cs="Calibri" w:eastAsia="Calibri"/>
+          <w:color w:val="auto"/>
+          <w:spacing w:val="0"/>
+          <w:position w:val="0"/>
+          <w:sz w:val="22"/>
+          <w:shd w:fill="auto" w:val="clear"/>
+        </w:rPr>
+      </w:pPr>
+      <w:r>
+        <w:rPr>
+          <w:rFonts w:ascii="Calibri" w:hAnsi="Calibri" w:cs="Calibri" w:eastAsia="Calibri"/>
+          <w:color w:val="auto"/>
+          <w:spacing w:val="0"/>
+          <w:position w:val="0"/>
+          <w:sz w:val="22"/>
+          <w:shd w:fill="auto" w:val="clear"/>
+        </w:rPr>
+        <w:t xml:space="preserve">    name:"ChildProps",</w:t>
+      </w:r>
+    </w:p>
+    <w:p>
+      <w:pPr>
+        <w:spacing w:before="0" w:after="0" w:line="240"/>
+        <w:ind w:right="0" w:left="0" w:firstLine="0"/>
+        <w:jc w:val="left"/>
+        <w:rPr>
+          <w:rFonts w:ascii="Calibri" w:hAnsi="Calibri" w:cs="Calibri" w:eastAsia="Calibri"/>
+          <w:b/>
+          <w:color w:val="auto"/>
+          <w:spacing w:val="0"/>
+          <w:position w:val="0"/>
+          <w:sz w:val="22"/>
+          <w:shd w:fill="auto" w:val="clear"/>
+        </w:rPr>
+      </w:pPr>
+      <w:r>
+        <w:rPr>
+          <w:rFonts w:ascii="Calibri" w:hAnsi="Calibri" w:cs="Calibri" w:eastAsia="Calibri"/>
+          <w:color w:val="auto"/>
+          <w:spacing w:val="0"/>
+          <w:position w:val="0"/>
+          <w:sz w:val="22"/>
+          <w:shd w:fill="auto" w:val="clear"/>
+        </w:rPr>
+        <w:t xml:space="preserve">    </w:t>
+      </w:r>
+      <w:r>
+        <w:rPr>
+          <w:rFonts w:ascii="Calibri" w:hAnsi="Calibri" w:cs="Calibri" w:eastAsia="Calibri"/>
+          <w:b/>
+          <w:color w:val="auto"/>
+          <w:spacing w:val="0"/>
+          <w:position w:val="0"/>
+          <w:sz w:val="22"/>
+          <w:shd w:fill="auto" w:val="clear"/>
+        </w:rPr>
+        <w:t xml:space="preserve">inheritAttrs:false,   // </w:t>
+      </w:r>
+      <w:r>
+        <w:rPr>
+          <w:rFonts w:ascii="Calibri" w:hAnsi="Calibri" w:cs="Calibri" w:eastAsia="Calibri"/>
+          <w:color w:val="auto"/>
+          <w:spacing w:val="0"/>
+          <w:position w:val="0"/>
+          <w:sz w:val="22"/>
+          <w:shd w:fill="auto" w:val="clear"/>
+        </w:rPr>
+        <w:t xml:space="preserve">its use one call one time not use inside same id for non props data </w:t>
+      </w:r>
+    </w:p>
+    <w:p>
+      <w:pPr>
+        <w:spacing w:before="0" w:after="0" w:line="240"/>
+        <w:ind w:right="0" w:left="0" w:firstLine="0"/>
+        <w:jc w:val="left"/>
+        <w:rPr>
+          <w:rFonts w:ascii="Calibri" w:hAnsi="Calibri" w:cs="Calibri" w:eastAsia="Calibri"/>
+          <w:b/>
+          <w:color w:val="auto"/>
+          <w:spacing w:val="0"/>
+          <w:position w:val="0"/>
+          <w:sz w:val="22"/>
+          <w:shd w:fill="auto" w:val="clear"/>
+        </w:rPr>
+      </w:pPr>
+      <w:r>
+        <w:rPr>
+          <w:rFonts w:ascii="Calibri" w:hAnsi="Calibri" w:cs="Calibri" w:eastAsia="Calibri"/>
+          <w:b/>
+          <w:color w:val="auto"/>
+          <w:spacing w:val="0"/>
+          <w:position w:val="0"/>
+          <w:sz w:val="22"/>
+          <w:shd w:fill="auto" w:val="clear"/>
+        </w:rPr>
+        <w:t xml:space="preserve">    props:{</w:t>
+      </w:r>
+    </w:p>
+    <w:p>
+      <w:pPr>
+        <w:spacing w:before="0" w:after="0" w:line="240"/>
+        <w:ind w:right="0" w:left="0" w:firstLine="0"/>
+        <w:jc w:val="left"/>
+        <w:rPr>
+          <w:rFonts w:ascii="Calibri" w:hAnsi="Calibri" w:cs="Calibri" w:eastAsia="Calibri"/>
+          <w:b/>
+          <w:color w:val="auto"/>
+          <w:spacing w:val="0"/>
+          <w:position w:val="0"/>
+          <w:sz w:val="22"/>
+          <w:shd w:fill="auto" w:val="clear"/>
+        </w:rPr>
+      </w:pPr>
+      <w:r>
+        <w:rPr>
+          <w:rFonts w:ascii="Calibri" w:hAnsi="Calibri" w:cs="Calibri" w:eastAsia="Calibri"/>
+          <w:b/>
+          <w:color w:val="auto"/>
+          <w:spacing w:val="0"/>
+          <w:position w:val="0"/>
+          <w:sz w:val="22"/>
+          <w:shd w:fill="auto" w:val="clear"/>
+        </w:rPr>
+        <w:t xml:space="preserve">        data:String     // for access props data </w:t>
+      </w:r>
+    </w:p>
+    <w:p>
+      <w:pPr>
+        <w:spacing w:before="0" w:after="0" w:line="240"/>
+        <w:ind w:right="0" w:left="0" w:firstLine="0"/>
+        <w:jc w:val="left"/>
+        <w:rPr>
+          <w:rFonts w:ascii="Calibri" w:hAnsi="Calibri" w:cs="Calibri" w:eastAsia="Calibri"/>
+          <w:b/>
+          <w:color w:val="auto"/>
+          <w:spacing w:val="0"/>
+          <w:position w:val="0"/>
+          <w:sz w:val="22"/>
+          <w:shd w:fill="auto" w:val="clear"/>
+        </w:rPr>
+      </w:pPr>
+      <w:r>
+        <w:rPr>
+          <w:rFonts w:ascii="Calibri" w:hAnsi="Calibri" w:cs="Calibri" w:eastAsia="Calibri"/>
+          <w:b/>
+          <w:color w:val="auto"/>
+          <w:spacing w:val="0"/>
+          <w:position w:val="0"/>
+          <w:sz w:val="22"/>
+          <w:shd w:fill="auto" w:val="clear"/>
+        </w:rPr>
+        <w:t xml:space="preserve">    }</w:t>
+      </w:r>
+    </w:p>
+    <w:p>
+      <w:pPr>
+        <w:spacing w:before="0" w:after="0" w:line="240"/>
+        <w:ind w:right="0" w:left="0" w:firstLine="0"/>
+        <w:jc w:val="left"/>
+        <w:rPr>
+          <w:rFonts w:ascii="Calibri" w:hAnsi="Calibri" w:cs="Calibri" w:eastAsia="Calibri"/>
+          <w:color w:val="auto"/>
+          <w:spacing w:val="0"/>
+          <w:position w:val="0"/>
+          <w:sz w:val="22"/>
+          <w:shd w:fill="auto" w:val="clear"/>
+        </w:rPr>
+      </w:pPr>
+      <w:r>
+        <w:rPr>
+          <w:rFonts w:ascii="Calibri" w:hAnsi="Calibri" w:cs="Calibri" w:eastAsia="Calibri"/>
+          <w:color w:val="auto"/>
+          <w:spacing w:val="0"/>
+          <w:position w:val="0"/>
+          <w:sz w:val="22"/>
+          <w:shd w:fill="auto" w:val="clear"/>
+        </w:rPr>
+        <w:t xml:space="preserve">}</w:t>
+      </w:r>
+    </w:p>
+    <w:p>
+      <w:pPr>
+        <w:spacing w:before="0" w:after="0" w:line="240"/>
+        <w:ind w:right="0" w:left="0" w:firstLine="0"/>
+        <w:jc w:val="left"/>
+        <w:rPr>
+          <w:rFonts w:ascii="Calibri" w:hAnsi="Calibri" w:cs="Calibri" w:eastAsia="Calibri"/>
+          <w:color w:val="auto"/>
+          <w:spacing w:val="0"/>
+          <w:position w:val="0"/>
+          <w:sz w:val="22"/>
+          <w:shd w:fill="auto" w:val="clear"/>
+        </w:rPr>
+      </w:pPr>
+      <w:r>
+        <w:rPr>
+          <w:rFonts w:ascii="Calibri" w:hAnsi="Calibri" w:cs="Calibri" w:eastAsia="Calibri"/>
+          <w:color w:val="auto"/>
+          <w:spacing w:val="0"/>
+          <w:position w:val="0"/>
+          <w:sz w:val="22"/>
+          <w:shd w:fill="auto" w:val="clear"/>
+        </w:rPr>
+        <w:t xml:space="preserve">&lt;/script&gt;</w:t>
+      </w:r>
+    </w:p>
+    <w:p>
+      <w:pPr>
+        <w:spacing w:before="0" w:after="0" w:line="240"/>
+        <w:ind w:right="0" w:left="0" w:firstLine="0"/>
+        <w:jc w:val="left"/>
+        <w:rPr>
+          <w:rFonts w:ascii="Calibri" w:hAnsi="Calibri" w:cs="Calibri" w:eastAsia="Calibri"/>
+          <w:b/>
+          <w:color w:val="auto"/>
+          <w:spacing w:val="0"/>
+          <w:position w:val="0"/>
+          <w:sz w:val="22"/>
+          <w:shd w:fill="auto" w:val="clear"/>
+        </w:rPr>
+      </w:pPr>
+    </w:p>
+    <w:p>
+      <w:pPr>
+        <w:spacing w:before="0" w:after="0" w:line="240"/>
+        <w:ind w:right="0" w:left="0" w:firstLine="0"/>
+        <w:jc w:val="left"/>
+        <w:rPr>
+          <w:rFonts w:ascii="Calibri" w:hAnsi="Calibri" w:cs="Calibri" w:eastAsia="Calibri"/>
+          <w:b/>
+          <w:color w:val="auto"/>
+          <w:spacing w:val="0"/>
+          <w:position w:val="0"/>
+          <w:sz w:val="22"/>
+          <w:shd w:fill="auto" w:val="clear"/>
+        </w:rPr>
+      </w:pPr>
+    </w:p>
+    <w:p>
+      <w:pPr>
+        <w:spacing w:before="0" w:after="0" w:line="240"/>
+        <w:ind w:right="0" w:left="0" w:firstLine="0"/>
+        <w:jc w:val="left"/>
+        <w:rPr>
+          <w:rFonts w:ascii="Calibri" w:hAnsi="Calibri" w:cs="Calibri" w:eastAsia="Calibri"/>
+          <w:b/>
+          <w:color w:val="auto"/>
+          <w:spacing w:val="0"/>
+          <w:position w:val="0"/>
+          <w:sz w:val="22"/>
+          <w:shd w:fill="auto" w:val="clear"/>
+        </w:rPr>
+      </w:pPr>
+    </w:p>
+    <w:p>
+      <w:pPr>
+        <w:spacing w:before="0" w:after="0" w:line="240"/>
+        <w:ind w:right="0" w:left="0" w:firstLine="0"/>
+        <w:jc w:val="left"/>
+        <w:rPr>
+          <w:rFonts w:ascii="Calibri" w:hAnsi="Calibri" w:cs="Calibri" w:eastAsia="Calibri"/>
+          <w:b/>
+          <w:color w:val="auto"/>
+          <w:spacing w:val="0"/>
+          <w:position w:val="0"/>
+          <w:sz w:val="22"/>
+          <w:shd w:fill="auto" w:val="clear"/>
+        </w:rPr>
+      </w:pPr>
+      <w:r>
+        <w:rPr>
+          <w:rFonts w:ascii="Calibri" w:hAnsi="Calibri" w:cs="Calibri" w:eastAsia="Calibri"/>
+          <w:b/>
+          <w:color w:val="auto"/>
+          <w:spacing w:val="0"/>
+          <w:position w:val="0"/>
+          <w:sz w:val="22"/>
+          <w:shd w:fill="auto" w:val="clear"/>
+        </w:rPr>
+        <w:t xml:space="preserve">props data use then child component pass </w:t>
+      </w:r>
+    </w:p>
+    <w:p>
+      <w:pPr>
+        <w:spacing w:before="0" w:after="0" w:line="240"/>
+        <w:ind w:right="0" w:left="0" w:firstLine="0"/>
+        <w:jc w:val="left"/>
+        <w:rPr>
+          <w:rFonts w:ascii="Calibri" w:hAnsi="Calibri" w:cs="Calibri" w:eastAsia="Calibri"/>
+          <w:b/>
+          <w:color w:val="auto"/>
+          <w:spacing w:val="0"/>
+          <w:position w:val="0"/>
+          <w:sz w:val="22"/>
+          <w:shd w:fill="auto" w:val="clear"/>
+        </w:rPr>
+      </w:pPr>
+    </w:p>
+    <w:p>
+      <w:pPr>
+        <w:spacing w:before="0" w:after="0" w:line="240"/>
+        <w:ind w:right="0" w:left="0" w:firstLine="0"/>
+        <w:jc w:val="left"/>
+        <w:rPr>
+          <w:rFonts w:ascii="Calibri" w:hAnsi="Calibri" w:cs="Calibri" w:eastAsia="Calibri"/>
+          <w:b/>
+          <w:color w:val="auto"/>
+          <w:spacing w:val="0"/>
+          <w:position w:val="0"/>
+          <w:sz w:val="22"/>
+          <w:shd w:fill="auto" w:val="clear"/>
+        </w:rPr>
+      </w:pPr>
+      <w:r>
+        <w:rPr>
+          <w:rFonts w:ascii="Calibri" w:hAnsi="Calibri" w:cs="Calibri" w:eastAsia="Calibri"/>
+          <w:b/>
+          <w:color w:val="auto"/>
+          <w:spacing w:val="0"/>
+          <w:position w:val="0"/>
+          <w:sz w:val="22"/>
+          <w:shd w:fill="auto" w:val="clear"/>
+        </w:rPr>
+        <w:t xml:space="preserve">props:{</w:t>
+      </w:r>
+    </w:p>
+    <w:p>
+      <w:pPr>
+        <w:spacing w:before="0" w:after="0" w:line="240"/>
+        <w:ind w:right="0" w:left="0" w:firstLine="0"/>
+        <w:jc w:val="left"/>
+        <w:rPr>
+          <w:rFonts w:ascii="Calibri" w:hAnsi="Calibri" w:cs="Calibri" w:eastAsia="Calibri"/>
+          <w:b/>
+          <w:color w:val="auto"/>
+          <w:spacing w:val="0"/>
+          <w:position w:val="0"/>
+          <w:sz w:val="22"/>
+          <w:shd w:fill="auto" w:val="clear"/>
+        </w:rPr>
+      </w:pPr>
+      <w:r>
+        <w:rPr>
+          <w:rFonts w:ascii="Calibri" w:hAnsi="Calibri" w:cs="Calibri" w:eastAsia="Calibri"/>
+          <w:b/>
+          <w:color w:val="auto"/>
+          <w:spacing w:val="0"/>
+          <w:position w:val="0"/>
+          <w:sz w:val="22"/>
+          <w:shd w:fill="auto" w:val="clear"/>
+        </w:rPr>
+        <w:t xml:space="preserve">        data:String     // for access props data </w:t>
+      </w:r>
+    </w:p>
+    <w:p>
+      <w:pPr>
+        <w:spacing w:before="0" w:after="0" w:line="240"/>
+        <w:ind w:right="0" w:left="0" w:firstLine="0"/>
+        <w:jc w:val="left"/>
+        <w:rPr>
+          <w:rFonts w:ascii="Calibri" w:hAnsi="Calibri" w:cs="Calibri" w:eastAsia="Calibri"/>
+          <w:b/>
+          <w:color w:val="auto"/>
+          <w:spacing w:val="0"/>
+          <w:position w:val="0"/>
+          <w:sz w:val="22"/>
+          <w:shd w:fill="auto" w:val="clear"/>
+        </w:rPr>
+      </w:pPr>
+      <w:r>
+        <w:rPr>
+          <w:rFonts w:ascii="Calibri" w:hAnsi="Calibri" w:cs="Calibri" w:eastAsia="Calibri"/>
+          <w:b/>
+          <w:color w:val="auto"/>
+          <w:spacing w:val="0"/>
+          <w:position w:val="0"/>
+          <w:sz w:val="22"/>
+          <w:shd w:fill="auto" w:val="clear"/>
+        </w:rPr>
+        <w:t xml:space="preserve">    }</w:t>
+      </w:r>
+    </w:p>
+    <w:p>
+      <w:pPr>
+        <w:spacing w:before="0" w:after="0" w:line="240"/>
+        <w:ind w:right="0" w:left="0" w:firstLine="0"/>
+        <w:jc w:val="left"/>
+        <w:rPr>
+          <w:rFonts w:ascii="Calibri" w:hAnsi="Calibri" w:cs="Calibri" w:eastAsia="Calibri"/>
+          <w:b/>
+          <w:color w:val="auto"/>
+          <w:spacing w:val="0"/>
+          <w:position w:val="0"/>
+          <w:sz w:val="22"/>
+          <w:shd w:fill="auto" w:val="clear"/>
+        </w:rPr>
+      </w:pPr>
+    </w:p>
+    <w:p>
+      <w:pPr>
+        <w:spacing w:before="0" w:after="0" w:line="240"/>
+        <w:ind w:right="0" w:left="0" w:firstLine="0"/>
+        <w:jc w:val="left"/>
+        <w:rPr>
+          <w:rFonts w:ascii="Calibri" w:hAnsi="Calibri" w:cs="Calibri" w:eastAsia="Calibri"/>
+          <w:b/>
+          <w:color w:val="auto"/>
+          <w:spacing w:val="0"/>
+          <w:position w:val="0"/>
+          <w:sz w:val="22"/>
+          <w:shd w:fill="auto" w:val="clear"/>
+        </w:rPr>
+      </w:pPr>
+    </w:p>
+    <w:p>
+      <w:pPr>
+        <w:spacing w:before="0" w:after="0" w:line="240"/>
+        <w:ind w:right="0" w:left="0" w:firstLine="0"/>
+        <w:jc w:val="left"/>
+        <w:rPr>
+          <w:rFonts w:ascii="Calibri" w:hAnsi="Calibri" w:cs="Calibri" w:eastAsia="Calibri"/>
+          <w:b/>
+          <w:color w:val="auto"/>
+          <w:spacing w:val="0"/>
+          <w:position w:val="0"/>
+          <w:sz w:val="22"/>
+          <w:shd w:fill="auto" w:val="clear"/>
+        </w:rPr>
+      </w:pPr>
+      <w:r>
+        <w:rPr>
+          <w:rFonts w:ascii="Calibri" w:hAnsi="Calibri" w:cs="Calibri" w:eastAsia="Calibri"/>
+          <w:b/>
+          <w:color w:val="auto"/>
+          <w:spacing w:val="0"/>
+          <w:position w:val="0"/>
+          <w:sz w:val="22"/>
+          <w:shd w:fill="auto" w:val="clear"/>
+        </w:rPr>
+        <w:t xml:space="preserve">non props data use then chid component pass </w:t>
+      </w:r>
+    </w:p>
+    <w:p>
+      <w:pPr>
+        <w:spacing w:before="0" w:after="0" w:line="240"/>
+        <w:ind w:right="0" w:left="0" w:firstLine="0"/>
+        <w:jc w:val="left"/>
+        <w:rPr>
+          <w:rFonts w:ascii="Calibri" w:hAnsi="Calibri" w:cs="Calibri" w:eastAsia="Calibri"/>
+          <w:b/>
+          <w:color w:val="auto"/>
+          <w:spacing w:val="0"/>
+          <w:position w:val="0"/>
+          <w:sz w:val="22"/>
+          <w:shd w:fill="auto" w:val="clear"/>
+        </w:rPr>
+      </w:pPr>
+    </w:p>
+    <w:p>
+      <w:pPr>
+        <w:spacing w:before="0" w:after="0" w:line="240"/>
+        <w:ind w:right="0" w:left="0" w:firstLine="0"/>
+        <w:jc w:val="left"/>
+        <w:rPr>
+          <w:rFonts w:ascii="Calibri" w:hAnsi="Calibri" w:cs="Calibri" w:eastAsia="Calibri"/>
+          <w:b/>
+          <w:color w:val="auto"/>
+          <w:spacing w:val="0"/>
+          <w:position w:val="0"/>
+          <w:sz w:val="22"/>
+          <w:shd w:fill="auto" w:val="clear"/>
+        </w:rPr>
+      </w:pPr>
+      <w:r>
+        <w:rPr>
+          <w:rFonts w:ascii="Calibri" w:hAnsi="Calibri" w:cs="Calibri" w:eastAsia="Calibri"/>
+          <w:b/>
+          <w:color w:val="auto"/>
+          <w:spacing w:val="0"/>
+          <w:position w:val="0"/>
+          <w:sz w:val="22"/>
+          <w:shd w:fill="auto" w:val="clear"/>
+        </w:rPr>
+        <w:t xml:space="preserve">if parent div or tag present then no need to call any directive or function automatically called .</w:t>
+      </w:r>
+    </w:p>
+    <w:p>
+      <w:pPr>
+        <w:spacing w:before="0" w:after="0" w:line="240"/>
+        <w:ind w:right="0" w:left="0" w:firstLine="0"/>
+        <w:jc w:val="left"/>
+        <w:rPr>
+          <w:rFonts w:ascii="Calibri" w:hAnsi="Calibri" w:cs="Calibri" w:eastAsia="Calibri"/>
+          <w:b/>
+          <w:color w:val="auto"/>
+          <w:spacing w:val="0"/>
+          <w:position w:val="0"/>
+          <w:sz w:val="22"/>
+          <w:shd w:fill="auto" w:val="clear"/>
+        </w:rPr>
+      </w:pPr>
+    </w:p>
+    <w:p>
+      <w:pPr>
+        <w:spacing w:before="0" w:after="0" w:line="240"/>
+        <w:ind w:right="0" w:left="0" w:firstLine="0"/>
+        <w:jc w:val="left"/>
+        <w:rPr>
+          <w:rFonts w:ascii="Calibri" w:hAnsi="Calibri" w:cs="Calibri" w:eastAsia="Calibri"/>
+          <w:b/>
+          <w:color w:val="auto"/>
+          <w:spacing w:val="0"/>
+          <w:position w:val="0"/>
+          <w:sz w:val="22"/>
+          <w:shd w:fill="auto" w:val="clear"/>
+        </w:rPr>
+      </w:pPr>
+      <w:r>
+        <w:rPr>
+          <w:rFonts w:ascii="Calibri" w:hAnsi="Calibri" w:cs="Calibri" w:eastAsia="Calibri"/>
+          <w:b/>
+          <w:color w:val="auto"/>
+          <w:spacing w:val="0"/>
+          <w:position w:val="0"/>
+          <w:sz w:val="22"/>
+          <w:shd w:fill="auto" w:val="clear"/>
+        </w:rPr>
+        <w:t xml:space="preserve">if not parent then you need to call single on single tag then we can use </w:t>
+      </w:r>
+    </w:p>
+    <w:p>
+      <w:pPr>
+        <w:spacing w:before="0" w:after="0" w:line="240"/>
+        <w:ind w:right="0" w:left="0" w:firstLine="0"/>
+        <w:jc w:val="left"/>
+        <w:rPr>
+          <w:rFonts w:ascii="Calibri" w:hAnsi="Calibri" w:cs="Calibri" w:eastAsia="Calibri"/>
+          <w:b/>
+          <w:color w:val="auto"/>
+          <w:spacing w:val="0"/>
+          <w:position w:val="0"/>
+          <w:sz w:val="22"/>
+          <w:shd w:fill="auto" w:val="clear"/>
+        </w:rPr>
+      </w:pPr>
+    </w:p>
+    <w:p>
+      <w:pPr>
+        <w:spacing w:before="0" w:after="0" w:line="240"/>
+        <w:ind w:right="0" w:left="0" w:firstLine="0"/>
+        <w:jc w:val="left"/>
+        <w:rPr>
+          <w:rFonts w:ascii="Calibri" w:hAnsi="Calibri" w:cs="Calibri" w:eastAsia="Calibri"/>
+          <w:color w:val="auto"/>
+          <w:spacing w:val="0"/>
+          <w:position w:val="0"/>
+          <w:sz w:val="22"/>
+          <w:shd w:fill="auto" w:val="clear"/>
+        </w:rPr>
+      </w:pPr>
+    </w:p>
+    <w:p>
+      <w:pPr>
+        <w:spacing w:before="0" w:after="0" w:line="240"/>
+        <w:ind w:right="0" w:left="0" w:firstLine="0"/>
+        <w:jc w:val="left"/>
+        <w:rPr>
+          <w:rFonts w:ascii="Calibri" w:hAnsi="Calibri" w:cs="Calibri" w:eastAsia="Calibri"/>
+          <w:color w:val="auto"/>
+          <w:spacing w:val="0"/>
+          <w:position w:val="0"/>
+          <w:sz w:val="22"/>
+          <w:shd w:fill="auto" w:val="clear"/>
+        </w:rPr>
+      </w:pPr>
+      <w:r>
+        <w:rPr>
+          <w:rFonts w:ascii="Calibri" w:hAnsi="Calibri" w:cs="Calibri" w:eastAsia="Calibri"/>
+          <w:color w:val="auto"/>
+          <w:spacing w:val="0"/>
+          <w:position w:val="0"/>
+          <w:sz w:val="22"/>
+          <w:shd w:fill="auto" w:val="clear"/>
+        </w:rPr>
+        <w:t xml:space="preserve">    &lt;p </w:t>
+      </w:r>
+      <w:r>
+        <w:rPr>
+          <w:rFonts w:ascii="Calibri" w:hAnsi="Calibri" w:cs="Calibri" w:eastAsia="Calibri"/>
+          <w:b/>
+          <w:color w:val="auto"/>
+          <w:spacing w:val="0"/>
+          <w:position w:val="0"/>
+          <w:sz w:val="22"/>
+          <w:shd w:fill="auto" w:val="clear"/>
+        </w:rPr>
+        <w:t xml:space="preserve">v-bind="$attrs"&gt;</w:t>
+      </w:r>
+      <w:r>
+        <w:rPr>
+          <w:rFonts w:ascii="Calibri" w:hAnsi="Calibri" w:cs="Calibri" w:eastAsia="Calibri"/>
+          <w:color w:val="auto"/>
+          <w:spacing w:val="0"/>
+          <w:position w:val="0"/>
+          <w:sz w:val="22"/>
+          <w:shd w:fill="auto" w:val="clear"/>
+        </w:rPr>
+        <w:t xml:space="preserve">John&lt;/p&gt;</w:t>
+      </w:r>
+    </w:p>
+    <w:p>
+      <w:pPr>
+        <w:spacing w:before="0" w:after="0" w:line="240"/>
+        <w:ind w:right="0" w:left="0" w:firstLine="0"/>
+        <w:jc w:val="left"/>
+        <w:rPr>
+          <w:rFonts w:ascii="Calibri" w:hAnsi="Calibri" w:cs="Calibri" w:eastAsia="Calibri"/>
+          <w:color w:val="auto"/>
+          <w:spacing w:val="0"/>
+          <w:position w:val="0"/>
+          <w:sz w:val="22"/>
+          <w:shd w:fill="auto" w:val="clear"/>
+        </w:rPr>
+      </w:pPr>
+    </w:p>
+    <w:p>
+      <w:pPr>
+        <w:spacing w:before="0" w:after="0" w:line="240"/>
+        <w:ind w:right="0" w:left="0" w:firstLine="0"/>
+        <w:jc w:val="left"/>
+        <w:rPr>
+          <w:rFonts w:ascii="Calibri" w:hAnsi="Calibri" w:cs="Calibri" w:eastAsia="Calibri"/>
+          <w:color w:val="auto"/>
+          <w:spacing w:val="0"/>
+          <w:position w:val="0"/>
+          <w:sz w:val="22"/>
+          <w:shd w:fill="auto" w:val="clear"/>
+        </w:rPr>
+      </w:pPr>
+      <w:r>
+        <w:rPr>
+          <w:rFonts w:ascii="Calibri" w:hAnsi="Calibri" w:cs="Calibri" w:eastAsia="Calibri"/>
+          <w:color w:val="auto"/>
+          <w:spacing w:val="0"/>
+          <w:position w:val="0"/>
+          <w:sz w:val="22"/>
+          <w:shd w:fill="auto" w:val="clear"/>
+        </w:rPr>
+        <w:t xml:space="preserve">this function ..</w:t>
+      </w:r>
+    </w:p>
+    <w:p>
+      <w:pPr>
+        <w:spacing w:before="0" w:after="0" w:line="240"/>
+        <w:ind w:right="0" w:left="0" w:firstLine="0"/>
+        <w:jc w:val="left"/>
+        <w:rPr>
+          <w:rFonts w:ascii="Calibri" w:hAnsi="Calibri" w:cs="Calibri" w:eastAsia="Calibri"/>
+          <w:b/>
+          <w:color w:val="auto"/>
+          <w:spacing w:val="0"/>
+          <w:position w:val="0"/>
+          <w:sz w:val="22"/>
+          <w:shd w:fill="auto" w:val="clear"/>
+        </w:rPr>
+      </w:pPr>
+    </w:p>
+    <w:p>
+      <w:pPr>
+        <w:spacing w:before="0" w:after="0" w:line="240"/>
+        <w:ind w:right="0" w:left="0" w:firstLine="0"/>
+        <w:jc w:val="left"/>
+        <w:rPr>
+          <w:rFonts w:ascii="Calibri" w:hAnsi="Calibri" w:cs="Calibri" w:eastAsia="Calibri"/>
+          <w:b/>
+          <w:color w:val="auto"/>
+          <w:spacing w:val="0"/>
+          <w:position w:val="0"/>
+          <w:sz w:val="22"/>
+          <w:shd w:fill="auto" w:val="clear"/>
+        </w:rPr>
+      </w:pPr>
+      <w:r>
+        <w:rPr>
+          <w:rFonts w:ascii="Calibri" w:hAnsi="Calibri" w:cs="Calibri" w:eastAsia="Calibri"/>
+          <w:b/>
+          <w:color w:val="auto"/>
+          <w:spacing w:val="0"/>
+          <w:position w:val="0"/>
+          <w:sz w:val="22"/>
+          <w:shd w:fill="auto" w:val="clear"/>
+        </w:rPr>
+        <w:t xml:space="preserve">+++++++++++++++++++++++++++++++++++++++++++++++++++++++++++++++++++++++++++++</w:t>
+      </w:r>
+    </w:p>
+    <w:p>
+      <w:pPr>
+        <w:spacing w:before="0" w:after="0" w:line="240"/>
+        <w:ind w:right="0" w:left="0" w:firstLine="0"/>
+        <w:jc w:val="left"/>
+        <w:rPr>
+          <w:rFonts w:ascii="Calibri" w:hAnsi="Calibri" w:cs="Calibri" w:eastAsia="Calibri"/>
+          <w:b/>
+          <w:color w:val="auto"/>
+          <w:spacing w:val="0"/>
+          <w:position w:val="0"/>
+          <w:sz w:val="22"/>
+          <w:shd w:fill="auto" w:val="clear"/>
+        </w:rPr>
+      </w:pPr>
+    </w:p>
+    <w:p>
+      <w:pPr>
+        <w:spacing w:before="0" w:after="0" w:line="240"/>
+        <w:ind w:right="0" w:left="0" w:firstLine="0"/>
+        <w:jc w:val="left"/>
+        <w:rPr>
+          <w:rFonts w:ascii="Calibri" w:hAnsi="Calibri" w:cs="Calibri" w:eastAsia="Calibri"/>
+          <w:b/>
+          <w:color w:val="auto"/>
+          <w:spacing w:val="0"/>
+          <w:position w:val="0"/>
+          <w:sz w:val="22"/>
+          <w:shd w:fill="auto" w:val="clear"/>
+        </w:rPr>
+      </w:pPr>
+      <w:r>
+        <w:rPr>
+          <w:rFonts w:ascii="Calibri" w:hAnsi="Calibri" w:cs="Calibri" w:eastAsia="Calibri"/>
+          <w:b/>
+          <w:color w:val="auto"/>
+          <w:spacing w:val="0"/>
+          <w:position w:val="0"/>
+          <w:sz w:val="22"/>
+          <w:shd w:fill="auto" w:val="clear"/>
+        </w:rPr>
+        <w:t xml:space="preserve">27 Computed Property   &gt;&gt;&gt;&gt;</w:t>
+      </w:r>
+    </w:p>
+    <w:p>
+      <w:pPr>
+        <w:spacing w:before="0" w:after="0" w:line="240"/>
+        <w:ind w:right="0" w:left="0" w:firstLine="0"/>
+        <w:jc w:val="left"/>
+        <w:rPr>
+          <w:rFonts w:ascii="Calibri" w:hAnsi="Calibri" w:cs="Calibri" w:eastAsia="Calibri"/>
+          <w:b/>
+          <w:color w:val="auto"/>
+          <w:spacing w:val="0"/>
+          <w:position w:val="0"/>
+          <w:sz w:val="22"/>
+          <w:shd w:fill="auto" w:val="clear"/>
+        </w:rPr>
+      </w:pPr>
     </w:p>
     <w:p>
       <w:pPr>

</xml_diff>

<commit_message>
computed property get in vue
</commit_message>
<xml_diff>
--- a/blog/Process-install-project-v3.docx
+++ b/blog/Process-install-project-v3.docx
@@ -10367,6 +10367,2431 @@
           <w:shd w:fill="auto" w:val="clear"/>
         </w:rPr>
       </w:pPr>
+      <w:r>
+        <w:rPr>
+          <w:rFonts w:ascii="Calibri" w:hAnsi="Calibri" w:cs="Calibri" w:eastAsia="Calibri"/>
+          <w:b/>
+          <w:color w:val="auto"/>
+          <w:spacing w:val="0"/>
+          <w:position w:val="0"/>
+          <w:sz w:val="22"/>
+          <w:shd w:fill="auto" w:val="clear"/>
+        </w:rPr>
+        <w:t xml:space="preserve">Computed Property using like props but when use if calculation is tuf then we can create.</w:t>
+      </w:r>
+    </w:p>
+    <w:p>
+      <w:pPr>
+        <w:spacing w:before="0" w:after="0" w:line="240"/>
+        <w:ind w:right="0" w:left="0" w:firstLine="0"/>
+        <w:jc w:val="left"/>
+        <w:rPr>
+          <w:rFonts w:ascii="Calibri" w:hAnsi="Calibri" w:cs="Calibri" w:eastAsia="Calibri"/>
+          <w:b/>
+          <w:color w:val="auto"/>
+          <w:spacing w:val="0"/>
+          <w:position w:val="0"/>
+          <w:sz w:val="22"/>
+          <w:shd w:fill="auto" w:val="clear"/>
+        </w:rPr>
+      </w:pPr>
+    </w:p>
+    <w:p>
+      <w:pPr>
+        <w:spacing w:before="0" w:after="0" w:line="240"/>
+        <w:ind w:right="0" w:left="0" w:firstLine="0"/>
+        <w:jc w:val="left"/>
+        <w:rPr>
+          <w:rFonts w:ascii="Calibri" w:hAnsi="Calibri" w:cs="Calibri" w:eastAsia="Calibri"/>
+          <w:b/>
+          <w:color w:val="auto"/>
+          <w:spacing w:val="0"/>
+          <w:position w:val="0"/>
+          <w:sz w:val="22"/>
+          <w:shd w:fill="auto" w:val="clear"/>
+        </w:rPr>
+      </w:pPr>
+      <w:r>
+        <w:rPr>
+          <w:rFonts w:ascii="Calibri" w:hAnsi="Calibri" w:cs="Calibri" w:eastAsia="Calibri"/>
+          <w:b/>
+          <w:color w:val="auto"/>
+          <w:spacing w:val="0"/>
+          <w:position w:val="0"/>
+          <w:sz w:val="22"/>
+          <w:shd w:fill="auto" w:val="clear"/>
+        </w:rPr>
+        <w:t xml:space="preserve">big method use then create computed property.</w:t>
+      </w:r>
+    </w:p>
+    <w:p>
+      <w:pPr>
+        <w:spacing w:before="0" w:after="0" w:line="240"/>
+        <w:ind w:right="0" w:left="0" w:firstLine="0"/>
+        <w:jc w:val="left"/>
+        <w:rPr>
+          <w:rFonts w:ascii="Calibri" w:hAnsi="Calibri" w:cs="Calibri" w:eastAsia="Calibri"/>
+          <w:b/>
+          <w:color w:val="auto"/>
+          <w:spacing w:val="0"/>
+          <w:position w:val="0"/>
+          <w:sz w:val="22"/>
+          <w:shd w:fill="auto" w:val="clear"/>
+        </w:rPr>
+      </w:pPr>
+    </w:p>
+    <w:p>
+      <w:pPr>
+        <w:spacing w:before="0" w:after="0" w:line="240"/>
+        <w:ind w:right="0" w:left="0" w:firstLine="0"/>
+        <w:jc w:val="left"/>
+        <w:rPr>
+          <w:rFonts w:ascii="Calibri" w:hAnsi="Calibri" w:cs="Calibri" w:eastAsia="Calibri"/>
+          <w:b/>
+          <w:color w:val="auto"/>
+          <w:spacing w:val="0"/>
+          <w:position w:val="0"/>
+          <w:sz w:val="22"/>
+          <w:shd w:fill="auto" w:val="clear"/>
+        </w:rPr>
+      </w:pPr>
+      <w:r>
+        <w:rPr>
+          <w:rFonts w:ascii="Calibri" w:hAnsi="Calibri" w:cs="Calibri" w:eastAsia="Calibri"/>
+          <w:b/>
+          <w:color w:val="auto"/>
+          <w:spacing w:val="0"/>
+          <w:position w:val="0"/>
+          <w:sz w:val="22"/>
+          <w:shd w:fill="auto" w:val="clear"/>
+        </w:rPr>
+        <w:t xml:space="preserve">Ex .</w:t>
+      </w:r>
+    </w:p>
+    <w:p>
+      <w:pPr>
+        <w:spacing w:before="0" w:after="0" w:line="240"/>
+        <w:ind w:right="0" w:left="0" w:firstLine="0"/>
+        <w:jc w:val="left"/>
+        <w:rPr>
+          <w:rFonts w:ascii="Calibri" w:hAnsi="Calibri" w:cs="Calibri" w:eastAsia="Calibri"/>
+          <w:b/>
+          <w:color w:val="auto"/>
+          <w:spacing w:val="0"/>
+          <w:position w:val="0"/>
+          <w:sz w:val="22"/>
+          <w:shd w:fill="auto" w:val="clear"/>
+        </w:rPr>
+      </w:pPr>
+    </w:p>
+    <w:p>
+      <w:pPr>
+        <w:spacing w:before="0" w:after="0" w:line="240"/>
+        <w:ind w:right="0" w:left="0" w:firstLine="0"/>
+        <w:jc w:val="left"/>
+        <w:rPr>
+          <w:rFonts w:ascii="Calibri" w:hAnsi="Calibri" w:cs="Calibri" w:eastAsia="Calibri"/>
+          <w:color w:val="auto"/>
+          <w:spacing w:val="0"/>
+          <w:position w:val="0"/>
+          <w:sz w:val="22"/>
+          <w:shd w:fill="auto" w:val="clear"/>
+        </w:rPr>
+      </w:pPr>
+      <w:r>
+        <w:rPr>
+          <w:rFonts w:ascii="Calibri" w:hAnsi="Calibri" w:cs="Calibri" w:eastAsia="Calibri"/>
+          <w:color w:val="auto"/>
+          <w:spacing w:val="0"/>
+          <w:position w:val="0"/>
+          <w:sz w:val="22"/>
+          <w:shd w:fill="auto" w:val="clear"/>
+        </w:rPr>
+        <w:t xml:space="preserve">&lt;div id="example"&gt;</w:t>
+      </w:r>
+    </w:p>
+    <w:p>
+      <w:pPr>
+        <w:spacing w:before="0" w:after="0" w:line="240"/>
+        <w:ind w:right="0" w:left="0" w:firstLine="0"/>
+        <w:jc w:val="left"/>
+        <w:rPr>
+          <w:rFonts w:ascii="Calibri" w:hAnsi="Calibri" w:cs="Calibri" w:eastAsia="Calibri"/>
+          <w:b/>
+          <w:color w:val="auto"/>
+          <w:spacing w:val="0"/>
+          <w:position w:val="0"/>
+          <w:sz w:val="22"/>
+          <w:shd w:fill="auto" w:val="clear"/>
+        </w:rPr>
+      </w:pPr>
+      <w:r>
+        <w:rPr>
+          <w:rFonts w:ascii="Calibri" w:hAnsi="Calibri" w:cs="Calibri" w:eastAsia="Calibri"/>
+          <w:b/>
+          <w:color w:val="auto"/>
+          <w:spacing w:val="0"/>
+          <w:position w:val="0"/>
+          <w:sz w:val="22"/>
+          <w:shd w:fill="auto" w:val="clear"/>
+        </w:rPr>
+        <w:t xml:space="preserve">{{ message.split(' ').reserve().join(' ') }}</w:t>
+      </w:r>
+    </w:p>
+    <w:p>
+      <w:pPr>
+        <w:spacing w:before="0" w:after="0" w:line="240"/>
+        <w:ind w:right="0" w:left="0" w:firstLine="0"/>
+        <w:jc w:val="left"/>
+        <w:rPr>
+          <w:rFonts w:ascii="Calibri" w:hAnsi="Calibri" w:cs="Calibri" w:eastAsia="Calibri"/>
+          <w:b/>
+          <w:color w:val="auto"/>
+          <w:spacing w:val="0"/>
+          <w:position w:val="0"/>
+          <w:sz w:val="22"/>
+          <w:shd w:fill="auto" w:val="clear"/>
+        </w:rPr>
+      </w:pPr>
+      <w:r>
+        <w:rPr>
+          <w:rFonts w:ascii="Calibri" w:hAnsi="Calibri" w:cs="Calibri" w:eastAsia="Calibri"/>
+          <w:color w:val="auto"/>
+          <w:spacing w:val="0"/>
+          <w:position w:val="0"/>
+          <w:sz w:val="22"/>
+          <w:shd w:fill="auto" w:val="clear"/>
+        </w:rPr>
+        <w:t xml:space="preserve">&lt;/div&gt;</w:t>
+      </w:r>
+    </w:p>
+    <w:p>
+      <w:pPr>
+        <w:spacing w:before="0" w:after="0" w:line="240"/>
+        <w:ind w:right="0" w:left="0" w:firstLine="0"/>
+        <w:jc w:val="left"/>
+        <w:rPr>
+          <w:rFonts w:ascii="Calibri" w:hAnsi="Calibri" w:cs="Calibri" w:eastAsia="Calibri"/>
+          <w:b/>
+          <w:color w:val="auto"/>
+          <w:spacing w:val="0"/>
+          <w:position w:val="0"/>
+          <w:sz w:val="22"/>
+          <w:shd w:fill="auto" w:val="clear"/>
+        </w:rPr>
+      </w:pPr>
+    </w:p>
+    <w:p>
+      <w:pPr>
+        <w:spacing w:before="0" w:after="0" w:line="240"/>
+        <w:ind w:right="0" w:left="0" w:firstLine="0"/>
+        <w:jc w:val="left"/>
+        <w:rPr>
+          <w:rFonts w:ascii="Calibri" w:hAnsi="Calibri" w:cs="Calibri" w:eastAsia="Calibri"/>
+          <w:b/>
+          <w:color w:val="auto"/>
+          <w:spacing w:val="0"/>
+          <w:position w:val="0"/>
+          <w:sz w:val="22"/>
+          <w:shd w:fill="auto" w:val="clear"/>
+        </w:rPr>
+      </w:pPr>
+    </w:p>
+    <w:p>
+      <w:pPr>
+        <w:spacing w:before="0" w:after="0" w:line="240"/>
+        <w:ind w:right="0" w:left="0" w:firstLine="0"/>
+        <w:jc w:val="left"/>
+        <w:rPr>
+          <w:rFonts w:ascii="Calibri" w:hAnsi="Calibri" w:cs="Calibri" w:eastAsia="Calibri"/>
+          <w:b/>
+          <w:color w:val="auto"/>
+          <w:spacing w:val="0"/>
+          <w:position w:val="0"/>
+          <w:sz w:val="22"/>
+          <w:shd w:fill="auto" w:val="clear"/>
+        </w:rPr>
+      </w:pPr>
+      <w:r>
+        <w:rPr>
+          <w:rFonts w:ascii="Calibri" w:hAnsi="Calibri" w:cs="Calibri" w:eastAsia="Calibri"/>
+          <w:b/>
+          <w:color w:val="auto"/>
+          <w:spacing w:val="0"/>
+          <w:position w:val="0"/>
+          <w:sz w:val="22"/>
+          <w:shd w:fill="auto" w:val="clear"/>
+        </w:rPr>
+        <w:t xml:space="preserve">like wise i am create and use this .</w:t>
+      </w:r>
+    </w:p>
+    <w:p>
+      <w:pPr>
+        <w:spacing w:before="0" w:after="0" w:line="240"/>
+        <w:ind w:right="0" w:left="0" w:firstLine="0"/>
+        <w:jc w:val="left"/>
+        <w:rPr>
+          <w:rFonts w:ascii="Calibri" w:hAnsi="Calibri" w:cs="Calibri" w:eastAsia="Calibri"/>
+          <w:b/>
+          <w:color w:val="auto"/>
+          <w:spacing w:val="0"/>
+          <w:position w:val="0"/>
+          <w:sz w:val="22"/>
+          <w:shd w:fill="auto" w:val="clear"/>
+        </w:rPr>
+      </w:pPr>
+    </w:p>
+    <w:p>
+      <w:pPr>
+        <w:spacing w:before="0" w:after="0" w:line="240"/>
+        <w:ind w:right="0" w:left="0" w:firstLine="0"/>
+        <w:jc w:val="left"/>
+        <w:rPr>
+          <w:rFonts w:ascii="Calibri" w:hAnsi="Calibri" w:cs="Calibri" w:eastAsia="Calibri"/>
+          <w:b/>
+          <w:color w:val="auto"/>
+          <w:spacing w:val="0"/>
+          <w:position w:val="0"/>
+          <w:sz w:val="22"/>
+          <w:shd w:fill="auto" w:val="clear"/>
+        </w:rPr>
+      </w:pPr>
+      <w:r>
+        <w:object w:dxaOrig="7329" w:dyaOrig="5320">
+          <v:rect xmlns:o="urn:schemas-microsoft-com:office:office" xmlns:v="urn:schemas-microsoft-com:vml" id="rectole0000000000" style="width:366.450000pt;height:266.000000pt" o:preferrelative="t" o:ole="">
+            <o:lock v:ext="edit"/>
+            <v:imagedata xmlns:r="http://schemas.openxmlformats.org/officeDocument/2006/relationships" r:id="docRId2" o:title=""/>
+          </v:rect>
+          <o:OLEObject xmlns:r="http://schemas.openxmlformats.org/officeDocument/2006/relationships" xmlns:o="urn:schemas-microsoft-com:office:office" Type="Embed" ProgID="StaticDib" DrawAspect="Content" ObjectID="0000000000" ShapeID="rectole0000000000" r:id="docRId1"/>
+        </w:object>
+      </w:r>
+    </w:p>
+    <w:p>
+      <w:pPr>
+        <w:spacing w:before="0" w:after="0" w:line="240"/>
+        <w:ind w:right="0" w:left="0" w:firstLine="0"/>
+        <w:jc w:val="left"/>
+        <w:rPr>
+          <w:rFonts w:ascii="Calibri" w:hAnsi="Calibri" w:cs="Calibri" w:eastAsia="Calibri"/>
+          <w:b/>
+          <w:color w:val="auto"/>
+          <w:spacing w:val="0"/>
+          <w:position w:val="0"/>
+          <w:sz w:val="22"/>
+          <w:shd w:fill="auto" w:val="clear"/>
+        </w:rPr>
+      </w:pPr>
+    </w:p>
+    <w:p>
+      <w:pPr>
+        <w:spacing w:before="0" w:after="0" w:line="240"/>
+        <w:ind w:right="0" w:left="0" w:firstLine="0"/>
+        <w:jc w:val="left"/>
+        <w:rPr>
+          <w:rFonts w:ascii="Calibri" w:hAnsi="Calibri" w:cs="Calibri" w:eastAsia="Calibri"/>
+          <w:b/>
+          <w:color w:val="auto"/>
+          <w:spacing w:val="0"/>
+          <w:position w:val="0"/>
+          <w:sz w:val="22"/>
+          <w:shd w:fill="auto" w:val="clear"/>
+        </w:rPr>
+      </w:pPr>
+      <w:r>
+        <w:rPr>
+          <w:rFonts w:ascii="Calibri" w:hAnsi="Calibri" w:cs="Calibri" w:eastAsia="Calibri"/>
+          <w:b/>
+          <w:color w:val="auto"/>
+          <w:spacing w:val="0"/>
+          <w:position w:val="0"/>
+          <w:sz w:val="22"/>
+          <w:shd w:fill="auto" w:val="clear"/>
+        </w:rPr>
+        <w:t xml:space="preserve">computed property perfomance  is fast , method is slow if you want to create logic then its works.</w:t>
+      </w:r>
+    </w:p>
+    <w:p>
+      <w:pPr>
+        <w:spacing w:before="0" w:after="0" w:line="240"/>
+        <w:ind w:right="0" w:left="0" w:firstLine="0"/>
+        <w:jc w:val="left"/>
+        <w:rPr>
+          <w:rFonts w:ascii="Calibri" w:hAnsi="Calibri" w:cs="Calibri" w:eastAsia="Calibri"/>
+          <w:b/>
+          <w:color w:val="auto"/>
+          <w:spacing w:val="0"/>
+          <w:position w:val="0"/>
+          <w:sz w:val="22"/>
+          <w:shd w:fill="auto" w:val="clear"/>
+        </w:rPr>
+      </w:pPr>
+    </w:p>
+    <w:p>
+      <w:pPr>
+        <w:spacing w:before="0" w:after="0" w:line="240"/>
+        <w:ind w:right="0" w:left="0" w:firstLine="0"/>
+        <w:jc w:val="left"/>
+        <w:rPr>
+          <w:rFonts w:ascii="Calibri" w:hAnsi="Calibri" w:cs="Calibri" w:eastAsia="Calibri"/>
+          <w:b/>
+          <w:color w:val="auto"/>
+          <w:spacing w:val="0"/>
+          <w:position w:val="0"/>
+          <w:sz w:val="22"/>
+          <w:shd w:fill="auto" w:val="clear"/>
+        </w:rPr>
+      </w:pPr>
+      <w:r>
+        <w:rPr>
+          <w:rFonts w:ascii="Calibri" w:hAnsi="Calibri" w:cs="Calibri" w:eastAsia="Calibri"/>
+          <w:b/>
+          <w:color w:val="auto"/>
+          <w:spacing w:val="0"/>
+          <w:position w:val="0"/>
+          <w:sz w:val="22"/>
+          <w:shd w:fill="auto" w:val="clear"/>
+        </w:rPr>
+        <w:t xml:space="preserve">simple logic then use method &amp; property , if logic has complex then use computed property because its perfomance is to fast rather than method &amp; property .</w:t>
+      </w:r>
+    </w:p>
+    <w:p>
+      <w:pPr>
+        <w:spacing w:before="0" w:after="0" w:line="240"/>
+        <w:ind w:right="0" w:left="0" w:firstLine="0"/>
+        <w:jc w:val="left"/>
+        <w:rPr>
+          <w:rFonts w:ascii="Calibri" w:hAnsi="Calibri" w:cs="Calibri" w:eastAsia="Calibri"/>
+          <w:b/>
+          <w:color w:val="auto"/>
+          <w:spacing w:val="0"/>
+          <w:position w:val="0"/>
+          <w:sz w:val="22"/>
+          <w:shd w:fill="auto" w:val="clear"/>
+        </w:rPr>
+      </w:pPr>
+    </w:p>
+    <w:p>
+      <w:pPr>
+        <w:spacing w:before="0" w:after="0" w:line="240"/>
+        <w:ind w:right="0" w:left="0" w:firstLine="0"/>
+        <w:jc w:val="left"/>
+        <w:rPr>
+          <w:rFonts w:ascii="Calibri" w:hAnsi="Calibri" w:cs="Calibri" w:eastAsia="Calibri"/>
+          <w:b/>
+          <w:color w:val="auto"/>
+          <w:spacing w:val="0"/>
+          <w:position w:val="0"/>
+          <w:sz w:val="22"/>
+          <w:shd w:fill="auto" w:val="clear"/>
+        </w:rPr>
+      </w:pPr>
+    </w:p>
+    <w:p>
+      <w:pPr>
+        <w:spacing w:before="0" w:after="0" w:line="240"/>
+        <w:ind w:right="0" w:left="0" w:firstLine="0"/>
+        <w:jc w:val="left"/>
+        <w:rPr>
+          <w:rFonts w:ascii="Calibri" w:hAnsi="Calibri" w:cs="Calibri" w:eastAsia="Calibri"/>
+          <w:b/>
+          <w:color w:val="auto"/>
+          <w:spacing w:val="0"/>
+          <w:position w:val="0"/>
+          <w:sz w:val="22"/>
+          <w:shd w:fill="auto" w:val="clear"/>
+        </w:rPr>
+      </w:pPr>
+      <w:r>
+        <w:rPr>
+          <w:rFonts w:ascii="Calibri" w:hAnsi="Calibri" w:cs="Calibri" w:eastAsia="Calibri"/>
+          <w:b/>
+          <w:color w:val="auto"/>
+          <w:spacing w:val="0"/>
+          <w:position w:val="0"/>
+          <w:sz w:val="22"/>
+          <w:shd w:fill="auto" w:val="clear"/>
+        </w:rPr>
+        <w:t xml:space="preserve">App.vue   &gt;&gt;&gt;&gt;</w:t>
+      </w:r>
+    </w:p>
+    <w:p>
+      <w:pPr>
+        <w:spacing w:before="0" w:after="0" w:line="240"/>
+        <w:ind w:right="0" w:left="0" w:firstLine="0"/>
+        <w:jc w:val="left"/>
+        <w:rPr>
+          <w:rFonts w:ascii="Calibri" w:hAnsi="Calibri" w:cs="Calibri" w:eastAsia="Calibri"/>
+          <w:b/>
+          <w:color w:val="auto"/>
+          <w:spacing w:val="0"/>
+          <w:position w:val="0"/>
+          <w:sz w:val="22"/>
+          <w:shd w:fill="auto" w:val="clear"/>
+        </w:rPr>
+      </w:pPr>
+    </w:p>
+    <w:p>
+      <w:pPr>
+        <w:spacing w:before="0" w:after="0" w:line="240"/>
+        <w:ind w:right="0" w:left="0" w:firstLine="0"/>
+        <w:jc w:val="left"/>
+        <w:rPr>
+          <w:rFonts w:ascii="Calibri" w:hAnsi="Calibri" w:cs="Calibri" w:eastAsia="Calibri"/>
+          <w:color w:val="auto"/>
+          <w:spacing w:val="0"/>
+          <w:position w:val="0"/>
+          <w:sz w:val="22"/>
+          <w:shd w:fill="auto" w:val="clear"/>
+        </w:rPr>
+      </w:pPr>
+      <w:r>
+        <w:rPr>
+          <w:rFonts w:ascii="Calibri" w:hAnsi="Calibri" w:cs="Calibri" w:eastAsia="Calibri"/>
+          <w:color w:val="auto"/>
+          <w:spacing w:val="0"/>
+          <w:position w:val="0"/>
+          <w:sz w:val="22"/>
+          <w:shd w:fill="auto" w:val="clear"/>
+        </w:rPr>
+        <w:t xml:space="preserve">&lt;template&gt;</w:t>
+      </w:r>
+    </w:p>
+    <w:p>
+      <w:pPr>
+        <w:spacing w:before="0" w:after="0" w:line="240"/>
+        <w:ind w:right="0" w:left="0" w:firstLine="0"/>
+        <w:jc w:val="left"/>
+        <w:rPr>
+          <w:rFonts w:ascii="Calibri" w:hAnsi="Calibri" w:cs="Calibri" w:eastAsia="Calibri"/>
+          <w:color w:val="auto"/>
+          <w:spacing w:val="0"/>
+          <w:position w:val="0"/>
+          <w:sz w:val="22"/>
+          <w:shd w:fill="auto" w:val="clear"/>
+        </w:rPr>
+      </w:pPr>
+      <w:r>
+        <w:rPr>
+          <w:rFonts w:ascii="Calibri" w:hAnsi="Calibri" w:cs="Calibri" w:eastAsia="Calibri"/>
+          <w:color w:val="auto"/>
+          <w:spacing w:val="0"/>
+          <w:position w:val="0"/>
+          <w:sz w:val="22"/>
+          <w:shd w:fill="auto" w:val="clear"/>
+        </w:rPr>
+        <w:t xml:space="preserve">  &lt;div id="app"&gt;</w:t>
+      </w:r>
+    </w:p>
+    <w:p>
+      <w:pPr>
+        <w:spacing w:before="0" w:after="0" w:line="240"/>
+        <w:ind w:right="0" w:left="0" w:firstLine="0"/>
+        <w:jc w:val="left"/>
+        <w:rPr>
+          <w:rFonts w:ascii="Calibri" w:hAnsi="Calibri" w:cs="Calibri" w:eastAsia="Calibri"/>
+          <w:color w:val="auto"/>
+          <w:spacing w:val="0"/>
+          <w:position w:val="0"/>
+          <w:sz w:val="22"/>
+          <w:shd w:fill="auto" w:val="clear"/>
+        </w:rPr>
+      </w:pPr>
+      <w:r>
+        <w:rPr>
+          <w:rFonts w:ascii="Calibri" w:hAnsi="Calibri" w:cs="Calibri" w:eastAsia="Calibri"/>
+          <w:color w:val="auto"/>
+          <w:spacing w:val="0"/>
+          <w:position w:val="0"/>
+          <w:sz w:val="22"/>
+          <w:shd w:fill="auto" w:val="clear"/>
+        </w:rPr>
+        <w:t xml:space="preserve">    &lt;h2&gt;Computed Property&lt;/h2&gt;</w:t>
+      </w:r>
+    </w:p>
+    <w:p>
+      <w:pPr>
+        <w:spacing w:before="0" w:after="0" w:line="240"/>
+        <w:ind w:right="0" w:left="0" w:firstLine="0"/>
+        <w:jc w:val="left"/>
+        <w:rPr>
+          <w:rFonts w:ascii="Calibri" w:hAnsi="Calibri" w:cs="Calibri" w:eastAsia="Calibri"/>
+          <w:color w:val="auto"/>
+          <w:spacing w:val="0"/>
+          <w:position w:val="0"/>
+          <w:sz w:val="22"/>
+          <w:shd w:fill="auto" w:val="clear"/>
+        </w:rPr>
+      </w:pPr>
+      <w:r>
+        <w:rPr>
+          <w:rFonts w:ascii="Calibri" w:hAnsi="Calibri" w:cs="Calibri" w:eastAsia="Calibri"/>
+          <w:color w:val="auto"/>
+          <w:spacing w:val="0"/>
+          <w:position w:val="0"/>
+          <w:sz w:val="22"/>
+          <w:shd w:fill="auto" w:val="clear"/>
+        </w:rPr>
+        <w:t xml:space="preserve">    &lt;!-- Corrected component usage --&gt;</w:t>
+      </w:r>
+    </w:p>
+    <w:p>
+      <w:pPr>
+        <w:spacing w:before="0" w:after="0" w:line="240"/>
+        <w:ind w:right="0" w:left="0" w:firstLine="0"/>
+        <w:jc w:val="left"/>
+        <w:rPr>
+          <w:rFonts w:ascii="Calibri" w:hAnsi="Calibri" w:cs="Calibri" w:eastAsia="Calibri"/>
+          <w:b/>
+          <w:color w:val="auto"/>
+          <w:spacing w:val="0"/>
+          <w:position w:val="0"/>
+          <w:sz w:val="22"/>
+          <w:shd w:fill="auto" w:val="clear"/>
+        </w:rPr>
+      </w:pPr>
+      <w:r>
+        <w:rPr>
+          <w:rFonts w:ascii="Calibri" w:hAnsi="Calibri" w:cs="Calibri" w:eastAsia="Calibri"/>
+          <w:color w:val="auto"/>
+          <w:spacing w:val="0"/>
+          <w:position w:val="0"/>
+          <w:sz w:val="22"/>
+          <w:shd w:fill="auto" w:val="clear"/>
+        </w:rPr>
+        <w:t xml:space="preserve">    </w:t>
+      </w:r>
+      <w:r>
+        <w:rPr>
+          <w:rFonts w:ascii="Calibri" w:hAnsi="Calibri" w:cs="Calibri" w:eastAsia="Calibri"/>
+          <w:b/>
+          <w:color w:val="auto"/>
+          <w:spacing w:val="0"/>
+          <w:position w:val="0"/>
+          <w:sz w:val="22"/>
+          <w:shd w:fill="auto" w:val="clear"/>
+        </w:rPr>
+        <w:t xml:space="preserve">&lt;ComputedComponent /&gt;</w:t>
+      </w:r>
+    </w:p>
+    <w:p>
+      <w:pPr>
+        <w:spacing w:before="0" w:after="0" w:line="240"/>
+        <w:ind w:right="0" w:left="0" w:firstLine="0"/>
+        <w:jc w:val="left"/>
+        <w:rPr>
+          <w:rFonts w:ascii="Calibri" w:hAnsi="Calibri" w:cs="Calibri" w:eastAsia="Calibri"/>
+          <w:color w:val="auto"/>
+          <w:spacing w:val="0"/>
+          <w:position w:val="0"/>
+          <w:sz w:val="22"/>
+          <w:shd w:fill="auto" w:val="clear"/>
+        </w:rPr>
+      </w:pPr>
+      <w:r>
+        <w:rPr>
+          <w:rFonts w:ascii="Calibri" w:hAnsi="Calibri" w:cs="Calibri" w:eastAsia="Calibri"/>
+          <w:color w:val="auto"/>
+          <w:spacing w:val="0"/>
+          <w:position w:val="0"/>
+          <w:sz w:val="22"/>
+          <w:shd w:fill="auto" w:val="clear"/>
+        </w:rPr>
+        <w:t xml:space="preserve">  &lt;/div&gt;</w:t>
+      </w:r>
+    </w:p>
+    <w:p>
+      <w:pPr>
+        <w:spacing w:before="0" w:after="0" w:line="240"/>
+        <w:ind w:right="0" w:left="0" w:firstLine="0"/>
+        <w:jc w:val="left"/>
+        <w:rPr>
+          <w:rFonts w:ascii="Calibri" w:hAnsi="Calibri" w:cs="Calibri" w:eastAsia="Calibri"/>
+          <w:color w:val="auto"/>
+          <w:spacing w:val="0"/>
+          <w:position w:val="0"/>
+          <w:sz w:val="22"/>
+          <w:shd w:fill="auto" w:val="clear"/>
+        </w:rPr>
+      </w:pPr>
+      <w:r>
+        <w:rPr>
+          <w:rFonts w:ascii="Calibri" w:hAnsi="Calibri" w:cs="Calibri" w:eastAsia="Calibri"/>
+          <w:color w:val="auto"/>
+          <w:spacing w:val="0"/>
+          <w:position w:val="0"/>
+          <w:sz w:val="22"/>
+          <w:shd w:fill="auto" w:val="clear"/>
+        </w:rPr>
+        <w:t xml:space="preserve">&lt;/template&gt;</w:t>
+      </w:r>
+    </w:p>
+    <w:p>
+      <w:pPr>
+        <w:spacing w:before="0" w:after="0" w:line="240"/>
+        <w:ind w:right="0" w:left="0" w:firstLine="0"/>
+        <w:jc w:val="left"/>
+        <w:rPr>
+          <w:rFonts w:ascii="Calibri" w:hAnsi="Calibri" w:cs="Calibri" w:eastAsia="Calibri"/>
+          <w:color w:val="auto"/>
+          <w:spacing w:val="0"/>
+          <w:position w:val="0"/>
+          <w:sz w:val="22"/>
+          <w:shd w:fill="auto" w:val="clear"/>
+        </w:rPr>
+      </w:pPr>
+    </w:p>
+    <w:p>
+      <w:pPr>
+        <w:spacing w:before="0" w:after="0" w:line="240"/>
+        <w:ind w:right="0" w:left="0" w:firstLine="0"/>
+        <w:jc w:val="left"/>
+        <w:rPr>
+          <w:rFonts w:ascii="Calibri" w:hAnsi="Calibri" w:cs="Calibri" w:eastAsia="Calibri"/>
+          <w:color w:val="auto"/>
+          <w:spacing w:val="0"/>
+          <w:position w:val="0"/>
+          <w:sz w:val="22"/>
+          <w:shd w:fill="auto" w:val="clear"/>
+        </w:rPr>
+      </w:pPr>
+      <w:r>
+        <w:rPr>
+          <w:rFonts w:ascii="Calibri" w:hAnsi="Calibri" w:cs="Calibri" w:eastAsia="Calibri"/>
+          <w:color w:val="auto"/>
+          <w:spacing w:val="0"/>
+          <w:position w:val="0"/>
+          <w:sz w:val="22"/>
+          <w:shd w:fill="auto" w:val="clear"/>
+        </w:rPr>
+        <w:t xml:space="preserve">&lt;script&gt;</w:t>
+      </w:r>
+    </w:p>
+    <w:p>
+      <w:pPr>
+        <w:spacing w:before="0" w:after="0" w:line="240"/>
+        <w:ind w:right="0" w:left="0" w:firstLine="0"/>
+        <w:jc w:val="left"/>
+        <w:rPr>
+          <w:rFonts w:ascii="Calibri" w:hAnsi="Calibri" w:cs="Calibri" w:eastAsia="Calibri"/>
+          <w:color w:val="auto"/>
+          <w:spacing w:val="0"/>
+          <w:position w:val="0"/>
+          <w:sz w:val="22"/>
+          <w:shd w:fill="auto" w:val="clear"/>
+        </w:rPr>
+      </w:pPr>
+      <w:r>
+        <w:rPr>
+          <w:rFonts w:ascii="Calibri" w:hAnsi="Calibri" w:cs="Calibri" w:eastAsia="Calibri"/>
+          <w:color w:val="auto"/>
+          <w:spacing w:val="0"/>
+          <w:position w:val="0"/>
+          <w:sz w:val="22"/>
+          <w:shd w:fill="auto" w:val="clear"/>
+        </w:rPr>
+        <w:t xml:space="preserve">// Correct import for renamed component</w:t>
+      </w:r>
+    </w:p>
+    <w:p>
+      <w:pPr>
+        <w:spacing w:before="0" w:after="0" w:line="240"/>
+        <w:ind w:right="0" w:left="0" w:firstLine="0"/>
+        <w:jc w:val="left"/>
+        <w:rPr>
+          <w:rFonts w:ascii="Calibri" w:hAnsi="Calibri" w:cs="Calibri" w:eastAsia="Calibri"/>
+          <w:b/>
+          <w:color w:val="auto"/>
+          <w:spacing w:val="0"/>
+          <w:position w:val="0"/>
+          <w:sz w:val="22"/>
+          <w:shd w:fill="auto" w:val="clear"/>
+        </w:rPr>
+      </w:pPr>
+      <w:r>
+        <w:rPr>
+          <w:rFonts w:ascii="Calibri" w:hAnsi="Calibri" w:cs="Calibri" w:eastAsia="Calibri"/>
+          <w:b/>
+          <w:color w:val="auto"/>
+          <w:spacing w:val="0"/>
+          <w:position w:val="0"/>
+          <w:sz w:val="22"/>
+          <w:shd w:fill="auto" w:val="clear"/>
+        </w:rPr>
+        <w:t xml:space="preserve">import ComputedComponent from './components/computedComponent.vue';</w:t>
+      </w:r>
+    </w:p>
+    <w:p>
+      <w:pPr>
+        <w:spacing w:before="0" w:after="0" w:line="240"/>
+        <w:ind w:right="0" w:left="0" w:firstLine="0"/>
+        <w:jc w:val="left"/>
+        <w:rPr>
+          <w:rFonts w:ascii="Calibri" w:hAnsi="Calibri" w:cs="Calibri" w:eastAsia="Calibri"/>
+          <w:b/>
+          <w:color w:val="auto"/>
+          <w:spacing w:val="0"/>
+          <w:position w:val="0"/>
+          <w:sz w:val="22"/>
+          <w:shd w:fill="auto" w:val="clear"/>
+        </w:rPr>
+      </w:pPr>
+    </w:p>
+    <w:p>
+      <w:pPr>
+        <w:spacing w:before="0" w:after="0" w:line="240"/>
+        <w:ind w:right="0" w:left="0" w:firstLine="0"/>
+        <w:jc w:val="left"/>
+        <w:rPr>
+          <w:rFonts w:ascii="Calibri" w:hAnsi="Calibri" w:cs="Calibri" w:eastAsia="Calibri"/>
+          <w:color w:val="auto"/>
+          <w:spacing w:val="0"/>
+          <w:position w:val="0"/>
+          <w:sz w:val="22"/>
+          <w:shd w:fill="auto" w:val="clear"/>
+        </w:rPr>
+      </w:pPr>
+      <w:r>
+        <w:rPr>
+          <w:rFonts w:ascii="Calibri" w:hAnsi="Calibri" w:cs="Calibri" w:eastAsia="Calibri"/>
+          <w:color w:val="auto"/>
+          <w:spacing w:val="0"/>
+          <w:position w:val="0"/>
+          <w:sz w:val="22"/>
+          <w:shd w:fill="auto" w:val="clear"/>
+        </w:rPr>
+        <w:t xml:space="preserve">export default {</w:t>
+      </w:r>
+    </w:p>
+    <w:p>
+      <w:pPr>
+        <w:spacing w:before="0" w:after="0" w:line="240"/>
+        <w:ind w:right="0" w:left="0" w:firstLine="0"/>
+        <w:jc w:val="left"/>
+        <w:rPr>
+          <w:rFonts w:ascii="Calibri" w:hAnsi="Calibri" w:cs="Calibri" w:eastAsia="Calibri"/>
+          <w:color w:val="auto"/>
+          <w:spacing w:val="0"/>
+          <w:position w:val="0"/>
+          <w:sz w:val="22"/>
+          <w:shd w:fill="auto" w:val="clear"/>
+        </w:rPr>
+      </w:pPr>
+      <w:r>
+        <w:rPr>
+          <w:rFonts w:ascii="Calibri" w:hAnsi="Calibri" w:cs="Calibri" w:eastAsia="Calibri"/>
+          <w:color w:val="auto"/>
+          <w:spacing w:val="0"/>
+          <w:position w:val="0"/>
+          <w:sz w:val="22"/>
+          <w:shd w:fill="auto" w:val="clear"/>
+        </w:rPr>
+        <w:t xml:space="preserve">  name: 'App',</w:t>
+      </w:r>
+    </w:p>
+    <w:p>
+      <w:pPr>
+        <w:spacing w:before="0" w:after="0" w:line="240"/>
+        <w:ind w:right="0" w:left="0" w:firstLine="0"/>
+        <w:jc w:val="left"/>
+        <w:rPr>
+          <w:rFonts w:ascii="Calibri" w:hAnsi="Calibri" w:cs="Calibri" w:eastAsia="Calibri"/>
+          <w:b/>
+          <w:color w:val="auto"/>
+          <w:spacing w:val="0"/>
+          <w:position w:val="0"/>
+          <w:sz w:val="22"/>
+          <w:shd w:fill="auto" w:val="clear"/>
+        </w:rPr>
+      </w:pPr>
+      <w:r>
+        <w:rPr>
+          <w:rFonts w:ascii="Calibri" w:hAnsi="Calibri" w:cs="Calibri" w:eastAsia="Calibri"/>
+          <w:color w:val="auto"/>
+          <w:spacing w:val="0"/>
+          <w:position w:val="0"/>
+          <w:sz w:val="22"/>
+          <w:shd w:fill="auto" w:val="clear"/>
+        </w:rPr>
+        <w:t xml:space="preserve">  components: {</w:t>
+      </w:r>
+    </w:p>
+    <w:p>
+      <w:pPr>
+        <w:spacing w:before="0" w:after="0" w:line="240"/>
+        <w:ind w:right="0" w:left="0" w:firstLine="0"/>
+        <w:jc w:val="left"/>
+        <w:rPr>
+          <w:rFonts w:ascii="Calibri" w:hAnsi="Calibri" w:cs="Calibri" w:eastAsia="Calibri"/>
+          <w:color w:val="auto"/>
+          <w:spacing w:val="0"/>
+          <w:position w:val="0"/>
+          <w:sz w:val="22"/>
+          <w:shd w:fill="auto" w:val="clear"/>
+        </w:rPr>
+      </w:pPr>
+      <w:r>
+        <w:rPr>
+          <w:rFonts w:ascii="Calibri" w:hAnsi="Calibri" w:cs="Calibri" w:eastAsia="Calibri"/>
+          <w:b/>
+          <w:color w:val="auto"/>
+          <w:spacing w:val="0"/>
+          <w:position w:val="0"/>
+          <w:sz w:val="22"/>
+          <w:shd w:fill="auto" w:val="clear"/>
+        </w:rPr>
+        <w:t xml:space="preserve">    ComputedComponent // Registered </w:t>
+      </w:r>
+      <w:r>
+        <w:rPr>
+          <w:rFonts w:ascii="Calibri" w:hAnsi="Calibri" w:cs="Calibri" w:eastAsia="Calibri"/>
+          <w:color w:val="auto"/>
+          <w:spacing w:val="0"/>
+          <w:position w:val="0"/>
+          <w:sz w:val="22"/>
+          <w:shd w:fill="auto" w:val="clear"/>
+        </w:rPr>
+        <w:t xml:space="preserve">as ComputedComponent</w:t>
+      </w:r>
+    </w:p>
+    <w:p>
+      <w:pPr>
+        <w:spacing w:before="0" w:after="0" w:line="240"/>
+        <w:ind w:right="0" w:left="0" w:firstLine="0"/>
+        <w:jc w:val="left"/>
+        <w:rPr>
+          <w:rFonts w:ascii="Calibri" w:hAnsi="Calibri" w:cs="Calibri" w:eastAsia="Calibri"/>
+          <w:color w:val="auto"/>
+          <w:spacing w:val="0"/>
+          <w:position w:val="0"/>
+          <w:sz w:val="22"/>
+          <w:shd w:fill="auto" w:val="clear"/>
+        </w:rPr>
+      </w:pPr>
+      <w:r>
+        <w:rPr>
+          <w:rFonts w:ascii="Calibri" w:hAnsi="Calibri" w:cs="Calibri" w:eastAsia="Calibri"/>
+          <w:color w:val="auto"/>
+          <w:spacing w:val="0"/>
+          <w:position w:val="0"/>
+          <w:sz w:val="22"/>
+          <w:shd w:fill="auto" w:val="clear"/>
+        </w:rPr>
+        <w:t xml:space="preserve">  }</w:t>
+      </w:r>
+    </w:p>
+    <w:p>
+      <w:pPr>
+        <w:spacing w:before="0" w:after="0" w:line="240"/>
+        <w:ind w:right="0" w:left="0" w:firstLine="0"/>
+        <w:jc w:val="left"/>
+        <w:rPr>
+          <w:rFonts w:ascii="Calibri" w:hAnsi="Calibri" w:cs="Calibri" w:eastAsia="Calibri"/>
+          <w:color w:val="auto"/>
+          <w:spacing w:val="0"/>
+          <w:position w:val="0"/>
+          <w:sz w:val="22"/>
+          <w:shd w:fill="auto" w:val="clear"/>
+        </w:rPr>
+      </w:pPr>
+      <w:r>
+        <w:rPr>
+          <w:rFonts w:ascii="Calibri" w:hAnsi="Calibri" w:cs="Calibri" w:eastAsia="Calibri"/>
+          <w:color w:val="auto"/>
+          <w:spacing w:val="0"/>
+          <w:position w:val="0"/>
+          <w:sz w:val="22"/>
+          <w:shd w:fill="auto" w:val="clear"/>
+        </w:rPr>
+        <w:t xml:space="preserve">};</w:t>
+      </w:r>
+    </w:p>
+    <w:p>
+      <w:pPr>
+        <w:spacing w:before="0" w:after="0" w:line="240"/>
+        <w:ind w:right="0" w:left="0" w:firstLine="0"/>
+        <w:jc w:val="left"/>
+        <w:rPr>
+          <w:rFonts w:ascii="Calibri" w:hAnsi="Calibri" w:cs="Calibri" w:eastAsia="Calibri"/>
+          <w:color w:val="auto"/>
+          <w:spacing w:val="0"/>
+          <w:position w:val="0"/>
+          <w:sz w:val="22"/>
+          <w:shd w:fill="auto" w:val="clear"/>
+        </w:rPr>
+      </w:pPr>
+      <w:r>
+        <w:rPr>
+          <w:rFonts w:ascii="Calibri" w:hAnsi="Calibri" w:cs="Calibri" w:eastAsia="Calibri"/>
+          <w:color w:val="auto"/>
+          <w:spacing w:val="0"/>
+          <w:position w:val="0"/>
+          <w:sz w:val="22"/>
+          <w:shd w:fill="auto" w:val="clear"/>
+        </w:rPr>
+        <w:t xml:space="preserve">&lt;/script&gt;</w:t>
+      </w:r>
+    </w:p>
+    <w:p>
+      <w:pPr>
+        <w:spacing w:before="0" w:after="0" w:line="240"/>
+        <w:ind w:right="0" w:left="0" w:firstLine="0"/>
+        <w:jc w:val="left"/>
+        <w:rPr>
+          <w:rFonts w:ascii="Calibri" w:hAnsi="Calibri" w:cs="Calibri" w:eastAsia="Calibri"/>
+          <w:color w:val="auto"/>
+          <w:spacing w:val="0"/>
+          <w:position w:val="0"/>
+          <w:sz w:val="22"/>
+          <w:shd w:fill="auto" w:val="clear"/>
+        </w:rPr>
+      </w:pPr>
+    </w:p>
+    <w:p>
+      <w:pPr>
+        <w:spacing w:before="0" w:after="0" w:line="240"/>
+        <w:ind w:right="0" w:left="0" w:firstLine="0"/>
+        <w:jc w:val="left"/>
+        <w:rPr>
+          <w:rFonts w:ascii="Calibri" w:hAnsi="Calibri" w:cs="Calibri" w:eastAsia="Calibri"/>
+          <w:color w:val="auto"/>
+          <w:spacing w:val="0"/>
+          <w:position w:val="0"/>
+          <w:sz w:val="22"/>
+          <w:shd w:fill="auto" w:val="clear"/>
+        </w:rPr>
+      </w:pPr>
+      <w:r>
+        <w:rPr>
+          <w:rFonts w:ascii="Calibri" w:hAnsi="Calibri" w:cs="Calibri" w:eastAsia="Calibri"/>
+          <w:color w:val="auto"/>
+          <w:spacing w:val="0"/>
+          <w:position w:val="0"/>
+          <w:sz w:val="22"/>
+          <w:shd w:fill="auto" w:val="clear"/>
+        </w:rPr>
+        <w:t xml:space="preserve">&lt;style&gt;</w:t>
+      </w:r>
+    </w:p>
+    <w:p>
+      <w:pPr>
+        <w:spacing w:before="0" w:after="0" w:line="240"/>
+        <w:ind w:right="0" w:left="0" w:firstLine="0"/>
+        <w:jc w:val="left"/>
+        <w:rPr>
+          <w:rFonts w:ascii="Calibri" w:hAnsi="Calibri" w:cs="Calibri" w:eastAsia="Calibri"/>
+          <w:color w:val="auto"/>
+          <w:spacing w:val="0"/>
+          <w:position w:val="0"/>
+          <w:sz w:val="22"/>
+          <w:shd w:fill="auto" w:val="clear"/>
+        </w:rPr>
+      </w:pPr>
+      <w:r>
+        <w:rPr>
+          <w:rFonts w:ascii="Calibri" w:hAnsi="Calibri" w:cs="Calibri" w:eastAsia="Calibri"/>
+          <w:color w:val="auto"/>
+          <w:spacing w:val="0"/>
+          <w:position w:val="0"/>
+          <w:sz w:val="22"/>
+          <w:shd w:fill="auto" w:val="clear"/>
+        </w:rPr>
+        <w:t xml:space="preserve">#app {</w:t>
+      </w:r>
+    </w:p>
+    <w:p>
+      <w:pPr>
+        <w:spacing w:before="0" w:after="0" w:line="240"/>
+        <w:ind w:right="0" w:left="0" w:firstLine="0"/>
+        <w:jc w:val="left"/>
+        <w:rPr>
+          <w:rFonts w:ascii="Calibri" w:hAnsi="Calibri" w:cs="Calibri" w:eastAsia="Calibri"/>
+          <w:color w:val="auto"/>
+          <w:spacing w:val="0"/>
+          <w:position w:val="0"/>
+          <w:sz w:val="22"/>
+          <w:shd w:fill="auto" w:val="clear"/>
+        </w:rPr>
+      </w:pPr>
+      <w:r>
+        <w:rPr>
+          <w:rFonts w:ascii="Calibri" w:hAnsi="Calibri" w:cs="Calibri" w:eastAsia="Calibri"/>
+          <w:color w:val="auto"/>
+          <w:spacing w:val="0"/>
+          <w:position w:val="0"/>
+          <w:sz w:val="22"/>
+          <w:shd w:fill="auto" w:val="clear"/>
+        </w:rPr>
+        <w:t xml:space="preserve">  font-family: Avenir, Helvetica, Arial, sans-serif;</w:t>
+      </w:r>
+    </w:p>
+    <w:p>
+      <w:pPr>
+        <w:spacing w:before="0" w:after="0" w:line="240"/>
+        <w:ind w:right="0" w:left="0" w:firstLine="0"/>
+        <w:jc w:val="left"/>
+        <w:rPr>
+          <w:rFonts w:ascii="Calibri" w:hAnsi="Calibri" w:cs="Calibri" w:eastAsia="Calibri"/>
+          <w:color w:val="auto"/>
+          <w:spacing w:val="0"/>
+          <w:position w:val="0"/>
+          <w:sz w:val="22"/>
+          <w:shd w:fill="auto" w:val="clear"/>
+        </w:rPr>
+      </w:pPr>
+      <w:r>
+        <w:rPr>
+          <w:rFonts w:ascii="Calibri" w:hAnsi="Calibri" w:cs="Calibri" w:eastAsia="Calibri"/>
+          <w:color w:val="auto"/>
+          <w:spacing w:val="0"/>
+          <w:position w:val="0"/>
+          <w:sz w:val="22"/>
+          <w:shd w:fill="auto" w:val="clear"/>
+        </w:rPr>
+        <w:t xml:space="preserve">  -webkit-font-smoothing: antialiased;</w:t>
+      </w:r>
+    </w:p>
+    <w:p>
+      <w:pPr>
+        <w:spacing w:before="0" w:after="0" w:line="240"/>
+        <w:ind w:right="0" w:left="0" w:firstLine="0"/>
+        <w:jc w:val="left"/>
+        <w:rPr>
+          <w:rFonts w:ascii="Calibri" w:hAnsi="Calibri" w:cs="Calibri" w:eastAsia="Calibri"/>
+          <w:color w:val="auto"/>
+          <w:spacing w:val="0"/>
+          <w:position w:val="0"/>
+          <w:sz w:val="22"/>
+          <w:shd w:fill="auto" w:val="clear"/>
+        </w:rPr>
+      </w:pPr>
+      <w:r>
+        <w:rPr>
+          <w:rFonts w:ascii="Calibri" w:hAnsi="Calibri" w:cs="Calibri" w:eastAsia="Calibri"/>
+          <w:color w:val="auto"/>
+          <w:spacing w:val="0"/>
+          <w:position w:val="0"/>
+          <w:sz w:val="22"/>
+          <w:shd w:fill="auto" w:val="clear"/>
+        </w:rPr>
+        <w:t xml:space="preserve">  -moz-osx-font-smoothing: grayscale;</w:t>
+      </w:r>
+    </w:p>
+    <w:p>
+      <w:pPr>
+        <w:spacing w:before="0" w:after="0" w:line="240"/>
+        <w:ind w:right="0" w:left="0" w:firstLine="0"/>
+        <w:jc w:val="left"/>
+        <w:rPr>
+          <w:rFonts w:ascii="Calibri" w:hAnsi="Calibri" w:cs="Calibri" w:eastAsia="Calibri"/>
+          <w:color w:val="auto"/>
+          <w:spacing w:val="0"/>
+          <w:position w:val="0"/>
+          <w:sz w:val="22"/>
+          <w:shd w:fill="auto" w:val="clear"/>
+        </w:rPr>
+      </w:pPr>
+      <w:r>
+        <w:rPr>
+          <w:rFonts w:ascii="Calibri" w:hAnsi="Calibri" w:cs="Calibri" w:eastAsia="Calibri"/>
+          <w:color w:val="auto"/>
+          <w:spacing w:val="0"/>
+          <w:position w:val="0"/>
+          <w:sz w:val="22"/>
+          <w:shd w:fill="auto" w:val="clear"/>
+        </w:rPr>
+        <w:t xml:space="preserve">  text-align: center;</w:t>
+      </w:r>
+    </w:p>
+    <w:p>
+      <w:pPr>
+        <w:spacing w:before="0" w:after="0" w:line="240"/>
+        <w:ind w:right="0" w:left="0" w:firstLine="0"/>
+        <w:jc w:val="left"/>
+        <w:rPr>
+          <w:rFonts w:ascii="Calibri" w:hAnsi="Calibri" w:cs="Calibri" w:eastAsia="Calibri"/>
+          <w:color w:val="auto"/>
+          <w:spacing w:val="0"/>
+          <w:position w:val="0"/>
+          <w:sz w:val="22"/>
+          <w:shd w:fill="auto" w:val="clear"/>
+        </w:rPr>
+      </w:pPr>
+      <w:r>
+        <w:rPr>
+          <w:rFonts w:ascii="Calibri" w:hAnsi="Calibri" w:cs="Calibri" w:eastAsia="Calibri"/>
+          <w:color w:val="auto"/>
+          <w:spacing w:val="0"/>
+          <w:position w:val="0"/>
+          <w:sz w:val="22"/>
+          <w:shd w:fill="auto" w:val="clear"/>
+        </w:rPr>
+        <w:t xml:space="preserve">  color: #2c3e50;</w:t>
+      </w:r>
+    </w:p>
+    <w:p>
+      <w:pPr>
+        <w:spacing w:before="0" w:after="0" w:line="240"/>
+        <w:ind w:right="0" w:left="0" w:firstLine="0"/>
+        <w:jc w:val="left"/>
+        <w:rPr>
+          <w:rFonts w:ascii="Calibri" w:hAnsi="Calibri" w:cs="Calibri" w:eastAsia="Calibri"/>
+          <w:color w:val="auto"/>
+          <w:spacing w:val="0"/>
+          <w:position w:val="0"/>
+          <w:sz w:val="22"/>
+          <w:shd w:fill="auto" w:val="clear"/>
+        </w:rPr>
+      </w:pPr>
+      <w:r>
+        <w:rPr>
+          <w:rFonts w:ascii="Calibri" w:hAnsi="Calibri" w:cs="Calibri" w:eastAsia="Calibri"/>
+          <w:color w:val="auto"/>
+          <w:spacing w:val="0"/>
+          <w:position w:val="0"/>
+          <w:sz w:val="22"/>
+          <w:shd w:fill="auto" w:val="clear"/>
+        </w:rPr>
+        <w:t xml:space="preserve">  margin-top: 60px;</w:t>
+      </w:r>
+    </w:p>
+    <w:p>
+      <w:pPr>
+        <w:spacing w:before="0" w:after="0" w:line="240"/>
+        <w:ind w:right="0" w:left="0" w:firstLine="0"/>
+        <w:jc w:val="left"/>
+        <w:rPr>
+          <w:rFonts w:ascii="Calibri" w:hAnsi="Calibri" w:cs="Calibri" w:eastAsia="Calibri"/>
+          <w:color w:val="auto"/>
+          <w:spacing w:val="0"/>
+          <w:position w:val="0"/>
+          <w:sz w:val="22"/>
+          <w:shd w:fill="auto" w:val="clear"/>
+        </w:rPr>
+      </w:pPr>
+      <w:r>
+        <w:rPr>
+          <w:rFonts w:ascii="Calibri" w:hAnsi="Calibri" w:cs="Calibri" w:eastAsia="Calibri"/>
+          <w:color w:val="auto"/>
+          <w:spacing w:val="0"/>
+          <w:position w:val="0"/>
+          <w:sz w:val="22"/>
+          <w:shd w:fill="auto" w:val="clear"/>
+        </w:rPr>
+        <w:t xml:space="preserve">}</w:t>
+      </w:r>
+    </w:p>
+    <w:p>
+      <w:pPr>
+        <w:spacing w:before="0" w:after="0" w:line="240"/>
+        <w:ind w:right="0" w:left="0" w:firstLine="0"/>
+        <w:jc w:val="left"/>
+        <w:rPr>
+          <w:rFonts w:ascii="Calibri" w:hAnsi="Calibri" w:cs="Calibri" w:eastAsia="Calibri"/>
+          <w:color w:val="auto"/>
+          <w:spacing w:val="0"/>
+          <w:position w:val="0"/>
+          <w:sz w:val="22"/>
+          <w:shd w:fill="auto" w:val="clear"/>
+        </w:rPr>
+      </w:pPr>
+      <w:r>
+        <w:rPr>
+          <w:rFonts w:ascii="Calibri" w:hAnsi="Calibri" w:cs="Calibri" w:eastAsia="Calibri"/>
+          <w:color w:val="auto"/>
+          <w:spacing w:val="0"/>
+          <w:position w:val="0"/>
+          <w:sz w:val="22"/>
+          <w:shd w:fill="auto" w:val="clear"/>
+        </w:rPr>
+        <w:t xml:space="preserve">&lt;/style&gt;</w:t>
+      </w:r>
+    </w:p>
+    <w:p>
+      <w:pPr>
+        <w:spacing w:before="0" w:after="0" w:line="240"/>
+        <w:ind w:right="0" w:left="0" w:firstLine="0"/>
+        <w:jc w:val="left"/>
+        <w:rPr>
+          <w:rFonts w:ascii="Calibri" w:hAnsi="Calibri" w:cs="Calibri" w:eastAsia="Calibri"/>
+          <w:color w:val="auto"/>
+          <w:spacing w:val="0"/>
+          <w:position w:val="0"/>
+          <w:sz w:val="22"/>
+          <w:shd w:fill="auto" w:val="clear"/>
+        </w:rPr>
+      </w:pPr>
+    </w:p>
+    <w:p>
+      <w:pPr>
+        <w:spacing w:before="0" w:after="0" w:line="240"/>
+        <w:ind w:right="0" w:left="0" w:firstLine="0"/>
+        <w:jc w:val="left"/>
+        <w:rPr>
+          <w:rFonts w:ascii="Calibri" w:hAnsi="Calibri" w:cs="Calibri" w:eastAsia="Calibri"/>
+          <w:color w:val="auto"/>
+          <w:spacing w:val="0"/>
+          <w:position w:val="0"/>
+          <w:sz w:val="22"/>
+          <w:shd w:fill="auto" w:val="clear"/>
+        </w:rPr>
+      </w:pPr>
+    </w:p>
+    <w:p>
+      <w:pPr>
+        <w:spacing w:before="0" w:after="0" w:line="240"/>
+        <w:ind w:right="0" w:left="0" w:firstLine="0"/>
+        <w:jc w:val="left"/>
+        <w:rPr>
+          <w:rFonts w:ascii="Calibri" w:hAnsi="Calibri" w:cs="Calibri" w:eastAsia="Calibri"/>
+          <w:b/>
+          <w:color w:val="auto"/>
+          <w:spacing w:val="0"/>
+          <w:position w:val="0"/>
+          <w:sz w:val="22"/>
+          <w:shd w:fill="auto" w:val="clear"/>
+        </w:rPr>
+      </w:pPr>
+      <w:r>
+        <w:rPr>
+          <w:rFonts w:ascii="Calibri" w:hAnsi="Calibri" w:cs="Calibri" w:eastAsia="Calibri"/>
+          <w:b/>
+          <w:color w:val="auto"/>
+          <w:spacing w:val="0"/>
+          <w:position w:val="0"/>
+          <w:sz w:val="22"/>
+          <w:shd w:fill="auto" w:val="clear"/>
+        </w:rPr>
+        <w:t xml:space="preserve">ComputedComponent .vue  &gt;&gt;&gt;</w:t>
+      </w:r>
+    </w:p>
+    <w:p>
+      <w:pPr>
+        <w:spacing w:before="0" w:after="0" w:line="240"/>
+        <w:ind w:right="0" w:left="0" w:firstLine="0"/>
+        <w:jc w:val="left"/>
+        <w:rPr>
+          <w:rFonts w:ascii="Calibri" w:hAnsi="Calibri" w:cs="Calibri" w:eastAsia="Calibri"/>
+          <w:b/>
+          <w:color w:val="auto"/>
+          <w:spacing w:val="0"/>
+          <w:position w:val="0"/>
+          <w:sz w:val="22"/>
+          <w:shd w:fill="auto" w:val="clear"/>
+        </w:rPr>
+      </w:pPr>
+    </w:p>
+    <w:p>
+      <w:pPr>
+        <w:spacing w:before="0" w:after="0" w:line="240"/>
+        <w:ind w:right="0" w:left="0" w:firstLine="0"/>
+        <w:jc w:val="left"/>
+        <w:rPr>
+          <w:rFonts w:ascii="Calibri" w:hAnsi="Calibri" w:cs="Calibri" w:eastAsia="Calibri"/>
+          <w:color w:val="auto"/>
+          <w:spacing w:val="0"/>
+          <w:position w:val="0"/>
+          <w:sz w:val="22"/>
+          <w:shd w:fill="auto" w:val="clear"/>
+        </w:rPr>
+      </w:pPr>
+      <w:r>
+        <w:rPr>
+          <w:rFonts w:ascii="Calibri" w:hAnsi="Calibri" w:cs="Calibri" w:eastAsia="Calibri"/>
+          <w:color w:val="auto"/>
+          <w:spacing w:val="0"/>
+          <w:position w:val="0"/>
+          <w:sz w:val="22"/>
+          <w:shd w:fill="auto" w:val="clear"/>
+        </w:rPr>
+        <w:t xml:space="preserve">&lt;template&gt;</w:t>
+      </w:r>
+    </w:p>
+    <w:p>
+      <w:pPr>
+        <w:spacing w:before="0" w:after="0" w:line="240"/>
+        <w:ind w:right="0" w:left="0" w:firstLine="0"/>
+        <w:jc w:val="left"/>
+        <w:rPr>
+          <w:rFonts w:ascii="Calibri" w:hAnsi="Calibri" w:cs="Calibri" w:eastAsia="Calibri"/>
+          <w:color w:val="auto"/>
+          <w:spacing w:val="0"/>
+          <w:position w:val="0"/>
+          <w:sz w:val="22"/>
+          <w:shd w:fill="auto" w:val="clear"/>
+        </w:rPr>
+      </w:pPr>
+      <w:r>
+        <w:rPr>
+          <w:rFonts w:ascii="Calibri" w:hAnsi="Calibri" w:cs="Calibri" w:eastAsia="Calibri"/>
+          <w:color w:val="auto"/>
+          <w:spacing w:val="0"/>
+          <w:position w:val="0"/>
+          <w:sz w:val="22"/>
+          <w:shd w:fill="auto" w:val="clear"/>
+        </w:rPr>
+        <w:t xml:space="preserve">    &lt;div&gt;</w:t>
+      </w:r>
+    </w:p>
+    <w:p>
+      <w:pPr>
+        <w:spacing w:before="0" w:after="0" w:line="240"/>
+        <w:ind w:right="0" w:left="0" w:firstLine="0"/>
+        <w:jc w:val="left"/>
+        <w:rPr>
+          <w:rFonts w:ascii="Calibri" w:hAnsi="Calibri" w:cs="Calibri" w:eastAsia="Calibri"/>
+          <w:color w:val="auto"/>
+          <w:spacing w:val="0"/>
+          <w:position w:val="0"/>
+          <w:sz w:val="22"/>
+          <w:shd w:fill="auto" w:val="clear"/>
+        </w:rPr>
+      </w:pPr>
+      <w:r>
+        <w:rPr>
+          <w:rFonts w:ascii="Calibri" w:hAnsi="Calibri" w:cs="Calibri" w:eastAsia="Calibri"/>
+          <w:color w:val="auto"/>
+          <w:spacing w:val="0"/>
+          <w:position w:val="0"/>
+          <w:sz w:val="22"/>
+          <w:shd w:fill="auto" w:val="clear"/>
+        </w:rPr>
+        <w:t xml:space="preserve">        &lt;h5&gt;Computed Component&lt;/h5&gt;</w:t>
+      </w:r>
+    </w:p>
+    <w:p>
+      <w:pPr>
+        <w:spacing w:before="0" w:after="0" w:line="240"/>
+        <w:ind w:right="0" w:left="0" w:firstLine="0"/>
+        <w:jc w:val="left"/>
+        <w:rPr>
+          <w:rFonts w:ascii="Calibri" w:hAnsi="Calibri" w:cs="Calibri" w:eastAsia="Calibri"/>
+          <w:color w:val="auto"/>
+          <w:spacing w:val="0"/>
+          <w:position w:val="0"/>
+          <w:sz w:val="22"/>
+          <w:shd w:fill="auto" w:val="clear"/>
+        </w:rPr>
+      </w:pPr>
+      <w:r>
+        <w:rPr>
+          <w:rFonts w:ascii="Calibri" w:hAnsi="Calibri" w:cs="Calibri" w:eastAsia="Calibri"/>
+          <w:color w:val="auto"/>
+          <w:spacing w:val="0"/>
+          <w:position w:val="0"/>
+          <w:sz w:val="22"/>
+          <w:shd w:fill="auto" w:val="clear"/>
+        </w:rPr>
+        <w:t xml:space="preserve">        &lt;!-- Using direct logic in the template (this can affect performance for complex calculations) --&gt;</w:t>
+      </w:r>
+    </w:p>
+    <w:p>
+      <w:pPr>
+        <w:spacing w:before="0" w:after="0" w:line="240"/>
+        <w:ind w:right="0" w:left="0" w:firstLine="0"/>
+        <w:jc w:val="left"/>
+        <w:rPr>
+          <w:rFonts w:ascii="Calibri" w:hAnsi="Calibri" w:cs="Calibri" w:eastAsia="Calibri"/>
+          <w:color w:val="auto"/>
+          <w:spacing w:val="0"/>
+          <w:position w:val="0"/>
+          <w:sz w:val="22"/>
+          <w:shd w:fill="auto" w:val="clear"/>
+        </w:rPr>
+      </w:pPr>
+      <w:r>
+        <w:rPr>
+          <w:rFonts w:ascii="Calibri" w:hAnsi="Calibri" w:cs="Calibri" w:eastAsia="Calibri"/>
+          <w:color w:val="auto"/>
+          <w:spacing w:val="0"/>
+          <w:position w:val="0"/>
+          <w:sz w:val="22"/>
+          <w:shd w:fill="auto" w:val="clear"/>
+        </w:rPr>
+        <w:t xml:space="preserve">        &lt;p&gt;Logic is Dollar to rupee conversation less discount :  {{ (Dollar * rupeeVal) - discount  }}&lt;/p&gt;</w:t>
+      </w:r>
+    </w:p>
+    <w:p>
+      <w:pPr>
+        <w:spacing w:before="0" w:after="0" w:line="240"/>
+        <w:ind w:right="0" w:left="0" w:firstLine="0"/>
+        <w:jc w:val="left"/>
+        <w:rPr>
+          <w:rFonts w:ascii="Calibri" w:hAnsi="Calibri" w:cs="Calibri" w:eastAsia="Calibri"/>
+          <w:color w:val="auto"/>
+          <w:spacing w:val="0"/>
+          <w:position w:val="0"/>
+          <w:sz w:val="22"/>
+          <w:shd w:fill="auto" w:val="clear"/>
+        </w:rPr>
+      </w:pPr>
+    </w:p>
+    <w:p>
+      <w:pPr>
+        <w:spacing w:before="0" w:after="0" w:line="240"/>
+        <w:ind w:right="0" w:left="0" w:firstLine="0"/>
+        <w:jc w:val="left"/>
+        <w:rPr>
+          <w:rFonts w:ascii="Calibri" w:hAnsi="Calibri" w:cs="Calibri" w:eastAsia="Calibri"/>
+          <w:color w:val="auto"/>
+          <w:spacing w:val="0"/>
+          <w:position w:val="0"/>
+          <w:sz w:val="22"/>
+          <w:shd w:fill="auto" w:val="clear"/>
+        </w:rPr>
+      </w:pPr>
+      <w:r>
+        <w:rPr>
+          <w:rFonts w:ascii="Calibri" w:hAnsi="Calibri" w:cs="Calibri" w:eastAsia="Calibri"/>
+          <w:color w:val="auto"/>
+          <w:spacing w:val="0"/>
+          <w:position w:val="0"/>
+          <w:sz w:val="22"/>
+          <w:shd w:fill="auto" w:val="clear"/>
+        </w:rPr>
+        <w:t xml:space="preserve">        &lt;!-- Using computed property for better performance --&gt;</w:t>
+      </w:r>
+    </w:p>
+    <w:p>
+      <w:pPr>
+        <w:spacing w:before="0" w:after="0" w:line="240"/>
+        <w:ind w:right="0" w:left="0" w:firstLine="0"/>
+        <w:jc w:val="left"/>
+        <w:rPr>
+          <w:rFonts w:ascii="Calibri" w:hAnsi="Calibri" w:cs="Calibri" w:eastAsia="Calibri"/>
+          <w:color w:val="auto"/>
+          <w:spacing w:val="0"/>
+          <w:position w:val="0"/>
+          <w:sz w:val="22"/>
+          <w:shd w:fill="auto" w:val="clear"/>
+        </w:rPr>
+      </w:pPr>
+      <w:r>
+        <w:rPr>
+          <w:rFonts w:ascii="Calibri" w:hAnsi="Calibri" w:cs="Calibri" w:eastAsia="Calibri"/>
+          <w:color w:val="auto"/>
+          <w:spacing w:val="0"/>
+          <w:position w:val="0"/>
+          <w:sz w:val="22"/>
+          <w:shd w:fill="auto" w:val="clear"/>
+        </w:rPr>
+        <w:t xml:space="preserve">        &lt;p&gt; Computed Property Result not need to small Brackets: {{ getResult }}&lt;/p&gt;</w:t>
+      </w:r>
+    </w:p>
+    <w:p>
+      <w:pPr>
+        <w:spacing w:before="0" w:after="0" w:line="240"/>
+        <w:ind w:right="0" w:left="0" w:firstLine="0"/>
+        <w:jc w:val="left"/>
+        <w:rPr>
+          <w:rFonts w:ascii="Calibri" w:hAnsi="Calibri" w:cs="Calibri" w:eastAsia="Calibri"/>
+          <w:color w:val="auto"/>
+          <w:spacing w:val="0"/>
+          <w:position w:val="0"/>
+          <w:sz w:val="22"/>
+          <w:shd w:fill="auto" w:val="clear"/>
+        </w:rPr>
+      </w:pPr>
+    </w:p>
+    <w:p>
+      <w:pPr>
+        <w:spacing w:before="0" w:after="0" w:line="240"/>
+        <w:ind w:right="0" w:left="0" w:firstLine="0"/>
+        <w:jc w:val="left"/>
+        <w:rPr>
+          <w:rFonts w:ascii="Calibri" w:hAnsi="Calibri" w:cs="Calibri" w:eastAsia="Calibri"/>
+          <w:color w:val="auto"/>
+          <w:spacing w:val="0"/>
+          <w:position w:val="0"/>
+          <w:sz w:val="22"/>
+          <w:shd w:fill="auto" w:val="clear"/>
+        </w:rPr>
+      </w:pPr>
+      <w:r>
+        <w:rPr>
+          <w:rFonts w:ascii="Calibri" w:hAnsi="Calibri" w:cs="Calibri" w:eastAsia="Calibri"/>
+          <w:color w:val="auto"/>
+          <w:spacing w:val="0"/>
+          <w:position w:val="0"/>
+          <w:sz w:val="22"/>
+          <w:shd w:fill="auto" w:val="clear"/>
+        </w:rPr>
+        <w:t xml:space="preserve">        &lt;!-- Using method property but computed property is better performance to method  --&gt;</w:t>
+      </w:r>
+    </w:p>
+    <w:p>
+      <w:pPr>
+        <w:spacing w:before="0" w:after="0" w:line="240"/>
+        <w:ind w:right="0" w:left="0" w:firstLine="0"/>
+        <w:jc w:val="left"/>
+        <w:rPr>
+          <w:rFonts w:ascii="Calibri" w:hAnsi="Calibri" w:cs="Calibri" w:eastAsia="Calibri"/>
+          <w:color w:val="auto"/>
+          <w:spacing w:val="0"/>
+          <w:position w:val="0"/>
+          <w:sz w:val="22"/>
+          <w:shd w:fill="auto" w:val="clear"/>
+        </w:rPr>
+      </w:pPr>
+      <w:r>
+        <w:rPr>
+          <w:rFonts w:ascii="Calibri" w:hAnsi="Calibri" w:cs="Calibri" w:eastAsia="Calibri"/>
+          <w:color w:val="auto"/>
+          <w:spacing w:val="0"/>
+          <w:position w:val="0"/>
+          <w:sz w:val="22"/>
+          <w:shd w:fill="auto" w:val="clear"/>
+        </w:rPr>
+        <w:t xml:space="preserve">        &lt;p&gt; Method Property Result need to small Brackets: {{ getResultMethod() }}&lt;/p&gt;</w:t>
+      </w:r>
+    </w:p>
+    <w:p>
+      <w:pPr>
+        <w:spacing w:before="0" w:after="0" w:line="240"/>
+        <w:ind w:right="0" w:left="0" w:firstLine="0"/>
+        <w:jc w:val="left"/>
+        <w:rPr>
+          <w:rFonts w:ascii="Calibri" w:hAnsi="Calibri" w:cs="Calibri" w:eastAsia="Calibri"/>
+          <w:color w:val="auto"/>
+          <w:spacing w:val="0"/>
+          <w:position w:val="0"/>
+          <w:sz w:val="22"/>
+          <w:shd w:fill="auto" w:val="clear"/>
+        </w:rPr>
+      </w:pPr>
+      <w:r>
+        <w:rPr>
+          <w:rFonts w:ascii="Calibri" w:hAnsi="Calibri" w:cs="Calibri" w:eastAsia="Calibri"/>
+          <w:color w:val="auto"/>
+          <w:spacing w:val="0"/>
+          <w:position w:val="0"/>
+          <w:sz w:val="22"/>
+          <w:shd w:fill="auto" w:val="clear"/>
+        </w:rPr>
+        <w:t xml:space="preserve">    &lt;/div&gt;</w:t>
+      </w:r>
+    </w:p>
+    <w:p>
+      <w:pPr>
+        <w:spacing w:before="0" w:after="0" w:line="240"/>
+        <w:ind w:right="0" w:left="0" w:firstLine="0"/>
+        <w:jc w:val="left"/>
+        <w:rPr>
+          <w:rFonts w:ascii="Calibri" w:hAnsi="Calibri" w:cs="Calibri" w:eastAsia="Calibri"/>
+          <w:color w:val="auto"/>
+          <w:spacing w:val="0"/>
+          <w:position w:val="0"/>
+          <w:sz w:val="22"/>
+          <w:shd w:fill="auto" w:val="clear"/>
+        </w:rPr>
+      </w:pPr>
+      <w:r>
+        <w:rPr>
+          <w:rFonts w:ascii="Calibri" w:hAnsi="Calibri" w:cs="Calibri" w:eastAsia="Calibri"/>
+          <w:color w:val="auto"/>
+          <w:spacing w:val="0"/>
+          <w:position w:val="0"/>
+          <w:sz w:val="22"/>
+          <w:shd w:fill="auto" w:val="clear"/>
+        </w:rPr>
+        <w:t xml:space="preserve">&lt;/template&gt;</w:t>
+      </w:r>
+    </w:p>
+    <w:p>
+      <w:pPr>
+        <w:spacing w:before="0" w:after="0" w:line="240"/>
+        <w:ind w:right="0" w:left="0" w:firstLine="0"/>
+        <w:jc w:val="left"/>
+        <w:rPr>
+          <w:rFonts w:ascii="Calibri" w:hAnsi="Calibri" w:cs="Calibri" w:eastAsia="Calibri"/>
+          <w:color w:val="auto"/>
+          <w:spacing w:val="0"/>
+          <w:position w:val="0"/>
+          <w:sz w:val="22"/>
+          <w:shd w:fill="auto" w:val="clear"/>
+        </w:rPr>
+      </w:pPr>
+    </w:p>
+    <w:p>
+      <w:pPr>
+        <w:spacing w:before="0" w:after="0" w:line="240"/>
+        <w:ind w:right="0" w:left="0" w:firstLine="0"/>
+        <w:jc w:val="left"/>
+        <w:rPr>
+          <w:rFonts w:ascii="Calibri" w:hAnsi="Calibri" w:cs="Calibri" w:eastAsia="Calibri"/>
+          <w:color w:val="auto"/>
+          <w:spacing w:val="0"/>
+          <w:position w:val="0"/>
+          <w:sz w:val="22"/>
+          <w:shd w:fill="auto" w:val="clear"/>
+        </w:rPr>
+      </w:pPr>
+      <w:r>
+        <w:rPr>
+          <w:rFonts w:ascii="Calibri" w:hAnsi="Calibri" w:cs="Calibri" w:eastAsia="Calibri"/>
+          <w:color w:val="auto"/>
+          <w:spacing w:val="0"/>
+          <w:position w:val="0"/>
+          <w:sz w:val="22"/>
+          <w:shd w:fill="auto" w:val="clear"/>
+        </w:rPr>
+        <w:t xml:space="preserve">&lt;script&gt;</w:t>
+      </w:r>
+    </w:p>
+    <w:p>
+      <w:pPr>
+        <w:spacing w:before="0" w:after="0" w:line="240"/>
+        <w:ind w:right="0" w:left="0" w:firstLine="0"/>
+        <w:jc w:val="left"/>
+        <w:rPr>
+          <w:rFonts w:ascii="Calibri" w:hAnsi="Calibri" w:cs="Calibri" w:eastAsia="Calibri"/>
+          <w:color w:val="auto"/>
+          <w:spacing w:val="0"/>
+          <w:position w:val="0"/>
+          <w:sz w:val="22"/>
+          <w:shd w:fill="auto" w:val="clear"/>
+        </w:rPr>
+      </w:pPr>
+      <w:r>
+        <w:rPr>
+          <w:rFonts w:ascii="Calibri" w:hAnsi="Calibri" w:cs="Calibri" w:eastAsia="Calibri"/>
+          <w:color w:val="auto"/>
+          <w:spacing w:val="0"/>
+          <w:position w:val="0"/>
+          <w:sz w:val="22"/>
+          <w:shd w:fill="auto" w:val="clear"/>
+        </w:rPr>
+        <w:t xml:space="preserve">export default {</w:t>
+      </w:r>
+    </w:p>
+    <w:p>
+      <w:pPr>
+        <w:spacing w:before="0" w:after="0" w:line="240"/>
+        <w:ind w:right="0" w:left="0" w:firstLine="0"/>
+        <w:jc w:val="left"/>
+        <w:rPr>
+          <w:rFonts w:ascii="Calibri" w:hAnsi="Calibri" w:cs="Calibri" w:eastAsia="Calibri"/>
+          <w:color w:val="auto"/>
+          <w:spacing w:val="0"/>
+          <w:position w:val="0"/>
+          <w:sz w:val="22"/>
+          <w:shd w:fill="auto" w:val="clear"/>
+        </w:rPr>
+      </w:pPr>
+      <w:r>
+        <w:rPr>
+          <w:rFonts w:ascii="Calibri" w:hAnsi="Calibri" w:cs="Calibri" w:eastAsia="Calibri"/>
+          <w:color w:val="auto"/>
+          <w:spacing w:val="0"/>
+          <w:position w:val="0"/>
+          <w:sz w:val="22"/>
+          <w:shd w:fill="auto" w:val="clear"/>
+        </w:rPr>
+        <w:t xml:space="preserve">    name: "computedComponent",</w:t>
+      </w:r>
+    </w:p>
+    <w:p>
+      <w:pPr>
+        <w:spacing w:before="0" w:after="0" w:line="240"/>
+        <w:ind w:right="0" w:left="0" w:firstLine="0"/>
+        <w:jc w:val="left"/>
+        <w:rPr>
+          <w:rFonts w:ascii="Calibri" w:hAnsi="Calibri" w:cs="Calibri" w:eastAsia="Calibri"/>
+          <w:color w:val="auto"/>
+          <w:spacing w:val="0"/>
+          <w:position w:val="0"/>
+          <w:sz w:val="22"/>
+          <w:shd w:fill="auto" w:val="clear"/>
+        </w:rPr>
+      </w:pPr>
+      <w:r>
+        <w:rPr>
+          <w:rFonts w:ascii="Calibri" w:hAnsi="Calibri" w:cs="Calibri" w:eastAsia="Calibri"/>
+          <w:color w:val="auto"/>
+          <w:spacing w:val="0"/>
+          <w:position w:val="0"/>
+          <w:sz w:val="22"/>
+          <w:shd w:fill="auto" w:val="clear"/>
+        </w:rPr>
+        <w:t xml:space="preserve">    data() {</w:t>
+      </w:r>
+    </w:p>
+    <w:p>
+      <w:pPr>
+        <w:spacing w:before="0" w:after="0" w:line="240"/>
+        <w:ind w:right="0" w:left="0" w:firstLine="0"/>
+        <w:jc w:val="left"/>
+        <w:rPr>
+          <w:rFonts w:ascii="Calibri" w:hAnsi="Calibri" w:cs="Calibri" w:eastAsia="Calibri"/>
+          <w:color w:val="auto"/>
+          <w:spacing w:val="0"/>
+          <w:position w:val="0"/>
+          <w:sz w:val="22"/>
+          <w:shd w:fill="auto" w:val="clear"/>
+        </w:rPr>
+      </w:pPr>
+      <w:r>
+        <w:rPr>
+          <w:rFonts w:ascii="Calibri" w:hAnsi="Calibri" w:cs="Calibri" w:eastAsia="Calibri"/>
+          <w:color w:val="auto"/>
+          <w:spacing w:val="0"/>
+          <w:position w:val="0"/>
+          <w:sz w:val="22"/>
+          <w:shd w:fill="auto" w:val="clear"/>
+        </w:rPr>
+        <w:t xml:space="preserve">        return {</w:t>
+      </w:r>
+    </w:p>
+    <w:p>
+      <w:pPr>
+        <w:spacing w:before="0" w:after="0" w:line="240"/>
+        <w:ind w:right="0" w:left="0" w:firstLine="0"/>
+        <w:jc w:val="left"/>
+        <w:rPr>
+          <w:rFonts w:ascii="Calibri" w:hAnsi="Calibri" w:cs="Calibri" w:eastAsia="Calibri"/>
+          <w:color w:val="auto"/>
+          <w:spacing w:val="0"/>
+          <w:position w:val="0"/>
+          <w:sz w:val="22"/>
+          <w:shd w:fill="auto" w:val="clear"/>
+        </w:rPr>
+      </w:pPr>
+      <w:r>
+        <w:rPr>
+          <w:rFonts w:ascii="Calibri" w:hAnsi="Calibri" w:cs="Calibri" w:eastAsia="Calibri"/>
+          <w:color w:val="auto"/>
+          <w:spacing w:val="0"/>
+          <w:position w:val="0"/>
+          <w:sz w:val="22"/>
+          <w:shd w:fill="auto" w:val="clear"/>
+        </w:rPr>
+        <w:t xml:space="preserve">            Dollar: 100,</w:t>
+      </w:r>
+    </w:p>
+    <w:p>
+      <w:pPr>
+        <w:spacing w:before="0" w:after="0" w:line="240"/>
+        <w:ind w:right="0" w:left="0" w:firstLine="0"/>
+        <w:jc w:val="left"/>
+        <w:rPr>
+          <w:rFonts w:ascii="Calibri" w:hAnsi="Calibri" w:cs="Calibri" w:eastAsia="Calibri"/>
+          <w:color w:val="auto"/>
+          <w:spacing w:val="0"/>
+          <w:position w:val="0"/>
+          <w:sz w:val="22"/>
+          <w:shd w:fill="auto" w:val="clear"/>
+        </w:rPr>
+      </w:pPr>
+      <w:r>
+        <w:rPr>
+          <w:rFonts w:ascii="Calibri" w:hAnsi="Calibri" w:cs="Calibri" w:eastAsia="Calibri"/>
+          <w:color w:val="auto"/>
+          <w:spacing w:val="0"/>
+          <w:position w:val="0"/>
+          <w:sz w:val="22"/>
+          <w:shd w:fill="auto" w:val="clear"/>
+        </w:rPr>
+        <w:t xml:space="preserve">            rupeeVal: 83.90,</w:t>
+      </w:r>
+    </w:p>
+    <w:p>
+      <w:pPr>
+        <w:spacing w:before="0" w:after="0" w:line="240"/>
+        <w:ind w:right="0" w:left="0" w:firstLine="0"/>
+        <w:jc w:val="left"/>
+        <w:rPr>
+          <w:rFonts w:ascii="Calibri" w:hAnsi="Calibri" w:cs="Calibri" w:eastAsia="Calibri"/>
+          <w:color w:val="auto"/>
+          <w:spacing w:val="0"/>
+          <w:position w:val="0"/>
+          <w:sz w:val="22"/>
+          <w:shd w:fill="auto" w:val="clear"/>
+        </w:rPr>
+      </w:pPr>
+      <w:r>
+        <w:rPr>
+          <w:rFonts w:ascii="Calibri" w:hAnsi="Calibri" w:cs="Calibri" w:eastAsia="Calibri"/>
+          <w:color w:val="auto"/>
+          <w:spacing w:val="0"/>
+          <w:position w:val="0"/>
+          <w:sz w:val="22"/>
+          <w:shd w:fill="auto" w:val="clear"/>
+        </w:rPr>
+        <w:t xml:space="preserve">            discount: 30,</w:t>
+      </w:r>
+    </w:p>
+    <w:p>
+      <w:pPr>
+        <w:spacing w:before="0" w:after="0" w:line="240"/>
+        <w:ind w:right="0" w:left="0" w:firstLine="0"/>
+        <w:jc w:val="left"/>
+        <w:rPr>
+          <w:rFonts w:ascii="Calibri" w:hAnsi="Calibri" w:cs="Calibri" w:eastAsia="Calibri"/>
+          <w:color w:val="auto"/>
+          <w:spacing w:val="0"/>
+          <w:position w:val="0"/>
+          <w:sz w:val="22"/>
+          <w:shd w:fill="auto" w:val="clear"/>
+        </w:rPr>
+      </w:pPr>
+      <w:r>
+        <w:rPr>
+          <w:rFonts w:ascii="Calibri" w:hAnsi="Calibri" w:cs="Calibri" w:eastAsia="Calibri"/>
+          <w:color w:val="auto"/>
+          <w:spacing w:val="0"/>
+          <w:position w:val="0"/>
+          <w:sz w:val="22"/>
+          <w:shd w:fill="auto" w:val="clear"/>
+        </w:rPr>
+        <w:t xml:space="preserve">        };</w:t>
+      </w:r>
+    </w:p>
+    <w:p>
+      <w:pPr>
+        <w:spacing w:before="0" w:after="0" w:line="240"/>
+        <w:ind w:right="0" w:left="0" w:firstLine="0"/>
+        <w:jc w:val="left"/>
+        <w:rPr>
+          <w:rFonts w:ascii="Calibri" w:hAnsi="Calibri" w:cs="Calibri" w:eastAsia="Calibri"/>
+          <w:color w:val="auto"/>
+          <w:spacing w:val="0"/>
+          <w:position w:val="0"/>
+          <w:sz w:val="22"/>
+          <w:shd w:fill="auto" w:val="clear"/>
+        </w:rPr>
+      </w:pPr>
+      <w:r>
+        <w:rPr>
+          <w:rFonts w:ascii="Calibri" w:hAnsi="Calibri" w:cs="Calibri" w:eastAsia="Calibri"/>
+          <w:color w:val="auto"/>
+          <w:spacing w:val="0"/>
+          <w:position w:val="0"/>
+          <w:sz w:val="22"/>
+          <w:shd w:fill="auto" w:val="clear"/>
+        </w:rPr>
+        <w:t xml:space="preserve">    },</w:t>
+      </w:r>
+    </w:p>
+    <w:p>
+      <w:pPr>
+        <w:spacing w:before="0" w:after="0" w:line="240"/>
+        <w:ind w:right="0" w:left="0" w:firstLine="0"/>
+        <w:jc w:val="left"/>
+        <w:rPr>
+          <w:rFonts w:ascii="Calibri" w:hAnsi="Calibri" w:cs="Calibri" w:eastAsia="Calibri"/>
+          <w:color w:val="auto"/>
+          <w:spacing w:val="0"/>
+          <w:position w:val="0"/>
+          <w:sz w:val="22"/>
+          <w:shd w:fill="auto" w:val="clear"/>
+        </w:rPr>
+      </w:pPr>
+      <w:r>
+        <w:rPr>
+          <w:rFonts w:ascii="Calibri" w:hAnsi="Calibri" w:cs="Calibri" w:eastAsia="Calibri"/>
+          <w:color w:val="auto"/>
+          <w:spacing w:val="0"/>
+          <w:position w:val="0"/>
+          <w:sz w:val="22"/>
+          <w:shd w:fill="auto" w:val="clear"/>
+        </w:rPr>
+        <w:t xml:space="preserve">    methods: {</w:t>
+      </w:r>
+    </w:p>
+    <w:p>
+      <w:pPr>
+        <w:spacing w:before="0" w:after="0" w:line="240"/>
+        <w:ind w:right="0" w:left="0" w:firstLine="0"/>
+        <w:jc w:val="left"/>
+        <w:rPr>
+          <w:rFonts w:ascii="Calibri" w:hAnsi="Calibri" w:cs="Calibri" w:eastAsia="Calibri"/>
+          <w:color w:val="auto"/>
+          <w:spacing w:val="0"/>
+          <w:position w:val="0"/>
+          <w:sz w:val="22"/>
+          <w:shd w:fill="auto" w:val="clear"/>
+        </w:rPr>
+      </w:pPr>
+      <w:r>
+        <w:rPr>
+          <w:rFonts w:ascii="Calibri" w:hAnsi="Calibri" w:cs="Calibri" w:eastAsia="Calibri"/>
+          <w:color w:val="auto"/>
+          <w:spacing w:val="0"/>
+          <w:position w:val="0"/>
+          <w:sz w:val="22"/>
+          <w:shd w:fill="auto" w:val="clear"/>
+        </w:rPr>
+        <w:t xml:space="preserve">        // method property to calculate the result</w:t>
+      </w:r>
+    </w:p>
+    <w:p>
+      <w:pPr>
+        <w:spacing w:before="0" w:after="0" w:line="240"/>
+        <w:ind w:right="0" w:left="0" w:firstLine="0"/>
+        <w:jc w:val="left"/>
+        <w:rPr>
+          <w:rFonts w:ascii="Calibri" w:hAnsi="Calibri" w:cs="Calibri" w:eastAsia="Calibri"/>
+          <w:color w:val="auto"/>
+          <w:spacing w:val="0"/>
+          <w:position w:val="0"/>
+          <w:sz w:val="22"/>
+          <w:shd w:fill="auto" w:val="clear"/>
+        </w:rPr>
+      </w:pPr>
+      <w:r>
+        <w:rPr>
+          <w:rFonts w:ascii="Calibri" w:hAnsi="Calibri" w:cs="Calibri" w:eastAsia="Calibri"/>
+          <w:color w:val="auto"/>
+          <w:spacing w:val="0"/>
+          <w:position w:val="0"/>
+          <w:sz w:val="22"/>
+          <w:shd w:fill="auto" w:val="clear"/>
+        </w:rPr>
+        <w:t xml:space="preserve">        getResultMethod() {</w:t>
+      </w:r>
+    </w:p>
+    <w:p>
+      <w:pPr>
+        <w:spacing w:before="0" w:after="0" w:line="240"/>
+        <w:ind w:right="0" w:left="0" w:firstLine="0"/>
+        <w:jc w:val="left"/>
+        <w:rPr>
+          <w:rFonts w:ascii="Calibri" w:hAnsi="Calibri" w:cs="Calibri" w:eastAsia="Calibri"/>
+          <w:color w:val="auto"/>
+          <w:spacing w:val="0"/>
+          <w:position w:val="0"/>
+          <w:sz w:val="22"/>
+          <w:shd w:fill="auto" w:val="clear"/>
+        </w:rPr>
+      </w:pPr>
+      <w:r>
+        <w:rPr>
+          <w:rFonts w:ascii="Calibri" w:hAnsi="Calibri" w:cs="Calibri" w:eastAsia="Calibri"/>
+          <w:color w:val="auto"/>
+          <w:spacing w:val="0"/>
+          <w:position w:val="0"/>
+          <w:sz w:val="22"/>
+          <w:shd w:fill="auto" w:val="clear"/>
+        </w:rPr>
+        <w:t xml:space="preserve">            return (this.Dollar * this.rupeeVal) - this.discount;</w:t>
+      </w:r>
+    </w:p>
+    <w:p>
+      <w:pPr>
+        <w:spacing w:before="0" w:after="0" w:line="240"/>
+        <w:ind w:right="0" w:left="0" w:firstLine="0"/>
+        <w:jc w:val="left"/>
+        <w:rPr>
+          <w:rFonts w:ascii="Calibri" w:hAnsi="Calibri" w:cs="Calibri" w:eastAsia="Calibri"/>
+          <w:color w:val="auto"/>
+          <w:spacing w:val="0"/>
+          <w:position w:val="0"/>
+          <w:sz w:val="22"/>
+          <w:shd w:fill="auto" w:val="clear"/>
+        </w:rPr>
+      </w:pPr>
+      <w:r>
+        <w:rPr>
+          <w:rFonts w:ascii="Calibri" w:hAnsi="Calibri" w:cs="Calibri" w:eastAsia="Calibri"/>
+          <w:color w:val="auto"/>
+          <w:spacing w:val="0"/>
+          <w:position w:val="0"/>
+          <w:sz w:val="22"/>
+          <w:shd w:fill="auto" w:val="clear"/>
+        </w:rPr>
+        <w:t xml:space="preserve">        }</w:t>
+      </w:r>
+    </w:p>
+    <w:p>
+      <w:pPr>
+        <w:spacing w:before="0" w:after="0" w:line="240"/>
+        <w:ind w:right="0" w:left="0" w:firstLine="0"/>
+        <w:jc w:val="left"/>
+        <w:rPr>
+          <w:rFonts w:ascii="Calibri" w:hAnsi="Calibri" w:cs="Calibri" w:eastAsia="Calibri"/>
+          <w:color w:val="auto"/>
+          <w:spacing w:val="0"/>
+          <w:position w:val="0"/>
+          <w:sz w:val="22"/>
+          <w:shd w:fill="auto" w:val="clear"/>
+        </w:rPr>
+      </w:pPr>
+      <w:r>
+        <w:rPr>
+          <w:rFonts w:ascii="Calibri" w:hAnsi="Calibri" w:cs="Calibri" w:eastAsia="Calibri"/>
+          <w:color w:val="auto"/>
+          <w:spacing w:val="0"/>
+          <w:position w:val="0"/>
+          <w:sz w:val="22"/>
+          <w:shd w:fill="auto" w:val="clear"/>
+        </w:rPr>
+        <w:t xml:space="preserve">    },</w:t>
+      </w:r>
+    </w:p>
+    <w:p>
+      <w:pPr>
+        <w:spacing w:before="0" w:after="0" w:line="240"/>
+        <w:ind w:right="0" w:left="0" w:firstLine="0"/>
+        <w:jc w:val="left"/>
+        <w:rPr>
+          <w:rFonts w:ascii="Calibri" w:hAnsi="Calibri" w:cs="Calibri" w:eastAsia="Calibri"/>
+          <w:color w:val="auto"/>
+          <w:spacing w:val="0"/>
+          <w:position w:val="0"/>
+          <w:sz w:val="22"/>
+          <w:shd w:fill="auto" w:val="clear"/>
+        </w:rPr>
+      </w:pPr>
+      <w:r>
+        <w:rPr>
+          <w:rFonts w:ascii="Calibri" w:hAnsi="Calibri" w:cs="Calibri" w:eastAsia="Calibri"/>
+          <w:color w:val="auto"/>
+          <w:spacing w:val="0"/>
+          <w:position w:val="0"/>
+          <w:sz w:val="22"/>
+          <w:shd w:fill="auto" w:val="clear"/>
+        </w:rPr>
+        <w:t xml:space="preserve">    computed: {</w:t>
+      </w:r>
+    </w:p>
+    <w:p>
+      <w:pPr>
+        <w:spacing w:before="0" w:after="0" w:line="240"/>
+        <w:ind w:right="0" w:left="0" w:firstLine="0"/>
+        <w:jc w:val="left"/>
+        <w:rPr>
+          <w:rFonts w:ascii="Calibri" w:hAnsi="Calibri" w:cs="Calibri" w:eastAsia="Calibri"/>
+          <w:color w:val="auto"/>
+          <w:spacing w:val="0"/>
+          <w:position w:val="0"/>
+          <w:sz w:val="22"/>
+          <w:shd w:fill="auto" w:val="clear"/>
+        </w:rPr>
+      </w:pPr>
+      <w:r>
+        <w:rPr>
+          <w:rFonts w:ascii="Calibri" w:hAnsi="Calibri" w:cs="Calibri" w:eastAsia="Calibri"/>
+          <w:color w:val="auto"/>
+          <w:spacing w:val="0"/>
+          <w:position w:val="0"/>
+          <w:sz w:val="22"/>
+          <w:shd w:fill="auto" w:val="clear"/>
+        </w:rPr>
+        <w:t xml:space="preserve">        // Computed property to calculate the result</w:t>
+      </w:r>
+    </w:p>
+    <w:p>
+      <w:pPr>
+        <w:spacing w:before="0" w:after="0" w:line="240"/>
+        <w:ind w:right="0" w:left="0" w:firstLine="0"/>
+        <w:jc w:val="left"/>
+        <w:rPr>
+          <w:rFonts w:ascii="Calibri" w:hAnsi="Calibri" w:cs="Calibri" w:eastAsia="Calibri"/>
+          <w:color w:val="auto"/>
+          <w:spacing w:val="0"/>
+          <w:position w:val="0"/>
+          <w:sz w:val="22"/>
+          <w:shd w:fill="auto" w:val="clear"/>
+        </w:rPr>
+      </w:pPr>
+      <w:r>
+        <w:rPr>
+          <w:rFonts w:ascii="Calibri" w:hAnsi="Calibri" w:cs="Calibri" w:eastAsia="Calibri"/>
+          <w:color w:val="auto"/>
+          <w:spacing w:val="0"/>
+          <w:position w:val="0"/>
+          <w:sz w:val="22"/>
+          <w:shd w:fill="auto" w:val="clear"/>
+        </w:rPr>
+        <w:t xml:space="preserve">        getResult() {</w:t>
+      </w:r>
+    </w:p>
+    <w:p>
+      <w:pPr>
+        <w:spacing w:before="0" w:after="0" w:line="240"/>
+        <w:ind w:right="0" w:left="0" w:firstLine="0"/>
+        <w:jc w:val="left"/>
+        <w:rPr>
+          <w:rFonts w:ascii="Calibri" w:hAnsi="Calibri" w:cs="Calibri" w:eastAsia="Calibri"/>
+          <w:color w:val="auto"/>
+          <w:spacing w:val="0"/>
+          <w:position w:val="0"/>
+          <w:sz w:val="22"/>
+          <w:shd w:fill="auto" w:val="clear"/>
+        </w:rPr>
+      </w:pPr>
+      <w:r>
+        <w:rPr>
+          <w:rFonts w:ascii="Calibri" w:hAnsi="Calibri" w:cs="Calibri" w:eastAsia="Calibri"/>
+          <w:color w:val="auto"/>
+          <w:spacing w:val="0"/>
+          <w:position w:val="0"/>
+          <w:sz w:val="22"/>
+          <w:shd w:fill="auto" w:val="clear"/>
+        </w:rPr>
+        <w:t xml:space="preserve">            return (this.Dollar * this.rupeeVal) - this.discount;</w:t>
+      </w:r>
+    </w:p>
+    <w:p>
+      <w:pPr>
+        <w:spacing w:before="0" w:after="0" w:line="240"/>
+        <w:ind w:right="0" w:left="0" w:firstLine="0"/>
+        <w:jc w:val="left"/>
+        <w:rPr>
+          <w:rFonts w:ascii="Calibri" w:hAnsi="Calibri" w:cs="Calibri" w:eastAsia="Calibri"/>
+          <w:color w:val="auto"/>
+          <w:spacing w:val="0"/>
+          <w:position w:val="0"/>
+          <w:sz w:val="22"/>
+          <w:shd w:fill="auto" w:val="clear"/>
+        </w:rPr>
+      </w:pPr>
+      <w:r>
+        <w:rPr>
+          <w:rFonts w:ascii="Calibri" w:hAnsi="Calibri" w:cs="Calibri" w:eastAsia="Calibri"/>
+          <w:color w:val="auto"/>
+          <w:spacing w:val="0"/>
+          <w:position w:val="0"/>
+          <w:sz w:val="22"/>
+          <w:shd w:fill="auto" w:val="clear"/>
+        </w:rPr>
+        <w:t xml:space="preserve">        }</w:t>
+      </w:r>
+    </w:p>
+    <w:p>
+      <w:pPr>
+        <w:spacing w:before="0" w:after="0" w:line="240"/>
+        <w:ind w:right="0" w:left="0" w:firstLine="0"/>
+        <w:jc w:val="left"/>
+        <w:rPr>
+          <w:rFonts w:ascii="Calibri" w:hAnsi="Calibri" w:cs="Calibri" w:eastAsia="Calibri"/>
+          <w:color w:val="auto"/>
+          <w:spacing w:val="0"/>
+          <w:position w:val="0"/>
+          <w:sz w:val="22"/>
+          <w:shd w:fill="auto" w:val="clear"/>
+        </w:rPr>
+      </w:pPr>
+      <w:r>
+        <w:rPr>
+          <w:rFonts w:ascii="Calibri" w:hAnsi="Calibri" w:cs="Calibri" w:eastAsia="Calibri"/>
+          <w:color w:val="auto"/>
+          <w:spacing w:val="0"/>
+          <w:position w:val="0"/>
+          <w:sz w:val="22"/>
+          <w:shd w:fill="auto" w:val="clear"/>
+        </w:rPr>
+        <w:t xml:space="preserve">    }</w:t>
+      </w:r>
+    </w:p>
+    <w:p>
+      <w:pPr>
+        <w:spacing w:before="0" w:after="0" w:line="240"/>
+        <w:ind w:right="0" w:left="0" w:firstLine="0"/>
+        <w:jc w:val="left"/>
+        <w:rPr>
+          <w:rFonts w:ascii="Calibri" w:hAnsi="Calibri" w:cs="Calibri" w:eastAsia="Calibri"/>
+          <w:color w:val="auto"/>
+          <w:spacing w:val="0"/>
+          <w:position w:val="0"/>
+          <w:sz w:val="22"/>
+          <w:shd w:fill="auto" w:val="clear"/>
+        </w:rPr>
+      </w:pPr>
+      <w:r>
+        <w:rPr>
+          <w:rFonts w:ascii="Calibri" w:hAnsi="Calibri" w:cs="Calibri" w:eastAsia="Calibri"/>
+          <w:color w:val="auto"/>
+          <w:spacing w:val="0"/>
+          <w:position w:val="0"/>
+          <w:sz w:val="22"/>
+          <w:shd w:fill="auto" w:val="clear"/>
+        </w:rPr>
+        <w:t xml:space="preserve">}</w:t>
+      </w:r>
+    </w:p>
+    <w:p>
+      <w:pPr>
+        <w:spacing w:before="0" w:after="0" w:line="240"/>
+        <w:ind w:right="0" w:left="0" w:firstLine="0"/>
+        <w:jc w:val="left"/>
+        <w:rPr>
+          <w:rFonts w:ascii="Calibri" w:hAnsi="Calibri" w:cs="Calibri" w:eastAsia="Calibri"/>
+          <w:color w:val="auto"/>
+          <w:spacing w:val="0"/>
+          <w:position w:val="0"/>
+          <w:sz w:val="22"/>
+          <w:shd w:fill="auto" w:val="clear"/>
+        </w:rPr>
+      </w:pPr>
+      <w:r>
+        <w:rPr>
+          <w:rFonts w:ascii="Calibri" w:hAnsi="Calibri" w:cs="Calibri" w:eastAsia="Calibri"/>
+          <w:color w:val="auto"/>
+          <w:spacing w:val="0"/>
+          <w:position w:val="0"/>
+          <w:sz w:val="22"/>
+          <w:shd w:fill="auto" w:val="clear"/>
+        </w:rPr>
+        <w:t xml:space="preserve">&lt;/script&gt;</w:t>
+      </w:r>
+    </w:p>
+    <w:p>
+      <w:pPr>
+        <w:spacing w:before="0" w:after="0" w:line="240"/>
+        <w:ind w:right="0" w:left="0" w:firstLine="0"/>
+        <w:jc w:val="left"/>
+        <w:rPr>
+          <w:rFonts w:ascii="Calibri" w:hAnsi="Calibri" w:cs="Calibri" w:eastAsia="Calibri"/>
+          <w:color w:val="auto"/>
+          <w:spacing w:val="0"/>
+          <w:position w:val="0"/>
+          <w:sz w:val="22"/>
+          <w:shd w:fill="auto" w:val="clear"/>
+        </w:rPr>
+      </w:pPr>
+    </w:p>
+    <w:p>
+      <w:pPr>
+        <w:spacing w:before="0" w:after="0" w:line="240"/>
+        <w:ind w:right="0" w:left="0" w:firstLine="0"/>
+        <w:jc w:val="left"/>
+        <w:rPr>
+          <w:rFonts w:ascii="Calibri" w:hAnsi="Calibri" w:cs="Calibri" w:eastAsia="Calibri"/>
+          <w:color w:val="auto"/>
+          <w:spacing w:val="0"/>
+          <w:position w:val="0"/>
+          <w:sz w:val="22"/>
+          <w:shd w:fill="auto" w:val="clear"/>
+        </w:rPr>
+      </w:pPr>
+    </w:p>
+    <w:p>
+      <w:pPr>
+        <w:spacing w:before="0" w:after="0" w:line="240"/>
+        <w:ind w:right="0" w:left="0" w:firstLine="0"/>
+        <w:jc w:val="left"/>
+        <w:rPr>
+          <w:rFonts w:ascii="Calibri" w:hAnsi="Calibri" w:cs="Calibri" w:eastAsia="Calibri"/>
+          <w:color w:val="auto"/>
+          <w:spacing w:val="0"/>
+          <w:position w:val="0"/>
+          <w:sz w:val="22"/>
+          <w:shd w:fill="auto" w:val="clear"/>
+        </w:rPr>
+      </w:pPr>
+      <w:r>
+        <w:rPr>
+          <w:rFonts w:ascii="Calibri" w:hAnsi="Calibri" w:cs="Calibri" w:eastAsia="Calibri"/>
+          <w:color w:val="auto"/>
+          <w:spacing w:val="0"/>
+          <w:position w:val="0"/>
+          <w:sz w:val="22"/>
+          <w:shd w:fill="auto" w:val="clear"/>
+        </w:rPr>
+        <w:t xml:space="preserve">computed property have better performance to method .</w:t>
+      </w:r>
+    </w:p>
+    <w:p>
+      <w:pPr>
+        <w:spacing w:before="0" w:after="0" w:line="240"/>
+        <w:ind w:right="0" w:left="0" w:firstLine="0"/>
+        <w:jc w:val="left"/>
+        <w:rPr>
+          <w:rFonts w:ascii="Calibri" w:hAnsi="Calibri" w:cs="Calibri" w:eastAsia="Calibri"/>
+          <w:color w:val="auto"/>
+          <w:spacing w:val="0"/>
+          <w:position w:val="0"/>
+          <w:sz w:val="22"/>
+          <w:shd w:fill="auto" w:val="clear"/>
+        </w:rPr>
+      </w:pPr>
+    </w:p>
+    <w:p>
+      <w:pPr>
+        <w:spacing w:before="0" w:after="0" w:line="240"/>
+        <w:ind w:right="0" w:left="0" w:firstLine="0"/>
+        <w:jc w:val="left"/>
+        <w:rPr>
+          <w:rFonts w:ascii="Calibri" w:hAnsi="Calibri" w:cs="Calibri" w:eastAsia="Calibri"/>
+          <w:color w:val="auto"/>
+          <w:spacing w:val="0"/>
+          <w:position w:val="0"/>
+          <w:sz w:val="22"/>
+          <w:shd w:fill="auto" w:val="clear"/>
+        </w:rPr>
+      </w:pPr>
+      <w:r>
+        <w:rPr>
+          <w:rFonts w:ascii="Calibri" w:hAnsi="Calibri" w:cs="Calibri" w:eastAsia="Calibri"/>
+          <w:color w:val="auto"/>
+          <w:spacing w:val="0"/>
+          <w:position w:val="0"/>
+          <w:sz w:val="22"/>
+          <w:shd w:fill="auto" w:val="clear"/>
+        </w:rPr>
+        <w:t xml:space="preserve">+++++++++++++++++++++++++++++++++++++++++++++++++++++++++++++++++++++++++++++</w:t>
+      </w:r>
+    </w:p>
+    <w:p>
+      <w:pPr>
+        <w:spacing w:before="0" w:after="0" w:line="240"/>
+        <w:ind w:right="0" w:left="0" w:firstLine="0"/>
+        <w:jc w:val="left"/>
+        <w:rPr>
+          <w:rFonts w:ascii="Calibri" w:hAnsi="Calibri" w:cs="Calibri" w:eastAsia="Calibri"/>
+          <w:color w:val="auto"/>
+          <w:spacing w:val="0"/>
+          <w:position w:val="0"/>
+          <w:sz w:val="22"/>
+          <w:shd w:fill="auto" w:val="clear"/>
+        </w:rPr>
+      </w:pPr>
+    </w:p>
+    <w:p>
+      <w:pPr>
+        <w:spacing w:before="0" w:after="0" w:line="240"/>
+        <w:ind w:right="0" w:left="0" w:firstLine="0"/>
+        <w:jc w:val="left"/>
+        <w:rPr>
+          <w:rFonts w:ascii="Calibri" w:hAnsi="Calibri" w:cs="Calibri" w:eastAsia="Calibri"/>
+          <w:color w:val="auto"/>
+          <w:spacing w:val="0"/>
+          <w:position w:val="0"/>
+          <w:sz w:val="22"/>
+          <w:shd w:fill="auto" w:val="clear"/>
+        </w:rPr>
+      </w:pPr>
+    </w:p>
+    <w:p>
+      <w:pPr>
+        <w:spacing w:before="0" w:after="0" w:line="240"/>
+        <w:ind w:right="0" w:left="0" w:firstLine="0"/>
+        <w:jc w:val="left"/>
+        <w:rPr>
+          <w:rFonts w:ascii="Calibri" w:hAnsi="Calibri" w:cs="Calibri" w:eastAsia="Calibri"/>
+          <w:color w:val="auto"/>
+          <w:spacing w:val="0"/>
+          <w:position w:val="0"/>
+          <w:sz w:val="22"/>
+          <w:shd w:fill="auto" w:val="clear"/>
+        </w:rPr>
+      </w:pPr>
+    </w:p>
+    <w:p>
+      <w:pPr>
+        <w:spacing w:before="0" w:after="0" w:line="240"/>
+        <w:ind w:right="0" w:left="0" w:firstLine="0"/>
+        <w:jc w:val="left"/>
+        <w:rPr>
+          <w:rFonts w:ascii="Calibri" w:hAnsi="Calibri" w:cs="Calibri" w:eastAsia="Calibri"/>
+          <w:b/>
+          <w:color w:val="auto"/>
+          <w:spacing w:val="0"/>
+          <w:position w:val="0"/>
+          <w:sz w:val="22"/>
+          <w:shd w:fill="auto" w:val="clear"/>
+        </w:rPr>
+      </w:pPr>
     </w:p>
     <w:p>
       <w:pPr>

</xml_diff>